<commit_message>
Them mot xiu noi dung va sua lai topology mot chut & test xem push len github duoc chua
</commit_message>
<xml_diff>
--- a/BÀI BÁO ĐỒ ÁN CUỐI KÌ.docx
+++ b/BÀI BÁO ĐỒ ÁN CUỐI KÌ.docx
@@ -1,10 +1,10 @@
 
 <file path=word/document.xml><?xml version="1.0" encoding="utf-8"?>
-<w:document xmlns:wpc="http://schemas.microsoft.com/office/word/2010/wordprocessingCanvas" xmlns:cx="http://schemas.microsoft.com/office/drawing/2014/chartex" xmlns:cx1="http://schemas.microsoft.com/office/drawing/2015/9/8/chartex" xmlns:cx2="http://schemas.microsoft.com/office/drawing/2015/10/21/chartex" xmlns:cx3="http://schemas.microsoft.com/office/drawing/2016/5/9/chartex" xmlns:cx4="http://schemas.microsoft.com/office/drawing/2016/5/10/chartex" xmlns:cx5="http://schemas.microsoft.com/office/drawing/2016/5/11/chartex" xmlns:cx6="http://schemas.microsoft.com/office/drawing/2016/5/12/chartex" xmlns:cx7="http://schemas.microsoft.com/office/drawing/2016/5/13/chartex" xmlns:cx8="http://schemas.microsoft.com/office/drawing/2016/5/14/chartex" xmlns:mc="http://schemas.openxmlformats.org/markup-compatibility/2006" xmlns:aink="http://schemas.microsoft.com/office/drawing/2016/ink" xmlns:am3d="http://schemas.microsoft.com/office/drawing/2017/model3d" xmlns:o="urn:schemas-microsoft-com:office:office" xmlns:oel="http://schemas.microsoft.com/office/2019/extlst" xmlns:r="http://schemas.openxmlformats.org/officeDocument/2006/relationships" xmlns:m="http://schemas.openxmlformats.org/officeDocument/2006/math" xmlns:v="urn:schemas-microsoft-com:vml" xmlns:wp14="http://schemas.microsoft.com/office/word/2010/wordprocessingDrawing" xmlns:wp="http://schemas.openxmlformats.org/drawingml/2006/wordprocessingDrawing" xmlns:w10="urn:schemas-microsoft-com:office:word" xmlns:w="http://schemas.openxmlformats.org/wordprocessingml/2006/main" xmlns:w14="http://schemas.microsoft.com/office/word/2010/wordml" xmlns:w15="http://schemas.microsoft.com/office/word/2012/wordml" xmlns:w16cex="http://schemas.microsoft.com/office/word/2018/wordml/cex" xmlns:w16cid="http://schemas.microsoft.com/office/word/2016/wordml/cid" xmlns:w16="http://schemas.microsoft.com/office/word/2018/wordml" xmlns:w16du="http://schemas.microsoft.com/office/word/2023/wordml/word16du" xmlns:w16sdtdh="http://schemas.microsoft.com/office/word/2020/wordml/sdtdatahash" xmlns:w16se="http://schemas.microsoft.com/office/word/2015/wordml/symex" xmlns:wpg="http://schemas.microsoft.com/office/word/2010/wordprocessingGroup" xmlns:wpi="http://schemas.microsoft.com/office/word/2010/wordprocessingInk" xmlns:wne="http://schemas.microsoft.com/office/word/2006/wordml" xmlns:wps="http://schemas.microsoft.com/office/word/2010/wordprocessingShape" mc:Ignorable="w14 w15 w16se w16cid w16 w16cex w16sdtdh w16du wp14">
+<w:document xmlns:wpc="http://schemas.microsoft.com/office/word/2010/wordprocessingCanvas" xmlns:cx="http://schemas.microsoft.com/office/drawing/2014/chartex" xmlns:cx1="http://schemas.microsoft.com/office/drawing/2015/9/8/chartex" xmlns:cx2="http://schemas.microsoft.com/office/drawing/2015/10/21/chartex" xmlns:cx3="http://schemas.microsoft.com/office/drawing/2016/5/9/chartex" xmlns:cx4="http://schemas.microsoft.com/office/drawing/2016/5/10/chartex" xmlns:cx5="http://schemas.microsoft.com/office/drawing/2016/5/11/chartex" xmlns:cx6="http://schemas.microsoft.com/office/drawing/2016/5/12/chartex" xmlns:cx7="http://schemas.microsoft.com/office/drawing/2016/5/13/chartex" xmlns:cx8="http://schemas.microsoft.com/office/drawing/2016/5/14/chartex" xmlns:mc="http://schemas.openxmlformats.org/markup-compatibility/2006" xmlns:aink="http://schemas.microsoft.com/office/drawing/2016/ink" xmlns:am3d="http://schemas.microsoft.com/office/drawing/2017/model3d" xmlns:o="urn:schemas-microsoft-com:office:office" xmlns:r="http://schemas.openxmlformats.org/officeDocument/2006/relationships" xmlns:m="http://schemas.openxmlformats.org/officeDocument/2006/math" xmlns:v="urn:schemas-microsoft-com:vml" xmlns:wp14="http://schemas.microsoft.com/office/word/2010/wordprocessingDrawing" xmlns:wp="http://schemas.openxmlformats.org/drawingml/2006/wordprocessingDrawing" xmlns:w10="urn:schemas-microsoft-com:office:word" xmlns:w="http://schemas.openxmlformats.org/wordprocessingml/2006/main" xmlns:w14="http://schemas.microsoft.com/office/word/2010/wordml" xmlns:w15="http://schemas.microsoft.com/office/word/2012/wordml" xmlns:w16cex="http://schemas.microsoft.com/office/word/2018/wordml/cex" xmlns:w16cid="http://schemas.microsoft.com/office/word/2016/wordml/cid" xmlns:w16="http://schemas.microsoft.com/office/word/2018/wordml" xmlns:w16sdtdh="http://schemas.microsoft.com/office/word/2020/wordml/sdtdatahash" xmlns:w16se="http://schemas.microsoft.com/office/word/2015/wordml/symex" xmlns:wpg="http://schemas.microsoft.com/office/word/2010/wordprocessingGroup" xmlns:wpi="http://schemas.microsoft.com/office/word/2010/wordprocessingInk" xmlns:wne="http://schemas.microsoft.com/office/word/2006/wordml" xmlns:wps="http://schemas.microsoft.com/office/word/2010/wordprocessingShape" mc:Ignorable="w14 w15 w16se w16cid w16 w16cex w16sdtdh wp14">
   <w:body>
     <w:tbl>
       <w:tblPr>
-        <w:tblStyle w:val="LiBang"/>
+        <w:tblStyle w:val="TableGrid"/>
         <w:tblW w:w="0" w:type="auto"/>
         <w:tblInd w:w="-30" w:type="dxa"/>
         <w:tblBorders>
@@ -165,8 +165,9 @@
           </w:tcPr>
           <w:p>
             <w:pPr>
-              <w:pStyle w:val="u1"/>
+              <w:pStyle w:val="Heading1"/>
               <w:ind w:left="0"/>
+              <w:outlineLvl w:val="0"/>
             </w:pPr>
             <w:bookmarkStart w:id="0" w:name="_Toc180479755"/>
             <w:bookmarkStart w:id="1" w:name="_Toc183272884"/>
@@ -358,15 +359,7 @@
                 <w:bCs/>
                 <w:sz w:val="26"/>
               </w:rPr>
-              <w:t>2216205</w:t>
-            </w:r>
-            <w:r>
-              <w:rPr>
-                <w:b/>
-                <w:bCs/>
-                <w:sz w:val="26"/>
-              </w:rPr>
-              <w:t>3</w:t>
+              <w:t>22162053</w:t>
             </w:r>
           </w:p>
         </w:tc>
@@ -470,9 +463,211 @@
           <w:lang w:eastAsia="ar-SA"/>
         </w:rPr>
       </w:pPr>
+      <w:r>
+        <w:rPr>
+          <w:lang w:eastAsia="ar-SA"/>
+        </w:rPr>
+        <w:lastRenderedPageBreak/>
+        <w:t>Topology:</w:t>
+      </w:r>
+    </w:p>
+    <w:p>
+      <w:pPr>
+        <w:keepNext/>
+        <w:keepLines/>
+        <w:ind w:left="0"/>
+        <w:rPr>
+          <w:sz w:val="24"/>
+          <w:szCs w:val="24"/>
+        </w:rPr>
+      </w:pPr>
+      <w:r>
+        <w:rPr>
+          <w:lang w:eastAsia="ar-SA"/>
+        </w:rPr>
+        <w:br/>
+      </w:r>
+      <w:r>
+        <w:rPr>
+          <w:lang w:eastAsia="ar-SA"/>
+        </w:rPr>
+        <w:t xml:space="preserve">1. </w:t>
+      </w:r>
+      <w:r>
+        <w:rPr>
+          <w:lang w:eastAsia="ar-SA"/>
+        </w:rPr>
+        <w:t xml:space="preserve">Cấu hình </w:t>
+      </w:r>
+      <w:r>
+        <w:rPr>
+          <w:sz w:val="24"/>
+          <w:szCs w:val="24"/>
+        </w:rPr>
+        <w:t xml:space="preserve">VLAN, VTP, Trunk,… </w:t>
+      </w:r>
+    </w:p>
+    <w:p>
+      <w:pPr>
+        <w:keepNext/>
+        <w:keepLines/>
+        <w:ind w:left="0"/>
+        <w:rPr>
+          <w:lang w:eastAsia="ar-SA"/>
+        </w:rPr>
+      </w:pPr>
+    </w:p>
+    <w:p>
+      <w:pPr>
+        <w:pStyle w:val="ListParagraph"/>
+        <w:numPr>
+          <w:ilvl w:val="0"/>
+          <w:numId w:val="50"/>
+        </w:numPr>
+        <w:rPr>
+          <w:lang w:eastAsia="ar-SA"/>
+        </w:rPr>
+      </w:pPr>
+      <w:r>
+        <w:rPr>
+          <w:lang w:eastAsia="ar-SA"/>
+        </w:rPr>
+        <w:t>Cấu hình VTP:</w:t>
+      </w:r>
+    </w:p>
+    <w:p>
+      <w:pPr>
+        <w:pStyle w:val="ListParagraph"/>
+        <w:ind w:left="649"/>
+        <w:rPr>
+          <w:lang w:eastAsia="ar-SA"/>
+        </w:rPr>
+      </w:pPr>
+      <w:r>
+        <w:rPr>
+          <w:lang w:eastAsia="ar-SA"/>
+        </w:rPr>
+        <w:t>CORE SWITCH:</w:t>
+      </w:r>
+    </w:p>
+    <w:p>
+      <w:pPr>
+        <w:pStyle w:val="ListParagraph"/>
+        <w:ind w:left="649"/>
+        <w:rPr>
+          <w:lang w:eastAsia="ar-SA"/>
+        </w:rPr>
+      </w:pPr>
+      <w:r>
+        <w:rPr>
+          <w:lang w:eastAsia="ar-SA"/>
+        </w:rPr>
+        <w:drawing>
+          <wp:inline distT="0" distB="0" distL="0" distR="0" wp14:anchorId="0A287507" wp14:editId="4D1E3315">
+            <wp:extent cx="3787468" cy="739204"/>
+            <wp:effectExtent l="0" t="0" r="3810" b="3810"/>
+            <wp:docPr id="1" name="Picture 1"/>
+            <wp:cNvGraphicFramePr>
+              <a:graphicFrameLocks xmlns:a="http://schemas.openxmlformats.org/drawingml/2006/main" noChangeAspect="1"/>
+            </wp:cNvGraphicFramePr>
+            <a:graphic xmlns:a="http://schemas.openxmlformats.org/drawingml/2006/main">
+              <a:graphicData uri="http://schemas.openxmlformats.org/drawingml/2006/picture">
+                <pic:pic xmlns:pic="http://schemas.openxmlformats.org/drawingml/2006/picture">
+                  <pic:nvPicPr>
+                    <pic:cNvPr id="1" name=""/>
+                    <pic:cNvPicPr/>
+                  </pic:nvPicPr>
+                  <pic:blipFill>
+                    <a:blip r:embed="rId10"/>
+                    <a:stretch>
+                      <a:fillRect/>
+                    </a:stretch>
+                  </pic:blipFill>
+                  <pic:spPr>
+                    <a:xfrm>
+                      <a:off x="0" y="0"/>
+                      <a:ext cx="3787468" cy="739204"/>
+                    </a:xfrm>
+                    <a:prstGeom prst="rect">
+                      <a:avLst/>
+                    </a:prstGeom>
+                  </pic:spPr>
+                </pic:pic>
+              </a:graphicData>
+            </a:graphic>
+          </wp:inline>
+        </w:drawing>
+      </w:r>
+    </w:p>
+    <w:p>
+      <w:pPr>
+        <w:pStyle w:val="ListParagraph"/>
+        <w:ind w:left="649"/>
+        <w:rPr>
+          <w:lang w:eastAsia="ar-SA"/>
+        </w:rPr>
+      </w:pPr>
+      <w:r>
+        <w:rPr>
+          <w:lang w:eastAsia="ar-SA"/>
+        </w:rPr>
+        <w:t xml:space="preserve">Core switch này sẽ được coi là </w:t>
+      </w:r>
+      <w:r>
+        <w:rPr>
+          <w:lang w:eastAsia="ar-SA"/>
+        </w:rPr>
+        <w:t>vtp</w:t>
+      </w:r>
+      <w:r>
+        <w:rPr>
+          <w:lang w:eastAsia="ar-SA"/>
+        </w:rPr>
+        <w:t xml:space="preserve"> mode server, nhưng mặc định trên các switch cisco đã là vtp mode server rồi nên dùng lệnh vtp mode server là không cần thiết.</w:t>
+      </w:r>
+    </w:p>
+    <w:p>
+      <w:pPr>
+        <w:pStyle w:val="ListParagraph"/>
+        <w:ind w:left="649"/>
+        <w:rPr>
+          <w:lang w:eastAsia="ar-SA"/>
+        </w:rPr>
+      </w:pPr>
+      <w:r>
+        <w:rPr>
+          <w:lang w:eastAsia="ar-SA"/>
+        </w:rPr>
+        <w:t>Các switch cấp dưới sẽ được cấu hình vtp mode client:</w:t>
+      </w:r>
+    </w:p>
+    <w:p>
+      <w:pPr>
+        <w:pStyle w:val="ListParagraph"/>
+        <w:ind w:left="649"/>
+        <w:rPr>
+          <w:lang w:eastAsia="ar-SA"/>
+        </w:rPr>
+      </w:pPr>
+      <w:r>
+        <w:rPr>
+          <w:lang w:eastAsia="ar-SA"/>
+        </w:rPr>
+        <w:br w:type="page"/>
+      </w:r>
+    </w:p>
+    <w:p>
+      <w:pPr>
+        <w:keepNext/>
+        <w:keepLines/>
+        <w:ind w:left="0"/>
+        <w:rPr>
+          <w:lang w:eastAsia="ar-SA"/>
+        </w:rPr>
+      </w:pPr>
     </w:p>
     <w:sectPr>
-      <w:footerReference w:type="default" r:id="rId10"/>
+      <w:footerReference w:type="default" r:id="rId11"/>
       <w:pgSz w:w="12240" w:h="15840" w:code="1"/>
       <w:pgMar w:top="573" w:right="289" w:bottom="573" w:left="289" w:header="720" w:footer="720" w:gutter="0"/>
       <w:pgNumType w:start="1"/>
@@ -483,7 +678,7 @@
 </file>
 
 <file path=word/endnotes.xml><?xml version="1.0" encoding="utf-8"?>
-<w:endnotes xmlns:wpc="http://schemas.microsoft.com/office/word/2010/wordprocessingCanvas" xmlns:cx="http://schemas.microsoft.com/office/drawing/2014/chartex" xmlns:cx1="http://schemas.microsoft.com/office/drawing/2015/9/8/chartex" xmlns:cx2="http://schemas.microsoft.com/office/drawing/2015/10/21/chartex" xmlns:cx3="http://schemas.microsoft.com/office/drawing/2016/5/9/chartex" xmlns:cx4="http://schemas.microsoft.com/office/drawing/2016/5/10/chartex" xmlns:cx5="http://schemas.microsoft.com/office/drawing/2016/5/11/chartex" xmlns:cx6="http://schemas.microsoft.com/office/drawing/2016/5/12/chartex" xmlns:cx7="http://schemas.microsoft.com/office/drawing/2016/5/13/chartex" xmlns:cx8="http://schemas.microsoft.com/office/drawing/2016/5/14/chartex" xmlns:mc="http://schemas.openxmlformats.org/markup-compatibility/2006" xmlns:aink="http://schemas.microsoft.com/office/drawing/2016/ink" xmlns:am3d="http://schemas.microsoft.com/office/drawing/2017/model3d" xmlns:o="urn:schemas-microsoft-com:office:office" xmlns:oel="http://schemas.microsoft.com/office/2019/extlst" xmlns:r="http://schemas.openxmlformats.org/officeDocument/2006/relationships" xmlns:m="http://schemas.openxmlformats.org/officeDocument/2006/math" xmlns:v="urn:schemas-microsoft-com:vml" xmlns:wp14="http://schemas.microsoft.com/office/word/2010/wordprocessingDrawing" xmlns:wp="http://schemas.openxmlformats.org/drawingml/2006/wordprocessingDrawing" xmlns:w10="urn:schemas-microsoft-com:office:word" xmlns:w="http://schemas.openxmlformats.org/wordprocessingml/2006/main" xmlns:w14="http://schemas.microsoft.com/office/word/2010/wordml" xmlns:w15="http://schemas.microsoft.com/office/word/2012/wordml" xmlns:w16cex="http://schemas.microsoft.com/office/word/2018/wordml/cex" xmlns:w16cid="http://schemas.microsoft.com/office/word/2016/wordml/cid" xmlns:w16="http://schemas.microsoft.com/office/word/2018/wordml" xmlns:w16du="http://schemas.microsoft.com/office/word/2023/wordml/word16du" xmlns:w16sdtdh="http://schemas.microsoft.com/office/word/2020/wordml/sdtdatahash" xmlns:w16se="http://schemas.microsoft.com/office/word/2015/wordml/symex" xmlns:wpg="http://schemas.microsoft.com/office/word/2010/wordprocessingGroup" xmlns:wpi="http://schemas.microsoft.com/office/word/2010/wordprocessingInk" xmlns:wne="http://schemas.microsoft.com/office/word/2006/wordml" xmlns:wps="http://schemas.microsoft.com/office/word/2010/wordprocessingShape" mc:Ignorable="w14 w15 w16se w16cid w16 w16cex w16sdtdh w16du wp14">
+<w:endnotes xmlns:wpc="http://schemas.microsoft.com/office/word/2010/wordprocessingCanvas" xmlns:cx="http://schemas.microsoft.com/office/drawing/2014/chartex" xmlns:cx1="http://schemas.microsoft.com/office/drawing/2015/9/8/chartex" xmlns:cx2="http://schemas.microsoft.com/office/drawing/2015/10/21/chartex" xmlns:cx3="http://schemas.microsoft.com/office/drawing/2016/5/9/chartex" xmlns:cx4="http://schemas.microsoft.com/office/drawing/2016/5/10/chartex" xmlns:cx5="http://schemas.microsoft.com/office/drawing/2016/5/11/chartex" xmlns:cx6="http://schemas.microsoft.com/office/drawing/2016/5/12/chartex" xmlns:cx7="http://schemas.microsoft.com/office/drawing/2016/5/13/chartex" xmlns:cx8="http://schemas.microsoft.com/office/drawing/2016/5/14/chartex" xmlns:mc="http://schemas.openxmlformats.org/markup-compatibility/2006" xmlns:aink="http://schemas.microsoft.com/office/drawing/2016/ink" xmlns:am3d="http://schemas.microsoft.com/office/drawing/2017/model3d" xmlns:o="urn:schemas-microsoft-com:office:office" xmlns:r="http://schemas.openxmlformats.org/officeDocument/2006/relationships" xmlns:m="http://schemas.openxmlformats.org/officeDocument/2006/math" xmlns:v="urn:schemas-microsoft-com:vml" xmlns:wp14="http://schemas.microsoft.com/office/word/2010/wordprocessingDrawing" xmlns:wp="http://schemas.openxmlformats.org/drawingml/2006/wordprocessingDrawing" xmlns:w10="urn:schemas-microsoft-com:office:word" xmlns:w="http://schemas.openxmlformats.org/wordprocessingml/2006/main" xmlns:w14="http://schemas.microsoft.com/office/word/2010/wordml" xmlns:w15="http://schemas.microsoft.com/office/word/2012/wordml" xmlns:w16cex="http://schemas.microsoft.com/office/word/2018/wordml/cex" xmlns:w16cid="http://schemas.microsoft.com/office/word/2016/wordml/cid" xmlns:w16="http://schemas.microsoft.com/office/word/2018/wordml" xmlns:w16sdtdh="http://schemas.microsoft.com/office/word/2020/wordml/sdtdatahash" xmlns:w16se="http://schemas.microsoft.com/office/word/2015/wordml/symex" xmlns:wpg="http://schemas.microsoft.com/office/word/2010/wordprocessingGroup" xmlns:wpi="http://schemas.microsoft.com/office/word/2010/wordprocessingInk" xmlns:wne="http://schemas.microsoft.com/office/word/2006/wordml" xmlns:wps="http://schemas.microsoft.com/office/word/2010/wordprocessingShape" mc:Ignorable="w14 w15 w16se w16cid w16 w16cex w16sdtdh wp14">
   <w:endnote w:type="separator" w:id="-1">
     <w:p>
       <w:pPr>
@@ -510,10 +705,10 @@
 </file>
 
 <file path=word/footer1.xml><?xml version="1.0" encoding="utf-8"?>
-<w:ftr xmlns:wpc="http://schemas.microsoft.com/office/word/2010/wordprocessingCanvas" xmlns:cx="http://schemas.microsoft.com/office/drawing/2014/chartex" xmlns:cx1="http://schemas.microsoft.com/office/drawing/2015/9/8/chartex" xmlns:cx2="http://schemas.microsoft.com/office/drawing/2015/10/21/chartex" xmlns:cx3="http://schemas.microsoft.com/office/drawing/2016/5/9/chartex" xmlns:cx4="http://schemas.microsoft.com/office/drawing/2016/5/10/chartex" xmlns:cx5="http://schemas.microsoft.com/office/drawing/2016/5/11/chartex" xmlns:cx6="http://schemas.microsoft.com/office/drawing/2016/5/12/chartex" xmlns:cx7="http://schemas.microsoft.com/office/drawing/2016/5/13/chartex" xmlns:cx8="http://schemas.microsoft.com/office/drawing/2016/5/14/chartex" xmlns:mc="http://schemas.openxmlformats.org/markup-compatibility/2006" xmlns:aink="http://schemas.microsoft.com/office/drawing/2016/ink" xmlns:am3d="http://schemas.microsoft.com/office/drawing/2017/model3d" xmlns:o="urn:schemas-microsoft-com:office:office" xmlns:oel="http://schemas.microsoft.com/office/2019/extlst" xmlns:r="http://schemas.openxmlformats.org/officeDocument/2006/relationships" xmlns:m="http://schemas.openxmlformats.org/officeDocument/2006/math" xmlns:v="urn:schemas-microsoft-com:vml" xmlns:wp14="http://schemas.microsoft.com/office/word/2010/wordprocessingDrawing" xmlns:wp="http://schemas.openxmlformats.org/drawingml/2006/wordprocessingDrawing" xmlns:w10="urn:schemas-microsoft-com:office:word" xmlns:w="http://schemas.openxmlformats.org/wordprocessingml/2006/main" xmlns:w14="http://schemas.microsoft.com/office/word/2010/wordml" xmlns:w15="http://schemas.microsoft.com/office/word/2012/wordml" xmlns:w16cex="http://schemas.microsoft.com/office/word/2018/wordml/cex" xmlns:w16cid="http://schemas.microsoft.com/office/word/2016/wordml/cid" xmlns:w16="http://schemas.microsoft.com/office/word/2018/wordml" xmlns:w16du="http://schemas.microsoft.com/office/word/2023/wordml/word16du" xmlns:w16sdtdh="http://schemas.microsoft.com/office/word/2020/wordml/sdtdatahash" xmlns:w16se="http://schemas.microsoft.com/office/word/2015/wordml/symex" xmlns:wpg="http://schemas.microsoft.com/office/word/2010/wordprocessingGroup" xmlns:wpi="http://schemas.microsoft.com/office/word/2010/wordprocessingInk" xmlns:wne="http://schemas.microsoft.com/office/word/2006/wordml" xmlns:wps="http://schemas.microsoft.com/office/word/2010/wordprocessingShape" mc:Ignorable="w14 w15 w16se w16cid w16 w16cex w16sdtdh w16du wp14">
+<w:ftr xmlns:wpc="http://schemas.microsoft.com/office/word/2010/wordprocessingCanvas" xmlns:cx="http://schemas.microsoft.com/office/drawing/2014/chartex" xmlns:cx1="http://schemas.microsoft.com/office/drawing/2015/9/8/chartex" xmlns:cx2="http://schemas.microsoft.com/office/drawing/2015/10/21/chartex" xmlns:cx3="http://schemas.microsoft.com/office/drawing/2016/5/9/chartex" xmlns:cx4="http://schemas.microsoft.com/office/drawing/2016/5/10/chartex" xmlns:cx5="http://schemas.microsoft.com/office/drawing/2016/5/11/chartex" xmlns:cx6="http://schemas.microsoft.com/office/drawing/2016/5/12/chartex" xmlns:cx7="http://schemas.microsoft.com/office/drawing/2016/5/13/chartex" xmlns:cx8="http://schemas.microsoft.com/office/drawing/2016/5/14/chartex" xmlns:mc="http://schemas.openxmlformats.org/markup-compatibility/2006" xmlns:aink="http://schemas.microsoft.com/office/drawing/2016/ink" xmlns:am3d="http://schemas.microsoft.com/office/drawing/2017/model3d" xmlns:o="urn:schemas-microsoft-com:office:office" xmlns:r="http://schemas.openxmlformats.org/officeDocument/2006/relationships" xmlns:m="http://schemas.openxmlformats.org/officeDocument/2006/math" xmlns:v="urn:schemas-microsoft-com:vml" xmlns:wp14="http://schemas.microsoft.com/office/word/2010/wordprocessingDrawing" xmlns:wp="http://schemas.openxmlformats.org/drawingml/2006/wordprocessingDrawing" xmlns:w10="urn:schemas-microsoft-com:office:word" xmlns:w="http://schemas.openxmlformats.org/wordprocessingml/2006/main" xmlns:w14="http://schemas.microsoft.com/office/word/2010/wordml" xmlns:w15="http://schemas.microsoft.com/office/word/2012/wordml" xmlns:w16cex="http://schemas.microsoft.com/office/word/2018/wordml/cex" xmlns:w16cid="http://schemas.microsoft.com/office/word/2016/wordml/cid" xmlns:w16="http://schemas.microsoft.com/office/word/2018/wordml" xmlns:w16sdtdh="http://schemas.microsoft.com/office/word/2020/wordml/sdtdatahash" xmlns:w16se="http://schemas.microsoft.com/office/word/2015/wordml/symex" xmlns:wpg="http://schemas.microsoft.com/office/word/2010/wordprocessingGroup" xmlns:wpi="http://schemas.microsoft.com/office/word/2010/wordprocessingInk" xmlns:wne="http://schemas.microsoft.com/office/word/2006/wordml" xmlns:wps="http://schemas.microsoft.com/office/word/2010/wordprocessingShape" mc:Ignorable="w14 w15 w16se w16cid w16 w16cex w16sdtdh wp14">
   <w:p>
     <w:pPr>
-      <w:pStyle w:val="Chntrang"/>
+      <w:pStyle w:val="Footer"/>
       <w:jc w:val="center"/>
     </w:pPr>
   </w:p>
@@ -521,7 +716,7 @@
 </file>
 
 <file path=word/footer2.xml><?xml version="1.0" encoding="utf-8"?>
-<w:ftr xmlns:wpc="http://schemas.microsoft.com/office/word/2010/wordprocessingCanvas" xmlns:cx="http://schemas.microsoft.com/office/drawing/2014/chartex" xmlns:cx1="http://schemas.microsoft.com/office/drawing/2015/9/8/chartex" xmlns:cx2="http://schemas.microsoft.com/office/drawing/2015/10/21/chartex" xmlns:cx3="http://schemas.microsoft.com/office/drawing/2016/5/9/chartex" xmlns:cx4="http://schemas.microsoft.com/office/drawing/2016/5/10/chartex" xmlns:cx5="http://schemas.microsoft.com/office/drawing/2016/5/11/chartex" xmlns:cx6="http://schemas.microsoft.com/office/drawing/2016/5/12/chartex" xmlns:cx7="http://schemas.microsoft.com/office/drawing/2016/5/13/chartex" xmlns:cx8="http://schemas.microsoft.com/office/drawing/2016/5/14/chartex" xmlns:mc="http://schemas.openxmlformats.org/markup-compatibility/2006" xmlns:aink="http://schemas.microsoft.com/office/drawing/2016/ink" xmlns:am3d="http://schemas.microsoft.com/office/drawing/2017/model3d" xmlns:o="urn:schemas-microsoft-com:office:office" xmlns:oel="http://schemas.microsoft.com/office/2019/extlst" xmlns:r="http://schemas.openxmlformats.org/officeDocument/2006/relationships" xmlns:m="http://schemas.openxmlformats.org/officeDocument/2006/math" xmlns:v="urn:schemas-microsoft-com:vml" xmlns:wp14="http://schemas.microsoft.com/office/word/2010/wordprocessingDrawing" xmlns:wp="http://schemas.openxmlformats.org/drawingml/2006/wordprocessingDrawing" xmlns:w10="urn:schemas-microsoft-com:office:word" xmlns:w="http://schemas.openxmlformats.org/wordprocessingml/2006/main" xmlns:w14="http://schemas.microsoft.com/office/word/2010/wordml" xmlns:w15="http://schemas.microsoft.com/office/word/2012/wordml" xmlns:w16cex="http://schemas.microsoft.com/office/word/2018/wordml/cex" xmlns:w16cid="http://schemas.microsoft.com/office/word/2016/wordml/cid" xmlns:w16="http://schemas.microsoft.com/office/word/2018/wordml" xmlns:w16du="http://schemas.microsoft.com/office/word/2023/wordml/word16du" xmlns:w16sdtdh="http://schemas.microsoft.com/office/word/2020/wordml/sdtdatahash" xmlns:w16se="http://schemas.microsoft.com/office/word/2015/wordml/symex" xmlns:wpg="http://schemas.microsoft.com/office/word/2010/wordprocessingGroup" xmlns:wpi="http://schemas.microsoft.com/office/word/2010/wordprocessingInk" xmlns:wne="http://schemas.microsoft.com/office/word/2006/wordml" xmlns:wps="http://schemas.microsoft.com/office/word/2010/wordprocessingShape" mc:Ignorable="w14 w15 w16se w16cid w16 w16cex w16sdtdh w16du wp14">
+<w:ftr xmlns:wpc="http://schemas.microsoft.com/office/word/2010/wordprocessingCanvas" xmlns:cx="http://schemas.microsoft.com/office/drawing/2014/chartex" xmlns:cx1="http://schemas.microsoft.com/office/drawing/2015/9/8/chartex" xmlns:cx2="http://schemas.microsoft.com/office/drawing/2015/10/21/chartex" xmlns:cx3="http://schemas.microsoft.com/office/drawing/2016/5/9/chartex" xmlns:cx4="http://schemas.microsoft.com/office/drawing/2016/5/10/chartex" xmlns:cx5="http://schemas.microsoft.com/office/drawing/2016/5/11/chartex" xmlns:cx6="http://schemas.microsoft.com/office/drawing/2016/5/12/chartex" xmlns:cx7="http://schemas.microsoft.com/office/drawing/2016/5/13/chartex" xmlns:cx8="http://schemas.microsoft.com/office/drawing/2016/5/14/chartex" xmlns:mc="http://schemas.openxmlformats.org/markup-compatibility/2006" xmlns:aink="http://schemas.microsoft.com/office/drawing/2016/ink" xmlns:am3d="http://schemas.microsoft.com/office/drawing/2017/model3d" xmlns:o="urn:schemas-microsoft-com:office:office" xmlns:r="http://schemas.openxmlformats.org/officeDocument/2006/relationships" xmlns:m="http://schemas.openxmlformats.org/officeDocument/2006/math" xmlns:v="urn:schemas-microsoft-com:vml" xmlns:wp14="http://schemas.microsoft.com/office/word/2010/wordprocessingDrawing" xmlns:wp="http://schemas.openxmlformats.org/drawingml/2006/wordprocessingDrawing" xmlns:w10="urn:schemas-microsoft-com:office:word" xmlns:w="http://schemas.openxmlformats.org/wordprocessingml/2006/main" xmlns:w14="http://schemas.microsoft.com/office/word/2010/wordml" xmlns:w15="http://schemas.microsoft.com/office/word/2012/wordml" xmlns:w16cex="http://schemas.microsoft.com/office/word/2018/wordml/cex" xmlns:w16cid="http://schemas.microsoft.com/office/word/2016/wordml/cid" xmlns:w16="http://schemas.microsoft.com/office/word/2018/wordml" xmlns:w16sdtdh="http://schemas.microsoft.com/office/word/2020/wordml/sdtdatahash" xmlns:w16se="http://schemas.microsoft.com/office/word/2015/wordml/symex" xmlns:wpg="http://schemas.microsoft.com/office/word/2010/wordprocessingGroup" xmlns:wpi="http://schemas.microsoft.com/office/word/2010/wordprocessingInk" xmlns:wne="http://schemas.microsoft.com/office/word/2006/wordml" xmlns:wps="http://schemas.microsoft.com/office/word/2010/wordprocessingShape" mc:Ignorable="w14 w15 w16se w16cid w16 w16cex w16sdtdh wp14">
   <w:sdt>
     <w:sdtPr>
       <w:id w:val="-1054474851"/>
@@ -530,10 +725,11 @@
         <w:docPartUnique/>
       </w:docPartObj>
     </w:sdtPr>
+    <w:sdtEndPr/>
     <w:sdtContent>
       <w:p>
         <w:pPr>
-          <w:pStyle w:val="Chntrang"/>
+          <w:pStyle w:val="Footer"/>
           <w:jc w:val="center"/>
         </w:pPr>
         <w:r>
@@ -556,7 +752,7 @@
   </w:sdt>
   <w:p>
     <w:pPr>
-      <w:pStyle w:val="Chntrang"/>
+      <w:pStyle w:val="Footer"/>
     </w:pPr>
   </w:p>
   <w:p/>
@@ -564,7 +760,7 @@
 </file>
 
 <file path=word/footnotes.xml><?xml version="1.0" encoding="utf-8"?>
-<w:footnotes xmlns:wpc="http://schemas.microsoft.com/office/word/2010/wordprocessingCanvas" xmlns:cx="http://schemas.microsoft.com/office/drawing/2014/chartex" xmlns:cx1="http://schemas.microsoft.com/office/drawing/2015/9/8/chartex" xmlns:cx2="http://schemas.microsoft.com/office/drawing/2015/10/21/chartex" xmlns:cx3="http://schemas.microsoft.com/office/drawing/2016/5/9/chartex" xmlns:cx4="http://schemas.microsoft.com/office/drawing/2016/5/10/chartex" xmlns:cx5="http://schemas.microsoft.com/office/drawing/2016/5/11/chartex" xmlns:cx6="http://schemas.microsoft.com/office/drawing/2016/5/12/chartex" xmlns:cx7="http://schemas.microsoft.com/office/drawing/2016/5/13/chartex" xmlns:cx8="http://schemas.microsoft.com/office/drawing/2016/5/14/chartex" xmlns:mc="http://schemas.openxmlformats.org/markup-compatibility/2006" xmlns:aink="http://schemas.microsoft.com/office/drawing/2016/ink" xmlns:am3d="http://schemas.microsoft.com/office/drawing/2017/model3d" xmlns:o="urn:schemas-microsoft-com:office:office" xmlns:oel="http://schemas.microsoft.com/office/2019/extlst" xmlns:r="http://schemas.openxmlformats.org/officeDocument/2006/relationships" xmlns:m="http://schemas.openxmlformats.org/officeDocument/2006/math" xmlns:v="urn:schemas-microsoft-com:vml" xmlns:wp14="http://schemas.microsoft.com/office/word/2010/wordprocessingDrawing" xmlns:wp="http://schemas.openxmlformats.org/drawingml/2006/wordprocessingDrawing" xmlns:w10="urn:schemas-microsoft-com:office:word" xmlns:w="http://schemas.openxmlformats.org/wordprocessingml/2006/main" xmlns:w14="http://schemas.microsoft.com/office/word/2010/wordml" xmlns:w15="http://schemas.microsoft.com/office/word/2012/wordml" xmlns:w16cex="http://schemas.microsoft.com/office/word/2018/wordml/cex" xmlns:w16cid="http://schemas.microsoft.com/office/word/2016/wordml/cid" xmlns:w16="http://schemas.microsoft.com/office/word/2018/wordml" xmlns:w16du="http://schemas.microsoft.com/office/word/2023/wordml/word16du" xmlns:w16sdtdh="http://schemas.microsoft.com/office/word/2020/wordml/sdtdatahash" xmlns:w16se="http://schemas.microsoft.com/office/word/2015/wordml/symex" xmlns:wpg="http://schemas.microsoft.com/office/word/2010/wordprocessingGroup" xmlns:wpi="http://schemas.microsoft.com/office/word/2010/wordprocessingInk" xmlns:wne="http://schemas.microsoft.com/office/word/2006/wordml" xmlns:wps="http://schemas.microsoft.com/office/word/2010/wordprocessingShape" mc:Ignorable="w14 w15 w16se w16cid w16 w16cex w16sdtdh w16du wp14">
+<w:footnotes xmlns:wpc="http://schemas.microsoft.com/office/word/2010/wordprocessingCanvas" xmlns:cx="http://schemas.microsoft.com/office/drawing/2014/chartex" xmlns:cx1="http://schemas.microsoft.com/office/drawing/2015/9/8/chartex" xmlns:cx2="http://schemas.microsoft.com/office/drawing/2015/10/21/chartex" xmlns:cx3="http://schemas.microsoft.com/office/drawing/2016/5/9/chartex" xmlns:cx4="http://schemas.microsoft.com/office/drawing/2016/5/10/chartex" xmlns:cx5="http://schemas.microsoft.com/office/drawing/2016/5/11/chartex" xmlns:cx6="http://schemas.microsoft.com/office/drawing/2016/5/12/chartex" xmlns:cx7="http://schemas.microsoft.com/office/drawing/2016/5/13/chartex" xmlns:cx8="http://schemas.microsoft.com/office/drawing/2016/5/14/chartex" xmlns:mc="http://schemas.openxmlformats.org/markup-compatibility/2006" xmlns:aink="http://schemas.microsoft.com/office/drawing/2016/ink" xmlns:am3d="http://schemas.microsoft.com/office/drawing/2017/model3d" xmlns:o="urn:schemas-microsoft-com:office:office" xmlns:r="http://schemas.openxmlformats.org/officeDocument/2006/relationships" xmlns:m="http://schemas.openxmlformats.org/officeDocument/2006/math" xmlns:v="urn:schemas-microsoft-com:vml" xmlns:wp14="http://schemas.microsoft.com/office/word/2010/wordprocessingDrawing" xmlns:wp="http://schemas.openxmlformats.org/drawingml/2006/wordprocessingDrawing" xmlns:w10="urn:schemas-microsoft-com:office:word" xmlns:w="http://schemas.openxmlformats.org/wordprocessingml/2006/main" xmlns:w14="http://schemas.microsoft.com/office/word/2010/wordml" xmlns:w15="http://schemas.microsoft.com/office/word/2012/wordml" xmlns:w16cex="http://schemas.microsoft.com/office/word/2018/wordml/cex" xmlns:w16cid="http://schemas.microsoft.com/office/word/2016/wordml/cid" xmlns:w16="http://schemas.microsoft.com/office/word/2018/wordml" xmlns:w16sdtdh="http://schemas.microsoft.com/office/word/2020/wordml/sdtdatahash" xmlns:w16se="http://schemas.microsoft.com/office/word/2015/wordml/symex" xmlns:wpg="http://schemas.microsoft.com/office/word/2010/wordprocessingGroup" xmlns:wpi="http://schemas.microsoft.com/office/word/2010/wordprocessingInk" xmlns:wne="http://schemas.microsoft.com/office/word/2006/wordml" xmlns:wps="http://schemas.microsoft.com/office/word/2010/wordprocessingShape" mc:Ignorable="w14 w15 w16se w16cid w16 w16cex w16sdtdh wp14">
   <w:footnote w:type="separator" w:id="-1">
     <w:p>
       <w:pPr>
@@ -591,7 +787,7 @@
 </file>
 
 <file path=word/numbering.xml><?xml version="1.0" encoding="utf-8"?>
-<w:numbering xmlns:wpc="http://schemas.microsoft.com/office/word/2010/wordprocessingCanvas" xmlns:cx="http://schemas.microsoft.com/office/drawing/2014/chartex" xmlns:cx1="http://schemas.microsoft.com/office/drawing/2015/9/8/chartex" xmlns:cx2="http://schemas.microsoft.com/office/drawing/2015/10/21/chartex" xmlns:cx3="http://schemas.microsoft.com/office/drawing/2016/5/9/chartex" xmlns:cx4="http://schemas.microsoft.com/office/drawing/2016/5/10/chartex" xmlns:cx5="http://schemas.microsoft.com/office/drawing/2016/5/11/chartex" xmlns:cx6="http://schemas.microsoft.com/office/drawing/2016/5/12/chartex" xmlns:cx7="http://schemas.microsoft.com/office/drawing/2016/5/13/chartex" xmlns:cx8="http://schemas.microsoft.com/office/drawing/2016/5/14/chartex" xmlns:mc="http://schemas.openxmlformats.org/markup-compatibility/2006" xmlns:aink="http://schemas.microsoft.com/office/drawing/2016/ink" xmlns:am3d="http://schemas.microsoft.com/office/drawing/2017/model3d" xmlns:o="urn:schemas-microsoft-com:office:office" xmlns:oel="http://schemas.microsoft.com/office/2019/extlst" xmlns:r="http://schemas.openxmlformats.org/officeDocument/2006/relationships" xmlns:m="http://schemas.openxmlformats.org/officeDocument/2006/math" xmlns:v="urn:schemas-microsoft-com:vml" xmlns:wp14="http://schemas.microsoft.com/office/word/2010/wordprocessingDrawing" xmlns:wp="http://schemas.openxmlformats.org/drawingml/2006/wordprocessingDrawing" xmlns:w10="urn:schemas-microsoft-com:office:word" xmlns:w="http://schemas.openxmlformats.org/wordprocessingml/2006/main" xmlns:w14="http://schemas.microsoft.com/office/word/2010/wordml" xmlns:w15="http://schemas.microsoft.com/office/word/2012/wordml" xmlns:w16cex="http://schemas.microsoft.com/office/word/2018/wordml/cex" xmlns:w16cid="http://schemas.microsoft.com/office/word/2016/wordml/cid" xmlns:w16="http://schemas.microsoft.com/office/word/2018/wordml" xmlns:w16du="http://schemas.microsoft.com/office/word/2023/wordml/word16du" xmlns:w16sdtdh="http://schemas.microsoft.com/office/word/2020/wordml/sdtdatahash" xmlns:w16se="http://schemas.microsoft.com/office/word/2015/wordml/symex" xmlns:wpg="http://schemas.microsoft.com/office/word/2010/wordprocessingGroup" xmlns:wpi="http://schemas.microsoft.com/office/word/2010/wordprocessingInk" xmlns:wne="http://schemas.microsoft.com/office/word/2006/wordml" xmlns:wps="http://schemas.microsoft.com/office/word/2010/wordprocessingShape" mc:Ignorable="w14 w15 w16se w16cid w16 w16cex w16sdtdh w16du wp14">
+<w:numbering xmlns:wpc="http://schemas.microsoft.com/office/word/2010/wordprocessingCanvas" xmlns:cx="http://schemas.microsoft.com/office/drawing/2014/chartex" xmlns:cx1="http://schemas.microsoft.com/office/drawing/2015/9/8/chartex" xmlns:cx2="http://schemas.microsoft.com/office/drawing/2015/10/21/chartex" xmlns:cx3="http://schemas.microsoft.com/office/drawing/2016/5/9/chartex" xmlns:cx4="http://schemas.microsoft.com/office/drawing/2016/5/10/chartex" xmlns:cx5="http://schemas.microsoft.com/office/drawing/2016/5/11/chartex" xmlns:cx6="http://schemas.microsoft.com/office/drawing/2016/5/12/chartex" xmlns:cx7="http://schemas.microsoft.com/office/drawing/2016/5/13/chartex" xmlns:cx8="http://schemas.microsoft.com/office/drawing/2016/5/14/chartex" xmlns:mc="http://schemas.openxmlformats.org/markup-compatibility/2006" xmlns:aink="http://schemas.microsoft.com/office/drawing/2016/ink" xmlns:am3d="http://schemas.microsoft.com/office/drawing/2017/model3d" xmlns:o="urn:schemas-microsoft-com:office:office" xmlns:r="http://schemas.openxmlformats.org/officeDocument/2006/relationships" xmlns:m="http://schemas.openxmlformats.org/officeDocument/2006/math" xmlns:v="urn:schemas-microsoft-com:vml" xmlns:wp14="http://schemas.microsoft.com/office/word/2010/wordprocessingDrawing" xmlns:wp="http://schemas.openxmlformats.org/drawingml/2006/wordprocessingDrawing" xmlns:w10="urn:schemas-microsoft-com:office:word" xmlns:w="http://schemas.openxmlformats.org/wordprocessingml/2006/main" xmlns:w14="http://schemas.microsoft.com/office/word/2010/wordml" xmlns:w15="http://schemas.microsoft.com/office/word/2012/wordml" xmlns:w16cex="http://schemas.microsoft.com/office/word/2018/wordml/cex" xmlns:w16cid="http://schemas.microsoft.com/office/word/2016/wordml/cid" xmlns:w16="http://schemas.microsoft.com/office/word/2018/wordml" xmlns:w16sdtdh="http://schemas.microsoft.com/office/word/2020/wordml/sdtdatahash" xmlns:w16se="http://schemas.microsoft.com/office/word/2015/wordml/symex" xmlns:wpg="http://schemas.microsoft.com/office/word/2010/wordprocessingGroup" xmlns:wpi="http://schemas.microsoft.com/office/word/2010/wordprocessingInk" xmlns:wne="http://schemas.microsoft.com/office/word/2006/wordml" xmlns:wps="http://schemas.microsoft.com/office/word/2010/wordprocessingShape" mc:Ignorable="w14 w15 w16se w16cid w16 w16cex w16sdtdh wp14">
   <w:abstractNum w:abstractNumId="0" w15:restartNumberingAfterBreak="0">
     <w:nsid w:val="02DC609E"/>
     <w:multiLevelType w:val="hybridMultilevel"/>
@@ -1744,6 +1940,95 @@
     </w:lvl>
   </w:abstractNum>
   <w:abstractNum w:abstractNumId="11" w15:restartNumberingAfterBreak="0">
+    <w:nsid w:val="44F941AE"/>
+    <w:multiLevelType w:val="hybridMultilevel"/>
+    <w:tmpl w:val="A516D382"/>
+    <w:lvl w:ilvl="0" w:tplc="78BE8640">
+      <w:start w:val="1"/>
+      <w:numFmt w:val="lowerLetter"/>
+      <w:lvlText w:val="%1."/>
+      <w:lvlJc w:val="left"/>
+      <w:pPr>
+        <w:ind w:left="649" w:hanging="360"/>
+      </w:pPr>
+      <w:rPr>
+        <w:rFonts w:hint="default"/>
+      </w:rPr>
+    </w:lvl>
+    <w:lvl w:ilvl="1" w:tplc="04090019" w:tentative="1">
+      <w:start w:val="1"/>
+      <w:numFmt w:val="lowerLetter"/>
+      <w:lvlText w:val="%2."/>
+      <w:lvlJc w:val="left"/>
+      <w:pPr>
+        <w:ind w:left="1369" w:hanging="360"/>
+      </w:pPr>
+    </w:lvl>
+    <w:lvl w:ilvl="2" w:tplc="0409001B" w:tentative="1">
+      <w:start w:val="1"/>
+      <w:numFmt w:val="lowerRoman"/>
+      <w:lvlText w:val="%3."/>
+      <w:lvlJc w:val="right"/>
+      <w:pPr>
+        <w:ind w:left="2089" w:hanging="180"/>
+      </w:pPr>
+    </w:lvl>
+    <w:lvl w:ilvl="3" w:tplc="0409000F" w:tentative="1">
+      <w:start w:val="1"/>
+      <w:numFmt w:val="decimal"/>
+      <w:lvlText w:val="%4."/>
+      <w:lvlJc w:val="left"/>
+      <w:pPr>
+        <w:ind w:left="2809" w:hanging="360"/>
+      </w:pPr>
+    </w:lvl>
+    <w:lvl w:ilvl="4" w:tplc="04090019" w:tentative="1">
+      <w:start w:val="1"/>
+      <w:numFmt w:val="lowerLetter"/>
+      <w:lvlText w:val="%5."/>
+      <w:lvlJc w:val="left"/>
+      <w:pPr>
+        <w:ind w:left="3529" w:hanging="360"/>
+      </w:pPr>
+    </w:lvl>
+    <w:lvl w:ilvl="5" w:tplc="0409001B" w:tentative="1">
+      <w:start w:val="1"/>
+      <w:numFmt w:val="lowerRoman"/>
+      <w:lvlText w:val="%6."/>
+      <w:lvlJc w:val="right"/>
+      <w:pPr>
+        <w:ind w:left="4249" w:hanging="180"/>
+      </w:pPr>
+    </w:lvl>
+    <w:lvl w:ilvl="6" w:tplc="0409000F" w:tentative="1">
+      <w:start w:val="1"/>
+      <w:numFmt w:val="decimal"/>
+      <w:lvlText w:val="%7."/>
+      <w:lvlJc w:val="left"/>
+      <w:pPr>
+        <w:ind w:left="4969" w:hanging="360"/>
+      </w:pPr>
+    </w:lvl>
+    <w:lvl w:ilvl="7" w:tplc="04090019" w:tentative="1">
+      <w:start w:val="1"/>
+      <w:numFmt w:val="lowerLetter"/>
+      <w:lvlText w:val="%8."/>
+      <w:lvlJc w:val="left"/>
+      <w:pPr>
+        <w:ind w:left="5689" w:hanging="360"/>
+      </w:pPr>
+    </w:lvl>
+    <w:lvl w:ilvl="8" w:tplc="0409001B" w:tentative="1">
+      <w:start w:val="1"/>
+      <w:numFmt w:val="lowerRoman"/>
+      <w:lvlText w:val="%9."/>
+      <w:lvlJc w:val="right"/>
+      <w:pPr>
+        <w:ind w:left="6409" w:hanging="180"/>
+      </w:pPr>
+    </w:lvl>
+  </w:abstractNum>
+  <w:abstractNum w:abstractNumId="12" w15:restartNumberingAfterBreak="0">
     <w:nsid w:val="498009F1"/>
     <w:multiLevelType w:val="hybridMultilevel"/>
     <w:tmpl w:val="09A2E178"/>
@@ -1856,7 +2141,7 @@
       </w:rPr>
     </w:lvl>
   </w:abstractNum>
-  <w:abstractNum w:abstractNumId="12" w15:restartNumberingAfterBreak="0">
+  <w:abstractNum w:abstractNumId="13" w15:restartNumberingAfterBreak="0">
     <w:nsid w:val="587E28B4"/>
     <w:multiLevelType w:val="hybridMultilevel"/>
     <w:tmpl w:val="758AC746"/>
@@ -1969,7 +2254,7 @@
       </w:rPr>
     </w:lvl>
   </w:abstractNum>
-  <w:abstractNum w:abstractNumId="13" w15:restartNumberingAfterBreak="0">
+  <w:abstractNum w:abstractNumId="14" w15:restartNumberingAfterBreak="0">
     <w:nsid w:val="597E7054"/>
     <w:multiLevelType w:val="hybridMultilevel"/>
     <w:tmpl w:val="62C0E058"/>
@@ -2061,7 +2346,7 @@
       </w:pPr>
     </w:lvl>
   </w:abstractNum>
-  <w:abstractNum w:abstractNumId="14" w15:restartNumberingAfterBreak="0">
+  <w:abstractNum w:abstractNumId="15" w15:restartNumberingAfterBreak="0">
     <w:nsid w:val="5FE64AFD"/>
     <w:multiLevelType w:val="hybridMultilevel"/>
     <w:tmpl w:val="2F74D7E2"/>
@@ -2174,7 +2459,7 @@
       </w:rPr>
     </w:lvl>
   </w:abstractNum>
-  <w:abstractNum w:abstractNumId="15" w15:restartNumberingAfterBreak="0">
+  <w:abstractNum w:abstractNumId="16" w15:restartNumberingAfterBreak="0">
     <w:nsid w:val="610F3833"/>
     <w:multiLevelType w:val="hybridMultilevel"/>
     <w:tmpl w:val="430460C8"/>
@@ -2287,7 +2572,7 @@
       </w:rPr>
     </w:lvl>
   </w:abstractNum>
-  <w:abstractNum w:abstractNumId="16" w15:restartNumberingAfterBreak="0">
+  <w:abstractNum w:abstractNumId="17" w15:restartNumberingAfterBreak="0">
     <w:nsid w:val="668B3846"/>
     <w:multiLevelType w:val="hybridMultilevel"/>
     <w:tmpl w:val="91F61050"/>
@@ -2376,7 +2661,7 @@
       </w:pPr>
     </w:lvl>
   </w:abstractNum>
-  <w:abstractNum w:abstractNumId="17" w15:restartNumberingAfterBreak="0">
+  <w:abstractNum w:abstractNumId="18" w15:restartNumberingAfterBreak="0">
     <w:nsid w:val="6A2262BF"/>
     <w:multiLevelType w:val="hybridMultilevel"/>
     <w:tmpl w:val="5F00090E"/>
@@ -2489,7 +2774,7 @@
       </w:rPr>
     </w:lvl>
   </w:abstractNum>
-  <w:abstractNum w:abstractNumId="18" w15:restartNumberingAfterBreak="0">
+  <w:abstractNum w:abstractNumId="19" w15:restartNumberingAfterBreak="0">
     <w:nsid w:val="6AB61342"/>
     <w:multiLevelType w:val="hybridMultilevel"/>
     <w:tmpl w:val="D4184D60"/>
@@ -2602,7 +2887,7 @@
       </w:rPr>
     </w:lvl>
   </w:abstractNum>
-  <w:abstractNum w:abstractNumId="19" w15:restartNumberingAfterBreak="0">
+  <w:abstractNum w:abstractNumId="20" w15:restartNumberingAfterBreak="0">
     <w:nsid w:val="6ACC5F60"/>
     <w:multiLevelType w:val="hybridMultilevel"/>
     <w:tmpl w:val="E1CE1E3A"/>
@@ -2715,7 +3000,7 @@
       </w:rPr>
     </w:lvl>
   </w:abstractNum>
-  <w:abstractNum w:abstractNumId="20" w15:restartNumberingAfterBreak="0">
+  <w:abstractNum w:abstractNumId="21" w15:restartNumberingAfterBreak="0">
     <w:nsid w:val="706F1300"/>
     <w:multiLevelType w:val="hybridMultilevel"/>
     <w:tmpl w:val="7B26E54E"/>
@@ -2827,7 +3112,7 @@
       </w:rPr>
     </w:lvl>
   </w:abstractNum>
-  <w:abstractNum w:abstractNumId="21" w15:restartNumberingAfterBreak="0">
+  <w:abstractNum w:abstractNumId="22" w15:restartNumberingAfterBreak="0">
     <w:nsid w:val="7BFE1263"/>
     <w:multiLevelType w:val="hybridMultilevel"/>
     <w:tmpl w:val="0C742EE6"/>
@@ -2940,7 +3225,7 @@
       </w:rPr>
     </w:lvl>
   </w:abstractNum>
-  <w:abstractNum w:abstractNumId="22" w15:restartNumberingAfterBreak="0">
+  <w:abstractNum w:abstractNumId="23" w15:restartNumberingAfterBreak="0">
     <w:nsid w:val="7D70113C"/>
     <w:multiLevelType w:val="hybridMultilevel"/>
     <w:tmpl w:val="4148D038"/>
@@ -3053,67 +3338,67 @@
       </w:rPr>
     </w:lvl>
   </w:abstractNum>
-  <w:num w:numId="1" w16cid:durableId="884439894">
+  <w:num w:numId="1">
     <w:abstractNumId w:val="4"/>
   </w:num>
-  <w:num w:numId="2" w16cid:durableId="1319069905">
+  <w:num w:numId="2">
     <w:abstractNumId w:val="4"/>
   </w:num>
-  <w:num w:numId="3" w16cid:durableId="1456606627">
+  <w:num w:numId="3">
     <w:abstractNumId w:val="10"/>
   </w:num>
-  <w:num w:numId="4" w16cid:durableId="1728410763">
-    <w:abstractNumId w:val="16"/>
+  <w:num w:numId="4">
+    <w:abstractNumId w:val="17"/>
   </w:num>
-  <w:num w:numId="5" w16cid:durableId="3358788">
+  <w:num w:numId="5">
     <w:abstractNumId w:val="3"/>
   </w:num>
-  <w:num w:numId="6" w16cid:durableId="851334304">
+  <w:num w:numId="6">
     <w:abstractNumId w:val="6"/>
   </w:num>
-  <w:num w:numId="7" w16cid:durableId="642125756">
-    <w:abstractNumId w:val="11"/>
-  </w:num>
-  <w:num w:numId="8" w16cid:durableId="1104031107">
-    <w:abstractNumId w:val="21"/>
-  </w:num>
-  <w:num w:numId="9" w16cid:durableId="276449548">
+  <w:num w:numId="7">
     <w:abstractNumId w:val="12"/>
   </w:num>
-  <w:num w:numId="10" w16cid:durableId="836574853">
+  <w:num w:numId="8">
+    <w:abstractNumId w:val="22"/>
+  </w:num>
+  <w:num w:numId="9">
+    <w:abstractNumId w:val="13"/>
+  </w:num>
+  <w:num w:numId="10">
     <w:abstractNumId w:val="8"/>
   </w:num>
-  <w:num w:numId="11" w16cid:durableId="1344017887">
-    <w:abstractNumId w:val="13"/>
+  <w:num w:numId="11">
+    <w:abstractNumId w:val="14"/>
   </w:num>
-  <w:num w:numId="12" w16cid:durableId="1194029285">
-    <w:abstractNumId w:val="13"/>
+  <w:num w:numId="12">
+    <w:abstractNumId w:val="14"/>
     <w:lvlOverride w:ilvl="0">
       <w:startOverride w:val="1"/>
     </w:lvlOverride>
   </w:num>
-  <w:num w:numId="13" w16cid:durableId="1203975368">
-    <w:abstractNumId w:val="13"/>
+  <w:num w:numId="13">
+    <w:abstractNumId w:val="14"/>
     <w:lvlOverride w:ilvl="0">
       <w:startOverride w:val="1"/>
     </w:lvlOverride>
   </w:num>
-  <w:num w:numId="14" w16cid:durableId="840315203">
-    <w:abstractNumId w:val="15"/>
+  <w:num w:numId="14">
+    <w:abstractNumId w:val="16"/>
   </w:num>
-  <w:num w:numId="15" w16cid:durableId="388304881">
-    <w:abstractNumId w:val="13"/>
+  <w:num w:numId="15">
+    <w:abstractNumId w:val="14"/>
     <w:lvlOverride w:ilvl="0">
       <w:startOverride w:val="1"/>
     </w:lvlOverride>
   </w:num>
-  <w:num w:numId="16" w16cid:durableId="1550654335">
-    <w:abstractNumId w:val="22"/>
+  <w:num w:numId="16">
+    <w:abstractNumId w:val="23"/>
   </w:num>
-  <w:num w:numId="17" w16cid:durableId="354691690">
+  <w:num w:numId="17">
     <w:abstractNumId w:val="7"/>
   </w:num>
-  <w:num w:numId="18" w16cid:durableId="497889730">
+  <w:num w:numId="18">
     <w:abstractNumId w:val="10"/>
     <w:lvlOverride w:ilvl="0">
       <w:startOverride w:val="1"/>
@@ -3143,164 +3428,167 @@
       <w:startOverride w:val="1"/>
     </w:lvlOverride>
   </w:num>
-  <w:num w:numId="19" w16cid:durableId="531385820">
+  <w:num w:numId="19">
     <w:abstractNumId w:val="5"/>
   </w:num>
-  <w:num w:numId="20" w16cid:durableId="211576311">
+  <w:num w:numId="20">
     <w:abstractNumId w:val="2"/>
   </w:num>
-  <w:num w:numId="21" w16cid:durableId="2053068004">
-    <w:abstractNumId w:val="13"/>
+  <w:num w:numId="21">
+    <w:abstractNumId w:val="14"/>
     <w:lvlOverride w:ilvl="0">
       <w:startOverride w:val="1"/>
     </w:lvlOverride>
   </w:num>
-  <w:num w:numId="22" w16cid:durableId="39868391">
+  <w:num w:numId="22">
     <w:abstractNumId w:val="2"/>
     <w:lvlOverride w:ilvl="0">
       <w:startOverride w:val="1"/>
     </w:lvlOverride>
   </w:num>
-  <w:num w:numId="23" w16cid:durableId="848300297">
+  <w:num w:numId="23">
     <w:abstractNumId w:val="2"/>
     <w:lvlOverride w:ilvl="0">
       <w:startOverride w:val="1"/>
     </w:lvlOverride>
   </w:num>
-  <w:num w:numId="24" w16cid:durableId="1602950237">
+  <w:num w:numId="24">
     <w:abstractNumId w:val="2"/>
     <w:lvlOverride w:ilvl="0">
       <w:startOverride w:val="1"/>
     </w:lvlOverride>
   </w:num>
-  <w:num w:numId="25" w16cid:durableId="627901591">
-    <w:abstractNumId w:val="13"/>
+  <w:num w:numId="25">
+    <w:abstractNumId w:val="14"/>
     <w:lvlOverride w:ilvl="0">
       <w:startOverride w:val="1"/>
     </w:lvlOverride>
   </w:num>
-  <w:num w:numId="26" w16cid:durableId="911548810">
+  <w:num w:numId="26">
     <w:abstractNumId w:val="2"/>
     <w:lvlOverride w:ilvl="0">
       <w:startOverride w:val="1"/>
     </w:lvlOverride>
   </w:num>
-  <w:num w:numId="27" w16cid:durableId="1435784690">
+  <w:num w:numId="27">
     <w:abstractNumId w:val="2"/>
     <w:lvlOverride w:ilvl="0">
       <w:startOverride w:val="1"/>
     </w:lvlOverride>
   </w:num>
-  <w:num w:numId="28" w16cid:durableId="146173677">
-    <w:abstractNumId w:val="13"/>
+  <w:num w:numId="28">
+    <w:abstractNumId w:val="14"/>
     <w:lvlOverride w:ilvl="0">
       <w:startOverride w:val="1"/>
     </w:lvlOverride>
   </w:num>
-  <w:num w:numId="29" w16cid:durableId="2042172391">
+  <w:num w:numId="29">
     <w:abstractNumId w:val="2"/>
     <w:lvlOverride w:ilvl="0">
       <w:startOverride w:val="1"/>
     </w:lvlOverride>
   </w:num>
-  <w:num w:numId="30" w16cid:durableId="1677347099">
+  <w:num w:numId="30">
     <w:abstractNumId w:val="2"/>
     <w:lvlOverride w:ilvl="0">
       <w:startOverride w:val="1"/>
     </w:lvlOverride>
   </w:num>
-  <w:num w:numId="31" w16cid:durableId="1209731142">
+  <w:num w:numId="31">
     <w:abstractNumId w:val="2"/>
     <w:lvlOverride w:ilvl="0">
       <w:startOverride w:val="1"/>
     </w:lvlOverride>
   </w:num>
-  <w:num w:numId="32" w16cid:durableId="1447046725">
+  <w:num w:numId="32">
     <w:abstractNumId w:val="2"/>
     <w:lvlOverride w:ilvl="0">
       <w:startOverride w:val="1"/>
     </w:lvlOverride>
   </w:num>
-  <w:num w:numId="33" w16cid:durableId="986277063">
+  <w:num w:numId="33">
     <w:abstractNumId w:val="2"/>
     <w:lvlOverride w:ilvl="0">
       <w:startOverride w:val="1"/>
     </w:lvlOverride>
   </w:num>
-  <w:num w:numId="34" w16cid:durableId="867718659">
+  <w:num w:numId="34">
+    <w:abstractNumId w:val="21"/>
+  </w:num>
+  <w:num w:numId="35">
+    <w:abstractNumId w:val="1"/>
+  </w:num>
+  <w:num w:numId="36">
     <w:abstractNumId w:val="20"/>
   </w:num>
-  <w:num w:numId="35" w16cid:durableId="272253936">
-    <w:abstractNumId w:val="1"/>
+  <w:num w:numId="37">
+    <w:abstractNumId w:val="15"/>
   </w:num>
-  <w:num w:numId="36" w16cid:durableId="108403450">
-    <w:abstractNumId w:val="19"/>
-  </w:num>
-  <w:num w:numId="37" w16cid:durableId="1283536987">
+  <w:num w:numId="38">
     <w:abstractNumId w:val="14"/>
-  </w:num>
-  <w:num w:numId="38" w16cid:durableId="1326711832">
-    <w:abstractNumId w:val="13"/>
     <w:lvlOverride w:ilvl="0">
       <w:startOverride w:val="1"/>
     </w:lvlOverride>
   </w:num>
-  <w:num w:numId="39" w16cid:durableId="997074087">
+  <w:num w:numId="39">
     <w:abstractNumId w:val="0"/>
   </w:num>
-  <w:num w:numId="40" w16cid:durableId="1320770200">
+  <w:num w:numId="40">
     <w:abstractNumId w:val="2"/>
     <w:lvlOverride w:ilvl="0">
       <w:startOverride w:val="1"/>
     </w:lvlOverride>
   </w:num>
-  <w:num w:numId="41" w16cid:durableId="1991904933">
+  <w:num w:numId="41">
     <w:abstractNumId w:val="2"/>
     <w:lvlOverride w:ilvl="0">
       <w:startOverride w:val="1"/>
     </w:lvlOverride>
   </w:num>
-  <w:num w:numId="42" w16cid:durableId="1645085093">
+  <w:num w:numId="42">
     <w:abstractNumId w:val="2"/>
   </w:num>
-  <w:num w:numId="43" w16cid:durableId="2037651258">
+  <w:num w:numId="43">
     <w:abstractNumId w:val="2"/>
     <w:lvlOverride w:ilvl="0">
       <w:startOverride w:val="1"/>
     </w:lvlOverride>
   </w:num>
-  <w:num w:numId="44" w16cid:durableId="765928020">
-    <w:abstractNumId w:val="13"/>
+  <w:num w:numId="44">
+    <w:abstractNumId w:val="14"/>
     <w:lvlOverride w:ilvl="0">
       <w:startOverride w:val="1"/>
     </w:lvlOverride>
   </w:num>
-  <w:num w:numId="45" w16cid:durableId="2001813158">
+  <w:num w:numId="45">
     <w:abstractNumId w:val="9"/>
   </w:num>
-  <w:num w:numId="46" w16cid:durableId="1713262514">
+  <w:num w:numId="46">
     <w:abstractNumId w:val="2"/>
     <w:lvlOverride w:ilvl="0">
       <w:startOverride w:val="1"/>
     </w:lvlOverride>
   </w:num>
-  <w:num w:numId="47" w16cid:durableId="356859359">
-    <w:abstractNumId w:val="18"/>
+  <w:num w:numId="47">
+    <w:abstractNumId w:val="19"/>
   </w:num>
-  <w:num w:numId="48" w16cid:durableId="1220240906">
+  <w:num w:numId="48">
     <w:abstractNumId w:val="2"/>
     <w:lvlOverride w:ilvl="0">
       <w:startOverride w:val="1"/>
     </w:lvlOverride>
   </w:num>
-  <w:num w:numId="49" w16cid:durableId="1917011136">
-    <w:abstractNumId w:val="17"/>
+  <w:num w:numId="49">
+    <w:abstractNumId w:val="18"/>
+  </w:num>
+  <w:num w:numId="50">
+    <w:abstractNumId w:val="11"/>
   </w:num>
 </w:numbering>
 </file>
 
 <file path=word/styles.xml><?xml version="1.0" encoding="utf-8"?>
-<w:styles xmlns:mc="http://schemas.openxmlformats.org/markup-compatibility/2006" xmlns:r="http://schemas.openxmlformats.org/officeDocument/2006/relationships" xmlns:w="http://schemas.openxmlformats.org/wordprocessingml/2006/main" xmlns:w14="http://schemas.microsoft.com/office/word/2010/wordml" xmlns:w15="http://schemas.microsoft.com/office/word/2012/wordml" xmlns:w16cex="http://schemas.microsoft.com/office/word/2018/wordml/cex" xmlns:w16cid="http://schemas.microsoft.com/office/word/2016/wordml/cid" xmlns:w16="http://schemas.microsoft.com/office/word/2018/wordml" xmlns:w16du="http://schemas.microsoft.com/office/word/2023/wordml/word16du" xmlns:w16sdtdh="http://schemas.microsoft.com/office/word/2020/wordml/sdtdatahash" xmlns:w16se="http://schemas.microsoft.com/office/word/2015/wordml/symex" mc:Ignorable="w14 w15 w16se w16cid w16 w16cex w16sdtdh w16du">
+<w:styles xmlns:mc="http://schemas.openxmlformats.org/markup-compatibility/2006" xmlns:r="http://schemas.openxmlformats.org/officeDocument/2006/relationships" xmlns:w="http://schemas.openxmlformats.org/wordprocessingml/2006/main" xmlns:w14="http://schemas.microsoft.com/office/word/2010/wordml" xmlns:w15="http://schemas.microsoft.com/office/word/2012/wordml" xmlns:w16cex="http://schemas.microsoft.com/office/word/2018/wordml/cex" xmlns:w16cid="http://schemas.microsoft.com/office/word/2016/wordml/cid" xmlns:w16="http://schemas.microsoft.com/office/word/2018/wordml" xmlns:w16sdtdh="http://schemas.microsoft.com/office/word/2020/wordml/sdtdatahash" xmlns:w16se="http://schemas.microsoft.com/office/word/2015/wordml/symex" mc:Ignorable="w14 w15 w16se w16cid w16 w16cex w16sdtdh">
   <w:docDefaults>
     <w:rPrDefault>
       <w:rPr>
@@ -3696,16 +3984,16 @@
     <w:lsdException w:name="Unresolved Mention" w:semiHidden="1" w:unhideWhenUsed="1"/>
     <w:lsdException w:name="Smart Link" w:semiHidden="1" w:unhideWhenUsed="1"/>
   </w:latentStyles>
-  <w:style w:type="paragraph" w:default="1" w:styleId="Binhthng">
+  <w:style w:type="paragraph" w:default="1" w:styleId="Normal">
     <w:name w:val="Normal"/>
     <w:qFormat/>
     <w:rsid w:val="00D728F9"/>
   </w:style>
-  <w:style w:type="paragraph" w:styleId="u1">
+  <w:style w:type="paragraph" w:styleId="Heading1">
     <w:name w:val="heading 1"/>
-    <w:basedOn w:val="Binhthng"/>
-    <w:next w:val="Binhthng"/>
-    <w:link w:val="u1Char"/>
+    <w:basedOn w:val="Normal"/>
+    <w:next w:val="Normal"/>
+    <w:link w:val="Heading1Char"/>
     <w:uiPriority w:val="9"/>
     <w:qFormat/>
     <w:rsid w:val="00672E0F"/>
@@ -3722,11 +4010,11 @@
       <w:szCs w:val="32"/>
     </w:rPr>
   </w:style>
-  <w:style w:type="paragraph" w:styleId="u2">
+  <w:style w:type="paragraph" w:styleId="Heading2">
     <w:name w:val="heading 2"/>
-    <w:basedOn w:val="Binhthng"/>
-    <w:next w:val="Binhthng"/>
-    <w:link w:val="u2Char"/>
+    <w:basedOn w:val="Normal"/>
+    <w:next w:val="Normal"/>
+    <w:link w:val="Heading2Char"/>
     <w:uiPriority w:val="9"/>
     <w:semiHidden/>
     <w:unhideWhenUsed/>
@@ -3743,11 +4031,11 @@
       <w:color w:val="2F5496" w:themeColor="accent1" w:themeShade="BF"/>
     </w:rPr>
   </w:style>
-  <w:style w:type="paragraph" w:styleId="u3">
+  <w:style w:type="paragraph" w:styleId="Heading3">
     <w:name w:val="heading 3"/>
-    <w:basedOn w:val="Binhthng"/>
-    <w:next w:val="Binhthng"/>
-    <w:link w:val="u3Char"/>
+    <w:basedOn w:val="Normal"/>
+    <w:next w:val="Normal"/>
+    <w:link w:val="Heading3Char"/>
     <w:uiPriority w:val="9"/>
     <w:semiHidden/>
     <w:unhideWhenUsed/>
@@ -3765,12 +4053,13 @@
       <w:szCs w:val="24"/>
     </w:rPr>
   </w:style>
-  <w:style w:type="character" w:default="1" w:styleId="Phngmcinhcuaoanvn">
+  <w:style w:type="character" w:default="1" w:styleId="DefaultParagraphFont">
     <w:name w:val="Default Paragraph Font"/>
     <w:uiPriority w:val="1"/>
+    <w:semiHidden/>
     <w:unhideWhenUsed/>
   </w:style>
-  <w:style w:type="table" w:default="1" w:styleId="BangThngthng">
+  <w:style w:type="table" w:default="1" w:styleId="TableNormal">
     <w:name w:val="Normal Table"/>
     <w:uiPriority w:val="99"/>
     <w:semiHidden/>
@@ -3785,7 +4074,7 @@
       </w:tblCellMar>
     </w:tblPr>
   </w:style>
-  <w:style w:type="numbering" w:default="1" w:styleId="Khngco">
+  <w:style w:type="numbering" w:default="1" w:styleId="NoList">
     <w:name w:val="No List"/>
     <w:uiPriority w:val="99"/>
     <w:semiHidden/>
@@ -3793,8 +4082,8 @@
   </w:style>
   <w:style w:type="paragraph" w:customStyle="1" w:styleId="Kiu1">
     <w:name w:val="Kiểu1"/>
-    <w:basedOn w:val="u2"/>
-    <w:next w:val="Binhthng"/>
+    <w:basedOn w:val="Heading2"/>
+    <w:next w:val="Normal"/>
     <w:link w:val="Kiu1Char"/>
     <w:qFormat/>
     <w:rsid w:val="00564823"/>
@@ -3814,7 +4103,7 @@
   </w:style>
   <w:style w:type="character" w:customStyle="1" w:styleId="Kiu1Char">
     <w:name w:val="Kiểu1 Char"/>
-    <w:basedOn w:val="Phngmcinhcuaoanvn"/>
+    <w:basedOn w:val="DefaultParagraphFont"/>
     <w:link w:val="Kiu1"/>
     <w:rsid w:val="00564823"/>
     <w:rPr>
@@ -3825,10 +4114,10 @@
       <w:lang w:val="vi-VN"/>
     </w:rPr>
   </w:style>
-  <w:style w:type="paragraph" w:styleId="oancuaDanhsach">
+  <w:style w:type="paragraph" w:styleId="ListParagraph">
     <w:name w:val="List Paragraph"/>
-    <w:basedOn w:val="Binhthng"/>
-    <w:link w:val="oancuaDanhsachChar"/>
+    <w:basedOn w:val="Normal"/>
+    <w:link w:val="ListParagraphChar"/>
     <w:uiPriority w:val="34"/>
     <w:qFormat/>
     <w:rsid w:val="00646004"/>
@@ -3837,10 +4126,10 @@
       <w:contextualSpacing/>
     </w:pPr>
   </w:style>
-  <w:style w:type="character" w:customStyle="1" w:styleId="u2Char">
-    <w:name w:val="Đầu đề 2 Char"/>
-    <w:basedOn w:val="Phngmcinhcuaoanvn"/>
-    <w:link w:val="u2"/>
+  <w:style w:type="character" w:customStyle="1" w:styleId="Heading2Char">
+    <w:name w:val="Heading 2 Char"/>
+    <w:basedOn w:val="DefaultParagraphFont"/>
+    <w:link w:val="Heading2"/>
     <w:uiPriority w:val="9"/>
     <w:semiHidden/>
     <w:rsid w:val="00646004"/>
@@ -3851,11 +4140,11 @@
       <w:szCs w:val="26"/>
     </w:rPr>
   </w:style>
-  <w:style w:type="paragraph" w:styleId="Tiu">
+  <w:style w:type="paragraph" w:styleId="Title">
     <w:name w:val="Title"/>
-    <w:basedOn w:val="Binhthng"/>
-    <w:next w:val="Binhthng"/>
-    <w:link w:val="TiuChar"/>
+    <w:basedOn w:val="Normal"/>
+    <w:next w:val="Normal"/>
+    <w:link w:val="TitleChar"/>
     <w:uiPriority w:val="10"/>
     <w:qFormat/>
     <w:rsid w:val="00646004"/>
@@ -3871,10 +4160,10 @@
       <w:szCs w:val="56"/>
     </w:rPr>
   </w:style>
-  <w:style w:type="character" w:customStyle="1" w:styleId="TiuChar">
-    <w:name w:val="Tiêu đề Char"/>
-    <w:basedOn w:val="Phngmcinhcuaoanvn"/>
-    <w:link w:val="Tiu"/>
+  <w:style w:type="character" w:customStyle="1" w:styleId="TitleChar">
+    <w:name w:val="Title Char"/>
+    <w:basedOn w:val="DefaultParagraphFont"/>
+    <w:link w:val="Title"/>
     <w:uiPriority w:val="10"/>
     <w:rsid w:val="00646004"/>
     <w:rPr>
@@ -3885,10 +4174,10 @@
       <w:szCs w:val="56"/>
     </w:rPr>
   </w:style>
-  <w:style w:type="character" w:customStyle="1" w:styleId="u1Char">
-    <w:name w:val="Đầu đề 1 Char"/>
-    <w:basedOn w:val="Phngmcinhcuaoanvn"/>
-    <w:link w:val="u1"/>
+  <w:style w:type="character" w:customStyle="1" w:styleId="Heading1Char">
+    <w:name w:val="Heading 1 Char"/>
+    <w:basedOn w:val="DefaultParagraphFont"/>
+    <w:link w:val="Heading1"/>
     <w:uiPriority w:val="9"/>
     <w:rsid w:val="00672E0F"/>
     <w:rPr>
@@ -3900,9 +4189,9 @@
       <w:lang w:val="vi-VN"/>
     </w:rPr>
   </w:style>
-  <w:style w:type="table" w:styleId="LiBang">
+  <w:style w:type="table" w:styleId="TableGrid">
     <w:name w:val="Table Grid"/>
-    <w:basedOn w:val="BangThngthng"/>
+    <w:basedOn w:val="TableNormal"/>
     <w:uiPriority w:val="39"/>
     <w:rsid w:val="00DC4BD7"/>
     <w:pPr>
@@ -3923,10 +4212,10 @@
       </w:tblBorders>
     </w:tblPr>
   </w:style>
-  <w:style w:type="paragraph" w:styleId="Chuthich">
+  <w:style w:type="paragraph" w:styleId="Caption">
     <w:name w:val="caption"/>
-    <w:basedOn w:val="Binhthng"/>
-    <w:next w:val="Binhthng"/>
+    <w:basedOn w:val="Normal"/>
+    <w:next w:val="Normal"/>
     <w:unhideWhenUsed/>
     <w:qFormat/>
     <w:rsid w:val="00B63E1A"/>
@@ -3941,9 +4230,9 @@
       <w:szCs w:val="18"/>
     </w:rPr>
   </w:style>
-  <w:style w:type="character" w:styleId="Siuktni">
+  <w:style w:type="character" w:styleId="Hyperlink">
     <w:name w:val="Hyperlink"/>
-    <w:basedOn w:val="Phngmcinhcuaoanvn"/>
+    <w:basedOn w:val="DefaultParagraphFont"/>
     <w:uiPriority w:val="99"/>
     <w:unhideWhenUsed/>
     <w:rsid w:val="00DC4BD7"/>
@@ -3952,9 +4241,9 @@
       <w:u w:val="single"/>
     </w:rPr>
   </w:style>
-  <w:style w:type="character" w:styleId="ThamchiuChuthich">
+  <w:style w:type="character" w:styleId="CommentReference">
     <w:name w:val="annotation reference"/>
-    <w:basedOn w:val="Phngmcinhcuaoanvn"/>
+    <w:basedOn w:val="DefaultParagraphFont"/>
     <w:uiPriority w:val="99"/>
     <w:semiHidden/>
     <w:unhideWhenUsed/>
@@ -3964,10 +4253,10 @@
       <w:szCs w:val="16"/>
     </w:rPr>
   </w:style>
-  <w:style w:type="paragraph" w:styleId="VnbanChuthich">
+  <w:style w:type="paragraph" w:styleId="CommentText">
     <w:name w:val="annotation text"/>
-    <w:basedOn w:val="Binhthng"/>
-    <w:link w:val="VnbanChuthichChar"/>
+    <w:basedOn w:val="Normal"/>
+    <w:link w:val="CommentTextChar"/>
     <w:uiPriority w:val="99"/>
     <w:unhideWhenUsed/>
     <w:rsid w:val="00DC4BD7"/>
@@ -3979,10 +4268,10 @@
       <w:szCs w:val="20"/>
     </w:rPr>
   </w:style>
-  <w:style w:type="character" w:customStyle="1" w:styleId="VnbanChuthichChar">
-    <w:name w:val="Văn bản Chú thích Char"/>
-    <w:basedOn w:val="Phngmcinhcuaoanvn"/>
-    <w:link w:val="VnbanChuthich"/>
+  <w:style w:type="character" w:customStyle="1" w:styleId="CommentTextChar">
+    <w:name w:val="Comment Text Char"/>
+    <w:basedOn w:val="DefaultParagraphFont"/>
+    <w:link w:val="CommentText"/>
     <w:uiPriority w:val="99"/>
     <w:rsid w:val="00DC4BD7"/>
     <w:rPr>
@@ -3991,17 +4280,17 @@
       <w:lang w:val="vi-VN"/>
     </w:rPr>
   </w:style>
-  <w:style w:type="character" w:customStyle="1" w:styleId="oancuaDanhsachChar">
-    <w:name w:val="Đoạn của Danh sách Char"/>
-    <w:basedOn w:val="Phngmcinhcuaoanvn"/>
-    <w:link w:val="oancuaDanhsach"/>
+  <w:style w:type="character" w:customStyle="1" w:styleId="ListParagraphChar">
+    <w:name w:val="List Paragraph Char"/>
+    <w:basedOn w:val="DefaultParagraphFont"/>
+    <w:link w:val="ListParagraph"/>
     <w:uiPriority w:val="34"/>
     <w:rsid w:val="00DC4BD7"/>
   </w:style>
   <w:style w:type="paragraph" w:customStyle="1" w:styleId="Kiu2">
     <w:name w:val="Kiểu2"/>
-    <w:basedOn w:val="u3"/>
-    <w:next w:val="Binhthng"/>
+    <w:basedOn w:val="Heading3"/>
+    <w:next w:val="Normal"/>
     <w:link w:val="Kiu2Char"/>
     <w:autoRedefine/>
     <w:qFormat/>
@@ -4021,7 +4310,7 @@
   </w:style>
   <w:style w:type="character" w:customStyle="1" w:styleId="Kiu2Char">
     <w:name w:val="Kiểu2 Char"/>
-    <w:basedOn w:val="u3Char"/>
+    <w:basedOn w:val="Heading3Char"/>
     <w:link w:val="Kiu2"/>
     <w:rsid w:val="00233413"/>
     <w:rPr>
@@ -4032,9 +4321,9 @@
       <w:lang w:val="vi-VN" w:eastAsia="ar-SA"/>
     </w:rPr>
   </w:style>
-  <w:style w:type="table" w:styleId="BangThun1">
+  <w:style w:type="table" w:styleId="PlainTable1">
     <w:name w:val="Plain Table 1"/>
-    <w:basedOn w:val="BangThngthng"/>
+    <w:basedOn w:val="TableNormal"/>
     <w:uiPriority w:val="41"/>
     <w:rsid w:val="00DC4BD7"/>
     <w:pPr>
@@ -4100,10 +4389,10 @@
       </w:tcPr>
     </w:tblStylePr>
   </w:style>
-  <w:style w:type="character" w:customStyle="1" w:styleId="u3Char">
-    <w:name w:val="Đầu đề 3 Char"/>
-    <w:basedOn w:val="Phngmcinhcuaoanvn"/>
-    <w:link w:val="u3"/>
+  <w:style w:type="character" w:customStyle="1" w:styleId="Heading3Char">
+    <w:name w:val="Heading 3 Char"/>
+    <w:basedOn w:val="DefaultParagraphFont"/>
+    <w:link w:val="Heading3"/>
     <w:uiPriority w:val="9"/>
     <w:semiHidden/>
     <w:rsid w:val="00DC4BD7"/>
@@ -4116,8 +4405,8 @@
   </w:style>
   <w:style w:type="table" w:customStyle="1" w:styleId="BangThun11">
     <w:name w:val="Bảng Thuần 11"/>
-    <w:basedOn w:val="BangThngthng"/>
-    <w:next w:val="BangThun1"/>
+    <w:basedOn w:val="TableNormal"/>
+    <w:next w:val="PlainTable1"/>
     <w:uiPriority w:val="41"/>
     <w:rsid w:val="00454A36"/>
     <w:pPr>
@@ -4180,8 +4469,8 @@
   </w:style>
   <w:style w:type="paragraph" w:customStyle="1" w:styleId="Kiu3">
     <w:name w:val="Kiểu3"/>
-    <w:basedOn w:val="u3"/>
-    <w:next w:val="Binhthng"/>
+    <w:basedOn w:val="Heading3"/>
+    <w:next w:val="Normal"/>
     <w:qFormat/>
     <w:rsid w:val="00233413"/>
     <w:pPr>
@@ -4199,11 +4488,11 @@
       <w:lang w:eastAsia="ar-SA"/>
     </w:rPr>
   </w:style>
-  <w:style w:type="paragraph" w:styleId="ChuChuthich">
+  <w:style w:type="paragraph" w:styleId="CommentSubject">
     <w:name w:val="annotation subject"/>
-    <w:basedOn w:val="VnbanChuthich"/>
-    <w:next w:val="VnbanChuthich"/>
-    <w:link w:val="ChuChuthichChar"/>
+    <w:basedOn w:val="CommentText"/>
+    <w:next w:val="CommentText"/>
+    <w:link w:val="CommentSubjectChar"/>
     <w:uiPriority w:val="99"/>
     <w:semiHidden/>
     <w:unhideWhenUsed/>
@@ -4213,10 +4502,10 @@
       <w:bCs/>
     </w:rPr>
   </w:style>
-  <w:style w:type="character" w:customStyle="1" w:styleId="ChuChuthichChar">
-    <w:name w:val="Chủ đề Chú thích Char"/>
-    <w:basedOn w:val="VnbanChuthichChar"/>
-    <w:link w:val="ChuChuthich"/>
+  <w:style w:type="character" w:customStyle="1" w:styleId="CommentSubjectChar">
+    <w:name w:val="Comment Subject Char"/>
+    <w:basedOn w:val="CommentTextChar"/>
+    <w:link w:val="CommentSubject"/>
     <w:uiPriority w:val="99"/>
     <w:semiHidden/>
     <w:rsid w:val="00E52A50"/>
@@ -4229,10 +4518,10 @@
       <w:lang w:val="vi-VN"/>
     </w:rPr>
   </w:style>
-  <w:style w:type="paragraph" w:styleId="uMucluc">
+  <w:style w:type="paragraph" w:styleId="TOCHeading">
     <w:name w:val="TOC Heading"/>
-    <w:basedOn w:val="u1"/>
-    <w:next w:val="Binhthng"/>
+    <w:basedOn w:val="Heading1"/>
+    <w:next w:val="Normal"/>
     <w:uiPriority w:val="39"/>
     <w:unhideWhenUsed/>
     <w:qFormat/>
@@ -4249,10 +4538,10 @@
       <w:color w:val="2F5496" w:themeColor="accent1" w:themeShade="BF"/>
     </w:rPr>
   </w:style>
-  <w:style w:type="paragraph" w:styleId="Mucluc1">
+  <w:style w:type="paragraph" w:styleId="TOC1">
     <w:name w:val="toc 1"/>
-    <w:basedOn w:val="Binhthng"/>
-    <w:next w:val="Binhthng"/>
+    <w:basedOn w:val="Normal"/>
+    <w:next w:val="Normal"/>
     <w:autoRedefine/>
     <w:uiPriority w:val="39"/>
     <w:unhideWhenUsed/>
@@ -4270,10 +4559,10 @@
       <w:lang w:eastAsia="ar-SA"/>
     </w:rPr>
   </w:style>
-  <w:style w:type="paragraph" w:styleId="Mucluc2">
+  <w:style w:type="paragraph" w:styleId="TOC2">
     <w:name w:val="toc 2"/>
-    <w:basedOn w:val="Binhthng"/>
-    <w:next w:val="Binhthng"/>
+    <w:basedOn w:val="Normal"/>
+    <w:next w:val="Normal"/>
     <w:autoRedefine/>
     <w:uiPriority w:val="39"/>
     <w:unhideWhenUsed/>
@@ -4283,10 +4572,10 @@
       <w:ind w:left="240"/>
     </w:pPr>
   </w:style>
-  <w:style w:type="paragraph" w:styleId="Mucluc3">
+  <w:style w:type="paragraph" w:styleId="TOC3">
     <w:name w:val="toc 3"/>
-    <w:basedOn w:val="Binhthng"/>
-    <w:next w:val="Binhthng"/>
+    <w:basedOn w:val="Normal"/>
+    <w:next w:val="Normal"/>
     <w:autoRedefine/>
     <w:uiPriority w:val="39"/>
     <w:unhideWhenUsed/>
@@ -4296,10 +4585,10 @@
       <w:ind w:left="480"/>
     </w:pPr>
   </w:style>
-  <w:style w:type="paragraph" w:styleId="Mucluc4">
+  <w:style w:type="paragraph" w:styleId="TOC4">
     <w:name w:val="toc 4"/>
-    <w:basedOn w:val="Binhthng"/>
-    <w:next w:val="Binhthng"/>
+    <w:basedOn w:val="Normal"/>
+    <w:next w:val="Normal"/>
     <w:autoRedefine/>
     <w:uiPriority w:val="39"/>
     <w:unhideWhenUsed/>
@@ -4309,10 +4598,10 @@
       <w:ind w:left="720"/>
     </w:pPr>
   </w:style>
-  <w:style w:type="paragraph" w:styleId="utrang">
+  <w:style w:type="paragraph" w:styleId="Header">
     <w:name w:val="header"/>
-    <w:basedOn w:val="Binhthng"/>
-    <w:link w:val="utrangChar"/>
+    <w:basedOn w:val="Normal"/>
+    <w:link w:val="HeaderChar"/>
     <w:uiPriority w:val="99"/>
     <w:unhideWhenUsed/>
     <w:rsid w:val="00E2651E"/>
@@ -4324,10 +4613,10 @@
       <w:spacing w:line="240" w:lineRule="auto"/>
     </w:pPr>
   </w:style>
-  <w:style w:type="character" w:customStyle="1" w:styleId="utrangChar">
-    <w:name w:val="Đầu trang Char"/>
-    <w:basedOn w:val="Phngmcinhcuaoanvn"/>
-    <w:link w:val="utrang"/>
+  <w:style w:type="character" w:customStyle="1" w:styleId="HeaderChar">
+    <w:name w:val="Header Char"/>
+    <w:basedOn w:val="DefaultParagraphFont"/>
+    <w:link w:val="Header"/>
     <w:uiPriority w:val="99"/>
     <w:rsid w:val="00E2651E"/>
     <w:rPr>
@@ -4336,10 +4625,10 @@
       <w:lang w:val="vi-VN"/>
     </w:rPr>
   </w:style>
-  <w:style w:type="paragraph" w:styleId="Chntrang">
+  <w:style w:type="paragraph" w:styleId="Footer">
     <w:name w:val="footer"/>
-    <w:basedOn w:val="Binhthng"/>
-    <w:link w:val="ChntrangChar"/>
+    <w:basedOn w:val="Normal"/>
+    <w:link w:val="FooterChar"/>
     <w:uiPriority w:val="99"/>
     <w:unhideWhenUsed/>
     <w:rsid w:val="00E2651E"/>
@@ -4351,10 +4640,10 @@
       <w:spacing w:line="240" w:lineRule="auto"/>
     </w:pPr>
   </w:style>
-  <w:style w:type="character" w:customStyle="1" w:styleId="ChntrangChar">
-    <w:name w:val="Chân trang Char"/>
-    <w:basedOn w:val="Phngmcinhcuaoanvn"/>
-    <w:link w:val="Chntrang"/>
+  <w:style w:type="character" w:customStyle="1" w:styleId="FooterChar">
+    <w:name w:val="Footer Char"/>
+    <w:basedOn w:val="DefaultParagraphFont"/>
+    <w:link w:val="Footer"/>
     <w:uiPriority w:val="99"/>
     <w:rsid w:val="00E2651E"/>
     <w:rPr>
@@ -4363,10 +4652,10 @@
       <w:lang w:val="vi-VN"/>
     </w:rPr>
   </w:style>
-  <w:style w:type="paragraph" w:styleId="Mucluc5">
+  <w:style w:type="paragraph" w:styleId="TOC5">
     <w:name w:val="toc 5"/>
-    <w:basedOn w:val="Binhthng"/>
-    <w:next w:val="Binhthng"/>
+    <w:basedOn w:val="Normal"/>
+    <w:next w:val="Normal"/>
     <w:autoRedefine/>
     <w:uiPriority w:val="39"/>
     <w:unhideWhenUsed/>
@@ -4384,10 +4673,10 @@
       <w14:ligatures w14:val="standardContextual"/>
     </w:rPr>
   </w:style>
-  <w:style w:type="paragraph" w:styleId="Mucluc6">
+  <w:style w:type="paragraph" w:styleId="TOC6">
     <w:name w:val="toc 6"/>
-    <w:basedOn w:val="Binhthng"/>
-    <w:next w:val="Binhthng"/>
+    <w:basedOn w:val="Normal"/>
+    <w:next w:val="Normal"/>
     <w:autoRedefine/>
     <w:uiPriority w:val="39"/>
     <w:unhideWhenUsed/>
@@ -4405,10 +4694,10 @@
       <w14:ligatures w14:val="standardContextual"/>
     </w:rPr>
   </w:style>
-  <w:style w:type="paragraph" w:styleId="Mucluc7">
+  <w:style w:type="paragraph" w:styleId="TOC7">
     <w:name w:val="toc 7"/>
-    <w:basedOn w:val="Binhthng"/>
-    <w:next w:val="Binhthng"/>
+    <w:basedOn w:val="Normal"/>
+    <w:next w:val="Normal"/>
     <w:autoRedefine/>
     <w:uiPriority w:val="39"/>
     <w:unhideWhenUsed/>
@@ -4426,10 +4715,10 @@
       <w14:ligatures w14:val="standardContextual"/>
     </w:rPr>
   </w:style>
-  <w:style w:type="paragraph" w:styleId="Mucluc8">
+  <w:style w:type="paragraph" w:styleId="TOC8">
     <w:name w:val="toc 8"/>
-    <w:basedOn w:val="Binhthng"/>
-    <w:next w:val="Binhthng"/>
+    <w:basedOn w:val="Normal"/>
+    <w:next w:val="Normal"/>
     <w:autoRedefine/>
     <w:uiPriority w:val="39"/>
     <w:unhideWhenUsed/>
@@ -4447,10 +4736,10 @@
       <w14:ligatures w14:val="standardContextual"/>
     </w:rPr>
   </w:style>
-  <w:style w:type="paragraph" w:styleId="Mucluc9">
+  <w:style w:type="paragraph" w:styleId="TOC9">
     <w:name w:val="toc 9"/>
-    <w:basedOn w:val="Binhthng"/>
-    <w:next w:val="Binhthng"/>
+    <w:basedOn w:val="Normal"/>
+    <w:next w:val="Normal"/>
     <w:autoRedefine/>
     <w:uiPriority w:val="39"/>
     <w:unhideWhenUsed/>
@@ -4468,9 +4757,9 @@
       <w14:ligatures w14:val="standardContextual"/>
     </w:rPr>
   </w:style>
-  <w:style w:type="character" w:styleId="cpChagiiquyt">
+  <w:style w:type="character" w:styleId="UnresolvedMention">
     <w:name w:val="Unresolved Mention"/>
-    <w:basedOn w:val="Phngmcinhcuaoanvn"/>
+    <w:basedOn w:val="DefaultParagraphFont"/>
     <w:uiPriority w:val="99"/>
     <w:semiHidden/>
     <w:unhideWhenUsed/>
@@ -4482,7 +4771,7 @@
   </w:style>
   <w:style w:type="character" w:styleId="FollowedHyperlink">
     <w:name w:val="FollowedHyperlink"/>
-    <w:basedOn w:val="Phngmcinhcuaoanvn"/>
+    <w:basedOn w:val="DefaultParagraphFont"/>
     <w:uiPriority w:val="99"/>
     <w:semiHidden/>
     <w:unhideWhenUsed/>

</xml_diff>

<commit_message>
Dinh nghia cac VLAN, cau hinh VTP, cau hình Etherchannel
</commit_message>
<xml_diff>
--- a/BÀI BÁO ĐỒ ÁN CUỐI KÌ.docx
+++ b/BÀI BÁO ĐỒ ÁN CUỐI KÌ.docx
@@ -560,6 +560,7 @@
       </w:pPr>
       <w:r>
         <w:rPr>
+          <w:noProof/>
           <w:lang w:eastAsia="ar-SA"/>
         </w:rPr>
         <w:drawing>
@@ -651,6 +652,7 @@
       </w:pPr>
       <w:r>
         <w:rPr>
+          <w:noProof/>
           <w:lang w:eastAsia="ar-SA"/>
         </w:rPr>
         <w:drawing>
@@ -700,6 +702,7 @@
       </w:pPr>
       <w:r>
         <w:rPr>
+          <w:noProof/>
           <w:lang w:eastAsia="ar-SA"/>
         </w:rPr>
         <w:drawing>
@@ -749,6 +752,7 @@
       </w:pPr>
       <w:r>
         <w:rPr>
+          <w:noProof/>
           <w:lang w:eastAsia="ar-SA"/>
         </w:rPr>
         <w:drawing>
@@ -802,6 +806,36 @@
         </w:rPr>
         <w:t>Các Switch access ở Building 2 và Building 3 cấu hình vtp tương tự như ACC_SW1.</w:t>
       </w:r>
+    </w:p>
+    <w:p>
+      <w:pPr>
+        <w:pStyle w:val="ListParagraph"/>
+        <w:ind w:left="649"/>
+        <w:rPr>
+          <w:lang w:eastAsia="ar-SA"/>
+        </w:rPr>
+      </w:pPr>
+      <w:r>
+        <w:rPr>
+          <w:lang w:eastAsia="ar-SA"/>
+        </w:rPr>
+        <w:t>Bước 2: Cấu hình VLAN</w:t>
+      </w:r>
+    </w:p>
+    <w:p>
+      <w:pPr>
+        <w:pStyle w:val="ListParagraph"/>
+        <w:ind w:left="649"/>
+        <w:rPr>
+          <w:lang w:eastAsia="ar-SA"/>
+        </w:rPr>
+      </w:pPr>
+      <w:r>
+        <w:rPr>
+          <w:lang w:eastAsia="ar-SA"/>
+        </w:rPr>
+        <w:t>Định nghĩa các VLAN trên CORE SWITCH:</w:t>
+      </w:r>
       <w:r>
         <w:rPr>
           <w:lang w:eastAsia="ar-SA"/>
@@ -819,8 +853,645 @@
         </w:rPr>
       </w:pPr>
     </w:p>
+    <w:p>
+      <w:pPr>
+        <w:rPr>
+          <w:lang w:eastAsia="ar-SA"/>
+        </w:rPr>
+      </w:pPr>
+    </w:p>
+    <w:p>
+      <w:pPr>
+        <w:tabs>
+          <w:tab w:val="left" w:pos="1390"/>
+        </w:tabs>
+        <w:rPr>
+          <w:lang w:eastAsia="ar-SA"/>
+        </w:rPr>
+      </w:pPr>
+      <w:r>
+        <w:rPr>
+          <w:lang w:eastAsia="ar-SA"/>
+        </w:rPr>
+        <w:tab/>
+      </w:r>
+      <w:r>
+        <w:rPr>
+          <w:lang w:eastAsia="ar-SA"/>
+        </w:rPr>
+        <w:drawing>
+          <wp:inline distT="0" distB="0" distL="0" distR="0" wp14:anchorId="3071DC64" wp14:editId="1B20C085">
+            <wp:extent cx="4663844" cy="2865368"/>
+            <wp:effectExtent l="0" t="0" r="3810" b="0"/>
+            <wp:docPr id="6" name="Picture 6"/>
+            <wp:cNvGraphicFramePr>
+              <a:graphicFrameLocks xmlns:a="http://schemas.openxmlformats.org/drawingml/2006/main" noChangeAspect="1"/>
+            </wp:cNvGraphicFramePr>
+            <a:graphic xmlns:a="http://schemas.openxmlformats.org/drawingml/2006/main">
+              <a:graphicData uri="http://schemas.openxmlformats.org/drawingml/2006/picture">
+                <pic:pic xmlns:pic="http://schemas.openxmlformats.org/drawingml/2006/picture">
+                  <pic:nvPicPr>
+                    <pic:cNvPr id="1" name=""/>
+                    <pic:cNvPicPr/>
+                  </pic:nvPicPr>
+                  <pic:blipFill>
+                    <a:blip r:embed="rId14"/>
+                    <a:stretch>
+                      <a:fillRect/>
+                    </a:stretch>
+                  </pic:blipFill>
+                  <pic:spPr>
+                    <a:xfrm>
+                      <a:off x="0" y="0"/>
+                      <a:ext cx="4663844" cy="2865368"/>
+                    </a:xfrm>
+                    <a:prstGeom prst="rect">
+                      <a:avLst/>
+                    </a:prstGeom>
+                  </pic:spPr>
+                </pic:pic>
+              </a:graphicData>
+            </a:graphic>
+          </wp:inline>
+        </w:drawing>
+      </w:r>
+    </w:p>
+    <w:p>
+      <w:pPr>
+        <w:rPr>
+          <w:lang w:eastAsia="ar-SA"/>
+        </w:rPr>
+      </w:pPr>
+    </w:p>
+    <w:p>
+      <w:pPr>
+        <w:tabs>
+          <w:tab w:val="left" w:pos="1380"/>
+        </w:tabs>
+        <w:rPr>
+          <w:lang w:eastAsia="ar-SA"/>
+        </w:rPr>
+      </w:pPr>
+      <w:r>
+        <w:rPr>
+          <w:lang w:eastAsia="ar-SA"/>
+        </w:rPr>
+        <w:tab/>
+        <w:t>Ta cấu hình Etherchannel cho các đường dây giữa CORE SWITCH và DIST SWITCH 1,2</w:t>
+      </w:r>
+      <w:r>
+        <w:rPr>
+          <w:lang w:eastAsia="ar-SA"/>
+        </w:rPr>
+        <w:t>.</w:t>
+      </w:r>
+    </w:p>
+    <w:p>
+      <w:pPr>
+        <w:tabs>
+          <w:tab w:val="left" w:pos="2000"/>
+        </w:tabs>
+        <w:rPr>
+          <w:lang w:eastAsia="ar-SA"/>
+        </w:rPr>
+      </w:pPr>
+      <w:r>
+        <w:rPr>
+          <w:lang w:eastAsia="ar-SA"/>
+        </w:rPr>
+        <w:t>Cấu hình đường kết nối giữa CORE SWITCH và 2 DIST SWITCH sử dụng giao thức PagP:</w:t>
+      </w:r>
+    </w:p>
+    <w:p>
+      <w:pPr>
+        <w:tabs>
+          <w:tab w:val="left" w:pos="2000"/>
+        </w:tabs>
+        <w:rPr>
+          <w:lang w:eastAsia="ar-SA"/>
+        </w:rPr>
+      </w:pPr>
+      <w:r>
+        <w:rPr>
+          <w:lang w:eastAsia="ar-SA"/>
+        </w:rPr>
+        <w:tab/>
+      </w:r>
+      <w:r>
+        <w:rPr>
+          <w:lang w:eastAsia="ar-SA"/>
+        </w:rPr>
+        <w:drawing>
+          <wp:inline distT="0" distB="0" distL="0" distR="0" wp14:anchorId="2748EFEB" wp14:editId="3428C1BF">
+            <wp:extent cx="3703641" cy="312447"/>
+            <wp:effectExtent l="0" t="0" r="0" b="0"/>
+            <wp:docPr id="9" name="Picture 9"/>
+            <wp:cNvGraphicFramePr>
+              <a:graphicFrameLocks xmlns:a="http://schemas.openxmlformats.org/drawingml/2006/main" noChangeAspect="1"/>
+            </wp:cNvGraphicFramePr>
+            <a:graphic xmlns:a="http://schemas.openxmlformats.org/drawingml/2006/main">
+              <a:graphicData uri="http://schemas.openxmlformats.org/drawingml/2006/picture">
+                <pic:pic xmlns:pic="http://schemas.openxmlformats.org/drawingml/2006/picture">
+                  <pic:nvPicPr>
+                    <pic:cNvPr id="1" name=""/>
+                    <pic:cNvPicPr/>
+                  </pic:nvPicPr>
+                  <pic:blipFill>
+                    <a:blip r:embed="rId15"/>
+                    <a:stretch>
+                      <a:fillRect/>
+                    </a:stretch>
+                  </pic:blipFill>
+                  <pic:spPr>
+                    <a:xfrm>
+                      <a:off x="0" y="0"/>
+                      <a:ext cx="3703641" cy="312447"/>
+                    </a:xfrm>
+                    <a:prstGeom prst="rect">
+                      <a:avLst/>
+                    </a:prstGeom>
+                  </pic:spPr>
+                </pic:pic>
+              </a:graphicData>
+            </a:graphic>
+          </wp:inline>
+        </w:drawing>
+      </w:r>
+    </w:p>
+    <w:p>
+      <w:pPr>
+        <w:tabs>
+          <w:tab w:val="left" w:pos="2000"/>
+        </w:tabs>
+        <w:rPr>
+          <w:lang w:eastAsia="ar-SA"/>
+        </w:rPr>
+      </w:pPr>
+      <w:r>
+        <w:rPr>
+          <w:lang w:eastAsia="ar-SA"/>
+        </w:rPr>
+        <w:tab/>
+      </w:r>
+      <w:r>
+        <w:rPr>
+          <w:lang w:eastAsia="ar-SA"/>
+        </w:rPr>
+        <w:drawing>
+          <wp:inline distT="0" distB="0" distL="0" distR="0" wp14:anchorId="48F44871" wp14:editId="5E8BF77B">
+            <wp:extent cx="3596952" cy="129551"/>
+            <wp:effectExtent l="0" t="0" r="3810" b="3810"/>
+            <wp:docPr id="10" name="Picture 10"/>
+            <wp:cNvGraphicFramePr>
+              <a:graphicFrameLocks xmlns:a="http://schemas.openxmlformats.org/drawingml/2006/main" noChangeAspect="1"/>
+            </wp:cNvGraphicFramePr>
+            <a:graphic xmlns:a="http://schemas.openxmlformats.org/drawingml/2006/main">
+              <a:graphicData uri="http://schemas.openxmlformats.org/drawingml/2006/picture">
+                <pic:pic xmlns:pic="http://schemas.openxmlformats.org/drawingml/2006/picture">
+                  <pic:nvPicPr>
+                    <pic:cNvPr id="1" name=""/>
+                    <pic:cNvPicPr/>
+                  </pic:nvPicPr>
+                  <pic:blipFill>
+                    <a:blip r:embed="rId16"/>
+                    <a:stretch>
+                      <a:fillRect/>
+                    </a:stretch>
+                  </pic:blipFill>
+                  <pic:spPr>
+                    <a:xfrm>
+                      <a:off x="0" y="0"/>
+                      <a:ext cx="3596952" cy="129551"/>
+                    </a:xfrm>
+                    <a:prstGeom prst="rect">
+                      <a:avLst/>
+                    </a:prstGeom>
+                  </pic:spPr>
+                </pic:pic>
+              </a:graphicData>
+            </a:graphic>
+          </wp:inline>
+        </w:drawing>
+      </w:r>
+    </w:p>
+    <w:p>
+      <w:pPr>
+        <w:tabs>
+          <w:tab w:val="left" w:pos="2000"/>
+        </w:tabs>
+        <w:rPr>
+          <w:lang w:eastAsia="ar-SA"/>
+        </w:rPr>
+      </w:pPr>
+      <w:r>
+        <w:rPr>
+          <w:lang w:eastAsia="ar-SA"/>
+        </w:rPr>
+        <w:tab/>
+      </w:r>
+      <w:r>
+        <w:rPr>
+          <w:lang w:eastAsia="ar-SA"/>
+        </w:rPr>
+        <w:drawing>
+          <wp:inline distT="0" distB="0" distL="0" distR="0" wp14:anchorId="34C461C5" wp14:editId="6CE791FD">
+            <wp:extent cx="2911092" cy="365792"/>
+            <wp:effectExtent l="0" t="0" r="3810" b="0"/>
+            <wp:docPr id="7" name="Picture 7"/>
+            <wp:cNvGraphicFramePr>
+              <a:graphicFrameLocks xmlns:a="http://schemas.openxmlformats.org/drawingml/2006/main" noChangeAspect="1"/>
+            </wp:cNvGraphicFramePr>
+            <a:graphic xmlns:a="http://schemas.openxmlformats.org/drawingml/2006/main">
+              <a:graphicData uri="http://schemas.openxmlformats.org/drawingml/2006/picture">
+                <pic:pic xmlns:pic="http://schemas.openxmlformats.org/drawingml/2006/picture">
+                  <pic:nvPicPr>
+                    <pic:cNvPr id="1" name=""/>
+                    <pic:cNvPicPr/>
+                  </pic:nvPicPr>
+                  <pic:blipFill>
+                    <a:blip r:embed="rId17"/>
+                    <a:stretch>
+                      <a:fillRect/>
+                    </a:stretch>
+                  </pic:blipFill>
+                  <pic:spPr>
+                    <a:xfrm>
+                      <a:off x="0" y="0"/>
+                      <a:ext cx="2911092" cy="365792"/>
+                    </a:xfrm>
+                    <a:prstGeom prst="rect">
+                      <a:avLst/>
+                    </a:prstGeom>
+                  </pic:spPr>
+                </pic:pic>
+              </a:graphicData>
+            </a:graphic>
+          </wp:inline>
+        </w:drawing>
+      </w:r>
+    </w:p>
+    <w:p>
+      <w:pPr>
+        <w:tabs>
+          <w:tab w:val="left" w:pos="2000"/>
+        </w:tabs>
+        <w:rPr>
+          <w:lang w:eastAsia="ar-SA"/>
+        </w:rPr>
+      </w:pPr>
+      <w:r>
+        <w:rPr>
+          <w:lang w:eastAsia="ar-SA"/>
+        </w:rPr>
+        <w:tab/>
+      </w:r>
+      <w:r>
+        <w:rPr>
+          <w:lang w:eastAsia="ar-SA"/>
+        </w:rPr>
+        <w:drawing>
+          <wp:inline distT="0" distB="0" distL="0" distR="0" wp14:anchorId="45A963AC" wp14:editId="0E61A14B">
+            <wp:extent cx="3520745" cy="99069"/>
+            <wp:effectExtent l="0" t="0" r="3810" b="0"/>
+            <wp:docPr id="8" name="Picture 8"/>
+            <wp:cNvGraphicFramePr>
+              <a:graphicFrameLocks xmlns:a="http://schemas.openxmlformats.org/drawingml/2006/main" noChangeAspect="1"/>
+            </wp:cNvGraphicFramePr>
+            <a:graphic xmlns:a="http://schemas.openxmlformats.org/drawingml/2006/main">
+              <a:graphicData uri="http://schemas.openxmlformats.org/drawingml/2006/picture">
+                <pic:pic xmlns:pic="http://schemas.openxmlformats.org/drawingml/2006/picture">
+                  <pic:nvPicPr>
+                    <pic:cNvPr id="1" name=""/>
+                    <pic:cNvPicPr/>
+                  </pic:nvPicPr>
+                  <pic:blipFill>
+                    <a:blip r:embed="rId18"/>
+                    <a:stretch>
+                      <a:fillRect/>
+                    </a:stretch>
+                  </pic:blipFill>
+                  <pic:spPr>
+                    <a:xfrm>
+                      <a:off x="0" y="0"/>
+                      <a:ext cx="3520745" cy="99069"/>
+                    </a:xfrm>
+                    <a:prstGeom prst="rect">
+                      <a:avLst/>
+                    </a:prstGeom>
+                  </pic:spPr>
+                </pic:pic>
+              </a:graphicData>
+            </a:graphic>
+          </wp:inline>
+        </w:drawing>
+      </w:r>
+    </w:p>
+    <w:p>
+      <w:pPr>
+        <w:rPr>
+          <w:lang w:eastAsia="ar-SA"/>
+        </w:rPr>
+      </w:pPr>
+    </w:p>
+    <w:p>
+      <w:pPr>
+        <w:tabs>
+          <w:tab w:val="left" w:pos="1870"/>
+        </w:tabs>
+        <w:rPr>
+          <w:lang w:eastAsia="ar-SA"/>
+        </w:rPr>
+      </w:pPr>
+      <w:r>
+        <w:rPr>
+          <w:lang w:eastAsia="ar-SA"/>
+        </w:rPr>
+        <w:tab/>
+      </w:r>
+      <w:r>
+        <w:rPr>
+          <w:lang w:eastAsia="ar-SA"/>
+        </w:rPr>
+        <w:drawing>
+          <wp:inline distT="0" distB="0" distL="0" distR="0" wp14:anchorId="25591DFC" wp14:editId="66E0153A">
+            <wp:extent cx="4282811" cy="899238"/>
+            <wp:effectExtent l="0" t="0" r="3810" b="0"/>
+            <wp:docPr id="11" name="Picture 11"/>
+            <wp:cNvGraphicFramePr>
+              <a:graphicFrameLocks xmlns:a="http://schemas.openxmlformats.org/drawingml/2006/main" noChangeAspect="1"/>
+            </wp:cNvGraphicFramePr>
+            <a:graphic xmlns:a="http://schemas.openxmlformats.org/drawingml/2006/main">
+              <a:graphicData uri="http://schemas.openxmlformats.org/drawingml/2006/picture">
+                <pic:pic xmlns:pic="http://schemas.openxmlformats.org/drawingml/2006/picture">
+                  <pic:nvPicPr>
+                    <pic:cNvPr id="1" name=""/>
+                    <pic:cNvPicPr/>
+                  </pic:nvPicPr>
+                  <pic:blipFill>
+                    <a:blip r:embed="rId19"/>
+                    <a:stretch>
+                      <a:fillRect/>
+                    </a:stretch>
+                  </pic:blipFill>
+                  <pic:spPr>
+                    <a:xfrm>
+                      <a:off x="0" y="0"/>
+                      <a:ext cx="4282811" cy="899238"/>
+                    </a:xfrm>
+                    <a:prstGeom prst="rect">
+                      <a:avLst/>
+                    </a:prstGeom>
+                  </pic:spPr>
+                </pic:pic>
+              </a:graphicData>
+            </a:graphic>
+          </wp:inline>
+        </w:drawing>
+      </w:r>
+    </w:p>
+    <w:p>
+      <w:pPr>
+        <w:tabs>
+          <w:tab w:val="left" w:pos="1870"/>
+        </w:tabs>
+        <w:rPr>
+          <w:lang w:eastAsia="ar-SA"/>
+        </w:rPr>
+      </w:pPr>
+      <w:r>
+        <w:rPr>
+          <w:lang w:eastAsia="ar-SA"/>
+        </w:rPr>
+        <w:tab/>
+      </w:r>
+      <w:r>
+        <w:rPr>
+          <w:lang w:eastAsia="ar-SA"/>
+        </w:rPr>
+        <w:drawing>
+          <wp:inline distT="0" distB="0" distL="0" distR="0" wp14:anchorId="22D4669B" wp14:editId="49711E67">
+            <wp:extent cx="4663844" cy="998307"/>
+            <wp:effectExtent l="0" t="0" r="3810" b="0"/>
+            <wp:docPr id="13" name="Picture 13"/>
+            <wp:cNvGraphicFramePr>
+              <a:graphicFrameLocks xmlns:a="http://schemas.openxmlformats.org/drawingml/2006/main" noChangeAspect="1"/>
+            </wp:cNvGraphicFramePr>
+            <a:graphic xmlns:a="http://schemas.openxmlformats.org/drawingml/2006/main">
+              <a:graphicData uri="http://schemas.openxmlformats.org/drawingml/2006/picture">
+                <pic:pic xmlns:pic="http://schemas.openxmlformats.org/drawingml/2006/picture">
+                  <pic:nvPicPr>
+                    <pic:cNvPr id="1" name=""/>
+                    <pic:cNvPicPr/>
+                  </pic:nvPicPr>
+                  <pic:blipFill>
+                    <a:blip r:embed="rId20"/>
+                    <a:stretch>
+                      <a:fillRect/>
+                    </a:stretch>
+                  </pic:blipFill>
+                  <pic:spPr>
+                    <a:xfrm>
+                      <a:off x="0" y="0"/>
+                      <a:ext cx="4663844" cy="998307"/>
+                    </a:xfrm>
+                    <a:prstGeom prst="rect">
+                      <a:avLst/>
+                    </a:prstGeom>
+                  </pic:spPr>
+                </pic:pic>
+              </a:graphicData>
+            </a:graphic>
+          </wp:inline>
+        </w:drawing>
+      </w:r>
+    </w:p>
+    <w:p>
+      <w:pPr>
+        <w:tabs>
+          <w:tab w:val="left" w:pos="1870"/>
+        </w:tabs>
+        <w:rPr>
+          <w:lang w:eastAsia="ar-SA"/>
+        </w:rPr>
+      </w:pPr>
+      <w:r>
+        <w:rPr>
+          <w:lang w:eastAsia="ar-SA"/>
+        </w:rPr>
+        <w:tab/>
+      </w:r>
+    </w:p>
+    <w:p>
+      <w:pPr>
+        <w:tabs>
+          <w:tab w:val="left" w:pos="1870"/>
+        </w:tabs>
+        <w:rPr>
+          <w:lang w:eastAsia="ar-SA"/>
+        </w:rPr>
+      </w:pPr>
+      <w:r>
+        <w:rPr>
+          <w:lang w:eastAsia="ar-SA"/>
+        </w:rPr>
+        <w:lastRenderedPageBreak/>
+        <w:t>Cấu hình Etherchannel với giao thức LACP giữa các Dist Switch và Access Switch</w:t>
+      </w:r>
+    </w:p>
+    <w:p>
+      <w:pPr>
+        <w:tabs>
+          <w:tab w:val="left" w:pos="1870"/>
+        </w:tabs>
+        <w:rPr>
+          <w:lang w:eastAsia="ar-SA"/>
+        </w:rPr>
+      </w:pPr>
+      <w:r>
+        <w:rPr>
+          <w:lang w:eastAsia="ar-SA"/>
+        </w:rPr>
+        <w:t>Xác minh các cấu hình:</w:t>
+      </w:r>
+    </w:p>
+    <w:p>
+      <w:pPr>
+        <w:tabs>
+          <w:tab w:val="left" w:pos="1870"/>
+        </w:tabs>
+        <w:rPr>
+          <w:lang w:eastAsia="ar-SA"/>
+        </w:rPr>
+      </w:pPr>
+      <w:r>
+        <w:rPr>
+          <w:lang w:eastAsia="ar-SA"/>
+        </w:rPr>
+        <w:drawing>
+          <wp:inline distT="0" distB="0" distL="0" distR="0" wp14:anchorId="49B4959E" wp14:editId="2FDCA77D">
+            <wp:extent cx="4229467" cy="541067"/>
+            <wp:effectExtent l="0" t="0" r="0" b="0"/>
+            <wp:docPr id="14" name="Picture 14"/>
+            <wp:cNvGraphicFramePr>
+              <a:graphicFrameLocks xmlns:a="http://schemas.openxmlformats.org/drawingml/2006/main" noChangeAspect="1"/>
+            </wp:cNvGraphicFramePr>
+            <a:graphic xmlns:a="http://schemas.openxmlformats.org/drawingml/2006/main">
+              <a:graphicData uri="http://schemas.openxmlformats.org/drawingml/2006/picture">
+                <pic:pic xmlns:pic="http://schemas.openxmlformats.org/drawingml/2006/picture">
+                  <pic:nvPicPr>
+                    <pic:cNvPr id="1" name=""/>
+                    <pic:cNvPicPr/>
+                  </pic:nvPicPr>
+                  <pic:blipFill>
+                    <a:blip r:embed="rId21"/>
+                    <a:stretch>
+                      <a:fillRect/>
+                    </a:stretch>
+                  </pic:blipFill>
+                  <pic:spPr>
+                    <a:xfrm>
+                      <a:off x="0" y="0"/>
+                      <a:ext cx="4229467" cy="541067"/>
+                    </a:xfrm>
+                    <a:prstGeom prst="rect">
+                      <a:avLst/>
+                    </a:prstGeom>
+                  </pic:spPr>
+                </pic:pic>
+              </a:graphicData>
+            </a:graphic>
+          </wp:inline>
+        </w:drawing>
+      </w:r>
+    </w:p>
+    <w:p>
+      <w:pPr>
+        <w:tabs>
+          <w:tab w:val="left" w:pos="1870"/>
+        </w:tabs>
+        <w:rPr>
+          <w:lang w:eastAsia="ar-SA"/>
+        </w:rPr>
+      </w:pPr>
+      <w:r>
+        <w:rPr>
+          <w:lang w:eastAsia="ar-SA"/>
+        </w:rPr>
+        <w:drawing>
+          <wp:inline distT="0" distB="0" distL="0" distR="0" wp14:anchorId="0DF41B3A" wp14:editId="68C534BE">
+            <wp:extent cx="4046571" cy="1196444"/>
+            <wp:effectExtent l="0" t="0" r="0" b="3810"/>
+            <wp:docPr id="15" name="Picture 15"/>
+            <wp:cNvGraphicFramePr>
+              <a:graphicFrameLocks xmlns:a="http://schemas.openxmlformats.org/drawingml/2006/main" noChangeAspect="1"/>
+            </wp:cNvGraphicFramePr>
+            <a:graphic xmlns:a="http://schemas.openxmlformats.org/drawingml/2006/main">
+              <a:graphicData uri="http://schemas.openxmlformats.org/drawingml/2006/picture">
+                <pic:pic xmlns:pic="http://schemas.openxmlformats.org/drawingml/2006/picture">
+                  <pic:nvPicPr>
+                    <pic:cNvPr id="1" name=""/>
+                    <pic:cNvPicPr/>
+                  </pic:nvPicPr>
+                  <pic:blipFill>
+                    <a:blip r:embed="rId22"/>
+                    <a:stretch>
+                      <a:fillRect/>
+                    </a:stretch>
+                  </pic:blipFill>
+                  <pic:spPr>
+                    <a:xfrm>
+                      <a:off x="0" y="0"/>
+                      <a:ext cx="4046571" cy="1196444"/>
+                    </a:xfrm>
+                    <a:prstGeom prst="rect">
+                      <a:avLst/>
+                    </a:prstGeom>
+                  </pic:spPr>
+                </pic:pic>
+              </a:graphicData>
+            </a:graphic>
+          </wp:inline>
+        </w:drawing>
+      </w:r>
+    </w:p>
+    <w:p>
+      <w:pPr>
+        <w:tabs>
+          <w:tab w:val="left" w:pos="1870"/>
+        </w:tabs>
+        <w:rPr>
+          <w:lang w:eastAsia="ar-SA"/>
+        </w:rPr>
+      </w:pPr>
+      <w:r>
+        <w:rPr>
+          <w:lang w:eastAsia="ar-SA"/>
+        </w:rPr>
+        <w:t>Cấu hình tương tự ở phía còn lại (các Access Switch)</w:t>
+      </w:r>
+    </w:p>
+    <w:p>
+      <w:pPr>
+        <w:tabs>
+          <w:tab w:val="left" w:pos="1870"/>
+        </w:tabs>
+        <w:rPr>
+          <w:lang w:eastAsia="ar-SA"/>
+        </w:rPr>
+      </w:pPr>
+    </w:p>
+    <w:p>
+      <w:pPr>
+        <w:tabs>
+          <w:tab w:val="left" w:pos="1870"/>
+        </w:tabs>
+        <w:rPr>
+          <w:lang w:eastAsia="ar-SA"/>
+        </w:rPr>
+      </w:pPr>
+    </w:p>
     <w:sectPr>
-      <w:footerReference w:type="default" r:id="rId14"/>
+      <w:footerReference w:type="default" r:id="rId23"/>
       <w:pgSz w:w="12240" w:h="15840" w:code="1"/>
       <w:pgMar w:top="573" w:right="289" w:bottom="573" w:left="289" w:header="720" w:footer="720" w:gutter="0"/>
       <w:pgNumType w:start="1"/>

</xml_diff>

<commit_message>
Cấu hình routing cho mạng nội bộ
</commit_message>
<xml_diff>
--- a/BÀI BÁO ĐỒ ÁN CUỐI KÌ.docx
+++ b/BÀI BÁO ĐỒ ÁN CUỐI KÌ.docx
@@ -877,6 +877,7 @@
       </w:r>
       <w:r>
         <w:rPr>
+          <w:noProof/>
           <w:lang w:eastAsia="ar-SA"/>
         </w:rPr>
         <w:drawing>
@@ -979,6 +980,7 @@
       </w:r>
       <w:r>
         <w:rPr>
+          <w:noProof/>
           <w:lang w:eastAsia="ar-SA"/>
         </w:rPr>
         <w:drawing>
@@ -1035,6 +1037,7 @@
       </w:r>
       <w:r>
         <w:rPr>
+          <w:noProof/>
           <w:lang w:eastAsia="ar-SA"/>
         </w:rPr>
         <w:drawing>
@@ -1091,6 +1094,7 @@
       </w:r>
       <w:r>
         <w:rPr>
+          <w:noProof/>
           <w:lang w:eastAsia="ar-SA"/>
         </w:rPr>
         <w:drawing>
@@ -1147,6 +1151,7 @@
       </w:r>
       <w:r>
         <w:rPr>
+          <w:noProof/>
           <w:lang w:eastAsia="ar-SA"/>
         </w:rPr>
         <w:drawing>
@@ -1210,6 +1215,7 @@
       </w:r>
       <w:r>
         <w:rPr>
+          <w:noProof/>
           <w:lang w:eastAsia="ar-SA"/>
         </w:rPr>
         <w:drawing>
@@ -1266,6 +1272,7 @@
       </w:r>
       <w:r>
         <w:rPr>
+          <w:noProof/>
           <w:lang w:eastAsia="ar-SA"/>
         </w:rPr>
         <w:drawing>
@@ -1365,6 +1372,7 @@
       </w:pPr>
       <w:r>
         <w:rPr>
+          <w:noProof/>
           <w:lang w:eastAsia="ar-SA"/>
         </w:rPr>
         <w:drawing>
@@ -1415,6 +1423,7 @@
       </w:pPr>
       <w:r>
         <w:rPr>
+          <w:noProof/>
           <w:lang w:eastAsia="ar-SA"/>
         </w:rPr>
         <w:drawing>
@@ -1469,6 +1478,12 @@
         </w:rPr>
         <w:t>Cấu hình tương tự ở phía còn lại (các Access Switch)</w:t>
       </w:r>
+      <w:r>
+        <w:rPr>
+          <w:lang w:eastAsia="ar-SA"/>
+        </w:rPr>
+        <w:t>:</w:t>
+      </w:r>
     </w:p>
     <w:p>
       <w:pPr>
@@ -1479,6 +1494,47 @@
           <w:lang w:eastAsia="ar-SA"/>
         </w:rPr>
       </w:pPr>
+      <w:r>
+        <w:rPr>
+          <w:noProof/>
+          <w:lang w:eastAsia="ar-SA"/>
+        </w:rPr>
+        <w:drawing>
+          <wp:inline distT="0" distB="0" distL="0" distR="0" wp14:anchorId="0618BB8F" wp14:editId="7DE01571">
+            <wp:extent cx="4153260" cy="2408129"/>
+            <wp:effectExtent l="0" t="0" r="0" b="0"/>
+            <wp:docPr id="5" name="Picture 5"/>
+            <wp:cNvGraphicFramePr>
+              <a:graphicFrameLocks xmlns:a="http://schemas.openxmlformats.org/drawingml/2006/main" noChangeAspect="1"/>
+            </wp:cNvGraphicFramePr>
+            <a:graphic xmlns:a="http://schemas.openxmlformats.org/drawingml/2006/main">
+              <a:graphicData uri="http://schemas.openxmlformats.org/drawingml/2006/picture">
+                <pic:pic xmlns:pic="http://schemas.openxmlformats.org/drawingml/2006/picture">
+                  <pic:nvPicPr>
+                    <pic:cNvPr id="1" name=""/>
+                    <pic:cNvPicPr/>
+                  </pic:nvPicPr>
+                  <pic:blipFill>
+                    <a:blip r:embed="rId23"/>
+                    <a:stretch>
+                      <a:fillRect/>
+                    </a:stretch>
+                  </pic:blipFill>
+                  <pic:spPr>
+                    <a:xfrm>
+                      <a:off x="0" y="0"/>
+                      <a:ext cx="4153260" cy="2408129"/>
+                    </a:xfrm>
+                    <a:prstGeom prst="rect">
+                      <a:avLst/>
+                    </a:prstGeom>
+                  </pic:spPr>
+                </pic:pic>
+              </a:graphicData>
+            </a:graphic>
+          </wp:inline>
+        </w:drawing>
+      </w:r>
     </w:p>
     <w:p>
       <w:pPr>
@@ -1489,9 +1545,841 @@
           <w:lang w:eastAsia="ar-SA"/>
         </w:rPr>
       </w:pPr>
+      <w:r>
+        <w:rPr>
+          <w:lang w:eastAsia="ar-SA"/>
+        </w:rPr>
+        <w:t>Vì số port channel trên switch 2960 giới hạn chỉ từ 1 đến 6</w:t>
+      </w:r>
+      <w:r>
+        <w:rPr>
+          <w:lang w:eastAsia="ar-SA"/>
+        </w:rPr>
+        <w:t xml:space="preserve">, không thể đặt lên 7 </w:t>
+      </w:r>
+      <w:r>
+        <w:rPr>
+          <w:lang w:eastAsia="ar-SA"/>
+        </w:rPr>
+        <w:t>nên switch acces 1 sẽ đặt port channel là 1. Điều này không ảnh hưởng đến cách hoạt động của etherchannel vì channel-group chỉ mang tính cục bộ trên một switch.</w:t>
+      </w:r>
+    </w:p>
+    <w:p>
+      <w:pPr>
+        <w:tabs>
+          <w:tab w:val="left" w:pos="1870"/>
+        </w:tabs>
+        <w:rPr>
+          <w:lang w:eastAsia="ar-SA"/>
+        </w:rPr>
+      </w:pPr>
+      <w:r>
+        <w:rPr>
+          <w:lang w:eastAsia="ar-SA"/>
+        </w:rPr>
+        <w:t>Các switch access còn lại cấu hình tương tự.</w:t>
+      </w:r>
+    </w:p>
+    <w:p>
+      <w:pPr>
+        <w:tabs>
+          <w:tab w:val="left" w:pos="1870"/>
+        </w:tabs>
+        <w:rPr>
+          <w:lang w:eastAsia="ar-SA"/>
+        </w:rPr>
+      </w:pPr>
+      <w:r>
+        <w:rPr>
+          <w:noProof/>
+          <w:lang w:eastAsia="ar-SA"/>
+        </w:rPr>
+        <w:drawing>
+          <wp:inline distT="0" distB="0" distL="0" distR="0" wp14:anchorId="1E50A100" wp14:editId="163D4190">
+            <wp:extent cx="4938188" cy="883997"/>
+            <wp:effectExtent l="0" t="0" r="0" b="0"/>
+            <wp:docPr id="12" name="Picture 12"/>
+            <wp:cNvGraphicFramePr>
+              <a:graphicFrameLocks xmlns:a="http://schemas.openxmlformats.org/drawingml/2006/main" noChangeAspect="1"/>
+            </wp:cNvGraphicFramePr>
+            <a:graphic xmlns:a="http://schemas.openxmlformats.org/drawingml/2006/main">
+              <a:graphicData uri="http://schemas.openxmlformats.org/drawingml/2006/picture">
+                <pic:pic xmlns:pic="http://schemas.openxmlformats.org/drawingml/2006/picture">
+                  <pic:nvPicPr>
+                    <pic:cNvPr id="1" name=""/>
+                    <pic:cNvPicPr/>
+                  </pic:nvPicPr>
+                  <pic:blipFill>
+                    <a:blip r:embed="rId24"/>
+                    <a:stretch>
+                      <a:fillRect/>
+                    </a:stretch>
+                  </pic:blipFill>
+                  <pic:spPr>
+                    <a:xfrm>
+                      <a:off x="0" y="0"/>
+                      <a:ext cx="4938188" cy="883997"/>
+                    </a:xfrm>
+                    <a:prstGeom prst="rect">
+                      <a:avLst/>
+                    </a:prstGeom>
+                  </pic:spPr>
+                </pic:pic>
+              </a:graphicData>
+            </a:graphic>
+          </wp:inline>
+        </w:drawing>
+      </w:r>
+    </w:p>
+    <w:p>
+      <w:pPr>
+        <w:rPr>
+          <w:lang w:eastAsia="ar-SA"/>
+        </w:rPr>
+      </w:pPr>
+      <w:r>
+        <w:rPr>
+          <w:noProof/>
+          <w:lang w:eastAsia="ar-SA"/>
+        </w:rPr>
+        <w:drawing>
+          <wp:inline distT="0" distB="0" distL="0" distR="0" wp14:anchorId="4C642A9A" wp14:editId="39C33FF8">
+            <wp:extent cx="2956816" cy="251482"/>
+            <wp:effectExtent l="0" t="0" r="0" b="0"/>
+            <wp:docPr id="16" name="Picture 16"/>
+            <wp:cNvGraphicFramePr>
+              <a:graphicFrameLocks xmlns:a="http://schemas.openxmlformats.org/drawingml/2006/main" noChangeAspect="1"/>
+            </wp:cNvGraphicFramePr>
+            <a:graphic xmlns:a="http://schemas.openxmlformats.org/drawingml/2006/main">
+              <a:graphicData uri="http://schemas.openxmlformats.org/drawingml/2006/picture">
+                <pic:pic xmlns:pic="http://schemas.openxmlformats.org/drawingml/2006/picture">
+                  <pic:nvPicPr>
+                    <pic:cNvPr id="1" name=""/>
+                    <pic:cNvPicPr/>
+                  </pic:nvPicPr>
+                  <pic:blipFill>
+                    <a:blip r:embed="rId25"/>
+                    <a:stretch>
+                      <a:fillRect/>
+                    </a:stretch>
+                  </pic:blipFill>
+                  <pic:spPr>
+                    <a:xfrm>
+                      <a:off x="0" y="0"/>
+                      <a:ext cx="2956816" cy="251482"/>
+                    </a:xfrm>
+                    <a:prstGeom prst="rect">
+                      <a:avLst/>
+                    </a:prstGeom>
+                  </pic:spPr>
+                </pic:pic>
+              </a:graphicData>
+            </a:graphic>
+          </wp:inline>
+        </w:drawing>
+      </w:r>
+    </w:p>
+    <w:p>
+      <w:pPr>
+        <w:rPr>
+          <w:lang w:eastAsia="ar-SA"/>
+        </w:rPr>
+      </w:pPr>
+      <w:r>
+        <w:rPr>
+          <w:noProof/>
+          <w:lang w:eastAsia="ar-SA"/>
+        </w:rPr>
+        <w:drawing>
+          <wp:inline distT="0" distB="0" distL="0" distR="0" wp14:anchorId="415F469C" wp14:editId="7F249F24">
+            <wp:extent cx="4038950" cy="617273"/>
+            <wp:effectExtent l="0" t="0" r="0" b="0"/>
+            <wp:docPr id="17" name="Picture 17"/>
+            <wp:cNvGraphicFramePr>
+              <a:graphicFrameLocks xmlns:a="http://schemas.openxmlformats.org/drawingml/2006/main" noChangeAspect="1"/>
+            </wp:cNvGraphicFramePr>
+            <a:graphic xmlns:a="http://schemas.openxmlformats.org/drawingml/2006/main">
+              <a:graphicData uri="http://schemas.openxmlformats.org/drawingml/2006/picture">
+                <pic:pic xmlns:pic="http://schemas.openxmlformats.org/drawingml/2006/picture">
+                  <pic:nvPicPr>
+                    <pic:cNvPr id="1" name=""/>
+                    <pic:cNvPicPr/>
+                  </pic:nvPicPr>
+                  <pic:blipFill>
+                    <a:blip r:embed="rId26"/>
+                    <a:stretch>
+                      <a:fillRect/>
+                    </a:stretch>
+                  </pic:blipFill>
+                  <pic:spPr>
+                    <a:xfrm>
+                      <a:off x="0" y="0"/>
+                      <a:ext cx="4038950" cy="617273"/>
+                    </a:xfrm>
+                    <a:prstGeom prst="rect">
+                      <a:avLst/>
+                    </a:prstGeom>
+                  </pic:spPr>
+                </pic:pic>
+              </a:graphicData>
+            </a:graphic>
+          </wp:inline>
+        </w:drawing>
+      </w:r>
+    </w:p>
+    <w:p>
+      <w:pPr>
+        <w:rPr>
+          <w:lang w:eastAsia="ar-SA"/>
+        </w:rPr>
+      </w:pPr>
+      <w:r>
+        <w:rPr>
+          <w:noProof/>
+          <w:lang w:eastAsia="ar-SA"/>
+        </w:rPr>
+        <w:lastRenderedPageBreak/>
+        <w:drawing>
+          <wp:inline distT="0" distB="0" distL="0" distR="0" wp14:anchorId="36DA26A4" wp14:editId="6A093E90">
+            <wp:extent cx="4846740" cy="655377"/>
+            <wp:effectExtent l="0" t="0" r="0" b="0"/>
+            <wp:docPr id="18" name="Picture 18"/>
+            <wp:cNvGraphicFramePr>
+              <a:graphicFrameLocks xmlns:a="http://schemas.openxmlformats.org/drawingml/2006/main" noChangeAspect="1"/>
+            </wp:cNvGraphicFramePr>
+            <a:graphic xmlns:a="http://schemas.openxmlformats.org/drawingml/2006/main">
+              <a:graphicData uri="http://schemas.openxmlformats.org/drawingml/2006/picture">
+                <pic:pic xmlns:pic="http://schemas.openxmlformats.org/drawingml/2006/picture">
+                  <pic:nvPicPr>
+                    <pic:cNvPr id="1" name=""/>
+                    <pic:cNvPicPr/>
+                  </pic:nvPicPr>
+                  <pic:blipFill>
+                    <a:blip r:embed="rId27"/>
+                    <a:stretch>
+                      <a:fillRect/>
+                    </a:stretch>
+                  </pic:blipFill>
+                  <pic:spPr>
+                    <a:xfrm>
+                      <a:off x="0" y="0"/>
+                      <a:ext cx="4846740" cy="655377"/>
+                    </a:xfrm>
+                    <a:prstGeom prst="rect">
+                      <a:avLst/>
+                    </a:prstGeom>
+                  </pic:spPr>
+                </pic:pic>
+              </a:graphicData>
+            </a:graphic>
+          </wp:inline>
+        </w:drawing>
+      </w:r>
+    </w:p>
+    <w:p>
+      <w:pPr>
+        <w:rPr>
+          <w:lang w:eastAsia="ar-SA"/>
+        </w:rPr>
+      </w:pPr>
+      <w:r>
+        <w:rPr>
+          <w:noProof/>
+          <w:lang w:eastAsia="ar-SA"/>
+        </w:rPr>
+        <w:drawing>
+          <wp:inline distT="0" distB="0" distL="0" distR="0" wp14:anchorId="11F5C1E9" wp14:editId="1C1CD1E7">
+            <wp:extent cx="2301439" cy="152413"/>
+            <wp:effectExtent l="0" t="0" r="3810" b="0"/>
+            <wp:docPr id="19" name="Picture 19"/>
+            <wp:cNvGraphicFramePr>
+              <a:graphicFrameLocks xmlns:a="http://schemas.openxmlformats.org/drawingml/2006/main" noChangeAspect="1"/>
+            </wp:cNvGraphicFramePr>
+            <a:graphic xmlns:a="http://schemas.openxmlformats.org/drawingml/2006/main">
+              <a:graphicData uri="http://schemas.openxmlformats.org/drawingml/2006/picture">
+                <pic:pic xmlns:pic="http://schemas.openxmlformats.org/drawingml/2006/picture">
+                  <pic:nvPicPr>
+                    <pic:cNvPr id="1" name=""/>
+                    <pic:cNvPicPr/>
+                  </pic:nvPicPr>
+                  <pic:blipFill>
+                    <a:blip r:embed="rId28"/>
+                    <a:stretch>
+                      <a:fillRect/>
+                    </a:stretch>
+                  </pic:blipFill>
+                  <pic:spPr>
+                    <a:xfrm>
+                      <a:off x="0" y="0"/>
+                      <a:ext cx="2301439" cy="152413"/>
+                    </a:xfrm>
+                    <a:prstGeom prst="rect">
+                      <a:avLst/>
+                    </a:prstGeom>
+                  </pic:spPr>
+                </pic:pic>
+              </a:graphicData>
+            </a:graphic>
+          </wp:inline>
+        </w:drawing>
+      </w:r>
+    </w:p>
+    <w:p>
+      <w:pPr>
+        <w:rPr>
+          <w:lang w:eastAsia="ar-SA"/>
+        </w:rPr>
+      </w:pPr>
+      <w:r>
+        <w:rPr>
+          <w:lang w:eastAsia="ar-SA"/>
+        </w:rPr>
+        <w:drawing>
+          <wp:inline distT="0" distB="0" distL="0" distR="0" wp14:anchorId="58EA55AB" wp14:editId="30E573FD">
+            <wp:extent cx="2872989" cy="251482"/>
+            <wp:effectExtent l="0" t="0" r="3810" b="0"/>
+            <wp:docPr id="25" name="Picture 25"/>
+            <wp:cNvGraphicFramePr>
+              <a:graphicFrameLocks xmlns:a="http://schemas.openxmlformats.org/drawingml/2006/main" noChangeAspect="1"/>
+            </wp:cNvGraphicFramePr>
+            <a:graphic xmlns:a="http://schemas.openxmlformats.org/drawingml/2006/main">
+              <a:graphicData uri="http://schemas.openxmlformats.org/drawingml/2006/picture">
+                <pic:pic xmlns:pic="http://schemas.openxmlformats.org/drawingml/2006/picture">
+                  <pic:nvPicPr>
+                    <pic:cNvPr id="1" name=""/>
+                    <pic:cNvPicPr/>
+                  </pic:nvPicPr>
+                  <pic:blipFill>
+                    <a:blip r:embed="rId29"/>
+                    <a:stretch>
+                      <a:fillRect/>
+                    </a:stretch>
+                  </pic:blipFill>
+                  <pic:spPr>
+                    <a:xfrm>
+                      <a:off x="0" y="0"/>
+                      <a:ext cx="2872989" cy="251482"/>
+                    </a:xfrm>
+                    <a:prstGeom prst="rect">
+                      <a:avLst/>
+                    </a:prstGeom>
+                  </pic:spPr>
+                </pic:pic>
+              </a:graphicData>
+            </a:graphic>
+          </wp:inline>
+        </w:drawing>
+      </w:r>
+    </w:p>
+    <w:p>
+      <w:pPr>
+        <w:rPr>
+          <w:lang w:eastAsia="ar-SA"/>
+        </w:rPr>
+      </w:pPr>
+      <w:r>
+        <w:rPr>
+          <w:lang w:eastAsia="ar-SA"/>
+        </w:rPr>
+        <w:t xml:space="preserve">Các switch còn lại chia vlan </w:t>
+      </w:r>
+      <w:r>
+        <w:rPr>
+          <w:lang w:eastAsia="ar-SA"/>
+        </w:rPr>
+        <w:t>theo như định nghĩa trong topology.</w:t>
+      </w:r>
+    </w:p>
+    <w:p>
+      <w:pPr>
+        <w:tabs>
+          <w:tab w:val="left" w:pos="738"/>
+        </w:tabs>
+        <w:rPr>
+          <w:lang w:eastAsia="ar-SA"/>
+        </w:rPr>
+      </w:pPr>
+      <w:r>
+        <w:rPr>
+          <w:lang w:eastAsia="ar-SA"/>
+        </w:rPr>
+        <w:tab/>
+      </w:r>
+      <w:r>
+        <w:rPr>
+          <w:lang w:eastAsia="ar-SA"/>
+        </w:rPr>
+        <w:t>Đặt cổng Gi1/0/2 làm default-gateway cho mạng của các Internal Server.</w:t>
+      </w:r>
+    </w:p>
+    <w:p>
+      <w:pPr>
+        <w:tabs>
+          <w:tab w:val="left" w:pos="738"/>
+        </w:tabs>
+        <w:rPr>
+          <w:lang w:eastAsia="ar-SA"/>
+        </w:rPr>
+      </w:pPr>
+      <w:r>
+        <w:rPr>
+          <w:lang w:eastAsia="ar-SA"/>
+        </w:rPr>
+        <w:tab/>
+      </w:r>
+      <w:r>
+        <w:rPr>
+          <w:lang w:eastAsia="ar-SA"/>
+        </w:rPr>
+        <w:drawing>
+          <wp:inline distT="0" distB="0" distL="0" distR="0" wp14:anchorId="40ADB6AA" wp14:editId="63457471">
+            <wp:extent cx="3833192" cy="381033"/>
+            <wp:effectExtent l="0" t="0" r="0" b="0"/>
+            <wp:docPr id="26" name="Picture 26"/>
+            <wp:cNvGraphicFramePr>
+              <a:graphicFrameLocks xmlns:a="http://schemas.openxmlformats.org/drawingml/2006/main" noChangeAspect="1"/>
+            </wp:cNvGraphicFramePr>
+            <a:graphic xmlns:a="http://schemas.openxmlformats.org/drawingml/2006/main">
+              <a:graphicData uri="http://schemas.openxmlformats.org/drawingml/2006/picture">
+                <pic:pic xmlns:pic="http://schemas.openxmlformats.org/drawingml/2006/picture">
+                  <pic:nvPicPr>
+                    <pic:cNvPr id="1" name=""/>
+                    <pic:cNvPicPr/>
+                  </pic:nvPicPr>
+                  <pic:blipFill>
+                    <a:blip r:embed="rId30"/>
+                    <a:stretch>
+                      <a:fillRect/>
+                    </a:stretch>
+                  </pic:blipFill>
+                  <pic:spPr>
+                    <a:xfrm>
+                      <a:off x="0" y="0"/>
+                      <a:ext cx="3833192" cy="381033"/>
+                    </a:xfrm>
+                    <a:prstGeom prst="rect">
+                      <a:avLst/>
+                    </a:prstGeom>
+                  </pic:spPr>
+                </pic:pic>
+              </a:graphicData>
+            </a:graphic>
+          </wp:inline>
+        </w:drawing>
+      </w:r>
+    </w:p>
+    <w:p>
+      <w:pPr>
+        <w:rPr>
+          <w:lang w:eastAsia="ar-SA"/>
+        </w:rPr>
+      </w:pPr>
+      <w:r>
+        <w:rPr>
+          <w:noProof/>
+          <w:lang w:eastAsia="ar-SA"/>
+        </w:rPr>
+        <w:drawing>
+          <wp:inline distT="0" distB="0" distL="0" distR="0" wp14:anchorId="3368B139" wp14:editId="5263A542">
+            <wp:extent cx="3642676" cy="1798476"/>
+            <wp:effectExtent l="0" t="0" r="0" b="0"/>
+            <wp:docPr id="21" name="Picture 21"/>
+            <wp:cNvGraphicFramePr>
+              <a:graphicFrameLocks xmlns:a="http://schemas.openxmlformats.org/drawingml/2006/main" noChangeAspect="1"/>
+            </wp:cNvGraphicFramePr>
+            <a:graphic xmlns:a="http://schemas.openxmlformats.org/drawingml/2006/main">
+              <a:graphicData uri="http://schemas.openxmlformats.org/drawingml/2006/picture">
+                <pic:pic xmlns:pic="http://schemas.openxmlformats.org/drawingml/2006/picture">
+                  <pic:nvPicPr>
+                    <pic:cNvPr id="1" name=""/>
+                    <pic:cNvPicPr/>
+                  </pic:nvPicPr>
+                  <pic:blipFill>
+                    <a:blip r:embed="rId31"/>
+                    <a:stretch>
+                      <a:fillRect/>
+                    </a:stretch>
+                  </pic:blipFill>
+                  <pic:spPr>
+                    <a:xfrm>
+                      <a:off x="0" y="0"/>
+                      <a:ext cx="3642676" cy="1798476"/>
+                    </a:xfrm>
+                    <a:prstGeom prst="rect">
+                      <a:avLst/>
+                    </a:prstGeom>
+                  </pic:spPr>
+                </pic:pic>
+              </a:graphicData>
+            </a:graphic>
+          </wp:inline>
+        </w:drawing>
+      </w:r>
+    </w:p>
+    <w:p>
+      <w:pPr>
+        <w:rPr>
+          <w:lang w:eastAsia="ar-SA"/>
+        </w:rPr>
+      </w:pPr>
+      <w:r>
+        <w:rPr>
+          <w:noProof/>
+          <w:lang w:eastAsia="ar-SA"/>
+        </w:rPr>
+        <w:drawing>
+          <wp:inline distT="0" distB="0" distL="0" distR="0" wp14:anchorId="6BF1E74D" wp14:editId="3A435C39">
+            <wp:extent cx="4709568" cy="1127858"/>
+            <wp:effectExtent l="0" t="0" r="0" b="0"/>
+            <wp:docPr id="22" name="Picture 22"/>
+            <wp:cNvGraphicFramePr>
+              <a:graphicFrameLocks xmlns:a="http://schemas.openxmlformats.org/drawingml/2006/main" noChangeAspect="1"/>
+            </wp:cNvGraphicFramePr>
+            <a:graphic xmlns:a="http://schemas.openxmlformats.org/drawingml/2006/main">
+              <a:graphicData uri="http://schemas.openxmlformats.org/drawingml/2006/picture">
+                <pic:pic xmlns:pic="http://schemas.openxmlformats.org/drawingml/2006/picture">
+                  <pic:nvPicPr>
+                    <pic:cNvPr id="1" name=""/>
+                    <pic:cNvPicPr/>
+                  </pic:nvPicPr>
+                  <pic:blipFill>
+                    <a:blip r:embed="rId32"/>
+                    <a:stretch>
+                      <a:fillRect/>
+                    </a:stretch>
+                  </pic:blipFill>
+                  <pic:spPr>
+                    <a:xfrm>
+                      <a:off x="0" y="0"/>
+                      <a:ext cx="4709568" cy="1127858"/>
+                    </a:xfrm>
+                    <a:prstGeom prst="rect">
+                      <a:avLst/>
+                    </a:prstGeom>
+                  </pic:spPr>
+                </pic:pic>
+              </a:graphicData>
+            </a:graphic>
+          </wp:inline>
+        </w:drawing>
+      </w:r>
+    </w:p>
+    <w:p>
+      <w:pPr>
+        <w:rPr>
+          <w:lang w:eastAsia="ar-SA"/>
+        </w:rPr>
+      </w:pPr>
+      <w:r>
+        <w:rPr>
+          <w:noProof/>
+          <w:lang w:eastAsia="ar-SA"/>
+        </w:rPr>
+        <w:drawing>
+          <wp:inline distT="0" distB="0" distL="0" distR="0" wp14:anchorId="11A96325" wp14:editId="2A4D2F1A">
+            <wp:extent cx="2911092" cy="853514"/>
+            <wp:effectExtent l="0" t="0" r="3810" b="3810"/>
+            <wp:docPr id="23" name="Picture 23"/>
+            <wp:cNvGraphicFramePr>
+              <a:graphicFrameLocks xmlns:a="http://schemas.openxmlformats.org/drawingml/2006/main" noChangeAspect="1"/>
+            </wp:cNvGraphicFramePr>
+            <a:graphic xmlns:a="http://schemas.openxmlformats.org/drawingml/2006/main">
+              <a:graphicData uri="http://schemas.openxmlformats.org/drawingml/2006/picture">
+                <pic:pic xmlns:pic="http://schemas.openxmlformats.org/drawingml/2006/picture">
+                  <pic:nvPicPr>
+                    <pic:cNvPr id="1" name=""/>
+                    <pic:cNvPicPr/>
+                  </pic:nvPicPr>
+                  <pic:blipFill>
+                    <a:blip r:embed="rId33"/>
+                    <a:stretch>
+                      <a:fillRect/>
+                    </a:stretch>
+                  </pic:blipFill>
+                  <pic:spPr>
+                    <a:xfrm>
+                      <a:off x="0" y="0"/>
+                      <a:ext cx="2911092" cy="853514"/>
+                    </a:xfrm>
+                    <a:prstGeom prst="rect">
+                      <a:avLst/>
+                    </a:prstGeom>
+                  </pic:spPr>
+                </pic:pic>
+              </a:graphicData>
+            </a:graphic>
+          </wp:inline>
+        </w:drawing>
+      </w:r>
+    </w:p>
+    <w:p>
+      <w:pPr>
+        <w:rPr>
+          <w:noProof/>
+          <w:lang w:eastAsia="ar-SA"/>
+        </w:rPr>
+      </w:pPr>
+      <w:r>
+        <w:rPr>
+          <w:noProof/>
+          <w:lang w:eastAsia="ar-SA"/>
+        </w:rPr>
+        <w:lastRenderedPageBreak/>
+        <w:drawing>
+          <wp:inline distT="0" distB="0" distL="0" distR="0" wp14:anchorId="52EFF033" wp14:editId="59DEACDE">
+            <wp:extent cx="4130398" cy="3863675"/>
+            <wp:effectExtent l="0" t="0" r="3810" b="3810"/>
+            <wp:docPr id="24" name="Picture 24"/>
+            <wp:cNvGraphicFramePr>
+              <a:graphicFrameLocks xmlns:a="http://schemas.openxmlformats.org/drawingml/2006/main" noChangeAspect="1"/>
+            </wp:cNvGraphicFramePr>
+            <a:graphic xmlns:a="http://schemas.openxmlformats.org/drawingml/2006/main">
+              <a:graphicData uri="http://schemas.openxmlformats.org/drawingml/2006/picture">
+                <pic:pic xmlns:pic="http://schemas.openxmlformats.org/drawingml/2006/picture">
+                  <pic:nvPicPr>
+                    <pic:cNvPr id="1" name=""/>
+                    <pic:cNvPicPr/>
+                  </pic:nvPicPr>
+                  <pic:blipFill>
+                    <a:blip r:embed="rId34"/>
+                    <a:stretch>
+                      <a:fillRect/>
+                    </a:stretch>
+                  </pic:blipFill>
+                  <pic:spPr>
+                    <a:xfrm>
+                      <a:off x="0" y="0"/>
+                      <a:ext cx="4130398" cy="3863675"/>
+                    </a:xfrm>
+                    <a:prstGeom prst="rect">
+                      <a:avLst/>
+                    </a:prstGeom>
+                  </pic:spPr>
+                </pic:pic>
+              </a:graphicData>
+            </a:graphic>
+          </wp:inline>
+        </w:drawing>
+      </w:r>
+    </w:p>
+    <w:p>
+      <w:pPr>
+        <w:rPr>
+          <w:lang w:eastAsia="ar-SA"/>
+        </w:rPr>
+      </w:pPr>
+      <w:r>
+        <w:rPr>
+          <w:lang w:eastAsia="ar-SA"/>
+        </w:rPr>
+        <w:t>Đặt ip cho các interface vlan, các vlan này có thể giao tiếp với nhau vì kết nối trực tiếp với CORE SWITCH.</w:t>
+      </w:r>
+    </w:p>
+    <w:p>
+      <w:pPr>
+        <w:rPr>
+          <w:lang w:eastAsia="ar-SA"/>
+        </w:rPr>
+      </w:pPr>
+      <w:r>
+        <w:rPr>
+          <w:lang w:eastAsia="ar-SA"/>
+        </w:rPr>
+        <w:t>Các máy trong mạng nội bộ đã có thể giao tiếp với nhau:</w:t>
+      </w:r>
+    </w:p>
+    <w:p>
+      <w:pPr>
+        <w:rPr>
+          <w:lang w:eastAsia="ar-SA"/>
+        </w:rPr>
+      </w:pPr>
+      <w:r>
+        <w:rPr>
+          <w:lang w:eastAsia="ar-SA"/>
+        </w:rPr>
+        <w:t>Từ PC của phòng ban 1 building 2 Đến DHCP Server:</w:t>
+      </w:r>
+    </w:p>
+    <w:p>
+      <w:pPr>
+        <w:rPr>
+          <w:lang w:eastAsia="ar-SA"/>
+        </w:rPr>
+      </w:pPr>
+      <w:r>
+        <w:rPr>
+          <w:lang w:eastAsia="ar-SA"/>
+        </w:rPr>
+        <w:drawing>
+          <wp:inline distT="0" distB="0" distL="0" distR="0" wp14:anchorId="0D89A7C3" wp14:editId="74F592E4">
+            <wp:extent cx="4663844" cy="2613887"/>
+            <wp:effectExtent l="0" t="0" r="3810" b="0"/>
+            <wp:docPr id="27" name="Picture 27"/>
+            <wp:cNvGraphicFramePr>
+              <a:graphicFrameLocks xmlns:a="http://schemas.openxmlformats.org/drawingml/2006/main" noChangeAspect="1"/>
+            </wp:cNvGraphicFramePr>
+            <a:graphic xmlns:a="http://schemas.openxmlformats.org/drawingml/2006/main">
+              <a:graphicData uri="http://schemas.openxmlformats.org/drawingml/2006/picture">
+                <pic:pic xmlns:pic="http://schemas.openxmlformats.org/drawingml/2006/picture">
+                  <pic:nvPicPr>
+                    <pic:cNvPr id="1" name=""/>
+                    <pic:cNvPicPr/>
+                  </pic:nvPicPr>
+                  <pic:blipFill>
+                    <a:blip r:embed="rId35"/>
+                    <a:stretch>
+                      <a:fillRect/>
+                    </a:stretch>
+                  </pic:blipFill>
+                  <pic:spPr>
+                    <a:xfrm>
+                      <a:off x="0" y="0"/>
+                      <a:ext cx="4663844" cy="2613887"/>
+                    </a:xfrm>
+                    <a:prstGeom prst="rect">
+                      <a:avLst/>
+                    </a:prstGeom>
+                  </pic:spPr>
+                </pic:pic>
+              </a:graphicData>
+            </a:graphic>
+          </wp:inline>
+        </w:drawing>
+      </w:r>
+    </w:p>
+    <w:p>
+      <w:pPr>
+        <w:rPr>
+          <w:lang w:eastAsia="ar-SA"/>
+        </w:rPr>
+      </w:pPr>
+      <w:r>
+        <w:rPr>
+          <w:lang w:eastAsia="ar-SA"/>
+        </w:rPr>
+        <w:t>Thực hiện ping các thiết bị khác cũng th</w:t>
+      </w:r>
+      <w:r>
+        <w:rPr>
+          <w:lang w:eastAsia="ar-SA"/>
+        </w:rPr>
+        <w:t>u được</w:t>
+      </w:r>
+      <w:r>
+        <w:rPr>
+          <w:lang w:eastAsia="ar-SA"/>
+        </w:rPr>
+        <w:t xml:space="preserve"> kết quả tương tự</w:t>
+      </w:r>
+      <w:r>
+        <w:rPr>
+          <w:lang w:eastAsia="ar-SA"/>
+        </w:rPr>
+        <w:t>.</w:t>
+      </w:r>
+    </w:p>
+    <w:p>
+      <w:pPr>
+        <w:rPr>
+          <w:lang w:eastAsia="ar-SA"/>
+        </w:rPr>
+      </w:pPr>
+      <w:r>
+        <w:rPr>
+          <w:lang w:eastAsia="ar-SA"/>
+        </w:rPr>
+        <w:t xml:space="preserve">Tiếp theo, ta cấu hình định tuyến động trên CORE SWITCH và </w:t>
+      </w:r>
+      <w:r>
+        <w:rPr>
+          <w:lang w:eastAsia="ar-SA"/>
+        </w:rPr>
+        <w:t>FW1 để các thiết bị bên dưới cũng có thể liên lạc với khu vực DMZ:</w:t>
+      </w:r>
+    </w:p>
+    <w:p>
+      <w:pPr>
+        <w:rPr>
+          <w:lang w:eastAsia="ar-SA"/>
+        </w:rPr>
+      </w:pPr>
+      <w:r>
+        <w:rPr>
+          <w:lang w:eastAsia="ar-SA"/>
+        </w:rPr>
+        <w:lastRenderedPageBreak/>
+        <w:drawing>
+          <wp:inline distT="0" distB="0" distL="0" distR="0" wp14:anchorId="4FCD7C3E" wp14:editId="19243097">
+            <wp:extent cx="4648603" cy="1219306"/>
+            <wp:effectExtent l="0" t="0" r="0" b="0"/>
+            <wp:docPr id="28" name="Picture 28"/>
+            <wp:cNvGraphicFramePr>
+              <a:graphicFrameLocks xmlns:a="http://schemas.openxmlformats.org/drawingml/2006/main" noChangeAspect="1"/>
+            </wp:cNvGraphicFramePr>
+            <a:graphic xmlns:a="http://schemas.openxmlformats.org/drawingml/2006/main">
+              <a:graphicData uri="http://schemas.openxmlformats.org/drawingml/2006/picture">
+                <pic:pic xmlns:pic="http://schemas.openxmlformats.org/drawingml/2006/picture">
+                  <pic:nvPicPr>
+                    <pic:cNvPr id="1" name=""/>
+                    <pic:cNvPicPr/>
+                  </pic:nvPicPr>
+                  <pic:blipFill>
+                    <a:blip r:embed="rId36"/>
+                    <a:stretch>
+                      <a:fillRect/>
+                    </a:stretch>
+                  </pic:blipFill>
+                  <pic:spPr>
+                    <a:xfrm>
+                      <a:off x="0" y="0"/>
+                      <a:ext cx="4648603" cy="1219306"/>
+                    </a:xfrm>
+                    <a:prstGeom prst="rect">
+                      <a:avLst/>
+                    </a:prstGeom>
+                  </pic:spPr>
+                </pic:pic>
+              </a:graphicData>
+            </a:graphic>
+          </wp:inline>
+        </w:drawing>
+      </w:r>
+    </w:p>
+    <w:p>
+      <w:pPr>
+        <w:rPr>
+          <w:lang w:eastAsia="ar-SA"/>
+        </w:rPr>
+      </w:pPr>
+    </w:p>
+    <w:p>
+      <w:pPr>
+        <w:rPr>
+          <w:lang w:eastAsia="ar-SA"/>
+        </w:rPr>
+      </w:pPr>
+      <w:r>
+        <w:rPr>
+          <w:lang w:eastAsia="ar-SA"/>
+        </w:rPr>
+        <w:t xml:space="preserve">Vì DHCP không thể cấp ip khi cấu hình Etherchannel nên </w:t>
+      </w:r>
+      <w:r>
+        <w:rPr>
+          <w:lang w:eastAsia="ar-SA"/>
+        </w:rPr>
+        <w:t>em thực hiện cấu hình DHCP cấp ip cho các phòng ban 1, còn building 2 và 3 sẽ cấp ip tĩnh</w:t>
+      </w:r>
+      <w:r>
+        <w:rPr>
+          <w:lang w:eastAsia="ar-SA"/>
+        </w:rPr>
+        <w:t xml:space="preserve"> cho các PC.</w:t>
+      </w:r>
     </w:p>
     <w:sectPr>
-      <w:footerReference w:type="default" r:id="rId23"/>
+      <w:footerReference w:type="default" r:id="rId37"/>
       <w:pgSz w:w="12240" w:h="15840" w:code="1"/>
       <w:pgMar w:top="573" w:right="289" w:bottom="573" w:left="289" w:header="720" w:footer="720" w:gutter="0"/>
       <w:pgNumType w:start="1"/>

</xml_diff>

<commit_message>
up lai file word
</commit_message>
<xml_diff>
--- a/BÀI BÁO ĐỒ ÁN CUỐI KÌ.docx
+++ b/BÀI BÁO ĐỒ ÁN CUỐI KÌ.docx
@@ -1,10 +1,10 @@
 
 <file path=word/document.xml><?xml version="1.0" encoding="utf-8"?>
-<w:document xmlns:wpc="http://schemas.microsoft.com/office/word/2010/wordprocessingCanvas" xmlns:cx="http://schemas.microsoft.com/office/drawing/2014/chartex" xmlns:cx1="http://schemas.microsoft.com/office/drawing/2015/9/8/chartex" xmlns:cx2="http://schemas.microsoft.com/office/drawing/2015/10/21/chartex" xmlns:cx3="http://schemas.microsoft.com/office/drawing/2016/5/9/chartex" xmlns:cx4="http://schemas.microsoft.com/office/drawing/2016/5/10/chartex" xmlns:cx5="http://schemas.microsoft.com/office/drawing/2016/5/11/chartex" xmlns:cx6="http://schemas.microsoft.com/office/drawing/2016/5/12/chartex" xmlns:cx7="http://schemas.microsoft.com/office/drawing/2016/5/13/chartex" xmlns:cx8="http://schemas.microsoft.com/office/drawing/2016/5/14/chartex" xmlns:mc="http://schemas.openxmlformats.org/markup-compatibility/2006" xmlns:aink="http://schemas.microsoft.com/office/drawing/2016/ink" xmlns:am3d="http://schemas.microsoft.com/office/drawing/2017/model3d" xmlns:o="urn:schemas-microsoft-com:office:office" xmlns:r="http://schemas.openxmlformats.org/officeDocument/2006/relationships" xmlns:m="http://schemas.openxmlformats.org/officeDocument/2006/math" xmlns:v="urn:schemas-microsoft-com:vml" xmlns:wp14="http://schemas.microsoft.com/office/word/2010/wordprocessingDrawing" xmlns:wp="http://schemas.openxmlformats.org/drawingml/2006/wordprocessingDrawing" xmlns:w10="urn:schemas-microsoft-com:office:word" xmlns:w="http://schemas.openxmlformats.org/wordprocessingml/2006/main" xmlns:w14="http://schemas.microsoft.com/office/word/2010/wordml" xmlns:w15="http://schemas.microsoft.com/office/word/2012/wordml" xmlns:w16cex="http://schemas.microsoft.com/office/word/2018/wordml/cex" xmlns:w16cid="http://schemas.microsoft.com/office/word/2016/wordml/cid" xmlns:w16="http://schemas.microsoft.com/office/word/2018/wordml" xmlns:w16sdtdh="http://schemas.microsoft.com/office/word/2020/wordml/sdtdatahash" xmlns:w16se="http://schemas.microsoft.com/office/word/2015/wordml/symex" xmlns:wpg="http://schemas.microsoft.com/office/word/2010/wordprocessingGroup" xmlns:wpi="http://schemas.microsoft.com/office/word/2010/wordprocessingInk" xmlns:wne="http://schemas.microsoft.com/office/word/2006/wordml" xmlns:wps="http://schemas.microsoft.com/office/word/2010/wordprocessingShape" mc:Ignorable="w14 w15 w16se w16cid w16 w16cex w16sdtdh wp14">
+<w:document xmlns:wpc="http://schemas.microsoft.com/office/word/2010/wordprocessingCanvas" xmlns:cx="http://schemas.microsoft.com/office/drawing/2014/chartex" xmlns:cx1="http://schemas.microsoft.com/office/drawing/2015/9/8/chartex" xmlns:cx2="http://schemas.microsoft.com/office/drawing/2015/10/21/chartex" xmlns:cx3="http://schemas.microsoft.com/office/drawing/2016/5/9/chartex" xmlns:cx4="http://schemas.microsoft.com/office/drawing/2016/5/10/chartex" xmlns:cx5="http://schemas.microsoft.com/office/drawing/2016/5/11/chartex" xmlns:cx6="http://schemas.microsoft.com/office/drawing/2016/5/12/chartex" xmlns:cx7="http://schemas.microsoft.com/office/drawing/2016/5/13/chartex" xmlns:cx8="http://schemas.microsoft.com/office/drawing/2016/5/14/chartex" xmlns:mc="http://schemas.openxmlformats.org/markup-compatibility/2006" xmlns:aink="http://schemas.microsoft.com/office/drawing/2016/ink" xmlns:am3d="http://schemas.microsoft.com/office/drawing/2017/model3d" xmlns:o="urn:schemas-microsoft-com:office:office" xmlns:oel="http://schemas.microsoft.com/office/2019/extlst" xmlns:r="http://schemas.openxmlformats.org/officeDocument/2006/relationships" xmlns:m="http://schemas.openxmlformats.org/officeDocument/2006/math" xmlns:v="urn:schemas-microsoft-com:vml" xmlns:wp14="http://schemas.microsoft.com/office/word/2010/wordprocessingDrawing" xmlns:wp="http://schemas.openxmlformats.org/drawingml/2006/wordprocessingDrawing" xmlns:w10="urn:schemas-microsoft-com:office:word" xmlns:w="http://schemas.openxmlformats.org/wordprocessingml/2006/main" xmlns:w14="http://schemas.microsoft.com/office/word/2010/wordml" xmlns:w15="http://schemas.microsoft.com/office/word/2012/wordml" xmlns:w16cex="http://schemas.microsoft.com/office/word/2018/wordml/cex" xmlns:w16cid="http://schemas.microsoft.com/office/word/2016/wordml/cid" xmlns:w16="http://schemas.microsoft.com/office/word/2018/wordml" xmlns:w16du="http://schemas.microsoft.com/office/word/2023/wordml/word16du" xmlns:w16sdtdh="http://schemas.microsoft.com/office/word/2020/wordml/sdtdatahash" xmlns:w16se="http://schemas.microsoft.com/office/word/2015/wordml/symex" xmlns:wpg="http://schemas.microsoft.com/office/word/2010/wordprocessingGroup" xmlns:wpi="http://schemas.microsoft.com/office/word/2010/wordprocessingInk" xmlns:wne="http://schemas.microsoft.com/office/word/2006/wordml" xmlns:wps="http://schemas.microsoft.com/office/word/2010/wordprocessingShape" mc:Ignorable="w14 w15 w16se w16cid w16 w16cex w16sdtdh w16du wp14">
   <w:body>
     <w:tbl>
       <w:tblPr>
-        <w:tblStyle w:val="TableGrid"/>
+        <w:tblStyle w:val="LiBang"/>
         <w:tblW w:w="0" w:type="auto"/>
         <w:tblInd w:w="-30" w:type="dxa"/>
         <w:tblBorders>
@@ -165,9 +165,8 @@
           </w:tcPr>
           <w:p>
             <w:pPr>
-              <w:pStyle w:val="Heading1"/>
+              <w:pStyle w:val="u1"/>
               <w:ind w:left="0"/>
-              <w:outlineLvl w:val="0"/>
             </w:pPr>
             <w:bookmarkStart w:id="0" w:name="_Toc180479755"/>
             <w:bookmarkStart w:id="1" w:name="_Toc183272884"/>
@@ -456,6 +455,271 @@
     <w:bookmarkEnd w:id="2"/>
     <w:p>
       <w:pPr>
+        <w:pStyle w:val="Kiu1"/>
+        <w:rPr>
+          <w:rFonts w:eastAsia="Times New Roman"/>
+          <w:lang w:eastAsia="ar-SA"/>
+        </w:rPr>
+      </w:pPr>
+      <w:r>
+        <w:rPr>
+          <w:rFonts w:eastAsia="Times New Roman"/>
+          <w:lang w:eastAsia="ar-SA"/>
+        </w:rPr>
+        <w:lastRenderedPageBreak/>
+        <w:t>Phân tích và giải thích các nội dung</w:t>
+      </w:r>
+    </w:p>
+    <w:p>
+      <w:pPr>
+        <w:pStyle w:val="Kiu2"/>
+        <w:rPr>
+          <w:rFonts w:eastAsia="Times New Roman"/>
+        </w:rPr>
+      </w:pPr>
+      <w:r>
+        <w:rPr>
+          <w:rFonts w:eastAsia="Times New Roman"/>
+        </w:rPr>
+        <w:t>Thiết kế mạng theo mô hình phân lớp</w:t>
+      </w:r>
+    </w:p>
+    <w:p>
+      <w:pPr>
+        <w:ind w:firstLine="284"/>
+        <w:rPr>
+          <w:rFonts w:eastAsia="Calibri"/>
+          <w:lang w:eastAsia="ar-SA"/>
+        </w:rPr>
+      </w:pPr>
+      <w:r>
+        <w:rPr>
+          <w:rFonts w:eastAsia="Calibri"/>
+          <w:lang w:eastAsia="ar-SA"/>
+        </w:rPr>
+        <w:t>Thiết kế mạng theo mô hình phân lớp là thiết kế để chia mạng thành các lớp riêng biệt, trong đó mỗi lớp có vai trò khác nhau trong mạng theo các chức năng riêng của từng lớp. Thiết kế theo mô hình phân lớp giúp quản lý mạng dễ giàng hơn, đồng thời lưu lượng dữ liệu cục bộ chỉ di chuyển trong cục bộ và chỉ đi lên các lớp cao hơn khi cần hướng tới các mạng khác.</w:t>
+      </w:r>
+    </w:p>
+    <w:p>
+      <w:pPr>
+        <w:ind w:firstLine="284"/>
+        <w:rPr>
+          <w:rFonts w:eastAsia="Calibri"/>
+          <w:lang w:eastAsia="ar-SA"/>
+        </w:rPr>
+      </w:pPr>
+      <w:r>
+        <w:rPr>
+          <w:rFonts w:eastAsia="Calibri"/>
+          <w:lang w:eastAsia="ar-SA"/>
+        </w:rPr>
+        <w:t>Thông thường thiết kế mạng theo mô hình phân lớp thường bắt đầu bằng phân lớp theo thiết bị vật lý của mạng sau đó cấu hình thiết bị theo mô hình. Mô hình mạng phân lớp thường được thiết kết 3 lớp:</w:t>
+      </w:r>
+    </w:p>
+    <w:p>
+      <w:pPr>
+        <w:numPr>
+          <w:ilvl w:val="0"/>
+          <w:numId w:val="51"/>
+        </w:numPr>
+        <w:contextualSpacing/>
+        <w:rPr>
+          <w:lang w:eastAsia="ar-SA"/>
+        </w:rPr>
+      </w:pPr>
+      <w:r>
+        <w:rPr>
+          <w:lang w:eastAsia="ar-SA"/>
+        </w:rPr>
+        <w:t>Lớp mạng trung tâm (hay còn gọi là Core Layer), đây lớp xương sống cho mạng, cung cấp tốc độ truyền tải rất nhanh và đồng thời đây cũng là thường là lớp nhận và truyền tải dữ liệu lớn.</w:t>
+      </w:r>
+    </w:p>
+    <w:p>
+      <w:pPr>
+        <w:numPr>
+          <w:ilvl w:val="0"/>
+          <w:numId w:val="51"/>
+        </w:numPr>
+        <w:contextualSpacing/>
+        <w:rPr>
+          <w:lang w:eastAsia="ar-SA"/>
+        </w:rPr>
+      </w:pPr>
+      <w:r>
+        <w:rPr>
+          <w:lang w:eastAsia="ar-SA"/>
+        </w:rPr>
+        <w:t>Lớp phân bổ (Distribution Layer), là lớp nằm giữa lớp trung tâm và lớp truy cập, đây là lớp sử dụng các chính sách mạng để kiểm soát truy cập, các gói tin và lưu lượng mạng. Lớp sử dụng các thuật toán định tuyến để định tuyến các gói tin từ các máy và thường được gọi là lớp “Worksgroup”.</w:t>
+      </w:r>
+    </w:p>
+    <w:p>
+      <w:pPr>
+        <w:numPr>
+          <w:ilvl w:val="0"/>
+          <w:numId w:val="51"/>
+        </w:numPr>
+        <w:contextualSpacing/>
+        <w:rPr>
+          <w:lang w:eastAsia="ar-SA"/>
+        </w:rPr>
+      </w:pPr>
+      <w:r>
+        <w:rPr>
+          <w:lang w:eastAsia="ar-SA"/>
+        </w:rPr>
+        <w:t>Lớp truy cập (Access Layer), là lớp bao gồm thiết bị đầu cuối và các máy chủ nội bộ truy cập vào mạng, lớp này còn được gọi là lớp “Workstation”.</w:t>
+      </w:r>
+    </w:p>
+    <w:p>
+      <w:pPr>
+        <w:pStyle w:val="Kiu2"/>
+        <w:rPr>
+          <w:rFonts w:eastAsia="Times New Roman"/>
+        </w:rPr>
+      </w:pPr>
+      <w:r>
+        <w:rPr>
+          <w:rFonts w:eastAsia="Times New Roman"/>
+        </w:rPr>
+        <w:t>Triển khai ứng dụng trên môi trường Cloud</w:t>
+      </w:r>
+    </w:p>
+    <w:p>
+      <w:pPr>
+        <w:ind w:firstLine="284"/>
+        <w:rPr>
+          <w:rFonts w:eastAsia="Calibri"/>
+          <w:lang w:eastAsia="ar-SA"/>
+        </w:rPr>
+      </w:pPr>
+      <w:r>
+        <w:rPr>
+          <w:rFonts w:eastAsia="Calibri"/>
+          <w:lang w:eastAsia="ar-SA"/>
+        </w:rPr>
+        <w:t>Triển khai ứng dụng môi trường đám mây là quá trình triển khai ứng dụng thông qua một hoặc nhiều mô hình khác nhau như: phần mềm dưới dạng dịch vụ (SaaS), nền tảng dưới dạng dịch vụ (PaaS) hay cơ sở hạ tầng dưới dạng dịch vụ (IaaS). Triển khai ứng dụng trên môi trường đám mây mang lợi ích lớn cho các cá nhân, tổ chức và doanh nghiệp trong việc cung cấp các dịch vụ và tài nguyên khác nhau, chẳng hạn như lưu trữ dữ liệu, triển khải máy chủ và cơ sở dữ liệu trực tuyến. Các dịch vụ trên môi trường đám mây cho phép doanh nghiệp sử dụng các dịch vụ, tài nguyên và không gian cần thiết để lưu trữ dữ liệu mà không cần duy trì cơ sở hạ tầng. Các công ty có thể thực hiện các phép tính khổng lồ và cung cấp các dịch vụ hàng đầu nhờ khả năng xử lý một lượng lớn dữ liệu thông qua cơ sở hạ tầng công nghệ thông tin thuộc sở hữu của bên thứ ba đưa ra.</w:t>
+      </w:r>
+    </w:p>
+    <w:p>
+      <w:pPr>
+        <w:ind w:firstLine="284"/>
+        <w:rPr>
+          <w:rFonts w:eastAsia="Calibri"/>
+          <w:lang w:eastAsia="ar-SA"/>
+        </w:rPr>
+      </w:pPr>
+      <w:r>
+        <w:rPr>
+          <w:rFonts w:eastAsia="Calibri"/>
+          <w:lang w:eastAsia="ar-SA"/>
+        </w:rPr>
+        <w:t>Các loại hình ứng dụng đám mây phổ biến như:</w:t>
+      </w:r>
+    </w:p>
+    <w:p>
+      <w:pPr>
+        <w:numPr>
+          <w:ilvl w:val="0"/>
+          <w:numId w:val="51"/>
+        </w:numPr>
+        <w:contextualSpacing/>
+        <w:rPr>
+          <w:lang w:eastAsia="ar-SA"/>
+        </w:rPr>
+      </w:pPr>
+      <w:r>
+        <w:rPr>
+          <w:lang w:eastAsia="ar-SA"/>
+        </w:rPr>
+        <w:t xml:space="preserve">Phần mềm dưới dạng dịch vụ hay SaaS, phần mềm dưới dạng dịch vụ là một dịch vụ cung cấp một ứng dụng phần mềm được quản lý bởi nhà cung cấp dịch vụ đám mây cho người dùng của mình. Thông thường, các ứng dụng SaaS là các ứng dụng web hoặc di động mà người dùng có thể truy cập thông qua trình duyệt web. SaaS loại bỏ nhu cầu định cấu hình hoặc cài đặt ứng dụng trên thiết </w:t>
+      </w:r>
+      <w:r>
+        <w:rPr>
+          <w:lang w:eastAsia="ar-SA"/>
+        </w:rPr>
+        <w:lastRenderedPageBreak/>
+        <w:t>bị, cung cấp nhiều phương pháp hơn để truy cập nhóm vào phần mềm. Khắc phục lỗi, cập nhật phần mềm và các hoạt động bảo trì phần mềm chung khác được nhà cung cấp dịch vụ đám mây thực hiện cho người dùng và họ kết nối với các ứng dụng đám mây thông qua bảng điều khiển hoặc API. Việc phát triển ứng dụng đám mây phần mềm dưới dạng dịch vụ có thể được sử dụng cho: Quản lý hệ thống CRM và cơ sở dữ liệu khách hàng, cung cấp các tính năng kiểm toán và công cụ email, tự động hóa dịch vụ và đăng ký sản phẩm, quản lý tài liệu để chia sẻ và cộng tác tệp. Hiện nay, có nhiều công ty hàng đầu cung cấp SaaS như: Salesforce, Microsoft, Adobe Creative Cloud, Google Workspace, Zendesk, v.v.</w:t>
+      </w:r>
+    </w:p>
+    <w:p>
+      <w:pPr>
+        <w:numPr>
+          <w:ilvl w:val="0"/>
+          <w:numId w:val="51"/>
+        </w:numPr>
+        <w:contextualSpacing/>
+        <w:rPr>
+          <w:lang w:eastAsia="ar-SA"/>
+        </w:rPr>
+      </w:pPr>
+      <w:r>
+        <w:rPr>
+          <w:lang w:eastAsia="ar-SA"/>
+        </w:rPr>
+        <w:t>Nền tảng dưới dạng dịch vụ (PaaS), đây là dịch vụ cung cấp phần cứng và nền tảng phần mềm, được quản lý bởi nhà cung cấp dịch vụ đám mây, với người dùng xử lý các ứng dụng chạy trên nền tảng và dữ liệu mà ứng dụng dựa vào. Dịch vụ đám mây này cung cấp một nền tảng được chia sẻ để phát triển và quản lý ứng dụng mà không cần tạo và duy trì cơ sở hạ tầng thường liên quan đến quy trình. PaaS có thể được sử dụng cho cơ sở hạ tầng chạy cơ sở dữ liệu, hệ điều hành, công cụ phát triển hay phần mềm trung gian. Các nền tảng đám mây PaaS phổ biến là Windows Azure, OpenShift và Heroku.</w:t>
+      </w:r>
+    </w:p>
+    <w:p>
+      <w:pPr>
+        <w:numPr>
+          <w:ilvl w:val="0"/>
+          <w:numId w:val="51"/>
+        </w:numPr>
+        <w:contextualSpacing/>
+        <w:rPr>
+          <w:lang w:eastAsia="ar-SA"/>
+        </w:rPr>
+      </w:pPr>
+      <w:r>
+        <w:rPr>
+          <w:lang w:eastAsia="ar-SA"/>
+        </w:rPr>
+        <w:t>Cơ sở hạ tầng dưới dạng dịch vụ hay IaaS, trong IaaS, nhà cung cấp dịch vụ đám mây quản lý toàn bộ cơ sở hạ tầng kinh doanh, bao gồm mạng, lưu trữ dữ liệu, máy chủ và ảo hóa thông qua kết nối internet. Cơ sở hạ tầng có thể được quản lý bởi đám mây công cộng hoặc đám mây riêng. Người dùng có quyền truy cập thông qua API và quản lý những thứ như hệ điều hành, ứng dụng, dữ liệu và phần mềm trung gian. Nhà cung cấp dịch vụ đám mây cũng chịu trách nhiệm về việc sửa chữa, ngừng hoạt động và các sự cố phần cứng. Cùng với việc kiểm soát tài nguyên, mô hình dịch vụ đám mây IaaS cũng cung cấp các dịch vụ bổ sung cho phát triển ứng dụng dựa trên đám mây như: theo dõi, truy cập nhật ký, khôi phục và sao chép bản sao lưu. Một số ví dụ phổ biến sử dụng dịch vụ đám mây IaaS bao gồm Zoom, Slack, Vimeo và PayPal.</w:t>
+      </w:r>
+    </w:p>
+    <w:p>
+      <w:pPr>
+        <w:ind w:left="573"/>
+        <w:rPr>
+          <w:rFonts w:eastAsia="Calibri"/>
+          <w:lang w:eastAsia="ar-SA"/>
+        </w:rPr>
+      </w:pPr>
+    </w:p>
+    <w:p>
+      <w:pPr>
+        <w:ind w:firstLine="284"/>
+        <w:rPr>
+          <w:rFonts w:eastAsia="Calibri"/>
+          <w:lang w:eastAsia="ar-SA"/>
+        </w:rPr>
+      </w:pPr>
+      <w:r>
+        <w:rPr>
+          <w:rFonts w:eastAsia="Calibri"/>
+          <w:lang w:eastAsia="ar-SA"/>
+        </w:rPr>
+        <w:br/>
+      </w:r>
+    </w:p>
+    <w:p>
+      <w:pPr>
+        <w:pStyle w:val="Kiu1"/>
+        <w:rPr>
+          <w:lang w:eastAsia="ar-SA"/>
+        </w:rPr>
+      </w:pPr>
+      <w:r>
+        <w:rPr>
+          <w:rFonts w:eastAsia="Calibri"/>
+          <w:lang w:eastAsia="ar-SA"/>
+        </w:rPr>
+        <w:lastRenderedPageBreak/>
+        <w:t xml:space="preserve"> Thiết kế mạng theo sơ đồ mạng</w:t>
+      </w:r>
+    </w:p>
+    <w:p>
+      <w:pPr>
         <w:keepNext/>
         <w:keepLines/>
         <w:ind w:left="0"/>
@@ -467,8 +731,32 @@
         <w:rPr>
           <w:lang w:eastAsia="ar-SA"/>
         </w:rPr>
-        <w:lastRenderedPageBreak/>
         <w:t>Topology:</w:t>
+      </w:r>
+      <w:r>
+        <w:rPr>
+          <w:lang w:eastAsia="ar-SA"/>
+        </w:rPr>
+        <w:br/>
+      </w:r>
+      <w:r>
+        <w:rPr>
+          <w:lang w:eastAsia="ar-SA"/>
+        </w:rPr>
+        <w:t xml:space="preserve">1. </w:t>
+      </w:r>
+      <w:r>
+        <w:rPr>
+          <w:lang w:eastAsia="ar-SA"/>
+        </w:rPr>
+        <w:t xml:space="preserve">Cấu hình </w:t>
+      </w:r>
+      <w:r>
+        <w:rPr>
+          <w:sz w:val="24"/>
+          <w:szCs w:val="24"/>
+        </w:rPr>
+        <w:t xml:space="preserve">VLAN, VTP, Trunk,… </w:t>
       </w:r>
     </w:p>
     <w:p>
@@ -477,49 +765,13 @@
         <w:keepLines/>
         <w:ind w:left="0"/>
         <w:rPr>
-          <w:sz w:val="24"/>
-          <w:szCs w:val="24"/>
-        </w:rPr>
-      </w:pPr>
-      <w:r>
-        <w:rPr>
-          <w:lang w:eastAsia="ar-SA"/>
-        </w:rPr>
-        <w:br/>
-      </w:r>
-      <w:r>
-        <w:rPr>
-          <w:lang w:eastAsia="ar-SA"/>
-        </w:rPr>
-        <w:t xml:space="preserve">1. </w:t>
-      </w:r>
-      <w:r>
-        <w:rPr>
-          <w:lang w:eastAsia="ar-SA"/>
-        </w:rPr>
-        <w:t xml:space="preserve">Cấu hình </w:t>
-      </w:r>
-      <w:r>
-        <w:rPr>
-          <w:sz w:val="24"/>
-          <w:szCs w:val="24"/>
-        </w:rPr>
-        <w:t xml:space="preserve">VLAN, VTP, Trunk,… </w:t>
-      </w:r>
-    </w:p>
-    <w:p>
-      <w:pPr>
-        <w:keepNext/>
-        <w:keepLines/>
-        <w:ind w:left="0"/>
-        <w:rPr>
-          <w:lang w:eastAsia="ar-SA"/>
-        </w:rPr>
-      </w:pPr>
-    </w:p>
-    <w:p>
-      <w:pPr>
-        <w:pStyle w:val="ListParagraph"/>
+          <w:lang w:eastAsia="ar-SA"/>
+        </w:rPr>
+      </w:pPr>
+    </w:p>
+    <w:p>
+      <w:pPr>
+        <w:pStyle w:val="oancuaDanhsach"/>
         <w:numPr>
           <w:ilvl w:val="0"/>
           <w:numId w:val="50"/>
@@ -537,7 +789,7 @@
     </w:p>
     <w:p>
       <w:pPr>
-        <w:pStyle w:val="ListParagraph"/>
+        <w:pStyle w:val="oancuaDanhsach"/>
         <w:ind w:left="649"/>
         <w:rPr>
           <w:lang w:eastAsia="ar-SA"/>
@@ -552,7 +804,7 @@
     </w:p>
     <w:p>
       <w:pPr>
-        <w:pStyle w:val="ListParagraph"/>
+        <w:pStyle w:val="oancuaDanhsach"/>
         <w:ind w:left="649"/>
         <w:rPr>
           <w:lang w:eastAsia="ar-SA"/>
@@ -602,7 +854,7 @@
     </w:p>
     <w:p>
       <w:pPr>
-        <w:pStyle w:val="ListParagraph"/>
+        <w:pStyle w:val="oancuaDanhsach"/>
         <w:ind w:left="649"/>
         <w:rPr>
           <w:lang w:eastAsia="ar-SA"/>
@@ -629,7 +881,7 @@
     </w:p>
     <w:p>
       <w:pPr>
-        <w:pStyle w:val="ListParagraph"/>
+        <w:pStyle w:val="oancuaDanhsach"/>
         <w:ind w:left="649"/>
         <w:rPr>
           <w:lang w:eastAsia="ar-SA"/>
@@ -644,7 +896,7 @@
     </w:p>
     <w:p>
       <w:pPr>
-        <w:pStyle w:val="ListParagraph"/>
+        <w:pStyle w:val="oancuaDanhsach"/>
         <w:ind w:left="649"/>
         <w:rPr>
           <w:lang w:eastAsia="ar-SA"/>
@@ -694,7 +946,7 @@
     </w:p>
     <w:p>
       <w:pPr>
-        <w:pStyle w:val="ListParagraph"/>
+        <w:pStyle w:val="oancuaDanhsach"/>
         <w:ind w:left="649"/>
         <w:rPr>
           <w:lang w:eastAsia="ar-SA"/>
@@ -744,7 +996,7 @@
     </w:p>
     <w:p>
       <w:pPr>
-        <w:pStyle w:val="ListParagraph"/>
+        <w:pStyle w:val="oancuaDanhsach"/>
         <w:ind w:left="649"/>
         <w:rPr>
           <w:lang w:eastAsia="ar-SA"/>
@@ -794,7 +1046,7 @@
     </w:p>
     <w:p>
       <w:pPr>
-        <w:pStyle w:val="ListParagraph"/>
+        <w:pStyle w:val="oancuaDanhsach"/>
         <w:ind w:left="649"/>
         <w:rPr>
           <w:lang w:eastAsia="ar-SA"/>
@@ -809,7 +1061,7 @@
     </w:p>
     <w:p>
       <w:pPr>
-        <w:pStyle w:val="ListParagraph"/>
+        <w:pStyle w:val="oancuaDanhsach"/>
         <w:ind w:left="649"/>
         <w:rPr>
           <w:lang w:eastAsia="ar-SA"/>
@@ -824,7 +1076,7 @@
     </w:p>
     <w:p>
       <w:pPr>
-        <w:pStyle w:val="ListParagraph"/>
+        <w:pStyle w:val="oancuaDanhsach"/>
         <w:ind w:left="649"/>
         <w:rPr>
           <w:lang w:eastAsia="ar-SA"/>
@@ -1832,6 +2084,7 @@
       </w:pPr>
       <w:r>
         <w:rPr>
+          <w:noProof/>
           <w:lang w:eastAsia="ar-SA"/>
         </w:rPr>
         <w:drawing>
@@ -1929,6 +2182,7 @@
       </w:r>
       <w:r>
         <w:rPr>
+          <w:noProof/>
           <w:lang w:eastAsia="ar-SA"/>
         </w:rPr>
         <w:drawing>
@@ -2209,6 +2463,7 @@
       </w:pPr>
       <w:r>
         <w:rPr>
+          <w:noProof/>
           <w:lang w:eastAsia="ar-SA"/>
         </w:rPr>
         <w:drawing>
@@ -2306,6 +2561,7 @@
       </w:pPr>
       <w:r>
         <w:rPr>
+          <w:noProof/>
           <w:lang w:eastAsia="ar-SA"/>
         </w:rPr>
         <w:lastRenderedPageBreak/>
@@ -2390,7 +2646,7 @@
 </file>
 
 <file path=word/endnotes.xml><?xml version="1.0" encoding="utf-8"?>
-<w:endnotes xmlns:wpc="http://schemas.microsoft.com/office/word/2010/wordprocessingCanvas" xmlns:cx="http://schemas.microsoft.com/office/drawing/2014/chartex" xmlns:cx1="http://schemas.microsoft.com/office/drawing/2015/9/8/chartex" xmlns:cx2="http://schemas.microsoft.com/office/drawing/2015/10/21/chartex" xmlns:cx3="http://schemas.microsoft.com/office/drawing/2016/5/9/chartex" xmlns:cx4="http://schemas.microsoft.com/office/drawing/2016/5/10/chartex" xmlns:cx5="http://schemas.microsoft.com/office/drawing/2016/5/11/chartex" xmlns:cx6="http://schemas.microsoft.com/office/drawing/2016/5/12/chartex" xmlns:cx7="http://schemas.microsoft.com/office/drawing/2016/5/13/chartex" xmlns:cx8="http://schemas.microsoft.com/office/drawing/2016/5/14/chartex" xmlns:mc="http://schemas.openxmlformats.org/markup-compatibility/2006" xmlns:aink="http://schemas.microsoft.com/office/drawing/2016/ink" xmlns:am3d="http://schemas.microsoft.com/office/drawing/2017/model3d" xmlns:o="urn:schemas-microsoft-com:office:office" xmlns:r="http://schemas.openxmlformats.org/officeDocument/2006/relationships" xmlns:m="http://schemas.openxmlformats.org/officeDocument/2006/math" xmlns:v="urn:schemas-microsoft-com:vml" xmlns:wp14="http://schemas.microsoft.com/office/word/2010/wordprocessingDrawing" xmlns:wp="http://schemas.openxmlformats.org/drawingml/2006/wordprocessingDrawing" xmlns:w10="urn:schemas-microsoft-com:office:word" xmlns:w="http://schemas.openxmlformats.org/wordprocessingml/2006/main" xmlns:w14="http://schemas.microsoft.com/office/word/2010/wordml" xmlns:w15="http://schemas.microsoft.com/office/word/2012/wordml" xmlns:w16cex="http://schemas.microsoft.com/office/word/2018/wordml/cex" xmlns:w16cid="http://schemas.microsoft.com/office/word/2016/wordml/cid" xmlns:w16="http://schemas.microsoft.com/office/word/2018/wordml" xmlns:w16sdtdh="http://schemas.microsoft.com/office/word/2020/wordml/sdtdatahash" xmlns:w16se="http://schemas.microsoft.com/office/word/2015/wordml/symex" xmlns:wpg="http://schemas.microsoft.com/office/word/2010/wordprocessingGroup" xmlns:wpi="http://schemas.microsoft.com/office/word/2010/wordprocessingInk" xmlns:wne="http://schemas.microsoft.com/office/word/2006/wordml" xmlns:wps="http://schemas.microsoft.com/office/word/2010/wordprocessingShape" mc:Ignorable="w14 w15 w16se w16cid w16 w16cex w16sdtdh wp14">
+<w:endnotes xmlns:wpc="http://schemas.microsoft.com/office/word/2010/wordprocessingCanvas" xmlns:cx="http://schemas.microsoft.com/office/drawing/2014/chartex" xmlns:cx1="http://schemas.microsoft.com/office/drawing/2015/9/8/chartex" xmlns:cx2="http://schemas.microsoft.com/office/drawing/2015/10/21/chartex" xmlns:cx3="http://schemas.microsoft.com/office/drawing/2016/5/9/chartex" xmlns:cx4="http://schemas.microsoft.com/office/drawing/2016/5/10/chartex" xmlns:cx5="http://schemas.microsoft.com/office/drawing/2016/5/11/chartex" xmlns:cx6="http://schemas.microsoft.com/office/drawing/2016/5/12/chartex" xmlns:cx7="http://schemas.microsoft.com/office/drawing/2016/5/13/chartex" xmlns:cx8="http://schemas.microsoft.com/office/drawing/2016/5/14/chartex" xmlns:mc="http://schemas.openxmlformats.org/markup-compatibility/2006" xmlns:aink="http://schemas.microsoft.com/office/drawing/2016/ink" xmlns:am3d="http://schemas.microsoft.com/office/drawing/2017/model3d" xmlns:o="urn:schemas-microsoft-com:office:office" xmlns:oel="http://schemas.microsoft.com/office/2019/extlst" xmlns:r="http://schemas.openxmlformats.org/officeDocument/2006/relationships" xmlns:m="http://schemas.openxmlformats.org/officeDocument/2006/math" xmlns:v="urn:schemas-microsoft-com:vml" xmlns:wp14="http://schemas.microsoft.com/office/word/2010/wordprocessingDrawing" xmlns:wp="http://schemas.openxmlformats.org/drawingml/2006/wordprocessingDrawing" xmlns:w10="urn:schemas-microsoft-com:office:word" xmlns:w="http://schemas.openxmlformats.org/wordprocessingml/2006/main" xmlns:w14="http://schemas.microsoft.com/office/word/2010/wordml" xmlns:w15="http://schemas.microsoft.com/office/word/2012/wordml" xmlns:w16cex="http://schemas.microsoft.com/office/word/2018/wordml/cex" xmlns:w16cid="http://schemas.microsoft.com/office/word/2016/wordml/cid" xmlns:w16="http://schemas.microsoft.com/office/word/2018/wordml" xmlns:w16du="http://schemas.microsoft.com/office/word/2023/wordml/word16du" xmlns:w16sdtdh="http://schemas.microsoft.com/office/word/2020/wordml/sdtdatahash" xmlns:w16se="http://schemas.microsoft.com/office/word/2015/wordml/symex" xmlns:wpg="http://schemas.microsoft.com/office/word/2010/wordprocessingGroup" xmlns:wpi="http://schemas.microsoft.com/office/word/2010/wordprocessingInk" xmlns:wne="http://schemas.microsoft.com/office/word/2006/wordml" xmlns:wps="http://schemas.microsoft.com/office/word/2010/wordprocessingShape" mc:Ignorable="w14 w15 w16se w16cid w16 w16cex w16sdtdh w16du wp14">
   <w:endnote w:type="separator" w:id="-1">
     <w:p>
       <w:pPr>
@@ -2417,10 +2673,10 @@
 </file>
 
 <file path=word/footer1.xml><?xml version="1.0" encoding="utf-8"?>
-<w:ftr xmlns:wpc="http://schemas.microsoft.com/office/word/2010/wordprocessingCanvas" xmlns:cx="http://schemas.microsoft.com/office/drawing/2014/chartex" xmlns:cx1="http://schemas.microsoft.com/office/drawing/2015/9/8/chartex" xmlns:cx2="http://schemas.microsoft.com/office/drawing/2015/10/21/chartex" xmlns:cx3="http://schemas.microsoft.com/office/drawing/2016/5/9/chartex" xmlns:cx4="http://schemas.microsoft.com/office/drawing/2016/5/10/chartex" xmlns:cx5="http://schemas.microsoft.com/office/drawing/2016/5/11/chartex" xmlns:cx6="http://schemas.microsoft.com/office/drawing/2016/5/12/chartex" xmlns:cx7="http://schemas.microsoft.com/office/drawing/2016/5/13/chartex" xmlns:cx8="http://schemas.microsoft.com/office/drawing/2016/5/14/chartex" xmlns:mc="http://schemas.openxmlformats.org/markup-compatibility/2006" xmlns:aink="http://schemas.microsoft.com/office/drawing/2016/ink" xmlns:am3d="http://schemas.microsoft.com/office/drawing/2017/model3d" xmlns:o="urn:schemas-microsoft-com:office:office" xmlns:r="http://schemas.openxmlformats.org/officeDocument/2006/relationships" xmlns:m="http://schemas.openxmlformats.org/officeDocument/2006/math" xmlns:v="urn:schemas-microsoft-com:vml" xmlns:wp14="http://schemas.microsoft.com/office/word/2010/wordprocessingDrawing" xmlns:wp="http://schemas.openxmlformats.org/drawingml/2006/wordprocessingDrawing" xmlns:w10="urn:schemas-microsoft-com:office:word" xmlns:w="http://schemas.openxmlformats.org/wordprocessingml/2006/main" xmlns:w14="http://schemas.microsoft.com/office/word/2010/wordml" xmlns:w15="http://schemas.microsoft.com/office/word/2012/wordml" xmlns:w16cex="http://schemas.microsoft.com/office/word/2018/wordml/cex" xmlns:w16cid="http://schemas.microsoft.com/office/word/2016/wordml/cid" xmlns:w16="http://schemas.microsoft.com/office/word/2018/wordml" xmlns:w16sdtdh="http://schemas.microsoft.com/office/word/2020/wordml/sdtdatahash" xmlns:w16se="http://schemas.microsoft.com/office/word/2015/wordml/symex" xmlns:wpg="http://schemas.microsoft.com/office/word/2010/wordprocessingGroup" xmlns:wpi="http://schemas.microsoft.com/office/word/2010/wordprocessingInk" xmlns:wne="http://schemas.microsoft.com/office/word/2006/wordml" xmlns:wps="http://schemas.microsoft.com/office/word/2010/wordprocessingShape" mc:Ignorable="w14 w15 w16se w16cid w16 w16cex w16sdtdh wp14">
+<w:ftr xmlns:wpc="http://schemas.microsoft.com/office/word/2010/wordprocessingCanvas" xmlns:cx="http://schemas.microsoft.com/office/drawing/2014/chartex" xmlns:cx1="http://schemas.microsoft.com/office/drawing/2015/9/8/chartex" xmlns:cx2="http://schemas.microsoft.com/office/drawing/2015/10/21/chartex" xmlns:cx3="http://schemas.microsoft.com/office/drawing/2016/5/9/chartex" xmlns:cx4="http://schemas.microsoft.com/office/drawing/2016/5/10/chartex" xmlns:cx5="http://schemas.microsoft.com/office/drawing/2016/5/11/chartex" xmlns:cx6="http://schemas.microsoft.com/office/drawing/2016/5/12/chartex" xmlns:cx7="http://schemas.microsoft.com/office/drawing/2016/5/13/chartex" xmlns:cx8="http://schemas.microsoft.com/office/drawing/2016/5/14/chartex" xmlns:mc="http://schemas.openxmlformats.org/markup-compatibility/2006" xmlns:aink="http://schemas.microsoft.com/office/drawing/2016/ink" xmlns:am3d="http://schemas.microsoft.com/office/drawing/2017/model3d" xmlns:o="urn:schemas-microsoft-com:office:office" xmlns:oel="http://schemas.microsoft.com/office/2019/extlst" xmlns:r="http://schemas.openxmlformats.org/officeDocument/2006/relationships" xmlns:m="http://schemas.openxmlformats.org/officeDocument/2006/math" xmlns:v="urn:schemas-microsoft-com:vml" xmlns:wp14="http://schemas.microsoft.com/office/word/2010/wordprocessingDrawing" xmlns:wp="http://schemas.openxmlformats.org/drawingml/2006/wordprocessingDrawing" xmlns:w10="urn:schemas-microsoft-com:office:word" xmlns:w="http://schemas.openxmlformats.org/wordprocessingml/2006/main" xmlns:w14="http://schemas.microsoft.com/office/word/2010/wordml" xmlns:w15="http://schemas.microsoft.com/office/word/2012/wordml" xmlns:w16cex="http://schemas.microsoft.com/office/word/2018/wordml/cex" xmlns:w16cid="http://schemas.microsoft.com/office/word/2016/wordml/cid" xmlns:w16="http://schemas.microsoft.com/office/word/2018/wordml" xmlns:w16du="http://schemas.microsoft.com/office/word/2023/wordml/word16du" xmlns:w16sdtdh="http://schemas.microsoft.com/office/word/2020/wordml/sdtdatahash" xmlns:w16se="http://schemas.microsoft.com/office/word/2015/wordml/symex" xmlns:wpg="http://schemas.microsoft.com/office/word/2010/wordprocessingGroup" xmlns:wpi="http://schemas.microsoft.com/office/word/2010/wordprocessingInk" xmlns:wne="http://schemas.microsoft.com/office/word/2006/wordml" xmlns:wps="http://schemas.microsoft.com/office/word/2010/wordprocessingShape" mc:Ignorable="w14 w15 w16se w16cid w16 w16cex w16sdtdh w16du wp14">
   <w:p>
     <w:pPr>
-      <w:pStyle w:val="Footer"/>
+      <w:pStyle w:val="Chntrang"/>
       <w:jc w:val="center"/>
     </w:pPr>
   </w:p>
@@ -2428,7 +2684,7 @@
 </file>
 
 <file path=word/footer2.xml><?xml version="1.0" encoding="utf-8"?>
-<w:ftr xmlns:wpc="http://schemas.microsoft.com/office/word/2010/wordprocessingCanvas" xmlns:cx="http://schemas.microsoft.com/office/drawing/2014/chartex" xmlns:cx1="http://schemas.microsoft.com/office/drawing/2015/9/8/chartex" xmlns:cx2="http://schemas.microsoft.com/office/drawing/2015/10/21/chartex" xmlns:cx3="http://schemas.microsoft.com/office/drawing/2016/5/9/chartex" xmlns:cx4="http://schemas.microsoft.com/office/drawing/2016/5/10/chartex" xmlns:cx5="http://schemas.microsoft.com/office/drawing/2016/5/11/chartex" xmlns:cx6="http://schemas.microsoft.com/office/drawing/2016/5/12/chartex" xmlns:cx7="http://schemas.microsoft.com/office/drawing/2016/5/13/chartex" xmlns:cx8="http://schemas.microsoft.com/office/drawing/2016/5/14/chartex" xmlns:mc="http://schemas.openxmlformats.org/markup-compatibility/2006" xmlns:aink="http://schemas.microsoft.com/office/drawing/2016/ink" xmlns:am3d="http://schemas.microsoft.com/office/drawing/2017/model3d" xmlns:o="urn:schemas-microsoft-com:office:office" xmlns:r="http://schemas.openxmlformats.org/officeDocument/2006/relationships" xmlns:m="http://schemas.openxmlformats.org/officeDocument/2006/math" xmlns:v="urn:schemas-microsoft-com:vml" xmlns:wp14="http://schemas.microsoft.com/office/word/2010/wordprocessingDrawing" xmlns:wp="http://schemas.openxmlformats.org/drawingml/2006/wordprocessingDrawing" xmlns:w10="urn:schemas-microsoft-com:office:word" xmlns:w="http://schemas.openxmlformats.org/wordprocessingml/2006/main" xmlns:w14="http://schemas.microsoft.com/office/word/2010/wordml" xmlns:w15="http://schemas.microsoft.com/office/word/2012/wordml" xmlns:w16cex="http://schemas.microsoft.com/office/word/2018/wordml/cex" xmlns:w16cid="http://schemas.microsoft.com/office/word/2016/wordml/cid" xmlns:w16="http://schemas.microsoft.com/office/word/2018/wordml" xmlns:w16sdtdh="http://schemas.microsoft.com/office/word/2020/wordml/sdtdatahash" xmlns:w16se="http://schemas.microsoft.com/office/word/2015/wordml/symex" xmlns:wpg="http://schemas.microsoft.com/office/word/2010/wordprocessingGroup" xmlns:wpi="http://schemas.microsoft.com/office/word/2010/wordprocessingInk" xmlns:wne="http://schemas.microsoft.com/office/word/2006/wordml" xmlns:wps="http://schemas.microsoft.com/office/word/2010/wordprocessingShape" mc:Ignorable="w14 w15 w16se w16cid w16 w16cex w16sdtdh wp14">
+<w:ftr xmlns:wpc="http://schemas.microsoft.com/office/word/2010/wordprocessingCanvas" xmlns:cx="http://schemas.microsoft.com/office/drawing/2014/chartex" xmlns:cx1="http://schemas.microsoft.com/office/drawing/2015/9/8/chartex" xmlns:cx2="http://schemas.microsoft.com/office/drawing/2015/10/21/chartex" xmlns:cx3="http://schemas.microsoft.com/office/drawing/2016/5/9/chartex" xmlns:cx4="http://schemas.microsoft.com/office/drawing/2016/5/10/chartex" xmlns:cx5="http://schemas.microsoft.com/office/drawing/2016/5/11/chartex" xmlns:cx6="http://schemas.microsoft.com/office/drawing/2016/5/12/chartex" xmlns:cx7="http://schemas.microsoft.com/office/drawing/2016/5/13/chartex" xmlns:cx8="http://schemas.microsoft.com/office/drawing/2016/5/14/chartex" xmlns:mc="http://schemas.openxmlformats.org/markup-compatibility/2006" xmlns:aink="http://schemas.microsoft.com/office/drawing/2016/ink" xmlns:am3d="http://schemas.microsoft.com/office/drawing/2017/model3d" xmlns:o="urn:schemas-microsoft-com:office:office" xmlns:oel="http://schemas.microsoft.com/office/2019/extlst" xmlns:r="http://schemas.openxmlformats.org/officeDocument/2006/relationships" xmlns:m="http://schemas.openxmlformats.org/officeDocument/2006/math" xmlns:v="urn:schemas-microsoft-com:vml" xmlns:wp14="http://schemas.microsoft.com/office/word/2010/wordprocessingDrawing" xmlns:wp="http://schemas.openxmlformats.org/drawingml/2006/wordprocessingDrawing" xmlns:w10="urn:schemas-microsoft-com:office:word" xmlns:w="http://schemas.openxmlformats.org/wordprocessingml/2006/main" xmlns:w14="http://schemas.microsoft.com/office/word/2010/wordml" xmlns:w15="http://schemas.microsoft.com/office/word/2012/wordml" xmlns:w16cex="http://schemas.microsoft.com/office/word/2018/wordml/cex" xmlns:w16cid="http://schemas.microsoft.com/office/word/2016/wordml/cid" xmlns:w16="http://schemas.microsoft.com/office/word/2018/wordml" xmlns:w16du="http://schemas.microsoft.com/office/word/2023/wordml/word16du" xmlns:w16sdtdh="http://schemas.microsoft.com/office/word/2020/wordml/sdtdatahash" xmlns:w16se="http://schemas.microsoft.com/office/word/2015/wordml/symex" xmlns:wpg="http://schemas.microsoft.com/office/word/2010/wordprocessingGroup" xmlns:wpi="http://schemas.microsoft.com/office/word/2010/wordprocessingInk" xmlns:wne="http://schemas.microsoft.com/office/word/2006/wordml" xmlns:wps="http://schemas.microsoft.com/office/word/2010/wordprocessingShape" mc:Ignorable="w14 w15 w16se w16cid w16 w16cex w16sdtdh w16du wp14">
   <w:sdt>
     <w:sdtPr>
       <w:id w:val="-1054474851"/>
@@ -2437,11 +2693,10 @@
         <w:docPartUnique/>
       </w:docPartObj>
     </w:sdtPr>
-    <w:sdtEndPr/>
     <w:sdtContent>
       <w:p>
         <w:pPr>
-          <w:pStyle w:val="Footer"/>
+          <w:pStyle w:val="Chntrang"/>
           <w:jc w:val="center"/>
         </w:pPr>
         <w:r>
@@ -2464,7 +2719,7 @@
   </w:sdt>
   <w:p>
     <w:pPr>
-      <w:pStyle w:val="Footer"/>
+      <w:pStyle w:val="Chntrang"/>
     </w:pPr>
   </w:p>
   <w:p/>
@@ -2472,7 +2727,7 @@
 </file>
 
 <file path=word/footnotes.xml><?xml version="1.0" encoding="utf-8"?>
-<w:footnotes xmlns:wpc="http://schemas.microsoft.com/office/word/2010/wordprocessingCanvas" xmlns:cx="http://schemas.microsoft.com/office/drawing/2014/chartex" xmlns:cx1="http://schemas.microsoft.com/office/drawing/2015/9/8/chartex" xmlns:cx2="http://schemas.microsoft.com/office/drawing/2015/10/21/chartex" xmlns:cx3="http://schemas.microsoft.com/office/drawing/2016/5/9/chartex" xmlns:cx4="http://schemas.microsoft.com/office/drawing/2016/5/10/chartex" xmlns:cx5="http://schemas.microsoft.com/office/drawing/2016/5/11/chartex" xmlns:cx6="http://schemas.microsoft.com/office/drawing/2016/5/12/chartex" xmlns:cx7="http://schemas.microsoft.com/office/drawing/2016/5/13/chartex" xmlns:cx8="http://schemas.microsoft.com/office/drawing/2016/5/14/chartex" xmlns:mc="http://schemas.openxmlformats.org/markup-compatibility/2006" xmlns:aink="http://schemas.microsoft.com/office/drawing/2016/ink" xmlns:am3d="http://schemas.microsoft.com/office/drawing/2017/model3d" xmlns:o="urn:schemas-microsoft-com:office:office" xmlns:r="http://schemas.openxmlformats.org/officeDocument/2006/relationships" xmlns:m="http://schemas.openxmlformats.org/officeDocument/2006/math" xmlns:v="urn:schemas-microsoft-com:vml" xmlns:wp14="http://schemas.microsoft.com/office/word/2010/wordprocessingDrawing" xmlns:wp="http://schemas.openxmlformats.org/drawingml/2006/wordprocessingDrawing" xmlns:w10="urn:schemas-microsoft-com:office:word" xmlns:w="http://schemas.openxmlformats.org/wordprocessingml/2006/main" xmlns:w14="http://schemas.microsoft.com/office/word/2010/wordml" xmlns:w15="http://schemas.microsoft.com/office/word/2012/wordml" xmlns:w16cex="http://schemas.microsoft.com/office/word/2018/wordml/cex" xmlns:w16cid="http://schemas.microsoft.com/office/word/2016/wordml/cid" xmlns:w16="http://schemas.microsoft.com/office/word/2018/wordml" xmlns:w16sdtdh="http://schemas.microsoft.com/office/word/2020/wordml/sdtdatahash" xmlns:w16se="http://schemas.microsoft.com/office/word/2015/wordml/symex" xmlns:wpg="http://schemas.microsoft.com/office/word/2010/wordprocessingGroup" xmlns:wpi="http://schemas.microsoft.com/office/word/2010/wordprocessingInk" xmlns:wne="http://schemas.microsoft.com/office/word/2006/wordml" xmlns:wps="http://schemas.microsoft.com/office/word/2010/wordprocessingShape" mc:Ignorable="w14 w15 w16se w16cid w16 w16cex w16sdtdh wp14">
+<w:footnotes xmlns:wpc="http://schemas.microsoft.com/office/word/2010/wordprocessingCanvas" xmlns:cx="http://schemas.microsoft.com/office/drawing/2014/chartex" xmlns:cx1="http://schemas.microsoft.com/office/drawing/2015/9/8/chartex" xmlns:cx2="http://schemas.microsoft.com/office/drawing/2015/10/21/chartex" xmlns:cx3="http://schemas.microsoft.com/office/drawing/2016/5/9/chartex" xmlns:cx4="http://schemas.microsoft.com/office/drawing/2016/5/10/chartex" xmlns:cx5="http://schemas.microsoft.com/office/drawing/2016/5/11/chartex" xmlns:cx6="http://schemas.microsoft.com/office/drawing/2016/5/12/chartex" xmlns:cx7="http://schemas.microsoft.com/office/drawing/2016/5/13/chartex" xmlns:cx8="http://schemas.microsoft.com/office/drawing/2016/5/14/chartex" xmlns:mc="http://schemas.openxmlformats.org/markup-compatibility/2006" xmlns:aink="http://schemas.microsoft.com/office/drawing/2016/ink" xmlns:am3d="http://schemas.microsoft.com/office/drawing/2017/model3d" xmlns:o="urn:schemas-microsoft-com:office:office" xmlns:oel="http://schemas.microsoft.com/office/2019/extlst" xmlns:r="http://schemas.openxmlformats.org/officeDocument/2006/relationships" xmlns:m="http://schemas.openxmlformats.org/officeDocument/2006/math" xmlns:v="urn:schemas-microsoft-com:vml" xmlns:wp14="http://schemas.microsoft.com/office/word/2010/wordprocessingDrawing" xmlns:wp="http://schemas.openxmlformats.org/drawingml/2006/wordprocessingDrawing" xmlns:w10="urn:schemas-microsoft-com:office:word" xmlns:w="http://schemas.openxmlformats.org/wordprocessingml/2006/main" xmlns:w14="http://schemas.microsoft.com/office/word/2010/wordml" xmlns:w15="http://schemas.microsoft.com/office/word/2012/wordml" xmlns:w16cex="http://schemas.microsoft.com/office/word/2018/wordml/cex" xmlns:w16cid="http://schemas.microsoft.com/office/word/2016/wordml/cid" xmlns:w16="http://schemas.microsoft.com/office/word/2018/wordml" xmlns:w16du="http://schemas.microsoft.com/office/word/2023/wordml/word16du" xmlns:w16sdtdh="http://schemas.microsoft.com/office/word/2020/wordml/sdtdatahash" xmlns:w16se="http://schemas.microsoft.com/office/word/2015/wordml/symex" xmlns:wpg="http://schemas.microsoft.com/office/word/2010/wordprocessingGroup" xmlns:wpi="http://schemas.microsoft.com/office/word/2010/wordprocessingInk" xmlns:wne="http://schemas.microsoft.com/office/word/2006/wordml" xmlns:wps="http://schemas.microsoft.com/office/word/2010/wordprocessingShape" mc:Ignorable="w14 w15 w16se w16cid w16 w16cex w16sdtdh w16du wp14">
   <w:footnote w:type="separator" w:id="-1">
     <w:p>
       <w:pPr>
@@ -2499,7 +2754,7 @@
 </file>
 
 <file path=word/numbering.xml><?xml version="1.0" encoding="utf-8"?>
-<w:numbering xmlns:wpc="http://schemas.microsoft.com/office/word/2010/wordprocessingCanvas" xmlns:cx="http://schemas.microsoft.com/office/drawing/2014/chartex" xmlns:cx1="http://schemas.microsoft.com/office/drawing/2015/9/8/chartex" xmlns:cx2="http://schemas.microsoft.com/office/drawing/2015/10/21/chartex" xmlns:cx3="http://schemas.microsoft.com/office/drawing/2016/5/9/chartex" xmlns:cx4="http://schemas.microsoft.com/office/drawing/2016/5/10/chartex" xmlns:cx5="http://schemas.microsoft.com/office/drawing/2016/5/11/chartex" xmlns:cx6="http://schemas.microsoft.com/office/drawing/2016/5/12/chartex" xmlns:cx7="http://schemas.microsoft.com/office/drawing/2016/5/13/chartex" xmlns:cx8="http://schemas.microsoft.com/office/drawing/2016/5/14/chartex" xmlns:mc="http://schemas.openxmlformats.org/markup-compatibility/2006" xmlns:aink="http://schemas.microsoft.com/office/drawing/2016/ink" xmlns:am3d="http://schemas.microsoft.com/office/drawing/2017/model3d" xmlns:o="urn:schemas-microsoft-com:office:office" xmlns:r="http://schemas.openxmlformats.org/officeDocument/2006/relationships" xmlns:m="http://schemas.openxmlformats.org/officeDocument/2006/math" xmlns:v="urn:schemas-microsoft-com:vml" xmlns:wp14="http://schemas.microsoft.com/office/word/2010/wordprocessingDrawing" xmlns:wp="http://schemas.openxmlformats.org/drawingml/2006/wordprocessingDrawing" xmlns:w10="urn:schemas-microsoft-com:office:word" xmlns:w="http://schemas.openxmlformats.org/wordprocessingml/2006/main" xmlns:w14="http://schemas.microsoft.com/office/word/2010/wordml" xmlns:w15="http://schemas.microsoft.com/office/word/2012/wordml" xmlns:w16cex="http://schemas.microsoft.com/office/word/2018/wordml/cex" xmlns:w16cid="http://schemas.microsoft.com/office/word/2016/wordml/cid" xmlns:w16="http://schemas.microsoft.com/office/word/2018/wordml" xmlns:w16sdtdh="http://schemas.microsoft.com/office/word/2020/wordml/sdtdatahash" xmlns:w16se="http://schemas.microsoft.com/office/word/2015/wordml/symex" xmlns:wpg="http://schemas.microsoft.com/office/word/2010/wordprocessingGroup" xmlns:wpi="http://schemas.microsoft.com/office/word/2010/wordprocessingInk" xmlns:wne="http://schemas.microsoft.com/office/word/2006/wordml" xmlns:wps="http://schemas.microsoft.com/office/word/2010/wordprocessingShape" mc:Ignorable="w14 w15 w16se w16cid w16 w16cex w16sdtdh wp14">
+<w:numbering xmlns:wpc="http://schemas.microsoft.com/office/word/2010/wordprocessingCanvas" xmlns:cx="http://schemas.microsoft.com/office/drawing/2014/chartex" xmlns:cx1="http://schemas.microsoft.com/office/drawing/2015/9/8/chartex" xmlns:cx2="http://schemas.microsoft.com/office/drawing/2015/10/21/chartex" xmlns:cx3="http://schemas.microsoft.com/office/drawing/2016/5/9/chartex" xmlns:cx4="http://schemas.microsoft.com/office/drawing/2016/5/10/chartex" xmlns:cx5="http://schemas.microsoft.com/office/drawing/2016/5/11/chartex" xmlns:cx6="http://schemas.microsoft.com/office/drawing/2016/5/12/chartex" xmlns:cx7="http://schemas.microsoft.com/office/drawing/2016/5/13/chartex" xmlns:cx8="http://schemas.microsoft.com/office/drawing/2016/5/14/chartex" xmlns:mc="http://schemas.openxmlformats.org/markup-compatibility/2006" xmlns:aink="http://schemas.microsoft.com/office/drawing/2016/ink" xmlns:am3d="http://schemas.microsoft.com/office/drawing/2017/model3d" xmlns:o="urn:schemas-microsoft-com:office:office" xmlns:oel="http://schemas.microsoft.com/office/2019/extlst" xmlns:r="http://schemas.openxmlformats.org/officeDocument/2006/relationships" xmlns:m="http://schemas.openxmlformats.org/officeDocument/2006/math" xmlns:v="urn:schemas-microsoft-com:vml" xmlns:wp14="http://schemas.microsoft.com/office/word/2010/wordprocessingDrawing" xmlns:wp="http://schemas.openxmlformats.org/drawingml/2006/wordprocessingDrawing" xmlns:w10="urn:schemas-microsoft-com:office:word" xmlns:w="http://schemas.openxmlformats.org/wordprocessingml/2006/main" xmlns:w14="http://schemas.microsoft.com/office/word/2010/wordml" xmlns:w15="http://schemas.microsoft.com/office/word/2012/wordml" xmlns:w16cex="http://schemas.microsoft.com/office/word/2018/wordml/cex" xmlns:w16cid="http://schemas.microsoft.com/office/word/2016/wordml/cid" xmlns:w16="http://schemas.microsoft.com/office/word/2018/wordml" xmlns:w16du="http://schemas.microsoft.com/office/word/2023/wordml/word16du" xmlns:w16sdtdh="http://schemas.microsoft.com/office/word/2020/wordml/sdtdatahash" xmlns:w16se="http://schemas.microsoft.com/office/word/2015/wordml/symex" xmlns:wpg="http://schemas.microsoft.com/office/word/2010/wordprocessingGroup" xmlns:wpi="http://schemas.microsoft.com/office/word/2010/wordprocessingInk" xmlns:wne="http://schemas.microsoft.com/office/word/2006/wordml" xmlns:wps="http://schemas.microsoft.com/office/word/2010/wordprocessingShape" mc:Ignorable="w14 w15 w16se w16cid w16 w16cex w16sdtdh w16du wp14">
   <w:abstractNum w:abstractNumId="0" w15:restartNumberingAfterBreak="0">
     <w:nsid w:val="02DC609E"/>
     <w:multiLevelType w:val="hybridMultilevel"/>
@@ -5050,67 +5305,179 @@
       </w:rPr>
     </w:lvl>
   </w:abstractNum>
-  <w:num w:numId="1">
+  <w:abstractNum w:abstractNumId="24" w15:restartNumberingAfterBreak="0">
+    <w:nsid w:val="7E374AA2"/>
+    <w:multiLevelType w:val="hybridMultilevel"/>
+    <w:tmpl w:val="C9624D4C"/>
+    <w:lvl w:ilvl="0" w:tplc="BFA2477C">
+      <w:numFmt w:val="bullet"/>
+      <w:lvlText w:val="-"/>
+      <w:lvlJc w:val="left"/>
+      <w:pPr>
+        <w:ind w:left="933" w:hanging="360"/>
+      </w:pPr>
+      <w:rPr>
+        <w:rFonts w:ascii="Times New Roman" w:eastAsia="Calibri" w:hAnsi="Times New Roman" w:cs="Times New Roman" w:hint="default"/>
+      </w:rPr>
+    </w:lvl>
+    <w:lvl w:ilvl="1" w:tplc="042A0003">
+      <w:start w:val="1"/>
+      <w:numFmt w:val="bullet"/>
+      <w:lvlText w:val="o"/>
+      <w:lvlJc w:val="left"/>
+      <w:pPr>
+        <w:ind w:left="1653" w:hanging="360"/>
+      </w:pPr>
+      <w:rPr>
+        <w:rFonts w:ascii="Courier New" w:hAnsi="Courier New" w:cs="Courier New" w:hint="default"/>
+      </w:rPr>
+    </w:lvl>
+    <w:lvl w:ilvl="2" w:tplc="042A0005">
+      <w:start w:val="1"/>
+      <w:numFmt w:val="bullet"/>
+      <w:lvlText w:val=""/>
+      <w:lvlJc w:val="left"/>
+      <w:pPr>
+        <w:ind w:left="2373" w:hanging="360"/>
+      </w:pPr>
+      <w:rPr>
+        <w:rFonts w:ascii="Wingdings" w:hAnsi="Wingdings" w:hint="default"/>
+      </w:rPr>
+    </w:lvl>
+    <w:lvl w:ilvl="3" w:tplc="042A0001">
+      <w:start w:val="1"/>
+      <w:numFmt w:val="bullet"/>
+      <w:lvlText w:val=""/>
+      <w:lvlJc w:val="left"/>
+      <w:pPr>
+        <w:ind w:left="3093" w:hanging="360"/>
+      </w:pPr>
+      <w:rPr>
+        <w:rFonts w:ascii="Symbol" w:hAnsi="Symbol" w:hint="default"/>
+      </w:rPr>
+    </w:lvl>
+    <w:lvl w:ilvl="4" w:tplc="042A0003">
+      <w:start w:val="1"/>
+      <w:numFmt w:val="bullet"/>
+      <w:lvlText w:val="o"/>
+      <w:lvlJc w:val="left"/>
+      <w:pPr>
+        <w:ind w:left="3813" w:hanging="360"/>
+      </w:pPr>
+      <w:rPr>
+        <w:rFonts w:ascii="Courier New" w:hAnsi="Courier New" w:cs="Courier New" w:hint="default"/>
+      </w:rPr>
+    </w:lvl>
+    <w:lvl w:ilvl="5" w:tplc="042A0005">
+      <w:start w:val="1"/>
+      <w:numFmt w:val="bullet"/>
+      <w:lvlText w:val=""/>
+      <w:lvlJc w:val="left"/>
+      <w:pPr>
+        <w:ind w:left="4533" w:hanging="360"/>
+      </w:pPr>
+      <w:rPr>
+        <w:rFonts w:ascii="Wingdings" w:hAnsi="Wingdings" w:hint="default"/>
+      </w:rPr>
+    </w:lvl>
+    <w:lvl w:ilvl="6" w:tplc="042A0001">
+      <w:start w:val="1"/>
+      <w:numFmt w:val="bullet"/>
+      <w:lvlText w:val=""/>
+      <w:lvlJc w:val="left"/>
+      <w:pPr>
+        <w:ind w:left="5253" w:hanging="360"/>
+      </w:pPr>
+      <w:rPr>
+        <w:rFonts w:ascii="Symbol" w:hAnsi="Symbol" w:hint="default"/>
+      </w:rPr>
+    </w:lvl>
+    <w:lvl w:ilvl="7" w:tplc="042A0003">
+      <w:start w:val="1"/>
+      <w:numFmt w:val="bullet"/>
+      <w:lvlText w:val="o"/>
+      <w:lvlJc w:val="left"/>
+      <w:pPr>
+        <w:ind w:left="5973" w:hanging="360"/>
+      </w:pPr>
+      <w:rPr>
+        <w:rFonts w:ascii="Courier New" w:hAnsi="Courier New" w:cs="Courier New" w:hint="default"/>
+      </w:rPr>
+    </w:lvl>
+    <w:lvl w:ilvl="8" w:tplc="042A0005">
+      <w:start w:val="1"/>
+      <w:numFmt w:val="bullet"/>
+      <w:lvlText w:val=""/>
+      <w:lvlJc w:val="left"/>
+      <w:pPr>
+        <w:ind w:left="6693" w:hanging="360"/>
+      </w:pPr>
+      <w:rPr>
+        <w:rFonts w:ascii="Wingdings" w:hAnsi="Wingdings" w:hint="default"/>
+      </w:rPr>
+    </w:lvl>
+  </w:abstractNum>
+  <w:num w:numId="1" w16cid:durableId="2081363293">
     <w:abstractNumId w:val="4"/>
   </w:num>
-  <w:num w:numId="2">
+  <w:num w:numId="2" w16cid:durableId="205141266">
     <w:abstractNumId w:val="4"/>
   </w:num>
-  <w:num w:numId="3">
+  <w:num w:numId="3" w16cid:durableId="122159980">
     <w:abstractNumId w:val="10"/>
   </w:num>
-  <w:num w:numId="4">
+  <w:num w:numId="4" w16cid:durableId="1908690022">
     <w:abstractNumId w:val="17"/>
   </w:num>
-  <w:num w:numId="5">
+  <w:num w:numId="5" w16cid:durableId="43605147">
     <w:abstractNumId w:val="3"/>
   </w:num>
-  <w:num w:numId="6">
+  <w:num w:numId="6" w16cid:durableId="1527676523">
     <w:abstractNumId w:val="6"/>
   </w:num>
-  <w:num w:numId="7">
+  <w:num w:numId="7" w16cid:durableId="625625136">
     <w:abstractNumId w:val="12"/>
   </w:num>
-  <w:num w:numId="8">
+  <w:num w:numId="8" w16cid:durableId="1656714168">
     <w:abstractNumId w:val="22"/>
   </w:num>
-  <w:num w:numId="9">
+  <w:num w:numId="9" w16cid:durableId="2013794132">
     <w:abstractNumId w:val="13"/>
   </w:num>
-  <w:num w:numId="10">
+  <w:num w:numId="10" w16cid:durableId="597444952">
     <w:abstractNumId w:val="8"/>
   </w:num>
-  <w:num w:numId="11">
+  <w:num w:numId="11" w16cid:durableId="1556041232">
     <w:abstractNumId w:val="14"/>
   </w:num>
-  <w:num w:numId="12">
+  <w:num w:numId="12" w16cid:durableId="584538910">
     <w:abstractNumId w:val="14"/>
     <w:lvlOverride w:ilvl="0">
       <w:startOverride w:val="1"/>
     </w:lvlOverride>
   </w:num>
-  <w:num w:numId="13">
+  <w:num w:numId="13" w16cid:durableId="80760332">
     <w:abstractNumId w:val="14"/>
     <w:lvlOverride w:ilvl="0">
       <w:startOverride w:val="1"/>
     </w:lvlOverride>
   </w:num>
-  <w:num w:numId="14">
+  <w:num w:numId="14" w16cid:durableId="1983922536">
     <w:abstractNumId w:val="16"/>
   </w:num>
-  <w:num w:numId="15">
+  <w:num w:numId="15" w16cid:durableId="1517114505">
     <w:abstractNumId w:val="14"/>
     <w:lvlOverride w:ilvl="0">
       <w:startOverride w:val="1"/>
     </w:lvlOverride>
   </w:num>
-  <w:num w:numId="16">
+  <w:num w:numId="16" w16cid:durableId="1595551056">
     <w:abstractNumId w:val="23"/>
   </w:num>
-  <w:num w:numId="17">
+  <w:num w:numId="17" w16cid:durableId="757411295">
     <w:abstractNumId w:val="7"/>
   </w:num>
-  <w:num w:numId="18">
+  <w:num w:numId="18" w16cid:durableId="1335182589">
     <w:abstractNumId w:val="10"/>
     <w:lvlOverride w:ilvl="0">
       <w:startOverride w:val="1"/>
@@ -5140,167 +5507,179 @@
       <w:startOverride w:val="1"/>
     </w:lvlOverride>
   </w:num>
-  <w:num w:numId="19">
+  <w:num w:numId="19" w16cid:durableId="628320639">
     <w:abstractNumId w:val="5"/>
   </w:num>
-  <w:num w:numId="20">
+  <w:num w:numId="20" w16cid:durableId="1559242399">
     <w:abstractNumId w:val="2"/>
   </w:num>
-  <w:num w:numId="21">
+  <w:num w:numId="21" w16cid:durableId="1481313945">
     <w:abstractNumId w:val="14"/>
     <w:lvlOverride w:ilvl="0">
       <w:startOverride w:val="1"/>
     </w:lvlOverride>
   </w:num>
-  <w:num w:numId="22">
+  <w:num w:numId="22" w16cid:durableId="774597631">
     <w:abstractNumId w:val="2"/>
     <w:lvlOverride w:ilvl="0">
       <w:startOverride w:val="1"/>
     </w:lvlOverride>
   </w:num>
-  <w:num w:numId="23">
+  <w:num w:numId="23" w16cid:durableId="244847750">
     <w:abstractNumId w:val="2"/>
     <w:lvlOverride w:ilvl="0">
       <w:startOverride w:val="1"/>
     </w:lvlOverride>
   </w:num>
-  <w:num w:numId="24">
+  <w:num w:numId="24" w16cid:durableId="1555118611">
     <w:abstractNumId w:val="2"/>
     <w:lvlOverride w:ilvl="0">
       <w:startOverride w:val="1"/>
     </w:lvlOverride>
   </w:num>
-  <w:num w:numId="25">
+  <w:num w:numId="25" w16cid:durableId="514804225">
     <w:abstractNumId w:val="14"/>
     <w:lvlOverride w:ilvl="0">
       <w:startOverride w:val="1"/>
     </w:lvlOverride>
   </w:num>
-  <w:num w:numId="26">
+  <w:num w:numId="26" w16cid:durableId="923681478">
     <w:abstractNumId w:val="2"/>
     <w:lvlOverride w:ilvl="0">
       <w:startOverride w:val="1"/>
     </w:lvlOverride>
   </w:num>
-  <w:num w:numId="27">
+  <w:num w:numId="27" w16cid:durableId="623735256">
     <w:abstractNumId w:val="2"/>
     <w:lvlOverride w:ilvl="0">
       <w:startOverride w:val="1"/>
     </w:lvlOverride>
   </w:num>
-  <w:num w:numId="28">
+  <w:num w:numId="28" w16cid:durableId="1436680255">
     <w:abstractNumId w:val="14"/>
     <w:lvlOverride w:ilvl="0">
       <w:startOverride w:val="1"/>
     </w:lvlOverride>
   </w:num>
-  <w:num w:numId="29">
+  <w:num w:numId="29" w16cid:durableId="1279337160">
     <w:abstractNumId w:val="2"/>
     <w:lvlOverride w:ilvl="0">
       <w:startOverride w:val="1"/>
     </w:lvlOverride>
   </w:num>
-  <w:num w:numId="30">
+  <w:num w:numId="30" w16cid:durableId="922103067">
     <w:abstractNumId w:val="2"/>
     <w:lvlOverride w:ilvl="0">
       <w:startOverride w:val="1"/>
     </w:lvlOverride>
   </w:num>
-  <w:num w:numId="31">
+  <w:num w:numId="31" w16cid:durableId="1709452368">
     <w:abstractNumId w:val="2"/>
     <w:lvlOverride w:ilvl="0">
       <w:startOverride w:val="1"/>
     </w:lvlOverride>
   </w:num>
-  <w:num w:numId="32">
+  <w:num w:numId="32" w16cid:durableId="1069184879">
     <w:abstractNumId w:val="2"/>
     <w:lvlOverride w:ilvl="0">
       <w:startOverride w:val="1"/>
     </w:lvlOverride>
   </w:num>
-  <w:num w:numId="33">
+  <w:num w:numId="33" w16cid:durableId="756285723">
     <w:abstractNumId w:val="2"/>
     <w:lvlOverride w:ilvl="0">
       <w:startOverride w:val="1"/>
     </w:lvlOverride>
   </w:num>
-  <w:num w:numId="34">
+  <w:num w:numId="34" w16cid:durableId="589697082">
     <w:abstractNumId w:val="21"/>
   </w:num>
-  <w:num w:numId="35">
+  <w:num w:numId="35" w16cid:durableId="278420414">
     <w:abstractNumId w:val="1"/>
   </w:num>
-  <w:num w:numId="36">
+  <w:num w:numId="36" w16cid:durableId="2105877781">
     <w:abstractNumId w:val="20"/>
   </w:num>
-  <w:num w:numId="37">
+  <w:num w:numId="37" w16cid:durableId="100494009">
     <w:abstractNumId w:val="15"/>
   </w:num>
-  <w:num w:numId="38">
+  <w:num w:numId="38" w16cid:durableId="823350217">
     <w:abstractNumId w:val="14"/>
     <w:lvlOverride w:ilvl="0">
       <w:startOverride w:val="1"/>
     </w:lvlOverride>
   </w:num>
-  <w:num w:numId="39">
+  <w:num w:numId="39" w16cid:durableId="1586115036">
     <w:abstractNumId w:val="0"/>
   </w:num>
-  <w:num w:numId="40">
+  <w:num w:numId="40" w16cid:durableId="521941669">
     <w:abstractNumId w:val="2"/>
     <w:lvlOverride w:ilvl="0">
       <w:startOverride w:val="1"/>
     </w:lvlOverride>
   </w:num>
-  <w:num w:numId="41">
+  <w:num w:numId="41" w16cid:durableId="195047917">
     <w:abstractNumId w:val="2"/>
     <w:lvlOverride w:ilvl="0">
       <w:startOverride w:val="1"/>
     </w:lvlOverride>
   </w:num>
-  <w:num w:numId="42">
+  <w:num w:numId="42" w16cid:durableId="1226531536">
     <w:abstractNumId w:val="2"/>
   </w:num>
-  <w:num w:numId="43">
+  <w:num w:numId="43" w16cid:durableId="98065243">
     <w:abstractNumId w:val="2"/>
     <w:lvlOverride w:ilvl="0">
       <w:startOverride w:val="1"/>
     </w:lvlOverride>
   </w:num>
-  <w:num w:numId="44">
+  <w:num w:numId="44" w16cid:durableId="826634179">
     <w:abstractNumId w:val="14"/>
     <w:lvlOverride w:ilvl="0">
       <w:startOverride w:val="1"/>
     </w:lvlOverride>
   </w:num>
-  <w:num w:numId="45">
+  <w:num w:numId="45" w16cid:durableId="1262568383">
     <w:abstractNumId w:val="9"/>
   </w:num>
-  <w:num w:numId="46">
+  <w:num w:numId="46" w16cid:durableId="299002484">
     <w:abstractNumId w:val="2"/>
     <w:lvlOverride w:ilvl="0">
       <w:startOverride w:val="1"/>
     </w:lvlOverride>
   </w:num>
-  <w:num w:numId="47">
+  <w:num w:numId="47" w16cid:durableId="967734968">
     <w:abstractNumId w:val="19"/>
   </w:num>
-  <w:num w:numId="48">
+  <w:num w:numId="48" w16cid:durableId="1347370293">
     <w:abstractNumId w:val="2"/>
     <w:lvlOverride w:ilvl="0">
       <w:startOverride w:val="1"/>
     </w:lvlOverride>
   </w:num>
-  <w:num w:numId="49">
+  <w:num w:numId="49" w16cid:durableId="17052720">
     <w:abstractNumId w:val="18"/>
   </w:num>
-  <w:num w:numId="50">
+  <w:num w:numId="50" w16cid:durableId="1199783953">
     <w:abstractNumId w:val="11"/>
+  </w:num>
+  <w:num w:numId="51" w16cid:durableId="63643670">
+    <w:abstractNumId w:val="24"/>
+    <w:lvlOverride w:ilvl="0"/>
+    <w:lvlOverride w:ilvl="1"/>
+    <w:lvlOverride w:ilvl="2"/>
+    <w:lvlOverride w:ilvl="3"/>
+    <w:lvlOverride w:ilvl="4"/>
+    <w:lvlOverride w:ilvl="5"/>
+    <w:lvlOverride w:ilvl="6"/>
+    <w:lvlOverride w:ilvl="7"/>
+    <w:lvlOverride w:ilvl="8"/>
   </w:num>
 </w:numbering>
 </file>
 
 <file path=word/styles.xml><?xml version="1.0" encoding="utf-8"?>
-<w:styles xmlns:mc="http://schemas.openxmlformats.org/markup-compatibility/2006" xmlns:r="http://schemas.openxmlformats.org/officeDocument/2006/relationships" xmlns:w="http://schemas.openxmlformats.org/wordprocessingml/2006/main" xmlns:w14="http://schemas.microsoft.com/office/word/2010/wordml" xmlns:w15="http://schemas.microsoft.com/office/word/2012/wordml" xmlns:w16cex="http://schemas.microsoft.com/office/word/2018/wordml/cex" xmlns:w16cid="http://schemas.microsoft.com/office/word/2016/wordml/cid" xmlns:w16="http://schemas.microsoft.com/office/word/2018/wordml" xmlns:w16sdtdh="http://schemas.microsoft.com/office/word/2020/wordml/sdtdatahash" xmlns:w16se="http://schemas.microsoft.com/office/word/2015/wordml/symex" mc:Ignorable="w14 w15 w16se w16cid w16 w16cex w16sdtdh">
+<w:styles xmlns:mc="http://schemas.openxmlformats.org/markup-compatibility/2006" xmlns:r="http://schemas.openxmlformats.org/officeDocument/2006/relationships" xmlns:w="http://schemas.openxmlformats.org/wordprocessingml/2006/main" xmlns:w14="http://schemas.microsoft.com/office/word/2010/wordml" xmlns:w15="http://schemas.microsoft.com/office/word/2012/wordml" xmlns:w16cex="http://schemas.microsoft.com/office/word/2018/wordml/cex" xmlns:w16cid="http://schemas.microsoft.com/office/word/2016/wordml/cid" xmlns:w16="http://schemas.microsoft.com/office/word/2018/wordml" xmlns:w16du="http://schemas.microsoft.com/office/word/2023/wordml/word16du" xmlns:w16sdtdh="http://schemas.microsoft.com/office/word/2020/wordml/sdtdatahash" xmlns:w16se="http://schemas.microsoft.com/office/word/2015/wordml/symex" mc:Ignorable="w14 w15 w16se w16cid w16 w16cex w16sdtdh w16du">
   <w:docDefaults>
     <w:rPrDefault>
       <w:rPr>
@@ -5696,16 +6075,16 @@
     <w:lsdException w:name="Unresolved Mention" w:semiHidden="1" w:unhideWhenUsed="1"/>
     <w:lsdException w:name="Smart Link" w:semiHidden="1" w:unhideWhenUsed="1"/>
   </w:latentStyles>
-  <w:style w:type="paragraph" w:default="1" w:styleId="Normal">
+  <w:style w:type="paragraph" w:default="1" w:styleId="Binhthng">
     <w:name w:val="Normal"/>
     <w:qFormat/>
     <w:rsid w:val="00D728F9"/>
   </w:style>
-  <w:style w:type="paragraph" w:styleId="Heading1">
+  <w:style w:type="paragraph" w:styleId="u1">
     <w:name w:val="heading 1"/>
-    <w:basedOn w:val="Normal"/>
-    <w:next w:val="Normal"/>
-    <w:link w:val="Heading1Char"/>
+    <w:basedOn w:val="Binhthng"/>
+    <w:next w:val="Binhthng"/>
+    <w:link w:val="u1Char"/>
     <w:uiPriority w:val="9"/>
     <w:qFormat/>
     <w:rsid w:val="00672E0F"/>
@@ -5722,11 +6101,11 @@
       <w:szCs w:val="32"/>
     </w:rPr>
   </w:style>
-  <w:style w:type="paragraph" w:styleId="Heading2">
+  <w:style w:type="paragraph" w:styleId="u2">
     <w:name w:val="heading 2"/>
-    <w:basedOn w:val="Normal"/>
-    <w:next w:val="Normal"/>
-    <w:link w:val="Heading2Char"/>
+    <w:basedOn w:val="Binhthng"/>
+    <w:next w:val="Binhthng"/>
+    <w:link w:val="u2Char"/>
     <w:uiPriority w:val="9"/>
     <w:semiHidden/>
     <w:unhideWhenUsed/>
@@ -5743,11 +6122,11 @@
       <w:color w:val="2F5496" w:themeColor="accent1" w:themeShade="BF"/>
     </w:rPr>
   </w:style>
-  <w:style w:type="paragraph" w:styleId="Heading3">
+  <w:style w:type="paragraph" w:styleId="u3">
     <w:name w:val="heading 3"/>
-    <w:basedOn w:val="Normal"/>
-    <w:next w:val="Normal"/>
-    <w:link w:val="Heading3Char"/>
+    <w:basedOn w:val="Binhthng"/>
+    <w:next w:val="Binhthng"/>
+    <w:link w:val="u3Char"/>
     <w:uiPriority w:val="9"/>
     <w:semiHidden/>
     <w:unhideWhenUsed/>
@@ -5765,13 +6144,13 @@
       <w:szCs w:val="24"/>
     </w:rPr>
   </w:style>
-  <w:style w:type="character" w:default="1" w:styleId="DefaultParagraphFont">
+  <w:style w:type="character" w:default="1" w:styleId="Phngmcinhcuaoanvn">
     <w:name w:val="Default Paragraph Font"/>
     <w:uiPriority w:val="1"/>
     <w:semiHidden/>
     <w:unhideWhenUsed/>
   </w:style>
-  <w:style w:type="table" w:default="1" w:styleId="TableNormal">
+  <w:style w:type="table" w:default="1" w:styleId="BangThngthng">
     <w:name w:val="Normal Table"/>
     <w:uiPriority w:val="99"/>
     <w:semiHidden/>
@@ -5786,7 +6165,7 @@
       </w:tblCellMar>
     </w:tblPr>
   </w:style>
-  <w:style w:type="numbering" w:default="1" w:styleId="NoList">
+  <w:style w:type="numbering" w:default="1" w:styleId="Khngco">
     <w:name w:val="No List"/>
     <w:uiPriority w:val="99"/>
     <w:semiHidden/>
@@ -5794,8 +6173,8 @@
   </w:style>
   <w:style w:type="paragraph" w:customStyle="1" w:styleId="Kiu1">
     <w:name w:val="Kiểu1"/>
-    <w:basedOn w:val="Heading2"/>
-    <w:next w:val="Normal"/>
+    <w:basedOn w:val="u2"/>
+    <w:next w:val="Binhthng"/>
     <w:link w:val="Kiu1Char"/>
     <w:qFormat/>
     <w:rsid w:val="00564823"/>
@@ -5815,7 +6194,7 @@
   </w:style>
   <w:style w:type="character" w:customStyle="1" w:styleId="Kiu1Char">
     <w:name w:val="Kiểu1 Char"/>
-    <w:basedOn w:val="DefaultParagraphFont"/>
+    <w:basedOn w:val="Phngmcinhcuaoanvn"/>
     <w:link w:val="Kiu1"/>
     <w:rsid w:val="00564823"/>
     <w:rPr>
@@ -5826,10 +6205,10 @@
       <w:lang w:val="vi-VN"/>
     </w:rPr>
   </w:style>
-  <w:style w:type="paragraph" w:styleId="ListParagraph">
+  <w:style w:type="paragraph" w:styleId="oancuaDanhsach">
     <w:name w:val="List Paragraph"/>
-    <w:basedOn w:val="Normal"/>
-    <w:link w:val="ListParagraphChar"/>
+    <w:basedOn w:val="Binhthng"/>
+    <w:link w:val="oancuaDanhsachChar"/>
     <w:uiPriority w:val="34"/>
     <w:qFormat/>
     <w:rsid w:val="00646004"/>
@@ -5838,10 +6217,10 @@
       <w:contextualSpacing/>
     </w:pPr>
   </w:style>
-  <w:style w:type="character" w:customStyle="1" w:styleId="Heading2Char">
-    <w:name w:val="Heading 2 Char"/>
-    <w:basedOn w:val="DefaultParagraphFont"/>
-    <w:link w:val="Heading2"/>
+  <w:style w:type="character" w:customStyle="1" w:styleId="u2Char">
+    <w:name w:val="Đầu đề 2 Char"/>
+    <w:basedOn w:val="Phngmcinhcuaoanvn"/>
+    <w:link w:val="u2"/>
     <w:uiPriority w:val="9"/>
     <w:semiHidden/>
     <w:rsid w:val="00646004"/>
@@ -5852,11 +6231,11 @@
       <w:szCs w:val="26"/>
     </w:rPr>
   </w:style>
-  <w:style w:type="paragraph" w:styleId="Title">
+  <w:style w:type="paragraph" w:styleId="Tiu">
     <w:name w:val="Title"/>
-    <w:basedOn w:val="Normal"/>
-    <w:next w:val="Normal"/>
-    <w:link w:val="TitleChar"/>
+    <w:basedOn w:val="Binhthng"/>
+    <w:next w:val="Binhthng"/>
+    <w:link w:val="TiuChar"/>
     <w:uiPriority w:val="10"/>
     <w:qFormat/>
     <w:rsid w:val="00646004"/>
@@ -5872,10 +6251,10 @@
       <w:szCs w:val="56"/>
     </w:rPr>
   </w:style>
-  <w:style w:type="character" w:customStyle="1" w:styleId="TitleChar">
-    <w:name w:val="Title Char"/>
-    <w:basedOn w:val="DefaultParagraphFont"/>
-    <w:link w:val="Title"/>
+  <w:style w:type="character" w:customStyle="1" w:styleId="TiuChar">
+    <w:name w:val="Tiêu đề Char"/>
+    <w:basedOn w:val="Phngmcinhcuaoanvn"/>
+    <w:link w:val="Tiu"/>
     <w:uiPriority w:val="10"/>
     <w:rsid w:val="00646004"/>
     <w:rPr>
@@ -5886,10 +6265,10 @@
       <w:szCs w:val="56"/>
     </w:rPr>
   </w:style>
-  <w:style w:type="character" w:customStyle="1" w:styleId="Heading1Char">
-    <w:name w:val="Heading 1 Char"/>
-    <w:basedOn w:val="DefaultParagraphFont"/>
-    <w:link w:val="Heading1"/>
+  <w:style w:type="character" w:customStyle="1" w:styleId="u1Char">
+    <w:name w:val="Đầu đề 1 Char"/>
+    <w:basedOn w:val="Phngmcinhcuaoanvn"/>
+    <w:link w:val="u1"/>
     <w:uiPriority w:val="9"/>
     <w:rsid w:val="00672E0F"/>
     <w:rPr>
@@ -5901,9 +6280,9 @@
       <w:lang w:val="vi-VN"/>
     </w:rPr>
   </w:style>
-  <w:style w:type="table" w:styleId="TableGrid">
+  <w:style w:type="table" w:styleId="LiBang">
     <w:name w:val="Table Grid"/>
-    <w:basedOn w:val="TableNormal"/>
+    <w:basedOn w:val="BangThngthng"/>
     <w:uiPriority w:val="39"/>
     <w:rsid w:val="00DC4BD7"/>
     <w:pPr>
@@ -5924,10 +6303,10 @@
       </w:tblBorders>
     </w:tblPr>
   </w:style>
-  <w:style w:type="paragraph" w:styleId="Caption">
+  <w:style w:type="paragraph" w:styleId="Chuthich">
     <w:name w:val="caption"/>
-    <w:basedOn w:val="Normal"/>
-    <w:next w:val="Normal"/>
+    <w:basedOn w:val="Binhthng"/>
+    <w:next w:val="Binhthng"/>
     <w:unhideWhenUsed/>
     <w:qFormat/>
     <w:rsid w:val="00B63E1A"/>
@@ -5942,9 +6321,9 @@
       <w:szCs w:val="18"/>
     </w:rPr>
   </w:style>
-  <w:style w:type="character" w:styleId="Hyperlink">
+  <w:style w:type="character" w:styleId="Siuktni">
     <w:name w:val="Hyperlink"/>
-    <w:basedOn w:val="DefaultParagraphFont"/>
+    <w:basedOn w:val="Phngmcinhcuaoanvn"/>
     <w:uiPriority w:val="99"/>
     <w:unhideWhenUsed/>
     <w:rsid w:val="00DC4BD7"/>
@@ -5953,9 +6332,9 @@
       <w:u w:val="single"/>
     </w:rPr>
   </w:style>
-  <w:style w:type="character" w:styleId="CommentReference">
+  <w:style w:type="character" w:styleId="ThamchiuChuthich">
     <w:name w:val="annotation reference"/>
-    <w:basedOn w:val="DefaultParagraphFont"/>
+    <w:basedOn w:val="Phngmcinhcuaoanvn"/>
     <w:uiPriority w:val="99"/>
     <w:semiHidden/>
     <w:unhideWhenUsed/>
@@ -5965,10 +6344,10 @@
       <w:szCs w:val="16"/>
     </w:rPr>
   </w:style>
-  <w:style w:type="paragraph" w:styleId="CommentText">
+  <w:style w:type="paragraph" w:styleId="VnbanChuthich">
     <w:name w:val="annotation text"/>
-    <w:basedOn w:val="Normal"/>
-    <w:link w:val="CommentTextChar"/>
+    <w:basedOn w:val="Binhthng"/>
+    <w:link w:val="VnbanChuthichChar"/>
     <w:uiPriority w:val="99"/>
     <w:unhideWhenUsed/>
     <w:rsid w:val="00DC4BD7"/>
@@ -5980,10 +6359,10 @@
       <w:szCs w:val="20"/>
     </w:rPr>
   </w:style>
-  <w:style w:type="character" w:customStyle="1" w:styleId="CommentTextChar">
-    <w:name w:val="Comment Text Char"/>
-    <w:basedOn w:val="DefaultParagraphFont"/>
-    <w:link w:val="CommentText"/>
+  <w:style w:type="character" w:customStyle="1" w:styleId="VnbanChuthichChar">
+    <w:name w:val="Văn bản Chú thích Char"/>
+    <w:basedOn w:val="Phngmcinhcuaoanvn"/>
+    <w:link w:val="VnbanChuthich"/>
     <w:uiPriority w:val="99"/>
     <w:rsid w:val="00DC4BD7"/>
     <w:rPr>
@@ -5992,17 +6371,17 @@
       <w:lang w:val="vi-VN"/>
     </w:rPr>
   </w:style>
-  <w:style w:type="character" w:customStyle="1" w:styleId="ListParagraphChar">
-    <w:name w:val="List Paragraph Char"/>
-    <w:basedOn w:val="DefaultParagraphFont"/>
-    <w:link w:val="ListParagraph"/>
+  <w:style w:type="character" w:customStyle="1" w:styleId="oancuaDanhsachChar">
+    <w:name w:val="Đoạn của Danh sách Char"/>
+    <w:basedOn w:val="Phngmcinhcuaoanvn"/>
+    <w:link w:val="oancuaDanhsach"/>
     <w:uiPriority w:val="34"/>
     <w:rsid w:val="00DC4BD7"/>
   </w:style>
   <w:style w:type="paragraph" w:customStyle="1" w:styleId="Kiu2">
     <w:name w:val="Kiểu2"/>
-    <w:basedOn w:val="Heading3"/>
-    <w:next w:val="Normal"/>
+    <w:basedOn w:val="u3"/>
+    <w:next w:val="Binhthng"/>
     <w:link w:val="Kiu2Char"/>
     <w:autoRedefine/>
     <w:qFormat/>
@@ -6022,7 +6401,7 @@
   </w:style>
   <w:style w:type="character" w:customStyle="1" w:styleId="Kiu2Char">
     <w:name w:val="Kiểu2 Char"/>
-    <w:basedOn w:val="Heading3Char"/>
+    <w:basedOn w:val="u3Char"/>
     <w:link w:val="Kiu2"/>
     <w:rsid w:val="00233413"/>
     <w:rPr>
@@ -6033,9 +6412,9 @@
       <w:lang w:val="vi-VN" w:eastAsia="ar-SA"/>
     </w:rPr>
   </w:style>
-  <w:style w:type="table" w:styleId="PlainTable1">
+  <w:style w:type="table" w:styleId="BangThun1">
     <w:name w:val="Plain Table 1"/>
-    <w:basedOn w:val="TableNormal"/>
+    <w:basedOn w:val="BangThngthng"/>
     <w:uiPriority w:val="41"/>
     <w:rsid w:val="00DC4BD7"/>
     <w:pPr>
@@ -6101,10 +6480,10 @@
       </w:tcPr>
     </w:tblStylePr>
   </w:style>
-  <w:style w:type="character" w:customStyle="1" w:styleId="Heading3Char">
-    <w:name w:val="Heading 3 Char"/>
-    <w:basedOn w:val="DefaultParagraphFont"/>
-    <w:link w:val="Heading3"/>
+  <w:style w:type="character" w:customStyle="1" w:styleId="u3Char">
+    <w:name w:val="Đầu đề 3 Char"/>
+    <w:basedOn w:val="Phngmcinhcuaoanvn"/>
+    <w:link w:val="u3"/>
     <w:uiPriority w:val="9"/>
     <w:semiHidden/>
     <w:rsid w:val="00DC4BD7"/>
@@ -6117,8 +6496,8 @@
   </w:style>
   <w:style w:type="table" w:customStyle="1" w:styleId="BangThun11">
     <w:name w:val="Bảng Thuần 11"/>
-    <w:basedOn w:val="TableNormal"/>
-    <w:next w:val="PlainTable1"/>
+    <w:basedOn w:val="BangThngthng"/>
+    <w:next w:val="BangThun1"/>
     <w:uiPriority w:val="41"/>
     <w:rsid w:val="00454A36"/>
     <w:pPr>
@@ -6181,8 +6560,8 @@
   </w:style>
   <w:style w:type="paragraph" w:customStyle="1" w:styleId="Kiu3">
     <w:name w:val="Kiểu3"/>
-    <w:basedOn w:val="Heading3"/>
-    <w:next w:val="Normal"/>
+    <w:basedOn w:val="u3"/>
+    <w:next w:val="Binhthng"/>
     <w:qFormat/>
     <w:rsid w:val="00233413"/>
     <w:pPr>
@@ -6200,11 +6579,11 @@
       <w:lang w:eastAsia="ar-SA"/>
     </w:rPr>
   </w:style>
-  <w:style w:type="paragraph" w:styleId="CommentSubject">
+  <w:style w:type="paragraph" w:styleId="ChuChuthich">
     <w:name w:val="annotation subject"/>
-    <w:basedOn w:val="CommentText"/>
-    <w:next w:val="CommentText"/>
-    <w:link w:val="CommentSubjectChar"/>
+    <w:basedOn w:val="VnbanChuthich"/>
+    <w:next w:val="VnbanChuthich"/>
+    <w:link w:val="ChuChuthichChar"/>
     <w:uiPriority w:val="99"/>
     <w:semiHidden/>
     <w:unhideWhenUsed/>
@@ -6214,10 +6593,10 @@
       <w:bCs/>
     </w:rPr>
   </w:style>
-  <w:style w:type="character" w:customStyle="1" w:styleId="CommentSubjectChar">
-    <w:name w:val="Comment Subject Char"/>
-    <w:basedOn w:val="CommentTextChar"/>
-    <w:link w:val="CommentSubject"/>
+  <w:style w:type="character" w:customStyle="1" w:styleId="ChuChuthichChar">
+    <w:name w:val="Chủ đề Chú thích Char"/>
+    <w:basedOn w:val="VnbanChuthichChar"/>
+    <w:link w:val="ChuChuthich"/>
     <w:uiPriority w:val="99"/>
     <w:semiHidden/>
     <w:rsid w:val="00E52A50"/>
@@ -6230,10 +6609,10 @@
       <w:lang w:val="vi-VN"/>
     </w:rPr>
   </w:style>
-  <w:style w:type="paragraph" w:styleId="TOCHeading">
+  <w:style w:type="paragraph" w:styleId="uMucluc">
     <w:name w:val="TOC Heading"/>
-    <w:basedOn w:val="Heading1"/>
-    <w:next w:val="Normal"/>
+    <w:basedOn w:val="u1"/>
+    <w:next w:val="Binhthng"/>
     <w:uiPriority w:val="39"/>
     <w:unhideWhenUsed/>
     <w:qFormat/>
@@ -6250,10 +6629,10 @@
       <w:color w:val="2F5496" w:themeColor="accent1" w:themeShade="BF"/>
     </w:rPr>
   </w:style>
-  <w:style w:type="paragraph" w:styleId="TOC1">
+  <w:style w:type="paragraph" w:styleId="Mucluc1">
     <w:name w:val="toc 1"/>
-    <w:basedOn w:val="Normal"/>
-    <w:next w:val="Normal"/>
+    <w:basedOn w:val="Binhthng"/>
+    <w:next w:val="Binhthng"/>
     <w:autoRedefine/>
     <w:uiPriority w:val="39"/>
     <w:unhideWhenUsed/>
@@ -6271,10 +6650,10 @@
       <w:lang w:eastAsia="ar-SA"/>
     </w:rPr>
   </w:style>
-  <w:style w:type="paragraph" w:styleId="TOC2">
+  <w:style w:type="paragraph" w:styleId="Mucluc2">
     <w:name w:val="toc 2"/>
-    <w:basedOn w:val="Normal"/>
-    <w:next w:val="Normal"/>
+    <w:basedOn w:val="Binhthng"/>
+    <w:next w:val="Binhthng"/>
     <w:autoRedefine/>
     <w:uiPriority w:val="39"/>
     <w:unhideWhenUsed/>
@@ -6284,10 +6663,10 @@
       <w:ind w:left="240"/>
     </w:pPr>
   </w:style>
-  <w:style w:type="paragraph" w:styleId="TOC3">
+  <w:style w:type="paragraph" w:styleId="Mucluc3">
     <w:name w:val="toc 3"/>
-    <w:basedOn w:val="Normal"/>
-    <w:next w:val="Normal"/>
+    <w:basedOn w:val="Binhthng"/>
+    <w:next w:val="Binhthng"/>
     <w:autoRedefine/>
     <w:uiPriority w:val="39"/>
     <w:unhideWhenUsed/>
@@ -6297,10 +6676,10 @@
       <w:ind w:left="480"/>
     </w:pPr>
   </w:style>
-  <w:style w:type="paragraph" w:styleId="TOC4">
+  <w:style w:type="paragraph" w:styleId="Mucluc4">
     <w:name w:val="toc 4"/>
-    <w:basedOn w:val="Normal"/>
-    <w:next w:val="Normal"/>
+    <w:basedOn w:val="Binhthng"/>
+    <w:next w:val="Binhthng"/>
     <w:autoRedefine/>
     <w:uiPriority w:val="39"/>
     <w:unhideWhenUsed/>
@@ -6310,10 +6689,10 @@
       <w:ind w:left="720"/>
     </w:pPr>
   </w:style>
-  <w:style w:type="paragraph" w:styleId="Header">
+  <w:style w:type="paragraph" w:styleId="utrang">
     <w:name w:val="header"/>
-    <w:basedOn w:val="Normal"/>
-    <w:link w:val="HeaderChar"/>
+    <w:basedOn w:val="Binhthng"/>
+    <w:link w:val="utrangChar"/>
     <w:uiPriority w:val="99"/>
     <w:unhideWhenUsed/>
     <w:rsid w:val="00E2651E"/>
@@ -6325,10 +6704,10 @@
       <w:spacing w:line="240" w:lineRule="auto"/>
     </w:pPr>
   </w:style>
-  <w:style w:type="character" w:customStyle="1" w:styleId="HeaderChar">
-    <w:name w:val="Header Char"/>
-    <w:basedOn w:val="DefaultParagraphFont"/>
-    <w:link w:val="Header"/>
+  <w:style w:type="character" w:customStyle="1" w:styleId="utrangChar">
+    <w:name w:val="Đầu trang Char"/>
+    <w:basedOn w:val="Phngmcinhcuaoanvn"/>
+    <w:link w:val="utrang"/>
     <w:uiPriority w:val="99"/>
     <w:rsid w:val="00E2651E"/>
     <w:rPr>
@@ -6337,10 +6716,10 @@
       <w:lang w:val="vi-VN"/>
     </w:rPr>
   </w:style>
-  <w:style w:type="paragraph" w:styleId="Footer">
+  <w:style w:type="paragraph" w:styleId="Chntrang">
     <w:name w:val="footer"/>
-    <w:basedOn w:val="Normal"/>
-    <w:link w:val="FooterChar"/>
+    <w:basedOn w:val="Binhthng"/>
+    <w:link w:val="ChntrangChar"/>
     <w:uiPriority w:val="99"/>
     <w:unhideWhenUsed/>
     <w:rsid w:val="00E2651E"/>
@@ -6352,10 +6731,10 @@
       <w:spacing w:line="240" w:lineRule="auto"/>
     </w:pPr>
   </w:style>
-  <w:style w:type="character" w:customStyle="1" w:styleId="FooterChar">
-    <w:name w:val="Footer Char"/>
-    <w:basedOn w:val="DefaultParagraphFont"/>
-    <w:link w:val="Footer"/>
+  <w:style w:type="character" w:customStyle="1" w:styleId="ChntrangChar">
+    <w:name w:val="Chân trang Char"/>
+    <w:basedOn w:val="Phngmcinhcuaoanvn"/>
+    <w:link w:val="Chntrang"/>
     <w:uiPriority w:val="99"/>
     <w:rsid w:val="00E2651E"/>
     <w:rPr>
@@ -6364,10 +6743,10 @@
       <w:lang w:val="vi-VN"/>
     </w:rPr>
   </w:style>
-  <w:style w:type="paragraph" w:styleId="TOC5">
+  <w:style w:type="paragraph" w:styleId="Mucluc5">
     <w:name w:val="toc 5"/>
-    <w:basedOn w:val="Normal"/>
-    <w:next w:val="Normal"/>
+    <w:basedOn w:val="Binhthng"/>
+    <w:next w:val="Binhthng"/>
     <w:autoRedefine/>
     <w:uiPriority w:val="39"/>
     <w:unhideWhenUsed/>
@@ -6385,10 +6764,10 @@
       <w14:ligatures w14:val="standardContextual"/>
     </w:rPr>
   </w:style>
-  <w:style w:type="paragraph" w:styleId="TOC6">
+  <w:style w:type="paragraph" w:styleId="Mucluc6">
     <w:name w:val="toc 6"/>
-    <w:basedOn w:val="Normal"/>
-    <w:next w:val="Normal"/>
+    <w:basedOn w:val="Binhthng"/>
+    <w:next w:val="Binhthng"/>
     <w:autoRedefine/>
     <w:uiPriority w:val="39"/>
     <w:unhideWhenUsed/>
@@ -6406,10 +6785,10 @@
       <w14:ligatures w14:val="standardContextual"/>
     </w:rPr>
   </w:style>
-  <w:style w:type="paragraph" w:styleId="TOC7">
+  <w:style w:type="paragraph" w:styleId="Mucluc7">
     <w:name w:val="toc 7"/>
-    <w:basedOn w:val="Normal"/>
-    <w:next w:val="Normal"/>
+    <w:basedOn w:val="Binhthng"/>
+    <w:next w:val="Binhthng"/>
     <w:autoRedefine/>
     <w:uiPriority w:val="39"/>
     <w:unhideWhenUsed/>
@@ -6427,10 +6806,10 @@
       <w14:ligatures w14:val="standardContextual"/>
     </w:rPr>
   </w:style>
-  <w:style w:type="paragraph" w:styleId="TOC8">
+  <w:style w:type="paragraph" w:styleId="Mucluc8">
     <w:name w:val="toc 8"/>
-    <w:basedOn w:val="Normal"/>
-    <w:next w:val="Normal"/>
+    <w:basedOn w:val="Binhthng"/>
+    <w:next w:val="Binhthng"/>
     <w:autoRedefine/>
     <w:uiPriority w:val="39"/>
     <w:unhideWhenUsed/>
@@ -6448,10 +6827,10 @@
       <w14:ligatures w14:val="standardContextual"/>
     </w:rPr>
   </w:style>
-  <w:style w:type="paragraph" w:styleId="TOC9">
+  <w:style w:type="paragraph" w:styleId="Mucluc9">
     <w:name w:val="toc 9"/>
-    <w:basedOn w:val="Normal"/>
-    <w:next w:val="Normal"/>
+    <w:basedOn w:val="Binhthng"/>
+    <w:next w:val="Binhthng"/>
     <w:autoRedefine/>
     <w:uiPriority w:val="39"/>
     <w:unhideWhenUsed/>
@@ -6469,9 +6848,9 @@
       <w14:ligatures w14:val="standardContextual"/>
     </w:rPr>
   </w:style>
-  <w:style w:type="character" w:styleId="UnresolvedMention">
+  <w:style w:type="character" w:styleId="cpChagiiquyt">
     <w:name w:val="Unresolved Mention"/>
-    <w:basedOn w:val="DefaultParagraphFont"/>
+    <w:basedOn w:val="Phngmcinhcuaoanvn"/>
     <w:uiPriority w:val="99"/>
     <w:semiHidden/>
     <w:unhideWhenUsed/>
@@ -6483,7 +6862,7 @@
   </w:style>
   <w:style w:type="character" w:styleId="FollowedHyperlink">
     <w:name w:val="FollowedHyperlink"/>
-    <w:basedOn w:val="DefaultParagraphFont"/>
+    <w:basedOn w:val="Phngmcinhcuaoanvn"/>
     <w:uiPriority w:val="99"/>
     <w:semiHidden/>
     <w:unhideWhenUsed/>

</xml_diff>

<commit_message>
update file word, cau 1 - y' 3
</commit_message>
<xml_diff>
--- a/BÀI BÁO ĐỒ ÁN CUỐI KÌ.docx
+++ b/BÀI BÁO ĐỒ ÁN CUỐI KÌ.docx
@@ -14,12 +14,12 @@
         <w:tblLook w:val="04A0" w:firstRow="1" w:lastRow="0" w:firstColumn="1" w:lastColumn="0" w:noHBand="0" w:noVBand="1"/>
       </w:tblPr>
       <w:tblGrid>
-        <w:gridCol w:w="5816"/>
-        <w:gridCol w:w="5950"/>
+        <w:gridCol w:w="6521"/>
+        <w:gridCol w:w="5245"/>
       </w:tblGrid>
       <w:tr>
         <w:trPr>
-          <w:trHeight w:val="3342"/>
+          <w:trHeight w:val="2917"/>
         </w:trPr>
         <w:tc>
           <w:tcPr>
@@ -33,10 +33,7 @@
           </w:tcPr>
           <w:p>
             <w:pPr>
-              <w:keepNext/>
-              <w:keepLines/>
-              <w:spacing w:before="240" w:line="360" w:lineRule="auto"/>
-              <w:ind w:left="0" w:right="0"/>
+              <w:ind w:left="0" w:firstLine="0"/>
               <w:jc w:val="center"/>
               <w:rPr>
                 <w:b/>
@@ -53,10 +50,7 @@
           </w:p>
           <w:p>
             <w:pPr>
-              <w:keepNext/>
-              <w:keepLines/>
-              <w:spacing w:before="240" w:line="360" w:lineRule="auto"/>
-              <w:ind w:left="0" w:right="0"/>
+              <w:ind w:left="0" w:right="0" w:firstLine="0"/>
               <w:jc w:val="center"/>
               <w:rPr>
                 <w:b/>
@@ -73,10 +67,7 @@
           </w:p>
           <w:p>
             <w:pPr>
-              <w:keepNext/>
-              <w:keepLines/>
-              <w:spacing w:before="240" w:line="360" w:lineRule="auto"/>
-              <w:ind w:left="0" w:right="0"/>
+              <w:ind w:left="0"/>
               <w:jc w:val="center"/>
               <w:rPr>
                 <w:b/>
@@ -86,15 +77,8 @@
           </w:p>
           <w:p>
             <w:pPr>
-              <w:keepNext/>
-              <w:keepLines/>
-              <w:spacing w:before="240" w:line="360" w:lineRule="auto"/>
-              <w:ind w:left="0" w:right="0"/>
+              <w:ind w:left="0" w:firstLine="0"/>
               <w:jc w:val="center"/>
-              <w:rPr>
-                <w:b/>
-                <w:bCs/>
-              </w:rPr>
             </w:pPr>
             <w:r>
               <w:rPr>
@@ -121,9 +105,7 @@
           </w:tcPr>
           <w:p>
             <w:pPr>
-              <w:keepNext/>
-              <w:keepLines/>
-              <w:ind w:left="0"/>
+              <w:ind w:left="0" w:firstLine="0"/>
               <w:jc w:val="center"/>
             </w:pPr>
             <w:r>
@@ -199,7 +181,7 @@
           <w:p>
             <w:pPr>
               <w:pStyle w:val="u1"/>
-              <w:ind w:left="0"/>
+              <w:ind w:left="0" w:firstLine="0"/>
             </w:pPr>
             <w:bookmarkStart w:id="0" w:name="_Toc180479755"/>
             <w:bookmarkStart w:id="1" w:name="_Toc183272884"/>
@@ -235,7 +217,7 @@
         </w:trPr>
         <w:tc>
           <w:tcPr>
-            <w:tcW w:w="5816" w:type="dxa"/>
+            <w:tcW w:w="6521" w:type="dxa"/>
             <w:tcBorders>
               <w:top w:val="nil"/>
               <w:left w:val="thinThickSmallGap" w:sz="12" w:space="0" w:color="auto"/>
@@ -245,57 +227,7 @@
           </w:tcPr>
           <w:p>
             <w:pPr>
-              <w:spacing w:line="360" w:lineRule="auto"/>
-              <w:ind w:left="2869"/>
-              <w:jc w:val="both"/>
-              <w:rPr>
-                <w:b/>
-                <w:bCs/>
-                <w:sz w:val="26"/>
-              </w:rPr>
-            </w:pPr>
-            <w:r>
-              <w:rPr>
-                <w:b/>
-                <w:bCs/>
-                <w:sz w:val="26"/>
-              </w:rPr>
-              <w:t>Sinh viên thực hiện</w:t>
-            </w:r>
-            <w:r>
-              <w:rPr>
-                <w:b/>
-                <w:bCs/>
-                <w:sz w:val="26"/>
-              </w:rPr>
-              <w:t>:</w:t>
-            </w:r>
-          </w:p>
-          <w:p>
-            <w:pPr>
-              <w:spacing w:line="360" w:lineRule="auto"/>
-              <w:ind w:left="2869"/>
-              <w:jc w:val="both"/>
-              <w:rPr>
-                <w:b/>
-                <w:bCs/>
-                <w:sz w:val="26"/>
-              </w:rPr>
-            </w:pPr>
-            <w:r>
-              <w:rPr>
-                <w:b/>
-                <w:bCs/>
-                <w:sz w:val="26"/>
-              </w:rPr>
-              <w:t>Phạm Quang Vinh</w:t>
-            </w:r>
-          </w:p>
-          <w:p>
-            <w:pPr>
-              <w:spacing w:line="360" w:lineRule="auto"/>
-              <w:ind w:left="2869"/>
-              <w:jc w:val="both"/>
+              <w:ind w:left="3294" w:right="283" w:firstLine="0"/>
               <w:rPr>
                 <w:b/>
                 <w:bCs/>
@@ -305,7 +237,45 @@
               <w:rPr>
                 <w:b/>
                 <w:bCs/>
-                <w:sz w:val="26"/>
+              </w:rPr>
+              <w:t>Sinh viên thực hiện</w:t>
+            </w:r>
+            <w:r>
+              <w:rPr>
+                <w:b/>
+                <w:bCs/>
+              </w:rPr>
+              <w:t>:</w:t>
+            </w:r>
+          </w:p>
+          <w:p>
+            <w:pPr>
+              <w:ind w:left="3294" w:firstLine="0"/>
+              <w:rPr>
+                <w:b/>
+                <w:bCs/>
+              </w:rPr>
+            </w:pPr>
+            <w:r>
+              <w:rPr>
+                <w:b/>
+                <w:bCs/>
+              </w:rPr>
+              <w:t>Phạm Quang Vinh</w:t>
+            </w:r>
+          </w:p>
+          <w:p>
+            <w:pPr>
+              <w:ind w:left="3294" w:firstLine="0"/>
+              <w:rPr>
+                <w:b/>
+                <w:bCs/>
+              </w:rPr>
+            </w:pPr>
+            <w:r>
+              <w:rPr>
+                <w:b/>
+                <w:bCs/>
               </w:rPr>
               <w:t>Nguyễn Hoàng Tùng</w:t>
             </w:r>
@@ -313,7 +283,7 @@
         </w:tc>
         <w:tc>
           <w:tcPr>
-            <w:tcW w:w="5950" w:type="dxa"/>
+            <w:tcW w:w="5245" w:type="dxa"/>
             <w:tcBorders>
               <w:top w:val="nil"/>
               <w:left w:val="nil"/>
@@ -324,57 +294,55 @@
           </w:tcPr>
           <w:p>
             <w:pPr>
-              <w:spacing w:line="360" w:lineRule="auto"/>
-              <w:jc w:val="both"/>
+              <w:ind w:left="113" w:firstLine="0"/>
               <w:rPr>
                 <w:b/>
                 <w:bCs/>
-                <w:sz w:val="26"/>
               </w:rPr>
             </w:pPr>
             <w:r>
               <w:rPr>
                 <w:b/>
                 <w:bCs/>
-                <w:sz w:val="26"/>
               </w:rPr>
               <w:t>Mã sinh viên</w:t>
+            </w:r>
+            <w:r>
+              <w:rPr>
+                <w:b/>
+                <w:bCs/>
+              </w:rPr>
+              <w:t>:</w:t>
             </w:r>
           </w:p>
           <w:p>
             <w:pPr>
-              <w:spacing w:line="360" w:lineRule="auto"/>
-              <w:jc w:val="both"/>
+              <w:ind w:left="113" w:firstLine="0"/>
               <w:rPr>
                 <w:b/>
                 <w:bCs/>
-                <w:sz w:val="26"/>
               </w:rPr>
             </w:pPr>
             <w:r>
               <w:rPr>
                 <w:b/>
                 <w:bCs/>
-                <w:sz w:val="26"/>
               </w:rPr>
               <w:t>22162057</w:t>
             </w:r>
           </w:p>
           <w:p>
             <w:pPr>
-              <w:spacing w:line="360" w:lineRule="auto"/>
-              <w:jc w:val="both"/>
+              <w:ind w:left="113" w:firstLine="0"/>
               <w:rPr>
                 <w:b/>
                 <w:bCs/>
-                <w:sz w:val="26"/>
               </w:rPr>
             </w:pPr>
             <w:r>
               <w:rPr>
                 <w:b/>
                 <w:bCs/>
-                <w:sz w:val="26"/>
               </w:rPr>
               <w:t>22162053</w:t>
             </w:r>
@@ -398,21 +366,17 @@
           </w:tcPr>
           <w:p>
             <w:pPr>
-              <w:keepNext/>
-              <w:keepLines/>
-              <w:ind w:left="0" w:right="0"/>
+              <w:ind w:left="0" w:firstLine="0"/>
               <w:jc w:val="center"/>
               <w:rPr>
                 <w:b/>
                 <w:bCs/>
-                <w:sz w:val="26"/>
               </w:rPr>
             </w:pPr>
             <w:r>
               <w:rPr>
                 <w:b/>
                 <w:bCs/>
-                <w:sz w:val="26"/>
               </w:rPr>
               <w:t xml:space="preserve">Thành Phố Thủ Đức, Ngày </w:t>
             </w:r>
@@ -420,7 +384,6 @@
               <w:rPr>
                 <w:b/>
                 <w:bCs/>
-                <w:sz w:val="26"/>
               </w:rPr>
               <w:t>26</w:t>
             </w:r>
@@ -428,7 +391,6 @@
               <w:rPr>
                 <w:b/>
                 <w:bCs/>
-                <w:sz w:val="26"/>
               </w:rPr>
               <w:t xml:space="preserve"> Tháng </w:t>
             </w:r>
@@ -436,7 +398,6 @@
               <w:rPr>
                 <w:b/>
                 <w:bCs/>
-                <w:sz w:val="26"/>
               </w:rPr>
               <w:t>11</w:t>
             </w:r>
@@ -444,7 +405,6 @@
               <w:rPr>
                 <w:b/>
                 <w:bCs/>
-                <w:sz w:val="26"/>
               </w:rPr>
               <w:t xml:space="preserve"> Năm 2024</w:t>
             </w:r>
@@ -454,14 +414,7 @@
     </w:tbl>
     <w:p>
       <w:pPr>
-        <w:ind w:left="0"/>
-        <w:rPr>
-          <w:b/>
-          <w:bCs/>
-          <w:szCs w:val="24"/>
-        </w:rPr>
         <w:sectPr>
-          <w:footerReference w:type="default" r:id="rId9"/>
           <w:pgSz w:w="12240" w:h="15840" w:code="1"/>
           <w:pgMar w:top="573" w:right="289" w:bottom="573" w:left="289" w:header="720" w:footer="720" w:gutter="0"/>
           <w:pgNumType w:start="0"/>
@@ -476,13 +429,11 @@
         <w:pStyle w:val="Kiu1"/>
         <w:rPr>
           <w:rFonts w:eastAsia="Times New Roman"/>
-          <w:lang w:eastAsia="ar-SA"/>
         </w:rPr>
       </w:pPr>
       <w:r>
         <w:rPr>
           <w:rFonts w:eastAsia="Times New Roman"/>
-          <w:lang w:eastAsia="ar-SA"/>
         </w:rPr>
         <w:lastRenderedPageBreak/>
         <w:t>Phân tích và giải thích các nội dung</w:t>
@@ -503,88 +454,48 @@
       </w:r>
     </w:p>
     <w:p>
-      <w:pPr>
-        <w:ind w:firstLine="284"/>
-        <w:rPr>
-          <w:rFonts w:eastAsia="Calibri"/>
-          <w:lang w:eastAsia="ar-SA"/>
-        </w:rPr>
-      </w:pPr>
-      <w:r>
-        <w:rPr>
-          <w:rFonts w:eastAsia="Calibri"/>
-          <w:lang w:eastAsia="ar-SA"/>
-        </w:rPr>
+      <w:r>
         <w:t>Thiết kế mạng theo mô hình phân lớp là thiết kế để chia mạng thành các lớp riêng biệt, trong đó mỗi lớp có vai trò khác nhau trong mạng theo các chức năng riêng của từng lớp. Thiết kế theo mô hình phân lớp giúp quản lý mạng dễ giàng hơn, đồng thời lưu lượng dữ liệu cục bộ chỉ di chuyển trong cục bộ và chỉ đi lên các lớp cao hơn khi cần hướng tới các mạng khác.</w:t>
       </w:r>
     </w:p>
     <w:p>
-      <w:pPr>
-        <w:ind w:firstLine="284"/>
-        <w:rPr>
-          <w:rFonts w:eastAsia="Calibri"/>
-          <w:lang w:eastAsia="ar-SA"/>
-        </w:rPr>
-      </w:pPr>
-      <w:r>
-        <w:rPr>
-          <w:rFonts w:eastAsia="Calibri"/>
-          <w:lang w:eastAsia="ar-SA"/>
-        </w:rPr>
+      <w:r>
         <w:t>Thông thường thiết kế mạng theo mô hình phân lớp thường bắt đầu bằng phân lớp theo thiết bị vật lý của mạng sau đó cấu hình thiết bị theo mô hình. Mô hình mạng phân lớp thường được thiết kết 3 lớp:</w:t>
       </w:r>
     </w:p>
     <w:p>
       <w:pPr>
+        <w:pStyle w:val="oancuaDanhsach"/>
         <w:numPr>
           <w:ilvl w:val="0"/>
           <w:numId w:val="51"/>
         </w:numPr>
-        <w:contextualSpacing/>
-        <w:rPr>
-          <w:lang w:eastAsia="ar-SA"/>
-        </w:rPr>
-      </w:pPr>
-      <w:r>
-        <w:rPr>
-          <w:lang w:eastAsia="ar-SA"/>
-        </w:rPr>
+      </w:pPr>
+      <w:r>
         <w:t>Lớp mạng trung tâm (hay còn gọi là Core Layer), đây lớp xương sống cho mạng, cung cấp tốc độ truyền tải rất nhanh và đồng thời đây cũng là thường là lớp nhận và truyền tải dữ liệu lớn.</w:t>
       </w:r>
     </w:p>
     <w:p>
       <w:pPr>
+        <w:pStyle w:val="oancuaDanhsach"/>
         <w:numPr>
           <w:ilvl w:val="0"/>
           <w:numId w:val="51"/>
         </w:numPr>
-        <w:contextualSpacing/>
-        <w:rPr>
-          <w:lang w:eastAsia="ar-SA"/>
-        </w:rPr>
-      </w:pPr>
-      <w:r>
-        <w:rPr>
-          <w:lang w:eastAsia="ar-SA"/>
-        </w:rPr>
+      </w:pPr>
+      <w:r>
         <w:t>Lớp phân bổ (Distribution Layer), là lớp nằm giữa lớp trung tâm và lớp truy cập, đây là lớp sử dụng các chính sách mạng để kiểm soát truy cập, các gói tin và lưu lượng mạng. Lớp sử dụng các thuật toán định tuyến để định tuyến các gói tin từ các máy và thường được gọi là lớp “Worksgroup”.</w:t>
       </w:r>
     </w:p>
     <w:p>
       <w:pPr>
+        <w:pStyle w:val="oancuaDanhsach"/>
         <w:numPr>
           <w:ilvl w:val="0"/>
           <w:numId w:val="51"/>
         </w:numPr>
-        <w:contextualSpacing/>
-        <w:rPr>
-          <w:lang w:eastAsia="ar-SA"/>
-        </w:rPr>
-      </w:pPr>
-      <w:r>
-        <w:rPr>
-          <w:lang w:eastAsia="ar-SA"/>
-        </w:rPr>
+      </w:pPr>
+      <w:r>
         <w:t>Lớp truy cập (Access Layer), là lớp bao gồm thiết bị đầu cuối và các máy chủ nội bộ truy cập vào mạng, lớp này còn được gọi là lớp “Workstation”.</w:t>
       </w:r>
     </w:p>
@@ -603,153 +514,378 @@
       </w:r>
     </w:p>
     <w:p>
-      <w:pPr>
-        <w:ind w:firstLine="284"/>
-        <w:rPr>
-          <w:rFonts w:eastAsia="Calibri"/>
-          <w:lang w:eastAsia="ar-SA"/>
-        </w:rPr>
-      </w:pPr>
-      <w:r>
-        <w:rPr>
-          <w:rFonts w:eastAsia="Calibri"/>
-          <w:lang w:eastAsia="ar-SA"/>
-        </w:rPr>
+      <w:r>
         <w:t>Triển khai ứng dụng môi trường đám mây là quá trình triển khai ứng dụng thông qua một hoặc nhiều mô hình khác nhau như: phần mềm dưới dạng dịch vụ (SaaS), nền tảng dưới dạng dịch vụ (PaaS) hay cơ sở hạ tầng dưới dạng dịch vụ (IaaS). Triển khai ứng dụng trên môi trường đám mây mang lợi ích lớn cho các cá nhân, tổ chức và doanh nghiệp trong việc cung cấp các dịch vụ và tài nguyên khác nhau, chẳng hạn như lưu trữ dữ liệu, triển khải máy chủ và cơ sở dữ liệu trực tuyến. Các dịch vụ trên môi trường đám mây cho phép doanh nghiệp sử dụng các dịch vụ, tài nguyên và không gian cần thiết để lưu trữ dữ liệu mà không cần duy trì cơ sở hạ tầng. Các công ty có thể thực hiện các phép tính khổng lồ và cung cấp các dịch vụ hàng đầu nhờ khả năng xử lý một lượng lớn dữ liệu thông qua cơ sở hạ tầng công nghệ thông tin thuộc sở hữu của bên thứ ba đưa ra.</w:t>
       </w:r>
     </w:p>
     <w:p>
-      <w:pPr>
-        <w:ind w:firstLine="284"/>
-        <w:rPr>
-          <w:rFonts w:eastAsia="Calibri"/>
-          <w:lang w:eastAsia="ar-SA"/>
-        </w:rPr>
-      </w:pPr>
-      <w:r>
-        <w:rPr>
-          <w:rFonts w:eastAsia="Calibri"/>
-          <w:lang w:eastAsia="ar-SA"/>
-        </w:rPr>
+      <w:r>
         <w:t>Các loại hình ứng dụng đám mây phổ biến như:</w:t>
       </w:r>
     </w:p>
     <w:p>
       <w:pPr>
+        <w:pStyle w:val="oancuaDanhsach"/>
         <w:numPr>
           <w:ilvl w:val="0"/>
           <w:numId w:val="51"/>
         </w:numPr>
-        <w:contextualSpacing/>
-        <w:rPr>
-          <w:lang w:eastAsia="ar-SA"/>
-        </w:rPr>
-      </w:pPr>
-      <w:r>
-        <w:rPr>
-          <w:lang w:eastAsia="ar-SA"/>
-        </w:rPr>
-        <w:t xml:space="preserve">Phần mềm dưới dạng dịch vụ hay SaaS, phần mềm dưới dạng dịch vụ là một dịch vụ cung cấp một ứng dụng phần mềm được quản lý bởi nhà cung cấp dịch vụ đám mây cho người dùng của mình. Thông thường, các ứng dụng SaaS là các ứng dụng web hoặc di động mà người dùng có thể truy cập thông qua trình duyệt web. SaaS loại bỏ nhu cầu định cấu hình hoặc cài đặt ứng dụng trên thiết </w:t>
-      </w:r>
-      <w:r>
-        <w:rPr>
-          <w:lang w:eastAsia="ar-SA"/>
-        </w:rPr>
+      </w:pPr>
+      <w:r>
+        <w:t xml:space="preserve">Phần mềm dưới dạng dịch vụ hay SaaS, phần mềm dưới dạng dịch vụ là một dịch vụ cung cấp một ứng dụng phần mềm được quản lý bởi nhà cung cấp dịch vụ đám mây cho người dùng của mình. Thông thường, các ứng dụng SaaS là các ứng dụng web hoặc di động mà người dùng có </w:t>
+      </w:r>
+      <w:r>
         <w:lastRenderedPageBreak/>
-        <w:t>bị, cung cấp nhiều phương pháp hơn để truy cập nhóm vào phần mềm. Khắc phục lỗi, cập nhật phần mềm và các hoạt động bảo trì phần mềm chung khác được nhà cung cấp dịch vụ đám mây thực hiện cho người dùng và họ kết nối với các ứng dụng đám mây thông qua bảng điều khiển hoặc API. Việc phát triển ứng dụng đám mây phần mềm dưới dạng dịch vụ có thể được sử dụng cho: Quản lý hệ thống CRM và cơ sở dữ liệu khách hàng, cung cấp các tính năng kiểm toán và công cụ email, tự động hóa dịch vụ và đăng ký sản phẩm, quản lý tài liệu để chia sẻ và cộng tác tệp. Hiện nay, có nhiều công ty hàng đầu cung cấp SaaS như: Salesforce, Microsoft, Adobe Creative Cloud, Google Workspace, Zendesk, v.v.</w:t>
-      </w:r>
-    </w:p>
-    <w:p>
-      <w:pPr>
+        <w:t>thể truy cập thông qua trình duyệt web. SaaS loại bỏ nhu cầu định cấu hình hoặc cài đặt ứng dụng trên thiết bị, cung cấp nhiều phương pháp hơn để truy cập nhóm vào phần mềm. Khắc phục lỗi, cập nhật phần mềm và các hoạt động bảo trì phần mềm chung khác được nhà cung cấp dịch vụ đám mây thực hiện cho người dùng và họ kết nối với các ứng dụng đám mây thông qua bảng điều khiển hoặc API. Việc phát triển ứng dụng đám mây phần mềm dưới dạng dịch vụ có thể được sử dụng cho: Quản lý hệ thống CRM và cơ sở dữ liệu khách hàng, cung cấp các tính năng kiểm toán và công cụ email, tự động hóa dịch vụ và đăng ký sản phẩm, quản lý tài liệu để chia sẻ và cộng tác tệp. Hiện nay, có nhiều công ty hàng đầu cung cấp SaaS như: Salesforce, Microsoft, Adobe Creative Cloud, Google Workspace, Zendesk, v.v.</w:t>
+      </w:r>
+    </w:p>
+    <w:p>
+      <w:pPr>
+        <w:pStyle w:val="oancuaDanhsach"/>
         <w:numPr>
           <w:ilvl w:val="0"/>
           <w:numId w:val="51"/>
         </w:numPr>
-        <w:contextualSpacing/>
-        <w:rPr>
-          <w:lang w:eastAsia="ar-SA"/>
-        </w:rPr>
-      </w:pPr>
-      <w:r>
-        <w:rPr>
-          <w:lang w:eastAsia="ar-SA"/>
-        </w:rPr>
+      </w:pPr>
+      <w:r>
         <w:t>Nền tảng dưới dạng dịch vụ (PaaS), đây là dịch vụ cung cấp phần cứng và nền tảng phần mềm, được quản lý bởi nhà cung cấp dịch vụ đám mây, với người dùng xử lý các ứng dụng chạy trên nền tảng và dữ liệu mà ứng dụng dựa vào. Dịch vụ đám mây này cung cấp một nền tảng được chia sẻ để phát triển và quản lý ứng dụng mà không cần tạo và duy trì cơ sở hạ tầng thường liên quan đến quy trình. PaaS có thể được sử dụng cho cơ sở hạ tầng chạy cơ sở dữ liệu, hệ điều hành, công cụ phát triển hay phần mềm trung gian. Các nền tảng đám mây PaaS phổ biến là Windows Azure, OpenShift và Heroku.</w:t>
       </w:r>
     </w:p>
     <w:p>
       <w:pPr>
+        <w:pStyle w:val="oancuaDanhsach"/>
         <w:numPr>
           <w:ilvl w:val="0"/>
           <w:numId w:val="51"/>
         </w:numPr>
-        <w:contextualSpacing/>
-        <w:rPr>
-          <w:lang w:eastAsia="ar-SA"/>
-        </w:rPr>
-      </w:pPr>
-      <w:r>
-        <w:rPr>
-          <w:lang w:eastAsia="ar-SA"/>
-        </w:rPr>
+      </w:pPr>
+      <w:r>
         <w:t>Cơ sở hạ tầng dưới dạng dịch vụ hay IaaS, trong IaaS, nhà cung cấp dịch vụ đám mây quản lý toàn bộ cơ sở hạ tầng kinh doanh, bao gồm mạng, lưu trữ dữ liệu, máy chủ và ảo hóa thông qua kết nối internet. Cơ sở hạ tầng có thể được quản lý bởi đám mây công cộng hoặc đám mây riêng. Người dùng có quyền truy cập thông qua API và quản lý những thứ như hệ điều hành, ứng dụng, dữ liệu và phần mềm trung gian. Nhà cung cấp dịch vụ đám mây cũng chịu trách nhiệm về việc sửa chữa, ngừng hoạt động và các sự cố phần cứng. Cùng với việc kiểm soát tài nguyên, mô hình dịch vụ đám mây IaaS cũng cung cấp các dịch vụ bổ sung cho phát triển ứng dụng dựa trên đám mây như: theo dõi, truy cập nhật ký, khôi phục và sao chép bản sao lưu. Một số ví dụ phổ biến sử dụng dịch vụ đám mây IaaS bao gồm Zoom, Slack, Vimeo và PayPal.</w:t>
       </w:r>
     </w:p>
     <w:p>
       <w:pPr>
-        <w:ind w:left="573"/>
+        <w:pStyle w:val="Kiu2"/>
         <w:rPr>
           <w:rFonts w:eastAsia="Calibri"/>
-          <w:lang w:eastAsia="ar-SA"/>
         </w:rPr>
       </w:pPr>
-    </w:p>
-    <w:p>
-      <w:pPr>
-        <w:ind w:firstLine="284"/>
+      <w:r>
         <w:rPr>
           <w:rFonts w:eastAsia="Calibri"/>
-          <w:lang w:eastAsia="ar-SA"/>
         </w:rPr>
-      </w:pPr>
+        <w:t xml:space="preserve">Bảo mật hệ thống </w:t>
+      </w:r>
       <w:r>
         <w:rPr>
           <w:rFonts w:eastAsia="Calibri"/>
-          <w:lang w:eastAsia="ar-SA"/>
         </w:rPr>
-        <w:br/>
-      </w:r>
-    </w:p>
-    <w:p>
-      <w:pPr>
-        <w:pStyle w:val="Kiu1"/>
-        <w:rPr>
-          <w:lang w:eastAsia="ar-SA"/>
-        </w:rPr>
-      </w:pPr>
+        <w:t xml:space="preserve">công nghệ thông tin </w:t>
+      </w:r>
       <w:r>
         <w:rPr>
           <w:rFonts w:eastAsia="Calibri"/>
-          <w:lang w:eastAsia="ar-SA"/>
+        </w:rPr>
+        <w:t>theo mô hình phân lớp (defense-in-depth)</w:t>
+      </w:r>
+    </w:p>
+    <w:p>
+      <w:r>
+        <w:t xml:space="preserve">Mô hình phân lớp </w:t>
+      </w:r>
+      <w:r>
+        <w:t>(defense-in-depth)</w:t>
+      </w:r>
+      <w:r>
+        <w:t xml:space="preserve"> trong bảo mật hệ thống công nghệ thông tin là một biện pháp an ninh mạng, mô hình sử dụng nhiều công nghệ</w:t>
+      </w:r>
+      <w:r>
+        <w:t xml:space="preserve">, sản phẩm bảo mật </w:t>
+      </w:r>
+      <w:r>
+        <w:t>khác nhau đ</w:t>
+      </w:r>
+      <w:r>
+        <w:t>ể bảo vệ mạng lưới</w:t>
+      </w:r>
+      <w:r>
+        <w:t>, tài nguyên</w:t>
+      </w:r>
+      <w:r>
+        <w:t xml:space="preserve"> của một công ty, tổ chức</w:t>
+      </w:r>
+      <w:r>
+        <w:t>.</w:t>
+      </w:r>
+      <w:r>
+        <w:t xml:space="preserve"> Mô hình phân lớp tổ chức các giải phải bảo mật ở nhiều lớp</w:t>
+      </w:r>
+      <w:r>
+        <w:t xml:space="preserve"> điều khiển</w:t>
+      </w:r>
+      <w:r>
+        <w:t xml:space="preserve"> khác nhau như: </w:t>
+      </w:r>
+      <w:r>
+        <w:t xml:space="preserve">lớp vật lý, lớp </w:t>
+      </w:r>
+      <w:r>
+        <w:t>kỹ thuật và lớp quản trị.</w:t>
+      </w:r>
+      <w:r>
+        <w:t xml:space="preserve"> Một lớp có thể có</w:t>
+      </w:r>
+      <w:r>
+        <w:t xml:space="preserve"> các sản phẩm là</w:t>
+      </w:r>
+      <w:r>
+        <w:t xml:space="preserve"> phần mềm</w:t>
+      </w:r>
+      <w:r>
+        <w:t xml:space="preserve"> hay phần cứng</w:t>
+      </w:r>
+      <w:r>
+        <w:t xml:space="preserve"> bảo mật để </w:t>
+      </w:r>
+      <w:r>
+        <w:t>để giải quyết một khía cạnh duy nhất của</w:t>
+      </w:r>
+      <w:r>
+        <w:t xml:space="preserve"> an toàn mạng</w:t>
+      </w:r>
+      <w:r>
+        <w:t xml:space="preserve">. Các </w:t>
+      </w:r>
+      <w:r>
+        <w:t xml:space="preserve">sản phẩm </w:t>
+      </w:r>
+      <w:r>
+        <w:lastRenderedPageBreak/>
+        <w:t xml:space="preserve">có thể rất giống nhau và hướng đến cùng một mục đích, nhưng trong chiến lược bảo mật nhiều lớp đều cần thiết. Sử dụng </w:t>
+      </w:r>
+      <w:r>
+        <w:t>nhiều</w:t>
+      </w:r>
+      <w:r>
+        <w:t xml:space="preserve"> sản phẩm</w:t>
+      </w:r>
+      <w:r>
+        <w:t xml:space="preserve"> trong một lớp</w:t>
+      </w:r>
+      <w:r>
+        <w:t xml:space="preserve"> có vẻ thừa thãi</w:t>
+      </w:r>
+      <w:r>
+        <w:t xml:space="preserve"> nhưng</w:t>
+      </w:r>
+      <w:r>
+        <w:t xml:space="preserve"> sẽ tăng cường khả năng phòng thủ của doanh nghiệp trước các mối đe dọa.</w:t>
+      </w:r>
+      <w:r>
+        <w:t xml:space="preserve"> Ví dụ như cổng gateway và tường lửa ở lớp </w:t>
+      </w:r>
+      <w:r>
+        <w:t>kỹ thuật</w:t>
+      </w:r>
+      <w:r>
+        <w:t xml:space="preserve">, </w:t>
+      </w:r>
+      <w:r>
+        <w:t>cả hai đều nhằm mục đích hạn chế quyền truy cập vào một số trang web và ứng dụng nhất định</w:t>
+      </w:r>
+      <w:r>
+        <w:t>, nhưng vẫn được triển khai trên cùng một lớp</w:t>
+      </w:r>
+      <w:r>
+        <w:t xml:space="preserve"> và sau khi </w:t>
+      </w:r>
+      <w:r>
+        <w:t xml:space="preserve">cả cổng gateway và tường lửa đều đồng ý cho truy cập thì sẽ có thể một </w:t>
+      </w:r>
+      <w:r>
+        <w:t>sản phẩm bảo mật khác ở lớp khác kiểm tra quyền truy cập</w:t>
+      </w:r>
+      <w:r>
+        <w:t xml:space="preserve"> cho từng tài nguyên cụ thể</w:t>
+      </w:r>
+      <w:r>
+        <w:t>.</w:t>
+      </w:r>
+    </w:p>
+    <w:p>
+      <w:r>
+        <w:t>Mô hình phân lớp ở các doanh nghiệp sẽ được triển khai theo nhiều cách khác nhau</w:t>
+      </w:r>
+      <w:r>
+        <w:t xml:space="preserve"> để phù hợp nhu cầu và tài nguyên của doanh nghiệp. Tuy vậy, thông thường </w:t>
+      </w:r>
+      <w:r>
+        <w:t xml:space="preserve">mô hình phần lớp có </w:t>
+      </w:r>
+      <w:r>
+        <w:t xml:space="preserve">các phần mềm bảo mật </w:t>
+      </w:r>
+      <w:r>
+        <w:t>theo từng loại sau</w:t>
+      </w:r>
+      <w:r>
+        <w:t>:</w:t>
+      </w:r>
+    </w:p>
+    <w:p>
+      <w:pPr>
+        <w:pStyle w:val="oancuaDanhsach"/>
+        <w:numPr>
+          <w:ilvl w:val="0"/>
+          <w:numId w:val="51"/>
+        </w:numPr>
+      </w:pPr>
+      <w:r>
+        <w:t>Loại điều khiển lớp vật lý:</w:t>
+      </w:r>
+      <w:r>
+        <w:t xml:space="preserve"> Dùng để</w:t>
+      </w:r>
+      <w:r>
+        <w:t xml:space="preserve"> bảo vệ hệ thống IT, tòa nhà công ty, trung tâm dữ liệu</w:t>
+      </w:r>
+      <w:r>
+        <w:t xml:space="preserve"> và các tài sản vật lý khác khỏi sự can thiệt, trộm cắp và truy cập không hợp lệ.</w:t>
+      </w:r>
+      <w:r>
+        <w:t xml:space="preserve"> Loại này </w:t>
+      </w:r>
+      <w:r>
+        <w:t>có thể bao gồm nhiều loại phương pháp kiểm soát ra vào và giám sát khác nhau, chẳng hạn như camera an ninh, hệ thống báo động, máy quét thẻ ID và bảo mật sinh trắc học (ví dụ: đầu đọc dấu vân tay, hệ thống nhận dạng khuôn mặt, v.v.).</w:t>
+      </w:r>
+    </w:p>
+    <w:p>
+      <w:pPr>
+        <w:pStyle w:val="oancuaDanhsach"/>
+        <w:numPr>
+          <w:ilvl w:val="0"/>
+          <w:numId w:val="51"/>
+        </w:numPr>
+      </w:pPr>
+      <w:r>
+        <w:t xml:space="preserve">Loại điều khiển lớp kỹ thuật: Loại này </w:t>
+      </w:r>
+      <w:r>
+        <w:t>bao gồm phần cứng và phần mềm cần thiết để ngăn chặn vi phạm dữ liệu, tấn công DDoS và các mối đe dọa khác nhắm vào mạng</w:t>
+      </w:r>
+      <w:r>
+        <w:t xml:space="preserve">, </w:t>
+      </w:r>
+      <w:r>
+        <w:t>ứng dụng</w:t>
+      </w:r>
+      <w:r>
+        <w:t xml:space="preserve"> và dữ liệu</w:t>
+      </w:r>
+      <w:r>
+        <w:t>.</w:t>
+      </w:r>
+      <w:r>
+        <w:t xml:space="preserve"> </w:t>
+      </w:r>
+      <w:r>
+        <w:t>Các sản phẩm bảo mật phổ biến ở lớp này bao gồm tường lửa, cổng web an toàn (SWG), hệ thống phát hiện hoặc ngăn chặn xâm nhập (IDS/IPS), công nghệ cô lập trình duyệt,</w:t>
+      </w:r>
+      <w:r>
+        <w:t xml:space="preserve"> </w:t>
+      </w:r>
+      <w:r>
+        <w:t>phần mềm phát hiện và phản hồi điểm cuối (EDR), phần mềm ngăn ngừa mất dữ liệu (DLP), tường lửa ứng dụng web (WAF) và phần mềm chống phần mềm độc hại, cùng nhiều phần mềm khác.</w:t>
+      </w:r>
+    </w:p>
+    <w:p>
+      <w:pPr>
+        <w:pStyle w:val="oancuaDanhsach"/>
+        <w:numPr>
+          <w:ilvl w:val="0"/>
+          <w:numId w:val="51"/>
+        </w:numPr>
+      </w:pPr>
+      <w:r>
+        <w:t xml:space="preserve">Loại điều khiển lớp quản trị, thường loại này được </w:t>
+      </w:r>
+      <w:r>
+        <w:t>đề cập đến</w:t>
+      </w:r>
+      <w:r>
+        <w:t xml:space="preserve"> như</w:t>
+      </w:r>
+      <w:r>
+        <w:t xml:space="preserve"> các chính sách do quản trị viên hệ thống và nhóm bảo mật đặt ra để kiểm soát quyền truy cập vào hệ thống nội bộ, tài nguyên của công ty và các dữ liệu và ứng dụng nhạy cảm khác.</w:t>
+      </w:r>
+      <w:r>
+        <w:t xml:space="preserve"> </w:t>
+      </w:r>
+      <w:r>
+        <w:t>Nó cũng có thể bao gồm đào tạo nhận thức về bảo mật để đảm bảo người dùng thực hiện tốt biện pháp bảo mật, giữ bí mật dữ liệu và tránh để hệ thống, thiết bị và ứng dụng gặp phải những rủi ro không đáng có.</w:t>
+      </w:r>
+    </w:p>
+    <w:p>
+      <w:pPr>
+        <w:ind w:firstLine="0"/>
+      </w:pPr>
+      <w:r>
+        <w:br w:type="page"/>
+      </w:r>
+    </w:p>
+    <w:p>
+      <w:pPr>
+        <w:pStyle w:val="Kiu1"/>
+      </w:pPr>
+      <w:r>
+        <w:rPr>
+          <w:rFonts w:eastAsia="Calibri"/>
         </w:rPr>
         <w:lastRenderedPageBreak/>
         <w:t xml:space="preserve"> Thiết kế mạng theo sơ đồ mạng</w:t>
       </w:r>
     </w:p>
     <w:p>
-      <w:pPr>
-        <w:keepNext/>
-        <w:keepLines/>
-        <w:ind w:left="0"/>
+      <w:r>
+        <w:t>Topology:</w:t>
+      </w:r>
+    </w:p>
+    <w:p>
+      <w:pPr>
+        <w:jc w:val="center"/>
+      </w:pPr>
+      <w:r>
         <w:rPr>
-          <w:lang w:eastAsia="ar-SA"/>
+          <w:rFonts w:asciiTheme="minorHAnsi" w:eastAsiaTheme="minorHAnsi" w:hAnsiTheme="minorHAnsi" w:cstheme="minorBidi"/>
+          <w:sz w:val="22"/>
+          <w:szCs w:val="22"/>
+          <w:lang w:eastAsia="en-US"/>
         </w:rPr>
-      </w:pPr>
-      <w:r>
-        <w:rPr>
-          <w:lang w:eastAsia="ar-SA"/>
-        </w:rPr>
-        <w:t>Topology:</w:t>
+        <w:object w:dxaOrig="9348" w:dyaOrig="3984" w14:anchorId="5B9A818A">
+          <v:shapetype id="_x0000_t75" coordsize="21600,21600" o:spt="75" o:preferrelative="t" path="m@4@5l@4@11@9@11@9@5xe" filled="f" stroked="f">
+            <v:stroke joinstyle="miter"/>
+            <v:formulas>
+              <v:f eqn="if lineDrawn pixelLineWidth 0"/>
+              <v:f eqn="sum @0 1 0"/>
+              <v:f eqn="sum 0 0 @1"/>
+              <v:f eqn="prod @2 1 2"/>
+              <v:f eqn="prod @3 21600 pixelWidth"/>
+              <v:f eqn="prod @3 21600 pixelHeight"/>
+              <v:f eqn="sum @0 0 1"/>
+              <v:f eqn="prod @6 1 2"/>
+              <v:f eqn="prod @7 21600 pixelWidth"/>
+              <v:f eqn="sum @8 21600 0"/>
+              <v:f eqn="prod @7 21600 pixelHeight"/>
+              <v:f eqn="sum @10 21600 0"/>
+            </v:formulas>
+            <v:path o:extrusionok="f" gradientshapeok="t" o:connecttype="rect"/>
+            <o:lock v:ext="edit" aspectratio="t"/>
+          </v:shapetype>
+          <v:shape id="_x0000_i1025" type="#_x0000_t75" style="width:467.4pt;height:199.2pt" o:ole="">
+            <v:imagedata r:id="rId9" o:title=""/>
+          </v:shape>
+          <o:OLEObject Type="Embed" ProgID="Visio.Drawing.11" ShapeID="_x0000_i1025" DrawAspect="Content" ObjectID="_1794654984" r:id="rId10"/>
+        </w:object>
       </w:r>
     </w:p>
     <w:p>
@@ -778,128 +914,24 @@
     <w:p>
       <w:pPr>
         <w:pStyle w:val="oancuaDanhsach"/>
-        <w:ind w:left="649"/>
-        <w:rPr>
-          <w:lang w:eastAsia="ar-SA"/>
-        </w:rPr>
-      </w:pPr>
-      <w:r>
-        <w:rPr>
-          <w:lang w:eastAsia="ar-SA"/>
-        </w:rPr>
+      </w:pPr>
+      <w:r>
         <w:t>CORE SWITCH:</w:t>
       </w:r>
     </w:p>
     <w:p>
       <w:pPr>
         <w:pStyle w:val="oancuaDanhsach"/>
-        <w:ind w:left="649"/>
-        <w:rPr>
-          <w:lang w:eastAsia="ar-SA"/>
-        </w:rPr>
       </w:pPr>
       <w:r>
         <w:rPr>
           <w:noProof/>
-          <w:lang w:eastAsia="ar-SA"/>
         </w:rPr>
         <w:drawing>
           <wp:inline distT="0" distB="0" distL="0" distR="0" wp14:anchorId="0A287507" wp14:editId="4D1E3315">
             <wp:extent cx="3787468" cy="739204"/>
             <wp:effectExtent l="0" t="0" r="3810" b="3810"/>
             <wp:docPr id="1" name="Picture 1"/>
-            <wp:cNvGraphicFramePr>
-              <a:graphicFrameLocks xmlns:a="http://schemas.openxmlformats.org/drawingml/2006/main" noChangeAspect="1"/>
-            </wp:cNvGraphicFramePr>
-            <a:graphic xmlns:a="http://schemas.openxmlformats.org/drawingml/2006/main">
-              <a:graphicData uri="http://schemas.openxmlformats.org/drawingml/2006/picture">
-                <pic:pic xmlns:pic="http://schemas.openxmlformats.org/drawingml/2006/picture">
-                  <pic:nvPicPr>
-                    <pic:cNvPr id="1" name=""/>
-                    <pic:cNvPicPr/>
-                  </pic:nvPicPr>
-                  <pic:blipFill>
-                    <a:blip r:embed="rId10"/>
-                    <a:stretch>
-                      <a:fillRect/>
-                    </a:stretch>
-                  </pic:blipFill>
-                  <pic:spPr>
-                    <a:xfrm>
-                      <a:off x="0" y="0"/>
-                      <a:ext cx="3787468" cy="739204"/>
-                    </a:xfrm>
-                    <a:prstGeom prst="rect">
-                      <a:avLst/>
-                    </a:prstGeom>
-                  </pic:spPr>
-                </pic:pic>
-              </a:graphicData>
-            </a:graphic>
-          </wp:inline>
-        </w:drawing>
-      </w:r>
-    </w:p>
-    <w:p>
-      <w:pPr>
-        <w:pStyle w:val="oancuaDanhsach"/>
-        <w:ind w:left="649"/>
-        <w:rPr>
-          <w:lang w:eastAsia="ar-SA"/>
-        </w:rPr>
-      </w:pPr>
-      <w:r>
-        <w:rPr>
-          <w:lang w:eastAsia="ar-SA"/>
-        </w:rPr>
-        <w:t xml:space="preserve">Core switch này sẽ được coi là </w:t>
-      </w:r>
-      <w:r>
-        <w:rPr>
-          <w:lang w:eastAsia="ar-SA"/>
-        </w:rPr>
-        <w:t>vtp</w:t>
-      </w:r>
-      <w:r>
-        <w:rPr>
-          <w:lang w:eastAsia="ar-SA"/>
-        </w:rPr>
-        <w:t xml:space="preserve"> mode server, nhưng mặc định trên các switch cisco đã là vtp mode server rồi nên dùng lệnh vtp mode server là không cần thiết.</w:t>
-      </w:r>
-    </w:p>
-    <w:p>
-      <w:pPr>
-        <w:pStyle w:val="oancuaDanhsach"/>
-        <w:ind w:left="649"/>
-        <w:rPr>
-          <w:lang w:eastAsia="ar-SA"/>
-        </w:rPr>
-      </w:pPr>
-      <w:r>
-        <w:rPr>
-          <w:lang w:eastAsia="ar-SA"/>
-        </w:rPr>
-        <w:t>Các switch cấp dưới sẽ được cấu hình vtp mode client:</w:t>
-      </w:r>
-    </w:p>
-    <w:p>
-      <w:pPr>
-        <w:pStyle w:val="oancuaDanhsach"/>
-        <w:ind w:left="649"/>
-        <w:rPr>
-          <w:lang w:eastAsia="ar-SA"/>
-        </w:rPr>
-      </w:pPr>
-      <w:r>
-        <w:rPr>
-          <w:noProof/>
-          <w:lang w:eastAsia="ar-SA"/>
-        </w:rPr>
-        <w:drawing>
-          <wp:inline distT="0" distB="0" distL="0" distR="0" wp14:anchorId="2030EA97" wp14:editId="0FA47521">
-            <wp:extent cx="3673158" cy="708721"/>
-            <wp:effectExtent l="0" t="0" r="3810" b="0"/>
-            <wp:docPr id="2" name="Picture 2"/>
             <wp:cNvGraphicFramePr>
               <a:graphicFrameLocks xmlns:a="http://schemas.openxmlformats.org/drawingml/2006/main" noChangeAspect="1"/>
             </wp:cNvGraphicFramePr>
@@ -919,7 +951,7 @@
                   <pic:spPr>
                     <a:xfrm>
                       <a:off x="0" y="0"/>
-                      <a:ext cx="3673158" cy="708721"/>
+                      <a:ext cx="3787468" cy="739204"/>
                     </a:xfrm>
                     <a:prstGeom prst="rect">
                       <a:avLst/>
@@ -935,21 +967,38 @@
     <w:p>
       <w:pPr>
         <w:pStyle w:val="oancuaDanhsach"/>
-        <w:ind w:left="649"/>
-        <w:rPr>
-          <w:lang w:eastAsia="ar-SA"/>
-        </w:rPr>
+      </w:pPr>
+      <w:r>
+        <w:t xml:space="preserve">Core switch này sẽ được coi là </w:t>
+      </w:r>
+      <w:r>
+        <w:t>vtp</w:t>
+      </w:r>
+      <w:r>
+        <w:t xml:space="preserve"> mode server, nhưng mặc định trên các switch cisco đã là vtp mode server rồi nên dùng lệnh vtp mode server là không cần thiết.</w:t>
+      </w:r>
+    </w:p>
+    <w:p>
+      <w:pPr>
+        <w:pStyle w:val="oancuaDanhsach"/>
+      </w:pPr>
+      <w:r>
+        <w:t>Các switch cấp dưới sẽ được cấu hình vtp mode client:</w:t>
+      </w:r>
+    </w:p>
+    <w:p>
+      <w:pPr>
+        <w:pStyle w:val="oancuaDanhsach"/>
       </w:pPr>
       <w:r>
         <w:rPr>
           <w:noProof/>
-          <w:lang w:eastAsia="ar-SA"/>
         </w:rPr>
         <w:drawing>
-          <wp:inline distT="0" distB="0" distL="0" distR="0" wp14:anchorId="5059D560" wp14:editId="215BA68F">
-            <wp:extent cx="3444538" cy="731583"/>
+          <wp:inline distT="0" distB="0" distL="0" distR="0" wp14:anchorId="2030EA97" wp14:editId="0FA47521">
+            <wp:extent cx="3673158" cy="708721"/>
             <wp:effectExtent l="0" t="0" r="3810" b="0"/>
-            <wp:docPr id="3" name="Picture 3"/>
+            <wp:docPr id="2" name="Picture 2"/>
             <wp:cNvGraphicFramePr>
               <a:graphicFrameLocks xmlns:a="http://schemas.openxmlformats.org/drawingml/2006/main" noChangeAspect="1"/>
             </wp:cNvGraphicFramePr>
@@ -969,7 +1018,7 @@
                   <pic:spPr>
                     <a:xfrm>
                       <a:off x="0" y="0"/>
-                      <a:ext cx="3444538" cy="731583"/>
+                      <a:ext cx="3673158" cy="708721"/>
                     </a:xfrm>
                     <a:prstGeom prst="rect">
                       <a:avLst/>
@@ -985,21 +1034,16 @@
     <w:p>
       <w:pPr>
         <w:pStyle w:val="oancuaDanhsach"/>
-        <w:ind w:left="649"/>
-        <w:rPr>
-          <w:lang w:eastAsia="ar-SA"/>
-        </w:rPr>
       </w:pPr>
       <w:r>
         <w:rPr>
           <w:noProof/>
-          <w:lang w:eastAsia="ar-SA"/>
         </w:rPr>
         <w:drawing>
-          <wp:inline distT="0" distB="0" distL="0" distR="0" wp14:anchorId="7A8F5884" wp14:editId="6843A6D4">
-            <wp:extent cx="4915326" cy="2072820"/>
-            <wp:effectExtent l="0" t="0" r="0" b="3810"/>
-            <wp:docPr id="4" name="Picture 4"/>
+          <wp:inline distT="0" distB="0" distL="0" distR="0" wp14:anchorId="5059D560" wp14:editId="215BA68F">
+            <wp:extent cx="3444538" cy="731583"/>
+            <wp:effectExtent l="0" t="0" r="3810" b="0"/>
+            <wp:docPr id="3" name="Picture 3"/>
             <wp:cNvGraphicFramePr>
               <a:graphicFrameLocks xmlns:a="http://schemas.openxmlformats.org/drawingml/2006/main" noChangeAspect="1"/>
             </wp:cNvGraphicFramePr>
@@ -1019,7 +1063,7 @@
                   <pic:spPr>
                     <a:xfrm>
                       <a:off x="0" y="0"/>
-                      <a:ext cx="4915326" cy="2072820"/>
+                      <a:ext cx="3444538" cy="731583"/>
                     </a:xfrm>
                     <a:prstGeom prst="rect">
                       <a:avLst/>
@@ -1035,96 +1079,17 @@
     <w:p>
       <w:pPr>
         <w:pStyle w:val="oancuaDanhsach"/>
-        <w:ind w:left="649"/>
-        <w:rPr>
-          <w:lang w:eastAsia="ar-SA"/>
-        </w:rPr>
-      </w:pPr>
-      <w:r>
-        <w:rPr>
-          <w:lang w:eastAsia="ar-SA"/>
-        </w:rPr>
-        <w:t>Các Switch access ở Building 2 và Building 3 cấu hình vtp tương tự như ACC_SW1.</w:t>
-      </w:r>
-    </w:p>
-    <w:p>
-      <w:pPr>
-        <w:pStyle w:val="oancuaDanhsach"/>
-        <w:ind w:left="649"/>
-        <w:rPr>
-          <w:lang w:eastAsia="ar-SA"/>
-        </w:rPr>
-      </w:pPr>
-      <w:r>
-        <w:rPr>
-          <w:lang w:eastAsia="ar-SA"/>
-        </w:rPr>
-        <w:t>Bước 2: Cấu hình VLAN</w:t>
-      </w:r>
-    </w:p>
-    <w:p>
-      <w:pPr>
-        <w:pStyle w:val="oancuaDanhsach"/>
-        <w:ind w:left="649"/>
-        <w:rPr>
-          <w:lang w:eastAsia="ar-SA"/>
-        </w:rPr>
-      </w:pPr>
-      <w:r>
-        <w:rPr>
-          <w:lang w:eastAsia="ar-SA"/>
-        </w:rPr>
-        <w:t>Định nghĩa các VLAN trên CORE SWITCH:</w:t>
-      </w:r>
-      <w:r>
-        <w:rPr>
-          <w:lang w:eastAsia="ar-SA"/>
-        </w:rPr>
-        <w:br w:type="page"/>
-      </w:r>
-    </w:p>
-    <w:p>
-      <w:pPr>
-        <w:keepNext/>
-        <w:keepLines/>
-        <w:ind w:left="0"/>
-        <w:rPr>
-          <w:lang w:eastAsia="ar-SA"/>
-        </w:rPr>
-      </w:pPr>
-    </w:p>
-    <w:p>
-      <w:pPr>
-        <w:rPr>
-          <w:lang w:eastAsia="ar-SA"/>
-        </w:rPr>
-      </w:pPr>
-    </w:p>
-    <w:p>
-      <w:pPr>
-        <w:tabs>
-          <w:tab w:val="left" w:pos="1390"/>
-        </w:tabs>
-        <w:rPr>
-          <w:lang w:eastAsia="ar-SA"/>
-        </w:rPr>
-      </w:pPr>
-      <w:r>
-        <w:rPr>
-          <w:lang w:eastAsia="ar-SA"/>
-        </w:rPr>
-        <w:tab/>
-      </w:r>
+      </w:pPr>
       <w:r>
         <w:rPr>
           <w:noProof/>
-          <w:lang w:eastAsia="ar-SA"/>
         </w:rPr>
+        <w:lastRenderedPageBreak/>
         <w:drawing>
-          <wp:inline distT="0" distB="0" distL="0" distR="0" wp14:anchorId="3071DC64" wp14:editId="1B20C085">
-            <wp:extent cx="4663844" cy="2865368"/>
-            <wp:effectExtent l="0" t="0" r="3810" b="0"/>
-            <wp:docPr id="6" name="Picture 6"/>
+          <wp:inline distT="0" distB="0" distL="0" distR="0" wp14:anchorId="7A8F5884" wp14:editId="6843A6D4">
+            <wp:extent cx="4915326" cy="2072820"/>
+            <wp:effectExtent l="0" t="0" r="0" b="3810"/>
+            <wp:docPr id="4" name="Picture 4"/>
             <wp:cNvGraphicFramePr>
               <a:graphicFrameLocks xmlns:a="http://schemas.openxmlformats.org/drawingml/2006/main" noChangeAspect="1"/>
             </wp:cNvGraphicFramePr>
@@ -1144,7 +1109,7 @@
                   <pic:spPr>
                     <a:xfrm>
                       <a:off x="0" y="0"/>
-                      <a:ext cx="4663844" cy="2865368"/>
+                      <a:ext cx="4915326" cy="2072820"/>
                     </a:xfrm>
                     <a:prstGeom prst="rect">
                       <a:avLst/>
@@ -1159,75 +1124,46 @@
     </w:p>
     <w:p>
       <w:pPr>
-        <w:rPr>
-          <w:lang w:eastAsia="ar-SA"/>
-        </w:rPr>
-      </w:pPr>
-    </w:p>
-    <w:p>
-      <w:pPr>
-        <w:tabs>
-          <w:tab w:val="left" w:pos="1380"/>
-        </w:tabs>
-        <w:rPr>
-          <w:lang w:eastAsia="ar-SA"/>
-        </w:rPr>
-      </w:pPr>
-      <w:r>
-        <w:rPr>
-          <w:lang w:eastAsia="ar-SA"/>
-        </w:rPr>
-        <w:tab/>
-        <w:t>Ta cấu hình Etherchannel cho các đường dây giữa CORE SWITCH và DIST SWITCH 1,2</w:t>
-      </w:r>
-      <w:r>
-        <w:rPr>
-          <w:lang w:eastAsia="ar-SA"/>
-        </w:rPr>
-        <w:t>.</w:t>
-      </w:r>
-    </w:p>
-    <w:p>
-      <w:pPr>
-        <w:tabs>
-          <w:tab w:val="left" w:pos="2000"/>
-        </w:tabs>
-        <w:rPr>
-          <w:lang w:eastAsia="ar-SA"/>
-        </w:rPr>
-      </w:pPr>
-      <w:r>
-        <w:rPr>
-          <w:lang w:eastAsia="ar-SA"/>
-        </w:rPr>
-        <w:t>Cấu hình đường kết nối giữa CORE SWITCH và 2 DIST SWITCH sử dụng giao thức PagP:</w:t>
-      </w:r>
-    </w:p>
-    <w:p>
-      <w:pPr>
-        <w:tabs>
-          <w:tab w:val="left" w:pos="2000"/>
-        </w:tabs>
-        <w:rPr>
-          <w:lang w:eastAsia="ar-SA"/>
-        </w:rPr>
-      </w:pPr>
-      <w:r>
-        <w:rPr>
-          <w:lang w:eastAsia="ar-SA"/>
-        </w:rPr>
+        <w:pStyle w:val="oancuaDanhsach"/>
+      </w:pPr>
+      <w:r>
+        <w:t>Các Switch access ở Building 2 và Building 3 cấu hình vtp tương tự như ACC_SW1.</w:t>
+      </w:r>
+    </w:p>
+    <w:p>
+      <w:pPr>
+        <w:pStyle w:val="oancuaDanhsach"/>
+      </w:pPr>
+      <w:r>
+        <w:t>Bước 2: Cấu hình VLAN</w:t>
+      </w:r>
+    </w:p>
+    <w:p>
+      <w:pPr>
+        <w:pStyle w:val="oancuaDanhsach"/>
+      </w:pPr>
+      <w:r>
+        <w:t>Định nghĩa các VLAN trên CORE SWITCH:</w:t>
+      </w:r>
+      <w:r>
+        <w:br w:type="page"/>
+      </w:r>
+    </w:p>
+    <w:p/>
+    <w:p/>
+    <w:p>
+      <w:r>
         <w:tab/>
       </w:r>
       <w:r>
         <w:rPr>
           <w:noProof/>
-          <w:lang w:eastAsia="ar-SA"/>
         </w:rPr>
         <w:drawing>
-          <wp:inline distT="0" distB="0" distL="0" distR="0" wp14:anchorId="2748EFEB" wp14:editId="3428C1BF">
-            <wp:extent cx="3703641" cy="312447"/>
-            <wp:effectExtent l="0" t="0" r="0" b="0"/>
-            <wp:docPr id="9" name="Picture 9"/>
+          <wp:inline distT="0" distB="0" distL="0" distR="0" wp14:anchorId="3071DC64" wp14:editId="1B20C085">
+            <wp:extent cx="4663844" cy="2865368"/>
+            <wp:effectExtent l="0" t="0" r="3810" b="0"/>
+            <wp:docPr id="6" name="Picture 6"/>
             <wp:cNvGraphicFramePr>
               <a:graphicFrameLocks xmlns:a="http://schemas.openxmlformats.org/drawingml/2006/main" noChangeAspect="1"/>
             </wp:cNvGraphicFramePr>
@@ -1247,7 +1183,7 @@
                   <pic:spPr>
                     <a:xfrm>
                       <a:off x="0" y="0"/>
-                      <a:ext cx="3703641" cy="312447"/>
+                      <a:ext cx="4663844" cy="2865368"/>
                     </a:xfrm>
                     <a:prstGeom prst="rect">
                       <a:avLst/>
@@ -1260,31 +1196,34 @@
         </w:drawing>
       </w:r>
     </w:p>
-    <w:p>
-      <w:pPr>
-        <w:tabs>
-          <w:tab w:val="left" w:pos="2000"/>
-        </w:tabs>
-        <w:rPr>
-          <w:lang w:eastAsia="ar-SA"/>
-        </w:rPr>
-      </w:pPr>
-      <w:r>
-        <w:rPr>
-          <w:lang w:eastAsia="ar-SA"/>
-        </w:rPr>
+    <w:p/>
+    <w:p>
+      <w:r>
+        <w:tab/>
+        <w:t>Ta cấu hình Etherchannel cho các đường dây giữa CORE SWITCH và DIST SWITCH 1,2</w:t>
+      </w:r>
+      <w:r>
+        <w:t>.</w:t>
+      </w:r>
+    </w:p>
+    <w:p>
+      <w:r>
+        <w:t>Cấu hình đường kết nối giữa CORE SWITCH và 2 DIST SWITCH sử dụng giao thức PagP:</w:t>
+      </w:r>
+    </w:p>
+    <w:p>
+      <w:r>
         <w:tab/>
       </w:r>
       <w:r>
         <w:rPr>
           <w:noProof/>
-          <w:lang w:eastAsia="ar-SA"/>
         </w:rPr>
         <w:drawing>
-          <wp:inline distT="0" distB="0" distL="0" distR="0" wp14:anchorId="48F44871" wp14:editId="5E8BF77B">
-            <wp:extent cx="3596952" cy="129551"/>
-            <wp:effectExtent l="0" t="0" r="3810" b="3810"/>
-            <wp:docPr id="10" name="Picture 10"/>
+          <wp:inline distT="0" distB="0" distL="0" distR="0" wp14:anchorId="2748EFEB" wp14:editId="3428C1BF">
+            <wp:extent cx="3703641" cy="312447"/>
+            <wp:effectExtent l="0" t="0" r="0" b="0"/>
+            <wp:docPr id="9" name="Picture 9"/>
             <wp:cNvGraphicFramePr>
               <a:graphicFrameLocks xmlns:a="http://schemas.openxmlformats.org/drawingml/2006/main" noChangeAspect="1"/>
             </wp:cNvGraphicFramePr>
@@ -1304,7 +1243,7 @@
                   <pic:spPr>
                     <a:xfrm>
                       <a:off x="0" y="0"/>
-                      <a:ext cx="3596952" cy="129551"/>
+                      <a:ext cx="3703641" cy="312447"/>
                     </a:xfrm>
                     <a:prstGeom prst="rect">
                       <a:avLst/>
@@ -1318,30 +1257,18 @@
       </w:r>
     </w:p>
     <w:p>
-      <w:pPr>
-        <w:tabs>
-          <w:tab w:val="left" w:pos="2000"/>
-        </w:tabs>
-        <w:rPr>
-          <w:lang w:eastAsia="ar-SA"/>
-        </w:rPr>
-      </w:pPr>
-      <w:r>
-        <w:rPr>
-          <w:lang w:eastAsia="ar-SA"/>
-        </w:rPr>
+      <w:r>
         <w:tab/>
       </w:r>
       <w:r>
         <w:rPr>
           <w:noProof/>
-          <w:lang w:eastAsia="ar-SA"/>
         </w:rPr>
         <w:drawing>
-          <wp:inline distT="0" distB="0" distL="0" distR="0" wp14:anchorId="34C461C5" wp14:editId="6CE791FD">
-            <wp:extent cx="2911092" cy="365792"/>
-            <wp:effectExtent l="0" t="0" r="3810" b="0"/>
-            <wp:docPr id="7" name="Picture 7"/>
+          <wp:inline distT="0" distB="0" distL="0" distR="0" wp14:anchorId="48F44871" wp14:editId="5E8BF77B">
+            <wp:extent cx="3596952" cy="129551"/>
+            <wp:effectExtent l="0" t="0" r="3810" b="3810"/>
+            <wp:docPr id="10" name="Picture 10"/>
             <wp:cNvGraphicFramePr>
               <a:graphicFrameLocks xmlns:a="http://schemas.openxmlformats.org/drawingml/2006/main" noChangeAspect="1"/>
             </wp:cNvGraphicFramePr>
@@ -1361,7 +1288,7 @@
                   <pic:spPr>
                     <a:xfrm>
                       <a:off x="0" y="0"/>
-                      <a:ext cx="2911092" cy="365792"/>
+                      <a:ext cx="3596952" cy="129551"/>
                     </a:xfrm>
                     <a:prstGeom prst="rect">
                       <a:avLst/>
@@ -1375,30 +1302,18 @@
       </w:r>
     </w:p>
     <w:p>
-      <w:pPr>
-        <w:tabs>
-          <w:tab w:val="left" w:pos="2000"/>
-        </w:tabs>
-        <w:rPr>
-          <w:lang w:eastAsia="ar-SA"/>
-        </w:rPr>
-      </w:pPr>
-      <w:r>
-        <w:rPr>
-          <w:lang w:eastAsia="ar-SA"/>
-        </w:rPr>
+      <w:r>
         <w:tab/>
       </w:r>
       <w:r>
         <w:rPr>
           <w:noProof/>
-          <w:lang w:eastAsia="ar-SA"/>
         </w:rPr>
         <w:drawing>
-          <wp:inline distT="0" distB="0" distL="0" distR="0" wp14:anchorId="45A963AC" wp14:editId="0E61A14B">
-            <wp:extent cx="3520745" cy="99069"/>
+          <wp:inline distT="0" distB="0" distL="0" distR="0" wp14:anchorId="34C461C5" wp14:editId="6CE791FD">
+            <wp:extent cx="2911092" cy="365792"/>
             <wp:effectExtent l="0" t="0" r="3810" b="0"/>
-            <wp:docPr id="8" name="Picture 8"/>
+            <wp:docPr id="7" name="Picture 7"/>
             <wp:cNvGraphicFramePr>
               <a:graphicFrameLocks xmlns:a="http://schemas.openxmlformats.org/drawingml/2006/main" noChangeAspect="1"/>
             </wp:cNvGraphicFramePr>
@@ -1418,7 +1333,7 @@
                   <pic:spPr>
                     <a:xfrm>
                       <a:off x="0" y="0"/>
-                      <a:ext cx="3520745" cy="99069"/>
+                      <a:ext cx="2911092" cy="365792"/>
                     </a:xfrm>
                     <a:prstGeom prst="rect">
                       <a:avLst/>
@@ -1432,37 +1347,18 @@
       </w:r>
     </w:p>
     <w:p>
-      <w:pPr>
-        <w:rPr>
-          <w:lang w:eastAsia="ar-SA"/>
-        </w:rPr>
-      </w:pPr>
-    </w:p>
-    <w:p>
-      <w:pPr>
-        <w:tabs>
-          <w:tab w:val="left" w:pos="1870"/>
-        </w:tabs>
-        <w:rPr>
-          <w:lang w:eastAsia="ar-SA"/>
-        </w:rPr>
-      </w:pPr>
-      <w:r>
-        <w:rPr>
-          <w:lang w:eastAsia="ar-SA"/>
-        </w:rPr>
+      <w:r>
         <w:tab/>
       </w:r>
       <w:r>
         <w:rPr>
           <w:noProof/>
-          <w:lang w:eastAsia="ar-SA"/>
         </w:rPr>
         <w:drawing>
-          <wp:inline distT="0" distB="0" distL="0" distR="0" wp14:anchorId="25591DFC" wp14:editId="66E0153A">
-            <wp:extent cx="4282811" cy="899238"/>
+          <wp:inline distT="0" distB="0" distL="0" distR="0" wp14:anchorId="45A963AC" wp14:editId="0E61A14B">
+            <wp:extent cx="3520745" cy="99069"/>
             <wp:effectExtent l="0" t="0" r="3810" b="0"/>
-            <wp:docPr id="11" name="Picture 11"/>
+            <wp:docPr id="8" name="Picture 8"/>
             <wp:cNvGraphicFramePr>
               <a:graphicFrameLocks xmlns:a="http://schemas.openxmlformats.org/drawingml/2006/main" noChangeAspect="1"/>
             </wp:cNvGraphicFramePr>
@@ -1482,7 +1378,7 @@
                   <pic:spPr>
                     <a:xfrm>
                       <a:off x="0" y="0"/>
-                      <a:ext cx="4282811" cy="899238"/>
+                      <a:ext cx="3520745" cy="99069"/>
                     </a:xfrm>
                     <a:prstGeom prst="rect">
                       <a:avLst/>
@@ -1495,31 +1391,20 @@
         </w:drawing>
       </w:r>
     </w:p>
-    <w:p>
-      <w:pPr>
-        <w:tabs>
-          <w:tab w:val="left" w:pos="1870"/>
-        </w:tabs>
-        <w:rPr>
-          <w:lang w:eastAsia="ar-SA"/>
-        </w:rPr>
-      </w:pPr>
-      <w:r>
-        <w:rPr>
-          <w:lang w:eastAsia="ar-SA"/>
-        </w:rPr>
+    <w:p/>
+    <w:p>
+      <w:r>
         <w:tab/>
       </w:r>
       <w:r>
         <w:rPr>
           <w:noProof/>
-          <w:lang w:eastAsia="ar-SA"/>
         </w:rPr>
         <w:drawing>
-          <wp:inline distT="0" distB="0" distL="0" distR="0" wp14:anchorId="22D4669B" wp14:editId="49711E67">
-            <wp:extent cx="4663844" cy="998307"/>
+          <wp:inline distT="0" distB="0" distL="0" distR="0" wp14:anchorId="25591DFC" wp14:editId="66E0153A">
+            <wp:extent cx="4282811" cy="899238"/>
             <wp:effectExtent l="0" t="0" r="3810" b="0"/>
-            <wp:docPr id="13" name="Picture 13"/>
+            <wp:docPr id="11" name="Picture 11"/>
             <wp:cNvGraphicFramePr>
               <a:graphicFrameLocks xmlns:a="http://schemas.openxmlformats.org/drawingml/2006/main" noChangeAspect="1"/>
             </wp:cNvGraphicFramePr>
@@ -1539,7 +1424,7 @@
                   <pic:spPr>
                     <a:xfrm>
                       <a:off x="0" y="0"/>
-                      <a:ext cx="4663844" cy="998307"/>
+                      <a:ext cx="4282811" cy="899238"/>
                     </a:xfrm>
                     <a:prstGeom prst="rect">
                       <a:avLst/>
@@ -1553,73 +1438,18 @@
       </w:r>
     </w:p>
     <w:p>
-      <w:pPr>
-        <w:tabs>
-          <w:tab w:val="left" w:pos="1870"/>
-        </w:tabs>
-        <w:rPr>
-          <w:lang w:eastAsia="ar-SA"/>
-        </w:rPr>
-      </w:pPr>
-      <w:r>
-        <w:rPr>
-          <w:lang w:eastAsia="ar-SA"/>
-        </w:rPr>
+      <w:r>
         <w:tab/>
       </w:r>
-    </w:p>
-    <w:p>
-      <w:pPr>
-        <w:tabs>
-          <w:tab w:val="left" w:pos="1870"/>
-        </w:tabs>
-        <w:rPr>
-          <w:lang w:eastAsia="ar-SA"/>
-        </w:rPr>
-      </w:pPr>
-      <w:r>
-        <w:rPr>
-          <w:lang w:eastAsia="ar-SA"/>
-        </w:rPr>
-        <w:lastRenderedPageBreak/>
-        <w:t>Cấu hình Etherchannel với giao thức LACP giữa các Dist Switch và Access Switch</w:t>
-      </w:r>
-    </w:p>
-    <w:p>
-      <w:pPr>
-        <w:tabs>
-          <w:tab w:val="left" w:pos="1870"/>
-        </w:tabs>
-        <w:rPr>
-          <w:lang w:eastAsia="ar-SA"/>
-        </w:rPr>
-      </w:pPr>
-      <w:r>
-        <w:rPr>
-          <w:lang w:eastAsia="ar-SA"/>
-        </w:rPr>
-        <w:t>Xác minh các cấu hình:</w:t>
-      </w:r>
-    </w:p>
-    <w:p>
-      <w:pPr>
-        <w:tabs>
-          <w:tab w:val="left" w:pos="1870"/>
-        </w:tabs>
-        <w:rPr>
-          <w:lang w:eastAsia="ar-SA"/>
-        </w:rPr>
-      </w:pPr>
       <w:r>
         <w:rPr>
           <w:noProof/>
-          <w:lang w:eastAsia="ar-SA"/>
         </w:rPr>
         <w:drawing>
-          <wp:inline distT="0" distB="0" distL="0" distR="0" wp14:anchorId="49B4959E" wp14:editId="2FDCA77D">
-            <wp:extent cx="4229467" cy="541067"/>
-            <wp:effectExtent l="0" t="0" r="0" b="0"/>
-            <wp:docPr id="14" name="Picture 14"/>
+          <wp:inline distT="0" distB="0" distL="0" distR="0" wp14:anchorId="22D4669B" wp14:editId="49711E67">
+            <wp:extent cx="4663844" cy="998307"/>
+            <wp:effectExtent l="0" t="0" r="3810" b="0"/>
+            <wp:docPr id="13" name="Picture 13"/>
             <wp:cNvGraphicFramePr>
               <a:graphicFrameLocks xmlns:a="http://schemas.openxmlformats.org/drawingml/2006/main" noChangeAspect="1"/>
             </wp:cNvGraphicFramePr>
@@ -1639,7 +1469,7 @@
                   <pic:spPr>
                     <a:xfrm>
                       <a:off x="0" y="0"/>
-                      <a:ext cx="4229467" cy="541067"/>
+                      <a:ext cx="4663844" cy="998307"/>
                     </a:xfrm>
                     <a:prstGeom prst="rect">
                       <a:avLst/>
@@ -1653,24 +1483,31 @@
       </w:r>
     </w:p>
     <w:p>
-      <w:pPr>
-        <w:tabs>
-          <w:tab w:val="left" w:pos="1870"/>
-        </w:tabs>
-        <w:rPr>
-          <w:lang w:eastAsia="ar-SA"/>
-        </w:rPr>
-      </w:pPr>
+      <w:r>
+        <w:tab/>
+      </w:r>
+    </w:p>
+    <w:p>
+      <w:r>
+        <w:t>Cấu hình Etherchannel với giao thức LACP giữa các Dist Switch và Access Switch</w:t>
+      </w:r>
+    </w:p>
+    <w:p>
+      <w:r>
+        <w:lastRenderedPageBreak/>
+        <w:t>Xác minh các cấu hình:</w:t>
+      </w:r>
+    </w:p>
+    <w:p>
       <w:r>
         <w:rPr>
           <w:noProof/>
-          <w:lang w:eastAsia="ar-SA"/>
         </w:rPr>
         <w:drawing>
-          <wp:inline distT="0" distB="0" distL="0" distR="0" wp14:anchorId="0DF41B3A" wp14:editId="68C534BE">
-            <wp:extent cx="4046571" cy="1196444"/>
-            <wp:effectExtent l="0" t="0" r="0" b="3810"/>
-            <wp:docPr id="15" name="Picture 15"/>
+          <wp:inline distT="0" distB="0" distL="0" distR="0" wp14:anchorId="49B4959E" wp14:editId="2FDCA77D">
+            <wp:extent cx="4229467" cy="541067"/>
+            <wp:effectExtent l="0" t="0" r="0" b="0"/>
+            <wp:docPr id="14" name="Picture 14"/>
             <wp:cNvGraphicFramePr>
               <a:graphicFrameLocks xmlns:a="http://schemas.openxmlformats.org/drawingml/2006/main" noChangeAspect="1"/>
             </wp:cNvGraphicFramePr>
@@ -1690,7 +1527,7 @@
                   <pic:spPr>
                     <a:xfrm>
                       <a:off x="0" y="0"/>
-                      <a:ext cx="4046571" cy="1196444"/>
+                      <a:ext cx="4229467" cy="541067"/>
                     </a:xfrm>
                     <a:prstGeom prst="rect">
                       <a:avLst/>
@@ -1704,46 +1541,15 @@
       </w:r>
     </w:p>
     <w:p>
-      <w:pPr>
-        <w:tabs>
-          <w:tab w:val="left" w:pos="1870"/>
-        </w:tabs>
-        <w:rPr>
-          <w:lang w:eastAsia="ar-SA"/>
-        </w:rPr>
-      </w:pPr>
-      <w:r>
-        <w:rPr>
-          <w:lang w:eastAsia="ar-SA"/>
-        </w:rPr>
-        <w:t>Cấu hình tương tự ở phía còn lại (các Access Switch)</w:t>
-      </w:r>
-      <w:r>
-        <w:rPr>
-          <w:lang w:eastAsia="ar-SA"/>
-        </w:rPr>
-        <w:t>:</w:t>
-      </w:r>
-    </w:p>
-    <w:p>
-      <w:pPr>
-        <w:tabs>
-          <w:tab w:val="left" w:pos="1870"/>
-        </w:tabs>
-        <w:rPr>
-          <w:lang w:eastAsia="ar-SA"/>
-        </w:rPr>
-      </w:pPr>
       <w:r>
         <w:rPr>
           <w:noProof/>
-          <w:lang w:eastAsia="ar-SA"/>
         </w:rPr>
         <w:drawing>
-          <wp:inline distT="0" distB="0" distL="0" distR="0" wp14:anchorId="0618BB8F" wp14:editId="7DE01571">
-            <wp:extent cx="4153260" cy="2408129"/>
-            <wp:effectExtent l="0" t="0" r="0" b="0"/>
-            <wp:docPr id="5" name="Picture 5"/>
+          <wp:inline distT="0" distB="0" distL="0" distR="0" wp14:anchorId="0DF41B3A" wp14:editId="68C534BE">
+            <wp:extent cx="4046571" cy="1196444"/>
+            <wp:effectExtent l="0" t="0" r="0" b="3810"/>
+            <wp:docPr id="15" name="Picture 15"/>
             <wp:cNvGraphicFramePr>
               <a:graphicFrameLocks xmlns:a="http://schemas.openxmlformats.org/drawingml/2006/main" noChangeAspect="1"/>
             </wp:cNvGraphicFramePr>
@@ -1763,7 +1569,7 @@
                   <pic:spPr>
                     <a:xfrm>
                       <a:off x="0" y="0"/>
-                      <a:ext cx="4153260" cy="2408129"/>
+                      <a:ext cx="4046571" cy="1196444"/>
                     </a:xfrm>
                     <a:prstGeom prst="rect">
                       <a:avLst/>
@@ -1777,68 +1583,23 @@
       </w:r>
     </w:p>
     <w:p>
-      <w:pPr>
-        <w:tabs>
-          <w:tab w:val="left" w:pos="1870"/>
-        </w:tabs>
-        <w:rPr>
-          <w:lang w:eastAsia="ar-SA"/>
-        </w:rPr>
-      </w:pPr>
-      <w:r>
-        <w:rPr>
-          <w:lang w:eastAsia="ar-SA"/>
-        </w:rPr>
-        <w:t>Vì số port channel trên switch 2960 giới hạn chỉ từ 1 đến 6</w:t>
-      </w:r>
-      <w:r>
-        <w:rPr>
-          <w:lang w:eastAsia="ar-SA"/>
-        </w:rPr>
-        <w:t xml:space="preserve">, không thể đặt lên 7 </w:t>
-      </w:r>
-      <w:r>
-        <w:rPr>
-          <w:lang w:eastAsia="ar-SA"/>
-        </w:rPr>
-        <w:t>nên switch acces 1 sẽ đặt port channel là 1. Điều này không ảnh hưởng đến cách hoạt động của etherchannel vì channel-group chỉ mang tính cục bộ trên một switch.</w:t>
-      </w:r>
-    </w:p>
-    <w:p>
-      <w:pPr>
-        <w:tabs>
-          <w:tab w:val="left" w:pos="1870"/>
-        </w:tabs>
-        <w:rPr>
-          <w:lang w:eastAsia="ar-SA"/>
-        </w:rPr>
-      </w:pPr>
-      <w:r>
-        <w:rPr>
-          <w:lang w:eastAsia="ar-SA"/>
-        </w:rPr>
-        <w:t>Các switch access còn lại cấu hình tương tự.</w:t>
-      </w:r>
-    </w:p>
-    <w:p>
-      <w:pPr>
-        <w:tabs>
-          <w:tab w:val="left" w:pos="1870"/>
-        </w:tabs>
-        <w:rPr>
-          <w:lang w:eastAsia="ar-SA"/>
-        </w:rPr>
-      </w:pPr>
+      <w:r>
+        <w:t>Cấu hình tương tự ở phía còn lại (các Access Switch)</w:t>
+      </w:r>
+      <w:r>
+        <w:t>:</w:t>
+      </w:r>
+    </w:p>
+    <w:p>
       <w:r>
         <w:rPr>
           <w:noProof/>
-          <w:lang w:eastAsia="ar-SA"/>
         </w:rPr>
         <w:drawing>
-          <wp:inline distT="0" distB="0" distL="0" distR="0" wp14:anchorId="1E50A100" wp14:editId="163D4190">
-            <wp:extent cx="4938188" cy="883997"/>
+          <wp:inline distT="0" distB="0" distL="0" distR="0" wp14:anchorId="0618BB8F" wp14:editId="7DE01571">
+            <wp:extent cx="4153260" cy="2408129"/>
             <wp:effectExtent l="0" t="0" r="0" b="0"/>
-            <wp:docPr id="12" name="Picture 12"/>
+            <wp:docPr id="5" name="Picture 5"/>
             <wp:cNvGraphicFramePr>
               <a:graphicFrameLocks xmlns:a="http://schemas.openxmlformats.org/drawingml/2006/main" noChangeAspect="1"/>
             </wp:cNvGraphicFramePr>
@@ -1858,7 +1619,7 @@
                   <pic:spPr>
                     <a:xfrm>
                       <a:off x="0" y="0"/>
-                      <a:ext cx="4938188" cy="883997"/>
+                      <a:ext cx="4153260" cy="2408129"/>
                     </a:xfrm>
                     <a:prstGeom prst="rect">
                       <a:avLst/>
@@ -1872,21 +1633,31 @@
       </w:r>
     </w:p>
     <w:p>
-      <w:pPr>
-        <w:rPr>
-          <w:lang w:eastAsia="ar-SA"/>
-        </w:rPr>
-      </w:pPr>
+      <w:r>
+        <w:t>Vì số port channel trên switch 2960 giới hạn chỉ từ 1 đến 6</w:t>
+      </w:r>
+      <w:r>
+        <w:t xml:space="preserve">, không thể đặt lên 7 </w:t>
+      </w:r>
+      <w:r>
+        <w:t>nên switch acces 1 sẽ đặt port channel là 1. Điều này không ảnh hưởng đến cách hoạt động của etherchannel vì channel-group chỉ mang tính cục bộ trên một switch.</w:t>
+      </w:r>
+    </w:p>
+    <w:p>
+      <w:r>
+        <w:t>Các switch access còn lại cấu hình tương tự.</w:t>
+      </w:r>
+    </w:p>
+    <w:p>
       <w:r>
         <w:rPr>
           <w:noProof/>
-          <w:lang w:eastAsia="ar-SA"/>
         </w:rPr>
         <w:drawing>
-          <wp:inline distT="0" distB="0" distL="0" distR="0" wp14:anchorId="4C642A9A" wp14:editId="39C33FF8">
-            <wp:extent cx="2956816" cy="251482"/>
+          <wp:inline distT="0" distB="0" distL="0" distR="0" wp14:anchorId="1E50A100" wp14:editId="163D4190">
+            <wp:extent cx="4938188" cy="883997"/>
             <wp:effectExtent l="0" t="0" r="0" b="0"/>
-            <wp:docPr id="16" name="Picture 16"/>
+            <wp:docPr id="12" name="Picture 12"/>
             <wp:cNvGraphicFramePr>
               <a:graphicFrameLocks xmlns:a="http://schemas.openxmlformats.org/drawingml/2006/main" noChangeAspect="1"/>
             </wp:cNvGraphicFramePr>
@@ -1906,7 +1677,7 @@
                   <pic:spPr>
                     <a:xfrm>
                       <a:off x="0" y="0"/>
-                      <a:ext cx="2956816" cy="251482"/>
+                      <a:ext cx="4938188" cy="883997"/>
                     </a:xfrm>
                     <a:prstGeom prst="rect">
                       <a:avLst/>
@@ -1920,21 +1691,15 @@
       </w:r>
     </w:p>
     <w:p>
-      <w:pPr>
-        <w:rPr>
-          <w:lang w:eastAsia="ar-SA"/>
-        </w:rPr>
-      </w:pPr>
       <w:r>
         <w:rPr>
           <w:noProof/>
-          <w:lang w:eastAsia="ar-SA"/>
         </w:rPr>
         <w:drawing>
-          <wp:inline distT="0" distB="0" distL="0" distR="0" wp14:anchorId="415F469C" wp14:editId="7F249F24">
-            <wp:extent cx="4038950" cy="617273"/>
+          <wp:inline distT="0" distB="0" distL="0" distR="0" wp14:anchorId="4C642A9A" wp14:editId="39C33FF8">
+            <wp:extent cx="2956816" cy="251482"/>
             <wp:effectExtent l="0" t="0" r="0" b="0"/>
-            <wp:docPr id="17" name="Picture 17"/>
+            <wp:docPr id="16" name="Picture 16"/>
             <wp:cNvGraphicFramePr>
               <a:graphicFrameLocks xmlns:a="http://schemas.openxmlformats.org/drawingml/2006/main" noChangeAspect="1"/>
             </wp:cNvGraphicFramePr>
@@ -1954,7 +1719,7 @@
                   <pic:spPr>
                     <a:xfrm>
                       <a:off x="0" y="0"/>
-                      <a:ext cx="4038950" cy="617273"/>
+                      <a:ext cx="2956816" cy="251482"/>
                     </a:xfrm>
                     <a:prstGeom prst="rect">
                       <a:avLst/>
@@ -1968,22 +1733,15 @@
       </w:r>
     </w:p>
     <w:p>
-      <w:pPr>
-        <w:rPr>
-          <w:lang w:eastAsia="ar-SA"/>
-        </w:rPr>
-      </w:pPr>
       <w:r>
         <w:rPr>
           <w:noProof/>
-          <w:lang w:eastAsia="ar-SA"/>
         </w:rPr>
-        <w:lastRenderedPageBreak/>
         <w:drawing>
-          <wp:inline distT="0" distB="0" distL="0" distR="0" wp14:anchorId="36DA26A4" wp14:editId="6A093E90">
-            <wp:extent cx="4846740" cy="655377"/>
+          <wp:inline distT="0" distB="0" distL="0" distR="0" wp14:anchorId="415F469C" wp14:editId="7F249F24">
+            <wp:extent cx="4038950" cy="617273"/>
             <wp:effectExtent l="0" t="0" r="0" b="0"/>
-            <wp:docPr id="18" name="Picture 18"/>
+            <wp:docPr id="17" name="Picture 17"/>
             <wp:cNvGraphicFramePr>
               <a:graphicFrameLocks xmlns:a="http://schemas.openxmlformats.org/drawingml/2006/main" noChangeAspect="1"/>
             </wp:cNvGraphicFramePr>
@@ -2003,7 +1761,7 @@
                   <pic:spPr>
                     <a:xfrm>
                       <a:off x="0" y="0"/>
-                      <a:ext cx="4846740" cy="655377"/>
+                      <a:ext cx="4038950" cy="617273"/>
                     </a:xfrm>
                     <a:prstGeom prst="rect">
                       <a:avLst/>
@@ -2017,21 +1775,15 @@
       </w:r>
     </w:p>
     <w:p>
-      <w:pPr>
-        <w:rPr>
-          <w:lang w:eastAsia="ar-SA"/>
-        </w:rPr>
-      </w:pPr>
       <w:r>
         <w:rPr>
           <w:noProof/>
-          <w:lang w:eastAsia="ar-SA"/>
         </w:rPr>
         <w:drawing>
-          <wp:inline distT="0" distB="0" distL="0" distR="0" wp14:anchorId="11F5C1E9" wp14:editId="1C1CD1E7">
-            <wp:extent cx="2301439" cy="152413"/>
-            <wp:effectExtent l="0" t="0" r="3810" b="0"/>
-            <wp:docPr id="19" name="Picture 19"/>
+          <wp:inline distT="0" distB="0" distL="0" distR="0" wp14:anchorId="36DA26A4" wp14:editId="6A093E90">
+            <wp:extent cx="4846740" cy="655377"/>
+            <wp:effectExtent l="0" t="0" r="0" b="0"/>
+            <wp:docPr id="18" name="Picture 18"/>
             <wp:cNvGraphicFramePr>
               <a:graphicFrameLocks xmlns:a="http://schemas.openxmlformats.org/drawingml/2006/main" noChangeAspect="1"/>
             </wp:cNvGraphicFramePr>
@@ -2051,7 +1803,7 @@
                   <pic:spPr>
                     <a:xfrm>
                       <a:off x="0" y="0"/>
-                      <a:ext cx="2301439" cy="152413"/>
+                      <a:ext cx="4846740" cy="655377"/>
                     </a:xfrm>
                     <a:prstGeom prst="rect">
                       <a:avLst/>
@@ -2065,21 +1817,16 @@
       </w:r>
     </w:p>
     <w:p>
-      <w:pPr>
-        <w:rPr>
-          <w:lang w:eastAsia="ar-SA"/>
-        </w:rPr>
-      </w:pPr>
       <w:r>
         <w:rPr>
           <w:noProof/>
-          <w:lang w:eastAsia="ar-SA"/>
         </w:rPr>
+        <w:lastRenderedPageBreak/>
         <w:drawing>
-          <wp:inline distT="0" distB="0" distL="0" distR="0" wp14:anchorId="58EA55AB" wp14:editId="30E573FD">
-            <wp:extent cx="2872989" cy="251482"/>
+          <wp:inline distT="0" distB="0" distL="0" distR="0" wp14:anchorId="11F5C1E9" wp14:editId="1C1CD1E7">
+            <wp:extent cx="2301439" cy="152413"/>
             <wp:effectExtent l="0" t="0" r="3810" b="0"/>
-            <wp:docPr id="25" name="Picture 25"/>
+            <wp:docPr id="19" name="Picture 19"/>
             <wp:cNvGraphicFramePr>
               <a:graphicFrameLocks xmlns:a="http://schemas.openxmlformats.org/drawingml/2006/main" noChangeAspect="1"/>
             </wp:cNvGraphicFramePr>
@@ -2099,7 +1846,7 @@
                   <pic:spPr>
                     <a:xfrm>
                       <a:off x="0" y="0"/>
-                      <a:ext cx="2872989" cy="251482"/>
+                      <a:ext cx="2301439" cy="152413"/>
                     </a:xfrm>
                     <a:prstGeom prst="rect">
                       <a:avLst/>
@@ -2113,71 +1860,15 @@
       </w:r>
     </w:p>
     <w:p>
-      <w:pPr>
-        <w:rPr>
-          <w:lang w:eastAsia="ar-SA"/>
-        </w:rPr>
-      </w:pPr>
-      <w:r>
-        <w:rPr>
-          <w:lang w:eastAsia="ar-SA"/>
-        </w:rPr>
-        <w:t xml:space="preserve">Các switch còn lại chia vlan </w:t>
-      </w:r>
-      <w:r>
-        <w:rPr>
-          <w:lang w:eastAsia="ar-SA"/>
-        </w:rPr>
-        <w:t>theo như định nghĩa trong topology.</w:t>
-      </w:r>
-    </w:p>
-    <w:p>
-      <w:pPr>
-        <w:tabs>
-          <w:tab w:val="left" w:pos="738"/>
-        </w:tabs>
-        <w:rPr>
-          <w:lang w:eastAsia="ar-SA"/>
-        </w:rPr>
-      </w:pPr>
-      <w:r>
-        <w:rPr>
-          <w:lang w:eastAsia="ar-SA"/>
-        </w:rPr>
-        <w:tab/>
-      </w:r>
-      <w:r>
-        <w:rPr>
-          <w:lang w:eastAsia="ar-SA"/>
-        </w:rPr>
-        <w:t>Đặt cổng Gi1/0/2 làm default-gateway cho mạng của các Internal Server.</w:t>
-      </w:r>
-    </w:p>
-    <w:p>
-      <w:pPr>
-        <w:tabs>
-          <w:tab w:val="left" w:pos="738"/>
-        </w:tabs>
-        <w:rPr>
-          <w:lang w:eastAsia="ar-SA"/>
-        </w:rPr>
-      </w:pPr>
-      <w:r>
-        <w:rPr>
-          <w:lang w:eastAsia="ar-SA"/>
-        </w:rPr>
-        <w:tab/>
-      </w:r>
       <w:r>
         <w:rPr>
           <w:noProof/>
-          <w:lang w:eastAsia="ar-SA"/>
         </w:rPr>
         <w:drawing>
-          <wp:inline distT="0" distB="0" distL="0" distR="0" wp14:anchorId="40ADB6AA" wp14:editId="63457471">
-            <wp:extent cx="3833192" cy="381033"/>
-            <wp:effectExtent l="0" t="0" r="0" b="0"/>
-            <wp:docPr id="26" name="Picture 26"/>
+          <wp:inline distT="0" distB="0" distL="0" distR="0" wp14:anchorId="58EA55AB" wp14:editId="30E573FD">
+            <wp:extent cx="2872989" cy="251482"/>
+            <wp:effectExtent l="0" t="0" r="3810" b="0"/>
+            <wp:docPr id="25" name="Picture 25"/>
             <wp:cNvGraphicFramePr>
               <a:graphicFrameLocks xmlns:a="http://schemas.openxmlformats.org/drawingml/2006/main" noChangeAspect="1"/>
             </wp:cNvGraphicFramePr>
@@ -2197,7 +1888,7 @@
                   <pic:spPr>
                     <a:xfrm>
                       <a:off x="0" y="0"/>
-                      <a:ext cx="3833192" cy="381033"/>
+                      <a:ext cx="2872989" cy="251482"/>
                     </a:xfrm>
                     <a:prstGeom prst="rect">
                       <a:avLst/>
@@ -2211,21 +1902,34 @@
       </w:r>
     </w:p>
     <w:p>
-      <w:pPr>
-        <w:rPr>
-          <w:lang w:eastAsia="ar-SA"/>
-        </w:rPr>
-      </w:pPr>
+      <w:r>
+        <w:t xml:space="preserve">Các switch còn lại chia vlan </w:t>
+      </w:r>
+      <w:r>
+        <w:t>theo như định nghĩa trong topology.</w:t>
+      </w:r>
+    </w:p>
+    <w:p>
+      <w:r>
+        <w:tab/>
+      </w:r>
+      <w:r>
+        <w:t>Đặt cổng Gi1/0/2 làm default-gateway cho mạng của các Internal Server.</w:t>
+      </w:r>
+    </w:p>
+    <w:p>
+      <w:r>
+        <w:tab/>
+      </w:r>
       <w:r>
         <w:rPr>
           <w:noProof/>
-          <w:lang w:eastAsia="ar-SA"/>
         </w:rPr>
         <w:drawing>
-          <wp:inline distT="0" distB="0" distL="0" distR="0" wp14:anchorId="3368B139" wp14:editId="5263A542">
-            <wp:extent cx="3642676" cy="1798476"/>
+          <wp:inline distT="0" distB="0" distL="0" distR="0" wp14:anchorId="40ADB6AA" wp14:editId="63457471">
+            <wp:extent cx="3833192" cy="381033"/>
             <wp:effectExtent l="0" t="0" r="0" b="0"/>
-            <wp:docPr id="21" name="Picture 21"/>
+            <wp:docPr id="26" name="Picture 26"/>
             <wp:cNvGraphicFramePr>
               <a:graphicFrameLocks xmlns:a="http://schemas.openxmlformats.org/drawingml/2006/main" noChangeAspect="1"/>
             </wp:cNvGraphicFramePr>
@@ -2245,7 +1949,7 @@
                   <pic:spPr>
                     <a:xfrm>
                       <a:off x="0" y="0"/>
-                      <a:ext cx="3642676" cy="1798476"/>
+                      <a:ext cx="3833192" cy="381033"/>
                     </a:xfrm>
                     <a:prstGeom prst="rect">
                       <a:avLst/>
@@ -2259,21 +1963,15 @@
       </w:r>
     </w:p>
     <w:p>
-      <w:pPr>
-        <w:rPr>
-          <w:lang w:eastAsia="ar-SA"/>
-        </w:rPr>
-      </w:pPr>
       <w:r>
         <w:rPr>
           <w:noProof/>
-          <w:lang w:eastAsia="ar-SA"/>
         </w:rPr>
         <w:drawing>
-          <wp:inline distT="0" distB="0" distL="0" distR="0" wp14:anchorId="6BF1E74D" wp14:editId="3A435C39">
-            <wp:extent cx="4709568" cy="1127858"/>
+          <wp:inline distT="0" distB="0" distL="0" distR="0" wp14:anchorId="3368B139" wp14:editId="5263A542">
+            <wp:extent cx="3642676" cy="1798476"/>
             <wp:effectExtent l="0" t="0" r="0" b="0"/>
-            <wp:docPr id="22" name="Picture 22"/>
+            <wp:docPr id="21" name="Picture 21"/>
             <wp:cNvGraphicFramePr>
               <a:graphicFrameLocks xmlns:a="http://schemas.openxmlformats.org/drawingml/2006/main" noChangeAspect="1"/>
             </wp:cNvGraphicFramePr>
@@ -2293,7 +1991,7 @@
                   <pic:spPr>
                     <a:xfrm>
                       <a:off x="0" y="0"/>
-                      <a:ext cx="4709568" cy="1127858"/>
+                      <a:ext cx="3642676" cy="1798476"/>
                     </a:xfrm>
                     <a:prstGeom prst="rect">
                       <a:avLst/>
@@ -2307,21 +2005,15 @@
       </w:r>
     </w:p>
     <w:p>
-      <w:pPr>
-        <w:rPr>
-          <w:lang w:eastAsia="ar-SA"/>
-        </w:rPr>
-      </w:pPr>
       <w:r>
         <w:rPr>
           <w:noProof/>
-          <w:lang w:eastAsia="ar-SA"/>
         </w:rPr>
         <w:drawing>
-          <wp:inline distT="0" distB="0" distL="0" distR="0" wp14:anchorId="11A96325" wp14:editId="2A4D2F1A">
-            <wp:extent cx="2911092" cy="853514"/>
-            <wp:effectExtent l="0" t="0" r="3810" b="3810"/>
-            <wp:docPr id="23" name="Picture 23"/>
+          <wp:inline distT="0" distB="0" distL="0" distR="0" wp14:anchorId="6BF1E74D" wp14:editId="3A435C39">
+            <wp:extent cx="4709568" cy="1127858"/>
+            <wp:effectExtent l="0" t="0" r="0" b="0"/>
+            <wp:docPr id="22" name="Picture 22"/>
             <wp:cNvGraphicFramePr>
               <a:graphicFrameLocks xmlns:a="http://schemas.openxmlformats.org/drawingml/2006/main" noChangeAspect="1"/>
             </wp:cNvGraphicFramePr>
@@ -2341,7 +2033,7 @@
                   <pic:spPr>
                     <a:xfrm>
                       <a:off x="0" y="0"/>
-                      <a:ext cx="2911092" cy="853514"/>
+                      <a:ext cx="4709568" cy="1127858"/>
                     </a:xfrm>
                     <a:prstGeom prst="rect">
                       <a:avLst/>
@@ -2355,23 +2047,15 @@
       </w:r>
     </w:p>
     <w:p>
-      <w:pPr>
+      <w:r>
         <w:rPr>
           <w:noProof/>
-          <w:lang w:eastAsia="ar-SA"/>
         </w:rPr>
-      </w:pPr>
-      <w:r>
-        <w:rPr>
-          <w:noProof/>
-          <w:lang w:eastAsia="ar-SA"/>
-        </w:rPr>
-        <w:lastRenderedPageBreak/>
         <w:drawing>
-          <wp:inline distT="0" distB="0" distL="0" distR="0" wp14:anchorId="52EFF033" wp14:editId="59DEACDE">
-            <wp:extent cx="4130398" cy="3863675"/>
+          <wp:inline distT="0" distB="0" distL="0" distR="0" wp14:anchorId="11A96325" wp14:editId="2A4D2F1A">
+            <wp:extent cx="2911092" cy="853514"/>
             <wp:effectExtent l="0" t="0" r="3810" b="3810"/>
-            <wp:docPr id="24" name="Picture 24"/>
+            <wp:docPr id="23" name="Picture 23"/>
             <wp:cNvGraphicFramePr>
               <a:graphicFrameLocks xmlns:a="http://schemas.openxmlformats.org/drawingml/2006/main" noChangeAspect="1"/>
             </wp:cNvGraphicFramePr>
@@ -2391,7 +2075,7 @@
                   <pic:spPr>
                     <a:xfrm>
                       <a:off x="0" y="0"/>
-                      <a:ext cx="4130398" cy="3863675"/>
+                      <a:ext cx="2911092" cy="853514"/>
                     </a:xfrm>
                     <a:prstGeom prst="rect">
                       <a:avLst/>
@@ -2407,58 +2091,19 @@
     <w:p>
       <w:pPr>
         <w:rPr>
-          <w:lang w:eastAsia="ar-SA"/>
-        </w:rPr>
-      </w:pPr>
-      <w:r>
-        <w:rPr>
-          <w:lang w:eastAsia="ar-SA"/>
-        </w:rPr>
-        <w:t>Đặt ip cho các interface vlan, các vlan này có thể giao tiếp với nhau vì kết nối trực tiếp với CORE SWITCH.</w:t>
-      </w:r>
-    </w:p>
-    <w:p>
-      <w:pPr>
-        <w:rPr>
-          <w:lang w:eastAsia="ar-SA"/>
-        </w:rPr>
-      </w:pPr>
-      <w:r>
-        <w:rPr>
-          <w:lang w:eastAsia="ar-SA"/>
-        </w:rPr>
-        <w:t>Các máy trong mạng nội bộ đã có thể giao tiếp với nhau:</w:t>
-      </w:r>
-    </w:p>
-    <w:p>
-      <w:pPr>
-        <w:rPr>
-          <w:lang w:eastAsia="ar-SA"/>
-        </w:rPr>
-      </w:pPr>
-      <w:r>
-        <w:rPr>
-          <w:lang w:eastAsia="ar-SA"/>
-        </w:rPr>
-        <w:t>Từ PC của phòng ban 1 building 2 Đến DHCP Server:</w:t>
-      </w:r>
-    </w:p>
-    <w:p>
-      <w:pPr>
-        <w:rPr>
-          <w:lang w:eastAsia="ar-SA"/>
+          <w:noProof/>
         </w:rPr>
       </w:pPr>
       <w:r>
         <w:rPr>
           <w:noProof/>
-          <w:lang w:eastAsia="ar-SA"/>
         </w:rPr>
+        <w:lastRenderedPageBreak/>
         <w:drawing>
-          <wp:inline distT="0" distB="0" distL="0" distR="0" wp14:anchorId="0D89A7C3" wp14:editId="74F592E4">
-            <wp:extent cx="4663844" cy="2613887"/>
-            <wp:effectExtent l="0" t="0" r="3810" b="0"/>
-            <wp:docPr id="27" name="Picture 27"/>
+          <wp:inline distT="0" distB="0" distL="0" distR="0" wp14:anchorId="52EFF033" wp14:editId="59DEACDE">
+            <wp:extent cx="4130398" cy="3863675"/>
+            <wp:effectExtent l="0" t="0" r="3810" b="3810"/>
+            <wp:docPr id="24" name="Picture 24"/>
             <wp:cNvGraphicFramePr>
               <a:graphicFrameLocks xmlns:a="http://schemas.openxmlformats.org/drawingml/2006/main" noChangeAspect="1"/>
             </wp:cNvGraphicFramePr>
@@ -2478,7 +2123,7 @@
                   <pic:spPr>
                     <a:xfrm>
                       <a:off x="0" y="0"/>
-                      <a:ext cx="4663844" cy="2613887"/>
+                      <a:ext cx="4130398" cy="3863675"/>
                     </a:xfrm>
                     <a:prstGeom prst="rect">
                       <a:avLst/>
@@ -2492,72 +2137,30 @@
       </w:r>
     </w:p>
     <w:p>
-      <w:pPr>
-        <w:rPr>
-          <w:lang w:eastAsia="ar-SA"/>
-        </w:rPr>
-      </w:pPr>
-      <w:r>
-        <w:rPr>
-          <w:lang w:eastAsia="ar-SA"/>
-        </w:rPr>
-        <w:t>Thực hiện ping các thiết bị khác cũng th</w:t>
-      </w:r>
-      <w:r>
-        <w:rPr>
-          <w:lang w:eastAsia="ar-SA"/>
-        </w:rPr>
-        <w:t>u được</w:t>
-      </w:r>
-      <w:r>
-        <w:rPr>
-          <w:lang w:eastAsia="ar-SA"/>
-        </w:rPr>
-        <w:t xml:space="preserve"> kết quả tương tự</w:t>
-      </w:r>
-      <w:r>
-        <w:rPr>
-          <w:lang w:eastAsia="ar-SA"/>
-        </w:rPr>
-        <w:t>.</w:t>
-      </w:r>
-    </w:p>
-    <w:p>
-      <w:pPr>
-        <w:rPr>
-          <w:lang w:eastAsia="ar-SA"/>
-        </w:rPr>
-      </w:pPr>
-      <w:r>
-        <w:rPr>
-          <w:lang w:eastAsia="ar-SA"/>
-        </w:rPr>
-        <w:t xml:space="preserve">Tiếp theo, ta cấu hình định tuyến động trên CORE SWITCH và </w:t>
-      </w:r>
-      <w:r>
-        <w:rPr>
-          <w:lang w:eastAsia="ar-SA"/>
-        </w:rPr>
-        <w:t>FW1 để các thiết bị bên dưới cũng có thể liên lạc với khu vực DMZ:</w:t>
-      </w:r>
-    </w:p>
-    <w:p>
-      <w:pPr>
-        <w:rPr>
-          <w:lang w:eastAsia="ar-SA"/>
-        </w:rPr>
-      </w:pPr>
+      <w:r>
+        <w:t>Đặt ip cho các interface vlan, các vlan này có thể giao tiếp với nhau vì kết nối trực tiếp với CORE SWITCH.</w:t>
+      </w:r>
+    </w:p>
+    <w:p>
+      <w:r>
+        <w:t>Các máy trong mạng nội bộ đã có thể giao tiếp với nhau:</w:t>
+      </w:r>
+    </w:p>
+    <w:p>
+      <w:r>
+        <w:t>Từ PC của phòng ban 1 building 2 Đến DHCP Server:</w:t>
+      </w:r>
+    </w:p>
+    <w:p>
       <w:r>
         <w:rPr>
           <w:noProof/>
-          <w:lang w:eastAsia="ar-SA"/>
         </w:rPr>
-        <w:lastRenderedPageBreak/>
         <w:drawing>
-          <wp:inline distT="0" distB="0" distL="0" distR="0" wp14:anchorId="4FCD7C3E" wp14:editId="19243097">
-            <wp:extent cx="4648603" cy="1219306"/>
-            <wp:effectExtent l="0" t="0" r="0" b="0"/>
-            <wp:docPr id="28" name="Picture 28"/>
+          <wp:inline distT="0" distB="0" distL="0" distR="0" wp14:anchorId="0D89A7C3" wp14:editId="74F592E4">
+            <wp:extent cx="4663844" cy="2613887"/>
+            <wp:effectExtent l="0" t="0" r="3810" b="0"/>
+            <wp:docPr id="27" name="Picture 27"/>
             <wp:cNvGraphicFramePr>
               <a:graphicFrameLocks xmlns:a="http://schemas.openxmlformats.org/drawingml/2006/main" noChangeAspect="1"/>
             </wp:cNvGraphicFramePr>
@@ -2577,6 +2180,71 @@
                   <pic:spPr>
                     <a:xfrm>
                       <a:off x="0" y="0"/>
+                      <a:ext cx="4663844" cy="2613887"/>
+                    </a:xfrm>
+                    <a:prstGeom prst="rect">
+                      <a:avLst/>
+                    </a:prstGeom>
+                  </pic:spPr>
+                </pic:pic>
+              </a:graphicData>
+            </a:graphic>
+          </wp:inline>
+        </w:drawing>
+      </w:r>
+    </w:p>
+    <w:p>
+      <w:r>
+        <w:t>Thực hiện ping các thiết bị khác cũng th</w:t>
+      </w:r>
+      <w:r>
+        <w:t>u được</w:t>
+      </w:r>
+      <w:r>
+        <w:t xml:space="preserve"> kết quả tương tự</w:t>
+      </w:r>
+      <w:r>
+        <w:t>.</w:t>
+      </w:r>
+    </w:p>
+    <w:p>
+      <w:r>
+        <w:t xml:space="preserve">Tiếp theo, ta cấu hình định tuyến động trên CORE SWITCH và </w:t>
+      </w:r>
+      <w:r>
+        <w:t>FW1 để các thiết bị bên dưới cũng có thể liên lạc với khu vực DMZ:</w:t>
+      </w:r>
+    </w:p>
+    <w:p>
+      <w:r>
+        <w:rPr>
+          <w:noProof/>
+        </w:rPr>
+        <w:lastRenderedPageBreak/>
+        <w:drawing>
+          <wp:inline distT="0" distB="0" distL="0" distR="0" wp14:anchorId="4FCD7C3E" wp14:editId="19243097">
+            <wp:extent cx="4648603" cy="1219306"/>
+            <wp:effectExtent l="0" t="0" r="0" b="0"/>
+            <wp:docPr id="28" name="Picture 28"/>
+            <wp:cNvGraphicFramePr>
+              <a:graphicFrameLocks xmlns:a="http://schemas.openxmlformats.org/drawingml/2006/main" noChangeAspect="1"/>
+            </wp:cNvGraphicFramePr>
+            <a:graphic xmlns:a="http://schemas.openxmlformats.org/drawingml/2006/main">
+              <a:graphicData uri="http://schemas.openxmlformats.org/drawingml/2006/picture">
+                <pic:pic xmlns:pic="http://schemas.openxmlformats.org/drawingml/2006/picture">
+                  <pic:nvPicPr>
+                    <pic:cNvPr id="1" name=""/>
+                    <pic:cNvPicPr/>
+                  </pic:nvPicPr>
+                  <pic:blipFill>
+                    <a:blip r:embed="rId37"/>
+                    <a:stretch>
+                      <a:fillRect/>
+                    </a:stretch>
+                  </pic:blipFill>
+                  <pic:spPr>
+                    <a:xfrm>
+                      <a:off x="0" y="0"/>
                       <a:ext cx="4648603" cy="1219306"/>
                     </a:xfrm>
                     <a:prstGeom prst="rect">
@@ -2590,41 +2258,21 @@
         </w:drawing>
       </w:r>
     </w:p>
-    <w:p>
-      <w:pPr>
-        <w:rPr>
-          <w:lang w:eastAsia="ar-SA"/>
-        </w:rPr>
-      </w:pPr>
-    </w:p>
-    <w:p>
-      <w:pPr>
-        <w:rPr>
-          <w:lang w:eastAsia="ar-SA"/>
-        </w:rPr>
-      </w:pPr>
-      <w:r>
-        <w:rPr>
-          <w:lang w:eastAsia="ar-SA"/>
-        </w:rPr>
+    <w:p/>
+    <w:p>
+      <w:r>
         <w:t xml:space="preserve">Vì DHCP không thể cấp ip khi cấu hình Etherchannel nên </w:t>
       </w:r>
       <w:r>
-        <w:rPr>
-          <w:lang w:eastAsia="ar-SA"/>
-        </w:rPr>
         <w:t>em thực hiện cấu hình DHCP cấp ip cho các phòng ban 1, còn building 2 và 3 sẽ cấp ip tĩnh</w:t>
       </w:r>
       <w:r>
-        <w:rPr>
-          <w:lang w:eastAsia="ar-SA"/>
-        </w:rPr>
         <w:t xml:space="preserve"> cho các PC.</w:t>
       </w:r>
     </w:p>
     <w:sectPr>
-      <w:footerReference w:type="default" r:id="rId37"/>
-      <w:pgSz w:w="12240" w:h="15840" w:code="1"/>
+      <w:footerReference w:type="default" r:id="rId38"/>
+      <w:pgSz w:w="11907" w:h="16840" w:code="9"/>
       <w:pgMar w:top="573" w:right="289" w:bottom="573" w:left="289" w:header="720" w:footer="720" w:gutter="0"/>
       <w:pgNumType w:start="1"/>
       <w:cols w:space="720"/>
@@ -2637,41 +2285,26 @@
 <w:endnotes xmlns:wpc="http://schemas.microsoft.com/office/word/2010/wordprocessingCanvas" xmlns:cx="http://schemas.microsoft.com/office/drawing/2014/chartex" xmlns:cx1="http://schemas.microsoft.com/office/drawing/2015/9/8/chartex" xmlns:cx2="http://schemas.microsoft.com/office/drawing/2015/10/21/chartex" xmlns:cx3="http://schemas.microsoft.com/office/drawing/2016/5/9/chartex" xmlns:cx4="http://schemas.microsoft.com/office/drawing/2016/5/10/chartex" xmlns:cx5="http://schemas.microsoft.com/office/drawing/2016/5/11/chartex" xmlns:cx6="http://schemas.microsoft.com/office/drawing/2016/5/12/chartex" xmlns:cx7="http://schemas.microsoft.com/office/drawing/2016/5/13/chartex" xmlns:cx8="http://schemas.microsoft.com/office/drawing/2016/5/14/chartex" xmlns:mc="http://schemas.openxmlformats.org/markup-compatibility/2006" xmlns:aink="http://schemas.microsoft.com/office/drawing/2016/ink" xmlns:am3d="http://schemas.microsoft.com/office/drawing/2017/model3d" xmlns:o="urn:schemas-microsoft-com:office:office" xmlns:oel="http://schemas.microsoft.com/office/2019/extlst" xmlns:r="http://schemas.openxmlformats.org/officeDocument/2006/relationships" xmlns:m="http://schemas.openxmlformats.org/officeDocument/2006/math" xmlns:v="urn:schemas-microsoft-com:vml" xmlns:wp14="http://schemas.microsoft.com/office/word/2010/wordprocessingDrawing" xmlns:wp="http://schemas.openxmlformats.org/drawingml/2006/wordprocessingDrawing" xmlns:w10="urn:schemas-microsoft-com:office:word" xmlns:w="http://schemas.openxmlformats.org/wordprocessingml/2006/main" xmlns:w14="http://schemas.microsoft.com/office/word/2010/wordml" xmlns:w15="http://schemas.microsoft.com/office/word/2012/wordml" xmlns:w16cex="http://schemas.microsoft.com/office/word/2018/wordml/cex" xmlns:w16cid="http://schemas.microsoft.com/office/word/2016/wordml/cid" xmlns:w16="http://schemas.microsoft.com/office/word/2018/wordml" xmlns:w16du="http://schemas.microsoft.com/office/word/2023/wordml/word16du" xmlns:w16sdtdh="http://schemas.microsoft.com/office/word/2020/wordml/sdtdatahash" xmlns:w16se="http://schemas.microsoft.com/office/word/2015/wordml/symex" xmlns:wpg="http://schemas.microsoft.com/office/word/2010/wordprocessingGroup" xmlns:wpi="http://schemas.microsoft.com/office/word/2010/wordprocessingInk" xmlns:wne="http://schemas.microsoft.com/office/word/2006/wordml" xmlns:wps="http://schemas.microsoft.com/office/word/2010/wordprocessingShape" mc:Ignorable="w14 w15 w16se w16cid w16 w16cex w16sdtdh w16du wp14">
   <w:endnote w:type="separator" w:id="-1">
     <w:p>
-      <w:pPr>
-        <w:spacing w:line="240" w:lineRule="auto"/>
-      </w:pPr>
       <w:r>
         <w:separator/>
       </w:r>
     </w:p>
+    <w:p/>
     <w:p/>
   </w:endnote>
   <w:endnote w:type="continuationSeparator" w:id="0">
     <w:p>
-      <w:pPr>
-        <w:spacing w:line="240" w:lineRule="auto"/>
-      </w:pPr>
       <w:r>
         <w:continuationSeparator/>
       </w:r>
     </w:p>
+    <w:p/>
     <w:p/>
   </w:endnote>
 </w:endnotes>
 </file>
 
 <file path=word/footer1.xml><?xml version="1.0" encoding="utf-8"?>
-<w:ftr xmlns:wpc="http://schemas.microsoft.com/office/word/2010/wordprocessingCanvas" xmlns:cx="http://schemas.microsoft.com/office/drawing/2014/chartex" xmlns:cx1="http://schemas.microsoft.com/office/drawing/2015/9/8/chartex" xmlns:cx2="http://schemas.microsoft.com/office/drawing/2015/10/21/chartex" xmlns:cx3="http://schemas.microsoft.com/office/drawing/2016/5/9/chartex" xmlns:cx4="http://schemas.microsoft.com/office/drawing/2016/5/10/chartex" xmlns:cx5="http://schemas.microsoft.com/office/drawing/2016/5/11/chartex" xmlns:cx6="http://schemas.microsoft.com/office/drawing/2016/5/12/chartex" xmlns:cx7="http://schemas.microsoft.com/office/drawing/2016/5/13/chartex" xmlns:cx8="http://schemas.microsoft.com/office/drawing/2016/5/14/chartex" xmlns:mc="http://schemas.openxmlformats.org/markup-compatibility/2006" xmlns:aink="http://schemas.microsoft.com/office/drawing/2016/ink" xmlns:am3d="http://schemas.microsoft.com/office/drawing/2017/model3d" xmlns:o="urn:schemas-microsoft-com:office:office" xmlns:oel="http://schemas.microsoft.com/office/2019/extlst" xmlns:r="http://schemas.openxmlformats.org/officeDocument/2006/relationships" xmlns:m="http://schemas.openxmlformats.org/officeDocument/2006/math" xmlns:v="urn:schemas-microsoft-com:vml" xmlns:wp14="http://schemas.microsoft.com/office/word/2010/wordprocessingDrawing" xmlns:wp="http://schemas.openxmlformats.org/drawingml/2006/wordprocessingDrawing" xmlns:w10="urn:schemas-microsoft-com:office:word" xmlns:w="http://schemas.openxmlformats.org/wordprocessingml/2006/main" xmlns:w14="http://schemas.microsoft.com/office/word/2010/wordml" xmlns:w15="http://schemas.microsoft.com/office/word/2012/wordml" xmlns:w16cex="http://schemas.microsoft.com/office/word/2018/wordml/cex" xmlns:w16cid="http://schemas.microsoft.com/office/word/2016/wordml/cid" xmlns:w16="http://schemas.microsoft.com/office/word/2018/wordml" xmlns:w16du="http://schemas.microsoft.com/office/word/2023/wordml/word16du" xmlns:w16sdtdh="http://schemas.microsoft.com/office/word/2020/wordml/sdtdatahash" xmlns:w16se="http://schemas.microsoft.com/office/word/2015/wordml/symex" xmlns:wpg="http://schemas.microsoft.com/office/word/2010/wordprocessingGroup" xmlns:wpi="http://schemas.microsoft.com/office/word/2010/wordprocessingInk" xmlns:wne="http://schemas.microsoft.com/office/word/2006/wordml" xmlns:wps="http://schemas.microsoft.com/office/word/2010/wordprocessingShape" mc:Ignorable="w14 w15 w16se w16cid w16 w16cex w16sdtdh w16du wp14">
-  <w:p>
-    <w:pPr>
-      <w:pStyle w:val="Chntrang"/>
-      <w:jc w:val="center"/>
-    </w:pPr>
-  </w:p>
-</w:ftr>
-</file>
-
-<file path=word/footer2.xml><?xml version="1.0" encoding="utf-8"?>
 <w:ftr xmlns:wpc="http://schemas.microsoft.com/office/word/2010/wordprocessingCanvas" xmlns:cx="http://schemas.microsoft.com/office/drawing/2014/chartex" xmlns:cx1="http://schemas.microsoft.com/office/drawing/2015/9/8/chartex" xmlns:cx2="http://schemas.microsoft.com/office/drawing/2015/10/21/chartex" xmlns:cx3="http://schemas.microsoft.com/office/drawing/2016/5/9/chartex" xmlns:cx4="http://schemas.microsoft.com/office/drawing/2016/5/10/chartex" xmlns:cx5="http://schemas.microsoft.com/office/drawing/2016/5/11/chartex" xmlns:cx6="http://schemas.microsoft.com/office/drawing/2016/5/12/chartex" xmlns:cx7="http://schemas.microsoft.com/office/drawing/2016/5/13/chartex" xmlns:cx8="http://schemas.microsoft.com/office/drawing/2016/5/14/chartex" xmlns:mc="http://schemas.openxmlformats.org/markup-compatibility/2006" xmlns:aink="http://schemas.microsoft.com/office/drawing/2016/ink" xmlns:am3d="http://schemas.microsoft.com/office/drawing/2017/model3d" xmlns:o="urn:schemas-microsoft-com:office:office" xmlns:oel="http://schemas.microsoft.com/office/2019/extlst" xmlns:r="http://schemas.openxmlformats.org/officeDocument/2006/relationships" xmlns:m="http://schemas.openxmlformats.org/officeDocument/2006/math" xmlns:v="urn:schemas-microsoft-com:vml" xmlns:wp14="http://schemas.microsoft.com/office/word/2010/wordprocessingDrawing" xmlns:wp="http://schemas.openxmlformats.org/drawingml/2006/wordprocessingDrawing" xmlns:w10="urn:schemas-microsoft-com:office:word" xmlns:w="http://schemas.openxmlformats.org/wordprocessingml/2006/main" xmlns:w14="http://schemas.microsoft.com/office/word/2010/wordml" xmlns:w15="http://schemas.microsoft.com/office/word/2012/wordml" xmlns:w16cex="http://schemas.microsoft.com/office/word/2018/wordml/cex" xmlns:w16cid="http://schemas.microsoft.com/office/word/2016/wordml/cid" xmlns:w16="http://schemas.microsoft.com/office/word/2018/wordml" xmlns:w16du="http://schemas.microsoft.com/office/word/2023/wordml/word16du" xmlns:w16sdtdh="http://schemas.microsoft.com/office/word/2020/wordml/sdtdatahash" xmlns:w16se="http://schemas.microsoft.com/office/word/2015/wordml/symex" xmlns:wpg="http://schemas.microsoft.com/office/word/2010/wordprocessingGroup" xmlns:wpi="http://schemas.microsoft.com/office/word/2010/wordprocessingInk" xmlns:wne="http://schemas.microsoft.com/office/word/2006/wordml" xmlns:wps="http://schemas.microsoft.com/office/word/2010/wordprocessingShape" mc:Ignorable="w14 w15 w16se w16cid w16 w16cex w16sdtdh w16du wp14">
   <w:sdt>
     <w:sdtPr>
@@ -2685,7 +2318,6 @@
       <w:p>
         <w:pPr>
           <w:pStyle w:val="Chntrang"/>
-          <w:jc w:val="center"/>
         </w:pPr>
         <w:r>
           <w:fldChar w:fldCharType="begin"/>
@@ -2711,6 +2343,7 @@
     </w:pPr>
   </w:p>
   <w:p/>
+  <w:p/>
 </w:ftr>
 </file>
 
@@ -2718,24 +2351,20 @@
 <w:footnotes xmlns:wpc="http://schemas.microsoft.com/office/word/2010/wordprocessingCanvas" xmlns:cx="http://schemas.microsoft.com/office/drawing/2014/chartex" xmlns:cx1="http://schemas.microsoft.com/office/drawing/2015/9/8/chartex" xmlns:cx2="http://schemas.microsoft.com/office/drawing/2015/10/21/chartex" xmlns:cx3="http://schemas.microsoft.com/office/drawing/2016/5/9/chartex" xmlns:cx4="http://schemas.microsoft.com/office/drawing/2016/5/10/chartex" xmlns:cx5="http://schemas.microsoft.com/office/drawing/2016/5/11/chartex" xmlns:cx6="http://schemas.microsoft.com/office/drawing/2016/5/12/chartex" xmlns:cx7="http://schemas.microsoft.com/office/drawing/2016/5/13/chartex" xmlns:cx8="http://schemas.microsoft.com/office/drawing/2016/5/14/chartex" xmlns:mc="http://schemas.openxmlformats.org/markup-compatibility/2006" xmlns:aink="http://schemas.microsoft.com/office/drawing/2016/ink" xmlns:am3d="http://schemas.microsoft.com/office/drawing/2017/model3d" xmlns:o="urn:schemas-microsoft-com:office:office" xmlns:oel="http://schemas.microsoft.com/office/2019/extlst" xmlns:r="http://schemas.openxmlformats.org/officeDocument/2006/relationships" xmlns:m="http://schemas.openxmlformats.org/officeDocument/2006/math" xmlns:v="urn:schemas-microsoft-com:vml" xmlns:wp14="http://schemas.microsoft.com/office/word/2010/wordprocessingDrawing" xmlns:wp="http://schemas.openxmlformats.org/drawingml/2006/wordprocessingDrawing" xmlns:w10="urn:schemas-microsoft-com:office:word" xmlns:w="http://schemas.openxmlformats.org/wordprocessingml/2006/main" xmlns:w14="http://schemas.microsoft.com/office/word/2010/wordml" xmlns:w15="http://schemas.microsoft.com/office/word/2012/wordml" xmlns:w16cex="http://schemas.microsoft.com/office/word/2018/wordml/cex" xmlns:w16cid="http://schemas.microsoft.com/office/word/2016/wordml/cid" xmlns:w16="http://schemas.microsoft.com/office/word/2018/wordml" xmlns:w16du="http://schemas.microsoft.com/office/word/2023/wordml/word16du" xmlns:w16sdtdh="http://schemas.microsoft.com/office/word/2020/wordml/sdtdatahash" xmlns:w16se="http://schemas.microsoft.com/office/word/2015/wordml/symex" xmlns:wpg="http://schemas.microsoft.com/office/word/2010/wordprocessingGroup" xmlns:wpi="http://schemas.microsoft.com/office/word/2010/wordprocessingInk" xmlns:wne="http://schemas.microsoft.com/office/word/2006/wordml" xmlns:wps="http://schemas.microsoft.com/office/word/2010/wordprocessingShape" mc:Ignorable="w14 w15 w16se w16cid w16 w16cex w16sdtdh w16du wp14">
   <w:footnote w:type="separator" w:id="-1">
     <w:p>
-      <w:pPr>
-        <w:spacing w:line="240" w:lineRule="auto"/>
-      </w:pPr>
       <w:r>
         <w:separator/>
       </w:r>
     </w:p>
+    <w:p/>
     <w:p/>
   </w:footnote>
   <w:footnote w:type="continuationSeparator" w:id="0">
     <w:p>
-      <w:pPr>
-        <w:spacing w:line="240" w:lineRule="auto"/>
-      </w:pPr>
       <w:r>
         <w:continuationSeparator/>
       </w:r>
     </w:p>
+    <w:p/>
     <w:p/>
   </w:footnote>
 </w:footnotes>
@@ -6063,7 +5692,14 @@
   <w:style w:type="paragraph" w:default="1" w:styleId="Binhthng">
     <w:name w:val="Normal"/>
     <w:qFormat/>
-    <w:rsid w:val="00D728F9"/>
+    <w:rsid w:val="00F357E3"/>
+    <w:pPr>
+      <w:ind w:firstLine="284"/>
+    </w:pPr>
+    <w:rPr>
+      <w:rFonts w:eastAsia="Calibri"/>
+      <w:lang w:eastAsia="ar-SA"/>
+    </w:rPr>
   </w:style>
   <w:style w:type="paragraph" w:styleId="u1">
     <w:name w:val="heading 1"/>
@@ -6380,7 +6016,6 @@
       <w:rFonts w:ascii="Times New Roman" w:hAnsi="Times New Roman"/>
       <w:b/>
       <w:color w:val="000000" w:themeColor="text1"/>
-      <w:lang w:eastAsia="ar-SA"/>
     </w:rPr>
   </w:style>
   <w:style w:type="character" w:customStyle="1" w:styleId="Kiu2Char">
@@ -6560,7 +6195,6 @@
       <w:b/>
       <w:color w:val="000000" w:themeColor="text1"/>
       <w:szCs w:val="22"/>
-      <w:lang w:eastAsia="ar-SA"/>
     </w:rPr>
   </w:style>
   <w:style w:type="paragraph" w:styleId="ChuChuthich">
@@ -6631,7 +6265,6 @@
     <w:rPr>
       <w:b/>
       <w:bCs/>
-      <w:lang w:eastAsia="ar-SA"/>
     </w:rPr>
   </w:style>
   <w:style w:type="paragraph" w:styleId="Mucluc2">

</xml_diff>

<commit_message>
dang bi loi firewall :))
</commit_message>
<xml_diff>
--- a/BÀI BÁO ĐỒ ÁN CUỐI KÌ.docx
+++ b/BÀI BÁO ĐỒ ÁN CUỐI KÌ.docx
@@ -1,10 +1,10 @@
 
 <file path=word/document.xml><?xml version="1.0" encoding="utf-8"?>
-<w:document xmlns:wpc="http://schemas.microsoft.com/office/word/2010/wordprocessingCanvas" xmlns:cx="http://schemas.microsoft.com/office/drawing/2014/chartex" xmlns:cx1="http://schemas.microsoft.com/office/drawing/2015/9/8/chartex" xmlns:cx2="http://schemas.microsoft.com/office/drawing/2015/10/21/chartex" xmlns:cx3="http://schemas.microsoft.com/office/drawing/2016/5/9/chartex" xmlns:cx4="http://schemas.microsoft.com/office/drawing/2016/5/10/chartex" xmlns:cx5="http://schemas.microsoft.com/office/drawing/2016/5/11/chartex" xmlns:cx6="http://schemas.microsoft.com/office/drawing/2016/5/12/chartex" xmlns:cx7="http://schemas.microsoft.com/office/drawing/2016/5/13/chartex" xmlns:cx8="http://schemas.microsoft.com/office/drawing/2016/5/14/chartex" xmlns:mc="http://schemas.openxmlformats.org/markup-compatibility/2006" xmlns:aink="http://schemas.microsoft.com/office/drawing/2016/ink" xmlns:am3d="http://schemas.microsoft.com/office/drawing/2017/model3d" xmlns:o="urn:schemas-microsoft-com:office:office" xmlns:oel="http://schemas.microsoft.com/office/2019/extlst" xmlns:r="http://schemas.openxmlformats.org/officeDocument/2006/relationships" xmlns:m="http://schemas.openxmlformats.org/officeDocument/2006/math" xmlns:v="urn:schemas-microsoft-com:vml" xmlns:wp14="http://schemas.microsoft.com/office/word/2010/wordprocessingDrawing" xmlns:wp="http://schemas.openxmlformats.org/drawingml/2006/wordprocessingDrawing" xmlns:w10="urn:schemas-microsoft-com:office:word" xmlns:w="http://schemas.openxmlformats.org/wordprocessingml/2006/main" xmlns:w14="http://schemas.microsoft.com/office/word/2010/wordml" xmlns:w15="http://schemas.microsoft.com/office/word/2012/wordml" xmlns:w16cex="http://schemas.microsoft.com/office/word/2018/wordml/cex" xmlns:w16cid="http://schemas.microsoft.com/office/word/2016/wordml/cid" xmlns:w16="http://schemas.microsoft.com/office/word/2018/wordml" xmlns:w16du="http://schemas.microsoft.com/office/word/2023/wordml/word16du" xmlns:w16sdtdh="http://schemas.microsoft.com/office/word/2020/wordml/sdtdatahash" xmlns:w16se="http://schemas.microsoft.com/office/word/2015/wordml/symex" xmlns:wpg="http://schemas.microsoft.com/office/word/2010/wordprocessingGroup" xmlns:wpi="http://schemas.microsoft.com/office/word/2010/wordprocessingInk" xmlns:wne="http://schemas.microsoft.com/office/word/2006/wordml" xmlns:wps="http://schemas.microsoft.com/office/word/2010/wordprocessingShape" mc:Ignorable="w14 w15 w16se w16cid w16 w16cex w16sdtdh w16du wp14">
+<w:document xmlns:wpc="http://schemas.microsoft.com/office/word/2010/wordprocessingCanvas" xmlns:cx="http://schemas.microsoft.com/office/drawing/2014/chartex" xmlns:cx1="http://schemas.microsoft.com/office/drawing/2015/9/8/chartex" xmlns:cx2="http://schemas.microsoft.com/office/drawing/2015/10/21/chartex" xmlns:cx3="http://schemas.microsoft.com/office/drawing/2016/5/9/chartex" xmlns:cx4="http://schemas.microsoft.com/office/drawing/2016/5/10/chartex" xmlns:cx5="http://schemas.microsoft.com/office/drawing/2016/5/11/chartex" xmlns:cx6="http://schemas.microsoft.com/office/drawing/2016/5/12/chartex" xmlns:cx7="http://schemas.microsoft.com/office/drawing/2016/5/13/chartex" xmlns:cx8="http://schemas.microsoft.com/office/drawing/2016/5/14/chartex" xmlns:mc="http://schemas.openxmlformats.org/markup-compatibility/2006" xmlns:aink="http://schemas.microsoft.com/office/drawing/2016/ink" xmlns:am3d="http://schemas.microsoft.com/office/drawing/2017/model3d" xmlns:o="urn:schemas-microsoft-com:office:office" xmlns:r="http://schemas.openxmlformats.org/officeDocument/2006/relationships" xmlns:m="http://schemas.openxmlformats.org/officeDocument/2006/math" xmlns:v="urn:schemas-microsoft-com:vml" xmlns:wp14="http://schemas.microsoft.com/office/word/2010/wordprocessingDrawing" xmlns:wp="http://schemas.openxmlformats.org/drawingml/2006/wordprocessingDrawing" xmlns:w10="urn:schemas-microsoft-com:office:word" xmlns:w="http://schemas.openxmlformats.org/wordprocessingml/2006/main" xmlns:w14="http://schemas.microsoft.com/office/word/2010/wordml" xmlns:w15="http://schemas.microsoft.com/office/word/2012/wordml" xmlns:w16cex="http://schemas.microsoft.com/office/word/2018/wordml/cex" xmlns:w16cid="http://schemas.microsoft.com/office/word/2016/wordml/cid" xmlns:w16="http://schemas.microsoft.com/office/word/2018/wordml" xmlns:w16sdtdh="http://schemas.microsoft.com/office/word/2020/wordml/sdtdatahash" xmlns:w16se="http://schemas.microsoft.com/office/word/2015/wordml/symex" xmlns:wpg="http://schemas.microsoft.com/office/word/2010/wordprocessingGroup" xmlns:wpi="http://schemas.microsoft.com/office/word/2010/wordprocessingInk" xmlns:wne="http://schemas.microsoft.com/office/word/2006/wordml" xmlns:wps="http://schemas.microsoft.com/office/word/2010/wordprocessingShape" mc:Ignorable="w14 w15 w16se w16cid w16 w16cex w16sdtdh wp14">
   <w:body>
     <w:tbl>
       <w:tblPr>
-        <w:tblStyle w:val="LiBang"/>
+        <w:tblStyle w:val="TableGrid"/>
         <w:tblW w:w="0" w:type="auto"/>
         <w:tblInd w:w="-30" w:type="dxa"/>
         <w:tblBorders>
@@ -165,8 +165,9 @@
           </w:tcPr>
           <w:p>
             <w:pPr>
-              <w:pStyle w:val="u1"/>
+              <w:pStyle w:val="Heading1"/>
               <w:ind w:left="0"/>
+              <w:outlineLvl w:val="0"/>
             </w:pPr>
             <w:bookmarkStart w:id="0" w:name="_Toc180479755"/>
             <w:bookmarkStart w:id="1" w:name="_Toc183272884"/>
@@ -520,7 +521,7 @@
       <w:pPr>
         <w:numPr>
           <w:ilvl w:val="0"/>
-          <w:numId w:val="51"/>
+          <w:numId w:val="5"/>
         </w:numPr>
         <w:contextualSpacing/>
         <w:rPr>
@@ -538,7 +539,7 @@
       <w:pPr>
         <w:numPr>
           <w:ilvl w:val="0"/>
-          <w:numId w:val="51"/>
+          <w:numId w:val="5"/>
         </w:numPr>
         <w:contextualSpacing/>
         <w:rPr>
@@ -556,7 +557,7 @@
       <w:pPr>
         <w:numPr>
           <w:ilvl w:val="0"/>
-          <w:numId w:val="51"/>
+          <w:numId w:val="5"/>
         </w:numPr>
         <w:contextualSpacing/>
         <w:rPr>
@@ -620,7 +621,7 @@
       <w:pPr>
         <w:numPr>
           <w:ilvl w:val="0"/>
-          <w:numId w:val="51"/>
+          <w:numId w:val="5"/>
         </w:numPr>
         <w:contextualSpacing/>
         <w:rPr>
@@ -645,7 +646,7 @@
       <w:pPr>
         <w:numPr>
           <w:ilvl w:val="0"/>
-          <w:numId w:val="51"/>
+          <w:numId w:val="5"/>
         </w:numPr>
         <w:contextualSpacing/>
         <w:rPr>
@@ -663,7 +664,7 @@
       <w:pPr>
         <w:numPr>
           <w:ilvl w:val="0"/>
-          <w:numId w:val="51"/>
+          <w:numId w:val="5"/>
         </w:numPr>
         <w:contextualSpacing/>
         <w:rPr>
@@ -771,10 +772,10 @@
     </w:p>
     <w:p>
       <w:pPr>
-        <w:pStyle w:val="oancuaDanhsach"/>
+        <w:pStyle w:val="ListParagraph"/>
         <w:numPr>
           <w:ilvl w:val="0"/>
-          <w:numId w:val="50"/>
+          <w:numId w:val="4"/>
         </w:numPr>
         <w:rPr>
           <w:lang w:eastAsia="ar-SA"/>
@@ -789,7 +790,7 @@
     </w:p>
     <w:p>
       <w:pPr>
-        <w:pStyle w:val="oancuaDanhsach"/>
+        <w:pStyle w:val="ListParagraph"/>
         <w:ind w:left="649"/>
         <w:rPr>
           <w:lang w:eastAsia="ar-SA"/>
@@ -804,7 +805,7 @@
     </w:p>
     <w:p>
       <w:pPr>
-        <w:pStyle w:val="oancuaDanhsach"/>
+        <w:pStyle w:val="ListParagraph"/>
         <w:ind w:left="649"/>
         <w:rPr>
           <w:lang w:eastAsia="ar-SA"/>
@@ -854,7 +855,7 @@
     </w:p>
     <w:p>
       <w:pPr>
-        <w:pStyle w:val="oancuaDanhsach"/>
+        <w:pStyle w:val="ListParagraph"/>
         <w:ind w:left="649"/>
         <w:rPr>
           <w:lang w:eastAsia="ar-SA"/>
@@ -881,7 +882,7 @@
     </w:p>
     <w:p>
       <w:pPr>
-        <w:pStyle w:val="oancuaDanhsach"/>
+        <w:pStyle w:val="ListParagraph"/>
         <w:ind w:left="649"/>
         <w:rPr>
           <w:lang w:eastAsia="ar-SA"/>
@@ -896,7 +897,7 @@
     </w:p>
     <w:p>
       <w:pPr>
-        <w:pStyle w:val="oancuaDanhsach"/>
+        <w:pStyle w:val="ListParagraph"/>
         <w:ind w:left="649"/>
         <w:rPr>
           <w:lang w:eastAsia="ar-SA"/>
@@ -946,7 +947,7 @@
     </w:p>
     <w:p>
       <w:pPr>
-        <w:pStyle w:val="oancuaDanhsach"/>
+        <w:pStyle w:val="ListParagraph"/>
         <w:ind w:left="649"/>
         <w:rPr>
           <w:lang w:eastAsia="ar-SA"/>
@@ -996,7 +997,7 @@
     </w:p>
     <w:p>
       <w:pPr>
-        <w:pStyle w:val="oancuaDanhsach"/>
+        <w:pStyle w:val="ListParagraph"/>
         <w:ind w:left="649"/>
         <w:rPr>
           <w:lang w:eastAsia="ar-SA"/>
@@ -1046,7 +1047,7 @@
     </w:p>
     <w:p>
       <w:pPr>
-        <w:pStyle w:val="oancuaDanhsach"/>
+        <w:pStyle w:val="ListParagraph"/>
         <w:ind w:left="649"/>
         <w:rPr>
           <w:lang w:eastAsia="ar-SA"/>
@@ -1061,7 +1062,7 @@
     </w:p>
     <w:p>
       <w:pPr>
-        <w:pStyle w:val="oancuaDanhsach"/>
+        <w:pStyle w:val="ListParagraph"/>
         <w:ind w:left="649"/>
         <w:rPr>
           <w:lang w:eastAsia="ar-SA"/>
@@ -1076,7 +1077,7 @@
     </w:p>
     <w:p>
       <w:pPr>
-        <w:pStyle w:val="oancuaDanhsach"/>
+        <w:pStyle w:val="ListParagraph"/>
         <w:ind w:left="649"/>
         <w:rPr>
           <w:lang w:eastAsia="ar-SA"/>
@@ -2634,8 +2635,128 @@
         <w:t xml:space="preserve"> cho các PC.</w:t>
       </w:r>
     </w:p>
+    <w:p>
+      <w:pPr>
+        <w:rPr>
+          <w:lang w:eastAsia="ar-SA"/>
+        </w:rPr>
+      </w:pPr>
+      <w:r>
+        <w:rPr>
+          <w:lang w:eastAsia="ar-SA"/>
+        </w:rPr>
+        <w:drawing>
+          <wp:inline distT="0" distB="0" distL="0" distR="0" wp14:anchorId="67A054AF" wp14:editId="0CDDBAA2">
+            <wp:extent cx="4511431" cy="1226926"/>
+            <wp:effectExtent l="0" t="0" r="3810" b="0"/>
+            <wp:docPr id="20" name="Picture 20"/>
+            <wp:cNvGraphicFramePr>
+              <a:graphicFrameLocks xmlns:a="http://schemas.openxmlformats.org/drawingml/2006/main" noChangeAspect="1"/>
+            </wp:cNvGraphicFramePr>
+            <a:graphic xmlns:a="http://schemas.openxmlformats.org/drawingml/2006/main">
+              <a:graphicData uri="http://schemas.openxmlformats.org/drawingml/2006/picture">
+                <pic:pic xmlns:pic="http://schemas.openxmlformats.org/drawingml/2006/picture">
+                  <pic:nvPicPr>
+                    <pic:cNvPr id="1" name=""/>
+                    <pic:cNvPicPr/>
+                  </pic:nvPicPr>
+                  <pic:blipFill>
+                    <a:blip r:embed="rId37"/>
+                    <a:stretch>
+                      <a:fillRect/>
+                    </a:stretch>
+                  </pic:blipFill>
+                  <pic:spPr>
+                    <a:xfrm>
+                      <a:off x="0" y="0"/>
+                      <a:ext cx="4511431" cy="1226926"/>
+                    </a:xfrm>
+                    <a:prstGeom prst="rect">
+                      <a:avLst/>
+                    </a:prstGeom>
+                  </pic:spPr>
+                </pic:pic>
+              </a:graphicData>
+            </a:graphic>
+          </wp:inline>
+        </w:drawing>
+      </w:r>
+    </w:p>
+    <w:p>
+      <w:pPr>
+        <w:rPr>
+          <w:lang w:eastAsia="ar-SA"/>
+        </w:rPr>
+      </w:pPr>
+      <w:r>
+        <w:rPr>
+          <w:lang w:eastAsia="ar-SA"/>
+        </w:rPr>
+        <w:t xml:space="preserve">Bên CORE SWITCH thêm lệnh ip ospf 1 area 0 để </w:t>
+      </w:r>
+      <w:r>
+        <w:t>kích hoạt giao thức OSPF trên giao diện và đưa nó vào một vùng OSPF cụ thể (</w:t>
+      </w:r>
+      <w:r>
+        <w:rPr>
+          <w:rStyle w:val="HTMLCode"/>
+          <w:rFonts w:eastAsiaTheme="majorEastAsia"/>
+        </w:rPr>
+        <w:t>area 0</w:t>
+      </w:r>
+      <w:r>
+        <w:t>).</w:t>
+      </w:r>
+    </w:p>
+    <w:p>
+      <w:pPr>
+        <w:rPr>
+          <w:lang w:eastAsia="ar-SA"/>
+        </w:rPr>
+      </w:pPr>
+      <w:r>
+        <w:rPr>
+          <w:lang w:eastAsia="ar-SA"/>
+        </w:rPr>
+        <w:drawing>
+          <wp:inline distT="0" distB="0" distL="0" distR="0" wp14:anchorId="2EF0B3A2" wp14:editId="632808F8">
+            <wp:extent cx="2720576" cy="541067"/>
+            <wp:effectExtent l="0" t="0" r="3810" b="0"/>
+            <wp:docPr id="29" name="Picture 29"/>
+            <wp:cNvGraphicFramePr>
+              <a:graphicFrameLocks xmlns:a="http://schemas.openxmlformats.org/drawingml/2006/main" noChangeAspect="1"/>
+            </wp:cNvGraphicFramePr>
+            <a:graphic xmlns:a="http://schemas.openxmlformats.org/drawingml/2006/main">
+              <a:graphicData uri="http://schemas.openxmlformats.org/drawingml/2006/picture">
+                <pic:pic xmlns:pic="http://schemas.openxmlformats.org/drawingml/2006/picture">
+                  <pic:nvPicPr>
+                    <pic:cNvPr id="1" name=""/>
+                    <pic:cNvPicPr/>
+                  </pic:nvPicPr>
+                  <pic:blipFill>
+                    <a:blip r:embed="rId38"/>
+                    <a:stretch>
+                      <a:fillRect/>
+                    </a:stretch>
+                  </pic:blipFill>
+                  <pic:spPr>
+                    <a:xfrm>
+                      <a:off x="0" y="0"/>
+                      <a:ext cx="2720576" cy="541067"/>
+                    </a:xfrm>
+                    <a:prstGeom prst="rect">
+                      <a:avLst/>
+                    </a:prstGeom>
+                  </pic:spPr>
+                </pic:pic>
+              </a:graphicData>
+            </a:graphic>
+          </wp:inline>
+        </w:drawing>
+      </w:r>
+    </w:p>
     <w:sectPr>
-      <w:footerReference w:type="default" r:id="rId37"/>
+      <w:footerReference w:type="default" r:id="rId39"/>
       <w:pgSz w:w="12240" w:h="15840" w:code="1"/>
       <w:pgMar w:top="573" w:right="289" w:bottom="573" w:left="289" w:header="720" w:footer="720" w:gutter="0"/>
       <w:pgNumType w:start="1"/>
@@ -2646,7 +2767,7 @@
 </file>
 
 <file path=word/endnotes.xml><?xml version="1.0" encoding="utf-8"?>
-<w:endnotes xmlns:wpc="http://schemas.microsoft.com/office/word/2010/wordprocessingCanvas" xmlns:cx="http://schemas.microsoft.com/office/drawing/2014/chartex" xmlns:cx1="http://schemas.microsoft.com/office/drawing/2015/9/8/chartex" xmlns:cx2="http://schemas.microsoft.com/office/drawing/2015/10/21/chartex" xmlns:cx3="http://schemas.microsoft.com/office/drawing/2016/5/9/chartex" xmlns:cx4="http://schemas.microsoft.com/office/drawing/2016/5/10/chartex" xmlns:cx5="http://schemas.microsoft.com/office/drawing/2016/5/11/chartex" xmlns:cx6="http://schemas.microsoft.com/office/drawing/2016/5/12/chartex" xmlns:cx7="http://schemas.microsoft.com/office/drawing/2016/5/13/chartex" xmlns:cx8="http://schemas.microsoft.com/office/drawing/2016/5/14/chartex" xmlns:mc="http://schemas.openxmlformats.org/markup-compatibility/2006" xmlns:aink="http://schemas.microsoft.com/office/drawing/2016/ink" xmlns:am3d="http://schemas.microsoft.com/office/drawing/2017/model3d" xmlns:o="urn:schemas-microsoft-com:office:office" xmlns:oel="http://schemas.microsoft.com/office/2019/extlst" xmlns:r="http://schemas.openxmlformats.org/officeDocument/2006/relationships" xmlns:m="http://schemas.openxmlformats.org/officeDocument/2006/math" xmlns:v="urn:schemas-microsoft-com:vml" xmlns:wp14="http://schemas.microsoft.com/office/word/2010/wordprocessingDrawing" xmlns:wp="http://schemas.openxmlformats.org/drawingml/2006/wordprocessingDrawing" xmlns:w10="urn:schemas-microsoft-com:office:word" xmlns:w="http://schemas.openxmlformats.org/wordprocessingml/2006/main" xmlns:w14="http://schemas.microsoft.com/office/word/2010/wordml" xmlns:w15="http://schemas.microsoft.com/office/word/2012/wordml" xmlns:w16cex="http://schemas.microsoft.com/office/word/2018/wordml/cex" xmlns:w16cid="http://schemas.microsoft.com/office/word/2016/wordml/cid" xmlns:w16="http://schemas.microsoft.com/office/word/2018/wordml" xmlns:w16du="http://schemas.microsoft.com/office/word/2023/wordml/word16du" xmlns:w16sdtdh="http://schemas.microsoft.com/office/word/2020/wordml/sdtdatahash" xmlns:w16se="http://schemas.microsoft.com/office/word/2015/wordml/symex" xmlns:wpg="http://schemas.microsoft.com/office/word/2010/wordprocessingGroup" xmlns:wpi="http://schemas.microsoft.com/office/word/2010/wordprocessingInk" xmlns:wne="http://schemas.microsoft.com/office/word/2006/wordml" xmlns:wps="http://schemas.microsoft.com/office/word/2010/wordprocessingShape" mc:Ignorable="w14 w15 w16se w16cid w16 w16cex w16sdtdh w16du wp14">
+<w:endnotes xmlns:wpc="http://schemas.microsoft.com/office/word/2010/wordprocessingCanvas" xmlns:cx="http://schemas.microsoft.com/office/drawing/2014/chartex" xmlns:cx1="http://schemas.microsoft.com/office/drawing/2015/9/8/chartex" xmlns:cx2="http://schemas.microsoft.com/office/drawing/2015/10/21/chartex" xmlns:cx3="http://schemas.microsoft.com/office/drawing/2016/5/9/chartex" xmlns:cx4="http://schemas.microsoft.com/office/drawing/2016/5/10/chartex" xmlns:cx5="http://schemas.microsoft.com/office/drawing/2016/5/11/chartex" xmlns:cx6="http://schemas.microsoft.com/office/drawing/2016/5/12/chartex" xmlns:cx7="http://schemas.microsoft.com/office/drawing/2016/5/13/chartex" xmlns:cx8="http://schemas.microsoft.com/office/drawing/2016/5/14/chartex" xmlns:mc="http://schemas.openxmlformats.org/markup-compatibility/2006" xmlns:aink="http://schemas.microsoft.com/office/drawing/2016/ink" xmlns:am3d="http://schemas.microsoft.com/office/drawing/2017/model3d" xmlns:o="urn:schemas-microsoft-com:office:office" xmlns:r="http://schemas.openxmlformats.org/officeDocument/2006/relationships" xmlns:m="http://schemas.openxmlformats.org/officeDocument/2006/math" xmlns:v="urn:schemas-microsoft-com:vml" xmlns:wp14="http://schemas.microsoft.com/office/word/2010/wordprocessingDrawing" xmlns:wp="http://schemas.openxmlformats.org/drawingml/2006/wordprocessingDrawing" xmlns:w10="urn:schemas-microsoft-com:office:word" xmlns:w="http://schemas.openxmlformats.org/wordprocessingml/2006/main" xmlns:w14="http://schemas.microsoft.com/office/word/2010/wordml" xmlns:w15="http://schemas.microsoft.com/office/word/2012/wordml" xmlns:w16cex="http://schemas.microsoft.com/office/word/2018/wordml/cex" xmlns:w16cid="http://schemas.microsoft.com/office/word/2016/wordml/cid" xmlns:w16="http://schemas.microsoft.com/office/word/2018/wordml" xmlns:w16sdtdh="http://schemas.microsoft.com/office/word/2020/wordml/sdtdatahash" xmlns:w16se="http://schemas.microsoft.com/office/word/2015/wordml/symex" xmlns:wpg="http://schemas.microsoft.com/office/word/2010/wordprocessingGroup" xmlns:wpi="http://schemas.microsoft.com/office/word/2010/wordprocessingInk" xmlns:wne="http://schemas.microsoft.com/office/word/2006/wordml" xmlns:wps="http://schemas.microsoft.com/office/word/2010/wordprocessingShape" mc:Ignorable="w14 w15 w16se w16cid w16 w16cex w16sdtdh wp14">
   <w:endnote w:type="separator" w:id="-1">
     <w:p>
       <w:pPr>
@@ -2673,10 +2794,10 @@
 </file>
 
 <file path=word/footer1.xml><?xml version="1.0" encoding="utf-8"?>
-<w:ftr xmlns:wpc="http://schemas.microsoft.com/office/word/2010/wordprocessingCanvas" xmlns:cx="http://schemas.microsoft.com/office/drawing/2014/chartex" xmlns:cx1="http://schemas.microsoft.com/office/drawing/2015/9/8/chartex" xmlns:cx2="http://schemas.microsoft.com/office/drawing/2015/10/21/chartex" xmlns:cx3="http://schemas.microsoft.com/office/drawing/2016/5/9/chartex" xmlns:cx4="http://schemas.microsoft.com/office/drawing/2016/5/10/chartex" xmlns:cx5="http://schemas.microsoft.com/office/drawing/2016/5/11/chartex" xmlns:cx6="http://schemas.microsoft.com/office/drawing/2016/5/12/chartex" xmlns:cx7="http://schemas.microsoft.com/office/drawing/2016/5/13/chartex" xmlns:cx8="http://schemas.microsoft.com/office/drawing/2016/5/14/chartex" xmlns:mc="http://schemas.openxmlformats.org/markup-compatibility/2006" xmlns:aink="http://schemas.microsoft.com/office/drawing/2016/ink" xmlns:am3d="http://schemas.microsoft.com/office/drawing/2017/model3d" xmlns:o="urn:schemas-microsoft-com:office:office" xmlns:oel="http://schemas.microsoft.com/office/2019/extlst" xmlns:r="http://schemas.openxmlformats.org/officeDocument/2006/relationships" xmlns:m="http://schemas.openxmlformats.org/officeDocument/2006/math" xmlns:v="urn:schemas-microsoft-com:vml" xmlns:wp14="http://schemas.microsoft.com/office/word/2010/wordprocessingDrawing" xmlns:wp="http://schemas.openxmlformats.org/drawingml/2006/wordprocessingDrawing" xmlns:w10="urn:schemas-microsoft-com:office:word" xmlns:w="http://schemas.openxmlformats.org/wordprocessingml/2006/main" xmlns:w14="http://schemas.microsoft.com/office/word/2010/wordml" xmlns:w15="http://schemas.microsoft.com/office/word/2012/wordml" xmlns:w16cex="http://schemas.microsoft.com/office/word/2018/wordml/cex" xmlns:w16cid="http://schemas.microsoft.com/office/word/2016/wordml/cid" xmlns:w16="http://schemas.microsoft.com/office/word/2018/wordml" xmlns:w16du="http://schemas.microsoft.com/office/word/2023/wordml/word16du" xmlns:w16sdtdh="http://schemas.microsoft.com/office/word/2020/wordml/sdtdatahash" xmlns:w16se="http://schemas.microsoft.com/office/word/2015/wordml/symex" xmlns:wpg="http://schemas.microsoft.com/office/word/2010/wordprocessingGroup" xmlns:wpi="http://schemas.microsoft.com/office/word/2010/wordprocessingInk" xmlns:wne="http://schemas.microsoft.com/office/word/2006/wordml" xmlns:wps="http://schemas.microsoft.com/office/word/2010/wordprocessingShape" mc:Ignorable="w14 w15 w16se w16cid w16 w16cex w16sdtdh w16du wp14">
+<w:ftr xmlns:wpc="http://schemas.microsoft.com/office/word/2010/wordprocessingCanvas" xmlns:cx="http://schemas.microsoft.com/office/drawing/2014/chartex" xmlns:cx1="http://schemas.microsoft.com/office/drawing/2015/9/8/chartex" xmlns:cx2="http://schemas.microsoft.com/office/drawing/2015/10/21/chartex" xmlns:cx3="http://schemas.microsoft.com/office/drawing/2016/5/9/chartex" xmlns:cx4="http://schemas.microsoft.com/office/drawing/2016/5/10/chartex" xmlns:cx5="http://schemas.microsoft.com/office/drawing/2016/5/11/chartex" xmlns:cx6="http://schemas.microsoft.com/office/drawing/2016/5/12/chartex" xmlns:cx7="http://schemas.microsoft.com/office/drawing/2016/5/13/chartex" xmlns:cx8="http://schemas.microsoft.com/office/drawing/2016/5/14/chartex" xmlns:mc="http://schemas.openxmlformats.org/markup-compatibility/2006" xmlns:aink="http://schemas.microsoft.com/office/drawing/2016/ink" xmlns:am3d="http://schemas.microsoft.com/office/drawing/2017/model3d" xmlns:o="urn:schemas-microsoft-com:office:office" xmlns:r="http://schemas.openxmlformats.org/officeDocument/2006/relationships" xmlns:m="http://schemas.openxmlformats.org/officeDocument/2006/math" xmlns:v="urn:schemas-microsoft-com:vml" xmlns:wp14="http://schemas.microsoft.com/office/word/2010/wordprocessingDrawing" xmlns:wp="http://schemas.openxmlformats.org/drawingml/2006/wordprocessingDrawing" xmlns:w10="urn:schemas-microsoft-com:office:word" xmlns:w="http://schemas.openxmlformats.org/wordprocessingml/2006/main" xmlns:w14="http://schemas.microsoft.com/office/word/2010/wordml" xmlns:w15="http://schemas.microsoft.com/office/word/2012/wordml" xmlns:w16cex="http://schemas.microsoft.com/office/word/2018/wordml/cex" xmlns:w16cid="http://schemas.microsoft.com/office/word/2016/wordml/cid" xmlns:w16="http://schemas.microsoft.com/office/word/2018/wordml" xmlns:w16sdtdh="http://schemas.microsoft.com/office/word/2020/wordml/sdtdatahash" xmlns:w16se="http://schemas.microsoft.com/office/word/2015/wordml/symex" xmlns:wpg="http://schemas.microsoft.com/office/word/2010/wordprocessingGroup" xmlns:wpi="http://schemas.microsoft.com/office/word/2010/wordprocessingInk" xmlns:wne="http://schemas.microsoft.com/office/word/2006/wordml" xmlns:wps="http://schemas.microsoft.com/office/word/2010/wordprocessingShape" mc:Ignorable="w14 w15 w16se w16cid w16 w16cex w16sdtdh wp14">
   <w:p>
     <w:pPr>
-      <w:pStyle w:val="Chntrang"/>
+      <w:pStyle w:val="Footer"/>
       <w:jc w:val="center"/>
     </w:pPr>
   </w:p>
@@ -2684,7 +2805,7 @@
 </file>
 
 <file path=word/footer2.xml><?xml version="1.0" encoding="utf-8"?>
-<w:ftr xmlns:wpc="http://schemas.microsoft.com/office/word/2010/wordprocessingCanvas" xmlns:cx="http://schemas.microsoft.com/office/drawing/2014/chartex" xmlns:cx1="http://schemas.microsoft.com/office/drawing/2015/9/8/chartex" xmlns:cx2="http://schemas.microsoft.com/office/drawing/2015/10/21/chartex" xmlns:cx3="http://schemas.microsoft.com/office/drawing/2016/5/9/chartex" xmlns:cx4="http://schemas.microsoft.com/office/drawing/2016/5/10/chartex" xmlns:cx5="http://schemas.microsoft.com/office/drawing/2016/5/11/chartex" xmlns:cx6="http://schemas.microsoft.com/office/drawing/2016/5/12/chartex" xmlns:cx7="http://schemas.microsoft.com/office/drawing/2016/5/13/chartex" xmlns:cx8="http://schemas.microsoft.com/office/drawing/2016/5/14/chartex" xmlns:mc="http://schemas.openxmlformats.org/markup-compatibility/2006" xmlns:aink="http://schemas.microsoft.com/office/drawing/2016/ink" xmlns:am3d="http://schemas.microsoft.com/office/drawing/2017/model3d" xmlns:o="urn:schemas-microsoft-com:office:office" xmlns:oel="http://schemas.microsoft.com/office/2019/extlst" xmlns:r="http://schemas.openxmlformats.org/officeDocument/2006/relationships" xmlns:m="http://schemas.openxmlformats.org/officeDocument/2006/math" xmlns:v="urn:schemas-microsoft-com:vml" xmlns:wp14="http://schemas.microsoft.com/office/word/2010/wordprocessingDrawing" xmlns:wp="http://schemas.openxmlformats.org/drawingml/2006/wordprocessingDrawing" xmlns:w10="urn:schemas-microsoft-com:office:word" xmlns:w="http://schemas.openxmlformats.org/wordprocessingml/2006/main" xmlns:w14="http://schemas.microsoft.com/office/word/2010/wordml" xmlns:w15="http://schemas.microsoft.com/office/word/2012/wordml" xmlns:w16cex="http://schemas.microsoft.com/office/word/2018/wordml/cex" xmlns:w16cid="http://schemas.microsoft.com/office/word/2016/wordml/cid" xmlns:w16="http://schemas.microsoft.com/office/word/2018/wordml" xmlns:w16du="http://schemas.microsoft.com/office/word/2023/wordml/word16du" xmlns:w16sdtdh="http://schemas.microsoft.com/office/word/2020/wordml/sdtdatahash" xmlns:w16se="http://schemas.microsoft.com/office/word/2015/wordml/symex" xmlns:wpg="http://schemas.microsoft.com/office/word/2010/wordprocessingGroup" xmlns:wpi="http://schemas.microsoft.com/office/word/2010/wordprocessingInk" xmlns:wne="http://schemas.microsoft.com/office/word/2006/wordml" xmlns:wps="http://schemas.microsoft.com/office/word/2010/wordprocessingShape" mc:Ignorable="w14 w15 w16se w16cid w16 w16cex w16sdtdh w16du wp14">
+<w:ftr xmlns:wpc="http://schemas.microsoft.com/office/word/2010/wordprocessingCanvas" xmlns:cx="http://schemas.microsoft.com/office/drawing/2014/chartex" xmlns:cx1="http://schemas.microsoft.com/office/drawing/2015/9/8/chartex" xmlns:cx2="http://schemas.microsoft.com/office/drawing/2015/10/21/chartex" xmlns:cx3="http://schemas.microsoft.com/office/drawing/2016/5/9/chartex" xmlns:cx4="http://schemas.microsoft.com/office/drawing/2016/5/10/chartex" xmlns:cx5="http://schemas.microsoft.com/office/drawing/2016/5/11/chartex" xmlns:cx6="http://schemas.microsoft.com/office/drawing/2016/5/12/chartex" xmlns:cx7="http://schemas.microsoft.com/office/drawing/2016/5/13/chartex" xmlns:cx8="http://schemas.microsoft.com/office/drawing/2016/5/14/chartex" xmlns:mc="http://schemas.openxmlformats.org/markup-compatibility/2006" xmlns:aink="http://schemas.microsoft.com/office/drawing/2016/ink" xmlns:am3d="http://schemas.microsoft.com/office/drawing/2017/model3d" xmlns:o="urn:schemas-microsoft-com:office:office" xmlns:r="http://schemas.openxmlformats.org/officeDocument/2006/relationships" xmlns:m="http://schemas.openxmlformats.org/officeDocument/2006/math" xmlns:v="urn:schemas-microsoft-com:vml" xmlns:wp14="http://schemas.microsoft.com/office/word/2010/wordprocessingDrawing" xmlns:wp="http://schemas.openxmlformats.org/drawingml/2006/wordprocessingDrawing" xmlns:w10="urn:schemas-microsoft-com:office:word" xmlns:w="http://schemas.openxmlformats.org/wordprocessingml/2006/main" xmlns:w14="http://schemas.microsoft.com/office/word/2010/wordml" xmlns:w15="http://schemas.microsoft.com/office/word/2012/wordml" xmlns:w16cex="http://schemas.microsoft.com/office/word/2018/wordml/cex" xmlns:w16cid="http://schemas.microsoft.com/office/word/2016/wordml/cid" xmlns:w16="http://schemas.microsoft.com/office/word/2018/wordml" xmlns:w16sdtdh="http://schemas.microsoft.com/office/word/2020/wordml/sdtdatahash" xmlns:w16se="http://schemas.microsoft.com/office/word/2015/wordml/symex" xmlns:wpg="http://schemas.microsoft.com/office/word/2010/wordprocessingGroup" xmlns:wpi="http://schemas.microsoft.com/office/word/2010/wordprocessingInk" xmlns:wne="http://schemas.microsoft.com/office/word/2006/wordml" xmlns:wps="http://schemas.microsoft.com/office/word/2010/wordprocessingShape" mc:Ignorable="w14 w15 w16se w16cid w16 w16cex w16sdtdh wp14">
   <w:sdt>
     <w:sdtPr>
       <w:id w:val="-1054474851"/>
@@ -2693,10 +2814,11 @@
         <w:docPartUnique/>
       </w:docPartObj>
     </w:sdtPr>
+    <w:sdtEndPr/>
     <w:sdtContent>
       <w:p>
         <w:pPr>
-          <w:pStyle w:val="Chntrang"/>
+          <w:pStyle w:val="Footer"/>
           <w:jc w:val="center"/>
         </w:pPr>
         <w:r>
@@ -2719,7 +2841,7 @@
   </w:sdt>
   <w:p>
     <w:pPr>
-      <w:pStyle w:val="Chntrang"/>
+      <w:pStyle w:val="Footer"/>
     </w:pPr>
   </w:p>
   <w:p/>
@@ -2727,7 +2849,7 @@
 </file>
 
 <file path=word/footnotes.xml><?xml version="1.0" encoding="utf-8"?>
-<w:footnotes xmlns:wpc="http://schemas.microsoft.com/office/word/2010/wordprocessingCanvas" xmlns:cx="http://schemas.microsoft.com/office/drawing/2014/chartex" xmlns:cx1="http://schemas.microsoft.com/office/drawing/2015/9/8/chartex" xmlns:cx2="http://schemas.microsoft.com/office/drawing/2015/10/21/chartex" xmlns:cx3="http://schemas.microsoft.com/office/drawing/2016/5/9/chartex" xmlns:cx4="http://schemas.microsoft.com/office/drawing/2016/5/10/chartex" xmlns:cx5="http://schemas.microsoft.com/office/drawing/2016/5/11/chartex" xmlns:cx6="http://schemas.microsoft.com/office/drawing/2016/5/12/chartex" xmlns:cx7="http://schemas.microsoft.com/office/drawing/2016/5/13/chartex" xmlns:cx8="http://schemas.microsoft.com/office/drawing/2016/5/14/chartex" xmlns:mc="http://schemas.openxmlformats.org/markup-compatibility/2006" xmlns:aink="http://schemas.microsoft.com/office/drawing/2016/ink" xmlns:am3d="http://schemas.microsoft.com/office/drawing/2017/model3d" xmlns:o="urn:schemas-microsoft-com:office:office" xmlns:oel="http://schemas.microsoft.com/office/2019/extlst" xmlns:r="http://schemas.openxmlformats.org/officeDocument/2006/relationships" xmlns:m="http://schemas.openxmlformats.org/officeDocument/2006/math" xmlns:v="urn:schemas-microsoft-com:vml" xmlns:wp14="http://schemas.microsoft.com/office/word/2010/wordprocessingDrawing" xmlns:wp="http://schemas.openxmlformats.org/drawingml/2006/wordprocessingDrawing" xmlns:w10="urn:schemas-microsoft-com:office:word" xmlns:w="http://schemas.openxmlformats.org/wordprocessingml/2006/main" xmlns:w14="http://schemas.microsoft.com/office/word/2010/wordml" xmlns:w15="http://schemas.microsoft.com/office/word/2012/wordml" xmlns:w16cex="http://schemas.microsoft.com/office/word/2018/wordml/cex" xmlns:w16cid="http://schemas.microsoft.com/office/word/2016/wordml/cid" xmlns:w16="http://schemas.microsoft.com/office/word/2018/wordml" xmlns:w16du="http://schemas.microsoft.com/office/word/2023/wordml/word16du" xmlns:w16sdtdh="http://schemas.microsoft.com/office/word/2020/wordml/sdtdatahash" xmlns:w16se="http://schemas.microsoft.com/office/word/2015/wordml/symex" xmlns:wpg="http://schemas.microsoft.com/office/word/2010/wordprocessingGroup" xmlns:wpi="http://schemas.microsoft.com/office/word/2010/wordprocessingInk" xmlns:wne="http://schemas.microsoft.com/office/word/2006/wordml" xmlns:wps="http://schemas.microsoft.com/office/word/2010/wordprocessingShape" mc:Ignorable="w14 w15 w16se w16cid w16 w16cex w16sdtdh w16du wp14">
+<w:footnotes xmlns:wpc="http://schemas.microsoft.com/office/word/2010/wordprocessingCanvas" xmlns:cx="http://schemas.microsoft.com/office/drawing/2014/chartex" xmlns:cx1="http://schemas.microsoft.com/office/drawing/2015/9/8/chartex" xmlns:cx2="http://schemas.microsoft.com/office/drawing/2015/10/21/chartex" xmlns:cx3="http://schemas.microsoft.com/office/drawing/2016/5/9/chartex" xmlns:cx4="http://schemas.microsoft.com/office/drawing/2016/5/10/chartex" xmlns:cx5="http://schemas.microsoft.com/office/drawing/2016/5/11/chartex" xmlns:cx6="http://schemas.microsoft.com/office/drawing/2016/5/12/chartex" xmlns:cx7="http://schemas.microsoft.com/office/drawing/2016/5/13/chartex" xmlns:cx8="http://schemas.microsoft.com/office/drawing/2016/5/14/chartex" xmlns:mc="http://schemas.openxmlformats.org/markup-compatibility/2006" xmlns:aink="http://schemas.microsoft.com/office/drawing/2016/ink" xmlns:am3d="http://schemas.microsoft.com/office/drawing/2017/model3d" xmlns:o="urn:schemas-microsoft-com:office:office" xmlns:r="http://schemas.openxmlformats.org/officeDocument/2006/relationships" xmlns:m="http://schemas.openxmlformats.org/officeDocument/2006/math" xmlns:v="urn:schemas-microsoft-com:vml" xmlns:wp14="http://schemas.microsoft.com/office/word/2010/wordprocessingDrawing" xmlns:wp="http://schemas.openxmlformats.org/drawingml/2006/wordprocessingDrawing" xmlns:w10="urn:schemas-microsoft-com:office:word" xmlns:w="http://schemas.openxmlformats.org/wordprocessingml/2006/main" xmlns:w14="http://schemas.microsoft.com/office/word/2010/wordml" xmlns:w15="http://schemas.microsoft.com/office/word/2012/wordml" xmlns:w16cex="http://schemas.microsoft.com/office/word/2018/wordml/cex" xmlns:w16cid="http://schemas.microsoft.com/office/word/2016/wordml/cid" xmlns:w16="http://schemas.microsoft.com/office/word/2018/wordml" xmlns:w16sdtdh="http://schemas.microsoft.com/office/word/2020/wordml/sdtdatahash" xmlns:w16se="http://schemas.microsoft.com/office/word/2015/wordml/symex" xmlns:wpg="http://schemas.microsoft.com/office/word/2010/wordprocessingGroup" xmlns:wpi="http://schemas.microsoft.com/office/word/2010/wordprocessingInk" xmlns:wne="http://schemas.microsoft.com/office/word/2006/wordml" xmlns:wps="http://schemas.microsoft.com/office/word/2010/wordprocessingShape" mc:Ignorable="w14 w15 w16se w16cid w16 w16cex w16sdtdh wp14">
   <w:footnote w:type="separator" w:id="-1">
     <w:p>
       <w:pPr>
@@ -2754,234 +2876,8 @@
 </file>
 
 <file path=word/numbering.xml><?xml version="1.0" encoding="utf-8"?>
-<w:numbering xmlns:wpc="http://schemas.microsoft.com/office/word/2010/wordprocessingCanvas" xmlns:cx="http://schemas.microsoft.com/office/drawing/2014/chartex" xmlns:cx1="http://schemas.microsoft.com/office/drawing/2015/9/8/chartex" xmlns:cx2="http://schemas.microsoft.com/office/drawing/2015/10/21/chartex" xmlns:cx3="http://schemas.microsoft.com/office/drawing/2016/5/9/chartex" xmlns:cx4="http://schemas.microsoft.com/office/drawing/2016/5/10/chartex" xmlns:cx5="http://schemas.microsoft.com/office/drawing/2016/5/11/chartex" xmlns:cx6="http://schemas.microsoft.com/office/drawing/2016/5/12/chartex" xmlns:cx7="http://schemas.microsoft.com/office/drawing/2016/5/13/chartex" xmlns:cx8="http://schemas.microsoft.com/office/drawing/2016/5/14/chartex" xmlns:mc="http://schemas.openxmlformats.org/markup-compatibility/2006" xmlns:aink="http://schemas.microsoft.com/office/drawing/2016/ink" xmlns:am3d="http://schemas.microsoft.com/office/drawing/2017/model3d" xmlns:o="urn:schemas-microsoft-com:office:office" xmlns:oel="http://schemas.microsoft.com/office/2019/extlst" xmlns:r="http://schemas.openxmlformats.org/officeDocument/2006/relationships" xmlns:m="http://schemas.openxmlformats.org/officeDocument/2006/math" xmlns:v="urn:schemas-microsoft-com:vml" xmlns:wp14="http://schemas.microsoft.com/office/word/2010/wordprocessingDrawing" xmlns:wp="http://schemas.openxmlformats.org/drawingml/2006/wordprocessingDrawing" xmlns:w10="urn:schemas-microsoft-com:office:word" xmlns:w="http://schemas.openxmlformats.org/wordprocessingml/2006/main" xmlns:w14="http://schemas.microsoft.com/office/word/2010/wordml" xmlns:w15="http://schemas.microsoft.com/office/word/2012/wordml" xmlns:w16cex="http://schemas.microsoft.com/office/word/2018/wordml/cex" xmlns:w16cid="http://schemas.microsoft.com/office/word/2016/wordml/cid" xmlns:w16="http://schemas.microsoft.com/office/word/2018/wordml" xmlns:w16du="http://schemas.microsoft.com/office/word/2023/wordml/word16du" xmlns:w16sdtdh="http://schemas.microsoft.com/office/word/2020/wordml/sdtdatahash" xmlns:w16se="http://schemas.microsoft.com/office/word/2015/wordml/symex" xmlns:wpg="http://schemas.microsoft.com/office/word/2010/wordprocessingGroup" xmlns:wpi="http://schemas.microsoft.com/office/word/2010/wordprocessingInk" xmlns:wne="http://schemas.microsoft.com/office/word/2006/wordml" xmlns:wps="http://schemas.microsoft.com/office/word/2010/wordprocessingShape" mc:Ignorable="w14 w15 w16se w16cid w16 w16cex w16sdtdh w16du wp14">
+<w:numbering xmlns:wpc="http://schemas.microsoft.com/office/word/2010/wordprocessingCanvas" xmlns:cx="http://schemas.microsoft.com/office/drawing/2014/chartex" xmlns:cx1="http://schemas.microsoft.com/office/drawing/2015/9/8/chartex" xmlns:cx2="http://schemas.microsoft.com/office/drawing/2015/10/21/chartex" xmlns:cx3="http://schemas.microsoft.com/office/drawing/2016/5/9/chartex" xmlns:cx4="http://schemas.microsoft.com/office/drawing/2016/5/10/chartex" xmlns:cx5="http://schemas.microsoft.com/office/drawing/2016/5/11/chartex" xmlns:cx6="http://schemas.microsoft.com/office/drawing/2016/5/12/chartex" xmlns:cx7="http://schemas.microsoft.com/office/drawing/2016/5/13/chartex" xmlns:cx8="http://schemas.microsoft.com/office/drawing/2016/5/14/chartex" xmlns:mc="http://schemas.openxmlformats.org/markup-compatibility/2006" xmlns:aink="http://schemas.microsoft.com/office/drawing/2016/ink" xmlns:am3d="http://schemas.microsoft.com/office/drawing/2017/model3d" xmlns:o="urn:schemas-microsoft-com:office:office" xmlns:r="http://schemas.openxmlformats.org/officeDocument/2006/relationships" xmlns:m="http://schemas.openxmlformats.org/officeDocument/2006/math" xmlns:v="urn:schemas-microsoft-com:vml" xmlns:wp14="http://schemas.microsoft.com/office/word/2010/wordprocessingDrawing" xmlns:wp="http://schemas.openxmlformats.org/drawingml/2006/wordprocessingDrawing" xmlns:w10="urn:schemas-microsoft-com:office:word" xmlns:w="http://schemas.openxmlformats.org/wordprocessingml/2006/main" xmlns:w14="http://schemas.microsoft.com/office/word/2010/wordml" xmlns:w15="http://schemas.microsoft.com/office/word/2012/wordml" xmlns:w16cex="http://schemas.microsoft.com/office/word/2018/wordml/cex" xmlns:w16cid="http://schemas.microsoft.com/office/word/2016/wordml/cid" xmlns:w16="http://schemas.microsoft.com/office/word/2018/wordml" xmlns:w16sdtdh="http://schemas.microsoft.com/office/word/2020/wordml/sdtdatahash" xmlns:w16se="http://schemas.microsoft.com/office/word/2015/wordml/symex" xmlns:wpg="http://schemas.microsoft.com/office/word/2010/wordprocessingGroup" xmlns:wpi="http://schemas.microsoft.com/office/word/2010/wordprocessingInk" xmlns:wne="http://schemas.microsoft.com/office/word/2006/wordml" xmlns:wps="http://schemas.microsoft.com/office/word/2010/wordprocessingShape" mc:Ignorable="w14 w15 w16se w16cid w16 w16cex w16sdtdh wp14">
   <w:abstractNum w:abstractNumId="0" w15:restartNumberingAfterBreak="0">
-    <w:nsid w:val="02DC609E"/>
-    <w:multiLevelType w:val="hybridMultilevel"/>
-    <w:tmpl w:val="2A485592"/>
-    <w:lvl w:ilvl="0" w:tplc="A22CDBCE">
-      <w:start w:val="2"/>
-      <w:numFmt w:val="bullet"/>
-      <w:lvlText w:val="-"/>
-      <w:lvlJc w:val="left"/>
-      <w:pPr>
-        <w:ind w:left="649" w:hanging="360"/>
-      </w:pPr>
-      <w:rPr>
-        <w:rFonts w:ascii="Times New Roman" w:eastAsiaTheme="minorHAnsi" w:hAnsi="Times New Roman" w:cs="Times New Roman" w:hint="default"/>
-      </w:rPr>
-    </w:lvl>
-    <w:lvl w:ilvl="1" w:tplc="04090003" w:tentative="1">
-      <w:start w:val="1"/>
-      <w:numFmt w:val="bullet"/>
-      <w:lvlText w:val="o"/>
-      <w:lvlJc w:val="left"/>
-      <w:pPr>
-        <w:ind w:left="1369" w:hanging="360"/>
-      </w:pPr>
-      <w:rPr>
-        <w:rFonts w:ascii="Courier New" w:hAnsi="Courier New" w:cs="Courier New" w:hint="default"/>
-      </w:rPr>
-    </w:lvl>
-    <w:lvl w:ilvl="2" w:tplc="04090005" w:tentative="1">
-      <w:start w:val="1"/>
-      <w:numFmt w:val="bullet"/>
-      <w:lvlText w:val=""/>
-      <w:lvlJc w:val="left"/>
-      <w:pPr>
-        <w:ind w:left="2089" w:hanging="360"/>
-      </w:pPr>
-      <w:rPr>
-        <w:rFonts w:ascii="Wingdings" w:hAnsi="Wingdings" w:hint="default"/>
-      </w:rPr>
-    </w:lvl>
-    <w:lvl w:ilvl="3" w:tplc="04090001" w:tentative="1">
-      <w:start w:val="1"/>
-      <w:numFmt w:val="bullet"/>
-      <w:lvlText w:val=""/>
-      <w:lvlJc w:val="left"/>
-      <w:pPr>
-        <w:ind w:left="2809" w:hanging="360"/>
-      </w:pPr>
-      <w:rPr>
-        <w:rFonts w:ascii="Symbol" w:hAnsi="Symbol" w:hint="default"/>
-      </w:rPr>
-    </w:lvl>
-    <w:lvl w:ilvl="4" w:tplc="04090003" w:tentative="1">
-      <w:start w:val="1"/>
-      <w:numFmt w:val="bullet"/>
-      <w:lvlText w:val="o"/>
-      <w:lvlJc w:val="left"/>
-      <w:pPr>
-        <w:ind w:left="3529" w:hanging="360"/>
-      </w:pPr>
-      <w:rPr>
-        <w:rFonts w:ascii="Courier New" w:hAnsi="Courier New" w:cs="Courier New" w:hint="default"/>
-      </w:rPr>
-    </w:lvl>
-    <w:lvl w:ilvl="5" w:tplc="04090005" w:tentative="1">
-      <w:start w:val="1"/>
-      <w:numFmt w:val="bullet"/>
-      <w:lvlText w:val=""/>
-      <w:lvlJc w:val="left"/>
-      <w:pPr>
-        <w:ind w:left="4249" w:hanging="360"/>
-      </w:pPr>
-      <w:rPr>
-        <w:rFonts w:ascii="Wingdings" w:hAnsi="Wingdings" w:hint="default"/>
-      </w:rPr>
-    </w:lvl>
-    <w:lvl w:ilvl="6" w:tplc="04090001" w:tentative="1">
-      <w:start w:val="1"/>
-      <w:numFmt w:val="bullet"/>
-      <w:lvlText w:val=""/>
-      <w:lvlJc w:val="left"/>
-      <w:pPr>
-        <w:ind w:left="4969" w:hanging="360"/>
-      </w:pPr>
-      <w:rPr>
-        <w:rFonts w:ascii="Symbol" w:hAnsi="Symbol" w:hint="default"/>
-      </w:rPr>
-    </w:lvl>
-    <w:lvl w:ilvl="7" w:tplc="04090003" w:tentative="1">
-      <w:start w:val="1"/>
-      <w:numFmt w:val="bullet"/>
-      <w:lvlText w:val="o"/>
-      <w:lvlJc w:val="left"/>
-      <w:pPr>
-        <w:ind w:left="5689" w:hanging="360"/>
-      </w:pPr>
-      <w:rPr>
-        <w:rFonts w:ascii="Courier New" w:hAnsi="Courier New" w:cs="Courier New" w:hint="default"/>
-      </w:rPr>
-    </w:lvl>
-    <w:lvl w:ilvl="8" w:tplc="04090005" w:tentative="1">
-      <w:start w:val="1"/>
-      <w:numFmt w:val="bullet"/>
-      <w:lvlText w:val=""/>
-      <w:lvlJc w:val="left"/>
-      <w:pPr>
-        <w:ind w:left="6409" w:hanging="360"/>
-      </w:pPr>
-      <w:rPr>
-        <w:rFonts w:ascii="Wingdings" w:hAnsi="Wingdings" w:hint="default"/>
-      </w:rPr>
-    </w:lvl>
-  </w:abstractNum>
-  <w:abstractNum w:abstractNumId="1" w15:restartNumberingAfterBreak="0">
-    <w:nsid w:val="04B415E2"/>
-    <w:multiLevelType w:val="hybridMultilevel"/>
-    <w:tmpl w:val="8D3CE3D2"/>
-    <w:lvl w:ilvl="0" w:tplc="2ECCC84C">
-      <w:start w:val="2"/>
-      <w:numFmt w:val="bullet"/>
-      <w:lvlText w:val="-"/>
-      <w:lvlJc w:val="left"/>
-      <w:pPr>
-        <w:ind w:left="649" w:hanging="360"/>
-      </w:pPr>
-      <w:rPr>
-        <w:rFonts w:ascii="Times New Roman" w:eastAsiaTheme="minorHAnsi" w:hAnsi="Times New Roman" w:cs="Times New Roman" w:hint="default"/>
-      </w:rPr>
-    </w:lvl>
-    <w:lvl w:ilvl="1" w:tplc="04090003" w:tentative="1">
-      <w:start w:val="1"/>
-      <w:numFmt w:val="bullet"/>
-      <w:lvlText w:val="o"/>
-      <w:lvlJc w:val="left"/>
-      <w:pPr>
-        <w:ind w:left="1369" w:hanging="360"/>
-      </w:pPr>
-      <w:rPr>
-        <w:rFonts w:ascii="Courier New" w:hAnsi="Courier New" w:cs="Courier New" w:hint="default"/>
-      </w:rPr>
-    </w:lvl>
-    <w:lvl w:ilvl="2" w:tplc="04090005" w:tentative="1">
-      <w:start w:val="1"/>
-      <w:numFmt w:val="bullet"/>
-      <w:lvlText w:val=""/>
-      <w:lvlJc w:val="left"/>
-      <w:pPr>
-        <w:ind w:left="2089" w:hanging="360"/>
-      </w:pPr>
-      <w:rPr>
-        <w:rFonts w:ascii="Wingdings" w:hAnsi="Wingdings" w:hint="default"/>
-      </w:rPr>
-    </w:lvl>
-    <w:lvl w:ilvl="3" w:tplc="04090001" w:tentative="1">
-      <w:start w:val="1"/>
-      <w:numFmt w:val="bullet"/>
-      <w:lvlText w:val=""/>
-      <w:lvlJc w:val="left"/>
-      <w:pPr>
-        <w:ind w:left="2809" w:hanging="360"/>
-      </w:pPr>
-      <w:rPr>
-        <w:rFonts w:ascii="Symbol" w:hAnsi="Symbol" w:hint="default"/>
-      </w:rPr>
-    </w:lvl>
-    <w:lvl w:ilvl="4" w:tplc="04090003" w:tentative="1">
-      <w:start w:val="1"/>
-      <w:numFmt w:val="bullet"/>
-      <w:lvlText w:val="o"/>
-      <w:lvlJc w:val="left"/>
-      <w:pPr>
-        <w:ind w:left="3529" w:hanging="360"/>
-      </w:pPr>
-      <w:rPr>
-        <w:rFonts w:ascii="Courier New" w:hAnsi="Courier New" w:cs="Courier New" w:hint="default"/>
-      </w:rPr>
-    </w:lvl>
-    <w:lvl w:ilvl="5" w:tplc="04090005" w:tentative="1">
-      <w:start w:val="1"/>
-      <w:numFmt w:val="bullet"/>
-      <w:lvlText w:val=""/>
-      <w:lvlJc w:val="left"/>
-      <w:pPr>
-        <w:ind w:left="4249" w:hanging="360"/>
-      </w:pPr>
-      <w:rPr>
-        <w:rFonts w:ascii="Wingdings" w:hAnsi="Wingdings" w:hint="default"/>
-      </w:rPr>
-    </w:lvl>
-    <w:lvl w:ilvl="6" w:tplc="04090001" w:tentative="1">
-      <w:start w:val="1"/>
-      <w:numFmt w:val="bullet"/>
-      <w:lvlText w:val=""/>
-      <w:lvlJc w:val="left"/>
-      <w:pPr>
-        <w:ind w:left="4969" w:hanging="360"/>
-      </w:pPr>
-      <w:rPr>
-        <w:rFonts w:ascii="Symbol" w:hAnsi="Symbol" w:hint="default"/>
-      </w:rPr>
-    </w:lvl>
-    <w:lvl w:ilvl="7" w:tplc="04090003" w:tentative="1">
-      <w:start w:val="1"/>
-      <w:numFmt w:val="bullet"/>
-      <w:lvlText w:val="o"/>
-      <w:lvlJc w:val="left"/>
-      <w:pPr>
-        <w:ind w:left="5689" w:hanging="360"/>
-      </w:pPr>
-      <w:rPr>
-        <w:rFonts w:ascii="Courier New" w:hAnsi="Courier New" w:cs="Courier New" w:hint="default"/>
-      </w:rPr>
-    </w:lvl>
-    <w:lvl w:ilvl="8" w:tplc="04090005" w:tentative="1">
-      <w:start w:val="1"/>
-      <w:numFmt w:val="bullet"/>
-      <w:lvlText w:val=""/>
-      <w:lvlJc w:val="left"/>
-      <w:pPr>
-        <w:ind w:left="6409" w:hanging="360"/>
-      </w:pPr>
-      <w:rPr>
-        <w:rFonts w:ascii="Wingdings" w:hAnsi="Wingdings" w:hint="default"/>
-      </w:rPr>
-    </w:lvl>
-  </w:abstractNum>
-  <w:abstractNum w:abstractNumId="2" w15:restartNumberingAfterBreak="0">
     <w:nsid w:val="08F1315F"/>
     <w:multiLevelType w:val="hybridMultilevel"/>
     <w:tmpl w:val="62B669FC"/>
@@ -3072,723 +2968,7 @@
       </w:pPr>
     </w:lvl>
   </w:abstractNum>
-  <w:abstractNum w:abstractNumId="3" w15:restartNumberingAfterBreak="0">
-    <w:nsid w:val="097D2A16"/>
-    <w:multiLevelType w:val="hybridMultilevel"/>
-    <w:tmpl w:val="C13C9D68"/>
-    <w:lvl w:ilvl="0" w:tplc="75E40590">
-      <w:start w:val="1"/>
-      <w:numFmt w:val="bullet"/>
-      <w:lvlText w:val="-"/>
-      <w:lvlJc w:val="left"/>
-      <w:pPr>
-        <w:ind w:left="1080" w:hanging="360"/>
-      </w:pPr>
-      <w:rPr>
-        <w:rFonts w:ascii="Times New Roman" w:eastAsiaTheme="minorHAnsi" w:hAnsi="Times New Roman" w:cs="Times New Roman" w:hint="default"/>
-      </w:rPr>
-    </w:lvl>
-    <w:lvl w:ilvl="1" w:tplc="04090003" w:tentative="1">
-      <w:start w:val="1"/>
-      <w:numFmt w:val="bullet"/>
-      <w:lvlText w:val="o"/>
-      <w:lvlJc w:val="left"/>
-      <w:pPr>
-        <w:ind w:left="1800" w:hanging="360"/>
-      </w:pPr>
-      <w:rPr>
-        <w:rFonts w:ascii="Courier New" w:hAnsi="Courier New" w:cs="Courier New" w:hint="default"/>
-      </w:rPr>
-    </w:lvl>
-    <w:lvl w:ilvl="2" w:tplc="04090005" w:tentative="1">
-      <w:start w:val="1"/>
-      <w:numFmt w:val="bullet"/>
-      <w:lvlText w:val=""/>
-      <w:lvlJc w:val="left"/>
-      <w:pPr>
-        <w:ind w:left="2520" w:hanging="360"/>
-      </w:pPr>
-      <w:rPr>
-        <w:rFonts w:ascii="Wingdings" w:hAnsi="Wingdings" w:hint="default"/>
-      </w:rPr>
-    </w:lvl>
-    <w:lvl w:ilvl="3" w:tplc="04090001" w:tentative="1">
-      <w:start w:val="1"/>
-      <w:numFmt w:val="bullet"/>
-      <w:lvlText w:val=""/>
-      <w:lvlJc w:val="left"/>
-      <w:pPr>
-        <w:ind w:left="3240" w:hanging="360"/>
-      </w:pPr>
-      <w:rPr>
-        <w:rFonts w:ascii="Symbol" w:hAnsi="Symbol" w:hint="default"/>
-      </w:rPr>
-    </w:lvl>
-    <w:lvl w:ilvl="4" w:tplc="04090003" w:tentative="1">
-      <w:start w:val="1"/>
-      <w:numFmt w:val="bullet"/>
-      <w:lvlText w:val="o"/>
-      <w:lvlJc w:val="left"/>
-      <w:pPr>
-        <w:ind w:left="3960" w:hanging="360"/>
-      </w:pPr>
-      <w:rPr>
-        <w:rFonts w:ascii="Courier New" w:hAnsi="Courier New" w:cs="Courier New" w:hint="default"/>
-      </w:rPr>
-    </w:lvl>
-    <w:lvl w:ilvl="5" w:tplc="04090005" w:tentative="1">
-      <w:start w:val="1"/>
-      <w:numFmt w:val="bullet"/>
-      <w:lvlText w:val=""/>
-      <w:lvlJc w:val="left"/>
-      <w:pPr>
-        <w:ind w:left="4680" w:hanging="360"/>
-      </w:pPr>
-      <w:rPr>
-        <w:rFonts w:ascii="Wingdings" w:hAnsi="Wingdings" w:hint="default"/>
-      </w:rPr>
-    </w:lvl>
-    <w:lvl w:ilvl="6" w:tplc="04090001" w:tentative="1">
-      <w:start w:val="1"/>
-      <w:numFmt w:val="bullet"/>
-      <w:lvlText w:val=""/>
-      <w:lvlJc w:val="left"/>
-      <w:pPr>
-        <w:ind w:left="5400" w:hanging="360"/>
-      </w:pPr>
-      <w:rPr>
-        <w:rFonts w:ascii="Symbol" w:hAnsi="Symbol" w:hint="default"/>
-      </w:rPr>
-    </w:lvl>
-    <w:lvl w:ilvl="7" w:tplc="04090003" w:tentative="1">
-      <w:start w:val="1"/>
-      <w:numFmt w:val="bullet"/>
-      <w:lvlText w:val="o"/>
-      <w:lvlJc w:val="left"/>
-      <w:pPr>
-        <w:ind w:left="6120" w:hanging="360"/>
-      </w:pPr>
-      <w:rPr>
-        <w:rFonts w:ascii="Courier New" w:hAnsi="Courier New" w:cs="Courier New" w:hint="default"/>
-      </w:rPr>
-    </w:lvl>
-    <w:lvl w:ilvl="8" w:tplc="04090005" w:tentative="1">
-      <w:start w:val="1"/>
-      <w:numFmt w:val="bullet"/>
-      <w:lvlText w:val=""/>
-      <w:lvlJc w:val="left"/>
-      <w:pPr>
-        <w:ind w:left="6840" w:hanging="360"/>
-      </w:pPr>
-      <w:rPr>
-        <w:rFonts w:ascii="Wingdings" w:hAnsi="Wingdings" w:hint="default"/>
-      </w:rPr>
-    </w:lvl>
-  </w:abstractNum>
-  <w:abstractNum w:abstractNumId="4" w15:restartNumberingAfterBreak="0">
-    <w:nsid w:val="0E7838E3"/>
-    <w:multiLevelType w:val="hybridMultilevel"/>
-    <w:tmpl w:val="171AA354"/>
-    <w:lvl w:ilvl="0" w:tplc="CD805DD0">
-      <w:start w:val="1"/>
-      <w:numFmt w:val="upperRoman"/>
-      <w:lvlText w:val="%1."/>
-      <w:lvlJc w:val="left"/>
-      <w:pPr>
-        <w:ind w:left="1080" w:hanging="360"/>
-      </w:pPr>
-      <w:rPr>
-        <w:rFonts w:hint="default"/>
-      </w:rPr>
-    </w:lvl>
-    <w:lvl w:ilvl="1" w:tplc="04090019" w:tentative="1">
-      <w:start w:val="1"/>
-      <w:numFmt w:val="lowerLetter"/>
-      <w:lvlText w:val="%2."/>
-      <w:lvlJc w:val="left"/>
-      <w:pPr>
-        <w:ind w:left="1800" w:hanging="360"/>
-      </w:pPr>
-    </w:lvl>
-    <w:lvl w:ilvl="2" w:tplc="0409001B" w:tentative="1">
-      <w:start w:val="1"/>
-      <w:numFmt w:val="lowerRoman"/>
-      <w:lvlText w:val="%3."/>
-      <w:lvlJc w:val="right"/>
-      <w:pPr>
-        <w:ind w:left="2520" w:hanging="180"/>
-      </w:pPr>
-    </w:lvl>
-    <w:lvl w:ilvl="3" w:tplc="0409000F" w:tentative="1">
-      <w:start w:val="1"/>
-      <w:numFmt w:val="decimal"/>
-      <w:lvlText w:val="%4."/>
-      <w:lvlJc w:val="left"/>
-      <w:pPr>
-        <w:ind w:left="3240" w:hanging="360"/>
-      </w:pPr>
-    </w:lvl>
-    <w:lvl w:ilvl="4" w:tplc="04090019" w:tentative="1">
-      <w:start w:val="1"/>
-      <w:numFmt w:val="lowerLetter"/>
-      <w:lvlText w:val="%5."/>
-      <w:lvlJc w:val="left"/>
-      <w:pPr>
-        <w:ind w:left="3960" w:hanging="360"/>
-      </w:pPr>
-    </w:lvl>
-    <w:lvl w:ilvl="5" w:tplc="0409001B" w:tentative="1">
-      <w:start w:val="1"/>
-      <w:numFmt w:val="lowerRoman"/>
-      <w:lvlText w:val="%6."/>
-      <w:lvlJc w:val="right"/>
-      <w:pPr>
-        <w:ind w:left="4680" w:hanging="180"/>
-      </w:pPr>
-    </w:lvl>
-    <w:lvl w:ilvl="6" w:tplc="0409000F" w:tentative="1">
-      <w:start w:val="1"/>
-      <w:numFmt w:val="decimal"/>
-      <w:lvlText w:val="%7."/>
-      <w:lvlJc w:val="left"/>
-      <w:pPr>
-        <w:ind w:left="5400" w:hanging="360"/>
-      </w:pPr>
-    </w:lvl>
-    <w:lvl w:ilvl="7" w:tplc="04090019" w:tentative="1">
-      <w:start w:val="1"/>
-      <w:numFmt w:val="lowerLetter"/>
-      <w:lvlText w:val="%8."/>
-      <w:lvlJc w:val="left"/>
-      <w:pPr>
-        <w:ind w:left="6120" w:hanging="360"/>
-      </w:pPr>
-    </w:lvl>
-    <w:lvl w:ilvl="8" w:tplc="0409001B" w:tentative="1">
-      <w:start w:val="1"/>
-      <w:numFmt w:val="lowerRoman"/>
-      <w:lvlText w:val="%9."/>
-      <w:lvlJc w:val="right"/>
-      <w:pPr>
-        <w:ind w:left="6840" w:hanging="180"/>
-      </w:pPr>
-    </w:lvl>
-  </w:abstractNum>
-  <w:abstractNum w:abstractNumId="5" w15:restartNumberingAfterBreak="0">
-    <w:nsid w:val="1D5B69F1"/>
-    <w:multiLevelType w:val="multilevel"/>
-    <w:tmpl w:val="0409001D"/>
-    <w:lvl w:ilvl="0">
-      <w:start w:val="1"/>
-      <w:numFmt w:val="decimal"/>
-      <w:lvlText w:val="%1)"/>
-      <w:lvlJc w:val="left"/>
-      <w:pPr>
-        <w:ind w:left="360" w:hanging="360"/>
-      </w:pPr>
-    </w:lvl>
-    <w:lvl w:ilvl="1">
-      <w:start w:val="1"/>
-      <w:numFmt w:val="lowerLetter"/>
-      <w:lvlText w:val="%2)"/>
-      <w:lvlJc w:val="left"/>
-      <w:pPr>
-        <w:ind w:left="720" w:hanging="360"/>
-      </w:pPr>
-    </w:lvl>
-    <w:lvl w:ilvl="2">
-      <w:start w:val="1"/>
-      <w:numFmt w:val="lowerRoman"/>
-      <w:lvlText w:val="%3)"/>
-      <w:lvlJc w:val="left"/>
-      <w:pPr>
-        <w:ind w:left="1080" w:hanging="360"/>
-      </w:pPr>
-    </w:lvl>
-    <w:lvl w:ilvl="3">
-      <w:start w:val="1"/>
-      <w:numFmt w:val="decimal"/>
-      <w:lvlText w:val="(%4)"/>
-      <w:lvlJc w:val="left"/>
-      <w:pPr>
-        <w:ind w:left="1440" w:hanging="360"/>
-      </w:pPr>
-    </w:lvl>
-    <w:lvl w:ilvl="4">
-      <w:start w:val="1"/>
-      <w:numFmt w:val="lowerLetter"/>
-      <w:lvlText w:val="(%5)"/>
-      <w:lvlJc w:val="left"/>
-      <w:pPr>
-        <w:ind w:left="1800" w:hanging="360"/>
-      </w:pPr>
-    </w:lvl>
-    <w:lvl w:ilvl="5">
-      <w:start w:val="1"/>
-      <w:numFmt w:val="lowerRoman"/>
-      <w:lvlText w:val="(%6)"/>
-      <w:lvlJc w:val="left"/>
-      <w:pPr>
-        <w:ind w:left="2160" w:hanging="360"/>
-      </w:pPr>
-    </w:lvl>
-    <w:lvl w:ilvl="6">
-      <w:start w:val="1"/>
-      <w:numFmt w:val="decimal"/>
-      <w:lvlText w:val="%7."/>
-      <w:lvlJc w:val="left"/>
-      <w:pPr>
-        <w:ind w:left="2520" w:hanging="360"/>
-      </w:pPr>
-    </w:lvl>
-    <w:lvl w:ilvl="7">
-      <w:start w:val="1"/>
-      <w:numFmt w:val="lowerLetter"/>
-      <w:lvlText w:val="%8."/>
-      <w:lvlJc w:val="left"/>
-      <w:pPr>
-        <w:ind w:left="2880" w:hanging="360"/>
-      </w:pPr>
-    </w:lvl>
-    <w:lvl w:ilvl="8">
-      <w:start w:val="1"/>
-      <w:numFmt w:val="lowerRoman"/>
-      <w:lvlText w:val="%9."/>
-      <w:lvlJc w:val="left"/>
-      <w:pPr>
-        <w:ind w:left="3240" w:hanging="360"/>
-      </w:pPr>
-    </w:lvl>
-  </w:abstractNum>
-  <w:abstractNum w:abstractNumId="6" w15:restartNumberingAfterBreak="0">
-    <w:nsid w:val="1E9024D7"/>
-    <w:multiLevelType w:val="hybridMultilevel"/>
-    <w:tmpl w:val="1D049836"/>
-    <w:lvl w:ilvl="0" w:tplc="78DCEAE6">
-      <w:start w:val="1"/>
-      <w:numFmt w:val="bullet"/>
-      <w:lvlText w:val=""/>
-      <w:lvlJc w:val="left"/>
-      <w:pPr>
-        <w:ind w:left="1440" w:hanging="360"/>
-      </w:pPr>
-      <w:rPr>
-        <w:rFonts w:ascii="Wingdings" w:eastAsiaTheme="minorHAnsi" w:hAnsi="Wingdings" w:cs="Times New Roman" w:hint="default"/>
-      </w:rPr>
-    </w:lvl>
-    <w:lvl w:ilvl="1" w:tplc="04090003" w:tentative="1">
-      <w:start w:val="1"/>
-      <w:numFmt w:val="bullet"/>
-      <w:lvlText w:val="o"/>
-      <w:lvlJc w:val="left"/>
-      <w:pPr>
-        <w:ind w:left="2160" w:hanging="360"/>
-      </w:pPr>
-      <w:rPr>
-        <w:rFonts w:ascii="Courier New" w:hAnsi="Courier New" w:cs="Courier New" w:hint="default"/>
-      </w:rPr>
-    </w:lvl>
-    <w:lvl w:ilvl="2" w:tplc="04090005" w:tentative="1">
-      <w:start w:val="1"/>
-      <w:numFmt w:val="bullet"/>
-      <w:lvlText w:val=""/>
-      <w:lvlJc w:val="left"/>
-      <w:pPr>
-        <w:ind w:left="2880" w:hanging="360"/>
-      </w:pPr>
-      <w:rPr>
-        <w:rFonts w:ascii="Wingdings" w:hAnsi="Wingdings" w:hint="default"/>
-      </w:rPr>
-    </w:lvl>
-    <w:lvl w:ilvl="3" w:tplc="04090001" w:tentative="1">
-      <w:start w:val="1"/>
-      <w:numFmt w:val="bullet"/>
-      <w:lvlText w:val=""/>
-      <w:lvlJc w:val="left"/>
-      <w:pPr>
-        <w:ind w:left="3600" w:hanging="360"/>
-      </w:pPr>
-      <w:rPr>
-        <w:rFonts w:ascii="Symbol" w:hAnsi="Symbol" w:hint="default"/>
-      </w:rPr>
-    </w:lvl>
-    <w:lvl w:ilvl="4" w:tplc="04090003" w:tentative="1">
-      <w:start w:val="1"/>
-      <w:numFmt w:val="bullet"/>
-      <w:lvlText w:val="o"/>
-      <w:lvlJc w:val="left"/>
-      <w:pPr>
-        <w:ind w:left="4320" w:hanging="360"/>
-      </w:pPr>
-      <w:rPr>
-        <w:rFonts w:ascii="Courier New" w:hAnsi="Courier New" w:cs="Courier New" w:hint="default"/>
-      </w:rPr>
-    </w:lvl>
-    <w:lvl w:ilvl="5" w:tplc="04090005" w:tentative="1">
-      <w:start w:val="1"/>
-      <w:numFmt w:val="bullet"/>
-      <w:lvlText w:val=""/>
-      <w:lvlJc w:val="left"/>
-      <w:pPr>
-        <w:ind w:left="5040" w:hanging="360"/>
-      </w:pPr>
-      <w:rPr>
-        <w:rFonts w:ascii="Wingdings" w:hAnsi="Wingdings" w:hint="default"/>
-      </w:rPr>
-    </w:lvl>
-    <w:lvl w:ilvl="6" w:tplc="04090001" w:tentative="1">
-      <w:start w:val="1"/>
-      <w:numFmt w:val="bullet"/>
-      <w:lvlText w:val=""/>
-      <w:lvlJc w:val="left"/>
-      <w:pPr>
-        <w:ind w:left="5760" w:hanging="360"/>
-      </w:pPr>
-      <w:rPr>
-        <w:rFonts w:ascii="Symbol" w:hAnsi="Symbol" w:hint="default"/>
-      </w:rPr>
-    </w:lvl>
-    <w:lvl w:ilvl="7" w:tplc="04090003" w:tentative="1">
-      <w:start w:val="1"/>
-      <w:numFmt w:val="bullet"/>
-      <w:lvlText w:val="o"/>
-      <w:lvlJc w:val="left"/>
-      <w:pPr>
-        <w:ind w:left="6480" w:hanging="360"/>
-      </w:pPr>
-      <w:rPr>
-        <w:rFonts w:ascii="Courier New" w:hAnsi="Courier New" w:cs="Courier New" w:hint="default"/>
-      </w:rPr>
-    </w:lvl>
-    <w:lvl w:ilvl="8" w:tplc="04090005" w:tentative="1">
-      <w:start w:val="1"/>
-      <w:numFmt w:val="bullet"/>
-      <w:lvlText w:val=""/>
-      <w:lvlJc w:val="left"/>
-      <w:pPr>
-        <w:ind w:left="7200" w:hanging="360"/>
-      </w:pPr>
-      <w:rPr>
-        <w:rFonts w:ascii="Wingdings" w:hAnsi="Wingdings" w:hint="default"/>
-      </w:rPr>
-    </w:lvl>
-  </w:abstractNum>
-  <w:abstractNum w:abstractNumId="7" w15:restartNumberingAfterBreak="0">
-    <w:nsid w:val="1F8E45C3"/>
-    <w:multiLevelType w:val="hybridMultilevel"/>
-    <w:tmpl w:val="A3A2F77E"/>
-    <w:lvl w:ilvl="0" w:tplc="9C340E3E">
-      <w:start w:val="3"/>
-      <w:numFmt w:val="bullet"/>
-      <w:lvlText w:val=""/>
-      <w:lvlJc w:val="left"/>
-      <w:pPr>
-        <w:ind w:left="1081" w:hanging="360"/>
-      </w:pPr>
-      <w:rPr>
-        <w:rFonts w:ascii="Wingdings" w:eastAsiaTheme="minorHAnsi" w:hAnsi="Wingdings" w:cs="Times New Roman" w:hint="default"/>
-      </w:rPr>
-    </w:lvl>
-    <w:lvl w:ilvl="1" w:tplc="04090003" w:tentative="1">
-      <w:start w:val="1"/>
-      <w:numFmt w:val="bullet"/>
-      <w:lvlText w:val="o"/>
-      <w:lvlJc w:val="left"/>
-      <w:pPr>
-        <w:ind w:left="1801" w:hanging="360"/>
-      </w:pPr>
-      <w:rPr>
-        <w:rFonts w:ascii="Courier New" w:hAnsi="Courier New" w:cs="Courier New" w:hint="default"/>
-      </w:rPr>
-    </w:lvl>
-    <w:lvl w:ilvl="2" w:tplc="04090005" w:tentative="1">
-      <w:start w:val="1"/>
-      <w:numFmt w:val="bullet"/>
-      <w:lvlText w:val=""/>
-      <w:lvlJc w:val="left"/>
-      <w:pPr>
-        <w:ind w:left="2521" w:hanging="360"/>
-      </w:pPr>
-      <w:rPr>
-        <w:rFonts w:ascii="Wingdings" w:hAnsi="Wingdings" w:hint="default"/>
-      </w:rPr>
-    </w:lvl>
-    <w:lvl w:ilvl="3" w:tplc="04090001" w:tentative="1">
-      <w:start w:val="1"/>
-      <w:numFmt w:val="bullet"/>
-      <w:lvlText w:val=""/>
-      <w:lvlJc w:val="left"/>
-      <w:pPr>
-        <w:ind w:left="3241" w:hanging="360"/>
-      </w:pPr>
-      <w:rPr>
-        <w:rFonts w:ascii="Symbol" w:hAnsi="Symbol" w:hint="default"/>
-      </w:rPr>
-    </w:lvl>
-    <w:lvl w:ilvl="4" w:tplc="04090003" w:tentative="1">
-      <w:start w:val="1"/>
-      <w:numFmt w:val="bullet"/>
-      <w:lvlText w:val="o"/>
-      <w:lvlJc w:val="left"/>
-      <w:pPr>
-        <w:ind w:left="3961" w:hanging="360"/>
-      </w:pPr>
-      <w:rPr>
-        <w:rFonts w:ascii="Courier New" w:hAnsi="Courier New" w:cs="Courier New" w:hint="default"/>
-      </w:rPr>
-    </w:lvl>
-    <w:lvl w:ilvl="5" w:tplc="04090005" w:tentative="1">
-      <w:start w:val="1"/>
-      <w:numFmt w:val="bullet"/>
-      <w:lvlText w:val=""/>
-      <w:lvlJc w:val="left"/>
-      <w:pPr>
-        <w:ind w:left="4681" w:hanging="360"/>
-      </w:pPr>
-      <w:rPr>
-        <w:rFonts w:ascii="Wingdings" w:hAnsi="Wingdings" w:hint="default"/>
-      </w:rPr>
-    </w:lvl>
-    <w:lvl w:ilvl="6" w:tplc="04090001" w:tentative="1">
-      <w:start w:val="1"/>
-      <w:numFmt w:val="bullet"/>
-      <w:lvlText w:val=""/>
-      <w:lvlJc w:val="left"/>
-      <w:pPr>
-        <w:ind w:left="5401" w:hanging="360"/>
-      </w:pPr>
-      <w:rPr>
-        <w:rFonts w:ascii="Symbol" w:hAnsi="Symbol" w:hint="default"/>
-      </w:rPr>
-    </w:lvl>
-    <w:lvl w:ilvl="7" w:tplc="04090003" w:tentative="1">
-      <w:start w:val="1"/>
-      <w:numFmt w:val="bullet"/>
-      <w:lvlText w:val="o"/>
-      <w:lvlJc w:val="left"/>
-      <w:pPr>
-        <w:ind w:left="6121" w:hanging="360"/>
-      </w:pPr>
-      <w:rPr>
-        <w:rFonts w:ascii="Courier New" w:hAnsi="Courier New" w:cs="Courier New" w:hint="default"/>
-      </w:rPr>
-    </w:lvl>
-    <w:lvl w:ilvl="8" w:tplc="04090005" w:tentative="1">
-      <w:start w:val="1"/>
-      <w:numFmt w:val="bullet"/>
-      <w:lvlText w:val=""/>
-      <w:lvlJc w:val="left"/>
-      <w:pPr>
-        <w:ind w:left="6841" w:hanging="360"/>
-      </w:pPr>
-      <w:rPr>
-        <w:rFonts w:ascii="Wingdings" w:hAnsi="Wingdings" w:hint="default"/>
-      </w:rPr>
-    </w:lvl>
-  </w:abstractNum>
-  <w:abstractNum w:abstractNumId="8" w15:restartNumberingAfterBreak="0">
-    <w:nsid w:val="279E07DE"/>
-    <w:multiLevelType w:val="hybridMultilevel"/>
-    <w:tmpl w:val="1B166EF4"/>
-    <w:lvl w:ilvl="0" w:tplc="2070C4F8">
-      <w:start w:val="2"/>
-      <w:numFmt w:val="bullet"/>
-      <w:lvlText w:val=""/>
-      <w:lvlJc w:val="left"/>
-      <w:pPr>
-        <w:ind w:left="649" w:hanging="360"/>
-      </w:pPr>
-      <w:rPr>
-        <w:rFonts w:ascii="Wingdings" w:eastAsia="Batang" w:hAnsi="Wingdings" w:cs="Times New Roman" w:hint="default"/>
-      </w:rPr>
-    </w:lvl>
-    <w:lvl w:ilvl="1" w:tplc="04090003" w:tentative="1">
-      <w:start w:val="1"/>
-      <w:numFmt w:val="bullet"/>
-      <w:lvlText w:val="o"/>
-      <w:lvlJc w:val="left"/>
-      <w:pPr>
-        <w:ind w:left="1369" w:hanging="360"/>
-      </w:pPr>
-      <w:rPr>
-        <w:rFonts w:ascii="Courier New" w:hAnsi="Courier New" w:cs="Courier New" w:hint="default"/>
-      </w:rPr>
-    </w:lvl>
-    <w:lvl w:ilvl="2" w:tplc="04090005" w:tentative="1">
-      <w:start w:val="1"/>
-      <w:numFmt w:val="bullet"/>
-      <w:lvlText w:val=""/>
-      <w:lvlJc w:val="left"/>
-      <w:pPr>
-        <w:ind w:left="2089" w:hanging="360"/>
-      </w:pPr>
-      <w:rPr>
-        <w:rFonts w:ascii="Wingdings" w:hAnsi="Wingdings" w:hint="default"/>
-      </w:rPr>
-    </w:lvl>
-    <w:lvl w:ilvl="3" w:tplc="04090001" w:tentative="1">
-      <w:start w:val="1"/>
-      <w:numFmt w:val="bullet"/>
-      <w:lvlText w:val=""/>
-      <w:lvlJc w:val="left"/>
-      <w:pPr>
-        <w:ind w:left="2809" w:hanging="360"/>
-      </w:pPr>
-      <w:rPr>
-        <w:rFonts w:ascii="Symbol" w:hAnsi="Symbol" w:hint="default"/>
-      </w:rPr>
-    </w:lvl>
-    <w:lvl w:ilvl="4" w:tplc="04090003" w:tentative="1">
-      <w:start w:val="1"/>
-      <w:numFmt w:val="bullet"/>
-      <w:lvlText w:val="o"/>
-      <w:lvlJc w:val="left"/>
-      <w:pPr>
-        <w:ind w:left="3529" w:hanging="360"/>
-      </w:pPr>
-      <w:rPr>
-        <w:rFonts w:ascii="Courier New" w:hAnsi="Courier New" w:cs="Courier New" w:hint="default"/>
-      </w:rPr>
-    </w:lvl>
-    <w:lvl w:ilvl="5" w:tplc="04090005" w:tentative="1">
-      <w:start w:val="1"/>
-      <w:numFmt w:val="bullet"/>
-      <w:lvlText w:val=""/>
-      <w:lvlJc w:val="left"/>
-      <w:pPr>
-        <w:ind w:left="4249" w:hanging="360"/>
-      </w:pPr>
-      <w:rPr>
-        <w:rFonts w:ascii="Wingdings" w:hAnsi="Wingdings" w:hint="default"/>
-      </w:rPr>
-    </w:lvl>
-    <w:lvl w:ilvl="6" w:tplc="04090001" w:tentative="1">
-      <w:start w:val="1"/>
-      <w:numFmt w:val="bullet"/>
-      <w:lvlText w:val=""/>
-      <w:lvlJc w:val="left"/>
-      <w:pPr>
-        <w:ind w:left="4969" w:hanging="360"/>
-      </w:pPr>
-      <w:rPr>
-        <w:rFonts w:ascii="Symbol" w:hAnsi="Symbol" w:hint="default"/>
-      </w:rPr>
-    </w:lvl>
-    <w:lvl w:ilvl="7" w:tplc="04090003" w:tentative="1">
-      <w:start w:val="1"/>
-      <w:numFmt w:val="bullet"/>
-      <w:lvlText w:val="o"/>
-      <w:lvlJc w:val="left"/>
-      <w:pPr>
-        <w:ind w:left="5689" w:hanging="360"/>
-      </w:pPr>
-      <w:rPr>
-        <w:rFonts w:ascii="Courier New" w:hAnsi="Courier New" w:cs="Courier New" w:hint="default"/>
-      </w:rPr>
-    </w:lvl>
-    <w:lvl w:ilvl="8" w:tplc="04090005" w:tentative="1">
-      <w:start w:val="1"/>
-      <w:numFmt w:val="bullet"/>
-      <w:lvlText w:val=""/>
-      <w:lvlJc w:val="left"/>
-      <w:pPr>
-        <w:ind w:left="6409" w:hanging="360"/>
-      </w:pPr>
-      <w:rPr>
-        <w:rFonts w:ascii="Wingdings" w:hAnsi="Wingdings" w:hint="default"/>
-      </w:rPr>
-    </w:lvl>
-  </w:abstractNum>
-  <w:abstractNum w:abstractNumId="9" w15:restartNumberingAfterBreak="0">
-    <w:nsid w:val="2BAA50A6"/>
-    <w:multiLevelType w:val="hybridMultilevel"/>
-    <w:tmpl w:val="69D8DC6C"/>
-    <w:lvl w:ilvl="0" w:tplc="7390FCC2">
-      <w:start w:val="1"/>
-      <w:numFmt w:val="lowerLetter"/>
-      <w:lvlText w:val="%1."/>
-      <w:lvlJc w:val="left"/>
-      <w:pPr>
-        <w:ind w:left="649" w:hanging="360"/>
-      </w:pPr>
-      <w:rPr>
-        <w:rFonts w:hint="default"/>
-      </w:rPr>
-    </w:lvl>
-    <w:lvl w:ilvl="1" w:tplc="042A0019" w:tentative="1">
-      <w:start w:val="1"/>
-      <w:numFmt w:val="lowerLetter"/>
-      <w:lvlText w:val="%2."/>
-      <w:lvlJc w:val="left"/>
-      <w:pPr>
-        <w:ind w:left="1369" w:hanging="360"/>
-      </w:pPr>
-    </w:lvl>
-    <w:lvl w:ilvl="2" w:tplc="042A001B" w:tentative="1">
-      <w:start w:val="1"/>
-      <w:numFmt w:val="lowerRoman"/>
-      <w:lvlText w:val="%3."/>
-      <w:lvlJc w:val="right"/>
-      <w:pPr>
-        <w:ind w:left="2089" w:hanging="180"/>
-      </w:pPr>
-    </w:lvl>
-    <w:lvl w:ilvl="3" w:tplc="042A000F" w:tentative="1">
-      <w:start w:val="1"/>
-      <w:numFmt w:val="decimal"/>
-      <w:lvlText w:val="%4."/>
-      <w:lvlJc w:val="left"/>
-      <w:pPr>
-        <w:ind w:left="2809" w:hanging="360"/>
-      </w:pPr>
-    </w:lvl>
-    <w:lvl w:ilvl="4" w:tplc="042A0019" w:tentative="1">
-      <w:start w:val="1"/>
-      <w:numFmt w:val="lowerLetter"/>
-      <w:lvlText w:val="%5."/>
-      <w:lvlJc w:val="left"/>
-      <w:pPr>
-        <w:ind w:left="3529" w:hanging="360"/>
-      </w:pPr>
-    </w:lvl>
-    <w:lvl w:ilvl="5" w:tplc="042A001B" w:tentative="1">
-      <w:start w:val="1"/>
-      <w:numFmt w:val="lowerRoman"/>
-      <w:lvlText w:val="%6."/>
-      <w:lvlJc w:val="right"/>
-      <w:pPr>
-        <w:ind w:left="4249" w:hanging="180"/>
-      </w:pPr>
-    </w:lvl>
-    <w:lvl w:ilvl="6" w:tplc="042A000F" w:tentative="1">
-      <w:start w:val="1"/>
-      <w:numFmt w:val="decimal"/>
-      <w:lvlText w:val="%7."/>
-      <w:lvlJc w:val="left"/>
-      <w:pPr>
-        <w:ind w:left="4969" w:hanging="360"/>
-      </w:pPr>
-    </w:lvl>
-    <w:lvl w:ilvl="7" w:tplc="042A0019" w:tentative="1">
-      <w:start w:val="1"/>
-      <w:numFmt w:val="lowerLetter"/>
-      <w:lvlText w:val="%8."/>
-      <w:lvlJc w:val="left"/>
-      <w:pPr>
-        <w:ind w:left="5689" w:hanging="360"/>
-      </w:pPr>
-    </w:lvl>
-    <w:lvl w:ilvl="8" w:tplc="042A001B" w:tentative="1">
-      <w:start w:val="1"/>
-      <w:numFmt w:val="lowerRoman"/>
-      <w:lvlText w:val="%9."/>
-      <w:lvlJc w:val="right"/>
-      <w:pPr>
-        <w:ind w:left="6409" w:hanging="180"/>
-      </w:pPr>
-    </w:lvl>
-  </w:abstractNum>
-  <w:abstractNum w:abstractNumId="10" w15:restartNumberingAfterBreak="0">
+  <w:abstractNum w:abstractNumId="1" w15:restartNumberingAfterBreak="0">
     <w:nsid w:val="44DF61E3"/>
     <w:multiLevelType w:val="multilevel"/>
     <w:tmpl w:val="F5D80F04"/>
@@ -3906,7 +3086,7 @@
       </w:pPr>
     </w:lvl>
   </w:abstractNum>
-  <w:abstractNum w:abstractNumId="11" w15:restartNumberingAfterBreak="0">
+  <w:abstractNum w:abstractNumId="2" w15:restartNumberingAfterBreak="0">
     <w:nsid w:val="44F941AE"/>
     <w:multiLevelType w:val="hybridMultilevel"/>
     <w:tmpl w:val="A516D382"/>
@@ -3995,233 +3175,7 @@
       </w:pPr>
     </w:lvl>
   </w:abstractNum>
-  <w:abstractNum w:abstractNumId="12" w15:restartNumberingAfterBreak="0">
-    <w:nsid w:val="498009F1"/>
-    <w:multiLevelType w:val="hybridMultilevel"/>
-    <w:tmpl w:val="09A2E178"/>
-    <w:lvl w:ilvl="0" w:tplc="B4B2B4F8">
-      <w:start w:val="2"/>
-      <w:numFmt w:val="bullet"/>
-      <w:lvlText w:val="-"/>
-      <w:lvlJc w:val="left"/>
-      <w:pPr>
-        <w:ind w:left="720" w:hanging="360"/>
-      </w:pPr>
-      <w:rPr>
-        <w:rFonts w:ascii="Times New Roman" w:eastAsiaTheme="minorHAnsi" w:hAnsi="Times New Roman" w:cs="Times New Roman" w:hint="default"/>
-      </w:rPr>
-    </w:lvl>
-    <w:lvl w:ilvl="1" w:tplc="04090003" w:tentative="1">
-      <w:start w:val="1"/>
-      <w:numFmt w:val="bullet"/>
-      <w:lvlText w:val="o"/>
-      <w:lvlJc w:val="left"/>
-      <w:pPr>
-        <w:ind w:left="1440" w:hanging="360"/>
-      </w:pPr>
-      <w:rPr>
-        <w:rFonts w:ascii="Courier New" w:hAnsi="Courier New" w:cs="Courier New" w:hint="default"/>
-      </w:rPr>
-    </w:lvl>
-    <w:lvl w:ilvl="2" w:tplc="04090005" w:tentative="1">
-      <w:start w:val="1"/>
-      <w:numFmt w:val="bullet"/>
-      <w:lvlText w:val=""/>
-      <w:lvlJc w:val="left"/>
-      <w:pPr>
-        <w:ind w:left="2160" w:hanging="360"/>
-      </w:pPr>
-      <w:rPr>
-        <w:rFonts w:ascii="Wingdings" w:hAnsi="Wingdings" w:hint="default"/>
-      </w:rPr>
-    </w:lvl>
-    <w:lvl w:ilvl="3" w:tplc="04090001" w:tentative="1">
-      <w:start w:val="1"/>
-      <w:numFmt w:val="bullet"/>
-      <w:lvlText w:val=""/>
-      <w:lvlJc w:val="left"/>
-      <w:pPr>
-        <w:ind w:left="2880" w:hanging="360"/>
-      </w:pPr>
-      <w:rPr>
-        <w:rFonts w:ascii="Symbol" w:hAnsi="Symbol" w:hint="default"/>
-      </w:rPr>
-    </w:lvl>
-    <w:lvl w:ilvl="4" w:tplc="04090003" w:tentative="1">
-      <w:start w:val="1"/>
-      <w:numFmt w:val="bullet"/>
-      <w:lvlText w:val="o"/>
-      <w:lvlJc w:val="left"/>
-      <w:pPr>
-        <w:ind w:left="3600" w:hanging="360"/>
-      </w:pPr>
-      <w:rPr>
-        <w:rFonts w:ascii="Courier New" w:hAnsi="Courier New" w:cs="Courier New" w:hint="default"/>
-      </w:rPr>
-    </w:lvl>
-    <w:lvl w:ilvl="5" w:tplc="04090005" w:tentative="1">
-      <w:start w:val="1"/>
-      <w:numFmt w:val="bullet"/>
-      <w:lvlText w:val=""/>
-      <w:lvlJc w:val="left"/>
-      <w:pPr>
-        <w:ind w:left="4320" w:hanging="360"/>
-      </w:pPr>
-      <w:rPr>
-        <w:rFonts w:ascii="Wingdings" w:hAnsi="Wingdings" w:hint="default"/>
-      </w:rPr>
-    </w:lvl>
-    <w:lvl w:ilvl="6" w:tplc="04090001" w:tentative="1">
-      <w:start w:val="1"/>
-      <w:numFmt w:val="bullet"/>
-      <w:lvlText w:val=""/>
-      <w:lvlJc w:val="left"/>
-      <w:pPr>
-        <w:ind w:left="5040" w:hanging="360"/>
-      </w:pPr>
-      <w:rPr>
-        <w:rFonts w:ascii="Symbol" w:hAnsi="Symbol" w:hint="default"/>
-      </w:rPr>
-    </w:lvl>
-    <w:lvl w:ilvl="7" w:tplc="04090003" w:tentative="1">
-      <w:start w:val="1"/>
-      <w:numFmt w:val="bullet"/>
-      <w:lvlText w:val="o"/>
-      <w:lvlJc w:val="left"/>
-      <w:pPr>
-        <w:ind w:left="5760" w:hanging="360"/>
-      </w:pPr>
-      <w:rPr>
-        <w:rFonts w:ascii="Courier New" w:hAnsi="Courier New" w:cs="Courier New" w:hint="default"/>
-      </w:rPr>
-    </w:lvl>
-    <w:lvl w:ilvl="8" w:tplc="04090005" w:tentative="1">
-      <w:start w:val="1"/>
-      <w:numFmt w:val="bullet"/>
-      <w:lvlText w:val=""/>
-      <w:lvlJc w:val="left"/>
-      <w:pPr>
-        <w:ind w:left="6480" w:hanging="360"/>
-      </w:pPr>
-      <w:rPr>
-        <w:rFonts w:ascii="Wingdings" w:hAnsi="Wingdings" w:hint="default"/>
-      </w:rPr>
-    </w:lvl>
-  </w:abstractNum>
-  <w:abstractNum w:abstractNumId="13" w15:restartNumberingAfterBreak="0">
-    <w:nsid w:val="587E28B4"/>
-    <w:multiLevelType w:val="hybridMultilevel"/>
-    <w:tmpl w:val="758AC746"/>
-    <w:lvl w:ilvl="0" w:tplc="3D68326A">
-      <w:start w:val="2"/>
-      <w:numFmt w:val="bullet"/>
-      <w:lvlText w:val=""/>
-      <w:lvlJc w:val="left"/>
-      <w:pPr>
-        <w:ind w:left="1009" w:hanging="360"/>
-      </w:pPr>
-      <w:rPr>
-        <w:rFonts w:ascii="Wingdings" w:eastAsia="Batang" w:hAnsi="Wingdings" w:cs="Tahoma" w:hint="default"/>
-      </w:rPr>
-    </w:lvl>
-    <w:lvl w:ilvl="1" w:tplc="04090003" w:tentative="1">
-      <w:start w:val="1"/>
-      <w:numFmt w:val="bullet"/>
-      <w:lvlText w:val="o"/>
-      <w:lvlJc w:val="left"/>
-      <w:pPr>
-        <w:ind w:left="1729" w:hanging="360"/>
-      </w:pPr>
-      <w:rPr>
-        <w:rFonts w:ascii="Courier New" w:hAnsi="Courier New" w:cs="Courier New" w:hint="default"/>
-      </w:rPr>
-    </w:lvl>
-    <w:lvl w:ilvl="2" w:tplc="04090005" w:tentative="1">
-      <w:start w:val="1"/>
-      <w:numFmt w:val="bullet"/>
-      <w:lvlText w:val=""/>
-      <w:lvlJc w:val="left"/>
-      <w:pPr>
-        <w:ind w:left="2449" w:hanging="360"/>
-      </w:pPr>
-      <w:rPr>
-        <w:rFonts w:ascii="Wingdings" w:hAnsi="Wingdings" w:hint="default"/>
-      </w:rPr>
-    </w:lvl>
-    <w:lvl w:ilvl="3" w:tplc="04090001" w:tentative="1">
-      <w:start w:val="1"/>
-      <w:numFmt w:val="bullet"/>
-      <w:lvlText w:val=""/>
-      <w:lvlJc w:val="left"/>
-      <w:pPr>
-        <w:ind w:left="3169" w:hanging="360"/>
-      </w:pPr>
-      <w:rPr>
-        <w:rFonts w:ascii="Symbol" w:hAnsi="Symbol" w:hint="default"/>
-      </w:rPr>
-    </w:lvl>
-    <w:lvl w:ilvl="4" w:tplc="04090003" w:tentative="1">
-      <w:start w:val="1"/>
-      <w:numFmt w:val="bullet"/>
-      <w:lvlText w:val="o"/>
-      <w:lvlJc w:val="left"/>
-      <w:pPr>
-        <w:ind w:left="3889" w:hanging="360"/>
-      </w:pPr>
-      <w:rPr>
-        <w:rFonts w:ascii="Courier New" w:hAnsi="Courier New" w:cs="Courier New" w:hint="default"/>
-      </w:rPr>
-    </w:lvl>
-    <w:lvl w:ilvl="5" w:tplc="04090005" w:tentative="1">
-      <w:start w:val="1"/>
-      <w:numFmt w:val="bullet"/>
-      <w:lvlText w:val=""/>
-      <w:lvlJc w:val="left"/>
-      <w:pPr>
-        <w:ind w:left="4609" w:hanging="360"/>
-      </w:pPr>
-      <w:rPr>
-        <w:rFonts w:ascii="Wingdings" w:hAnsi="Wingdings" w:hint="default"/>
-      </w:rPr>
-    </w:lvl>
-    <w:lvl w:ilvl="6" w:tplc="04090001" w:tentative="1">
-      <w:start w:val="1"/>
-      <w:numFmt w:val="bullet"/>
-      <w:lvlText w:val=""/>
-      <w:lvlJc w:val="left"/>
-      <w:pPr>
-        <w:ind w:left="5329" w:hanging="360"/>
-      </w:pPr>
-      <w:rPr>
-        <w:rFonts w:ascii="Symbol" w:hAnsi="Symbol" w:hint="default"/>
-      </w:rPr>
-    </w:lvl>
-    <w:lvl w:ilvl="7" w:tplc="04090003" w:tentative="1">
-      <w:start w:val="1"/>
-      <w:numFmt w:val="bullet"/>
-      <w:lvlText w:val="o"/>
-      <w:lvlJc w:val="left"/>
-      <w:pPr>
-        <w:ind w:left="6049" w:hanging="360"/>
-      </w:pPr>
-      <w:rPr>
-        <w:rFonts w:ascii="Courier New" w:hAnsi="Courier New" w:cs="Courier New" w:hint="default"/>
-      </w:rPr>
-    </w:lvl>
-    <w:lvl w:ilvl="8" w:tplc="04090005" w:tentative="1">
-      <w:start w:val="1"/>
-      <w:numFmt w:val="bullet"/>
-      <w:lvlText w:val=""/>
-      <w:lvlJc w:val="left"/>
-      <w:pPr>
-        <w:ind w:left="6769" w:hanging="360"/>
-      </w:pPr>
-      <w:rPr>
-        <w:rFonts w:ascii="Wingdings" w:hAnsi="Wingdings" w:hint="default"/>
-      </w:rPr>
-    </w:lvl>
-  </w:abstractNum>
-  <w:abstractNum w:abstractNumId="14" w15:restartNumberingAfterBreak="0">
+  <w:abstractNum w:abstractNumId="3" w15:restartNumberingAfterBreak="0">
     <w:nsid w:val="597E7054"/>
     <w:multiLevelType w:val="hybridMultilevel"/>
     <w:tmpl w:val="62C0E058"/>
@@ -4313,999 +3267,7 @@
       </w:pPr>
     </w:lvl>
   </w:abstractNum>
-  <w:abstractNum w:abstractNumId="15" w15:restartNumberingAfterBreak="0">
-    <w:nsid w:val="5FE64AFD"/>
-    <w:multiLevelType w:val="hybridMultilevel"/>
-    <w:tmpl w:val="2F74D7E2"/>
-    <w:lvl w:ilvl="0" w:tplc="75C0A7CE">
-      <w:start w:val="1"/>
-      <w:numFmt w:val="bullet"/>
-      <w:lvlText w:val=""/>
-      <w:lvlJc w:val="left"/>
-      <w:pPr>
-        <w:ind w:left="720" w:hanging="360"/>
-      </w:pPr>
-      <w:rPr>
-        <w:rFonts w:ascii="Wingdings" w:eastAsiaTheme="minorHAnsi" w:hAnsi="Wingdings" w:cs="Times New Roman" w:hint="default"/>
-      </w:rPr>
-    </w:lvl>
-    <w:lvl w:ilvl="1" w:tplc="04090003" w:tentative="1">
-      <w:start w:val="1"/>
-      <w:numFmt w:val="bullet"/>
-      <w:lvlText w:val="o"/>
-      <w:lvlJc w:val="left"/>
-      <w:pPr>
-        <w:ind w:left="1440" w:hanging="360"/>
-      </w:pPr>
-      <w:rPr>
-        <w:rFonts w:ascii="Courier New" w:hAnsi="Courier New" w:cs="Courier New" w:hint="default"/>
-      </w:rPr>
-    </w:lvl>
-    <w:lvl w:ilvl="2" w:tplc="04090005" w:tentative="1">
-      <w:start w:val="1"/>
-      <w:numFmt w:val="bullet"/>
-      <w:lvlText w:val=""/>
-      <w:lvlJc w:val="left"/>
-      <w:pPr>
-        <w:ind w:left="2160" w:hanging="360"/>
-      </w:pPr>
-      <w:rPr>
-        <w:rFonts w:ascii="Wingdings" w:hAnsi="Wingdings" w:hint="default"/>
-      </w:rPr>
-    </w:lvl>
-    <w:lvl w:ilvl="3" w:tplc="04090001" w:tentative="1">
-      <w:start w:val="1"/>
-      <w:numFmt w:val="bullet"/>
-      <w:lvlText w:val=""/>
-      <w:lvlJc w:val="left"/>
-      <w:pPr>
-        <w:ind w:left="2880" w:hanging="360"/>
-      </w:pPr>
-      <w:rPr>
-        <w:rFonts w:ascii="Symbol" w:hAnsi="Symbol" w:hint="default"/>
-      </w:rPr>
-    </w:lvl>
-    <w:lvl w:ilvl="4" w:tplc="04090003" w:tentative="1">
-      <w:start w:val="1"/>
-      <w:numFmt w:val="bullet"/>
-      <w:lvlText w:val="o"/>
-      <w:lvlJc w:val="left"/>
-      <w:pPr>
-        <w:ind w:left="3600" w:hanging="360"/>
-      </w:pPr>
-      <w:rPr>
-        <w:rFonts w:ascii="Courier New" w:hAnsi="Courier New" w:cs="Courier New" w:hint="default"/>
-      </w:rPr>
-    </w:lvl>
-    <w:lvl w:ilvl="5" w:tplc="04090005" w:tentative="1">
-      <w:start w:val="1"/>
-      <w:numFmt w:val="bullet"/>
-      <w:lvlText w:val=""/>
-      <w:lvlJc w:val="left"/>
-      <w:pPr>
-        <w:ind w:left="4320" w:hanging="360"/>
-      </w:pPr>
-      <w:rPr>
-        <w:rFonts w:ascii="Wingdings" w:hAnsi="Wingdings" w:hint="default"/>
-      </w:rPr>
-    </w:lvl>
-    <w:lvl w:ilvl="6" w:tplc="04090001" w:tentative="1">
-      <w:start w:val="1"/>
-      <w:numFmt w:val="bullet"/>
-      <w:lvlText w:val=""/>
-      <w:lvlJc w:val="left"/>
-      <w:pPr>
-        <w:ind w:left="5040" w:hanging="360"/>
-      </w:pPr>
-      <w:rPr>
-        <w:rFonts w:ascii="Symbol" w:hAnsi="Symbol" w:hint="default"/>
-      </w:rPr>
-    </w:lvl>
-    <w:lvl w:ilvl="7" w:tplc="04090003" w:tentative="1">
-      <w:start w:val="1"/>
-      <w:numFmt w:val="bullet"/>
-      <w:lvlText w:val="o"/>
-      <w:lvlJc w:val="left"/>
-      <w:pPr>
-        <w:ind w:left="5760" w:hanging="360"/>
-      </w:pPr>
-      <w:rPr>
-        <w:rFonts w:ascii="Courier New" w:hAnsi="Courier New" w:cs="Courier New" w:hint="default"/>
-      </w:rPr>
-    </w:lvl>
-    <w:lvl w:ilvl="8" w:tplc="04090005" w:tentative="1">
-      <w:start w:val="1"/>
-      <w:numFmt w:val="bullet"/>
-      <w:lvlText w:val=""/>
-      <w:lvlJc w:val="left"/>
-      <w:pPr>
-        <w:ind w:left="6480" w:hanging="360"/>
-      </w:pPr>
-      <w:rPr>
-        <w:rFonts w:ascii="Wingdings" w:hAnsi="Wingdings" w:hint="default"/>
-      </w:rPr>
-    </w:lvl>
-  </w:abstractNum>
-  <w:abstractNum w:abstractNumId="16" w15:restartNumberingAfterBreak="0">
-    <w:nsid w:val="610F3833"/>
-    <w:multiLevelType w:val="hybridMultilevel"/>
-    <w:tmpl w:val="430460C8"/>
-    <w:lvl w:ilvl="0" w:tplc="301E6AB6">
-      <w:start w:val="1"/>
-      <w:numFmt w:val="bullet"/>
-      <w:lvlText w:val="-"/>
-      <w:lvlJc w:val="left"/>
-      <w:pPr>
-        <w:ind w:left="649" w:hanging="360"/>
-      </w:pPr>
-      <w:rPr>
-        <w:rFonts w:ascii="Times New Roman" w:eastAsia="Batang" w:hAnsi="Times New Roman" w:cs="Times New Roman" w:hint="default"/>
-      </w:rPr>
-    </w:lvl>
-    <w:lvl w:ilvl="1" w:tplc="04090003" w:tentative="1">
-      <w:start w:val="1"/>
-      <w:numFmt w:val="bullet"/>
-      <w:lvlText w:val="o"/>
-      <w:lvlJc w:val="left"/>
-      <w:pPr>
-        <w:ind w:left="1369" w:hanging="360"/>
-      </w:pPr>
-      <w:rPr>
-        <w:rFonts w:ascii="Courier New" w:hAnsi="Courier New" w:cs="Courier New" w:hint="default"/>
-      </w:rPr>
-    </w:lvl>
-    <w:lvl w:ilvl="2" w:tplc="04090005" w:tentative="1">
-      <w:start w:val="1"/>
-      <w:numFmt w:val="bullet"/>
-      <w:lvlText w:val=""/>
-      <w:lvlJc w:val="left"/>
-      <w:pPr>
-        <w:ind w:left="2089" w:hanging="360"/>
-      </w:pPr>
-      <w:rPr>
-        <w:rFonts w:ascii="Wingdings" w:hAnsi="Wingdings" w:hint="default"/>
-      </w:rPr>
-    </w:lvl>
-    <w:lvl w:ilvl="3" w:tplc="04090001" w:tentative="1">
-      <w:start w:val="1"/>
-      <w:numFmt w:val="bullet"/>
-      <w:lvlText w:val=""/>
-      <w:lvlJc w:val="left"/>
-      <w:pPr>
-        <w:ind w:left="2809" w:hanging="360"/>
-      </w:pPr>
-      <w:rPr>
-        <w:rFonts w:ascii="Symbol" w:hAnsi="Symbol" w:hint="default"/>
-      </w:rPr>
-    </w:lvl>
-    <w:lvl w:ilvl="4" w:tplc="04090003" w:tentative="1">
-      <w:start w:val="1"/>
-      <w:numFmt w:val="bullet"/>
-      <w:lvlText w:val="o"/>
-      <w:lvlJc w:val="left"/>
-      <w:pPr>
-        <w:ind w:left="3529" w:hanging="360"/>
-      </w:pPr>
-      <w:rPr>
-        <w:rFonts w:ascii="Courier New" w:hAnsi="Courier New" w:cs="Courier New" w:hint="default"/>
-      </w:rPr>
-    </w:lvl>
-    <w:lvl w:ilvl="5" w:tplc="04090005" w:tentative="1">
-      <w:start w:val="1"/>
-      <w:numFmt w:val="bullet"/>
-      <w:lvlText w:val=""/>
-      <w:lvlJc w:val="left"/>
-      <w:pPr>
-        <w:ind w:left="4249" w:hanging="360"/>
-      </w:pPr>
-      <w:rPr>
-        <w:rFonts w:ascii="Wingdings" w:hAnsi="Wingdings" w:hint="default"/>
-      </w:rPr>
-    </w:lvl>
-    <w:lvl w:ilvl="6" w:tplc="04090001" w:tentative="1">
-      <w:start w:val="1"/>
-      <w:numFmt w:val="bullet"/>
-      <w:lvlText w:val=""/>
-      <w:lvlJc w:val="left"/>
-      <w:pPr>
-        <w:ind w:left="4969" w:hanging="360"/>
-      </w:pPr>
-      <w:rPr>
-        <w:rFonts w:ascii="Symbol" w:hAnsi="Symbol" w:hint="default"/>
-      </w:rPr>
-    </w:lvl>
-    <w:lvl w:ilvl="7" w:tplc="04090003" w:tentative="1">
-      <w:start w:val="1"/>
-      <w:numFmt w:val="bullet"/>
-      <w:lvlText w:val="o"/>
-      <w:lvlJc w:val="left"/>
-      <w:pPr>
-        <w:ind w:left="5689" w:hanging="360"/>
-      </w:pPr>
-      <w:rPr>
-        <w:rFonts w:ascii="Courier New" w:hAnsi="Courier New" w:cs="Courier New" w:hint="default"/>
-      </w:rPr>
-    </w:lvl>
-    <w:lvl w:ilvl="8" w:tplc="04090005" w:tentative="1">
-      <w:start w:val="1"/>
-      <w:numFmt w:val="bullet"/>
-      <w:lvlText w:val=""/>
-      <w:lvlJc w:val="left"/>
-      <w:pPr>
-        <w:ind w:left="6409" w:hanging="360"/>
-      </w:pPr>
-      <w:rPr>
-        <w:rFonts w:ascii="Wingdings" w:hAnsi="Wingdings" w:hint="default"/>
-      </w:rPr>
-    </w:lvl>
-  </w:abstractNum>
-  <w:abstractNum w:abstractNumId="17" w15:restartNumberingAfterBreak="0">
-    <w:nsid w:val="668B3846"/>
-    <w:multiLevelType w:val="hybridMultilevel"/>
-    <w:tmpl w:val="91F61050"/>
-    <w:lvl w:ilvl="0" w:tplc="0409000F">
-      <w:start w:val="1"/>
-      <w:numFmt w:val="decimal"/>
-      <w:lvlText w:val="%1."/>
-      <w:lvlJc w:val="left"/>
-      <w:pPr>
-        <w:ind w:left="720" w:hanging="360"/>
-      </w:pPr>
-      <w:rPr>
-        <w:rFonts w:hint="default"/>
-      </w:rPr>
-    </w:lvl>
-    <w:lvl w:ilvl="1" w:tplc="04090019" w:tentative="1">
-      <w:start w:val="1"/>
-      <w:numFmt w:val="lowerLetter"/>
-      <w:lvlText w:val="%2."/>
-      <w:lvlJc w:val="left"/>
-      <w:pPr>
-        <w:ind w:left="1440" w:hanging="360"/>
-      </w:pPr>
-    </w:lvl>
-    <w:lvl w:ilvl="2" w:tplc="0409001B" w:tentative="1">
-      <w:start w:val="1"/>
-      <w:numFmt w:val="lowerRoman"/>
-      <w:lvlText w:val="%3."/>
-      <w:lvlJc w:val="right"/>
-      <w:pPr>
-        <w:ind w:left="2160" w:hanging="180"/>
-      </w:pPr>
-    </w:lvl>
-    <w:lvl w:ilvl="3" w:tplc="0409000F" w:tentative="1">
-      <w:start w:val="1"/>
-      <w:numFmt w:val="decimal"/>
-      <w:lvlText w:val="%4."/>
-      <w:lvlJc w:val="left"/>
-      <w:pPr>
-        <w:ind w:left="2880" w:hanging="360"/>
-      </w:pPr>
-    </w:lvl>
-    <w:lvl w:ilvl="4" w:tplc="04090019" w:tentative="1">
-      <w:start w:val="1"/>
-      <w:numFmt w:val="lowerLetter"/>
-      <w:lvlText w:val="%5."/>
-      <w:lvlJc w:val="left"/>
-      <w:pPr>
-        <w:ind w:left="3600" w:hanging="360"/>
-      </w:pPr>
-    </w:lvl>
-    <w:lvl w:ilvl="5" w:tplc="0409001B" w:tentative="1">
-      <w:start w:val="1"/>
-      <w:numFmt w:val="lowerRoman"/>
-      <w:lvlText w:val="%6."/>
-      <w:lvlJc w:val="right"/>
-      <w:pPr>
-        <w:ind w:left="4320" w:hanging="180"/>
-      </w:pPr>
-    </w:lvl>
-    <w:lvl w:ilvl="6" w:tplc="0409000F" w:tentative="1">
-      <w:start w:val="1"/>
-      <w:numFmt w:val="decimal"/>
-      <w:lvlText w:val="%7."/>
-      <w:lvlJc w:val="left"/>
-      <w:pPr>
-        <w:ind w:left="5040" w:hanging="360"/>
-      </w:pPr>
-    </w:lvl>
-    <w:lvl w:ilvl="7" w:tplc="04090019" w:tentative="1">
-      <w:start w:val="1"/>
-      <w:numFmt w:val="lowerLetter"/>
-      <w:lvlText w:val="%8."/>
-      <w:lvlJc w:val="left"/>
-      <w:pPr>
-        <w:ind w:left="5760" w:hanging="360"/>
-      </w:pPr>
-    </w:lvl>
-    <w:lvl w:ilvl="8" w:tplc="0409001B" w:tentative="1">
-      <w:start w:val="1"/>
-      <w:numFmt w:val="lowerRoman"/>
-      <w:lvlText w:val="%9."/>
-      <w:lvlJc w:val="right"/>
-      <w:pPr>
-        <w:ind w:left="6480" w:hanging="180"/>
-      </w:pPr>
-    </w:lvl>
-  </w:abstractNum>
-  <w:abstractNum w:abstractNumId="18" w15:restartNumberingAfterBreak="0">
-    <w:nsid w:val="6A2262BF"/>
-    <w:multiLevelType w:val="hybridMultilevel"/>
-    <w:tmpl w:val="5F00090E"/>
-    <w:lvl w:ilvl="0" w:tplc="9C52A3B2">
-      <w:start w:val="2"/>
-      <w:numFmt w:val="bullet"/>
-      <w:lvlText w:val=""/>
-      <w:lvlJc w:val="left"/>
-      <w:pPr>
-        <w:ind w:left="649" w:hanging="360"/>
-      </w:pPr>
-      <w:rPr>
-        <w:rFonts w:ascii="Wingdings" w:eastAsiaTheme="minorHAnsi" w:hAnsi="Wingdings" w:cs="Times New Roman" w:hint="default"/>
-      </w:rPr>
-    </w:lvl>
-    <w:lvl w:ilvl="1" w:tplc="042A0003" w:tentative="1">
-      <w:start w:val="1"/>
-      <w:numFmt w:val="bullet"/>
-      <w:lvlText w:val="o"/>
-      <w:lvlJc w:val="left"/>
-      <w:pPr>
-        <w:ind w:left="1369" w:hanging="360"/>
-      </w:pPr>
-      <w:rPr>
-        <w:rFonts w:ascii="Courier New" w:hAnsi="Courier New" w:cs="Courier New" w:hint="default"/>
-      </w:rPr>
-    </w:lvl>
-    <w:lvl w:ilvl="2" w:tplc="042A0005" w:tentative="1">
-      <w:start w:val="1"/>
-      <w:numFmt w:val="bullet"/>
-      <w:lvlText w:val=""/>
-      <w:lvlJc w:val="left"/>
-      <w:pPr>
-        <w:ind w:left="2089" w:hanging="360"/>
-      </w:pPr>
-      <w:rPr>
-        <w:rFonts w:ascii="Wingdings" w:hAnsi="Wingdings" w:hint="default"/>
-      </w:rPr>
-    </w:lvl>
-    <w:lvl w:ilvl="3" w:tplc="042A0001" w:tentative="1">
-      <w:start w:val="1"/>
-      <w:numFmt w:val="bullet"/>
-      <w:lvlText w:val=""/>
-      <w:lvlJc w:val="left"/>
-      <w:pPr>
-        <w:ind w:left="2809" w:hanging="360"/>
-      </w:pPr>
-      <w:rPr>
-        <w:rFonts w:ascii="Symbol" w:hAnsi="Symbol" w:hint="default"/>
-      </w:rPr>
-    </w:lvl>
-    <w:lvl w:ilvl="4" w:tplc="042A0003" w:tentative="1">
-      <w:start w:val="1"/>
-      <w:numFmt w:val="bullet"/>
-      <w:lvlText w:val="o"/>
-      <w:lvlJc w:val="left"/>
-      <w:pPr>
-        <w:ind w:left="3529" w:hanging="360"/>
-      </w:pPr>
-      <w:rPr>
-        <w:rFonts w:ascii="Courier New" w:hAnsi="Courier New" w:cs="Courier New" w:hint="default"/>
-      </w:rPr>
-    </w:lvl>
-    <w:lvl w:ilvl="5" w:tplc="042A0005" w:tentative="1">
-      <w:start w:val="1"/>
-      <w:numFmt w:val="bullet"/>
-      <w:lvlText w:val=""/>
-      <w:lvlJc w:val="left"/>
-      <w:pPr>
-        <w:ind w:left="4249" w:hanging="360"/>
-      </w:pPr>
-      <w:rPr>
-        <w:rFonts w:ascii="Wingdings" w:hAnsi="Wingdings" w:hint="default"/>
-      </w:rPr>
-    </w:lvl>
-    <w:lvl w:ilvl="6" w:tplc="042A0001" w:tentative="1">
-      <w:start w:val="1"/>
-      <w:numFmt w:val="bullet"/>
-      <w:lvlText w:val=""/>
-      <w:lvlJc w:val="left"/>
-      <w:pPr>
-        <w:ind w:left="4969" w:hanging="360"/>
-      </w:pPr>
-      <w:rPr>
-        <w:rFonts w:ascii="Symbol" w:hAnsi="Symbol" w:hint="default"/>
-      </w:rPr>
-    </w:lvl>
-    <w:lvl w:ilvl="7" w:tplc="042A0003" w:tentative="1">
-      <w:start w:val="1"/>
-      <w:numFmt w:val="bullet"/>
-      <w:lvlText w:val="o"/>
-      <w:lvlJc w:val="left"/>
-      <w:pPr>
-        <w:ind w:left="5689" w:hanging="360"/>
-      </w:pPr>
-      <w:rPr>
-        <w:rFonts w:ascii="Courier New" w:hAnsi="Courier New" w:cs="Courier New" w:hint="default"/>
-      </w:rPr>
-    </w:lvl>
-    <w:lvl w:ilvl="8" w:tplc="042A0005" w:tentative="1">
-      <w:start w:val="1"/>
-      <w:numFmt w:val="bullet"/>
-      <w:lvlText w:val=""/>
-      <w:lvlJc w:val="left"/>
-      <w:pPr>
-        <w:ind w:left="6409" w:hanging="360"/>
-      </w:pPr>
-      <w:rPr>
-        <w:rFonts w:ascii="Wingdings" w:hAnsi="Wingdings" w:hint="default"/>
-      </w:rPr>
-    </w:lvl>
-  </w:abstractNum>
-  <w:abstractNum w:abstractNumId="19" w15:restartNumberingAfterBreak="0">
-    <w:nsid w:val="6AB61342"/>
-    <w:multiLevelType w:val="hybridMultilevel"/>
-    <w:tmpl w:val="D4184D60"/>
-    <w:lvl w:ilvl="0" w:tplc="87E85456">
-      <w:start w:val="2"/>
-      <w:numFmt w:val="bullet"/>
-      <w:lvlText w:val="-"/>
-      <w:lvlJc w:val="left"/>
-      <w:pPr>
-        <w:ind w:left="649" w:hanging="360"/>
-      </w:pPr>
-      <w:rPr>
-        <w:rFonts w:ascii="Times New Roman" w:eastAsiaTheme="minorHAnsi" w:hAnsi="Times New Roman" w:cs="Times New Roman" w:hint="default"/>
-      </w:rPr>
-    </w:lvl>
-    <w:lvl w:ilvl="1" w:tplc="042A0003" w:tentative="1">
-      <w:start w:val="1"/>
-      <w:numFmt w:val="bullet"/>
-      <w:lvlText w:val="o"/>
-      <w:lvlJc w:val="left"/>
-      <w:pPr>
-        <w:ind w:left="1369" w:hanging="360"/>
-      </w:pPr>
-      <w:rPr>
-        <w:rFonts w:ascii="Courier New" w:hAnsi="Courier New" w:cs="Courier New" w:hint="default"/>
-      </w:rPr>
-    </w:lvl>
-    <w:lvl w:ilvl="2" w:tplc="042A0005" w:tentative="1">
-      <w:start w:val="1"/>
-      <w:numFmt w:val="bullet"/>
-      <w:lvlText w:val=""/>
-      <w:lvlJc w:val="left"/>
-      <w:pPr>
-        <w:ind w:left="2089" w:hanging="360"/>
-      </w:pPr>
-      <w:rPr>
-        <w:rFonts w:ascii="Wingdings" w:hAnsi="Wingdings" w:hint="default"/>
-      </w:rPr>
-    </w:lvl>
-    <w:lvl w:ilvl="3" w:tplc="042A0001" w:tentative="1">
-      <w:start w:val="1"/>
-      <w:numFmt w:val="bullet"/>
-      <w:lvlText w:val=""/>
-      <w:lvlJc w:val="left"/>
-      <w:pPr>
-        <w:ind w:left="2809" w:hanging="360"/>
-      </w:pPr>
-      <w:rPr>
-        <w:rFonts w:ascii="Symbol" w:hAnsi="Symbol" w:hint="default"/>
-      </w:rPr>
-    </w:lvl>
-    <w:lvl w:ilvl="4" w:tplc="042A0003" w:tentative="1">
-      <w:start w:val="1"/>
-      <w:numFmt w:val="bullet"/>
-      <w:lvlText w:val="o"/>
-      <w:lvlJc w:val="left"/>
-      <w:pPr>
-        <w:ind w:left="3529" w:hanging="360"/>
-      </w:pPr>
-      <w:rPr>
-        <w:rFonts w:ascii="Courier New" w:hAnsi="Courier New" w:cs="Courier New" w:hint="default"/>
-      </w:rPr>
-    </w:lvl>
-    <w:lvl w:ilvl="5" w:tplc="042A0005" w:tentative="1">
-      <w:start w:val="1"/>
-      <w:numFmt w:val="bullet"/>
-      <w:lvlText w:val=""/>
-      <w:lvlJc w:val="left"/>
-      <w:pPr>
-        <w:ind w:left="4249" w:hanging="360"/>
-      </w:pPr>
-      <w:rPr>
-        <w:rFonts w:ascii="Wingdings" w:hAnsi="Wingdings" w:hint="default"/>
-      </w:rPr>
-    </w:lvl>
-    <w:lvl w:ilvl="6" w:tplc="042A0001" w:tentative="1">
-      <w:start w:val="1"/>
-      <w:numFmt w:val="bullet"/>
-      <w:lvlText w:val=""/>
-      <w:lvlJc w:val="left"/>
-      <w:pPr>
-        <w:ind w:left="4969" w:hanging="360"/>
-      </w:pPr>
-      <w:rPr>
-        <w:rFonts w:ascii="Symbol" w:hAnsi="Symbol" w:hint="default"/>
-      </w:rPr>
-    </w:lvl>
-    <w:lvl w:ilvl="7" w:tplc="042A0003" w:tentative="1">
-      <w:start w:val="1"/>
-      <w:numFmt w:val="bullet"/>
-      <w:lvlText w:val="o"/>
-      <w:lvlJc w:val="left"/>
-      <w:pPr>
-        <w:ind w:left="5689" w:hanging="360"/>
-      </w:pPr>
-      <w:rPr>
-        <w:rFonts w:ascii="Courier New" w:hAnsi="Courier New" w:cs="Courier New" w:hint="default"/>
-      </w:rPr>
-    </w:lvl>
-    <w:lvl w:ilvl="8" w:tplc="042A0005" w:tentative="1">
-      <w:start w:val="1"/>
-      <w:numFmt w:val="bullet"/>
-      <w:lvlText w:val=""/>
-      <w:lvlJc w:val="left"/>
-      <w:pPr>
-        <w:ind w:left="6409" w:hanging="360"/>
-      </w:pPr>
-      <w:rPr>
-        <w:rFonts w:ascii="Wingdings" w:hAnsi="Wingdings" w:hint="default"/>
-      </w:rPr>
-    </w:lvl>
-  </w:abstractNum>
-  <w:abstractNum w:abstractNumId="20" w15:restartNumberingAfterBreak="0">
-    <w:nsid w:val="6ACC5F60"/>
-    <w:multiLevelType w:val="hybridMultilevel"/>
-    <w:tmpl w:val="E1CE1E3A"/>
-    <w:lvl w:ilvl="0" w:tplc="31525FA6">
-      <w:start w:val="1"/>
-      <w:numFmt w:val="bullet"/>
-      <w:lvlText w:val=""/>
-      <w:lvlJc w:val="left"/>
-      <w:pPr>
-        <w:ind w:left="649" w:hanging="360"/>
-      </w:pPr>
-      <w:rPr>
-        <w:rFonts w:ascii="Wingdings" w:eastAsiaTheme="minorHAnsi" w:hAnsi="Wingdings" w:cs="Times New Roman" w:hint="default"/>
-      </w:rPr>
-    </w:lvl>
-    <w:lvl w:ilvl="1" w:tplc="04090003" w:tentative="1">
-      <w:start w:val="1"/>
-      <w:numFmt w:val="bullet"/>
-      <w:lvlText w:val="o"/>
-      <w:lvlJc w:val="left"/>
-      <w:pPr>
-        <w:ind w:left="1369" w:hanging="360"/>
-      </w:pPr>
-      <w:rPr>
-        <w:rFonts w:ascii="Courier New" w:hAnsi="Courier New" w:cs="Courier New" w:hint="default"/>
-      </w:rPr>
-    </w:lvl>
-    <w:lvl w:ilvl="2" w:tplc="04090005" w:tentative="1">
-      <w:start w:val="1"/>
-      <w:numFmt w:val="bullet"/>
-      <w:lvlText w:val=""/>
-      <w:lvlJc w:val="left"/>
-      <w:pPr>
-        <w:ind w:left="2089" w:hanging="360"/>
-      </w:pPr>
-      <w:rPr>
-        <w:rFonts w:ascii="Wingdings" w:hAnsi="Wingdings" w:hint="default"/>
-      </w:rPr>
-    </w:lvl>
-    <w:lvl w:ilvl="3" w:tplc="04090001" w:tentative="1">
-      <w:start w:val="1"/>
-      <w:numFmt w:val="bullet"/>
-      <w:lvlText w:val=""/>
-      <w:lvlJc w:val="left"/>
-      <w:pPr>
-        <w:ind w:left="2809" w:hanging="360"/>
-      </w:pPr>
-      <w:rPr>
-        <w:rFonts w:ascii="Symbol" w:hAnsi="Symbol" w:hint="default"/>
-      </w:rPr>
-    </w:lvl>
-    <w:lvl w:ilvl="4" w:tplc="04090003" w:tentative="1">
-      <w:start w:val="1"/>
-      <w:numFmt w:val="bullet"/>
-      <w:lvlText w:val="o"/>
-      <w:lvlJc w:val="left"/>
-      <w:pPr>
-        <w:ind w:left="3529" w:hanging="360"/>
-      </w:pPr>
-      <w:rPr>
-        <w:rFonts w:ascii="Courier New" w:hAnsi="Courier New" w:cs="Courier New" w:hint="default"/>
-      </w:rPr>
-    </w:lvl>
-    <w:lvl w:ilvl="5" w:tplc="04090005" w:tentative="1">
-      <w:start w:val="1"/>
-      <w:numFmt w:val="bullet"/>
-      <w:lvlText w:val=""/>
-      <w:lvlJc w:val="left"/>
-      <w:pPr>
-        <w:ind w:left="4249" w:hanging="360"/>
-      </w:pPr>
-      <w:rPr>
-        <w:rFonts w:ascii="Wingdings" w:hAnsi="Wingdings" w:hint="default"/>
-      </w:rPr>
-    </w:lvl>
-    <w:lvl w:ilvl="6" w:tplc="04090001" w:tentative="1">
-      <w:start w:val="1"/>
-      <w:numFmt w:val="bullet"/>
-      <w:lvlText w:val=""/>
-      <w:lvlJc w:val="left"/>
-      <w:pPr>
-        <w:ind w:left="4969" w:hanging="360"/>
-      </w:pPr>
-      <w:rPr>
-        <w:rFonts w:ascii="Symbol" w:hAnsi="Symbol" w:hint="default"/>
-      </w:rPr>
-    </w:lvl>
-    <w:lvl w:ilvl="7" w:tplc="04090003" w:tentative="1">
-      <w:start w:val="1"/>
-      <w:numFmt w:val="bullet"/>
-      <w:lvlText w:val="o"/>
-      <w:lvlJc w:val="left"/>
-      <w:pPr>
-        <w:ind w:left="5689" w:hanging="360"/>
-      </w:pPr>
-      <w:rPr>
-        <w:rFonts w:ascii="Courier New" w:hAnsi="Courier New" w:cs="Courier New" w:hint="default"/>
-      </w:rPr>
-    </w:lvl>
-    <w:lvl w:ilvl="8" w:tplc="04090005" w:tentative="1">
-      <w:start w:val="1"/>
-      <w:numFmt w:val="bullet"/>
-      <w:lvlText w:val=""/>
-      <w:lvlJc w:val="left"/>
-      <w:pPr>
-        <w:ind w:left="6409" w:hanging="360"/>
-      </w:pPr>
-      <w:rPr>
-        <w:rFonts w:ascii="Wingdings" w:hAnsi="Wingdings" w:hint="default"/>
-      </w:rPr>
-    </w:lvl>
-  </w:abstractNum>
-  <w:abstractNum w:abstractNumId="21" w15:restartNumberingAfterBreak="0">
-    <w:nsid w:val="706F1300"/>
-    <w:multiLevelType w:val="hybridMultilevel"/>
-    <w:tmpl w:val="7B26E54E"/>
-    <w:lvl w:ilvl="0" w:tplc="F2DC882C">
-      <w:numFmt w:val="bullet"/>
-      <w:lvlText w:val="-"/>
-      <w:lvlJc w:val="left"/>
-      <w:pPr>
-        <w:ind w:left="649" w:hanging="360"/>
-      </w:pPr>
-      <w:rPr>
-        <w:rFonts w:ascii="Times New Roman" w:eastAsiaTheme="minorHAnsi" w:hAnsi="Times New Roman" w:cs="Times New Roman" w:hint="default"/>
-      </w:rPr>
-    </w:lvl>
-    <w:lvl w:ilvl="1" w:tplc="04090003" w:tentative="1">
-      <w:start w:val="1"/>
-      <w:numFmt w:val="bullet"/>
-      <w:lvlText w:val="o"/>
-      <w:lvlJc w:val="left"/>
-      <w:pPr>
-        <w:ind w:left="1369" w:hanging="360"/>
-      </w:pPr>
-      <w:rPr>
-        <w:rFonts w:ascii="Courier New" w:hAnsi="Courier New" w:cs="Courier New" w:hint="default"/>
-      </w:rPr>
-    </w:lvl>
-    <w:lvl w:ilvl="2" w:tplc="04090005" w:tentative="1">
-      <w:start w:val="1"/>
-      <w:numFmt w:val="bullet"/>
-      <w:lvlText w:val=""/>
-      <w:lvlJc w:val="left"/>
-      <w:pPr>
-        <w:ind w:left="2089" w:hanging="360"/>
-      </w:pPr>
-      <w:rPr>
-        <w:rFonts w:ascii="Wingdings" w:hAnsi="Wingdings" w:hint="default"/>
-      </w:rPr>
-    </w:lvl>
-    <w:lvl w:ilvl="3" w:tplc="04090001" w:tentative="1">
-      <w:start w:val="1"/>
-      <w:numFmt w:val="bullet"/>
-      <w:lvlText w:val=""/>
-      <w:lvlJc w:val="left"/>
-      <w:pPr>
-        <w:ind w:left="2809" w:hanging="360"/>
-      </w:pPr>
-      <w:rPr>
-        <w:rFonts w:ascii="Symbol" w:hAnsi="Symbol" w:hint="default"/>
-      </w:rPr>
-    </w:lvl>
-    <w:lvl w:ilvl="4" w:tplc="04090003" w:tentative="1">
-      <w:start w:val="1"/>
-      <w:numFmt w:val="bullet"/>
-      <w:lvlText w:val="o"/>
-      <w:lvlJc w:val="left"/>
-      <w:pPr>
-        <w:ind w:left="3529" w:hanging="360"/>
-      </w:pPr>
-      <w:rPr>
-        <w:rFonts w:ascii="Courier New" w:hAnsi="Courier New" w:cs="Courier New" w:hint="default"/>
-      </w:rPr>
-    </w:lvl>
-    <w:lvl w:ilvl="5" w:tplc="04090005" w:tentative="1">
-      <w:start w:val="1"/>
-      <w:numFmt w:val="bullet"/>
-      <w:lvlText w:val=""/>
-      <w:lvlJc w:val="left"/>
-      <w:pPr>
-        <w:ind w:left="4249" w:hanging="360"/>
-      </w:pPr>
-      <w:rPr>
-        <w:rFonts w:ascii="Wingdings" w:hAnsi="Wingdings" w:hint="default"/>
-      </w:rPr>
-    </w:lvl>
-    <w:lvl w:ilvl="6" w:tplc="04090001" w:tentative="1">
-      <w:start w:val="1"/>
-      <w:numFmt w:val="bullet"/>
-      <w:lvlText w:val=""/>
-      <w:lvlJc w:val="left"/>
-      <w:pPr>
-        <w:ind w:left="4969" w:hanging="360"/>
-      </w:pPr>
-      <w:rPr>
-        <w:rFonts w:ascii="Symbol" w:hAnsi="Symbol" w:hint="default"/>
-      </w:rPr>
-    </w:lvl>
-    <w:lvl w:ilvl="7" w:tplc="04090003" w:tentative="1">
-      <w:start w:val="1"/>
-      <w:numFmt w:val="bullet"/>
-      <w:lvlText w:val="o"/>
-      <w:lvlJc w:val="left"/>
-      <w:pPr>
-        <w:ind w:left="5689" w:hanging="360"/>
-      </w:pPr>
-      <w:rPr>
-        <w:rFonts w:ascii="Courier New" w:hAnsi="Courier New" w:cs="Courier New" w:hint="default"/>
-      </w:rPr>
-    </w:lvl>
-    <w:lvl w:ilvl="8" w:tplc="04090005" w:tentative="1">
-      <w:start w:val="1"/>
-      <w:numFmt w:val="bullet"/>
-      <w:lvlText w:val=""/>
-      <w:lvlJc w:val="left"/>
-      <w:pPr>
-        <w:ind w:left="6409" w:hanging="360"/>
-      </w:pPr>
-      <w:rPr>
-        <w:rFonts w:ascii="Wingdings" w:hAnsi="Wingdings" w:hint="default"/>
-      </w:rPr>
-    </w:lvl>
-  </w:abstractNum>
-  <w:abstractNum w:abstractNumId="22" w15:restartNumberingAfterBreak="0">
-    <w:nsid w:val="7BFE1263"/>
-    <w:multiLevelType w:val="hybridMultilevel"/>
-    <w:tmpl w:val="0C742EE6"/>
-    <w:lvl w:ilvl="0" w:tplc="B634872C">
-      <w:start w:val="1"/>
-      <w:numFmt w:val="bullet"/>
-      <w:lvlText w:val="-"/>
-      <w:lvlJc w:val="left"/>
-      <w:pPr>
-        <w:ind w:left="649" w:hanging="360"/>
-      </w:pPr>
-      <w:rPr>
-        <w:rFonts w:ascii="Times New Roman" w:eastAsia="Batang" w:hAnsi="Times New Roman" w:cs="Times New Roman" w:hint="default"/>
-      </w:rPr>
-    </w:lvl>
-    <w:lvl w:ilvl="1" w:tplc="04090003" w:tentative="1">
-      <w:start w:val="1"/>
-      <w:numFmt w:val="bullet"/>
-      <w:lvlText w:val="o"/>
-      <w:lvlJc w:val="left"/>
-      <w:pPr>
-        <w:ind w:left="1369" w:hanging="360"/>
-      </w:pPr>
-      <w:rPr>
-        <w:rFonts w:ascii="Courier New" w:hAnsi="Courier New" w:cs="Courier New" w:hint="default"/>
-      </w:rPr>
-    </w:lvl>
-    <w:lvl w:ilvl="2" w:tplc="04090005" w:tentative="1">
-      <w:start w:val="1"/>
-      <w:numFmt w:val="bullet"/>
-      <w:lvlText w:val=""/>
-      <w:lvlJc w:val="left"/>
-      <w:pPr>
-        <w:ind w:left="2089" w:hanging="360"/>
-      </w:pPr>
-      <w:rPr>
-        <w:rFonts w:ascii="Wingdings" w:hAnsi="Wingdings" w:hint="default"/>
-      </w:rPr>
-    </w:lvl>
-    <w:lvl w:ilvl="3" w:tplc="04090001" w:tentative="1">
-      <w:start w:val="1"/>
-      <w:numFmt w:val="bullet"/>
-      <w:lvlText w:val=""/>
-      <w:lvlJc w:val="left"/>
-      <w:pPr>
-        <w:ind w:left="2809" w:hanging="360"/>
-      </w:pPr>
-      <w:rPr>
-        <w:rFonts w:ascii="Symbol" w:hAnsi="Symbol" w:hint="default"/>
-      </w:rPr>
-    </w:lvl>
-    <w:lvl w:ilvl="4" w:tplc="04090003" w:tentative="1">
-      <w:start w:val="1"/>
-      <w:numFmt w:val="bullet"/>
-      <w:lvlText w:val="o"/>
-      <w:lvlJc w:val="left"/>
-      <w:pPr>
-        <w:ind w:left="3529" w:hanging="360"/>
-      </w:pPr>
-      <w:rPr>
-        <w:rFonts w:ascii="Courier New" w:hAnsi="Courier New" w:cs="Courier New" w:hint="default"/>
-      </w:rPr>
-    </w:lvl>
-    <w:lvl w:ilvl="5" w:tplc="04090005" w:tentative="1">
-      <w:start w:val="1"/>
-      <w:numFmt w:val="bullet"/>
-      <w:lvlText w:val=""/>
-      <w:lvlJc w:val="left"/>
-      <w:pPr>
-        <w:ind w:left="4249" w:hanging="360"/>
-      </w:pPr>
-      <w:rPr>
-        <w:rFonts w:ascii="Wingdings" w:hAnsi="Wingdings" w:hint="default"/>
-      </w:rPr>
-    </w:lvl>
-    <w:lvl w:ilvl="6" w:tplc="04090001" w:tentative="1">
-      <w:start w:val="1"/>
-      <w:numFmt w:val="bullet"/>
-      <w:lvlText w:val=""/>
-      <w:lvlJc w:val="left"/>
-      <w:pPr>
-        <w:ind w:left="4969" w:hanging="360"/>
-      </w:pPr>
-      <w:rPr>
-        <w:rFonts w:ascii="Symbol" w:hAnsi="Symbol" w:hint="default"/>
-      </w:rPr>
-    </w:lvl>
-    <w:lvl w:ilvl="7" w:tplc="04090003" w:tentative="1">
-      <w:start w:val="1"/>
-      <w:numFmt w:val="bullet"/>
-      <w:lvlText w:val="o"/>
-      <w:lvlJc w:val="left"/>
-      <w:pPr>
-        <w:ind w:left="5689" w:hanging="360"/>
-      </w:pPr>
-      <w:rPr>
-        <w:rFonts w:ascii="Courier New" w:hAnsi="Courier New" w:cs="Courier New" w:hint="default"/>
-      </w:rPr>
-    </w:lvl>
-    <w:lvl w:ilvl="8" w:tplc="04090005" w:tentative="1">
-      <w:start w:val="1"/>
-      <w:numFmt w:val="bullet"/>
-      <w:lvlText w:val=""/>
-      <w:lvlJc w:val="left"/>
-      <w:pPr>
-        <w:ind w:left="6409" w:hanging="360"/>
-      </w:pPr>
-      <w:rPr>
-        <w:rFonts w:ascii="Wingdings" w:hAnsi="Wingdings" w:hint="default"/>
-      </w:rPr>
-    </w:lvl>
-  </w:abstractNum>
-  <w:abstractNum w:abstractNumId="23" w15:restartNumberingAfterBreak="0">
-    <w:nsid w:val="7D70113C"/>
-    <w:multiLevelType w:val="hybridMultilevel"/>
-    <w:tmpl w:val="4148D038"/>
-    <w:lvl w:ilvl="0" w:tplc="0C46137E">
-      <w:start w:val="3"/>
-      <w:numFmt w:val="bullet"/>
-      <w:lvlText w:val="-"/>
-      <w:lvlJc w:val="left"/>
-      <w:pPr>
-        <w:ind w:left="649" w:hanging="360"/>
-      </w:pPr>
-      <w:rPr>
-        <w:rFonts w:ascii="Times New Roman" w:eastAsiaTheme="minorHAnsi" w:hAnsi="Times New Roman" w:cs="Times New Roman" w:hint="default"/>
-      </w:rPr>
-    </w:lvl>
-    <w:lvl w:ilvl="1" w:tplc="04090003" w:tentative="1">
-      <w:start w:val="1"/>
-      <w:numFmt w:val="bullet"/>
-      <w:lvlText w:val="o"/>
-      <w:lvlJc w:val="left"/>
-      <w:pPr>
-        <w:ind w:left="1369" w:hanging="360"/>
-      </w:pPr>
-      <w:rPr>
-        <w:rFonts w:ascii="Courier New" w:hAnsi="Courier New" w:cs="Courier New" w:hint="default"/>
-      </w:rPr>
-    </w:lvl>
-    <w:lvl w:ilvl="2" w:tplc="04090005" w:tentative="1">
-      <w:start w:val="1"/>
-      <w:numFmt w:val="bullet"/>
-      <w:lvlText w:val=""/>
-      <w:lvlJc w:val="left"/>
-      <w:pPr>
-        <w:ind w:left="2089" w:hanging="360"/>
-      </w:pPr>
-      <w:rPr>
-        <w:rFonts w:ascii="Wingdings" w:hAnsi="Wingdings" w:hint="default"/>
-      </w:rPr>
-    </w:lvl>
-    <w:lvl w:ilvl="3" w:tplc="04090001" w:tentative="1">
-      <w:start w:val="1"/>
-      <w:numFmt w:val="bullet"/>
-      <w:lvlText w:val=""/>
-      <w:lvlJc w:val="left"/>
-      <w:pPr>
-        <w:ind w:left="2809" w:hanging="360"/>
-      </w:pPr>
-      <w:rPr>
-        <w:rFonts w:ascii="Symbol" w:hAnsi="Symbol" w:hint="default"/>
-      </w:rPr>
-    </w:lvl>
-    <w:lvl w:ilvl="4" w:tplc="04090003" w:tentative="1">
-      <w:start w:val="1"/>
-      <w:numFmt w:val="bullet"/>
-      <w:lvlText w:val="o"/>
-      <w:lvlJc w:val="left"/>
-      <w:pPr>
-        <w:ind w:left="3529" w:hanging="360"/>
-      </w:pPr>
-      <w:rPr>
-        <w:rFonts w:ascii="Courier New" w:hAnsi="Courier New" w:cs="Courier New" w:hint="default"/>
-      </w:rPr>
-    </w:lvl>
-    <w:lvl w:ilvl="5" w:tplc="04090005" w:tentative="1">
-      <w:start w:val="1"/>
-      <w:numFmt w:val="bullet"/>
-      <w:lvlText w:val=""/>
-      <w:lvlJc w:val="left"/>
-      <w:pPr>
-        <w:ind w:left="4249" w:hanging="360"/>
-      </w:pPr>
-      <w:rPr>
-        <w:rFonts w:ascii="Wingdings" w:hAnsi="Wingdings" w:hint="default"/>
-      </w:rPr>
-    </w:lvl>
-    <w:lvl w:ilvl="6" w:tplc="04090001" w:tentative="1">
-      <w:start w:val="1"/>
-      <w:numFmt w:val="bullet"/>
-      <w:lvlText w:val=""/>
-      <w:lvlJc w:val="left"/>
-      <w:pPr>
-        <w:ind w:left="4969" w:hanging="360"/>
-      </w:pPr>
-      <w:rPr>
-        <w:rFonts w:ascii="Symbol" w:hAnsi="Symbol" w:hint="default"/>
-      </w:rPr>
-    </w:lvl>
-    <w:lvl w:ilvl="7" w:tplc="04090003" w:tentative="1">
-      <w:start w:val="1"/>
-      <w:numFmt w:val="bullet"/>
-      <w:lvlText w:val="o"/>
-      <w:lvlJc w:val="left"/>
-      <w:pPr>
-        <w:ind w:left="5689" w:hanging="360"/>
-      </w:pPr>
-      <w:rPr>
-        <w:rFonts w:ascii="Courier New" w:hAnsi="Courier New" w:cs="Courier New" w:hint="default"/>
-      </w:rPr>
-    </w:lvl>
-    <w:lvl w:ilvl="8" w:tplc="04090005" w:tentative="1">
-      <w:start w:val="1"/>
-      <w:numFmt w:val="bullet"/>
-      <w:lvlText w:val=""/>
-      <w:lvlJc w:val="left"/>
-      <w:pPr>
-        <w:ind w:left="6409" w:hanging="360"/>
-      </w:pPr>
-      <w:rPr>
-        <w:rFonts w:ascii="Wingdings" w:hAnsi="Wingdings" w:hint="default"/>
-      </w:rPr>
-    </w:lvl>
-  </w:abstractNum>
-  <w:abstractNum w:abstractNumId="24" w15:restartNumberingAfterBreak="0">
+  <w:abstractNum w:abstractNumId="4" w15:restartNumberingAfterBreak="0">
     <w:nsid w:val="7E374AA2"/>
     <w:multiLevelType w:val="hybridMultilevel"/>
     <w:tmpl w:val="C9624D4C"/>
@@ -5417,269 +3379,27 @@
       </w:rPr>
     </w:lvl>
   </w:abstractNum>
-  <w:num w:numId="1" w16cid:durableId="2081363293">
+  <w:num w:numId="1">
+    <w:abstractNumId w:val="1"/>
+  </w:num>
+  <w:num w:numId="2">
+    <w:abstractNumId w:val="3"/>
+  </w:num>
+  <w:num w:numId="3">
+    <w:abstractNumId w:val="0"/>
+  </w:num>
+  <w:num w:numId="4">
+    <w:abstractNumId w:val="2"/>
+  </w:num>
+  <w:num w:numId="5">
     <w:abstractNumId w:val="4"/>
   </w:num>
-  <w:num w:numId="2" w16cid:durableId="205141266">
-    <w:abstractNumId w:val="4"/>
-  </w:num>
-  <w:num w:numId="3" w16cid:durableId="122159980">
-    <w:abstractNumId w:val="10"/>
-  </w:num>
-  <w:num w:numId="4" w16cid:durableId="1908690022">
-    <w:abstractNumId w:val="17"/>
-  </w:num>
-  <w:num w:numId="5" w16cid:durableId="43605147">
-    <w:abstractNumId w:val="3"/>
-  </w:num>
-  <w:num w:numId="6" w16cid:durableId="1527676523">
-    <w:abstractNumId w:val="6"/>
-  </w:num>
-  <w:num w:numId="7" w16cid:durableId="625625136">
-    <w:abstractNumId w:val="12"/>
-  </w:num>
-  <w:num w:numId="8" w16cid:durableId="1656714168">
-    <w:abstractNumId w:val="22"/>
-  </w:num>
-  <w:num w:numId="9" w16cid:durableId="2013794132">
-    <w:abstractNumId w:val="13"/>
-  </w:num>
-  <w:num w:numId="10" w16cid:durableId="597444952">
-    <w:abstractNumId w:val="8"/>
-  </w:num>
-  <w:num w:numId="11" w16cid:durableId="1556041232">
-    <w:abstractNumId w:val="14"/>
-  </w:num>
-  <w:num w:numId="12" w16cid:durableId="584538910">
-    <w:abstractNumId w:val="14"/>
-    <w:lvlOverride w:ilvl="0">
-      <w:startOverride w:val="1"/>
-    </w:lvlOverride>
-  </w:num>
-  <w:num w:numId="13" w16cid:durableId="80760332">
-    <w:abstractNumId w:val="14"/>
-    <w:lvlOverride w:ilvl="0">
-      <w:startOverride w:val="1"/>
-    </w:lvlOverride>
-  </w:num>
-  <w:num w:numId="14" w16cid:durableId="1983922536">
-    <w:abstractNumId w:val="16"/>
-  </w:num>
-  <w:num w:numId="15" w16cid:durableId="1517114505">
-    <w:abstractNumId w:val="14"/>
-    <w:lvlOverride w:ilvl="0">
-      <w:startOverride w:val="1"/>
-    </w:lvlOverride>
-  </w:num>
-  <w:num w:numId="16" w16cid:durableId="1595551056">
-    <w:abstractNumId w:val="23"/>
-  </w:num>
-  <w:num w:numId="17" w16cid:durableId="757411295">
-    <w:abstractNumId w:val="7"/>
-  </w:num>
-  <w:num w:numId="18" w16cid:durableId="1335182589">
-    <w:abstractNumId w:val="10"/>
-    <w:lvlOverride w:ilvl="0">
-      <w:startOverride w:val="1"/>
-    </w:lvlOverride>
-    <w:lvlOverride w:ilvl="1">
-      <w:startOverride w:val="1"/>
-    </w:lvlOverride>
-    <w:lvlOverride w:ilvl="2">
-      <w:startOverride w:val="1"/>
-    </w:lvlOverride>
-    <w:lvlOverride w:ilvl="3">
-      <w:startOverride w:val="1"/>
-    </w:lvlOverride>
-    <w:lvlOverride w:ilvl="4">
-      <w:startOverride w:val="1"/>
-    </w:lvlOverride>
-    <w:lvlOverride w:ilvl="5">
-      <w:startOverride w:val="1"/>
-    </w:lvlOverride>
-    <w:lvlOverride w:ilvl="6">
-      <w:startOverride w:val="1"/>
-    </w:lvlOverride>
-    <w:lvlOverride w:ilvl="7">
-      <w:startOverride w:val="1"/>
-    </w:lvlOverride>
-    <w:lvlOverride w:ilvl="8">
-      <w:startOverride w:val="1"/>
-    </w:lvlOverride>
-  </w:num>
-  <w:num w:numId="19" w16cid:durableId="628320639">
-    <w:abstractNumId w:val="5"/>
-  </w:num>
-  <w:num w:numId="20" w16cid:durableId="1559242399">
-    <w:abstractNumId w:val="2"/>
-  </w:num>
-  <w:num w:numId="21" w16cid:durableId="1481313945">
-    <w:abstractNumId w:val="14"/>
-    <w:lvlOverride w:ilvl="0">
-      <w:startOverride w:val="1"/>
-    </w:lvlOverride>
-  </w:num>
-  <w:num w:numId="22" w16cid:durableId="774597631">
-    <w:abstractNumId w:val="2"/>
-    <w:lvlOverride w:ilvl="0">
-      <w:startOverride w:val="1"/>
-    </w:lvlOverride>
-  </w:num>
-  <w:num w:numId="23" w16cid:durableId="244847750">
-    <w:abstractNumId w:val="2"/>
-    <w:lvlOverride w:ilvl="0">
-      <w:startOverride w:val="1"/>
-    </w:lvlOverride>
-  </w:num>
-  <w:num w:numId="24" w16cid:durableId="1555118611">
-    <w:abstractNumId w:val="2"/>
-    <w:lvlOverride w:ilvl="0">
-      <w:startOverride w:val="1"/>
-    </w:lvlOverride>
-  </w:num>
-  <w:num w:numId="25" w16cid:durableId="514804225">
-    <w:abstractNumId w:val="14"/>
-    <w:lvlOverride w:ilvl="0">
-      <w:startOverride w:val="1"/>
-    </w:lvlOverride>
-  </w:num>
-  <w:num w:numId="26" w16cid:durableId="923681478">
-    <w:abstractNumId w:val="2"/>
-    <w:lvlOverride w:ilvl="0">
-      <w:startOverride w:val="1"/>
-    </w:lvlOverride>
-  </w:num>
-  <w:num w:numId="27" w16cid:durableId="623735256">
-    <w:abstractNumId w:val="2"/>
-    <w:lvlOverride w:ilvl="0">
-      <w:startOverride w:val="1"/>
-    </w:lvlOverride>
-  </w:num>
-  <w:num w:numId="28" w16cid:durableId="1436680255">
-    <w:abstractNumId w:val="14"/>
-    <w:lvlOverride w:ilvl="0">
-      <w:startOverride w:val="1"/>
-    </w:lvlOverride>
-  </w:num>
-  <w:num w:numId="29" w16cid:durableId="1279337160">
-    <w:abstractNumId w:val="2"/>
-    <w:lvlOverride w:ilvl="0">
-      <w:startOverride w:val="1"/>
-    </w:lvlOverride>
-  </w:num>
-  <w:num w:numId="30" w16cid:durableId="922103067">
-    <w:abstractNumId w:val="2"/>
-    <w:lvlOverride w:ilvl="0">
-      <w:startOverride w:val="1"/>
-    </w:lvlOverride>
-  </w:num>
-  <w:num w:numId="31" w16cid:durableId="1709452368">
-    <w:abstractNumId w:val="2"/>
-    <w:lvlOverride w:ilvl="0">
-      <w:startOverride w:val="1"/>
-    </w:lvlOverride>
-  </w:num>
-  <w:num w:numId="32" w16cid:durableId="1069184879">
-    <w:abstractNumId w:val="2"/>
-    <w:lvlOverride w:ilvl="0">
-      <w:startOverride w:val="1"/>
-    </w:lvlOverride>
-  </w:num>
-  <w:num w:numId="33" w16cid:durableId="756285723">
-    <w:abstractNumId w:val="2"/>
-    <w:lvlOverride w:ilvl="0">
-      <w:startOverride w:val="1"/>
-    </w:lvlOverride>
-  </w:num>
-  <w:num w:numId="34" w16cid:durableId="589697082">
-    <w:abstractNumId w:val="21"/>
-  </w:num>
-  <w:num w:numId="35" w16cid:durableId="278420414">
-    <w:abstractNumId w:val="1"/>
-  </w:num>
-  <w:num w:numId="36" w16cid:durableId="2105877781">
-    <w:abstractNumId w:val="20"/>
-  </w:num>
-  <w:num w:numId="37" w16cid:durableId="100494009">
-    <w:abstractNumId w:val="15"/>
-  </w:num>
-  <w:num w:numId="38" w16cid:durableId="823350217">
-    <w:abstractNumId w:val="14"/>
-    <w:lvlOverride w:ilvl="0">
-      <w:startOverride w:val="1"/>
-    </w:lvlOverride>
-  </w:num>
-  <w:num w:numId="39" w16cid:durableId="1586115036">
-    <w:abstractNumId w:val="0"/>
-  </w:num>
-  <w:num w:numId="40" w16cid:durableId="521941669">
-    <w:abstractNumId w:val="2"/>
-    <w:lvlOverride w:ilvl="0">
-      <w:startOverride w:val="1"/>
-    </w:lvlOverride>
-  </w:num>
-  <w:num w:numId="41" w16cid:durableId="195047917">
-    <w:abstractNumId w:val="2"/>
-    <w:lvlOverride w:ilvl="0">
-      <w:startOverride w:val="1"/>
-    </w:lvlOverride>
-  </w:num>
-  <w:num w:numId="42" w16cid:durableId="1226531536">
-    <w:abstractNumId w:val="2"/>
-  </w:num>
-  <w:num w:numId="43" w16cid:durableId="98065243">
-    <w:abstractNumId w:val="2"/>
-    <w:lvlOverride w:ilvl="0">
-      <w:startOverride w:val="1"/>
-    </w:lvlOverride>
-  </w:num>
-  <w:num w:numId="44" w16cid:durableId="826634179">
-    <w:abstractNumId w:val="14"/>
-    <w:lvlOverride w:ilvl="0">
-      <w:startOverride w:val="1"/>
-    </w:lvlOverride>
-  </w:num>
-  <w:num w:numId="45" w16cid:durableId="1262568383">
-    <w:abstractNumId w:val="9"/>
-  </w:num>
-  <w:num w:numId="46" w16cid:durableId="299002484">
-    <w:abstractNumId w:val="2"/>
-    <w:lvlOverride w:ilvl="0">
-      <w:startOverride w:val="1"/>
-    </w:lvlOverride>
-  </w:num>
-  <w:num w:numId="47" w16cid:durableId="967734968">
-    <w:abstractNumId w:val="19"/>
-  </w:num>
-  <w:num w:numId="48" w16cid:durableId="1347370293">
-    <w:abstractNumId w:val="2"/>
-    <w:lvlOverride w:ilvl="0">
-      <w:startOverride w:val="1"/>
-    </w:lvlOverride>
-  </w:num>
-  <w:num w:numId="49" w16cid:durableId="17052720">
-    <w:abstractNumId w:val="18"/>
-  </w:num>
-  <w:num w:numId="50" w16cid:durableId="1199783953">
-    <w:abstractNumId w:val="11"/>
-  </w:num>
-  <w:num w:numId="51" w16cid:durableId="63643670">
-    <w:abstractNumId w:val="24"/>
-    <w:lvlOverride w:ilvl="0"/>
-    <w:lvlOverride w:ilvl="1"/>
-    <w:lvlOverride w:ilvl="2"/>
-    <w:lvlOverride w:ilvl="3"/>
-    <w:lvlOverride w:ilvl="4"/>
-    <w:lvlOverride w:ilvl="5"/>
-    <w:lvlOverride w:ilvl="6"/>
-    <w:lvlOverride w:ilvl="7"/>
-    <w:lvlOverride w:ilvl="8"/>
-  </w:num>
+  <w:numIdMacAtCleanup w:val="5"/>
 </w:numbering>
 </file>
 
 <file path=word/styles.xml><?xml version="1.0" encoding="utf-8"?>
-<w:styles xmlns:mc="http://schemas.openxmlformats.org/markup-compatibility/2006" xmlns:r="http://schemas.openxmlformats.org/officeDocument/2006/relationships" xmlns:w="http://schemas.openxmlformats.org/wordprocessingml/2006/main" xmlns:w14="http://schemas.microsoft.com/office/word/2010/wordml" xmlns:w15="http://schemas.microsoft.com/office/word/2012/wordml" xmlns:w16cex="http://schemas.microsoft.com/office/word/2018/wordml/cex" xmlns:w16cid="http://schemas.microsoft.com/office/word/2016/wordml/cid" xmlns:w16="http://schemas.microsoft.com/office/word/2018/wordml" xmlns:w16du="http://schemas.microsoft.com/office/word/2023/wordml/word16du" xmlns:w16sdtdh="http://schemas.microsoft.com/office/word/2020/wordml/sdtdatahash" xmlns:w16se="http://schemas.microsoft.com/office/word/2015/wordml/symex" mc:Ignorable="w14 w15 w16se w16cid w16 w16cex w16sdtdh w16du">
+<w:styles xmlns:mc="http://schemas.openxmlformats.org/markup-compatibility/2006" xmlns:r="http://schemas.openxmlformats.org/officeDocument/2006/relationships" xmlns:w="http://schemas.openxmlformats.org/wordprocessingml/2006/main" xmlns:w14="http://schemas.microsoft.com/office/word/2010/wordml" xmlns:w15="http://schemas.microsoft.com/office/word/2012/wordml" xmlns:w16cex="http://schemas.microsoft.com/office/word/2018/wordml/cex" xmlns:w16cid="http://schemas.microsoft.com/office/word/2016/wordml/cid" xmlns:w16="http://schemas.microsoft.com/office/word/2018/wordml" xmlns:w16sdtdh="http://schemas.microsoft.com/office/word/2020/wordml/sdtdatahash" xmlns:w16se="http://schemas.microsoft.com/office/word/2015/wordml/symex" mc:Ignorable="w14 w15 w16se w16cid w16 w16cex w16sdtdh">
   <w:docDefaults>
     <w:rPrDefault>
       <w:rPr>
@@ -6075,16 +3795,16 @@
     <w:lsdException w:name="Unresolved Mention" w:semiHidden="1" w:unhideWhenUsed="1"/>
     <w:lsdException w:name="Smart Link" w:semiHidden="1" w:unhideWhenUsed="1"/>
   </w:latentStyles>
-  <w:style w:type="paragraph" w:default="1" w:styleId="Binhthng">
+  <w:style w:type="paragraph" w:default="1" w:styleId="Normal">
     <w:name w:val="Normal"/>
     <w:qFormat/>
     <w:rsid w:val="00D728F9"/>
   </w:style>
-  <w:style w:type="paragraph" w:styleId="u1">
+  <w:style w:type="paragraph" w:styleId="Heading1">
     <w:name w:val="heading 1"/>
-    <w:basedOn w:val="Binhthng"/>
-    <w:next w:val="Binhthng"/>
-    <w:link w:val="u1Char"/>
+    <w:basedOn w:val="Normal"/>
+    <w:next w:val="Normal"/>
+    <w:link w:val="Heading1Char"/>
     <w:uiPriority w:val="9"/>
     <w:qFormat/>
     <w:rsid w:val="00672E0F"/>
@@ -6101,11 +3821,11 @@
       <w:szCs w:val="32"/>
     </w:rPr>
   </w:style>
-  <w:style w:type="paragraph" w:styleId="u2">
+  <w:style w:type="paragraph" w:styleId="Heading2">
     <w:name w:val="heading 2"/>
-    <w:basedOn w:val="Binhthng"/>
-    <w:next w:val="Binhthng"/>
-    <w:link w:val="u2Char"/>
+    <w:basedOn w:val="Normal"/>
+    <w:next w:val="Normal"/>
+    <w:link w:val="Heading2Char"/>
     <w:uiPriority w:val="9"/>
     <w:semiHidden/>
     <w:unhideWhenUsed/>
@@ -6122,11 +3842,11 @@
       <w:color w:val="2F5496" w:themeColor="accent1" w:themeShade="BF"/>
     </w:rPr>
   </w:style>
-  <w:style w:type="paragraph" w:styleId="u3">
+  <w:style w:type="paragraph" w:styleId="Heading3">
     <w:name w:val="heading 3"/>
-    <w:basedOn w:val="Binhthng"/>
-    <w:next w:val="Binhthng"/>
-    <w:link w:val="u3Char"/>
+    <w:basedOn w:val="Normal"/>
+    <w:next w:val="Normal"/>
+    <w:link w:val="Heading3Char"/>
     <w:uiPriority w:val="9"/>
     <w:semiHidden/>
     <w:unhideWhenUsed/>
@@ -6144,13 +3864,13 @@
       <w:szCs w:val="24"/>
     </w:rPr>
   </w:style>
-  <w:style w:type="character" w:default="1" w:styleId="Phngmcinhcuaoanvn">
+  <w:style w:type="character" w:default="1" w:styleId="DefaultParagraphFont">
     <w:name w:val="Default Paragraph Font"/>
     <w:uiPriority w:val="1"/>
     <w:semiHidden/>
     <w:unhideWhenUsed/>
   </w:style>
-  <w:style w:type="table" w:default="1" w:styleId="BangThngthng">
+  <w:style w:type="table" w:default="1" w:styleId="TableNormal">
     <w:name w:val="Normal Table"/>
     <w:uiPriority w:val="99"/>
     <w:semiHidden/>
@@ -6165,7 +3885,7 @@
       </w:tblCellMar>
     </w:tblPr>
   </w:style>
-  <w:style w:type="numbering" w:default="1" w:styleId="Khngco">
+  <w:style w:type="numbering" w:default="1" w:styleId="NoList">
     <w:name w:val="No List"/>
     <w:uiPriority w:val="99"/>
     <w:semiHidden/>
@@ -6173,14 +3893,14 @@
   </w:style>
   <w:style w:type="paragraph" w:customStyle="1" w:styleId="Kiu1">
     <w:name w:val="Kiểu1"/>
-    <w:basedOn w:val="u2"/>
-    <w:next w:val="Binhthng"/>
+    <w:basedOn w:val="Heading2"/>
+    <w:next w:val="Normal"/>
     <w:link w:val="Kiu1Char"/>
     <w:qFormat/>
     <w:rsid w:val="00564823"/>
     <w:pPr>
       <w:numPr>
-        <w:numId w:val="3"/>
+        <w:numId w:val="1"/>
       </w:numPr>
       <w:spacing w:before="0"/>
     </w:pPr>
@@ -6194,21 +3914,20 @@
   </w:style>
   <w:style w:type="character" w:customStyle="1" w:styleId="Kiu1Char">
     <w:name w:val="Kiểu1 Char"/>
-    <w:basedOn w:val="Phngmcinhcuaoanvn"/>
+    <w:basedOn w:val="DefaultParagraphFont"/>
     <w:link w:val="Kiu1"/>
     <w:rsid w:val="00564823"/>
     <w:rPr>
       <w:rFonts w:eastAsiaTheme="majorEastAsia" w:cstheme="majorBidi"/>
       <w:b/>
-      <w:color w:val="000000" w:themeColor="text1"/>
       <w:sz w:val="28"/>
-      <w:lang w:val="vi-VN"/>
+      <w:szCs w:val="22"/>
     </w:rPr>
   </w:style>
-  <w:style w:type="paragraph" w:styleId="oancuaDanhsach">
+  <w:style w:type="paragraph" w:styleId="ListParagraph">
     <w:name w:val="List Paragraph"/>
-    <w:basedOn w:val="Binhthng"/>
-    <w:link w:val="oancuaDanhsachChar"/>
+    <w:basedOn w:val="Normal"/>
+    <w:link w:val="ListParagraphChar"/>
     <w:uiPriority w:val="34"/>
     <w:qFormat/>
     <w:rsid w:val="00646004"/>
@@ -6217,10 +3936,10 @@
       <w:contextualSpacing/>
     </w:pPr>
   </w:style>
-  <w:style w:type="character" w:customStyle="1" w:styleId="u2Char">
-    <w:name w:val="Đầu đề 2 Char"/>
-    <w:basedOn w:val="Phngmcinhcuaoanvn"/>
-    <w:link w:val="u2"/>
+  <w:style w:type="character" w:customStyle="1" w:styleId="Heading2Char">
+    <w:name w:val="Heading 2 Char"/>
+    <w:basedOn w:val="DefaultParagraphFont"/>
+    <w:link w:val="Heading2"/>
     <w:uiPriority w:val="9"/>
     <w:semiHidden/>
     <w:rsid w:val="00646004"/>
@@ -6231,11 +3950,11 @@
       <w:szCs w:val="26"/>
     </w:rPr>
   </w:style>
-  <w:style w:type="paragraph" w:styleId="Tiu">
+  <w:style w:type="paragraph" w:styleId="Title">
     <w:name w:val="Title"/>
-    <w:basedOn w:val="Binhthng"/>
-    <w:next w:val="Binhthng"/>
-    <w:link w:val="TiuChar"/>
+    <w:basedOn w:val="Normal"/>
+    <w:next w:val="Normal"/>
+    <w:link w:val="TitleChar"/>
     <w:uiPriority w:val="10"/>
     <w:qFormat/>
     <w:rsid w:val="00646004"/>
@@ -6251,10 +3970,10 @@
       <w:szCs w:val="56"/>
     </w:rPr>
   </w:style>
-  <w:style w:type="character" w:customStyle="1" w:styleId="TiuChar">
-    <w:name w:val="Tiêu đề Char"/>
-    <w:basedOn w:val="Phngmcinhcuaoanvn"/>
-    <w:link w:val="Tiu"/>
+  <w:style w:type="character" w:customStyle="1" w:styleId="TitleChar">
+    <w:name w:val="Title Char"/>
+    <w:basedOn w:val="DefaultParagraphFont"/>
+    <w:link w:val="Title"/>
     <w:uiPriority w:val="10"/>
     <w:rsid w:val="00646004"/>
     <w:rPr>
@@ -6265,10 +3984,10 @@
       <w:szCs w:val="56"/>
     </w:rPr>
   </w:style>
-  <w:style w:type="character" w:customStyle="1" w:styleId="u1Char">
-    <w:name w:val="Đầu đề 1 Char"/>
-    <w:basedOn w:val="Phngmcinhcuaoanvn"/>
-    <w:link w:val="u1"/>
+  <w:style w:type="character" w:customStyle="1" w:styleId="Heading1Char">
+    <w:name w:val="Heading 1 Char"/>
+    <w:basedOn w:val="DefaultParagraphFont"/>
+    <w:link w:val="Heading1"/>
     <w:uiPriority w:val="9"/>
     <w:rsid w:val="00672E0F"/>
     <w:rPr>
@@ -6280,9 +3999,9 @@
       <w:lang w:val="vi-VN"/>
     </w:rPr>
   </w:style>
-  <w:style w:type="table" w:styleId="LiBang">
+  <w:style w:type="table" w:styleId="TableGrid">
     <w:name w:val="Table Grid"/>
-    <w:basedOn w:val="BangThngthng"/>
+    <w:basedOn w:val="TableNormal"/>
     <w:uiPriority w:val="39"/>
     <w:rsid w:val="00DC4BD7"/>
     <w:pPr>
@@ -6303,10 +4022,10 @@
       </w:tblBorders>
     </w:tblPr>
   </w:style>
-  <w:style w:type="paragraph" w:styleId="Chuthich">
+  <w:style w:type="paragraph" w:styleId="Caption">
     <w:name w:val="caption"/>
-    <w:basedOn w:val="Binhthng"/>
-    <w:next w:val="Binhthng"/>
+    <w:basedOn w:val="Normal"/>
+    <w:next w:val="Normal"/>
     <w:unhideWhenUsed/>
     <w:qFormat/>
     <w:rsid w:val="00B63E1A"/>
@@ -6321,9 +4040,9 @@
       <w:szCs w:val="18"/>
     </w:rPr>
   </w:style>
-  <w:style w:type="character" w:styleId="Siuktni">
+  <w:style w:type="character" w:styleId="Hyperlink">
     <w:name w:val="Hyperlink"/>
-    <w:basedOn w:val="Phngmcinhcuaoanvn"/>
+    <w:basedOn w:val="DefaultParagraphFont"/>
     <w:uiPriority w:val="99"/>
     <w:unhideWhenUsed/>
     <w:rsid w:val="00DC4BD7"/>
@@ -6332,9 +4051,9 @@
       <w:u w:val="single"/>
     </w:rPr>
   </w:style>
-  <w:style w:type="character" w:styleId="ThamchiuChuthich">
+  <w:style w:type="character" w:styleId="CommentReference">
     <w:name w:val="annotation reference"/>
-    <w:basedOn w:val="Phngmcinhcuaoanvn"/>
+    <w:basedOn w:val="DefaultParagraphFont"/>
     <w:uiPriority w:val="99"/>
     <w:semiHidden/>
     <w:unhideWhenUsed/>
@@ -6344,10 +4063,10 @@
       <w:szCs w:val="16"/>
     </w:rPr>
   </w:style>
-  <w:style w:type="paragraph" w:styleId="VnbanChuthich">
+  <w:style w:type="paragraph" w:styleId="CommentText">
     <w:name w:val="annotation text"/>
-    <w:basedOn w:val="Binhthng"/>
-    <w:link w:val="VnbanChuthichChar"/>
+    <w:basedOn w:val="Normal"/>
+    <w:link w:val="CommentTextChar"/>
     <w:uiPriority w:val="99"/>
     <w:unhideWhenUsed/>
     <w:rsid w:val="00DC4BD7"/>
@@ -6359,10 +4078,10 @@
       <w:szCs w:val="20"/>
     </w:rPr>
   </w:style>
-  <w:style w:type="character" w:customStyle="1" w:styleId="VnbanChuthichChar">
-    <w:name w:val="Văn bản Chú thích Char"/>
-    <w:basedOn w:val="Phngmcinhcuaoanvn"/>
-    <w:link w:val="VnbanChuthich"/>
+  <w:style w:type="character" w:customStyle="1" w:styleId="CommentTextChar">
+    <w:name w:val="Comment Text Char"/>
+    <w:basedOn w:val="DefaultParagraphFont"/>
+    <w:link w:val="CommentText"/>
     <w:uiPriority w:val="99"/>
     <w:rsid w:val="00DC4BD7"/>
     <w:rPr>
@@ -6371,24 +4090,24 @@
       <w:lang w:val="vi-VN"/>
     </w:rPr>
   </w:style>
-  <w:style w:type="character" w:customStyle="1" w:styleId="oancuaDanhsachChar">
-    <w:name w:val="Đoạn của Danh sách Char"/>
-    <w:basedOn w:val="Phngmcinhcuaoanvn"/>
-    <w:link w:val="oancuaDanhsach"/>
+  <w:style w:type="character" w:customStyle="1" w:styleId="ListParagraphChar">
+    <w:name w:val="List Paragraph Char"/>
+    <w:basedOn w:val="DefaultParagraphFont"/>
+    <w:link w:val="ListParagraph"/>
     <w:uiPriority w:val="34"/>
     <w:rsid w:val="00DC4BD7"/>
   </w:style>
   <w:style w:type="paragraph" w:customStyle="1" w:styleId="Kiu2">
     <w:name w:val="Kiểu2"/>
-    <w:basedOn w:val="u3"/>
-    <w:next w:val="Binhthng"/>
+    <w:basedOn w:val="Heading3"/>
+    <w:next w:val="Normal"/>
     <w:link w:val="Kiu2Char"/>
     <w:autoRedefine/>
     <w:qFormat/>
     <w:rsid w:val="00233413"/>
     <w:pPr>
       <w:numPr>
-        <w:numId w:val="11"/>
+        <w:numId w:val="2"/>
       </w:numPr>
       <w:spacing w:before="0"/>
     </w:pPr>
@@ -6401,20 +4120,20 @@
   </w:style>
   <w:style w:type="character" w:customStyle="1" w:styleId="Kiu2Char">
     <w:name w:val="Kiểu2 Char"/>
-    <w:basedOn w:val="u3Char"/>
+    <w:basedOn w:val="Heading3Char"/>
     <w:link w:val="Kiu2"/>
     <w:rsid w:val="00233413"/>
     <w:rPr>
       <w:rFonts w:asciiTheme="majorHAnsi" w:eastAsiaTheme="majorEastAsia" w:hAnsiTheme="majorHAnsi" w:cstheme="majorBidi"/>
       <w:b/>
-      <w:color w:val="000000" w:themeColor="text1"/>
+      <w:color w:val="1F3763" w:themeColor="accent1" w:themeShade="7F"/>
       <w:szCs w:val="24"/>
       <w:lang w:val="vi-VN" w:eastAsia="ar-SA"/>
     </w:rPr>
   </w:style>
-  <w:style w:type="table" w:styleId="BangThun1">
+  <w:style w:type="table" w:styleId="PlainTable1">
     <w:name w:val="Plain Table 1"/>
-    <w:basedOn w:val="BangThngthng"/>
+    <w:basedOn w:val="TableNormal"/>
     <w:uiPriority w:val="41"/>
     <w:rsid w:val="00DC4BD7"/>
     <w:pPr>
@@ -6480,10 +4199,10 @@
       </w:tcPr>
     </w:tblStylePr>
   </w:style>
-  <w:style w:type="character" w:customStyle="1" w:styleId="u3Char">
-    <w:name w:val="Đầu đề 3 Char"/>
-    <w:basedOn w:val="Phngmcinhcuaoanvn"/>
-    <w:link w:val="u3"/>
+  <w:style w:type="character" w:customStyle="1" w:styleId="Heading3Char">
+    <w:name w:val="Heading 3 Char"/>
+    <w:basedOn w:val="DefaultParagraphFont"/>
+    <w:link w:val="Heading3"/>
     <w:uiPriority w:val="9"/>
     <w:semiHidden/>
     <w:rsid w:val="00DC4BD7"/>
@@ -6496,8 +4215,8 @@
   </w:style>
   <w:style w:type="table" w:customStyle="1" w:styleId="BangThun11">
     <w:name w:val="Bảng Thuần 11"/>
-    <w:basedOn w:val="BangThngthng"/>
-    <w:next w:val="BangThun1"/>
+    <w:basedOn w:val="TableNormal"/>
+    <w:next w:val="PlainTable1"/>
     <w:uiPriority w:val="41"/>
     <w:rsid w:val="00454A36"/>
     <w:pPr>
@@ -6560,13 +4279,13 @@
   </w:style>
   <w:style w:type="paragraph" w:customStyle="1" w:styleId="Kiu3">
     <w:name w:val="Kiểu3"/>
-    <w:basedOn w:val="u3"/>
-    <w:next w:val="Binhthng"/>
+    <w:basedOn w:val="Heading3"/>
+    <w:next w:val="Normal"/>
     <w:qFormat/>
     <w:rsid w:val="00233413"/>
     <w:pPr>
       <w:numPr>
-        <w:numId w:val="42"/>
+        <w:numId w:val="3"/>
       </w:numPr>
       <w:spacing w:before="0"/>
       <w:outlineLvl w:val="3"/>
@@ -6579,11 +4298,11 @@
       <w:lang w:eastAsia="ar-SA"/>
     </w:rPr>
   </w:style>
-  <w:style w:type="paragraph" w:styleId="ChuChuthich">
+  <w:style w:type="paragraph" w:styleId="CommentSubject">
     <w:name w:val="annotation subject"/>
-    <w:basedOn w:val="VnbanChuthich"/>
-    <w:next w:val="VnbanChuthich"/>
-    <w:link w:val="ChuChuthichChar"/>
+    <w:basedOn w:val="CommentText"/>
+    <w:next w:val="CommentText"/>
+    <w:link w:val="CommentSubjectChar"/>
     <w:uiPriority w:val="99"/>
     <w:semiHidden/>
     <w:unhideWhenUsed/>
@@ -6593,10 +4312,10 @@
       <w:bCs/>
     </w:rPr>
   </w:style>
-  <w:style w:type="character" w:customStyle="1" w:styleId="ChuChuthichChar">
-    <w:name w:val="Chủ đề Chú thích Char"/>
-    <w:basedOn w:val="VnbanChuthichChar"/>
-    <w:link w:val="ChuChuthich"/>
+  <w:style w:type="character" w:customStyle="1" w:styleId="CommentSubjectChar">
+    <w:name w:val="Comment Subject Char"/>
+    <w:basedOn w:val="CommentTextChar"/>
+    <w:link w:val="CommentSubject"/>
     <w:uiPriority w:val="99"/>
     <w:semiHidden/>
     <w:rsid w:val="00E52A50"/>
@@ -6609,10 +4328,10 @@
       <w:lang w:val="vi-VN"/>
     </w:rPr>
   </w:style>
-  <w:style w:type="paragraph" w:styleId="uMucluc">
+  <w:style w:type="paragraph" w:styleId="TOCHeading">
     <w:name w:val="TOC Heading"/>
-    <w:basedOn w:val="u1"/>
-    <w:next w:val="Binhthng"/>
+    <w:basedOn w:val="Heading1"/>
+    <w:next w:val="Normal"/>
     <w:uiPriority w:val="39"/>
     <w:unhideWhenUsed/>
     <w:qFormat/>
@@ -6629,10 +4348,10 @@
       <w:color w:val="2F5496" w:themeColor="accent1" w:themeShade="BF"/>
     </w:rPr>
   </w:style>
-  <w:style w:type="paragraph" w:styleId="Mucluc1">
+  <w:style w:type="paragraph" w:styleId="TOC1">
     <w:name w:val="toc 1"/>
-    <w:basedOn w:val="Binhthng"/>
-    <w:next w:val="Binhthng"/>
+    <w:basedOn w:val="Normal"/>
+    <w:next w:val="Normal"/>
     <w:autoRedefine/>
     <w:uiPriority w:val="39"/>
     <w:unhideWhenUsed/>
@@ -6650,10 +4369,10 @@
       <w:lang w:eastAsia="ar-SA"/>
     </w:rPr>
   </w:style>
-  <w:style w:type="paragraph" w:styleId="Mucluc2">
+  <w:style w:type="paragraph" w:styleId="TOC2">
     <w:name w:val="toc 2"/>
-    <w:basedOn w:val="Binhthng"/>
-    <w:next w:val="Binhthng"/>
+    <w:basedOn w:val="Normal"/>
+    <w:next w:val="Normal"/>
     <w:autoRedefine/>
     <w:uiPriority w:val="39"/>
     <w:unhideWhenUsed/>
@@ -6663,10 +4382,10 @@
       <w:ind w:left="240"/>
     </w:pPr>
   </w:style>
-  <w:style w:type="paragraph" w:styleId="Mucluc3">
+  <w:style w:type="paragraph" w:styleId="TOC3">
     <w:name w:val="toc 3"/>
-    <w:basedOn w:val="Binhthng"/>
-    <w:next w:val="Binhthng"/>
+    <w:basedOn w:val="Normal"/>
+    <w:next w:val="Normal"/>
     <w:autoRedefine/>
     <w:uiPriority w:val="39"/>
     <w:unhideWhenUsed/>
@@ -6676,10 +4395,10 @@
       <w:ind w:left="480"/>
     </w:pPr>
   </w:style>
-  <w:style w:type="paragraph" w:styleId="Mucluc4">
+  <w:style w:type="paragraph" w:styleId="TOC4">
     <w:name w:val="toc 4"/>
-    <w:basedOn w:val="Binhthng"/>
-    <w:next w:val="Binhthng"/>
+    <w:basedOn w:val="Normal"/>
+    <w:next w:val="Normal"/>
     <w:autoRedefine/>
     <w:uiPriority w:val="39"/>
     <w:unhideWhenUsed/>
@@ -6689,10 +4408,10 @@
       <w:ind w:left="720"/>
     </w:pPr>
   </w:style>
-  <w:style w:type="paragraph" w:styleId="utrang">
+  <w:style w:type="paragraph" w:styleId="Header">
     <w:name w:val="header"/>
-    <w:basedOn w:val="Binhthng"/>
-    <w:link w:val="utrangChar"/>
+    <w:basedOn w:val="Normal"/>
+    <w:link w:val="HeaderChar"/>
     <w:uiPriority w:val="99"/>
     <w:unhideWhenUsed/>
     <w:rsid w:val="00E2651E"/>
@@ -6704,10 +4423,10 @@
       <w:spacing w:line="240" w:lineRule="auto"/>
     </w:pPr>
   </w:style>
-  <w:style w:type="character" w:customStyle="1" w:styleId="utrangChar">
-    <w:name w:val="Đầu trang Char"/>
-    <w:basedOn w:val="Phngmcinhcuaoanvn"/>
-    <w:link w:val="utrang"/>
+  <w:style w:type="character" w:customStyle="1" w:styleId="HeaderChar">
+    <w:name w:val="Header Char"/>
+    <w:basedOn w:val="DefaultParagraphFont"/>
+    <w:link w:val="Header"/>
     <w:uiPriority w:val="99"/>
     <w:rsid w:val="00E2651E"/>
     <w:rPr>
@@ -6716,10 +4435,10 @@
       <w:lang w:val="vi-VN"/>
     </w:rPr>
   </w:style>
-  <w:style w:type="paragraph" w:styleId="Chntrang">
+  <w:style w:type="paragraph" w:styleId="Footer">
     <w:name w:val="footer"/>
-    <w:basedOn w:val="Binhthng"/>
-    <w:link w:val="ChntrangChar"/>
+    <w:basedOn w:val="Normal"/>
+    <w:link w:val="FooterChar"/>
     <w:uiPriority w:val="99"/>
     <w:unhideWhenUsed/>
     <w:rsid w:val="00E2651E"/>
@@ -6731,10 +4450,10 @@
       <w:spacing w:line="240" w:lineRule="auto"/>
     </w:pPr>
   </w:style>
-  <w:style w:type="character" w:customStyle="1" w:styleId="ChntrangChar">
-    <w:name w:val="Chân trang Char"/>
-    <w:basedOn w:val="Phngmcinhcuaoanvn"/>
-    <w:link w:val="Chntrang"/>
+  <w:style w:type="character" w:customStyle="1" w:styleId="FooterChar">
+    <w:name w:val="Footer Char"/>
+    <w:basedOn w:val="DefaultParagraphFont"/>
+    <w:link w:val="Footer"/>
     <w:uiPriority w:val="99"/>
     <w:rsid w:val="00E2651E"/>
     <w:rPr>
@@ -6743,10 +4462,10 @@
       <w:lang w:val="vi-VN"/>
     </w:rPr>
   </w:style>
-  <w:style w:type="paragraph" w:styleId="Mucluc5">
+  <w:style w:type="paragraph" w:styleId="TOC5">
     <w:name w:val="toc 5"/>
-    <w:basedOn w:val="Binhthng"/>
-    <w:next w:val="Binhthng"/>
+    <w:basedOn w:val="Normal"/>
+    <w:next w:val="Normal"/>
     <w:autoRedefine/>
     <w:uiPriority w:val="39"/>
     <w:unhideWhenUsed/>
@@ -6764,10 +4483,10 @@
       <w14:ligatures w14:val="standardContextual"/>
     </w:rPr>
   </w:style>
-  <w:style w:type="paragraph" w:styleId="Mucluc6">
+  <w:style w:type="paragraph" w:styleId="TOC6">
     <w:name w:val="toc 6"/>
-    <w:basedOn w:val="Binhthng"/>
-    <w:next w:val="Binhthng"/>
+    <w:basedOn w:val="Normal"/>
+    <w:next w:val="Normal"/>
     <w:autoRedefine/>
     <w:uiPriority w:val="39"/>
     <w:unhideWhenUsed/>
@@ -6785,10 +4504,10 @@
       <w14:ligatures w14:val="standardContextual"/>
     </w:rPr>
   </w:style>
-  <w:style w:type="paragraph" w:styleId="Mucluc7">
+  <w:style w:type="paragraph" w:styleId="TOC7">
     <w:name w:val="toc 7"/>
-    <w:basedOn w:val="Binhthng"/>
-    <w:next w:val="Binhthng"/>
+    <w:basedOn w:val="Normal"/>
+    <w:next w:val="Normal"/>
     <w:autoRedefine/>
     <w:uiPriority w:val="39"/>
     <w:unhideWhenUsed/>
@@ -6806,10 +4525,10 @@
       <w14:ligatures w14:val="standardContextual"/>
     </w:rPr>
   </w:style>
-  <w:style w:type="paragraph" w:styleId="Mucluc8">
+  <w:style w:type="paragraph" w:styleId="TOC8">
     <w:name w:val="toc 8"/>
-    <w:basedOn w:val="Binhthng"/>
-    <w:next w:val="Binhthng"/>
+    <w:basedOn w:val="Normal"/>
+    <w:next w:val="Normal"/>
     <w:autoRedefine/>
     <w:uiPriority w:val="39"/>
     <w:unhideWhenUsed/>
@@ -6827,10 +4546,10 @@
       <w14:ligatures w14:val="standardContextual"/>
     </w:rPr>
   </w:style>
-  <w:style w:type="paragraph" w:styleId="Mucluc9">
+  <w:style w:type="paragraph" w:styleId="TOC9">
     <w:name w:val="toc 9"/>
-    <w:basedOn w:val="Binhthng"/>
-    <w:next w:val="Binhthng"/>
+    <w:basedOn w:val="Normal"/>
+    <w:next w:val="Normal"/>
     <w:autoRedefine/>
     <w:uiPriority w:val="39"/>
     <w:unhideWhenUsed/>
@@ -6848,9 +4567,9 @@
       <w14:ligatures w14:val="standardContextual"/>
     </w:rPr>
   </w:style>
-  <w:style w:type="character" w:styleId="cpChagiiquyt">
+  <w:style w:type="character" w:styleId="UnresolvedMention">
     <w:name w:val="Unresolved Mention"/>
-    <w:basedOn w:val="Phngmcinhcuaoanvn"/>
+    <w:basedOn w:val="DefaultParagraphFont"/>
     <w:uiPriority w:val="99"/>
     <w:semiHidden/>
     <w:unhideWhenUsed/>
@@ -6862,7 +4581,7 @@
   </w:style>
   <w:style w:type="character" w:styleId="FollowedHyperlink">
     <w:name w:val="FollowedHyperlink"/>
-    <w:basedOn w:val="Phngmcinhcuaoanvn"/>
+    <w:basedOn w:val="DefaultParagraphFont"/>
     <w:uiPriority w:val="99"/>
     <w:semiHidden/>
     <w:unhideWhenUsed/>
@@ -6870,6 +4589,19 @@
     <w:rPr>
       <w:color w:val="954F72" w:themeColor="followedHyperlink"/>
       <w:u w:val="single"/>
+    </w:rPr>
+  </w:style>
+  <w:style w:type="character" w:styleId="HTMLCode">
+    <w:name w:val="HTML Code"/>
+    <w:basedOn w:val="DefaultParagraphFont"/>
+    <w:uiPriority w:val="99"/>
+    <w:semiHidden/>
+    <w:unhideWhenUsed/>
+    <w:rsid w:val="00AC4AD9"/>
+    <w:rPr>
+      <w:rFonts w:ascii="Courier New" w:eastAsia="Times New Roman" w:hAnsi="Courier New" w:cs="Courier New"/>
+      <w:sz w:val="20"/>
+      <w:szCs w:val="20"/>
     </w:rPr>
   </w:style>
 </w:styles>

</xml_diff>

<commit_message>
cấu hình xin ip từ dhcp
</commit_message>
<xml_diff>
--- a/BÀI BÁO ĐỒ ÁN CUỐI KÌ.docx
+++ b/BÀI BÁO ĐỒ ÁN CUỐI KÌ.docx
@@ -1,10 +1,10 @@
 
 <file path=word/document.xml><?xml version="1.0" encoding="utf-8"?>
-<w:document xmlns:wpc="http://schemas.microsoft.com/office/word/2010/wordprocessingCanvas" xmlns:cx="http://schemas.microsoft.com/office/drawing/2014/chartex" xmlns:cx1="http://schemas.microsoft.com/office/drawing/2015/9/8/chartex" xmlns:cx2="http://schemas.microsoft.com/office/drawing/2015/10/21/chartex" xmlns:cx3="http://schemas.microsoft.com/office/drawing/2016/5/9/chartex" xmlns:cx4="http://schemas.microsoft.com/office/drawing/2016/5/10/chartex" xmlns:cx5="http://schemas.microsoft.com/office/drawing/2016/5/11/chartex" xmlns:cx6="http://schemas.microsoft.com/office/drawing/2016/5/12/chartex" xmlns:cx7="http://schemas.microsoft.com/office/drawing/2016/5/13/chartex" xmlns:cx8="http://schemas.microsoft.com/office/drawing/2016/5/14/chartex" xmlns:mc="http://schemas.openxmlformats.org/markup-compatibility/2006" xmlns:aink="http://schemas.microsoft.com/office/drawing/2016/ink" xmlns:am3d="http://schemas.microsoft.com/office/drawing/2017/model3d" xmlns:o="urn:schemas-microsoft-com:office:office" xmlns:oel="http://schemas.microsoft.com/office/2019/extlst" xmlns:r="http://schemas.openxmlformats.org/officeDocument/2006/relationships" xmlns:m="http://schemas.openxmlformats.org/officeDocument/2006/math" xmlns:v="urn:schemas-microsoft-com:vml" xmlns:wp14="http://schemas.microsoft.com/office/word/2010/wordprocessingDrawing" xmlns:wp="http://schemas.openxmlformats.org/drawingml/2006/wordprocessingDrawing" xmlns:w10="urn:schemas-microsoft-com:office:word" xmlns:w="http://schemas.openxmlformats.org/wordprocessingml/2006/main" xmlns:w14="http://schemas.microsoft.com/office/word/2010/wordml" xmlns:w15="http://schemas.microsoft.com/office/word/2012/wordml" xmlns:w16cex="http://schemas.microsoft.com/office/word/2018/wordml/cex" xmlns:w16cid="http://schemas.microsoft.com/office/word/2016/wordml/cid" xmlns:w16="http://schemas.microsoft.com/office/word/2018/wordml" xmlns:w16du="http://schemas.microsoft.com/office/word/2023/wordml/word16du" xmlns:w16sdtdh="http://schemas.microsoft.com/office/word/2020/wordml/sdtdatahash" xmlns:w16se="http://schemas.microsoft.com/office/word/2015/wordml/symex" xmlns:wpg="http://schemas.microsoft.com/office/word/2010/wordprocessingGroup" xmlns:wpi="http://schemas.microsoft.com/office/word/2010/wordprocessingInk" xmlns:wne="http://schemas.microsoft.com/office/word/2006/wordml" xmlns:wps="http://schemas.microsoft.com/office/word/2010/wordprocessingShape" mc:Ignorable="w14 w15 w16se w16cid w16 w16cex w16sdtdh w16du wp14">
+<w:document xmlns:wpc="http://schemas.microsoft.com/office/word/2010/wordprocessingCanvas" xmlns:cx="http://schemas.microsoft.com/office/drawing/2014/chartex" xmlns:cx1="http://schemas.microsoft.com/office/drawing/2015/9/8/chartex" xmlns:cx2="http://schemas.microsoft.com/office/drawing/2015/10/21/chartex" xmlns:cx3="http://schemas.microsoft.com/office/drawing/2016/5/9/chartex" xmlns:cx4="http://schemas.microsoft.com/office/drawing/2016/5/10/chartex" xmlns:cx5="http://schemas.microsoft.com/office/drawing/2016/5/11/chartex" xmlns:cx6="http://schemas.microsoft.com/office/drawing/2016/5/12/chartex" xmlns:cx7="http://schemas.microsoft.com/office/drawing/2016/5/13/chartex" xmlns:cx8="http://schemas.microsoft.com/office/drawing/2016/5/14/chartex" xmlns:mc="http://schemas.openxmlformats.org/markup-compatibility/2006" xmlns:aink="http://schemas.microsoft.com/office/drawing/2016/ink" xmlns:am3d="http://schemas.microsoft.com/office/drawing/2017/model3d" xmlns:o="urn:schemas-microsoft-com:office:office" xmlns:r="http://schemas.openxmlformats.org/officeDocument/2006/relationships" xmlns:m="http://schemas.openxmlformats.org/officeDocument/2006/math" xmlns:v="urn:schemas-microsoft-com:vml" xmlns:wp14="http://schemas.microsoft.com/office/word/2010/wordprocessingDrawing" xmlns:wp="http://schemas.openxmlformats.org/drawingml/2006/wordprocessingDrawing" xmlns:w10="urn:schemas-microsoft-com:office:word" xmlns:w="http://schemas.openxmlformats.org/wordprocessingml/2006/main" xmlns:w14="http://schemas.microsoft.com/office/word/2010/wordml" xmlns:w15="http://schemas.microsoft.com/office/word/2012/wordml" xmlns:w16cex="http://schemas.microsoft.com/office/word/2018/wordml/cex" xmlns:w16cid="http://schemas.microsoft.com/office/word/2016/wordml/cid" xmlns:w16="http://schemas.microsoft.com/office/word/2018/wordml" xmlns:w16sdtdh="http://schemas.microsoft.com/office/word/2020/wordml/sdtdatahash" xmlns:w16se="http://schemas.microsoft.com/office/word/2015/wordml/symex" xmlns:wpg="http://schemas.microsoft.com/office/word/2010/wordprocessingGroup" xmlns:wpi="http://schemas.microsoft.com/office/word/2010/wordprocessingInk" xmlns:wne="http://schemas.microsoft.com/office/word/2006/wordml" xmlns:wps="http://schemas.microsoft.com/office/word/2010/wordprocessingShape" mc:Ignorable="w14 w15 w16se w16cid w16 w16cex w16sdtdh wp14">
   <w:body>
     <w:tbl>
       <w:tblPr>
-        <w:tblStyle w:val="LiBang"/>
+        <w:tblStyle w:val="TableGrid"/>
         <w:tblW w:w="11766" w:type="dxa"/>
         <w:tblInd w:w="-30" w:type="dxa"/>
         <w:tblBorders>
@@ -180,8 +180,9 @@
           </w:tcPr>
           <w:p>
             <w:pPr>
-              <w:pStyle w:val="u1"/>
+              <w:pStyle w:val="Heading1"/>
               <w:ind w:left="0" w:firstLine="0"/>
+              <w:outlineLvl w:val="0"/>
             </w:pPr>
             <w:bookmarkStart w:id="0" w:name="_Toc180479755"/>
             <w:bookmarkStart w:id="1" w:name="_Toc183272884"/>
@@ -465,10 +466,10 @@
     </w:p>
     <w:p>
       <w:pPr>
-        <w:pStyle w:val="oancuaDanhsach"/>
+        <w:pStyle w:val="ListParagraph"/>
         <w:numPr>
           <w:ilvl w:val="0"/>
-          <w:numId w:val="51"/>
+          <w:numId w:val="4"/>
         </w:numPr>
       </w:pPr>
       <w:r>
@@ -477,10 +478,10 @@
     </w:p>
     <w:p>
       <w:pPr>
-        <w:pStyle w:val="oancuaDanhsach"/>
+        <w:pStyle w:val="ListParagraph"/>
         <w:numPr>
           <w:ilvl w:val="0"/>
-          <w:numId w:val="51"/>
+          <w:numId w:val="4"/>
         </w:numPr>
       </w:pPr>
       <w:r>
@@ -489,10 +490,10 @@
     </w:p>
     <w:p>
       <w:pPr>
-        <w:pStyle w:val="oancuaDanhsach"/>
+        <w:pStyle w:val="ListParagraph"/>
         <w:numPr>
           <w:ilvl w:val="0"/>
-          <w:numId w:val="51"/>
+          <w:numId w:val="4"/>
         </w:numPr>
       </w:pPr>
       <w:r>
@@ -525,10 +526,10 @@
     </w:p>
     <w:p>
       <w:pPr>
-        <w:pStyle w:val="oancuaDanhsach"/>
+        <w:pStyle w:val="ListParagraph"/>
         <w:numPr>
           <w:ilvl w:val="0"/>
-          <w:numId w:val="51"/>
+          <w:numId w:val="4"/>
         </w:numPr>
       </w:pPr>
       <w:r>
@@ -541,10 +542,10 @@
     </w:p>
     <w:p>
       <w:pPr>
-        <w:pStyle w:val="oancuaDanhsach"/>
+        <w:pStyle w:val="ListParagraph"/>
         <w:numPr>
           <w:ilvl w:val="0"/>
-          <w:numId w:val="51"/>
+          <w:numId w:val="4"/>
         </w:numPr>
       </w:pPr>
       <w:r>
@@ -553,10 +554,10 @@
     </w:p>
     <w:p>
       <w:pPr>
-        <w:pStyle w:val="oancuaDanhsach"/>
+        <w:pStyle w:val="ListParagraph"/>
         <w:numPr>
           <w:ilvl w:val="0"/>
-          <w:numId w:val="51"/>
+          <w:numId w:val="4"/>
         </w:numPr>
       </w:pPr>
       <w:r>
@@ -734,10 +735,10 @@
     </w:p>
     <w:p>
       <w:pPr>
-        <w:pStyle w:val="oancuaDanhsach"/>
+        <w:pStyle w:val="ListParagraph"/>
         <w:numPr>
           <w:ilvl w:val="0"/>
-          <w:numId w:val="51"/>
+          <w:numId w:val="4"/>
         </w:numPr>
       </w:pPr>
       <w:r>
@@ -761,10 +762,10 @@
     </w:p>
     <w:p>
       <w:pPr>
-        <w:pStyle w:val="oancuaDanhsach"/>
+        <w:pStyle w:val="ListParagraph"/>
         <w:numPr>
           <w:ilvl w:val="0"/>
-          <w:numId w:val="51"/>
+          <w:numId w:val="4"/>
         </w:numPr>
       </w:pPr>
       <w:r>
@@ -800,10 +801,10 @@
     </w:p>
     <w:p>
       <w:pPr>
-        <w:pStyle w:val="oancuaDanhsach"/>
+        <w:pStyle w:val="ListParagraph"/>
         <w:numPr>
           <w:ilvl w:val="0"/>
-          <w:numId w:val="51"/>
+          <w:numId w:val="4"/>
         </w:numPr>
       </w:pPr>
       <w:r>
@@ -884,7 +885,7 @@
           <v:shape id="_x0000_i1025" type="#_x0000_t75" style="width:467.4pt;height:199.2pt" o:ole="">
             <v:imagedata r:id="rId9" o:title=""/>
           </v:shape>
-          <o:OLEObject Type="Embed" ProgID="Visio.Drawing.11" ShapeID="_x0000_i1025" DrawAspect="Content" ObjectID="_1794654984" r:id="rId10"/>
+          <o:OLEObject Type="Embed" ProgID="Visio.Drawing.11" ShapeID="_x0000_i1025" DrawAspect="Content" ObjectID="_1794680603" r:id="rId10"/>
         </w:object>
       </w:r>
     </w:p>
@@ -893,7 +894,7 @@
         <w:pStyle w:val="Kiu2"/>
         <w:numPr>
           <w:ilvl w:val="0"/>
-          <w:numId w:val="52"/>
+          <w:numId w:val="5"/>
         </w:numPr>
       </w:pPr>
       <w:r>
@@ -913,7 +914,7 @@
     </w:p>
     <w:p>
       <w:pPr>
-        <w:pStyle w:val="oancuaDanhsach"/>
+        <w:pStyle w:val="ListParagraph"/>
       </w:pPr>
       <w:r>
         <w:t>CORE SWITCH:</w:t>
@@ -921,7 +922,7 @@
     </w:p>
     <w:p>
       <w:pPr>
-        <w:pStyle w:val="oancuaDanhsach"/>
+        <w:pStyle w:val="ListParagraph"/>
       </w:pPr>
       <w:r>
         <w:rPr>
@@ -966,7 +967,7 @@
     </w:p>
     <w:p>
       <w:pPr>
-        <w:pStyle w:val="oancuaDanhsach"/>
+        <w:pStyle w:val="ListParagraph"/>
       </w:pPr>
       <w:r>
         <w:t xml:space="preserve">Core switch này sẽ được coi là </w:t>
@@ -980,7 +981,7 @@
     </w:p>
     <w:p>
       <w:pPr>
-        <w:pStyle w:val="oancuaDanhsach"/>
+        <w:pStyle w:val="ListParagraph"/>
       </w:pPr>
       <w:r>
         <w:t>Các switch cấp dưới sẽ được cấu hình vtp mode client:</w:t>
@@ -988,7 +989,7 @@
     </w:p>
     <w:p>
       <w:pPr>
-        <w:pStyle w:val="oancuaDanhsach"/>
+        <w:pStyle w:val="ListParagraph"/>
       </w:pPr>
       <w:r>
         <w:rPr>
@@ -1033,7 +1034,7 @@
     </w:p>
     <w:p>
       <w:pPr>
-        <w:pStyle w:val="oancuaDanhsach"/>
+        <w:pStyle w:val="ListParagraph"/>
       </w:pPr>
       <w:r>
         <w:rPr>
@@ -1078,7 +1079,7 @@
     </w:p>
     <w:p>
       <w:pPr>
-        <w:pStyle w:val="oancuaDanhsach"/>
+        <w:pStyle w:val="ListParagraph"/>
       </w:pPr>
       <w:r>
         <w:rPr>
@@ -1124,7 +1125,7 @@
     </w:p>
     <w:p>
       <w:pPr>
-        <w:pStyle w:val="oancuaDanhsach"/>
+        <w:pStyle w:val="ListParagraph"/>
       </w:pPr>
       <w:r>
         <w:t>Các Switch access ở Building 2 và Building 3 cấu hình vtp tương tự như ACC_SW1.</w:t>
@@ -1132,7 +1133,7 @@
     </w:p>
     <w:p>
       <w:pPr>
-        <w:pStyle w:val="oancuaDanhsach"/>
+        <w:pStyle w:val="ListParagraph"/>
       </w:pPr>
       <w:r>
         <w:t>Bước 2: Cấu hình VLAN</w:t>
@@ -1140,7 +1141,7 @@
     </w:p>
     <w:p>
       <w:pPr>
-        <w:pStyle w:val="oancuaDanhsach"/>
+        <w:pStyle w:val="ListParagraph"/>
       </w:pPr>
       <w:r>
         <w:t>Định nghĩa các VLAN trên CORE SWITCH:</w:t>
@@ -2270,8 +2271,143 @@
         <w:t xml:space="preserve"> cho các PC.</w:t>
       </w:r>
     </w:p>
+    <w:p>
+      <w:r>
+        <w:drawing>
+          <wp:inline distT="0" distB="0" distL="0" distR="0" wp14:anchorId="05FA9EE7" wp14:editId="7AAEC015">
+            <wp:extent cx="3642676" cy="3429297"/>
+            <wp:effectExtent l="0" t="0" r="0" b="0"/>
+            <wp:docPr id="20" name="Picture 20"/>
+            <wp:cNvGraphicFramePr>
+              <a:graphicFrameLocks xmlns:a="http://schemas.openxmlformats.org/drawingml/2006/main" noChangeAspect="1"/>
+            </wp:cNvGraphicFramePr>
+            <a:graphic xmlns:a="http://schemas.openxmlformats.org/drawingml/2006/main">
+              <a:graphicData uri="http://schemas.openxmlformats.org/drawingml/2006/picture">
+                <pic:pic xmlns:pic="http://schemas.openxmlformats.org/drawingml/2006/picture">
+                  <pic:nvPicPr>
+                    <pic:cNvPr id="1" name=""/>
+                    <pic:cNvPicPr/>
+                  </pic:nvPicPr>
+                  <pic:blipFill>
+                    <a:blip r:embed="rId38"/>
+                    <a:stretch>
+                      <a:fillRect/>
+                    </a:stretch>
+                  </pic:blipFill>
+                  <pic:spPr>
+                    <a:xfrm>
+                      <a:off x="0" y="0"/>
+                      <a:ext cx="3642676" cy="3429297"/>
+                    </a:xfrm>
+                    <a:prstGeom prst="rect">
+                      <a:avLst/>
+                    </a:prstGeom>
+                  </pic:spPr>
+                </pic:pic>
+              </a:graphicData>
+            </a:graphic>
+          </wp:inline>
+        </w:drawing>
+      </w:r>
+    </w:p>
+    <w:p/>
+    <w:p>
+      <w:r>
+        <w:t>Cấu hình ip helper address để cấp ip DHCP cho Building 1:</w:t>
+      </w:r>
+    </w:p>
+    <w:p>
+      <w:r>
+        <w:drawing>
+          <wp:inline distT="0" distB="0" distL="0" distR="0" wp14:anchorId="05F7175F" wp14:editId="73484A16">
+            <wp:extent cx="4549534" cy="967824"/>
+            <wp:effectExtent l="0" t="0" r="3810" b="3810"/>
+            <wp:docPr id="29" name="Picture 29"/>
+            <wp:cNvGraphicFramePr>
+              <a:graphicFrameLocks xmlns:a="http://schemas.openxmlformats.org/drawingml/2006/main" noChangeAspect="1"/>
+            </wp:cNvGraphicFramePr>
+            <a:graphic xmlns:a="http://schemas.openxmlformats.org/drawingml/2006/main">
+              <a:graphicData uri="http://schemas.openxmlformats.org/drawingml/2006/picture">
+                <pic:pic xmlns:pic="http://schemas.openxmlformats.org/drawingml/2006/picture">
+                  <pic:nvPicPr>
+                    <pic:cNvPr id="1" name=""/>
+                    <pic:cNvPicPr/>
+                  </pic:nvPicPr>
+                  <pic:blipFill>
+                    <a:blip r:embed="rId39"/>
+                    <a:stretch>
+                      <a:fillRect/>
+                    </a:stretch>
+                  </pic:blipFill>
+                  <pic:spPr>
+                    <a:xfrm>
+                      <a:off x="0" y="0"/>
+                      <a:ext cx="4549534" cy="967824"/>
+                    </a:xfrm>
+                    <a:prstGeom prst="rect">
+                      <a:avLst/>
+                    </a:prstGeom>
+                  </pic:spPr>
+                </pic:pic>
+              </a:graphicData>
+            </a:graphic>
+          </wp:inline>
+        </w:drawing>
+      </w:r>
+    </w:p>
+    <w:p/>
+    <w:p>
+      <w:r>
+        <w:t>PC8 ở phòng ban 1 thuộc Building-1 đã nhận ip từ DHCP Server thành công</w:t>
+      </w:r>
+    </w:p>
+    <w:p>
+      <w:r>
+        <w:lastRenderedPageBreak/>
+        <w:drawing>
+          <wp:inline distT="0" distB="0" distL="0" distR="0" wp14:anchorId="2DAF2026" wp14:editId="327127D3">
+            <wp:extent cx="4778154" cy="1775614"/>
+            <wp:effectExtent l="0" t="0" r="3810" b="0"/>
+            <wp:docPr id="30" name="Picture 30"/>
+            <wp:cNvGraphicFramePr>
+              <a:graphicFrameLocks xmlns:a="http://schemas.openxmlformats.org/drawingml/2006/main" noChangeAspect="1"/>
+            </wp:cNvGraphicFramePr>
+            <a:graphic xmlns:a="http://schemas.openxmlformats.org/drawingml/2006/main">
+              <a:graphicData uri="http://schemas.openxmlformats.org/drawingml/2006/picture">
+                <pic:pic xmlns:pic="http://schemas.openxmlformats.org/drawingml/2006/picture">
+                  <pic:nvPicPr>
+                    <pic:cNvPr id="1" name=""/>
+                    <pic:cNvPicPr/>
+                  </pic:nvPicPr>
+                  <pic:blipFill>
+                    <a:blip r:embed="rId40"/>
+                    <a:stretch>
+                      <a:fillRect/>
+                    </a:stretch>
+                  </pic:blipFill>
+                  <pic:spPr>
+                    <a:xfrm>
+                      <a:off x="0" y="0"/>
+                      <a:ext cx="4778154" cy="1775614"/>
+                    </a:xfrm>
+                    <a:prstGeom prst="rect">
+                      <a:avLst/>
+                    </a:prstGeom>
+                  </pic:spPr>
+                </pic:pic>
+              </a:graphicData>
+            </a:graphic>
+          </wp:inline>
+        </w:drawing>
+      </w:r>
+    </w:p>
+    <w:p>
+      <w:r>
+        <w:t>Tương tự với PC ở phòng ban 2 thuộc Building 1.</w:t>
+      </w:r>
+    </w:p>
     <w:sectPr>
-      <w:footerReference w:type="default" r:id="rId38"/>
+      <w:footerReference w:type="default" r:id="rId41"/>
       <w:pgSz w:w="11907" w:h="16840" w:code="9"/>
       <w:pgMar w:top="573" w:right="289" w:bottom="573" w:left="289" w:header="720" w:footer="720" w:gutter="0"/>
       <w:pgNumType w:start="1"/>
@@ -2282,7 +2418,7 @@
 </file>
 
 <file path=word/endnotes.xml><?xml version="1.0" encoding="utf-8"?>
-<w:endnotes xmlns:wpc="http://schemas.microsoft.com/office/word/2010/wordprocessingCanvas" xmlns:cx="http://schemas.microsoft.com/office/drawing/2014/chartex" xmlns:cx1="http://schemas.microsoft.com/office/drawing/2015/9/8/chartex" xmlns:cx2="http://schemas.microsoft.com/office/drawing/2015/10/21/chartex" xmlns:cx3="http://schemas.microsoft.com/office/drawing/2016/5/9/chartex" xmlns:cx4="http://schemas.microsoft.com/office/drawing/2016/5/10/chartex" xmlns:cx5="http://schemas.microsoft.com/office/drawing/2016/5/11/chartex" xmlns:cx6="http://schemas.microsoft.com/office/drawing/2016/5/12/chartex" xmlns:cx7="http://schemas.microsoft.com/office/drawing/2016/5/13/chartex" xmlns:cx8="http://schemas.microsoft.com/office/drawing/2016/5/14/chartex" xmlns:mc="http://schemas.openxmlformats.org/markup-compatibility/2006" xmlns:aink="http://schemas.microsoft.com/office/drawing/2016/ink" xmlns:am3d="http://schemas.microsoft.com/office/drawing/2017/model3d" xmlns:o="urn:schemas-microsoft-com:office:office" xmlns:oel="http://schemas.microsoft.com/office/2019/extlst" xmlns:r="http://schemas.openxmlformats.org/officeDocument/2006/relationships" xmlns:m="http://schemas.openxmlformats.org/officeDocument/2006/math" xmlns:v="urn:schemas-microsoft-com:vml" xmlns:wp14="http://schemas.microsoft.com/office/word/2010/wordprocessingDrawing" xmlns:wp="http://schemas.openxmlformats.org/drawingml/2006/wordprocessingDrawing" xmlns:w10="urn:schemas-microsoft-com:office:word" xmlns:w="http://schemas.openxmlformats.org/wordprocessingml/2006/main" xmlns:w14="http://schemas.microsoft.com/office/word/2010/wordml" xmlns:w15="http://schemas.microsoft.com/office/word/2012/wordml" xmlns:w16cex="http://schemas.microsoft.com/office/word/2018/wordml/cex" xmlns:w16cid="http://schemas.microsoft.com/office/word/2016/wordml/cid" xmlns:w16="http://schemas.microsoft.com/office/word/2018/wordml" xmlns:w16du="http://schemas.microsoft.com/office/word/2023/wordml/word16du" xmlns:w16sdtdh="http://schemas.microsoft.com/office/word/2020/wordml/sdtdatahash" xmlns:w16se="http://schemas.microsoft.com/office/word/2015/wordml/symex" xmlns:wpg="http://schemas.microsoft.com/office/word/2010/wordprocessingGroup" xmlns:wpi="http://schemas.microsoft.com/office/word/2010/wordprocessingInk" xmlns:wne="http://schemas.microsoft.com/office/word/2006/wordml" xmlns:wps="http://schemas.microsoft.com/office/word/2010/wordprocessingShape" mc:Ignorable="w14 w15 w16se w16cid w16 w16cex w16sdtdh w16du wp14">
+<w:endnotes xmlns:wpc="http://schemas.microsoft.com/office/word/2010/wordprocessingCanvas" xmlns:cx="http://schemas.microsoft.com/office/drawing/2014/chartex" xmlns:cx1="http://schemas.microsoft.com/office/drawing/2015/9/8/chartex" xmlns:cx2="http://schemas.microsoft.com/office/drawing/2015/10/21/chartex" xmlns:cx3="http://schemas.microsoft.com/office/drawing/2016/5/9/chartex" xmlns:cx4="http://schemas.microsoft.com/office/drawing/2016/5/10/chartex" xmlns:cx5="http://schemas.microsoft.com/office/drawing/2016/5/11/chartex" xmlns:cx6="http://schemas.microsoft.com/office/drawing/2016/5/12/chartex" xmlns:cx7="http://schemas.microsoft.com/office/drawing/2016/5/13/chartex" xmlns:cx8="http://schemas.microsoft.com/office/drawing/2016/5/14/chartex" xmlns:mc="http://schemas.openxmlformats.org/markup-compatibility/2006" xmlns:aink="http://schemas.microsoft.com/office/drawing/2016/ink" xmlns:am3d="http://schemas.microsoft.com/office/drawing/2017/model3d" xmlns:o="urn:schemas-microsoft-com:office:office" xmlns:r="http://schemas.openxmlformats.org/officeDocument/2006/relationships" xmlns:m="http://schemas.openxmlformats.org/officeDocument/2006/math" xmlns:v="urn:schemas-microsoft-com:vml" xmlns:wp14="http://schemas.microsoft.com/office/word/2010/wordprocessingDrawing" xmlns:wp="http://schemas.openxmlformats.org/drawingml/2006/wordprocessingDrawing" xmlns:w10="urn:schemas-microsoft-com:office:word" xmlns:w="http://schemas.openxmlformats.org/wordprocessingml/2006/main" xmlns:w14="http://schemas.microsoft.com/office/word/2010/wordml" xmlns:w15="http://schemas.microsoft.com/office/word/2012/wordml" xmlns:w16cex="http://schemas.microsoft.com/office/word/2018/wordml/cex" xmlns:w16cid="http://schemas.microsoft.com/office/word/2016/wordml/cid" xmlns:w16="http://schemas.microsoft.com/office/word/2018/wordml" xmlns:w16sdtdh="http://schemas.microsoft.com/office/word/2020/wordml/sdtdatahash" xmlns:w16se="http://schemas.microsoft.com/office/word/2015/wordml/symex" xmlns:wpg="http://schemas.microsoft.com/office/word/2010/wordprocessingGroup" xmlns:wpi="http://schemas.microsoft.com/office/word/2010/wordprocessingInk" xmlns:wne="http://schemas.microsoft.com/office/word/2006/wordml" xmlns:wps="http://schemas.microsoft.com/office/word/2010/wordprocessingShape" mc:Ignorable="w14 w15 w16se w16cid w16 w16cex w16sdtdh wp14">
   <w:endnote w:type="separator" w:id="-1">
     <w:p>
       <w:r>
@@ -2305,7 +2441,7 @@
 </file>
 
 <file path=word/footer1.xml><?xml version="1.0" encoding="utf-8"?>
-<w:ftr xmlns:wpc="http://schemas.microsoft.com/office/word/2010/wordprocessingCanvas" xmlns:cx="http://schemas.microsoft.com/office/drawing/2014/chartex" xmlns:cx1="http://schemas.microsoft.com/office/drawing/2015/9/8/chartex" xmlns:cx2="http://schemas.microsoft.com/office/drawing/2015/10/21/chartex" xmlns:cx3="http://schemas.microsoft.com/office/drawing/2016/5/9/chartex" xmlns:cx4="http://schemas.microsoft.com/office/drawing/2016/5/10/chartex" xmlns:cx5="http://schemas.microsoft.com/office/drawing/2016/5/11/chartex" xmlns:cx6="http://schemas.microsoft.com/office/drawing/2016/5/12/chartex" xmlns:cx7="http://schemas.microsoft.com/office/drawing/2016/5/13/chartex" xmlns:cx8="http://schemas.microsoft.com/office/drawing/2016/5/14/chartex" xmlns:mc="http://schemas.openxmlformats.org/markup-compatibility/2006" xmlns:aink="http://schemas.microsoft.com/office/drawing/2016/ink" xmlns:am3d="http://schemas.microsoft.com/office/drawing/2017/model3d" xmlns:o="urn:schemas-microsoft-com:office:office" xmlns:oel="http://schemas.microsoft.com/office/2019/extlst" xmlns:r="http://schemas.openxmlformats.org/officeDocument/2006/relationships" xmlns:m="http://schemas.openxmlformats.org/officeDocument/2006/math" xmlns:v="urn:schemas-microsoft-com:vml" xmlns:wp14="http://schemas.microsoft.com/office/word/2010/wordprocessingDrawing" xmlns:wp="http://schemas.openxmlformats.org/drawingml/2006/wordprocessingDrawing" xmlns:w10="urn:schemas-microsoft-com:office:word" xmlns:w="http://schemas.openxmlformats.org/wordprocessingml/2006/main" xmlns:w14="http://schemas.microsoft.com/office/word/2010/wordml" xmlns:w15="http://schemas.microsoft.com/office/word/2012/wordml" xmlns:w16cex="http://schemas.microsoft.com/office/word/2018/wordml/cex" xmlns:w16cid="http://schemas.microsoft.com/office/word/2016/wordml/cid" xmlns:w16="http://schemas.microsoft.com/office/word/2018/wordml" xmlns:w16du="http://schemas.microsoft.com/office/word/2023/wordml/word16du" xmlns:w16sdtdh="http://schemas.microsoft.com/office/word/2020/wordml/sdtdatahash" xmlns:w16se="http://schemas.microsoft.com/office/word/2015/wordml/symex" xmlns:wpg="http://schemas.microsoft.com/office/word/2010/wordprocessingGroup" xmlns:wpi="http://schemas.microsoft.com/office/word/2010/wordprocessingInk" xmlns:wne="http://schemas.microsoft.com/office/word/2006/wordml" xmlns:wps="http://schemas.microsoft.com/office/word/2010/wordprocessingShape" mc:Ignorable="w14 w15 w16se w16cid w16 w16cex w16sdtdh w16du wp14">
+<w:ftr xmlns:wpc="http://schemas.microsoft.com/office/word/2010/wordprocessingCanvas" xmlns:cx="http://schemas.microsoft.com/office/drawing/2014/chartex" xmlns:cx1="http://schemas.microsoft.com/office/drawing/2015/9/8/chartex" xmlns:cx2="http://schemas.microsoft.com/office/drawing/2015/10/21/chartex" xmlns:cx3="http://schemas.microsoft.com/office/drawing/2016/5/9/chartex" xmlns:cx4="http://schemas.microsoft.com/office/drawing/2016/5/10/chartex" xmlns:cx5="http://schemas.microsoft.com/office/drawing/2016/5/11/chartex" xmlns:cx6="http://schemas.microsoft.com/office/drawing/2016/5/12/chartex" xmlns:cx7="http://schemas.microsoft.com/office/drawing/2016/5/13/chartex" xmlns:cx8="http://schemas.microsoft.com/office/drawing/2016/5/14/chartex" xmlns:mc="http://schemas.openxmlformats.org/markup-compatibility/2006" xmlns:aink="http://schemas.microsoft.com/office/drawing/2016/ink" xmlns:am3d="http://schemas.microsoft.com/office/drawing/2017/model3d" xmlns:o="urn:schemas-microsoft-com:office:office" xmlns:r="http://schemas.openxmlformats.org/officeDocument/2006/relationships" xmlns:m="http://schemas.openxmlformats.org/officeDocument/2006/math" xmlns:v="urn:schemas-microsoft-com:vml" xmlns:wp14="http://schemas.microsoft.com/office/word/2010/wordprocessingDrawing" xmlns:wp="http://schemas.openxmlformats.org/drawingml/2006/wordprocessingDrawing" xmlns:w10="urn:schemas-microsoft-com:office:word" xmlns:w="http://schemas.openxmlformats.org/wordprocessingml/2006/main" xmlns:w14="http://schemas.microsoft.com/office/word/2010/wordml" xmlns:w15="http://schemas.microsoft.com/office/word/2012/wordml" xmlns:w16cex="http://schemas.microsoft.com/office/word/2018/wordml/cex" xmlns:w16cid="http://schemas.microsoft.com/office/word/2016/wordml/cid" xmlns:w16="http://schemas.microsoft.com/office/word/2018/wordml" xmlns:w16sdtdh="http://schemas.microsoft.com/office/word/2020/wordml/sdtdatahash" xmlns:w16se="http://schemas.microsoft.com/office/word/2015/wordml/symex" xmlns:wpg="http://schemas.microsoft.com/office/word/2010/wordprocessingGroup" xmlns:wpi="http://schemas.microsoft.com/office/word/2010/wordprocessingInk" xmlns:wne="http://schemas.microsoft.com/office/word/2006/wordml" xmlns:wps="http://schemas.microsoft.com/office/word/2010/wordprocessingShape" mc:Ignorable="w14 w15 w16se w16cid w16 w16cex w16sdtdh wp14">
   <w:sdt>
     <w:sdtPr>
       <w:id w:val="-1054474851"/>
@@ -2314,10 +2450,11 @@
         <w:docPartUnique/>
       </w:docPartObj>
     </w:sdtPr>
+    <w:sdtEndPr/>
     <w:sdtContent>
       <w:p>
         <w:pPr>
-          <w:pStyle w:val="Chntrang"/>
+          <w:pStyle w:val="Footer"/>
         </w:pPr>
         <w:r>
           <w:fldChar w:fldCharType="begin"/>
@@ -2339,7 +2476,7 @@
   </w:sdt>
   <w:p>
     <w:pPr>
-      <w:pStyle w:val="Chntrang"/>
+      <w:pStyle w:val="Footer"/>
     </w:pPr>
   </w:p>
   <w:p/>
@@ -2348,7 +2485,7 @@
 </file>
 
 <file path=word/footnotes.xml><?xml version="1.0" encoding="utf-8"?>
-<w:footnotes xmlns:wpc="http://schemas.microsoft.com/office/word/2010/wordprocessingCanvas" xmlns:cx="http://schemas.microsoft.com/office/drawing/2014/chartex" xmlns:cx1="http://schemas.microsoft.com/office/drawing/2015/9/8/chartex" xmlns:cx2="http://schemas.microsoft.com/office/drawing/2015/10/21/chartex" xmlns:cx3="http://schemas.microsoft.com/office/drawing/2016/5/9/chartex" xmlns:cx4="http://schemas.microsoft.com/office/drawing/2016/5/10/chartex" xmlns:cx5="http://schemas.microsoft.com/office/drawing/2016/5/11/chartex" xmlns:cx6="http://schemas.microsoft.com/office/drawing/2016/5/12/chartex" xmlns:cx7="http://schemas.microsoft.com/office/drawing/2016/5/13/chartex" xmlns:cx8="http://schemas.microsoft.com/office/drawing/2016/5/14/chartex" xmlns:mc="http://schemas.openxmlformats.org/markup-compatibility/2006" xmlns:aink="http://schemas.microsoft.com/office/drawing/2016/ink" xmlns:am3d="http://schemas.microsoft.com/office/drawing/2017/model3d" xmlns:o="urn:schemas-microsoft-com:office:office" xmlns:oel="http://schemas.microsoft.com/office/2019/extlst" xmlns:r="http://schemas.openxmlformats.org/officeDocument/2006/relationships" xmlns:m="http://schemas.openxmlformats.org/officeDocument/2006/math" xmlns:v="urn:schemas-microsoft-com:vml" xmlns:wp14="http://schemas.microsoft.com/office/word/2010/wordprocessingDrawing" xmlns:wp="http://schemas.openxmlformats.org/drawingml/2006/wordprocessingDrawing" xmlns:w10="urn:schemas-microsoft-com:office:word" xmlns:w="http://schemas.openxmlformats.org/wordprocessingml/2006/main" xmlns:w14="http://schemas.microsoft.com/office/word/2010/wordml" xmlns:w15="http://schemas.microsoft.com/office/word/2012/wordml" xmlns:w16cex="http://schemas.microsoft.com/office/word/2018/wordml/cex" xmlns:w16cid="http://schemas.microsoft.com/office/word/2016/wordml/cid" xmlns:w16="http://schemas.microsoft.com/office/word/2018/wordml" xmlns:w16du="http://schemas.microsoft.com/office/word/2023/wordml/word16du" xmlns:w16sdtdh="http://schemas.microsoft.com/office/word/2020/wordml/sdtdatahash" xmlns:w16se="http://schemas.microsoft.com/office/word/2015/wordml/symex" xmlns:wpg="http://schemas.microsoft.com/office/word/2010/wordprocessingGroup" xmlns:wpi="http://schemas.microsoft.com/office/word/2010/wordprocessingInk" xmlns:wne="http://schemas.microsoft.com/office/word/2006/wordml" xmlns:wps="http://schemas.microsoft.com/office/word/2010/wordprocessingShape" mc:Ignorable="w14 w15 w16se w16cid w16 w16cex w16sdtdh w16du wp14">
+<w:footnotes xmlns:wpc="http://schemas.microsoft.com/office/word/2010/wordprocessingCanvas" xmlns:cx="http://schemas.microsoft.com/office/drawing/2014/chartex" xmlns:cx1="http://schemas.microsoft.com/office/drawing/2015/9/8/chartex" xmlns:cx2="http://schemas.microsoft.com/office/drawing/2015/10/21/chartex" xmlns:cx3="http://schemas.microsoft.com/office/drawing/2016/5/9/chartex" xmlns:cx4="http://schemas.microsoft.com/office/drawing/2016/5/10/chartex" xmlns:cx5="http://schemas.microsoft.com/office/drawing/2016/5/11/chartex" xmlns:cx6="http://schemas.microsoft.com/office/drawing/2016/5/12/chartex" xmlns:cx7="http://schemas.microsoft.com/office/drawing/2016/5/13/chartex" xmlns:cx8="http://schemas.microsoft.com/office/drawing/2016/5/14/chartex" xmlns:mc="http://schemas.openxmlformats.org/markup-compatibility/2006" xmlns:aink="http://schemas.microsoft.com/office/drawing/2016/ink" xmlns:am3d="http://schemas.microsoft.com/office/drawing/2017/model3d" xmlns:o="urn:schemas-microsoft-com:office:office" xmlns:r="http://schemas.openxmlformats.org/officeDocument/2006/relationships" xmlns:m="http://schemas.openxmlformats.org/officeDocument/2006/math" xmlns:v="urn:schemas-microsoft-com:vml" xmlns:wp14="http://schemas.microsoft.com/office/word/2010/wordprocessingDrawing" xmlns:wp="http://schemas.openxmlformats.org/drawingml/2006/wordprocessingDrawing" xmlns:w10="urn:schemas-microsoft-com:office:word" xmlns:w="http://schemas.openxmlformats.org/wordprocessingml/2006/main" xmlns:w14="http://schemas.microsoft.com/office/word/2010/wordml" xmlns:w15="http://schemas.microsoft.com/office/word/2012/wordml" xmlns:w16cex="http://schemas.microsoft.com/office/word/2018/wordml/cex" xmlns:w16cid="http://schemas.microsoft.com/office/word/2016/wordml/cid" xmlns:w16="http://schemas.microsoft.com/office/word/2018/wordml" xmlns:w16sdtdh="http://schemas.microsoft.com/office/word/2020/wordml/sdtdatahash" xmlns:w16se="http://schemas.microsoft.com/office/word/2015/wordml/symex" xmlns:wpg="http://schemas.microsoft.com/office/word/2010/wordprocessingGroup" xmlns:wpi="http://schemas.microsoft.com/office/word/2010/wordprocessingInk" xmlns:wne="http://schemas.microsoft.com/office/word/2006/wordml" xmlns:wps="http://schemas.microsoft.com/office/word/2010/wordprocessingShape" mc:Ignorable="w14 w15 w16se w16cid w16 w16cex w16sdtdh wp14">
   <w:footnote w:type="separator" w:id="-1">
     <w:p>
       <w:r>
@@ -2371,234 +2508,8 @@
 </file>
 
 <file path=word/numbering.xml><?xml version="1.0" encoding="utf-8"?>
-<w:numbering xmlns:wpc="http://schemas.microsoft.com/office/word/2010/wordprocessingCanvas" xmlns:cx="http://schemas.microsoft.com/office/drawing/2014/chartex" xmlns:cx1="http://schemas.microsoft.com/office/drawing/2015/9/8/chartex" xmlns:cx2="http://schemas.microsoft.com/office/drawing/2015/10/21/chartex" xmlns:cx3="http://schemas.microsoft.com/office/drawing/2016/5/9/chartex" xmlns:cx4="http://schemas.microsoft.com/office/drawing/2016/5/10/chartex" xmlns:cx5="http://schemas.microsoft.com/office/drawing/2016/5/11/chartex" xmlns:cx6="http://schemas.microsoft.com/office/drawing/2016/5/12/chartex" xmlns:cx7="http://schemas.microsoft.com/office/drawing/2016/5/13/chartex" xmlns:cx8="http://schemas.microsoft.com/office/drawing/2016/5/14/chartex" xmlns:mc="http://schemas.openxmlformats.org/markup-compatibility/2006" xmlns:aink="http://schemas.microsoft.com/office/drawing/2016/ink" xmlns:am3d="http://schemas.microsoft.com/office/drawing/2017/model3d" xmlns:o="urn:schemas-microsoft-com:office:office" xmlns:oel="http://schemas.microsoft.com/office/2019/extlst" xmlns:r="http://schemas.openxmlformats.org/officeDocument/2006/relationships" xmlns:m="http://schemas.openxmlformats.org/officeDocument/2006/math" xmlns:v="urn:schemas-microsoft-com:vml" xmlns:wp14="http://schemas.microsoft.com/office/word/2010/wordprocessingDrawing" xmlns:wp="http://schemas.openxmlformats.org/drawingml/2006/wordprocessingDrawing" xmlns:w10="urn:schemas-microsoft-com:office:word" xmlns:w="http://schemas.openxmlformats.org/wordprocessingml/2006/main" xmlns:w14="http://schemas.microsoft.com/office/word/2010/wordml" xmlns:w15="http://schemas.microsoft.com/office/word/2012/wordml" xmlns:w16cex="http://schemas.microsoft.com/office/word/2018/wordml/cex" xmlns:w16cid="http://schemas.microsoft.com/office/word/2016/wordml/cid" xmlns:w16="http://schemas.microsoft.com/office/word/2018/wordml" xmlns:w16du="http://schemas.microsoft.com/office/word/2023/wordml/word16du" xmlns:w16sdtdh="http://schemas.microsoft.com/office/word/2020/wordml/sdtdatahash" xmlns:w16se="http://schemas.microsoft.com/office/word/2015/wordml/symex" xmlns:wpg="http://schemas.microsoft.com/office/word/2010/wordprocessingGroup" xmlns:wpi="http://schemas.microsoft.com/office/word/2010/wordprocessingInk" xmlns:wne="http://schemas.microsoft.com/office/word/2006/wordml" xmlns:wps="http://schemas.microsoft.com/office/word/2010/wordprocessingShape" mc:Ignorable="w14 w15 w16se w16cid w16 w16cex w16sdtdh w16du wp14">
+<w:numbering xmlns:wpc="http://schemas.microsoft.com/office/word/2010/wordprocessingCanvas" xmlns:cx="http://schemas.microsoft.com/office/drawing/2014/chartex" xmlns:cx1="http://schemas.microsoft.com/office/drawing/2015/9/8/chartex" xmlns:cx2="http://schemas.microsoft.com/office/drawing/2015/10/21/chartex" xmlns:cx3="http://schemas.microsoft.com/office/drawing/2016/5/9/chartex" xmlns:cx4="http://schemas.microsoft.com/office/drawing/2016/5/10/chartex" xmlns:cx5="http://schemas.microsoft.com/office/drawing/2016/5/11/chartex" xmlns:cx6="http://schemas.microsoft.com/office/drawing/2016/5/12/chartex" xmlns:cx7="http://schemas.microsoft.com/office/drawing/2016/5/13/chartex" xmlns:cx8="http://schemas.microsoft.com/office/drawing/2016/5/14/chartex" xmlns:mc="http://schemas.openxmlformats.org/markup-compatibility/2006" xmlns:aink="http://schemas.microsoft.com/office/drawing/2016/ink" xmlns:am3d="http://schemas.microsoft.com/office/drawing/2017/model3d" xmlns:o="urn:schemas-microsoft-com:office:office" xmlns:r="http://schemas.openxmlformats.org/officeDocument/2006/relationships" xmlns:m="http://schemas.openxmlformats.org/officeDocument/2006/math" xmlns:v="urn:schemas-microsoft-com:vml" xmlns:wp14="http://schemas.microsoft.com/office/word/2010/wordprocessingDrawing" xmlns:wp="http://schemas.openxmlformats.org/drawingml/2006/wordprocessingDrawing" xmlns:w10="urn:schemas-microsoft-com:office:word" xmlns:w="http://schemas.openxmlformats.org/wordprocessingml/2006/main" xmlns:w14="http://schemas.microsoft.com/office/word/2010/wordml" xmlns:w15="http://schemas.microsoft.com/office/word/2012/wordml" xmlns:w16cex="http://schemas.microsoft.com/office/word/2018/wordml/cex" xmlns:w16cid="http://schemas.microsoft.com/office/word/2016/wordml/cid" xmlns:w16="http://schemas.microsoft.com/office/word/2018/wordml" xmlns:w16sdtdh="http://schemas.microsoft.com/office/word/2020/wordml/sdtdatahash" xmlns:w16se="http://schemas.microsoft.com/office/word/2015/wordml/symex" xmlns:wpg="http://schemas.microsoft.com/office/word/2010/wordprocessingGroup" xmlns:wpi="http://schemas.microsoft.com/office/word/2010/wordprocessingInk" xmlns:wne="http://schemas.microsoft.com/office/word/2006/wordml" xmlns:wps="http://schemas.microsoft.com/office/word/2010/wordprocessingShape" mc:Ignorable="w14 w15 w16se w16cid w16 w16cex w16sdtdh wp14">
   <w:abstractNum w:abstractNumId="0" w15:restartNumberingAfterBreak="0">
-    <w:nsid w:val="02DC609E"/>
-    <w:multiLevelType w:val="hybridMultilevel"/>
-    <w:tmpl w:val="2A485592"/>
-    <w:lvl w:ilvl="0" w:tplc="A22CDBCE">
-      <w:start w:val="2"/>
-      <w:numFmt w:val="bullet"/>
-      <w:lvlText w:val="-"/>
-      <w:lvlJc w:val="left"/>
-      <w:pPr>
-        <w:ind w:left="649" w:hanging="360"/>
-      </w:pPr>
-      <w:rPr>
-        <w:rFonts w:ascii="Times New Roman" w:eastAsiaTheme="minorHAnsi" w:hAnsi="Times New Roman" w:cs="Times New Roman" w:hint="default"/>
-      </w:rPr>
-    </w:lvl>
-    <w:lvl w:ilvl="1" w:tplc="04090003" w:tentative="1">
-      <w:start w:val="1"/>
-      <w:numFmt w:val="bullet"/>
-      <w:lvlText w:val="o"/>
-      <w:lvlJc w:val="left"/>
-      <w:pPr>
-        <w:ind w:left="1369" w:hanging="360"/>
-      </w:pPr>
-      <w:rPr>
-        <w:rFonts w:ascii="Courier New" w:hAnsi="Courier New" w:cs="Courier New" w:hint="default"/>
-      </w:rPr>
-    </w:lvl>
-    <w:lvl w:ilvl="2" w:tplc="04090005" w:tentative="1">
-      <w:start w:val="1"/>
-      <w:numFmt w:val="bullet"/>
-      <w:lvlText w:val=""/>
-      <w:lvlJc w:val="left"/>
-      <w:pPr>
-        <w:ind w:left="2089" w:hanging="360"/>
-      </w:pPr>
-      <w:rPr>
-        <w:rFonts w:ascii="Wingdings" w:hAnsi="Wingdings" w:hint="default"/>
-      </w:rPr>
-    </w:lvl>
-    <w:lvl w:ilvl="3" w:tplc="04090001" w:tentative="1">
-      <w:start w:val="1"/>
-      <w:numFmt w:val="bullet"/>
-      <w:lvlText w:val=""/>
-      <w:lvlJc w:val="left"/>
-      <w:pPr>
-        <w:ind w:left="2809" w:hanging="360"/>
-      </w:pPr>
-      <w:rPr>
-        <w:rFonts w:ascii="Symbol" w:hAnsi="Symbol" w:hint="default"/>
-      </w:rPr>
-    </w:lvl>
-    <w:lvl w:ilvl="4" w:tplc="04090003" w:tentative="1">
-      <w:start w:val="1"/>
-      <w:numFmt w:val="bullet"/>
-      <w:lvlText w:val="o"/>
-      <w:lvlJc w:val="left"/>
-      <w:pPr>
-        <w:ind w:left="3529" w:hanging="360"/>
-      </w:pPr>
-      <w:rPr>
-        <w:rFonts w:ascii="Courier New" w:hAnsi="Courier New" w:cs="Courier New" w:hint="default"/>
-      </w:rPr>
-    </w:lvl>
-    <w:lvl w:ilvl="5" w:tplc="04090005" w:tentative="1">
-      <w:start w:val="1"/>
-      <w:numFmt w:val="bullet"/>
-      <w:lvlText w:val=""/>
-      <w:lvlJc w:val="left"/>
-      <w:pPr>
-        <w:ind w:left="4249" w:hanging="360"/>
-      </w:pPr>
-      <w:rPr>
-        <w:rFonts w:ascii="Wingdings" w:hAnsi="Wingdings" w:hint="default"/>
-      </w:rPr>
-    </w:lvl>
-    <w:lvl w:ilvl="6" w:tplc="04090001" w:tentative="1">
-      <w:start w:val="1"/>
-      <w:numFmt w:val="bullet"/>
-      <w:lvlText w:val=""/>
-      <w:lvlJc w:val="left"/>
-      <w:pPr>
-        <w:ind w:left="4969" w:hanging="360"/>
-      </w:pPr>
-      <w:rPr>
-        <w:rFonts w:ascii="Symbol" w:hAnsi="Symbol" w:hint="default"/>
-      </w:rPr>
-    </w:lvl>
-    <w:lvl w:ilvl="7" w:tplc="04090003" w:tentative="1">
-      <w:start w:val="1"/>
-      <w:numFmt w:val="bullet"/>
-      <w:lvlText w:val="o"/>
-      <w:lvlJc w:val="left"/>
-      <w:pPr>
-        <w:ind w:left="5689" w:hanging="360"/>
-      </w:pPr>
-      <w:rPr>
-        <w:rFonts w:ascii="Courier New" w:hAnsi="Courier New" w:cs="Courier New" w:hint="default"/>
-      </w:rPr>
-    </w:lvl>
-    <w:lvl w:ilvl="8" w:tplc="04090005" w:tentative="1">
-      <w:start w:val="1"/>
-      <w:numFmt w:val="bullet"/>
-      <w:lvlText w:val=""/>
-      <w:lvlJc w:val="left"/>
-      <w:pPr>
-        <w:ind w:left="6409" w:hanging="360"/>
-      </w:pPr>
-      <w:rPr>
-        <w:rFonts w:ascii="Wingdings" w:hAnsi="Wingdings" w:hint="default"/>
-      </w:rPr>
-    </w:lvl>
-  </w:abstractNum>
-  <w:abstractNum w:abstractNumId="1" w15:restartNumberingAfterBreak="0">
-    <w:nsid w:val="04B415E2"/>
-    <w:multiLevelType w:val="hybridMultilevel"/>
-    <w:tmpl w:val="8D3CE3D2"/>
-    <w:lvl w:ilvl="0" w:tplc="2ECCC84C">
-      <w:start w:val="2"/>
-      <w:numFmt w:val="bullet"/>
-      <w:lvlText w:val="-"/>
-      <w:lvlJc w:val="left"/>
-      <w:pPr>
-        <w:ind w:left="649" w:hanging="360"/>
-      </w:pPr>
-      <w:rPr>
-        <w:rFonts w:ascii="Times New Roman" w:eastAsiaTheme="minorHAnsi" w:hAnsi="Times New Roman" w:cs="Times New Roman" w:hint="default"/>
-      </w:rPr>
-    </w:lvl>
-    <w:lvl w:ilvl="1" w:tplc="04090003" w:tentative="1">
-      <w:start w:val="1"/>
-      <w:numFmt w:val="bullet"/>
-      <w:lvlText w:val="o"/>
-      <w:lvlJc w:val="left"/>
-      <w:pPr>
-        <w:ind w:left="1369" w:hanging="360"/>
-      </w:pPr>
-      <w:rPr>
-        <w:rFonts w:ascii="Courier New" w:hAnsi="Courier New" w:cs="Courier New" w:hint="default"/>
-      </w:rPr>
-    </w:lvl>
-    <w:lvl w:ilvl="2" w:tplc="04090005" w:tentative="1">
-      <w:start w:val="1"/>
-      <w:numFmt w:val="bullet"/>
-      <w:lvlText w:val=""/>
-      <w:lvlJc w:val="left"/>
-      <w:pPr>
-        <w:ind w:left="2089" w:hanging="360"/>
-      </w:pPr>
-      <w:rPr>
-        <w:rFonts w:ascii="Wingdings" w:hAnsi="Wingdings" w:hint="default"/>
-      </w:rPr>
-    </w:lvl>
-    <w:lvl w:ilvl="3" w:tplc="04090001" w:tentative="1">
-      <w:start w:val="1"/>
-      <w:numFmt w:val="bullet"/>
-      <w:lvlText w:val=""/>
-      <w:lvlJc w:val="left"/>
-      <w:pPr>
-        <w:ind w:left="2809" w:hanging="360"/>
-      </w:pPr>
-      <w:rPr>
-        <w:rFonts w:ascii="Symbol" w:hAnsi="Symbol" w:hint="default"/>
-      </w:rPr>
-    </w:lvl>
-    <w:lvl w:ilvl="4" w:tplc="04090003" w:tentative="1">
-      <w:start w:val="1"/>
-      <w:numFmt w:val="bullet"/>
-      <w:lvlText w:val="o"/>
-      <w:lvlJc w:val="left"/>
-      <w:pPr>
-        <w:ind w:left="3529" w:hanging="360"/>
-      </w:pPr>
-      <w:rPr>
-        <w:rFonts w:ascii="Courier New" w:hAnsi="Courier New" w:cs="Courier New" w:hint="default"/>
-      </w:rPr>
-    </w:lvl>
-    <w:lvl w:ilvl="5" w:tplc="04090005" w:tentative="1">
-      <w:start w:val="1"/>
-      <w:numFmt w:val="bullet"/>
-      <w:lvlText w:val=""/>
-      <w:lvlJc w:val="left"/>
-      <w:pPr>
-        <w:ind w:left="4249" w:hanging="360"/>
-      </w:pPr>
-      <w:rPr>
-        <w:rFonts w:ascii="Wingdings" w:hAnsi="Wingdings" w:hint="default"/>
-      </w:rPr>
-    </w:lvl>
-    <w:lvl w:ilvl="6" w:tplc="04090001" w:tentative="1">
-      <w:start w:val="1"/>
-      <w:numFmt w:val="bullet"/>
-      <w:lvlText w:val=""/>
-      <w:lvlJc w:val="left"/>
-      <w:pPr>
-        <w:ind w:left="4969" w:hanging="360"/>
-      </w:pPr>
-      <w:rPr>
-        <w:rFonts w:ascii="Symbol" w:hAnsi="Symbol" w:hint="default"/>
-      </w:rPr>
-    </w:lvl>
-    <w:lvl w:ilvl="7" w:tplc="04090003" w:tentative="1">
-      <w:start w:val="1"/>
-      <w:numFmt w:val="bullet"/>
-      <w:lvlText w:val="o"/>
-      <w:lvlJc w:val="left"/>
-      <w:pPr>
-        <w:ind w:left="5689" w:hanging="360"/>
-      </w:pPr>
-      <w:rPr>
-        <w:rFonts w:ascii="Courier New" w:hAnsi="Courier New" w:cs="Courier New" w:hint="default"/>
-      </w:rPr>
-    </w:lvl>
-    <w:lvl w:ilvl="8" w:tplc="04090005" w:tentative="1">
-      <w:start w:val="1"/>
-      <w:numFmt w:val="bullet"/>
-      <w:lvlText w:val=""/>
-      <w:lvlJc w:val="left"/>
-      <w:pPr>
-        <w:ind w:left="6409" w:hanging="360"/>
-      </w:pPr>
-      <w:rPr>
-        <w:rFonts w:ascii="Wingdings" w:hAnsi="Wingdings" w:hint="default"/>
-      </w:rPr>
-    </w:lvl>
-  </w:abstractNum>
-  <w:abstractNum w:abstractNumId="2" w15:restartNumberingAfterBreak="0">
     <w:nsid w:val="08F1315F"/>
     <w:multiLevelType w:val="hybridMultilevel"/>
     <w:tmpl w:val="62B669FC"/>
@@ -2689,723 +2600,7 @@
       </w:pPr>
     </w:lvl>
   </w:abstractNum>
-  <w:abstractNum w:abstractNumId="3" w15:restartNumberingAfterBreak="0">
-    <w:nsid w:val="097D2A16"/>
-    <w:multiLevelType w:val="hybridMultilevel"/>
-    <w:tmpl w:val="C13C9D68"/>
-    <w:lvl w:ilvl="0" w:tplc="75E40590">
-      <w:start w:val="1"/>
-      <w:numFmt w:val="bullet"/>
-      <w:lvlText w:val="-"/>
-      <w:lvlJc w:val="left"/>
-      <w:pPr>
-        <w:ind w:left="1080" w:hanging="360"/>
-      </w:pPr>
-      <w:rPr>
-        <w:rFonts w:ascii="Times New Roman" w:eastAsiaTheme="minorHAnsi" w:hAnsi="Times New Roman" w:cs="Times New Roman" w:hint="default"/>
-      </w:rPr>
-    </w:lvl>
-    <w:lvl w:ilvl="1" w:tplc="04090003" w:tentative="1">
-      <w:start w:val="1"/>
-      <w:numFmt w:val="bullet"/>
-      <w:lvlText w:val="o"/>
-      <w:lvlJc w:val="left"/>
-      <w:pPr>
-        <w:ind w:left="1800" w:hanging="360"/>
-      </w:pPr>
-      <w:rPr>
-        <w:rFonts w:ascii="Courier New" w:hAnsi="Courier New" w:cs="Courier New" w:hint="default"/>
-      </w:rPr>
-    </w:lvl>
-    <w:lvl w:ilvl="2" w:tplc="04090005" w:tentative="1">
-      <w:start w:val="1"/>
-      <w:numFmt w:val="bullet"/>
-      <w:lvlText w:val=""/>
-      <w:lvlJc w:val="left"/>
-      <w:pPr>
-        <w:ind w:left="2520" w:hanging="360"/>
-      </w:pPr>
-      <w:rPr>
-        <w:rFonts w:ascii="Wingdings" w:hAnsi="Wingdings" w:hint="default"/>
-      </w:rPr>
-    </w:lvl>
-    <w:lvl w:ilvl="3" w:tplc="04090001" w:tentative="1">
-      <w:start w:val="1"/>
-      <w:numFmt w:val="bullet"/>
-      <w:lvlText w:val=""/>
-      <w:lvlJc w:val="left"/>
-      <w:pPr>
-        <w:ind w:left="3240" w:hanging="360"/>
-      </w:pPr>
-      <w:rPr>
-        <w:rFonts w:ascii="Symbol" w:hAnsi="Symbol" w:hint="default"/>
-      </w:rPr>
-    </w:lvl>
-    <w:lvl w:ilvl="4" w:tplc="04090003" w:tentative="1">
-      <w:start w:val="1"/>
-      <w:numFmt w:val="bullet"/>
-      <w:lvlText w:val="o"/>
-      <w:lvlJc w:val="left"/>
-      <w:pPr>
-        <w:ind w:left="3960" w:hanging="360"/>
-      </w:pPr>
-      <w:rPr>
-        <w:rFonts w:ascii="Courier New" w:hAnsi="Courier New" w:cs="Courier New" w:hint="default"/>
-      </w:rPr>
-    </w:lvl>
-    <w:lvl w:ilvl="5" w:tplc="04090005" w:tentative="1">
-      <w:start w:val="1"/>
-      <w:numFmt w:val="bullet"/>
-      <w:lvlText w:val=""/>
-      <w:lvlJc w:val="left"/>
-      <w:pPr>
-        <w:ind w:left="4680" w:hanging="360"/>
-      </w:pPr>
-      <w:rPr>
-        <w:rFonts w:ascii="Wingdings" w:hAnsi="Wingdings" w:hint="default"/>
-      </w:rPr>
-    </w:lvl>
-    <w:lvl w:ilvl="6" w:tplc="04090001" w:tentative="1">
-      <w:start w:val="1"/>
-      <w:numFmt w:val="bullet"/>
-      <w:lvlText w:val=""/>
-      <w:lvlJc w:val="left"/>
-      <w:pPr>
-        <w:ind w:left="5400" w:hanging="360"/>
-      </w:pPr>
-      <w:rPr>
-        <w:rFonts w:ascii="Symbol" w:hAnsi="Symbol" w:hint="default"/>
-      </w:rPr>
-    </w:lvl>
-    <w:lvl w:ilvl="7" w:tplc="04090003" w:tentative="1">
-      <w:start w:val="1"/>
-      <w:numFmt w:val="bullet"/>
-      <w:lvlText w:val="o"/>
-      <w:lvlJc w:val="left"/>
-      <w:pPr>
-        <w:ind w:left="6120" w:hanging="360"/>
-      </w:pPr>
-      <w:rPr>
-        <w:rFonts w:ascii="Courier New" w:hAnsi="Courier New" w:cs="Courier New" w:hint="default"/>
-      </w:rPr>
-    </w:lvl>
-    <w:lvl w:ilvl="8" w:tplc="04090005" w:tentative="1">
-      <w:start w:val="1"/>
-      <w:numFmt w:val="bullet"/>
-      <w:lvlText w:val=""/>
-      <w:lvlJc w:val="left"/>
-      <w:pPr>
-        <w:ind w:left="6840" w:hanging="360"/>
-      </w:pPr>
-      <w:rPr>
-        <w:rFonts w:ascii="Wingdings" w:hAnsi="Wingdings" w:hint="default"/>
-      </w:rPr>
-    </w:lvl>
-  </w:abstractNum>
-  <w:abstractNum w:abstractNumId="4" w15:restartNumberingAfterBreak="0">
-    <w:nsid w:val="0E7838E3"/>
-    <w:multiLevelType w:val="hybridMultilevel"/>
-    <w:tmpl w:val="171AA354"/>
-    <w:lvl w:ilvl="0" w:tplc="CD805DD0">
-      <w:start w:val="1"/>
-      <w:numFmt w:val="upperRoman"/>
-      <w:lvlText w:val="%1."/>
-      <w:lvlJc w:val="left"/>
-      <w:pPr>
-        <w:ind w:left="1080" w:hanging="360"/>
-      </w:pPr>
-      <w:rPr>
-        <w:rFonts w:hint="default"/>
-      </w:rPr>
-    </w:lvl>
-    <w:lvl w:ilvl="1" w:tplc="04090019" w:tentative="1">
-      <w:start w:val="1"/>
-      <w:numFmt w:val="lowerLetter"/>
-      <w:lvlText w:val="%2."/>
-      <w:lvlJc w:val="left"/>
-      <w:pPr>
-        <w:ind w:left="1800" w:hanging="360"/>
-      </w:pPr>
-    </w:lvl>
-    <w:lvl w:ilvl="2" w:tplc="0409001B" w:tentative="1">
-      <w:start w:val="1"/>
-      <w:numFmt w:val="lowerRoman"/>
-      <w:lvlText w:val="%3."/>
-      <w:lvlJc w:val="right"/>
-      <w:pPr>
-        <w:ind w:left="2520" w:hanging="180"/>
-      </w:pPr>
-    </w:lvl>
-    <w:lvl w:ilvl="3" w:tplc="0409000F" w:tentative="1">
-      <w:start w:val="1"/>
-      <w:numFmt w:val="decimal"/>
-      <w:lvlText w:val="%4."/>
-      <w:lvlJc w:val="left"/>
-      <w:pPr>
-        <w:ind w:left="3240" w:hanging="360"/>
-      </w:pPr>
-    </w:lvl>
-    <w:lvl w:ilvl="4" w:tplc="04090019" w:tentative="1">
-      <w:start w:val="1"/>
-      <w:numFmt w:val="lowerLetter"/>
-      <w:lvlText w:val="%5."/>
-      <w:lvlJc w:val="left"/>
-      <w:pPr>
-        <w:ind w:left="3960" w:hanging="360"/>
-      </w:pPr>
-    </w:lvl>
-    <w:lvl w:ilvl="5" w:tplc="0409001B" w:tentative="1">
-      <w:start w:val="1"/>
-      <w:numFmt w:val="lowerRoman"/>
-      <w:lvlText w:val="%6."/>
-      <w:lvlJc w:val="right"/>
-      <w:pPr>
-        <w:ind w:left="4680" w:hanging="180"/>
-      </w:pPr>
-    </w:lvl>
-    <w:lvl w:ilvl="6" w:tplc="0409000F" w:tentative="1">
-      <w:start w:val="1"/>
-      <w:numFmt w:val="decimal"/>
-      <w:lvlText w:val="%7."/>
-      <w:lvlJc w:val="left"/>
-      <w:pPr>
-        <w:ind w:left="5400" w:hanging="360"/>
-      </w:pPr>
-    </w:lvl>
-    <w:lvl w:ilvl="7" w:tplc="04090019" w:tentative="1">
-      <w:start w:val="1"/>
-      <w:numFmt w:val="lowerLetter"/>
-      <w:lvlText w:val="%8."/>
-      <w:lvlJc w:val="left"/>
-      <w:pPr>
-        <w:ind w:left="6120" w:hanging="360"/>
-      </w:pPr>
-    </w:lvl>
-    <w:lvl w:ilvl="8" w:tplc="0409001B" w:tentative="1">
-      <w:start w:val="1"/>
-      <w:numFmt w:val="lowerRoman"/>
-      <w:lvlText w:val="%9."/>
-      <w:lvlJc w:val="right"/>
-      <w:pPr>
-        <w:ind w:left="6840" w:hanging="180"/>
-      </w:pPr>
-    </w:lvl>
-  </w:abstractNum>
-  <w:abstractNum w:abstractNumId="5" w15:restartNumberingAfterBreak="0">
-    <w:nsid w:val="1D5B69F1"/>
-    <w:multiLevelType w:val="multilevel"/>
-    <w:tmpl w:val="0409001D"/>
-    <w:lvl w:ilvl="0">
-      <w:start w:val="1"/>
-      <w:numFmt w:val="decimal"/>
-      <w:lvlText w:val="%1)"/>
-      <w:lvlJc w:val="left"/>
-      <w:pPr>
-        <w:ind w:left="360" w:hanging="360"/>
-      </w:pPr>
-    </w:lvl>
-    <w:lvl w:ilvl="1">
-      <w:start w:val="1"/>
-      <w:numFmt w:val="lowerLetter"/>
-      <w:lvlText w:val="%2)"/>
-      <w:lvlJc w:val="left"/>
-      <w:pPr>
-        <w:ind w:left="720" w:hanging="360"/>
-      </w:pPr>
-    </w:lvl>
-    <w:lvl w:ilvl="2">
-      <w:start w:val="1"/>
-      <w:numFmt w:val="lowerRoman"/>
-      <w:lvlText w:val="%3)"/>
-      <w:lvlJc w:val="left"/>
-      <w:pPr>
-        <w:ind w:left="1080" w:hanging="360"/>
-      </w:pPr>
-    </w:lvl>
-    <w:lvl w:ilvl="3">
-      <w:start w:val="1"/>
-      <w:numFmt w:val="decimal"/>
-      <w:lvlText w:val="(%4)"/>
-      <w:lvlJc w:val="left"/>
-      <w:pPr>
-        <w:ind w:left="1440" w:hanging="360"/>
-      </w:pPr>
-    </w:lvl>
-    <w:lvl w:ilvl="4">
-      <w:start w:val="1"/>
-      <w:numFmt w:val="lowerLetter"/>
-      <w:lvlText w:val="(%5)"/>
-      <w:lvlJc w:val="left"/>
-      <w:pPr>
-        <w:ind w:left="1800" w:hanging="360"/>
-      </w:pPr>
-    </w:lvl>
-    <w:lvl w:ilvl="5">
-      <w:start w:val="1"/>
-      <w:numFmt w:val="lowerRoman"/>
-      <w:lvlText w:val="(%6)"/>
-      <w:lvlJc w:val="left"/>
-      <w:pPr>
-        <w:ind w:left="2160" w:hanging="360"/>
-      </w:pPr>
-    </w:lvl>
-    <w:lvl w:ilvl="6">
-      <w:start w:val="1"/>
-      <w:numFmt w:val="decimal"/>
-      <w:lvlText w:val="%7."/>
-      <w:lvlJc w:val="left"/>
-      <w:pPr>
-        <w:ind w:left="2520" w:hanging="360"/>
-      </w:pPr>
-    </w:lvl>
-    <w:lvl w:ilvl="7">
-      <w:start w:val="1"/>
-      <w:numFmt w:val="lowerLetter"/>
-      <w:lvlText w:val="%8."/>
-      <w:lvlJc w:val="left"/>
-      <w:pPr>
-        <w:ind w:left="2880" w:hanging="360"/>
-      </w:pPr>
-    </w:lvl>
-    <w:lvl w:ilvl="8">
-      <w:start w:val="1"/>
-      <w:numFmt w:val="lowerRoman"/>
-      <w:lvlText w:val="%9."/>
-      <w:lvlJc w:val="left"/>
-      <w:pPr>
-        <w:ind w:left="3240" w:hanging="360"/>
-      </w:pPr>
-    </w:lvl>
-  </w:abstractNum>
-  <w:abstractNum w:abstractNumId="6" w15:restartNumberingAfterBreak="0">
-    <w:nsid w:val="1E9024D7"/>
-    <w:multiLevelType w:val="hybridMultilevel"/>
-    <w:tmpl w:val="1D049836"/>
-    <w:lvl w:ilvl="0" w:tplc="78DCEAE6">
-      <w:start w:val="1"/>
-      <w:numFmt w:val="bullet"/>
-      <w:lvlText w:val=""/>
-      <w:lvlJc w:val="left"/>
-      <w:pPr>
-        <w:ind w:left="1440" w:hanging="360"/>
-      </w:pPr>
-      <w:rPr>
-        <w:rFonts w:ascii="Wingdings" w:eastAsiaTheme="minorHAnsi" w:hAnsi="Wingdings" w:cs="Times New Roman" w:hint="default"/>
-      </w:rPr>
-    </w:lvl>
-    <w:lvl w:ilvl="1" w:tplc="04090003" w:tentative="1">
-      <w:start w:val="1"/>
-      <w:numFmt w:val="bullet"/>
-      <w:lvlText w:val="o"/>
-      <w:lvlJc w:val="left"/>
-      <w:pPr>
-        <w:ind w:left="2160" w:hanging="360"/>
-      </w:pPr>
-      <w:rPr>
-        <w:rFonts w:ascii="Courier New" w:hAnsi="Courier New" w:cs="Courier New" w:hint="default"/>
-      </w:rPr>
-    </w:lvl>
-    <w:lvl w:ilvl="2" w:tplc="04090005" w:tentative="1">
-      <w:start w:val="1"/>
-      <w:numFmt w:val="bullet"/>
-      <w:lvlText w:val=""/>
-      <w:lvlJc w:val="left"/>
-      <w:pPr>
-        <w:ind w:left="2880" w:hanging="360"/>
-      </w:pPr>
-      <w:rPr>
-        <w:rFonts w:ascii="Wingdings" w:hAnsi="Wingdings" w:hint="default"/>
-      </w:rPr>
-    </w:lvl>
-    <w:lvl w:ilvl="3" w:tplc="04090001" w:tentative="1">
-      <w:start w:val="1"/>
-      <w:numFmt w:val="bullet"/>
-      <w:lvlText w:val=""/>
-      <w:lvlJc w:val="left"/>
-      <w:pPr>
-        <w:ind w:left="3600" w:hanging="360"/>
-      </w:pPr>
-      <w:rPr>
-        <w:rFonts w:ascii="Symbol" w:hAnsi="Symbol" w:hint="default"/>
-      </w:rPr>
-    </w:lvl>
-    <w:lvl w:ilvl="4" w:tplc="04090003" w:tentative="1">
-      <w:start w:val="1"/>
-      <w:numFmt w:val="bullet"/>
-      <w:lvlText w:val="o"/>
-      <w:lvlJc w:val="left"/>
-      <w:pPr>
-        <w:ind w:left="4320" w:hanging="360"/>
-      </w:pPr>
-      <w:rPr>
-        <w:rFonts w:ascii="Courier New" w:hAnsi="Courier New" w:cs="Courier New" w:hint="default"/>
-      </w:rPr>
-    </w:lvl>
-    <w:lvl w:ilvl="5" w:tplc="04090005" w:tentative="1">
-      <w:start w:val="1"/>
-      <w:numFmt w:val="bullet"/>
-      <w:lvlText w:val=""/>
-      <w:lvlJc w:val="left"/>
-      <w:pPr>
-        <w:ind w:left="5040" w:hanging="360"/>
-      </w:pPr>
-      <w:rPr>
-        <w:rFonts w:ascii="Wingdings" w:hAnsi="Wingdings" w:hint="default"/>
-      </w:rPr>
-    </w:lvl>
-    <w:lvl w:ilvl="6" w:tplc="04090001" w:tentative="1">
-      <w:start w:val="1"/>
-      <w:numFmt w:val="bullet"/>
-      <w:lvlText w:val=""/>
-      <w:lvlJc w:val="left"/>
-      <w:pPr>
-        <w:ind w:left="5760" w:hanging="360"/>
-      </w:pPr>
-      <w:rPr>
-        <w:rFonts w:ascii="Symbol" w:hAnsi="Symbol" w:hint="default"/>
-      </w:rPr>
-    </w:lvl>
-    <w:lvl w:ilvl="7" w:tplc="04090003" w:tentative="1">
-      <w:start w:val="1"/>
-      <w:numFmt w:val="bullet"/>
-      <w:lvlText w:val="o"/>
-      <w:lvlJc w:val="left"/>
-      <w:pPr>
-        <w:ind w:left="6480" w:hanging="360"/>
-      </w:pPr>
-      <w:rPr>
-        <w:rFonts w:ascii="Courier New" w:hAnsi="Courier New" w:cs="Courier New" w:hint="default"/>
-      </w:rPr>
-    </w:lvl>
-    <w:lvl w:ilvl="8" w:tplc="04090005" w:tentative="1">
-      <w:start w:val="1"/>
-      <w:numFmt w:val="bullet"/>
-      <w:lvlText w:val=""/>
-      <w:lvlJc w:val="left"/>
-      <w:pPr>
-        <w:ind w:left="7200" w:hanging="360"/>
-      </w:pPr>
-      <w:rPr>
-        <w:rFonts w:ascii="Wingdings" w:hAnsi="Wingdings" w:hint="default"/>
-      </w:rPr>
-    </w:lvl>
-  </w:abstractNum>
-  <w:abstractNum w:abstractNumId="7" w15:restartNumberingAfterBreak="0">
-    <w:nsid w:val="1F8E45C3"/>
-    <w:multiLevelType w:val="hybridMultilevel"/>
-    <w:tmpl w:val="A3A2F77E"/>
-    <w:lvl w:ilvl="0" w:tplc="9C340E3E">
-      <w:start w:val="3"/>
-      <w:numFmt w:val="bullet"/>
-      <w:lvlText w:val=""/>
-      <w:lvlJc w:val="left"/>
-      <w:pPr>
-        <w:ind w:left="1081" w:hanging="360"/>
-      </w:pPr>
-      <w:rPr>
-        <w:rFonts w:ascii="Wingdings" w:eastAsiaTheme="minorHAnsi" w:hAnsi="Wingdings" w:cs="Times New Roman" w:hint="default"/>
-      </w:rPr>
-    </w:lvl>
-    <w:lvl w:ilvl="1" w:tplc="04090003" w:tentative="1">
-      <w:start w:val="1"/>
-      <w:numFmt w:val="bullet"/>
-      <w:lvlText w:val="o"/>
-      <w:lvlJc w:val="left"/>
-      <w:pPr>
-        <w:ind w:left="1801" w:hanging="360"/>
-      </w:pPr>
-      <w:rPr>
-        <w:rFonts w:ascii="Courier New" w:hAnsi="Courier New" w:cs="Courier New" w:hint="default"/>
-      </w:rPr>
-    </w:lvl>
-    <w:lvl w:ilvl="2" w:tplc="04090005" w:tentative="1">
-      <w:start w:val="1"/>
-      <w:numFmt w:val="bullet"/>
-      <w:lvlText w:val=""/>
-      <w:lvlJc w:val="left"/>
-      <w:pPr>
-        <w:ind w:left="2521" w:hanging="360"/>
-      </w:pPr>
-      <w:rPr>
-        <w:rFonts w:ascii="Wingdings" w:hAnsi="Wingdings" w:hint="default"/>
-      </w:rPr>
-    </w:lvl>
-    <w:lvl w:ilvl="3" w:tplc="04090001" w:tentative="1">
-      <w:start w:val="1"/>
-      <w:numFmt w:val="bullet"/>
-      <w:lvlText w:val=""/>
-      <w:lvlJc w:val="left"/>
-      <w:pPr>
-        <w:ind w:left="3241" w:hanging="360"/>
-      </w:pPr>
-      <w:rPr>
-        <w:rFonts w:ascii="Symbol" w:hAnsi="Symbol" w:hint="default"/>
-      </w:rPr>
-    </w:lvl>
-    <w:lvl w:ilvl="4" w:tplc="04090003" w:tentative="1">
-      <w:start w:val="1"/>
-      <w:numFmt w:val="bullet"/>
-      <w:lvlText w:val="o"/>
-      <w:lvlJc w:val="left"/>
-      <w:pPr>
-        <w:ind w:left="3961" w:hanging="360"/>
-      </w:pPr>
-      <w:rPr>
-        <w:rFonts w:ascii="Courier New" w:hAnsi="Courier New" w:cs="Courier New" w:hint="default"/>
-      </w:rPr>
-    </w:lvl>
-    <w:lvl w:ilvl="5" w:tplc="04090005" w:tentative="1">
-      <w:start w:val="1"/>
-      <w:numFmt w:val="bullet"/>
-      <w:lvlText w:val=""/>
-      <w:lvlJc w:val="left"/>
-      <w:pPr>
-        <w:ind w:left="4681" w:hanging="360"/>
-      </w:pPr>
-      <w:rPr>
-        <w:rFonts w:ascii="Wingdings" w:hAnsi="Wingdings" w:hint="default"/>
-      </w:rPr>
-    </w:lvl>
-    <w:lvl w:ilvl="6" w:tplc="04090001" w:tentative="1">
-      <w:start w:val="1"/>
-      <w:numFmt w:val="bullet"/>
-      <w:lvlText w:val=""/>
-      <w:lvlJc w:val="left"/>
-      <w:pPr>
-        <w:ind w:left="5401" w:hanging="360"/>
-      </w:pPr>
-      <w:rPr>
-        <w:rFonts w:ascii="Symbol" w:hAnsi="Symbol" w:hint="default"/>
-      </w:rPr>
-    </w:lvl>
-    <w:lvl w:ilvl="7" w:tplc="04090003" w:tentative="1">
-      <w:start w:val="1"/>
-      <w:numFmt w:val="bullet"/>
-      <w:lvlText w:val="o"/>
-      <w:lvlJc w:val="left"/>
-      <w:pPr>
-        <w:ind w:left="6121" w:hanging="360"/>
-      </w:pPr>
-      <w:rPr>
-        <w:rFonts w:ascii="Courier New" w:hAnsi="Courier New" w:cs="Courier New" w:hint="default"/>
-      </w:rPr>
-    </w:lvl>
-    <w:lvl w:ilvl="8" w:tplc="04090005" w:tentative="1">
-      <w:start w:val="1"/>
-      <w:numFmt w:val="bullet"/>
-      <w:lvlText w:val=""/>
-      <w:lvlJc w:val="left"/>
-      <w:pPr>
-        <w:ind w:left="6841" w:hanging="360"/>
-      </w:pPr>
-      <w:rPr>
-        <w:rFonts w:ascii="Wingdings" w:hAnsi="Wingdings" w:hint="default"/>
-      </w:rPr>
-    </w:lvl>
-  </w:abstractNum>
-  <w:abstractNum w:abstractNumId="8" w15:restartNumberingAfterBreak="0">
-    <w:nsid w:val="279E07DE"/>
-    <w:multiLevelType w:val="hybridMultilevel"/>
-    <w:tmpl w:val="1B166EF4"/>
-    <w:lvl w:ilvl="0" w:tplc="2070C4F8">
-      <w:start w:val="2"/>
-      <w:numFmt w:val="bullet"/>
-      <w:lvlText w:val=""/>
-      <w:lvlJc w:val="left"/>
-      <w:pPr>
-        <w:ind w:left="649" w:hanging="360"/>
-      </w:pPr>
-      <w:rPr>
-        <w:rFonts w:ascii="Wingdings" w:eastAsia="Batang" w:hAnsi="Wingdings" w:cs="Times New Roman" w:hint="default"/>
-      </w:rPr>
-    </w:lvl>
-    <w:lvl w:ilvl="1" w:tplc="04090003" w:tentative="1">
-      <w:start w:val="1"/>
-      <w:numFmt w:val="bullet"/>
-      <w:lvlText w:val="o"/>
-      <w:lvlJc w:val="left"/>
-      <w:pPr>
-        <w:ind w:left="1369" w:hanging="360"/>
-      </w:pPr>
-      <w:rPr>
-        <w:rFonts w:ascii="Courier New" w:hAnsi="Courier New" w:cs="Courier New" w:hint="default"/>
-      </w:rPr>
-    </w:lvl>
-    <w:lvl w:ilvl="2" w:tplc="04090005" w:tentative="1">
-      <w:start w:val="1"/>
-      <w:numFmt w:val="bullet"/>
-      <w:lvlText w:val=""/>
-      <w:lvlJc w:val="left"/>
-      <w:pPr>
-        <w:ind w:left="2089" w:hanging="360"/>
-      </w:pPr>
-      <w:rPr>
-        <w:rFonts w:ascii="Wingdings" w:hAnsi="Wingdings" w:hint="default"/>
-      </w:rPr>
-    </w:lvl>
-    <w:lvl w:ilvl="3" w:tplc="04090001" w:tentative="1">
-      <w:start w:val="1"/>
-      <w:numFmt w:val="bullet"/>
-      <w:lvlText w:val=""/>
-      <w:lvlJc w:val="left"/>
-      <w:pPr>
-        <w:ind w:left="2809" w:hanging="360"/>
-      </w:pPr>
-      <w:rPr>
-        <w:rFonts w:ascii="Symbol" w:hAnsi="Symbol" w:hint="default"/>
-      </w:rPr>
-    </w:lvl>
-    <w:lvl w:ilvl="4" w:tplc="04090003" w:tentative="1">
-      <w:start w:val="1"/>
-      <w:numFmt w:val="bullet"/>
-      <w:lvlText w:val="o"/>
-      <w:lvlJc w:val="left"/>
-      <w:pPr>
-        <w:ind w:left="3529" w:hanging="360"/>
-      </w:pPr>
-      <w:rPr>
-        <w:rFonts w:ascii="Courier New" w:hAnsi="Courier New" w:cs="Courier New" w:hint="default"/>
-      </w:rPr>
-    </w:lvl>
-    <w:lvl w:ilvl="5" w:tplc="04090005" w:tentative="1">
-      <w:start w:val="1"/>
-      <w:numFmt w:val="bullet"/>
-      <w:lvlText w:val=""/>
-      <w:lvlJc w:val="left"/>
-      <w:pPr>
-        <w:ind w:left="4249" w:hanging="360"/>
-      </w:pPr>
-      <w:rPr>
-        <w:rFonts w:ascii="Wingdings" w:hAnsi="Wingdings" w:hint="default"/>
-      </w:rPr>
-    </w:lvl>
-    <w:lvl w:ilvl="6" w:tplc="04090001" w:tentative="1">
-      <w:start w:val="1"/>
-      <w:numFmt w:val="bullet"/>
-      <w:lvlText w:val=""/>
-      <w:lvlJc w:val="left"/>
-      <w:pPr>
-        <w:ind w:left="4969" w:hanging="360"/>
-      </w:pPr>
-      <w:rPr>
-        <w:rFonts w:ascii="Symbol" w:hAnsi="Symbol" w:hint="default"/>
-      </w:rPr>
-    </w:lvl>
-    <w:lvl w:ilvl="7" w:tplc="04090003" w:tentative="1">
-      <w:start w:val="1"/>
-      <w:numFmt w:val="bullet"/>
-      <w:lvlText w:val="o"/>
-      <w:lvlJc w:val="left"/>
-      <w:pPr>
-        <w:ind w:left="5689" w:hanging="360"/>
-      </w:pPr>
-      <w:rPr>
-        <w:rFonts w:ascii="Courier New" w:hAnsi="Courier New" w:cs="Courier New" w:hint="default"/>
-      </w:rPr>
-    </w:lvl>
-    <w:lvl w:ilvl="8" w:tplc="04090005" w:tentative="1">
-      <w:start w:val="1"/>
-      <w:numFmt w:val="bullet"/>
-      <w:lvlText w:val=""/>
-      <w:lvlJc w:val="left"/>
-      <w:pPr>
-        <w:ind w:left="6409" w:hanging="360"/>
-      </w:pPr>
-      <w:rPr>
-        <w:rFonts w:ascii="Wingdings" w:hAnsi="Wingdings" w:hint="default"/>
-      </w:rPr>
-    </w:lvl>
-  </w:abstractNum>
-  <w:abstractNum w:abstractNumId="9" w15:restartNumberingAfterBreak="0">
-    <w:nsid w:val="2BAA50A6"/>
-    <w:multiLevelType w:val="hybridMultilevel"/>
-    <w:tmpl w:val="69D8DC6C"/>
-    <w:lvl w:ilvl="0" w:tplc="7390FCC2">
-      <w:start w:val="1"/>
-      <w:numFmt w:val="lowerLetter"/>
-      <w:lvlText w:val="%1."/>
-      <w:lvlJc w:val="left"/>
-      <w:pPr>
-        <w:ind w:left="649" w:hanging="360"/>
-      </w:pPr>
-      <w:rPr>
-        <w:rFonts w:hint="default"/>
-      </w:rPr>
-    </w:lvl>
-    <w:lvl w:ilvl="1" w:tplc="042A0019" w:tentative="1">
-      <w:start w:val="1"/>
-      <w:numFmt w:val="lowerLetter"/>
-      <w:lvlText w:val="%2."/>
-      <w:lvlJc w:val="left"/>
-      <w:pPr>
-        <w:ind w:left="1369" w:hanging="360"/>
-      </w:pPr>
-    </w:lvl>
-    <w:lvl w:ilvl="2" w:tplc="042A001B" w:tentative="1">
-      <w:start w:val="1"/>
-      <w:numFmt w:val="lowerRoman"/>
-      <w:lvlText w:val="%3."/>
-      <w:lvlJc w:val="right"/>
-      <w:pPr>
-        <w:ind w:left="2089" w:hanging="180"/>
-      </w:pPr>
-    </w:lvl>
-    <w:lvl w:ilvl="3" w:tplc="042A000F" w:tentative="1">
-      <w:start w:val="1"/>
-      <w:numFmt w:val="decimal"/>
-      <w:lvlText w:val="%4."/>
-      <w:lvlJc w:val="left"/>
-      <w:pPr>
-        <w:ind w:left="2809" w:hanging="360"/>
-      </w:pPr>
-    </w:lvl>
-    <w:lvl w:ilvl="4" w:tplc="042A0019" w:tentative="1">
-      <w:start w:val="1"/>
-      <w:numFmt w:val="lowerLetter"/>
-      <w:lvlText w:val="%5."/>
-      <w:lvlJc w:val="left"/>
-      <w:pPr>
-        <w:ind w:left="3529" w:hanging="360"/>
-      </w:pPr>
-    </w:lvl>
-    <w:lvl w:ilvl="5" w:tplc="042A001B" w:tentative="1">
-      <w:start w:val="1"/>
-      <w:numFmt w:val="lowerRoman"/>
-      <w:lvlText w:val="%6."/>
-      <w:lvlJc w:val="right"/>
-      <w:pPr>
-        <w:ind w:left="4249" w:hanging="180"/>
-      </w:pPr>
-    </w:lvl>
-    <w:lvl w:ilvl="6" w:tplc="042A000F" w:tentative="1">
-      <w:start w:val="1"/>
-      <w:numFmt w:val="decimal"/>
-      <w:lvlText w:val="%7."/>
-      <w:lvlJc w:val="left"/>
-      <w:pPr>
-        <w:ind w:left="4969" w:hanging="360"/>
-      </w:pPr>
-    </w:lvl>
-    <w:lvl w:ilvl="7" w:tplc="042A0019" w:tentative="1">
-      <w:start w:val="1"/>
-      <w:numFmt w:val="lowerLetter"/>
-      <w:lvlText w:val="%8."/>
-      <w:lvlJc w:val="left"/>
-      <w:pPr>
-        <w:ind w:left="5689" w:hanging="360"/>
-      </w:pPr>
-    </w:lvl>
-    <w:lvl w:ilvl="8" w:tplc="042A001B" w:tentative="1">
-      <w:start w:val="1"/>
-      <w:numFmt w:val="lowerRoman"/>
-      <w:lvlText w:val="%9."/>
-      <w:lvlJc w:val="right"/>
-      <w:pPr>
-        <w:ind w:left="6409" w:hanging="180"/>
-      </w:pPr>
-    </w:lvl>
-  </w:abstractNum>
-  <w:abstractNum w:abstractNumId="10" w15:restartNumberingAfterBreak="0">
+  <w:abstractNum w:abstractNumId="1" w15:restartNumberingAfterBreak="0">
     <w:nsid w:val="44DF61E3"/>
     <w:multiLevelType w:val="multilevel"/>
     <w:tmpl w:val="F5D80F04"/>
@@ -3523,322 +2718,7 @@
       </w:pPr>
     </w:lvl>
   </w:abstractNum>
-  <w:abstractNum w:abstractNumId="11" w15:restartNumberingAfterBreak="0">
-    <w:nsid w:val="44F941AE"/>
-    <w:multiLevelType w:val="hybridMultilevel"/>
-    <w:tmpl w:val="A516D382"/>
-    <w:lvl w:ilvl="0" w:tplc="78BE8640">
-      <w:start w:val="1"/>
-      <w:numFmt w:val="lowerLetter"/>
-      <w:lvlText w:val="%1."/>
-      <w:lvlJc w:val="left"/>
-      <w:pPr>
-        <w:ind w:left="649" w:hanging="360"/>
-      </w:pPr>
-      <w:rPr>
-        <w:rFonts w:hint="default"/>
-      </w:rPr>
-    </w:lvl>
-    <w:lvl w:ilvl="1" w:tplc="04090019" w:tentative="1">
-      <w:start w:val="1"/>
-      <w:numFmt w:val="lowerLetter"/>
-      <w:lvlText w:val="%2."/>
-      <w:lvlJc w:val="left"/>
-      <w:pPr>
-        <w:ind w:left="1369" w:hanging="360"/>
-      </w:pPr>
-    </w:lvl>
-    <w:lvl w:ilvl="2" w:tplc="0409001B" w:tentative="1">
-      <w:start w:val="1"/>
-      <w:numFmt w:val="lowerRoman"/>
-      <w:lvlText w:val="%3."/>
-      <w:lvlJc w:val="right"/>
-      <w:pPr>
-        <w:ind w:left="2089" w:hanging="180"/>
-      </w:pPr>
-    </w:lvl>
-    <w:lvl w:ilvl="3" w:tplc="0409000F" w:tentative="1">
-      <w:start w:val="1"/>
-      <w:numFmt w:val="decimal"/>
-      <w:lvlText w:val="%4."/>
-      <w:lvlJc w:val="left"/>
-      <w:pPr>
-        <w:ind w:left="2809" w:hanging="360"/>
-      </w:pPr>
-    </w:lvl>
-    <w:lvl w:ilvl="4" w:tplc="04090019" w:tentative="1">
-      <w:start w:val="1"/>
-      <w:numFmt w:val="lowerLetter"/>
-      <w:lvlText w:val="%5."/>
-      <w:lvlJc w:val="left"/>
-      <w:pPr>
-        <w:ind w:left="3529" w:hanging="360"/>
-      </w:pPr>
-    </w:lvl>
-    <w:lvl w:ilvl="5" w:tplc="0409001B" w:tentative="1">
-      <w:start w:val="1"/>
-      <w:numFmt w:val="lowerRoman"/>
-      <w:lvlText w:val="%6."/>
-      <w:lvlJc w:val="right"/>
-      <w:pPr>
-        <w:ind w:left="4249" w:hanging="180"/>
-      </w:pPr>
-    </w:lvl>
-    <w:lvl w:ilvl="6" w:tplc="0409000F" w:tentative="1">
-      <w:start w:val="1"/>
-      <w:numFmt w:val="decimal"/>
-      <w:lvlText w:val="%7."/>
-      <w:lvlJc w:val="left"/>
-      <w:pPr>
-        <w:ind w:left="4969" w:hanging="360"/>
-      </w:pPr>
-    </w:lvl>
-    <w:lvl w:ilvl="7" w:tplc="04090019" w:tentative="1">
-      <w:start w:val="1"/>
-      <w:numFmt w:val="lowerLetter"/>
-      <w:lvlText w:val="%8."/>
-      <w:lvlJc w:val="left"/>
-      <w:pPr>
-        <w:ind w:left="5689" w:hanging="360"/>
-      </w:pPr>
-    </w:lvl>
-    <w:lvl w:ilvl="8" w:tplc="0409001B" w:tentative="1">
-      <w:start w:val="1"/>
-      <w:numFmt w:val="lowerRoman"/>
-      <w:lvlText w:val="%9."/>
-      <w:lvlJc w:val="right"/>
-      <w:pPr>
-        <w:ind w:left="6409" w:hanging="180"/>
-      </w:pPr>
-    </w:lvl>
-  </w:abstractNum>
-  <w:abstractNum w:abstractNumId="12" w15:restartNumberingAfterBreak="0">
-    <w:nsid w:val="498009F1"/>
-    <w:multiLevelType w:val="hybridMultilevel"/>
-    <w:tmpl w:val="09A2E178"/>
-    <w:lvl w:ilvl="0" w:tplc="B4B2B4F8">
-      <w:start w:val="2"/>
-      <w:numFmt w:val="bullet"/>
-      <w:lvlText w:val="-"/>
-      <w:lvlJc w:val="left"/>
-      <w:pPr>
-        <w:ind w:left="720" w:hanging="360"/>
-      </w:pPr>
-      <w:rPr>
-        <w:rFonts w:ascii="Times New Roman" w:eastAsiaTheme="minorHAnsi" w:hAnsi="Times New Roman" w:cs="Times New Roman" w:hint="default"/>
-      </w:rPr>
-    </w:lvl>
-    <w:lvl w:ilvl="1" w:tplc="04090003" w:tentative="1">
-      <w:start w:val="1"/>
-      <w:numFmt w:val="bullet"/>
-      <w:lvlText w:val="o"/>
-      <w:lvlJc w:val="left"/>
-      <w:pPr>
-        <w:ind w:left="1440" w:hanging="360"/>
-      </w:pPr>
-      <w:rPr>
-        <w:rFonts w:ascii="Courier New" w:hAnsi="Courier New" w:cs="Courier New" w:hint="default"/>
-      </w:rPr>
-    </w:lvl>
-    <w:lvl w:ilvl="2" w:tplc="04090005" w:tentative="1">
-      <w:start w:val="1"/>
-      <w:numFmt w:val="bullet"/>
-      <w:lvlText w:val=""/>
-      <w:lvlJc w:val="left"/>
-      <w:pPr>
-        <w:ind w:left="2160" w:hanging="360"/>
-      </w:pPr>
-      <w:rPr>
-        <w:rFonts w:ascii="Wingdings" w:hAnsi="Wingdings" w:hint="default"/>
-      </w:rPr>
-    </w:lvl>
-    <w:lvl w:ilvl="3" w:tplc="04090001" w:tentative="1">
-      <w:start w:val="1"/>
-      <w:numFmt w:val="bullet"/>
-      <w:lvlText w:val=""/>
-      <w:lvlJc w:val="left"/>
-      <w:pPr>
-        <w:ind w:left="2880" w:hanging="360"/>
-      </w:pPr>
-      <w:rPr>
-        <w:rFonts w:ascii="Symbol" w:hAnsi="Symbol" w:hint="default"/>
-      </w:rPr>
-    </w:lvl>
-    <w:lvl w:ilvl="4" w:tplc="04090003" w:tentative="1">
-      <w:start w:val="1"/>
-      <w:numFmt w:val="bullet"/>
-      <w:lvlText w:val="o"/>
-      <w:lvlJc w:val="left"/>
-      <w:pPr>
-        <w:ind w:left="3600" w:hanging="360"/>
-      </w:pPr>
-      <w:rPr>
-        <w:rFonts w:ascii="Courier New" w:hAnsi="Courier New" w:cs="Courier New" w:hint="default"/>
-      </w:rPr>
-    </w:lvl>
-    <w:lvl w:ilvl="5" w:tplc="04090005" w:tentative="1">
-      <w:start w:val="1"/>
-      <w:numFmt w:val="bullet"/>
-      <w:lvlText w:val=""/>
-      <w:lvlJc w:val="left"/>
-      <w:pPr>
-        <w:ind w:left="4320" w:hanging="360"/>
-      </w:pPr>
-      <w:rPr>
-        <w:rFonts w:ascii="Wingdings" w:hAnsi="Wingdings" w:hint="default"/>
-      </w:rPr>
-    </w:lvl>
-    <w:lvl w:ilvl="6" w:tplc="04090001" w:tentative="1">
-      <w:start w:val="1"/>
-      <w:numFmt w:val="bullet"/>
-      <w:lvlText w:val=""/>
-      <w:lvlJc w:val="left"/>
-      <w:pPr>
-        <w:ind w:left="5040" w:hanging="360"/>
-      </w:pPr>
-      <w:rPr>
-        <w:rFonts w:ascii="Symbol" w:hAnsi="Symbol" w:hint="default"/>
-      </w:rPr>
-    </w:lvl>
-    <w:lvl w:ilvl="7" w:tplc="04090003" w:tentative="1">
-      <w:start w:val="1"/>
-      <w:numFmt w:val="bullet"/>
-      <w:lvlText w:val="o"/>
-      <w:lvlJc w:val="left"/>
-      <w:pPr>
-        <w:ind w:left="5760" w:hanging="360"/>
-      </w:pPr>
-      <w:rPr>
-        <w:rFonts w:ascii="Courier New" w:hAnsi="Courier New" w:cs="Courier New" w:hint="default"/>
-      </w:rPr>
-    </w:lvl>
-    <w:lvl w:ilvl="8" w:tplc="04090005" w:tentative="1">
-      <w:start w:val="1"/>
-      <w:numFmt w:val="bullet"/>
-      <w:lvlText w:val=""/>
-      <w:lvlJc w:val="left"/>
-      <w:pPr>
-        <w:ind w:left="6480" w:hanging="360"/>
-      </w:pPr>
-      <w:rPr>
-        <w:rFonts w:ascii="Wingdings" w:hAnsi="Wingdings" w:hint="default"/>
-      </w:rPr>
-    </w:lvl>
-  </w:abstractNum>
-  <w:abstractNum w:abstractNumId="13" w15:restartNumberingAfterBreak="0">
-    <w:nsid w:val="587E28B4"/>
-    <w:multiLevelType w:val="hybridMultilevel"/>
-    <w:tmpl w:val="758AC746"/>
-    <w:lvl w:ilvl="0" w:tplc="3D68326A">
-      <w:start w:val="2"/>
-      <w:numFmt w:val="bullet"/>
-      <w:lvlText w:val=""/>
-      <w:lvlJc w:val="left"/>
-      <w:pPr>
-        <w:ind w:left="1009" w:hanging="360"/>
-      </w:pPr>
-      <w:rPr>
-        <w:rFonts w:ascii="Wingdings" w:eastAsia="Batang" w:hAnsi="Wingdings" w:cs="Tahoma" w:hint="default"/>
-      </w:rPr>
-    </w:lvl>
-    <w:lvl w:ilvl="1" w:tplc="04090003" w:tentative="1">
-      <w:start w:val="1"/>
-      <w:numFmt w:val="bullet"/>
-      <w:lvlText w:val="o"/>
-      <w:lvlJc w:val="left"/>
-      <w:pPr>
-        <w:ind w:left="1729" w:hanging="360"/>
-      </w:pPr>
-      <w:rPr>
-        <w:rFonts w:ascii="Courier New" w:hAnsi="Courier New" w:cs="Courier New" w:hint="default"/>
-      </w:rPr>
-    </w:lvl>
-    <w:lvl w:ilvl="2" w:tplc="04090005" w:tentative="1">
-      <w:start w:val="1"/>
-      <w:numFmt w:val="bullet"/>
-      <w:lvlText w:val=""/>
-      <w:lvlJc w:val="left"/>
-      <w:pPr>
-        <w:ind w:left="2449" w:hanging="360"/>
-      </w:pPr>
-      <w:rPr>
-        <w:rFonts w:ascii="Wingdings" w:hAnsi="Wingdings" w:hint="default"/>
-      </w:rPr>
-    </w:lvl>
-    <w:lvl w:ilvl="3" w:tplc="04090001" w:tentative="1">
-      <w:start w:val="1"/>
-      <w:numFmt w:val="bullet"/>
-      <w:lvlText w:val=""/>
-      <w:lvlJc w:val="left"/>
-      <w:pPr>
-        <w:ind w:left="3169" w:hanging="360"/>
-      </w:pPr>
-      <w:rPr>
-        <w:rFonts w:ascii="Symbol" w:hAnsi="Symbol" w:hint="default"/>
-      </w:rPr>
-    </w:lvl>
-    <w:lvl w:ilvl="4" w:tplc="04090003" w:tentative="1">
-      <w:start w:val="1"/>
-      <w:numFmt w:val="bullet"/>
-      <w:lvlText w:val="o"/>
-      <w:lvlJc w:val="left"/>
-      <w:pPr>
-        <w:ind w:left="3889" w:hanging="360"/>
-      </w:pPr>
-      <w:rPr>
-        <w:rFonts w:ascii="Courier New" w:hAnsi="Courier New" w:cs="Courier New" w:hint="default"/>
-      </w:rPr>
-    </w:lvl>
-    <w:lvl w:ilvl="5" w:tplc="04090005" w:tentative="1">
-      <w:start w:val="1"/>
-      <w:numFmt w:val="bullet"/>
-      <w:lvlText w:val=""/>
-      <w:lvlJc w:val="left"/>
-      <w:pPr>
-        <w:ind w:left="4609" w:hanging="360"/>
-      </w:pPr>
-      <w:rPr>
-        <w:rFonts w:ascii="Wingdings" w:hAnsi="Wingdings" w:hint="default"/>
-      </w:rPr>
-    </w:lvl>
-    <w:lvl w:ilvl="6" w:tplc="04090001" w:tentative="1">
-      <w:start w:val="1"/>
-      <w:numFmt w:val="bullet"/>
-      <w:lvlText w:val=""/>
-      <w:lvlJc w:val="left"/>
-      <w:pPr>
-        <w:ind w:left="5329" w:hanging="360"/>
-      </w:pPr>
-      <w:rPr>
-        <w:rFonts w:ascii="Symbol" w:hAnsi="Symbol" w:hint="default"/>
-      </w:rPr>
-    </w:lvl>
-    <w:lvl w:ilvl="7" w:tplc="04090003" w:tentative="1">
-      <w:start w:val="1"/>
-      <w:numFmt w:val="bullet"/>
-      <w:lvlText w:val="o"/>
-      <w:lvlJc w:val="left"/>
-      <w:pPr>
-        <w:ind w:left="6049" w:hanging="360"/>
-      </w:pPr>
-      <w:rPr>
-        <w:rFonts w:ascii="Courier New" w:hAnsi="Courier New" w:cs="Courier New" w:hint="default"/>
-      </w:rPr>
-    </w:lvl>
-    <w:lvl w:ilvl="8" w:tplc="04090005" w:tentative="1">
-      <w:start w:val="1"/>
-      <w:numFmt w:val="bullet"/>
-      <w:lvlText w:val=""/>
-      <w:lvlJc w:val="left"/>
-      <w:pPr>
-        <w:ind w:left="6769" w:hanging="360"/>
-      </w:pPr>
-      <w:rPr>
-        <w:rFonts w:ascii="Wingdings" w:hAnsi="Wingdings" w:hint="default"/>
-      </w:rPr>
-    </w:lvl>
-  </w:abstractNum>
-  <w:abstractNum w:abstractNumId="14" w15:restartNumberingAfterBreak="0">
+  <w:abstractNum w:abstractNumId="2" w15:restartNumberingAfterBreak="0">
     <w:nsid w:val="597E7054"/>
     <w:multiLevelType w:val="hybridMultilevel"/>
     <w:tmpl w:val="F336F4FE"/>
@@ -3930,999 +2810,7 @@
       </w:pPr>
     </w:lvl>
   </w:abstractNum>
-  <w:abstractNum w:abstractNumId="15" w15:restartNumberingAfterBreak="0">
-    <w:nsid w:val="5FE64AFD"/>
-    <w:multiLevelType w:val="hybridMultilevel"/>
-    <w:tmpl w:val="2F74D7E2"/>
-    <w:lvl w:ilvl="0" w:tplc="75C0A7CE">
-      <w:start w:val="1"/>
-      <w:numFmt w:val="bullet"/>
-      <w:lvlText w:val=""/>
-      <w:lvlJc w:val="left"/>
-      <w:pPr>
-        <w:ind w:left="720" w:hanging="360"/>
-      </w:pPr>
-      <w:rPr>
-        <w:rFonts w:ascii="Wingdings" w:eastAsiaTheme="minorHAnsi" w:hAnsi="Wingdings" w:cs="Times New Roman" w:hint="default"/>
-      </w:rPr>
-    </w:lvl>
-    <w:lvl w:ilvl="1" w:tplc="04090003" w:tentative="1">
-      <w:start w:val="1"/>
-      <w:numFmt w:val="bullet"/>
-      <w:lvlText w:val="o"/>
-      <w:lvlJc w:val="left"/>
-      <w:pPr>
-        <w:ind w:left="1440" w:hanging="360"/>
-      </w:pPr>
-      <w:rPr>
-        <w:rFonts w:ascii="Courier New" w:hAnsi="Courier New" w:cs="Courier New" w:hint="default"/>
-      </w:rPr>
-    </w:lvl>
-    <w:lvl w:ilvl="2" w:tplc="04090005" w:tentative="1">
-      <w:start w:val="1"/>
-      <w:numFmt w:val="bullet"/>
-      <w:lvlText w:val=""/>
-      <w:lvlJc w:val="left"/>
-      <w:pPr>
-        <w:ind w:left="2160" w:hanging="360"/>
-      </w:pPr>
-      <w:rPr>
-        <w:rFonts w:ascii="Wingdings" w:hAnsi="Wingdings" w:hint="default"/>
-      </w:rPr>
-    </w:lvl>
-    <w:lvl w:ilvl="3" w:tplc="04090001" w:tentative="1">
-      <w:start w:val="1"/>
-      <w:numFmt w:val="bullet"/>
-      <w:lvlText w:val=""/>
-      <w:lvlJc w:val="left"/>
-      <w:pPr>
-        <w:ind w:left="2880" w:hanging="360"/>
-      </w:pPr>
-      <w:rPr>
-        <w:rFonts w:ascii="Symbol" w:hAnsi="Symbol" w:hint="default"/>
-      </w:rPr>
-    </w:lvl>
-    <w:lvl w:ilvl="4" w:tplc="04090003" w:tentative="1">
-      <w:start w:val="1"/>
-      <w:numFmt w:val="bullet"/>
-      <w:lvlText w:val="o"/>
-      <w:lvlJc w:val="left"/>
-      <w:pPr>
-        <w:ind w:left="3600" w:hanging="360"/>
-      </w:pPr>
-      <w:rPr>
-        <w:rFonts w:ascii="Courier New" w:hAnsi="Courier New" w:cs="Courier New" w:hint="default"/>
-      </w:rPr>
-    </w:lvl>
-    <w:lvl w:ilvl="5" w:tplc="04090005" w:tentative="1">
-      <w:start w:val="1"/>
-      <w:numFmt w:val="bullet"/>
-      <w:lvlText w:val=""/>
-      <w:lvlJc w:val="left"/>
-      <w:pPr>
-        <w:ind w:left="4320" w:hanging="360"/>
-      </w:pPr>
-      <w:rPr>
-        <w:rFonts w:ascii="Wingdings" w:hAnsi="Wingdings" w:hint="default"/>
-      </w:rPr>
-    </w:lvl>
-    <w:lvl w:ilvl="6" w:tplc="04090001" w:tentative="1">
-      <w:start w:val="1"/>
-      <w:numFmt w:val="bullet"/>
-      <w:lvlText w:val=""/>
-      <w:lvlJc w:val="left"/>
-      <w:pPr>
-        <w:ind w:left="5040" w:hanging="360"/>
-      </w:pPr>
-      <w:rPr>
-        <w:rFonts w:ascii="Symbol" w:hAnsi="Symbol" w:hint="default"/>
-      </w:rPr>
-    </w:lvl>
-    <w:lvl w:ilvl="7" w:tplc="04090003" w:tentative="1">
-      <w:start w:val="1"/>
-      <w:numFmt w:val="bullet"/>
-      <w:lvlText w:val="o"/>
-      <w:lvlJc w:val="left"/>
-      <w:pPr>
-        <w:ind w:left="5760" w:hanging="360"/>
-      </w:pPr>
-      <w:rPr>
-        <w:rFonts w:ascii="Courier New" w:hAnsi="Courier New" w:cs="Courier New" w:hint="default"/>
-      </w:rPr>
-    </w:lvl>
-    <w:lvl w:ilvl="8" w:tplc="04090005" w:tentative="1">
-      <w:start w:val="1"/>
-      <w:numFmt w:val="bullet"/>
-      <w:lvlText w:val=""/>
-      <w:lvlJc w:val="left"/>
-      <w:pPr>
-        <w:ind w:left="6480" w:hanging="360"/>
-      </w:pPr>
-      <w:rPr>
-        <w:rFonts w:ascii="Wingdings" w:hAnsi="Wingdings" w:hint="default"/>
-      </w:rPr>
-    </w:lvl>
-  </w:abstractNum>
-  <w:abstractNum w:abstractNumId="16" w15:restartNumberingAfterBreak="0">
-    <w:nsid w:val="610F3833"/>
-    <w:multiLevelType w:val="hybridMultilevel"/>
-    <w:tmpl w:val="430460C8"/>
-    <w:lvl w:ilvl="0" w:tplc="301E6AB6">
-      <w:start w:val="1"/>
-      <w:numFmt w:val="bullet"/>
-      <w:lvlText w:val="-"/>
-      <w:lvlJc w:val="left"/>
-      <w:pPr>
-        <w:ind w:left="649" w:hanging="360"/>
-      </w:pPr>
-      <w:rPr>
-        <w:rFonts w:ascii="Times New Roman" w:eastAsia="Batang" w:hAnsi="Times New Roman" w:cs="Times New Roman" w:hint="default"/>
-      </w:rPr>
-    </w:lvl>
-    <w:lvl w:ilvl="1" w:tplc="04090003" w:tentative="1">
-      <w:start w:val="1"/>
-      <w:numFmt w:val="bullet"/>
-      <w:lvlText w:val="o"/>
-      <w:lvlJc w:val="left"/>
-      <w:pPr>
-        <w:ind w:left="1369" w:hanging="360"/>
-      </w:pPr>
-      <w:rPr>
-        <w:rFonts w:ascii="Courier New" w:hAnsi="Courier New" w:cs="Courier New" w:hint="default"/>
-      </w:rPr>
-    </w:lvl>
-    <w:lvl w:ilvl="2" w:tplc="04090005" w:tentative="1">
-      <w:start w:val="1"/>
-      <w:numFmt w:val="bullet"/>
-      <w:lvlText w:val=""/>
-      <w:lvlJc w:val="left"/>
-      <w:pPr>
-        <w:ind w:left="2089" w:hanging="360"/>
-      </w:pPr>
-      <w:rPr>
-        <w:rFonts w:ascii="Wingdings" w:hAnsi="Wingdings" w:hint="default"/>
-      </w:rPr>
-    </w:lvl>
-    <w:lvl w:ilvl="3" w:tplc="04090001" w:tentative="1">
-      <w:start w:val="1"/>
-      <w:numFmt w:val="bullet"/>
-      <w:lvlText w:val=""/>
-      <w:lvlJc w:val="left"/>
-      <w:pPr>
-        <w:ind w:left="2809" w:hanging="360"/>
-      </w:pPr>
-      <w:rPr>
-        <w:rFonts w:ascii="Symbol" w:hAnsi="Symbol" w:hint="default"/>
-      </w:rPr>
-    </w:lvl>
-    <w:lvl w:ilvl="4" w:tplc="04090003" w:tentative="1">
-      <w:start w:val="1"/>
-      <w:numFmt w:val="bullet"/>
-      <w:lvlText w:val="o"/>
-      <w:lvlJc w:val="left"/>
-      <w:pPr>
-        <w:ind w:left="3529" w:hanging="360"/>
-      </w:pPr>
-      <w:rPr>
-        <w:rFonts w:ascii="Courier New" w:hAnsi="Courier New" w:cs="Courier New" w:hint="default"/>
-      </w:rPr>
-    </w:lvl>
-    <w:lvl w:ilvl="5" w:tplc="04090005" w:tentative="1">
-      <w:start w:val="1"/>
-      <w:numFmt w:val="bullet"/>
-      <w:lvlText w:val=""/>
-      <w:lvlJc w:val="left"/>
-      <w:pPr>
-        <w:ind w:left="4249" w:hanging="360"/>
-      </w:pPr>
-      <w:rPr>
-        <w:rFonts w:ascii="Wingdings" w:hAnsi="Wingdings" w:hint="default"/>
-      </w:rPr>
-    </w:lvl>
-    <w:lvl w:ilvl="6" w:tplc="04090001" w:tentative="1">
-      <w:start w:val="1"/>
-      <w:numFmt w:val="bullet"/>
-      <w:lvlText w:val=""/>
-      <w:lvlJc w:val="left"/>
-      <w:pPr>
-        <w:ind w:left="4969" w:hanging="360"/>
-      </w:pPr>
-      <w:rPr>
-        <w:rFonts w:ascii="Symbol" w:hAnsi="Symbol" w:hint="default"/>
-      </w:rPr>
-    </w:lvl>
-    <w:lvl w:ilvl="7" w:tplc="04090003" w:tentative="1">
-      <w:start w:val="1"/>
-      <w:numFmt w:val="bullet"/>
-      <w:lvlText w:val="o"/>
-      <w:lvlJc w:val="left"/>
-      <w:pPr>
-        <w:ind w:left="5689" w:hanging="360"/>
-      </w:pPr>
-      <w:rPr>
-        <w:rFonts w:ascii="Courier New" w:hAnsi="Courier New" w:cs="Courier New" w:hint="default"/>
-      </w:rPr>
-    </w:lvl>
-    <w:lvl w:ilvl="8" w:tplc="04090005" w:tentative="1">
-      <w:start w:val="1"/>
-      <w:numFmt w:val="bullet"/>
-      <w:lvlText w:val=""/>
-      <w:lvlJc w:val="left"/>
-      <w:pPr>
-        <w:ind w:left="6409" w:hanging="360"/>
-      </w:pPr>
-      <w:rPr>
-        <w:rFonts w:ascii="Wingdings" w:hAnsi="Wingdings" w:hint="default"/>
-      </w:rPr>
-    </w:lvl>
-  </w:abstractNum>
-  <w:abstractNum w:abstractNumId="17" w15:restartNumberingAfterBreak="0">
-    <w:nsid w:val="668B3846"/>
-    <w:multiLevelType w:val="hybridMultilevel"/>
-    <w:tmpl w:val="91F61050"/>
-    <w:lvl w:ilvl="0" w:tplc="0409000F">
-      <w:start w:val="1"/>
-      <w:numFmt w:val="decimal"/>
-      <w:lvlText w:val="%1."/>
-      <w:lvlJc w:val="left"/>
-      <w:pPr>
-        <w:ind w:left="720" w:hanging="360"/>
-      </w:pPr>
-      <w:rPr>
-        <w:rFonts w:hint="default"/>
-      </w:rPr>
-    </w:lvl>
-    <w:lvl w:ilvl="1" w:tplc="04090019" w:tentative="1">
-      <w:start w:val="1"/>
-      <w:numFmt w:val="lowerLetter"/>
-      <w:lvlText w:val="%2."/>
-      <w:lvlJc w:val="left"/>
-      <w:pPr>
-        <w:ind w:left="1440" w:hanging="360"/>
-      </w:pPr>
-    </w:lvl>
-    <w:lvl w:ilvl="2" w:tplc="0409001B" w:tentative="1">
-      <w:start w:val="1"/>
-      <w:numFmt w:val="lowerRoman"/>
-      <w:lvlText w:val="%3."/>
-      <w:lvlJc w:val="right"/>
-      <w:pPr>
-        <w:ind w:left="2160" w:hanging="180"/>
-      </w:pPr>
-    </w:lvl>
-    <w:lvl w:ilvl="3" w:tplc="0409000F" w:tentative="1">
-      <w:start w:val="1"/>
-      <w:numFmt w:val="decimal"/>
-      <w:lvlText w:val="%4."/>
-      <w:lvlJc w:val="left"/>
-      <w:pPr>
-        <w:ind w:left="2880" w:hanging="360"/>
-      </w:pPr>
-    </w:lvl>
-    <w:lvl w:ilvl="4" w:tplc="04090019" w:tentative="1">
-      <w:start w:val="1"/>
-      <w:numFmt w:val="lowerLetter"/>
-      <w:lvlText w:val="%5."/>
-      <w:lvlJc w:val="left"/>
-      <w:pPr>
-        <w:ind w:left="3600" w:hanging="360"/>
-      </w:pPr>
-    </w:lvl>
-    <w:lvl w:ilvl="5" w:tplc="0409001B" w:tentative="1">
-      <w:start w:val="1"/>
-      <w:numFmt w:val="lowerRoman"/>
-      <w:lvlText w:val="%6."/>
-      <w:lvlJc w:val="right"/>
-      <w:pPr>
-        <w:ind w:left="4320" w:hanging="180"/>
-      </w:pPr>
-    </w:lvl>
-    <w:lvl w:ilvl="6" w:tplc="0409000F" w:tentative="1">
-      <w:start w:val="1"/>
-      <w:numFmt w:val="decimal"/>
-      <w:lvlText w:val="%7."/>
-      <w:lvlJc w:val="left"/>
-      <w:pPr>
-        <w:ind w:left="5040" w:hanging="360"/>
-      </w:pPr>
-    </w:lvl>
-    <w:lvl w:ilvl="7" w:tplc="04090019" w:tentative="1">
-      <w:start w:val="1"/>
-      <w:numFmt w:val="lowerLetter"/>
-      <w:lvlText w:val="%8."/>
-      <w:lvlJc w:val="left"/>
-      <w:pPr>
-        <w:ind w:left="5760" w:hanging="360"/>
-      </w:pPr>
-    </w:lvl>
-    <w:lvl w:ilvl="8" w:tplc="0409001B" w:tentative="1">
-      <w:start w:val="1"/>
-      <w:numFmt w:val="lowerRoman"/>
-      <w:lvlText w:val="%9."/>
-      <w:lvlJc w:val="right"/>
-      <w:pPr>
-        <w:ind w:left="6480" w:hanging="180"/>
-      </w:pPr>
-    </w:lvl>
-  </w:abstractNum>
-  <w:abstractNum w:abstractNumId="18" w15:restartNumberingAfterBreak="0">
-    <w:nsid w:val="6A2262BF"/>
-    <w:multiLevelType w:val="hybridMultilevel"/>
-    <w:tmpl w:val="5F00090E"/>
-    <w:lvl w:ilvl="0" w:tplc="9C52A3B2">
-      <w:start w:val="2"/>
-      <w:numFmt w:val="bullet"/>
-      <w:lvlText w:val=""/>
-      <w:lvlJc w:val="left"/>
-      <w:pPr>
-        <w:ind w:left="649" w:hanging="360"/>
-      </w:pPr>
-      <w:rPr>
-        <w:rFonts w:ascii="Wingdings" w:eastAsiaTheme="minorHAnsi" w:hAnsi="Wingdings" w:cs="Times New Roman" w:hint="default"/>
-      </w:rPr>
-    </w:lvl>
-    <w:lvl w:ilvl="1" w:tplc="042A0003" w:tentative="1">
-      <w:start w:val="1"/>
-      <w:numFmt w:val="bullet"/>
-      <w:lvlText w:val="o"/>
-      <w:lvlJc w:val="left"/>
-      <w:pPr>
-        <w:ind w:left="1369" w:hanging="360"/>
-      </w:pPr>
-      <w:rPr>
-        <w:rFonts w:ascii="Courier New" w:hAnsi="Courier New" w:cs="Courier New" w:hint="default"/>
-      </w:rPr>
-    </w:lvl>
-    <w:lvl w:ilvl="2" w:tplc="042A0005" w:tentative="1">
-      <w:start w:val="1"/>
-      <w:numFmt w:val="bullet"/>
-      <w:lvlText w:val=""/>
-      <w:lvlJc w:val="left"/>
-      <w:pPr>
-        <w:ind w:left="2089" w:hanging="360"/>
-      </w:pPr>
-      <w:rPr>
-        <w:rFonts w:ascii="Wingdings" w:hAnsi="Wingdings" w:hint="default"/>
-      </w:rPr>
-    </w:lvl>
-    <w:lvl w:ilvl="3" w:tplc="042A0001" w:tentative="1">
-      <w:start w:val="1"/>
-      <w:numFmt w:val="bullet"/>
-      <w:lvlText w:val=""/>
-      <w:lvlJc w:val="left"/>
-      <w:pPr>
-        <w:ind w:left="2809" w:hanging="360"/>
-      </w:pPr>
-      <w:rPr>
-        <w:rFonts w:ascii="Symbol" w:hAnsi="Symbol" w:hint="default"/>
-      </w:rPr>
-    </w:lvl>
-    <w:lvl w:ilvl="4" w:tplc="042A0003" w:tentative="1">
-      <w:start w:val="1"/>
-      <w:numFmt w:val="bullet"/>
-      <w:lvlText w:val="o"/>
-      <w:lvlJc w:val="left"/>
-      <w:pPr>
-        <w:ind w:left="3529" w:hanging="360"/>
-      </w:pPr>
-      <w:rPr>
-        <w:rFonts w:ascii="Courier New" w:hAnsi="Courier New" w:cs="Courier New" w:hint="default"/>
-      </w:rPr>
-    </w:lvl>
-    <w:lvl w:ilvl="5" w:tplc="042A0005" w:tentative="1">
-      <w:start w:val="1"/>
-      <w:numFmt w:val="bullet"/>
-      <w:lvlText w:val=""/>
-      <w:lvlJc w:val="left"/>
-      <w:pPr>
-        <w:ind w:left="4249" w:hanging="360"/>
-      </w:pPr>
-      <w:rPr>
-        <w:rFonts w:ascii="Wingdings" w:hAnsi="Wingdings" w:hint="default"/>
-      </w:rPr>
-    </w:lvl>
-    <w:lvl w:ilvl="6" w:tplc="042A0001" w:tentative="1">
-      <w:start w:val="1"/>
-      <w:numFmt w:val="bullet"/>
-      <w:lvlText w:val=""/>
-      <w:lvlJc w:val="left"/>
-      <w:pPr>
-        <w:ind w:left="4969" w:hanging="360"/>
-      </w:pPr>
-      <w:rPr>
-        <w:rFonts w:ascii="Symbol" w:hAnsi="Symbol" w:hint="default"/>
-      </w:rPr>
-    </w:lvl>
-    <w:lvl w:ilvl="7" w:tplc="042A0003" w:tentative="1">
-      <w:start w:val="1"/>
-      <w:numFmt w:val="bullet"/>
-      <w:lvlText w:val="o"/>
-      <w:lvlJc w:val="left"/>
-      <w:pPr>
-        <w:ind w:left="5689" w:hanging="360"/>
-      </w:pPr>
-      <w:rPr>
-        <w:rFonts w:ascii="Courier New" w:hAnsi="Courier New" w:cs="Courier New" w:hint="default"/>
-      </w:rPr>
-    </w:lvl>
-    <w:lvl w:ilvl="8" w:tplc="042A0005" w:tentative="1">
-      <w:start w:val="1"/>
-      <w:numFmt w:val="bullet"/>
-      <w:lvlText w:val=""/>
-      <w:lvlJc w:val="left"/>
-      <w:pPr>
-        <w:ind w:left="6409" w:hanging="360"/>
-      </w:pPr>
-      <w:rPr>
-        <w:rFonts w:ascii="Wingdings" w:hAnsi="Wingdings" w:hint="default"/>
-      </w:rPr>
-    </w:lvl>
-  </w:abstractNum>
-  <w:abstractNum w:abstractNumId="19" w15:restartNumberingAfterBreak="0">
-    <w:nsid w:val="6AB61342"/>
-    <w:multiLevelType w:val="hybridMultilevel"/>
-    <w:tmpl w:val="D4184D60"/>
-    <w:lvl w:ilvl="0" w:tplc="87E85456">
-      <w:start w:val="2"/>
-      <w:numFmt w:val="bullet"/>
-      <w:lvlText w:val="-"/>
-      <w:lvlJc w:val="left"/>
-      <w:pPr>
-        <w:ind w:left="649" w:hanging="360"/>
-      </w:pPr>
-      <w:rPr>
-        <w:rFonts w:ascii="Times New Roman" w:eastAsiaTheme="minorHAnsi" w:hAnsi="Times New Roman" w:cs="Times New Roman" w:hint="default"/>
-      </w:rPr>
-    </w:lvl>
-    <w:lvl w:ilvl="1" w:tplc="042A0003" w:tentative="1">
-      <w:start w:val="1"/>
-      <w:numFmt w:val="bullet"/>
-      <w:lvlText w:val="o"/>
-      <w:lvlJc w:val="left"/>
-      <w:pPr>
-        <w:ind w:left="1369" w:hanging="360"/>
-      </w:pPr>
-      <w:rPr>
-        <w:rFonts w:ascii="Courier New" w:hAnsi="Courier New" w:cs="Courier New" w:hint="default"/>
-      </w:rPr>
-    </w:lvl>
-    <w:lvl w:ilvl="2" w:tplc="042A0005" w:tentative="1">
-      <w:start w:val="1"/>
-      <w:numFmt w:val="bullet"/>
-      <w:lvlText w:val=""/>
-      <w:lvlJc w:val="left"/>
-      <w:pPr>
-        <w:ind w:left="2089" w:hanging="360"/>
-      </w:pPr>
-      <w:rPr>
-        <w:rFonts w:ascii="Wingdings" w:hAnsi="Wingdings" w:hint="default"/>
-      </w:rPr>
-    </w:lvl>
-    <w:lvl w:ilvl="3" w:tplc="042A0001" w:tentative="1">
-      <w:start w:val="1"/>
-      <w:numFmt w:val="bullet"/>
-      <w:lvlText w:val=""/>
-      <w:lvlJc w:val="left"/>
-      <w:pPr>
-        <w:ind w:left="2809" w:hanging="360"/>
-      </w:pPr>
-      <w:rPr>
-        <w:rFonts w:ascii="Symbol" w:hAnsi="Symbol" w:hint="default"/>
-      </w:rPr>
-    </w:lvl>
-    <w:lvl w:ilvl="4" w:tplc="042A0003" w:tentative="1">
-      <w:start w:val="1"/>
-      <w:numFmt w:val="bullet"/>
-      <w:lvlText w:val="o"/>
-      <w:lvlJc w:val="left"/>
-      <w:pPr>
-        <w:ind w:left="3529" w:hanging="360"/>
-      </w:pPr>
-      <w:rPr>
-        <w:rFonts w:ascii="Courier New" w:hAnsi="Courier New" w:cs="Courier New" w:hint="default"/>
-      </w:rPr>
-    </w:lvl>
-    <w:lvl w:ilvl="5" w:tplc="042A0005" w:tentative="1">
-      <w:start w:val="1"/>
-      <w:numFmt w:val="bullet"/>
-      <w:lvlText w:val=""/>
-      <w:lvlJc w:val="left"/>
-      <w:pPr>
-        <w:ind w:left="4249" w:hanging="360"/>
-      </w:pPr>
-      <w:rPr>
-        <w:rFonts w:ascii="Wingdings" w:hAnsi="Wingdings" w:hint="default"/>
-      </w:rPr>
-    </w:lvl>
-    <w:lvl w:ilvl="6" w:tplc="042A0001" w:tentative="1">
-      <w:start w:val="1"/>
-      <w:numFmt w:val="bullet"/>
-      <w:lvlText w:val=""/>
-      <w:lvlJc w:val="left"/>
-      <w:pPr>
-        <w:ind w:left="4969" w:hanging="360"/>
-      </w:pPr>
-      <w:rPr>
-        <w:rFonts w:ascii="Symbol" w:hAnsi="Symbol" w:hint="default"/>
-      </w:rPr>
-    </w:lvl>
-    <w:lvl w:ilvl="7" w:tplc="042A0003" w:tentative="1">
-      <w:start w:val="1"/>
-      <w:numFmt w:val="bullet"/>
-      <w:lvlText w:val="o"/>
-      <w:lvlJc w:val="left"/>
-      <w:pPr>
-        <w:ind w:left="5689" w:hanging="360"/>
-      </w:pPr>
-      <w:rPr>
-        <w:rFonts w:ascii="Courier New" w:hAnsi="Courier New" w:cs="Courier New" w:hint="default"/>
-      </w:rPr>
-    </w:lvl>
-    <w:lvl w:ilvl="8" w:tplc="042A0005" w:tentative="1">
-      <w:start w:val="1"/>
-      <w:numFmt w:val="bullet"/>
-      <w:lvlText w:val=""/>
-      <w:lvlJc w:val="left"/>
-      <w:pPr>
-        <w:ind w:left="6409" w:hanging="360"/>
-      </w:pPr>
-      <w:rPr>
-        <w:rFonts w:ascii="Wingdings" w:hAnsi="Wingdings" w:hint="default"/>
-      </w:rPr>
-    </w:lvl>
-  </w:abstractNum>
-  <w:abstractNum w:abstractNumId="20" w15:restartNumberingAfterBreak="0">
-    <w:nsid w:val="6ACC5F60"/>
-    <w:multiLevelType w:val="hybridMultilevel"/>
-    <w:tmpl w:val="E1CE1E3A"/>
-    <w:lvl w:ilvl="0" w:tplc="31525FA6">
-      <w:start w:val="1"/>
-      <w:numFmt w:val="bullet"/>
-      <w:lvlText w:val=""/>
-      <w:lvlJc w:val="left"/>
-      <w:pPr>
-        <w:ind w:left="649" w:hanging="360"/>
-      </w:pPr>
-      <w:rPr>
-        <w:rFonts w:ascii="Wingdings" w:eastAsiaTheme="minorHAnsi" w:hAnsi="Wingdings" w:cs="Times New Roman" w:hint="default"/>
-      </w:rPr>
-    </w:lvl>
-    <w:lvl w:ilvl="1" w:tplc="04090003" w:tentative="1">
-      <w:start w:val="1"/>
-      <w:numFmt w:val="bullet"/>
-      <w:lvlText w:val="o"/>
-      <w:lvlJc w:val="left"/>
-      <w:pPr>
-        <w:ind w:left="1369" w:hanging="360"/>
-      </w:pPr>
-      <w:rPr>
-        <w:rFonts w:ascii="Courier New" w:hAnsi="Courier New" w:cs="Courier New" w:hint="default"/>
-      </w:rPr>
-    </w:lvl>
-    <w:lvl w:ilvl="2" w:tplc="04090005" w:tentative="1">
-      <w:start w:val="1"/>
-      <w:numFmt w:val="bullet"/>
-      <w:lvlText w:val=""/>
-      <w:lvlJc w:val="left"/>
-      <w:pPr>
-        <w:ind w:left="2089" w:hanging="360"/>
-      </w:pPr>
-      <w:rPr>
-        <w:rFonts w:ascii="Wingdings" w:hAnsi="Wingdings" w:hint="default"/>
-      </w:rPr>
-    </w:lvl>
-    <w:lvl w:ilvl="3" w:tplc="04090001" w:tentative="1">
-      <w:start w:val="1"/>
-      <w:numFmt w:val="bullet"/>
-      <w:lvlText w:val=""/>
-      <w:lvlJc w:val="left"/>
-      <w:pPr>
-        <w:ind w:left="2809" w:hanging="360"/>
-      </w:pPr>
-      <w:rPr>
-        <w:rFonts w:ascii="Symbol" w:hAnsi="Symbol" w:hint="default"/>
-      </w:rPr>
-    </w:lvl>
-    <w:lvl w:ilvl="4" w:tplc="04090003" w:tentative="1">
-      <w:start w:val="1"/>
-      <w:numFmt w:val="bullet"/>
-      <w:lvlText w:val="o"/>
-      <w:lvlJc w:val="left"/>
-      <w:pPr>
-        <w:ind w:left="3529" w:hanging="360"/>
-      </w:pPr>
-      <w:rPr>
-        <w:rFonts w:ascii="Courier New" w:hAnsi="Courier New" w:cs="Courier New" w:hint="default"/>
-      </w:rPr>
-    </w:lvl>
-    <w:lvl w:ilvl="5" w:tplc="04090005" w:tentative="1">
-      <w:start w:val="1"/>
-      <w:numFmt w:val="bullet"/>
-      <w:lvlText w:val=""/>
-      <w:lvlJc w:val="left"/>
-      <w:pPr>
-        <w:ind w:left="4249" w:hanging="360"/>
-      </w:pPr>
-      <w:rPr>
-        <w:rFonts w:ascii="Wingdings" w:hAnsi="Wingdings" w:hint="default"/>
-      </w:rPr>
-    </w:lvl>
-    <w:lvl w:ilvl="6" w:tplc="04090001" w:tentative="1">
-      <w:start w:val="1"/>
-      <w:numFmt w:val="bullet"/>
-      <w:lvlText w:val=""/>
-      <w:lvlJc w:val="left"/>
-      <w:pPr>
-        <w:ind w:left="4969" w:hanging="360"/>
-      </w:pPr>
-      <w:rPr>
-        <w:rFonts w:ascii="Symbol" w:hAnsi="Symbol" w:hint="default"/>
-      </w:rPr>
-    </w:lvl>
-    <w:lvl w:ilvl="7" w:tplc="04090003" w:tentative="1">
-      <w:start w:val="1"/>
-      <w:numFmt w:val="bullet"/>
-      <w:lvlText w:val="o"/>
-      <w:lvlJc w:val="left"/>
-      <w:pPr>
-        <w:ind w:left="5689" w:hanging="360"/>
-      </w:pPr>
-      <w:rPr>
-        <w:rFonts w:ascii="Courier New" w:hAnsi="Courier New" w:cs="Courier New" w:hint="default"/>
-      </w:rPr>
-    </w:lvl>
-    <w:lvl w:ilvl="8" w:tplc="04090005" w:tentative="1">
-      <w:start w:val="1"/>
-      <w:numFmt w:val="bullet"/>
-      <w:lvlText w:val=""/>
-      <w:lvlJc w:val="left"/>
-      <w:pPr>
-        <w:ind w:left="6409" w:hanging="360"/>
-      </w:pPr>
-      <w:rPr>
-        <w:rFonts w:ascii="Wingdings" w:hAnsi="Wingdings" w:hint="default"/>
-      </w:rPr>
-    </w:lvl>
-  </w:abstractNum>
-  <w:abstractNum w:abstractNumId="21" w15:restartNumberingAfterBreak="0">
-    <w:nsid w:val="706F1300"/>
-    <w:multiLevelType w:val="hybridMultilevel"/>
-    <w:tmpl w:val="7B26E54E"/>
-    <w:lvl w:ilvl="0" w:tplc="F2DC882C">
-      <w:numFmt w:val="bullet"/>
-      <w:lvlText w:val="-"/>
-      <w:lvlJc w:val="left"/>
-      <w:pPr>
-        <w:ind w:left="649" w:hanging="360"/>
-      </w:pPr>
-      <w:rPr>
-        <w:rFonts w:ascii="Times New Roman" w:eastAsiaTheme="minorHAnsi" w:hAnsi="Times New Roman" w:cs="Times New Roman" w:hint="default"/>
-      </w:rPr>
-    </w:lvl>
-    <w:lvl w:ilvl="1" w:tplc="04090003" w:tentative="1">
-      <w:start w:val="1"/>
-      <w:numFmt w:val="bullet"/>
-      <w:lvlText w:val="o"/>
-      <w:lvlJc w:val="left"/>
-      <w:pPr>
-        <w:ind w:left="1369" w:hanging="360"/>
-      </w:pPr>
-      <w:rPr>
-        <w:rFonts w:ascii="Courier New" w:hAnsi="Courier New" w:cs="Courier New" w:hint="default"/>
-      </w:rPr>
-    </w:lvl>
-    <w:lvl w:ilvl="2" w:tplc="04090005" w:tentative="1">
-      <w:start w:val="1"/>
-      <w:numFmt w:val="bullet"/>
-      <w:lvlText w:val=""/>
-      <w:lvlJc w:val="left"/>
-      <w:pPr>
-        <w:ind w:left="2089" w:hanging="360"/>
-      </w:pPr>
-      <w:rPr>
-        <w:rFonts w:ascii="Wingdings" w:hAnsi="Wingdings" w:hint="default"/>
-      </w:rPr>
-    </w:lvl>
-    <w:lvl w:ilvl="3" w:tplc="04090001" w:tentative="1">
-      <w:start w:val="1"/>
-      <w:numFmt w:val="bullet"/>
-      <w:lvlText w:val=""/>
-      <w:lvlJc w:val="left"/>
-      <w:pPr>
-        <w:ind w:left="2809" w:hanging="360"/>
-      </w:pPr>
-      <w:rPr>
-        <w:rFonts w:ascii="Symbol" w:hAnsi="Symbol" w:hint="default"/>
-      </w:rPr>
-    </w:lvl>
-    <w:lvl w:ilvl="4" w:tplc="04090003" w:tentative="1">
-      <w:start w:val="1"/>
-      <w:numFmt w:val="bullet"/>
-      <w:lvlText w:val="o"/>
-      <w:lvlJc w:val="left"/>
-      <w:pPr>
-        <w:ind w:left="3529" w:hanging="360"/>
-      </w:pPr>
-      <w:rPr>
-        <w:rFonts w:ascii="Courier New" w:hAnsi="Courier New" w:cs="Courier New" w:hint="default"/>
-      </w:rPr>
-    </w:lvl>
-    <w:lvl w:ilvl="5" w:tplc="04090005" w:tentative="1">
-      <w:start w:val="1"/>
-      <w:numFmt w:val="bullet"/>
-      <w:lvlText w:val=""/>
-      <w:lvlJc w:val="left"/>
-      <w:pPr>
-        <w:ind w:left="4249" w:hanging="360"/>
-      </w:pPr>
-      <w:rPr>
-        <w:rFonts w:ascii="Wingdings" w:hAnsi="Wingdings" w:hint="default"/>
-      </w:rPr>
-    </w:lvl>
-    <w:lvl w:ilvl="6" w:tplc="04090001" w:tentative="1">
-      <w:start w:val="1"/>
-      <w:numFmt w:val="bullet"/>
-      <w:lvlText w:val=""/>
-      <w:lvlJc w:val="left"/>
-      <w:pPr>
-        <w:ind w:left="4969" w:hanging="360"/>
-      </w:pPr>
-      <w:rPr>
-        <w:rFonts w:ascii="Symbol" w:hAnsi="Symbol" w:hint="default"/>
-      </w:rPr>
-    </w:lvl>
-    <w:lvl w:ilvl="7" w:tplc="04090003" w:tentative="1">
-      <w:start w:val="1"/>
-      <w:numFmt w:val="bullet"/>
-      <w:lvlText w:val="o"/>
-      <w:lvlJc w:val="left"/>
-      <w:pPr>
-        <w:ind w:left="5689" w:hanging="360"/>
-      </w:pPr>
-      <w:rPr>
-        <w:rFonts w:ascii="Courier New" w:hAnsi="Courier New" w:cs="Courier New" w:hint="default"/>
-      </w:rPr>
-    </w:lvl>
-    <w:lvl w:ilvl="8" w:tplc="04090005" w:tentative="1">
-      <w:start w:val="1"/>
-      <w:numFmt w:val="bullet"/>
-      <w:lvlText w:val=""/>
-      <w:lvlJc w:val="left"/>
-      <w:pPr>
-        <w:ind w:left="6409" w:hanging="360"/>
-      </w:pPr>
-      <w:rPr>
-        <w:rFonts w:ascii="Wingdings" w:hAnsi="Wingdings" w:hint="default"/>
-      </w:rPr>
-    </w:lvl>
-  </w:abstractNum>
-  <w:abstractNum w:abstractNumId="22" w15:restartNumberingAfterBreak="0">
-    <w:nsid w:val="7BFE1263"/>
-    <w:multiLevelType w:val="hybridMultilevel"/>
-    <w:tmpl w:val="0C742EE6"/>
-    <w:lvl w:ilvl="0" w:tplc="B634872C">
-      <w:start w:val="1"/>
-      <w:numFmt w:val="bullet"/>
-      <w:lvlText w:val="-"/>
-      <w:lvlJc w:val="left"/>
-      <w:pPr>
-        <w:ind w:left="649" w:hanging="360"/>
-      </w:pPr>
-      <w:rPr>
-        <w:rFonts w:ascii="Times New Roman" w:eastAsia="Batang" w:hAnsi="Times New Roman" w:cs="Times New Roman" w:hint="default"/>
-      </w:rPr>
-    </w:lvl>
-    <w:lvl w:ilvl="1" w:tplc="04090003" w:tentative="1">
-      <w:start w:val="1"/>
-      <w:numFmt w:val="bullet"/>
-      <w:lvlText w:val="o"/>
-      <w:lvlJc w:val="left"/>
-      <w:pPr>
-        <w:ind w:left="1369" w:hanging="360"/>
-      </w:pPr>
-      <w:rPr>
-        <w:rFonts w:ascii="Courier New" w:hAnsi="Courier New" w:cs="Courier New" w:hint="default"/>
-      </w:rPr>
-    </w:lvl>
-    <w:lvl w:ilvl="2" w:tplc="04090005" w:tentative="1">
-      <w:start w:val="1"/>
-      <w:numFmt w:val="bullet"/>
-      <w:lvlText w:val=""/>
-      <w:lvlJc w:val="left"/>
-      <w:pPr>
-        <w:ind w:left="2089" w:hanging="360"/>
-      </w:pPr>
-      <w:rPr>
-        <w:rFonts w:ascii="Wingdings" w:hAnsi="Wingdings" w:hint="default"/>
-      </w:rPr>
-    </w:lvl>
-    <w:lvl w:ilvl="3" w:tplc="04090001" w:tentative="1">
-      <w:start w:val="1"/>
-      <w:numFmt w:val="bullet"/>
-      <w:lvlText w:val=""/>
-      <w:lvlJc w:val="left"/>
-      <w:pPr>
-        <w:ind w:left="2809" w:hanging="360"/>
-      </w:pPr>
-      <w:rPr>
-        <w:rFonts w:ascii="Symbol" w:hAnsi="Symbol" w:hint="default"/>
-      </w:rPr>
-    </w:lvl>
-    <w:lvl w:ilvl="4" w:tplc="04090003" w:tentative="1">
-      <w:start w:val="1"/>
-      <w:numFmt w:val="bullet"/>
-      <w:lvlText w:val="o"/>
-      <w:lvlJc w:val="left"/>
-      <w:pPr>
-        <w:ind w:left="3529" w:hanging="360"/>
-      </w:pPr>
-      <w:rPr>
-        <w:rFonts w:ascii="Courier New" w:hAnsi="Courier New" w:cs="Courier New" w:hint="default"/>
-      </w:rPr>
-    </w:lvl>
-    <w:lvl w:ilvl="5" w:tplc="04090005" w:tentative="1">
-      <w:start w:val="1"/>
-      <w:numFmt w:val="bullet"/>
-      <w:lvlText w:val=""/>
-      <w:lvlJc w:val="left"/>
-      <w:pPr>
-        <w:ind w:left="4249" w:hanging="360"/>
-      </w:pPr>
-      <w:rPr>
-        <w:rFonts w:ascii="Wingdings" w:hAnsi="Wingdings" w:hint="default"/>
-      </w:rPr>
-    </w:lvl>
-    <w:lvl w:ilvl="6" w:tplc="04090001" w:tentative="1">
-      <w:start w:val="1"/>
-      <w:numFmt w:val="bullet"/>
-      <w:lvlText w:val=""/>
-      <w:lvlJc w:val="left"/>
-      <w:pPr>
-        <w:ind w:left="4969" w:hanging="360"/>
-      </w:pPr>
-      <w:rPr>
-        <w:rFonts w:ascii="Symbol" w:hAnsi="Symbol" w:hint="default"/>
-      </w:rPr>
-    </w:lvl>
-    <w:lvl w:ilvl="7" w:tplc="04090003" w:tentative="1">
-      <w:start w:val="1"/>
-      <w:numFmt w:val="bullet"/>
-      <w:lvlText w:val="o"/>
-      <w:lvlJc w:val="left"/>
-      <w:pPr>
-        <w:ind w:left="5689" w:hanging="360"/>
-      </w:pPr>
-      <w:rPr>
-        <w:rFonts w:ascii="Courier New" w:hAnsi="Courier New" w:cs="Courier New" w:hint="default"/>
-      </w:rPr>
-    </w:lvl>
-    <w:lvl w:ilvl="8" w:tplc="04090005" w:tentative="1">
-      <w:start w:val="1"/>
-      <w:numFmt w:val="bullet"/>
-      <w:lvlText w:val=""/>
-      <w:lvlJc w:val="left"/>
-      <w:pPr>
-        <w:ind w:left="6409" w:hanging="360"/>
-      </w:pPr>
-      <w:rPr>
-        <w:rFonts w:ascii="Wingdings" w:hAnsi="Wingdings" w:hint="default"/>
-      </w:rPr>
-    </w:lvl>
-  </w:abstractNum>
-  <w:abstractNum w:abstractNumId="23" w15:restartNumberingAfterBreak="0">
-    <w:nsid w:val="7D70113C"/>
-    <w:multiLevelType w:val="hybridMultilevel"/>
-    <w:tmpl w:val="4148D038"/>
-    <w:lvl w:ilvl="0" w:tplc="0C46137E">
-      <w:start w:val="3"/>
-      <w:numFmt w:val="bullet"/>
-      <w:lvlText w:val="-"/>
-      <w:lvlJc w:val="left"/>
-      <w:pPr>
-        <w:ind w:left="649" w:hanging="360"/>
-      </w:pPr>
-      <w:rPr>
-        <w:rFonts w:ascii="Times New Roman" w:eastAsiaTheme="minorHAnsi" w:hAnsi="Times New Roman" w:cs="Times New Roman" w:hint="default"/>
-      </w:rPr>
-    </w:lvl>
-    <w:lvl w:ilvl="1" w:tplc="04090003" w:tentative="1">
-      <w:start w:val="1"/>
-      <w:numFmt w:val="bullet"/>
-      <w:lvlText w:val="o"/>
-      <w:lvlJc w:val="left"/>
-      <w:pPr>
-        <w:ind w:left="1369" w:hanging="360"/>
-      </w:pPr>
-      <w:rPr>
-        <w:rFonts w:ascii="Courier New" w:hAnsi="Courier New" w:cs="Courier New" w:hint="default"/>
-      </w:rPr>
-    </w:lvl>
-    <w:lvl w:ilvl="2" w:tplc="04090005" w:tentative="1">
-      <w:start w:val="1"/>
-      <w:numFmt w:val="bullet"/>
-      <w:lvlText w:val=""/>
-      <w:lvlJc w:val="left"/>
-      <w:pPr>
-        <w:ind w:left="2089" w:hanging="360"/>
-      </w:pPr>
-      <w:rPr>
-        <w:rFonts w:ascii="Wingdings" w:hAnsi="Wingdings" w:hint="default"/>
-      </w:rPr>
-    </w:lvl>
-    <w:lvl w:ilvl="3" w:tplc="04090001" w:tentative="1">
-      <w:start w:val="1"/>
-      <w:numFmt w:val="bullet"/>
-      <w:lvlText w:val=""/>
-      <w:lvlJc w:val="left"/>
-      <w:pPr>
-        <w:ind w:left="2809" w:hanging="360"/>
-      </w:pPr>
-      <w:rPr>
-        <w:rFonts w:ascii="Symbol" w:hAnsi="Symbol" w:hint="default"/>
-      </w:rPr>
-    </w:lvl>
-    <w:lvl w:ilvl="4" w:tplc="04090003" w:tentative="1">
-      <w:start w:val="1"/>
-      <w:numFmt w:val="bullet"/>
-      <w:lvlText w:val="o"/>
-      <w:lvlJc w:val="left"/>
-      <w:pPr>
-        <w:ind w:left="3529" w:hanging="360"/>
-      </w:pPr>
-      <w:rPr>
-        <w:rFonts w:ascii="Courier New" w:hAnsi="Courier New" w:cs="Courier New" w:hint="default"/>
-      </w:rPr>
-    </w:lvl>
-    <w:lvl w:ilvl="5" w:tplc="04090005" w:tentative="1">
-      <w:start w:val="1"/>
-      <w:numFmt w:val="bullet"/>
-      <w:lvlText w:val=""/>
-      <w:lvlJc w:val="left"/>
-      <w:pPr>
-        <w:ind w:left="4249" w:hanging="360"/>
-      </w:pPr>
-      <w:rPr>
-        <w:rFonts w:ascii="Wingdings" w:hAnsi="Wingdings" w:hint="default"/>
-      </w:rPr>
-    </w:lvl>
-    <w:lvl w:ilvl="6" w:tplc="04090001" w:tentative="1">
-      <w:start w:val="1"/>
-      <w:numFmt w:val="bullet"/>
-      <w:lvlText w:val=""/>
-      <w:lvlJc w:val="left"/>
-      <w:pPr>
-        <w:ind w:left="4969" w:hanging="360"/>
-      </w:pPr>
-      <w:rPr>
-        <w:rFonts w:ascii="Symbol" w:hAnsi="Symbol" w:hint="default"/>
-      </w:rPr>
-    </w:lvl>
-    <w:lvl w:ilvl="7" w:tplc="04090003" w:tentative="1">
-      <w:start w:val="1"/>
-      <w:numFmt w:val="bullet"/>
-      <w:lvlText w:val="o"/>
-      <w:lvlJc w:val="left"/>
-      <w:pPr>
-        <w:ind w:left="5689" w:hanging="360"/>
-      </w:pPr>
-      <w:rPr>
-        <w:rFonts w:ascii="Courier New" w:hAnsi="Courier New" w:cs="Courier New" w:hint="default"/>
-      </w:rPr>
-    </w:lvl>
-    <w:lvl w:ilvl="8" w:tplc="04090005" w:tentative="1">
-      <w:start w:val="1"/>
-      <w:numFmt w:val="bullet"/>
-      <w:lvlText w:val=""/>
-      <w:lvlJc w:val="left"/>
-      <w:pPr>
-        <w:ind w:left="6409" w:hanging="360"/>
-      </w:pPr>
-      <w:rPr>
-        <w:rFonts w:ascii="Wingdings" w:hAnsi="Wingdings" w:hint="default"/>
-      </w:rPr>
-    </w:lvl>
-  </w:abstractNum>
-  <w:abstractNum w:abstractNumId="24" w15:restartNumberingAfterBreak="0">
+  <w:abstractNum w:abstractNumId="3" w15:restartNumberingAfterBreak="0">
     <w:nsid w:val="7E374AA2"/>
     <w:multiLevelType w:val="hybridMultilevel"/>
     <w:tmpl w:val="C9624D4C"/>
@@ -5034,266 +2922,30 @@
       </w:rPr>
     </w:lvl>
   </w:abstractNum>
-  <w:num w:numId="1" w16cid:durableId="2081363293">
-    <w:abstractNumId w:val="4"/>
+  <w:num w:numId="1">
+    <w:abstractNumId w:val="1"/>
   </w:num>
-  <w:num w:numId="2" w16cid:durableId="205141266">
-    <w:abstractNumId w:val="4"/>
+  <w:num w:numId="2">
+    <w:abstractNumId w:val="2"/>
   </w:num>
-  <w:num w:numId="3" w16cid:durableId="122159980">
-    <w:abstractNumId w:val="10"/>
+  <w:num w:numId="3">
+    <w:abstractNumId w:val="0"/>
   </w:num>
-  <w:num w:numId="4" w16cid:durableId="1908690022">
-    <w:abstractNumId w:val="17"/>
-  </w:num>
-  <w:num w:numId="5" w16cid:durableId="43605147">
+  <w:num w:numId="4">
     <w:abstractNumId w:val="3"/>
   </w:num>
-  <w:num w:numId="6" w16cid:durableId="1527676523">
-    <w:abstractNumId w:val="6"/>
-  </w:num>
-  <w:num w:numId="7" w16cid:durableId="625625136">
-    <w:abstractNumId w:val="12"/>
-  </w:num>
-  <w:num w:numId="8" w16cid:durableId="1656714168">
-    <w:abstractNumId w:val="22"/>
-  </w:num>
-  <w:num w:numId="9" w16cid:durableId="2013794132">
-    <w:abstractNumId w:val="13"/>
-  </w:num>
-  <w:num w:numId="10" w16cid:durableId="597444952">
-    <w:abstractNumId w:val="8"/>
-  </w:num>
-  <w:num w:numId="11" w16cid:durableId="1556041232">
-    <w:abstractNumId w:val="14"/>
-  </w:num>
-  <w:num w:numId="12" w16cid:durableId="584538910">
-    <w:abstractNumId w:val="14"/>
-    <w:lvlOverride w:ilvl="0">
-      <w:startOverride w:val="1"/>
-    </w:lvlOverride>
-  </w:num>
-  <w:num w:numId="13" w16cid:durableId="80760332">
-    <w:abstractNumId w:val="14"/>
-    <w:lvlOverride w:ilvl="0">
-      <w:startOverride w:val="1"/>
-    </w:lvlOverride>
-  </w:num>
-  <w:num w:numId="14" w16cid:durableId="1983922536">
-    <w:abstractNumId w:val="16"/>
-  </w:num>
-  <w:num w:numId="15" w16cid:durableId="1517114505">
-    <w:abstractNumId w:val="14"/>
-    <w:lvlOverride w:ilvl="0">
-      <w:startOverride w:val="1"/>
-    </w:lvlOverride>
-  </w:num>
-  <w:num w:numId="16" w16cid:durableId="1595551056">
-    <w:abstractNumId w:val="23"/>
-  </w:num>
-  <w:num w:numId="17" w16cid:durableId="757411295">
-    <w:abstractNumId w:val="7"/>
-  </w:num>
-  <w:num w:numId="18" w16cid:durableId="1335182589">
-    <w:abstractNumId w:val="10"/>
-    <w:lvlOverride w:ilvl="0">
-      <w:startOverride w:val="1"/>
-    </w:lvlOverride>
-    <w:lvlOverride w:ilvl="1">
-      <w:startOverride w:val="1"/>
-    </w:lvlOverride>
-    <w:lvlOverride w:ilvl="2">
-      <w:startOverride w:val="1"/>
-    </w:lvlOverride>
-    <w:lvlOverride w:ilvl="3">
-      <w:startOverride w:val="1"/>
-    </w:lvlOverride>
-    <w:lvlOverride w:ilvl="4">
-      <w:startOverride w:val="1"/>
-    </w:lvlOverride>
-    <w:lvlOverride w:ilvl="5">
-      <w:startOverride w:val="1"/>
-    </w:lvlOverride>
-    <w:lvlOverride w:ilvl="6">
-      <w:startOverride w:val="1"/>
-    </w:lvlOverride>
-    <w:lvlOverride w:ilvl="7">
-      <w:startOverride w:val="1"/>
-    </w:lvlOverride>
-    <w:lvlOverride w:ilvl="8">
-      <w:startOverride w:val="1"/>
-    </w:lvlOverride>
-  </w:num>
-  <w:num w:numId="19" w16cid:durableId="628320639">
-    <w:abstractNumId w:val="5"/>
-  </w:num>
-  <w:num w:numId="20" w16cid:durableId="1559242399">
-    <w:abstractNumId w:val="2"/>
-  </w:num>
-  <w:num w:numId="21" w16cid:durableId="1481313945">
-    <w:abstractNumId w:val="14"/>
-    <w:lvlOverride w:ilvl="0">
-      <w:startOverride w:val="1"/>
-    </w:lvlOverride>
-  </w:num>
-  <w:num w:numId="22" w16cid:durableId="774597631">
+  <w:num w:numId="5">
     <w:abstractNumId w:val="2"/>
     <w:lvlOverride w:ilvl="0">
       <w:startOverride w:val="1"/>
     </w:lvlOverride>
   </w:num>
-  <w:num w:numId="23" w16cid:durableId="244847750">
-    <w:abstractNumId w:val="2"/>
-    <w:lvlOverride w:ilvl="0">
-      <w:startOverride w:val="1"/>
-    </w:lvlOverride>
-  </w:num>
-  <w:num w:numId="24" w16cid:durableId="1555118611">
-    <w:abstractNumId w:val="2"/>
-    <w:lvlOverride w:ilvl="0">
-      <w:startOverride w:val="1"/>
-    </w:lvlOverride>
-  </w:num>
-  <w:num w:numId="25" w16cid:durableId="514804225">
-    <w:abstractNumId w:val="14"/>
-    <w:lvlOverride w:ilvl="0">
-      <w:startOverride w:val="1"/>
-    </w:lvlOverride>
-  </w:num>
-  <w:num w:numId="26" w16cid:durableId="923681478">
-    <w:abstractNumId w:val="2"/>
-    <w:lvlOverride w:ilvl="0">
-      <w:startOverride w:val="1"/>
-    </w:lvlOverride>
-  </w:num>
-  <w:num w:numId="27" w16cid:durableId="623735256">
-    <w:abstractNumId w:val="2"/>
-    <w:lvlOverride w:ilvl="0">
-      <w:startOverride w:val="1"/>
-    </w:lvlOverride>
-  </w:num>
-  <w:num w:numId="28" w16cid:durableId="1436680255">
-    <w:abstractNumId w:val="14"/>
-    <w:lvlOverride w:ilvl="0">
-      <w:startOverride w:val="1"/>
-    </w:lvlOverride>
-  </w:num>
-  <w:num w:numId="29" w16cid:durableId="1279337160">
-    <w:abstractNumId w:val="2"/>
-    <w:lvlOverride w:ilvl="0">
-      <w:startOverride w:val="1"/>
-    </w:lvlOverride>
-  </w:num>
-  <w:num w:numId="30" w16cid:durableId="922103067">
-    <w:abstractNumId w:val="2"/>
-    <w:lvlOverride w:ilvl="0">
-      <w:startOverride w:val="1"/>
-    </w:lvlOverride>
-  </w:num>
-  <w:num w:numId="31" w16cid:durableId="1709452368">
-    <w:abstractNumId w:val="2"/>
-    <w:lvlOverride w:ilvl="0">
-      <w:startOverride w:val="1"/>
-    </w:lvlOverride>
-  </w:num>
-  <w:num w:numId="32" w16cid:durableId="1069184879">
-    <w:abstractNumId w:val="2"/>
-    <w:lvlOverride w:ilvl="0">
-      <w:startOverride w:val="1"/>
-    </w:lvlOverride>
-  </w:num>
-  <w:num w:numId="33" w16cid:durableId="756285723">
-    <w:abstractNumId w:val="2"/>
-    <w:lvlOverride w:ilvl="0">
-      <w:startOverride w:val="1"/>
-    </w:lvlOverride>
-  </w:num>
-  <w:num w:numId="34" w16cid:durableId="589697082">
-    <w:abstractNumId w:val="21"/>
-  </w:num>
-  <w:num w:numId="35" w16cid:durableId="278420414">
-    <w:abstractNumId w:val="1"/>
-  </w:num>
-  <w:num w:numId="36" w16cid:durableId="2105877781">
-    <w:abstractNumId w:val="20"/>
-  </w:num>
-  <w:num w:numId="37" w16cid:durableId="100494009">
-    <w:abstractNumId w:val="15"/>
-  </w:num>
-  <w:num w:numId="38" w16cid:durableId="823350217">
-    <w:abstractNumId w:val="14"/>
-    <w:lvlOverride w:ilvl="0">
-      <w:startOverride w:val="1"/>
-    </w:lvlOverride>
-  </w:num>
-  <w:num w:numId="39" w16cid:durableId="1586115036">
-    <w:abstractNumId w:val="0"/>
-  </w:num>
-  <w:num w:numId="40" w16cid:durableId="521941669">
-    <w:abstractNumId w:val="2"/>
-    <w:lvlOverride w:ilvl="0">
-      <w:startOverride w:val="1"/>
-    </w:lvlOverride>
-  </w:num>
-  <w:num w:numId="41" w16cid:durableId="195047917">
-    <w:abstractNumId w:val="2"/>
-    <w:lvlOverride w:ilvl="0">
-      <w:startOverride w:val="1"/>
-    </w:lvlOverride>
-  </w:num>
-  <w:num w:numId="42" w16cid:durableId="1226531536">
-    <w:abstractNumId w:val="2"/>
-  </w:num>
-  <w:num w:numId="43" w16cid:durableId="98065243">
-    <w:abstractNumId w:val="2"/>
-    <w:lvlOverride w:ilvl="0">
-      <w:startOverride w:val="1"/>
-    </w:lvlOverride>
-  </w:num>
-  <w:num w:numId="44" w16cid:durableId="826634179">
-    <w:abstractNumId w:val="14"/>
-    <w:lvlOverride w:ilvl="0">
-      <w:startOverride w:val="1"/>
-    </w:lvlOverride>
-  </w:num>
-  <w:num w:numId="45" w16cid:durableId="1262568383">
-    <w:abstractNumId w:val="9"/>
-  </w:num>
-  <w:num w:numId="46" w16cid:durableId="299002484">
-    <w:abstractNumId w:val="2"/>
-    <w:lvlOverride w:ilvl="0">
-      <w:startOverride w:val="1"/>
-    </w:lvlOverride>
-  </w:num>
-  <w:num w:numId="47" w16cid:durableId="967734968">
-    <w:abstractNumId w:val="19"/>
-  </w:num>
-  <w:num w:numId="48" w16cid:durableId="1347370293">
-    <w:abstractNumId w:val="2"/>
-    <w:lvlOverride w:ilvl="0">
-      <w:startOverride w:val="1"/>
-    </w:lvlOverride>
-  </w:num>
-  <w:num w:numId="49" w16cid:durableId="17052720">
-    <w:abstractNumId w:val="18"/>
-  </w:num>
-  <w:num w:numId="50" w16cid:durableId="1199783953">
-    <w:abstractNumId w:val="11"/>
-  </w:num>
-  <w:num w:numId="51" w16cid:durableId="63643670">
-    <w:abstractNumId w:val="24"/>
-  </w:num>
-  <w:num w:numId="52" w16cid:durableId="376970689">
-    <w:abstractNumId w:val="14"/>
-    <w:lvlOverride w:ilvl="0">
-      <w:startOverride w:val="1"/>
-    </w:lvlOverride>
-  </w:num>
+  <w:numIdMacAtCleanup w:val="5"/>
 </w:numbering>
 </file>
 
 <file path=word/styles.xml><?xml version="1.0" encoding="utf-8"?>
-<w:styles xmlns:mc="http://schemas.openxmlformats.org/markup-compatibility/2006" xmlns:r="http://schemas.openxmlformats.org/officeDocument/2006/relationships" xmlns:w="http://schemas.openxmlformats.org/wordprocessingml/2006/main" xmlns:w14="http://schemas.microsoft.com/office/word/2010/wordml" xmlns:w15="http://schemas.microsoft.com/office/word/2012/wordml" xmlns:w16cex="http://schemas.microsoft.com/office/word/2018/wordml/cex" xmlns:w16cid="http://schemas.microsoft.com/office/word/2016/wordml/cid" xmlns:w16="http://schemas.microsoft.com/office/word/2018/wordml" xmlns:w16du="http://schemas.microsoft.com/office/word/2023/wordml/word16du" xmlns:w16sdtdh="http://schemas.microsoft.com/office/word/2020/wordml/sdtdatahash" xmlns:w16se="http://schemas.microsoft.com/office/word/2015/wordml/symex" mc:Ignorable="w14 w15 w16se w16cid w16 w16cex w16sdtdh w16du">
+<w:styles xmlns:mc="http://schemas.openxmlformats.org/markup-compatibility/2006" xmlns:r="http://schemas.openxmlformats.org/officeDocument/2006/relationships" xmlns:w="http://schemas.openxmlformats.org/wordprocessingml/2006/main" xmlns:w14="http://schemas.microsoft.com/office/word/2010/wordml" xmlns:w15="http://schemas.microsoft.com/office/word/2012/wordml" xmlns:w16cex="http://schemas.microsoft.com/office/word/2018/wordml/cex" xmlns:w16cid="http://schemas.microsoft.com/office/word/2016/wordml/cid" xmlns:w16="http://schemas.microsoft.com/office/word/2018/wordml" xmlns:w16sdtdh="http://schemas.microsoft.com/office/word/2020/wordml/sdtdatahash" xmlns:w16se="http://schemas.microsoft.com/office/word/2015/wordml/symex" mc:Ignorable="w14 w15 w16se w16cid w16 w16cex w16sdtdh">
   <w:docDefaults>
     <w:rPrDefault>
       <w:rPr>
@@ -5689,7 +3341,7 @@
     <w:lsdException w:name="Unresolved Mention" w:semiHidden="1" w:unhideWhenUsed="1"/>
     <w:lsdException w:name="Smart Link" w:semiHidden="1" w:unhideWhenUsed="1"/>
   </w:latentStyles>
-  <w:style w:type="paragraph" w:default="1" w:styleId="Binhthng">
+  <w:style w:type="paragraph" w:default="1" w:styleId="Normal">
     <w:name w:val="Normal"/>
     <w:qFormat/>
     <w:rsid w:val="00F357E3"/>
@@ -5701,11 +3353,11 @@
       <w:lang w:eastAsia="ar-SA"/>
     </w:rPr>
   </w:style>
-  <w:style w:type="paragraph" w:styleId="u1">
+  <w:style w:type="paragraph" w:styleId="Heading1">
     <w:name w:val="heading 1"/>
-    <w:basedOn w:val="Binhthng"/>
-    <w:next w:val="Binhthng"/>
-    <w:link w:val="u1Char"/>
+    <w:basedOn w:val="Normal"/>
+    <w:next w:val="Normal"/>
+    <w:link w:val="Heading1Char"/>
     <w:uiPriority w:val="9"/>
     <w:qFormat/>
     <w:rsid w:val="00672E0F"/>
@@ -5722,11 +3374,11 @@
       <w:szCs w:val="32"/>
     </w:rPr>
   </w:style>
-  <w:style w:type="paragraph" w:styleId="u2">
+  <w:style w:type="paragraph" w:styleId="Heading2">
     <w:name w:val="heading 2"/>
-    <w:basedOn w:val="Binhthng"/>
-    <w:next w:val="Binhthng"/>
-    <w:link w:val="u2Char"/>
+    <w:basedOn w:val="Normal"/>
+    <w:next w:val="Normal"/>
+    <w:link w:val="Heading2Char"/>
     <w:uiPriority w:val="9"/>
     <w:semiHidden/>
     <w:unhideWhenUsed/>
@@ -5743,11 +3395,11 @@
       <w:color w:val="2F5496" w:themeColor="accent1" w:themeShade="BF"/>
     </w:rPr>
   </w:style>
-  <w:style w:type="paragraph" w:styleId="u3">
+  <w:style w:type="paragraph" w:styleId="Heading3">
     <w:name w:val="heading 3"/>
-    <w:basedOn w:val="Binhthng"/>
-    <w:next w:val="Binhthng"/>
-    <w:link w:val="u3Char"/>
+    <w:basedOn w:val="Normal"/>
+    <w:next w:val="Normal"/>
+    <w:link w:val="Heading3Char"/>
     <w:uiPriority w:val="9"/>
     <w:semiHidden/>
     <w:unhideWhenUsed/>
@@ -5765,12 +3417,13 @@
       <w:szCs w:val="24"/>
     </w:rPr>
   </w:style>
-  <w:style w:type="character" w:default="1" w:styleId="Phngmcinhcuaoanvn">
+  <w:style w:type="character" w:default="1" w:styleId="DefaultParagraphFont">
     <w:name w:val="Default Paragraph Font"/>
     <w:uiPriority w:val="1"/>
+    <w:semiHidden/>
     <w:unhideWhenUsed/>
   </w:style>
-  <w:style w:type="table" w:default="1" w:styleId="BangThngthng">
+  <w:style w:type="table" w:default="1" w:styleId="TableNormal">
     <w:name w:val="Normal Table"/>
     <w:uiPriority w:val="99"/>
     <w:semiHidden/>
@@ -5785,7 +3438,7 @@
       </w:tblCellMar>
     </w:tblPr>
   </w:style>
-  <w:style w:type="numbering" w:default="1" w:styleId="Khngco">
+  <w:style w:type="numbering" w:default="1" w:styleId="NoList">
     <w:name w:val="No List"/>
     <w:uiPriority w:val="99"/>
     <w:semiHidden/>
@@ -5793,14 +3446,14 @@
   </w:style>
   <w:style w:type="paragraph" w:customStyle="1" w:styleId="Kiu1">
     <w:name w:val="Kiểu1"/>
-    <w:basedOn w:val="u2"/>
-    <w:next w:val="Binhthng"/>
+    <w:basedOn w:val="Heading2"/>
+    <w:next w:val="Normal"/>
     <w:link w:val="Kiu1Char"/>
     <w:qFormat/>
     <w:rsid w:val="00564823"/>
     <w:pPr>
       <w:numPr>
-        <w:numId w:val="3"/>
+        <w:numId w:val="1"/>
       </w:numPr>
       <w:spacing w:before="0"/>
     </w:pPr>
@@ -5814,21 +3467,21 @@
   </w:style>
   <w:style w:type="character" w:customStyle="1" w:styleId="Kiu1Char">
     <w:name w:val="Kiểu1 Char"/>
-    <w:basedOn w:val="Phngmcinhcuaoanvn"/>
+    <w:basedOn w:val="DefaultParagraphFont"/>
     <w:link w:val="Kiu1"/>
     <w:rsid w:val="00564823"/>
     <w:rPr>
       <w:rFonts w:eastAsiaTheme="majorEastAsia" w:cstheme="majorBidi"/>
       <w:b/>
-      <w:color w:val="000000" w:themeColor="text1"/>
       <w:sz w:val="28"/>
-      <w:lang w:val="vi-VN"/>
+      <w:szCs w:val="22"/>
+      <w:lang w:eastAsia="ar-SA"/>
     </w:rPr>
   </w:style>
-  <w:style w:type="paragraph" w:styleId="oancuaDanhsach">
+  <w:style w:type="paragraph" w:styleId="ListParagraph">
     <w:name w:val="List Paragraph"/>
-    <w:basedOn w:val="Binhthng"/>
-    <w:link w:val="oancuaDanhsachChar"/>
+    <w:basedOn w:val="Normal"/>
+    <w:link w:val="ListParagraphChar"/>
     <w:uiPriority w:val="34"/>
     <w:qFormat/>
     <w:rsid w:val="00646004"/>
@@ -5837,10 +3490,10 @@
       <w:contextualSpacing/>
     </w:pPr>
   </w:style>
-  <w:style w:type="character" w:customStyle="1" w:styleId="u2Char">
-    <w:name w:val="Đầu đề 2 Char"/>
-    <w:basedOn w:val="Phngmcinhcuaoanvn"/>
-    <w:link w:val="u2"/>
+  <w:style w:type="character" w:customStyle="1" w:styleId="Heading2Char">
+    <w:name w:val="Heading 2 Char"/>
+    <w:basedOn w:val="DefaultParagraphFont"/>
+    <w:link w:val="Heading2"/>
     <w:uiPriority w:val="9"/>
     <w:semiHidden/>
     <w:rsid w:val="00646004"/>
@@ -5851,11 +3504,11 @@
       <w:szCs w:val="26"/>
     </w:rPr>
   </w:style>
-  <w:style w:type="paragraph" w:styleId="Tiu">
+  <w:style w:type="paragraph" w:styleId="Title">
     <w:name w:val="Title"/>
-    <w:basedOn w:val="Binhthng"/>
-    <w:next w:val="Binhthng"/>
-    <w:link w:val="TiuChar"/>
+    <w:basedOn w:val="Normal"/>
+    <w:next w:val="Normal"/>
+    <w:link w:val="TitleChar"/>
     <w:uiPriority w:val="10"/>
     <w:qFormat/>
     <w:rsid w:val="00646004"/>
@@ -5871,10 +3524,10 @@
       <w:szCs w:val="56"/>
     </w:rPr>
   </w:style>
-  <w:style w:type="character" w:customStyle="1" w:styleId="TiuChar">
-    <w:name w:val="Tiêu đề Char"/>
-    <w:basedOn w:val="Phngmcinhcuaoanvn"/>
-    <w:link w:val="Tiu"/>
+  <w:style w:type="character" w:customStyle="1" w:styleId="TitleChar">
+    <w:name w:val="Title Char"/>
+    <w:basedOn w:val="DefaultParagraphFont"/>
+    <w:link w:val="Title"/>
     <w:uiPriority w:val="10"/>
     <w:rsid w:val="00646004"/>
     <w:rPr>
@@ -5885,10 +3538,10 @@
       <w:szCs w:val="56"/>
     </w:rPr>
   </w:style>
-  <w:style w:type="character" w:customStyle="1" w:styleId="u1Char">
-    <w:name w:val="Đầu đề 1 Char"/>
-    <w:basedOn w:val="Phngmcinhcuaoanvn"/>
-    <w:link w:val="u1"/>
+  <w:style w:type="character" w:customStyle="1" w:styleId="Heading1Char">
+    <w:name w:val="Heading 1 Char"/>
+    <w:basedOn w:val="DefaultParagraphFont"/>
+    <w:link w:val="Heading1"/>
     <w:uiPriority w:val="9"/>
     <w:rsid w:val="00672E0F"/>
     <w:rPr>
@@ -5900,9 +3553,9 @@
       <w:lang w:val="vi-VN"/>
     </w:rPr>
   </w:style>
-  <w:style w:type="table" w:styleId="LiBang">
+  <w:style w:type="table" w:styleId="TableGrid">
     <w:name w:val="Table Grid"/>
-    <w:basedOn w:val="BangThngthng"/>
+    <w:basedOn w:val="TableNormal"/>
     <w:uiPriority w:val="39"/>
     <w:rsid w:val="00DC4BD7"/>
     <w:pPr>
@@ -5923,10 +3576,10 @@
       </w:tblBorders>
     </w:tblPr>
   </w:style>
-  <w:style w:type="paragraph" w:styleId="Chuthich">
+  <w:style w:type="paragraph" w:styleId="Caption">
     <w:name w:val="caption"/>
-    <w:basedOn w:val="Binhthng"/>
-    <w:next w:val="Binhthng"/>
+    <w:basedOn w:val="Normal"/>
+    <w:next w:val="Normal"/>
     <w:unhideWhenUsed/>
     <w:qFormat/>
     <w:rsid w:val="00B63E1A"/>
@@ -5941,9 +3594,9 @@
       <w:szCs w:val="18"/>
     </w:rPr>
   </w:style>
-  <w:style w:type="character" w:styleId="Siuktni">
+  <w:style w:type="character" w:styleId="Hyperlink">
     <w:name w:val="Hyperlink"/>
-    <w:basedOn w:val="Phngmcinhcuaoanvn"/>
+    <w:basedOn w:val="DefaultParagraphFont"/>
     <w:uiPriority w:val="99"/>
     <w:unhideWhenUsed/>
     <w:rsid w:val="00DC4BD7"/>
@@ -5952,9 +3605,9 @@
       <w:u w:val="single"/>
     </w:rPr>
   </w:style>
-  <w:style w:type="character" w:styleId="ThamchiuChuthich">
+  <w:style w:type="character" w:styleId="CommentReference">
     <w:name w:val="annotation reference"/>
-    <w:basedOn w:val="Phngmcinhcuaoanvn"/>
+    <w:basedOn w:val="DefaultParagraphFont"/>
     <w:uiPriority w:val="99"/>
     <w:semiHidden/>
     <w:unhideWhenUsed/>
@@ -5964,10 +3617,10 @@
       <w:szCs w:val="16"/>
     </w:rPr>
   </w:style>
-  <w:style w:type="paragraph" w:styleId="VnbanChuthich">
+  <w:style w:type="paragraph" w:styleId="CommentText">
     <w:name w:val="annotation text"/>
-    <w:basedOn w:val="Binhthng"/>
-    <w:link w:val="VnbanChuthichChar"/>
+    <w:basedOn w:val="Normal"/>
+    <w:link w:val="CommentTextChar"/>
     <w:uiPriority w:val="99"/>
     <w:unhideWhenUsed/>
     <w:rsid w:val="00DC4BD7"/>
@@ -5979,10 +3632,10 @@
       <w:szCs w:val="20"/>
     </w:rPr>
   </w:style>
-  <w:style w:type="character" w:customStyle="1" w:styleId="VnbanChuthichChar">
-    <w:name w:val="Văn bản Chú thích Char"/>
-    <w:basedOn w:val="Phngmcinhcuaoanvn"/>
-    <w:link w:val="VnbanChuthich"/>
+  <w:style w:type="character" w:customStyle="1" w:styleId="CommentTextChar">
+    <w:name w:val="Comment Text Char"/>
+    <w:basedOn w:val="DefaultParagraphFont"/>
+    <w:link w:val="CommentText"/>
     <w:uiPriority w:val="99"/>
     <w:rsid w:val="00DC4BD7"/>
     <w:rPr>
@@ -5991,24 +3644,24 @@
       <w:lang w:val="vi-VN"/>
     </w:rPr>
   </w:style>
-  <w:style w:type="character" w:customStyle="1" w:styleId="oancuaDanhsachChar">
-    <w:name w:val="Đoạn của Danh sách Char"/>
-    <w:basedOn w:val="Phngmcinhcuaoanvn"/>
-    <w:link w:val="oancuaDanhsach"/>
+  <w:style w:type="character" w:customStyle="1" w:styleId="ListParagraphChar">
+    <w:name w:val="List Paragraph Char"/>
+    <w:basedOn w:val="DefaultParagraphFont"/>
+    <w:link w:val="ListParagraph"/>
     <w:uiPriority w:val="34"/>
     <w:rsid w:val="00DC4BD7"/>
   </w:style>
   <w:style w:type="paragraph" w:customStyle="1" w:styleId="Kiu2">
     <w:name w:val="Kiểu2"/>
-    <w:basedOn w:val="u3"/>
-    <w:next w:val="Binhthng"/>
+    <w:basedOn w:val="Heading3"/>
+    <w:next w:val="Normal"/>
     <w:link w:val="Kiu2Char"/>
     <w:autoRedefine/>
     <w:qFormat/>
     <w:rsid w:val="00A4253B"/>
     <w:pPr>
       <w:numPr>
-        <w:numId w:val="11"/>
+        <w:numId w:val="2"/>
       </w:numPr>
       <w:spacing w:before="0"/>
     </w:pPr>
@@ -6020,7 +3673,7 @@
   </w:style>
   <w:style w:type="character" w:customStyle="1" w:styleId="Kiu2Char">
     <w:name w:val="Kiểu2 Char"/>
-    <w:basedOn w:val="u3Char"/>
+    <w:basedOn w:val="Heading3Char"/>
     <w:link w:val="Kiu2"/>
     <w:rsid w:val="00A4253B"/>
     <w:rPr>
@@ -6031,9 +3684,9 @@
       <w:lang w:val="vi-VN" w:eastAsia="ar-SA"/>
     </w:rPr>
   </w:style>
-  <w:style w:type="table" w:styleId="BangThun1">
+  <w:style w:type="table" w:styleId="PlainTable1">
     <w:name w:val="Plain Table 1"/>
-    <w:basedOn w:val="BangThngthng"/>
+    <w:basedOn w:val="TableNormal"/>
     <w:uiPriority w:val="41"/>
     <w:rsid w:val="00DC4BD7"/>
     <w:pPr>
@@ -6099,10 +3752,10 @@
       </w:tcPr>
     </w:tblStylePr>
   </w:style>
-  <w:style w:type="character" w:customStyle="1" w:styleId="u3Char">
-    <w:name w:val="Đầu đề 3 Char"/>
-    <w:basedOn w:val="Phngmcinhcuaoanvn"/>
-    <w:link w:val="u3"/>
+  <w:style w:type="character" w:customStyle="1" w:styleId="Heading3Char">
+    <w:name w:val="Heading 3 Char"/>
+    <w:basedOn w:val="DefaultParagraphFont"/>
+    <w:link w:val="Heading3"/>
     <w:uiPriority w:val="9"/>
     <w:semiHidden/>
     <w:rsid w:val="00DC4BD7"/>
@@ -6115,8 +3768,8 @@
   </w:style>
   <w:style w:type="table" w:customStyle="1" w:styleId="BangThun11">
     <w:name w:val="Bảng Thuần 11"/>
-    <w:basedOn w:val="BangThngthng"/>
-    <w:next w:val="BangThun1"/>
+    <w:basedOn w:val="TableNormal"/>
+    <w:next w:val="PlainTable1"/>
     <w:uiPriority w:val="41"/>
     <w:rsid w:val="00454A36"/>
     <w:pPr>
@@ -6179,13 +3832,13 @@
   </w:style>
   <w:style w:type="paragraph" w:customStyle="1" w:styleId="Kiu3">
     <w:name w:val="Kiểu3"/>
-    <w:basedOn w:val="u3"/>
-    <w:next w:val="Binhthng"/>
+    <w:basedOn w:val="Heading3"/>
+    <w:next w:val="Normal"/>
     <w:qFormat/>
     <w:rsid w:val="00233413"/>
     <w:pPr>
       <w:numPr>
-        <w:numId w:val="42"/>
+        <w:numId w:val="3"/>
       </w:numPr>
       <w:spacing w:before="0"/>
       <w:outlineLvl w:val="3"/>
@@ -6197,11 +3850,11 @@
       <w:szCs w:val="22"/>
     </w:rPr>
   </w:style>
-  <w:style w:type="paragraph" w:styleId="ChuChuthich">
+  <w:style w:type="paragraph" w:styleId="CommentSubject">
     <w:name w:val="annotation subject"/>
-    <w:basedOn w:val="VnbanChuthich"/>
-    <w:next w:val="VnbanChuthich"/>
-    <w:link w:val="ChuChuthichChar"/>
+    <w:basedOn w:val="CommentText"/>
+    <w:next w:val="CommentText"/>
+    <w:link w:val="CommentSubjectChar"/>
     <w:uiPriority w:val="99"/>
     <w:semiHidden/>
     <w:unhideWhenUsed/>
@@ -6211,10 +3864,10 @@
       <w:bCs/>
     </w:rPr>
   </w:style>
-  <w:style w:type="character" w:customStyle="1" w:styleId="ChuChuthichChar">
-    <w:name w:val="Chủ đề Chú thích Char"/>
-    <w:basedOn w:val="VnbanChuthichChar"/>
-    <w:link w:val="ChuChuthich"/>
+  <w:style w:type="character" w:customStyle="1" w:styleId="CommentSubjectChar">
+    <w:name w:val="Comment Subject Char"/>
+    <w:basedOn w:val="CommentTextChar"/>
+    <w:link w:val="CommentSubject"/>
     <w:uiPriority w:val="99"/>
     <w:semiHidden/>
     <w:rsid w:val="00E52A50"/>
@@ -6227,10 +3880,10 @@
       <w:lang w:val="vi-VN"/>
     </w:rPr>
   </w:style>
-  <w:style w:type="paragraph" w:styleId="uMucluc">
+  <w:style w:type="paragraph" w:styleId="TOCHeading">
     <w:name w:val="TOC Heading"/>
-    <w:basedOn w:val="u1"/>
-    <w:next w:val="Binhthng"/>
+    <w:basedOn w:val="Heading1"/>
+    <w:next w:val="Normal"/>
     <w:uiPriority w:val="39"/>
     <w:unhideWhenUsed/>
     <w:qFormat/>
@@ -6247,10 +3900,10 @@
       <w:color w:val="2F5496" w:themeColor="accent1" w:themeShade="BF"/>
     </w:rPr>
   </w:style>
-  <w:style w:type="paragraph" w:styleId="Mucluc1">
+  <w:style w:type="paragraph" w:styleId="TOC1">
     <w:name w:val="toc 1"/>
-    <w:basedOn w:val="Binhthng"/>
-    <w:next w:val="Binhthng"/>
+    <w:basedOn w:val="Normal"/>
+    <w:next w:val="Normal"/>
     <w:autoRedefine/>
     <w:uiPriority w:val="39"/>
     <w:unhideWhenUsed/>
@@ -6267,10 +3920,10 @@
       <w:bCs/>
     </w:rPr>
   </w:style>
-  <w:style w:type="paragraph" w:styleId="Mucluc2">
+  <w:style w:type="paragraph" w:styleId="TOC2">
     <w:name w:val="toc 2"/>
-    <w:basedOn w:val="Binhthng"/>
-    <w:next w:val="Binhthng"/>
+    <w:basedOn w:val="Normal"/>
+    <w:next w:val="Normal"/>
     <w:autoRedefine/>
     <w:uiPriority w:val="39"/>
     <w:unhideWhenUsed/>
@@ -6280,10 +3933,10 @@
       <w:ind w:left="240"/>
     </w:pPr>
   </w:style>
-  <w:style w:type="paragraph" w:styleId="Mucluc3">
+  <w:style w:type="paragraph" w:styleId="TOC3">
     <w:name w:val="toc 3"/>
-    <w:basedOn w:val="Binhthng"/>
-    <w:next w:val="Binhthng"/>
+    <w:basedOn w:val="Normal"/>
+    <w:next w:val="Normal"/>
     <w:autoRedefine/>
     <w:uiPriority w:val="39"/>
     <w:unhideWhenUsed/>
@@ -6293,10 +3946,10 @@
       <w:ind w:left="480"/>
     </w:pPr>
   </w:style>
-  <w:style w:type="paragraph" w:styleId="Mucluc4">
+  <w:style w:type="paragraph" w:styleId="TOC4">
     <w:name w:val="toc 4"/>
-    <w:basedOn w:val="Binhthng"/>
-    <w:next w:val="Binhthng"/>
+    <w:basedOn w:val="Normal"/>
+    <w:next w:val="Normal"/>
     <w:autoRedefine/>
     <w:uiPriority w:val="39"/>
     <w:unhideWhenUsed/>
@@ -6306,10 +3959,10 @@
       <w:ind w:left="720"/>
     </w:pPr>
   </w:style>
-  <w:style w:type="paragraph" w:styleId="utrang">
+  <w:style w:type="paragraph" w:styleId="Header">
     <w:name w:val="header"/>
-    <w:basedOn w:val="Binhthng"/>
-    <w:link w:val="utrangChar"/>
+    <w:basedOn w:val="Normal"/>
+    <w:link w:val="HeaderChar"/>
     <w:uiPriority w:val="99"/>
     <w:unhideWhenUsed/>
     <w:rsid w:val="00E2651E"/>
@@ -6321,10 +3974,10 @@
       <w:spacing w:line="240" w:lineRule="auto"/>
     </w:pPr>
   </w:style>
-  <w:style w:type="character" w:customStyle="1" w:styleId="utrangChar">
-    <w:name w:val="Đầu trang Char"/>
-    <w:basedOn w:val="Phngmcinhcuaoanvn"/>
-    <w:link w:val="utrang"/>
+  <w:style w:type="character" w:customStyle="1" w:styleId="HeaderChar">
+    <w:name w:val="Header Char"/>
+    <w:basedOn w:val="DefaultParagraphFont"/>
+    <w:link w:val="Header"/>
     <w:uiPriority w:val="99"/>
     <w:rsid w:val="00E2651E"/>
     <w:rPr>
@@ -6333,10 +3986,10 @@
       <w:lang w:val="vi-VN"/>
     </w:rPr>
   </w:style>
-  <w:style w:type="paragraph" w:styleId="Chntrang">
+  <w:style w:type="paragraph" w:styleId="Footer">
     <w:name w:val="footer"/>
-    <w:basedOn w:val="Binhthng"/>
-    <w:link w:val="ChntrangChar"/>
+    <w:basedOn w:val="Normal"/>
+    <w:link w:val="FooterChar"/>
     <w:uiPriority w:val="99"/>
     <w:unhideWhenUsed/>
     <w:rsid w:val="00E2651E"/>
@@ -6348,10 +4001,10 @@
       <w:spacing w:line="240" w:lineRule="auto"/>
     </w:pPr>
   </w:style>
-  <w:style w:type="character" w:customStyle="1" w:styleId="ChntrangChar">
-    <w:name w:val="Chân trang Char"/>
-    <w:basedOn w:val="Phngmcinhcuaoanvn"/>
-    <w:link w:val="Chntrang"/>
+  <w:style w:type="character" w:customStyle="1" w:styleId="FooterChar">
+    <w:name w:val="Footer Char"/>
+    <w:basedOn w:val="DefaultParagraphFont"/>
+    <w:link w:val="Footer"/>
     <w:uiPriority w:val="99"/>
     <w:rsid w:val="00E2651E"/>
     <w:rPr>
@@ -6360,10 +4013,10 @@
       <w:lang w:val="vi-VN"/>
     </w:rPr>
   </w:style>
-  <w:style w:type="paragraph" w:styleId="Mucluc5">
+  <w:style w:type="paragraph" w:styleId="TOC5">
     <w:name w:val="toc 5"/>
-    <w:basedOn w:val="Binhthng"/>
-    <w:next w:val="Binhthng"/>
+    <w:basedOn w:val="Normal"/>
+    <w:next w:val="Normal"/>
     <w:autoRedefine/>
     <w:uiPriority w:val="39"/>
     <w:unhideWhenUsed/>
@@ -6381,10 +4034,10 @@
       <w14:ligatures w14:val="standardContextual"/>
     </w:rPr>
   </w:style>
-  <w:style w:type="paragraph" w:styleId="Mucluc6">
+  <w:style w:type="paragraph" w:styleId="TOC6">
     <w:name w:val="toc 6"/>
-    <w:basedOn w:val="Binhthng"/>
-    <w:next w:val="Binhthng"/>
+    <w:basedOn w:val="Normal"/>
+    <w:next w:val="Normal"/>
     <w:autoRedefine/>
     <w:uiPriority w:val="39"/>
     <w:unhideWhenUsed/>
@@ -6402,10 +4055,10 @@
       <w14:ligatures w14:val="standardContextual"/>
     </w:rPr>
   </w:style>
-  <w:style w:type="paragraph" w:styleId="Mucluc7">
+  <w:style w:type="paragraph" w:styleId="TOC7">
     <w:name w:val="toc 7"/>
-    <w:basedOn w:val="Binhthng"/>
-    <w:next w:val="Binhthng"/>
+    <w:basedOn w:val="Normal"/>
+    <w:next w:val="Normal"/>
     <w:autoRedefine/>
     <w:uiPriority w:val="39"/>
     <w:unhideWhenUsed/>
@@ -6423,10 +4076,10 @@
       <w14:ligatures w14:val="standardContextual"/>
     </w:rPr>
   </w:style>
-  <w:style w:type="paragraph" w:styleId="Mucluc8">
+  <w:style w:type="paragraph" w:styleId="TOC8">
     <w:name w:val="toc 8"/>
-    <w:basedOn w:val="Binhthng"/>
-    <w:next w:val="Binhthng"/>
+    <w:basedOn w:val="Normal"/>
+    <w:next w:val="Normal"/>
     <w:autoRedefine/>
     <w:uiPriority w:val="39"/>
     <w:unhideWhenUsed/>
@@ -6444,10 +4097,10 @@
       <w14:ligatures w14:val="standardContextual"/>
     </w:rPr>
   </w:style>
-  <w:style w:type="paragraph" w:styleId="Mucluc9">
+  <w:style w:type="paragraph" w:styleId="TOC9">
     <w:name w:val="toc 9"/>
-    <w:basedOn w:val="Binhthng"/>
-    <w:next w:val="Binhthng"/>
+    <w:basedOn w:val="Normal"/>
+    <w:next w:val="Normal"/>
     <w:autoRedefine/>
     <w:uiPriority w:val="39"/>
     <w:unhideWhenUsed/>
@@ -6465,9 +4118,9 @@
       <w14:ligatures w14:val="standardContextual"/>
     </w:rPr>
   </w:style>
-  <w:style w:type="character" w:styleId="cpChagiiquyt">
+  <w:style w:type="character" w:styleId="UnresolvedMention">
     <w:name w:val="Unresolved Mention"/>
-    <w:basedOn w:val="Phngmcinhcuaoanvn"/>
+    <w:basedOn w:val="DefaultParagraphFont"/>
     <w:uiPriority w:val="99"/>
     <w:semiHidden/>
     <w:unhideWhenUsed/>
@@ -6479,7 +4132,7 @@
   </w:style>
   <w:style w:type="character" w:styleId="FollowedHyperlink">
     <w:name w:val="FollowedHyperlink"/>
-    <w:basedOn w:val="Phngmcinhcuaoanvn"/>
+    <w:basedOn w:val="DefaultParagraphFont"/>
     <w:uiPriority w:val="99"/>
     <w:semiHidden/>
     <w:unhideWhenUsed/>

</xml_diff>

<commit_message>
Cau hinh ben chi nhanh 2 (mạng bên phải)
</commit_message>
<xml_diff>
--- a/BÀI BÁO ĐỒ ÁN CUỐI KÌ.docx
+++ b/BÀI BÁO ĐỒ ÁN CUỐI KÌ.docx
@@ -885,7 +885,7 @@
           <v:shape id="_x0000_i1025" type="#_x0000_t75" style="width:467.4pt;height:199.2pt" o:ole="">
             <v:imagedata r:id="rId9" o:title=""/>
           </v:shape>
-          <o:OLEObject Type="Embed" ProgID="Visio.Drawing.11" ShapeID="_x0000_i1025" DrawAspect="Content" ObjectID="_1794680603" r:id="rId10"/>
+          <o:OLEObject Type="Embed" ProgID="Visio.Drawing.11" ShapeID="_x0000_i1025" DrawAspect="Content" ObjectID="_1794682754" r:id="rId10"/>
         </w:object>
       </w:r>
     </w:p>
@@ -2402,12 +2402,842 @@
       </w:r>
     </w:p>
     <w:p>
+      <w:pPr>
+        <w:pBdr>
+          <w:bottom w:val="single" w:sz="6" w:space="1" w:color="auto"/>
+        </w:pBdr>
+      </w:pPr>
       <w:r>
         <w:t>Tương tự với PC ở phòng ban 2 thuộc Building 1.</w:t>
       </w:r>
     </w:p>
+    <w:p>
+      <w:r>
+        <w:t>Nhánh mạng bên phải (Chi nhánh 2):</w:t>
+      </w:r>
+    </w:p>
+    <w:p>
+      <w:r>
+        <w:t>Cấu hình VTP :</w:t>
+      </w:r>
+    </w:p>
+    <w:p>
+      <w:r>
+        <w:drawing>
+          <wp:inline distT="0" distB="0" distL="0" distR="0" wp14:anchorId="13C96ABC" wp14:editId="31105ABB">
+            <wp:extent cx="3619814" cy="769687"/>
+            <wp:effectExtent l="0" t="0" r="0" b="0"/>
+            <wp:docPr id="31" name="Picture 31"/>
+            <wp:cNvGraphicFramePr>
+              <a:graphicFrameLocks xmlns:a="http://schemas.openxmlformats.org/drawingml/2006/main" noChangeAspect="1"/>
+            </wp:cNvGraphicFramePr>
+            <a:graphic xmlns:a="http://schemas.openxmlformats.org/drawingml/2006/main">
+              <a:graphicData uri="http://schemas.openxmlformats.org/drawingml/2006/picture">
+                <pic:pic xmlns:pic="http://schemas.openxmlformats.org/drawingml/2006/picture">
+                  <pic:nvPicPr>
+                    <pic:cNvPr id="1" name=""/>
+                    <pic:cNvPicPr/>
+                  </pic:nvPicPr>
+                  <pic:blipFill>
+                    <a:blip r:embed="rId41"/>
+                    <a:stretch>
+                      <a:fillRect/>
+                    </a:stretch>
+                  </pic:blipFill>
+                  <pic:spPr>
+                    <a:xfrm>
+                      <a:off x="0" y="0"/>
+                      <a:ext cx="3619814" cy="769687"/>
+                    </a:xfrm>
+                    <a:prstGeom prst="rect">
+                      <a:avLst/>
+                    </a:prstGeom>
+                  </pic:spPr>
+                </pic:pic>
+              </a:graphicData>
+            </a:graphic>
+          </wp:inline>
+        </w:drawing>
+      </w:r>
+    </w:p>
+    <w:p>
+      <w:r>
+        <w:drawing>
+          <wp:inline distT="0" distB="0" distL="0" distR="0" wp14:anchorId="64381912" wp14:editId="5726A785">
+            <wp:extent cx="3292125" cy="708721"/>
+            <wp:effectExtent l="0" t="0" r="3810" b="0"/>
+            <wp:docPr id="32" name="Picture 32"/>
+            <wp:cNvGraphicFramePr>
+              <a:graphicFrameLocks xmlns:a="http://schemas.openxmlformats.org/drawingml/2006/main" noChangeAspect="1"/>
+            </wp:cNvGraphicFramePr>
+            <a:graphic xmlns:a="http://schemas.openxmlformats.org/drawingml/2006/main">
+              <a:graphicData uri="http://schemas.openxmlformats.org/drawingml/2006/picture">
+                <pic:pic xmlns:pic="http://schemas.openxmlformats.org/drawingml/2006/picture">
+                  <pic:nvPicPr>
+                    <pic:cNvPr id="1" name=""/>
+                    <pic:cNvPicPr/>
+                  </pic:nvPicPr>
+                  <pic:blipFill>
+                    <a:blip r:embed="rId42"/>
+                    <a:stretch>
+                      <a:fillRect/>
+                    </a:stretch>
+                  </pic:blipFill>
+                  <pic:spPr>
+                    <a:xfrm>
+                      <a:off x="0" y="0"/>
+                      <a:ext cx="3292125" cy="708721"/>
+                    </a:xfrm>
+                    <a:prstGeom prst="rect">
+                      <a:avLst/>
+                    </a:prstGeom>
+                  </pic:spPr>
+                </pic:pic>
+              </a:graphicData>
+            </a:graphic>
+          </wp:inline>
+        </w:drawing>
+      </w:r>
+    </w:p>
+    <w:p>
+      <w:r>
+        <w:t>Tương tự với 2 switch access còn lại</w:t>
+      </w:r>
+      <w:r>
+        <w:t xml:space="preserve"> </w:t>
+      </w:r>
+      <w:r>
+        <w:t xml:space="preserve">(từ trái qua phải </w:t>
+      </w:r>
+      <w:r>
+        <w:t>đặt tên là</w:t>
+      </w:r>
+      <w:r>
+        <w:t xml:space="preserve"> ACC_SW1</w:t>
+      </w:r>
+      <w:r>
+        <w:t>_RIGHT</w:t>
+      </w:r>
+      <w:r>
+        <w:t xml:space="preserve"> -&gt; ACC_SW3</w:t>
+      </w:r>
+      <w:r>
+        <w:t>_</w:t>
+      </w:r>
+      <w:r>
+        <w:t>RIGHT</w:t>
+      </w:r>
+      <w:r>
+        <w:t>)</w:t>
+      </w:r>
+      <w:r>
+        <w:t>.</w:t>
+      </w:r>
+    </w:p>
+    <w:p>
+      <w:r>
+        <w:t>Tạo VLAN trên CORE_SW, sau đó nó cũng quảng bá xuống các access switch:</w:t>
+      </w:r>
+    </w:p>
+    <w:p>
+      <w:r>
+        <w:drawing>
+          <wp:inline distT="0" distB="0" distL="0" distR="0" wp14:anchorId="58F4DF2F" wp14:editId="4522E42B">
+            <wp:extent cx="2560542" cy="358171"/>
+            <wp:effectExtent l="0" t="0" r="0" b="3810"/>
+            <wp:docPr id="33" name="Picture 33"/>
+            <wp:cNvGraphicFramePr>
+              <a:graphicFrameLocks xmlns:a="http://schemas.openxmlformats.org/drawingml/2006/main" noChangeAspect="1"/>
+            </wp:cNvGraphicFramePr>
+            <a:graphic xmlns:a="http://schemas.openxmlformats.org/drawingml/2006/main">
+              <a:graphicData uri="http://schemas.openxmlformats.org/drawingml/2006/picture">
+                <pic:pic xmlns:pic="http://schemas.openxmlformats.org/drawingml/2006/picture">
+                  <pic:nvPicPr>
+                    <pic:cNvPr id="1" name=""/>
+                    <pic:cNvPicPr/>
+                  </pic:nvPicPr>
+                  <pic:blipFill>
+                    <a:blip r:embed="rId43"/>
+                    <a:stretch>
+                      <a:fillRect/>
+                    </a:stretch>
+                  </pic:blipFill>
+                  <pic:spPr>
+                    <a:xfrm>
+                      <a:off x="0" y="0"/>
+                      <a:ext cx="2560542" cy="358171"/>
+                    </a:xfrm>
+                    <a:prstGeom prst="rect">
+                      <a:avLst/>
+                    </a:prstGeom>
+                  </pic:spPr>
+                </pic:pic>
+              </a:graphicData>
+            </a:graphic>
+          </wp:inline>
+        </w:drawing>
+      </w:r>
+    </w:p>
+    <w:p>
+      <w:r>
+        <w:t>Cấu hình trunk:</w:t>
+      </w:r>
+    </w:p>
+    <w:p>
+      <w:r>
+        <w:lastRenderedPageBreak/>
+        <w:drawing>
+          <wp:inline distT="0" distB="0" distL="0" distR="0" wp14:anchorId="3121DD5C" wp14:editId="7B35F2A0">
+            <wp:extent cx="6645216" cy="3398815"/>
+            <wp:effectExtent l="0" t="0" r="3810" b="0"/>
+            <wp:docPr id="35" name="Picture 35"/>
+            <wp:cNvGraphicFramePr>
+              <a:graphicFrameLocks xmlns:a="http://schemas.openxmlformats.org/drawingml/2006/main" noChangeAspect="1"/>
+            </wp:cNvGraphicFramePr>
+            <a:graphic xmlns:a="http://schemas.openxmlformats.org/drawingml/2006/main">
+              <a:graphicData uri="http://schemas.openxmlformats.org/drawingml/2006/picture">
+                <pic:pic xmlns:pic="http://schemas.openxmlformats.org/drawingml/2006/picture">
+                  <pic:nvPicPr>
+                    <pic:cNvPr id="1" name=""/>
+                    <pic:cNvPicPr/>
+                  </pic:nvPicPr>
+                  <pic:blipFill>
+                    <a:blip r:embed="rId44"/>
+                    <a:stretch>
+                      <a:fillRect/>
+                    </a:stretch>
+                  </pic:blipFill>
+                  <pic:spPr>
+                    <a:xfrm>
+                      <a:off x="0" y="0"/>
+                      <a:ext cx="6645216" cy="3398815"/>
+                    </a:xfrm>
+                    <a:prstGeom prst="rect">
+                      <a:avLst/>
+                    </a:prstGeom>
+                  </pic:spPr>
+                </pic:pic>
+              </a:graphicData>
+            </a:graphic>
+          </wp:inline>
+        </w:drawing>
+      </w:r>
+    </w:p>
+    <w:p>
+      <w:r>
+        <w:drawing>
+          <wp:inline distT="0" distB="0" distL="0" distR="0" wp14:anchorId="6AA6C5BF" wp14:editId="1AFD3097">
+            <wp:extent cx="2476715" cy="281964"/>
+            <wp:effectExtent l="0" t="0" r="0" b="3810"/>
+            <wp:docPr id="37" name="Picture 37"/>
+            <wp:cNvGraphicFramePr>
+              <a:graphicFrameLocks xmlns:a="http://schemas.openxmlformats.org/drawingml/2006/main" noChangeAspect="1"/>
+            </wp:cNvGraphicFramePr>
+            <a:graphic xmlns:a="http://schemas.openxmlformats.org/drawingml/2006/main">
+              <a:graphicData uri="http://schemas.openxmlformats.org/drawingml/2006/picture">
+                <pic:pic xmlns:pic="http://schemas.openxmlformats.org/drawingml/2006/picture">
+                  <pic:nvPicPr>
+                    <pic:cNvPr id="1" name=""/>
+                    <pic:cNvPicPr/>
+                  </pic:nvPicPr>
+                  <pic:blipFill>
+                    <a:blip r:embed="rId45"/>
+                    <a:stretch>
+                      <a:fillRect/>
+                    </a:stretch>
+                  </pic:blipFill>
+                  <pic:spPr>
+                    <a:xfrm>
+                      <a:off x="0" y="0"/>
+                      <a:ext cx="2476715" cy="281964"/>
+                    </a:xfrm>
+                    <a:prstGeom prst="rect">
+                      <a:avLst/>
+                    </a:prstGeom>
+                  </pic:spPr>
+                </pic:pic>
+              </a:graphicData>
+            </a:graphic>
+          </wp:inline>
+        </w:drawing>
+      </w:r>
+    </w:p>
+    <w:p>
+      <w:r>
+        <w:drawing>
+          <wp:inline distT="0" distB="0" distL="0" distR="0" wp14:anchorId="63B2E571" wp14:editId="61191649">
+            <wp:extent cx="2491956" cy="198137"/>
+            <wp:effectExtent l="0" t="0" r="3810" b="0"/>
+            <wp:docPr id="38" name="Picture 38"/>
+            <wp:cNvGraphicFramePr>
+              <a:graphicFrameLocks xmlns:a="http://schemas.openxmlformats.org/drawingml/2006/main" noChangeAspect="1"/>
+            </wp:cNvGraphicFramePr>
+            <a:graphic xmlns:a="http://schemas.openxmlformats.org/drawingml/2006/main">
+              <a:graphicData uri="http://schemas.openxmlformats.org/drawingml/2006/picture">
+                <pic:pic xmlns:pic="http://schemas.openxmlformats.org/drawingml/2006/picture">
+                  <pic:nvPicPr>
+                    <pic:cNvPr id="1" name=""/>
+                    <pic:cNvPicPr/>
+                  </pic:nvPicPr>
+                  <pic:blipFill>
+                    <a:blip r:embed="rId46"/>
+                    <a:stretch>
+                      <a:fillRect/>
+                    </a:stretch>
+                  </pic:blipFill>
+                  <pic:spPr>
+                    <a:xfrm>
+                      <a:off x="0" y="0"/>
+                      <a:ext cx="2491956" cy="198137"/>
+                    </a:xfrm>
+                    <a:prstGeom prst="rect">
+                      <a:avLst/>
+                    </a:prstGeom>
+                  </pic:spPr>
+                </pic:pic>
+              </a:graphicData>
+            </a:graphic>
+          </wp:inline>
+        </w:drawing>
+      </w:r>
+    </w:p>
+    <w:p>
+      <w:r>
+        <w:drawing>
+          <wp:inline distT="0" distB="0" distL="0" distR="0" wp14:anchorId="2FE58207" wp14:editId="12BA0782">
+            <wp:extent cx="2453853" cy="312447"/>
+            <wp:effectExtent l="0" t="0" r="3810" b="0"/>
+            <wp:docPr id="39" name="Picture 39"/>
+            <wp:cNvGraphicFramePr>
+              <a:graphicFrameLocks xmlns:a="http://schemas.openxmlformats.org/drawingml/2006/main" noChangeAspect="1"/>
+            </wp:cNvGraphicFramePr>
+            <a:graphic xmlns:a="http://schemas.openxmlformats.org/drawingml/2006/main">
+              <a:graphicData uri="http://schemas.openxmlformats.org/drawingml/2006/picture">
+                <pic:pic xmlns:pic="http://schemas.openxmlformats.org/drawingml/2006/picture">
+                  <pic:nvPicPr>
+                    <pic:cNvPr id="1" name=""/>
+                    <pic:cNvPicPr/>
+                  </pic:nvPicPr>
+                  <pic:blipFill>
+                    <a:blip r:embed="rId47"/>
+                    <a:stretch>
+                      <a:fillRect/>
+                    </a:stretch>
+                  </pic:blipFill>
+                  <pic:spPr>
+                    <a:xfrm>
+                      <a:off x="0" y="0"/>
+                      <a:ext cx="2453853" cy="312447"/>
+                    </a:xfrm>
+                    <a:prstGeom prst="rect">
+                      <a:avLst/>
+                    </a:prstGeom>
+                  </pic:spPr>
+                </pic:pic>
+              </a:graphicData>
+            </a:graphic>
+          </wp:inline>
+        </w:drawing>
+      </w:r>
+    </w:p>
+    <w:p>
+      <w:r>
+        <w:t>Xác nhận lại các VTP Client đã nhận được các VLAN đã định nghĩa trên CORE SWITCH:</w:t>
+      </w:r>
+    </w:p>
+    <w:p>
+      <w:r>
+        <w:drawing>
+          <wp:inline distT="0" distB="0" distL="0" distR="0" wp14:anchorId="4E202FA5" wp14:editId="43D0B23F">
+            <wp:extent cx="4740051" cy="2339543"/>
+            <wp:effectExtent l="0" t="0" r="3810" b="3810"/>
+            <wp:docPr id="40" name="Picture 40"/>
+            <wp:cNvGraphicFramePr>
+              <a:graphicFrameLocks xmlns:a="http://schemas.openxmlformats.org/drawingml/2006/main" noChangeAspect="1"/>
+            </wp:cNvGraphicFramePr>
+            <a:graphic xmlns:a="http://schemas.openxmlformats.org/drawingml/2006/main">
+              <a:graphicData uri="http://schemas.openxmlformats.org/drawingml/2006/picture">
+                <pic:pic xmlns:pic="http://schemas.openxmlformats.org/drawingml/2006/picture">
+                  <pic:nvPicPr>
+                    <pic:cNvPr id="1" name=""/>
+                    <pic:cNvPicPr/>
+                  </pic:nvPicPr>
+                  <pic:blipFill>
+                    <a:blip r:embed="rId48"/>
+                    <a:stretch>
+                      <a:fillRect/>
+                    </a:stretch>
+                  </pic:blipFill>
+                  <pic:spPr>
+                    <a:xfrm>
+                      <a:off x="0" y="0"/>
+                      <a:ext cx="4740051" cy="2339543"/>
+                    </a:xfrm>
+                    <a:prstGeom prst="rect">
+                      <a:avLst/>
+                    </a:prstGeom>
+                  </pic:spPr>
+                </pic:pic>
+              </a:graphicData>
+            </a:graphic>
+          </wp:inline>
+        </w:drawing>
+      </w:r>
+    </w:p>
+    <w:p/>
+    <w:p>
+      <w:r>
+        <w:t>Cấu hình các cổng access:</w:t>
+      </w:r>
+    </w:p>
+    <w:p>
+      <w:r>
+        <w:drawing>
+          <wp:inline distT="0" distB="0" distL="0" distR="0" wp14:anchorId="2509B784" wp14:editId="00D1F8D5">
+            <wp:extent cx="2827265" cy="365792"/>
+            <wp:effectExtent l="0" t="0" r="0" b="0"/>
+            <wp:docPr id="41" name="Picture 41"/>
+            <wp:cNvGraphicFramePr>
+              <a:graphicFrameLocks xmlns:a="http://schemas.openxmlformats.org/drawingml/2006/main" noChangeAspect="1"/>
+            </wp:cNvGraphicFramePr>
+            <a:graphic xmlns:a="http://schemas.openxmlformats.org/drawingml/2006/main">
+              <a:graphicData uri="http://schemas.openxmlformats.org/drawingml/2006/picture">
+                <pic:pic xmlns:pic="http://schemas.openxmlformats.org/drawingml/2006/picture">
+                  <pic:nvPicPr>
+                    <pic:cNvPr id="1" name=""/>
+                    <pic:cNvPicPr/>
+                  </pic:nvPicPr>
+                  <pic:blipFill>
+                    <a:blip r:embed="rId49"/>
+                    <a:stretch>
+                      <a:fillRect/>
+                    </a:stretch>
+                  </pic:blipFill>
+                  <pic:spPr>
+                    <a:xfrm>
+                      <a:off x="0" y="0"/>
+                      <a:ext cx="2827265" cy="365792"/>
+                    </a:xfrm>
+                    <a:prstGeom prst="rect">
+                      <a:avLst/>
+                    </a:prstGeom>
+                  </pic:spPr>
+                </pic:pic>
+              </a:graphicData>
+            </a:graphic>
+          </wp:inline>
+        </w:drawing>
+      </w:r>
+    </w:p>
+    <w:p>
+      <w:r>
+        <w:drawing>
+          <wp:inline distT="0" distB="0" distL="0" distR="0" wp14:anchorId="7CBBA4B5" wp14:editId="45AA9C21">
+            <wp:extent cx="3055885" cy="365792"/>
+            <wp:effectExtent l="0" t="0" r="0" b="0"/>
+            <wp:docPr id="42" name="Picture 42"/>
+            <wp:cNvGraphicFramePr>
+              <a:graphicFrameLocks xmlns:a="http://schemas.openxmlformats.org/drawingml/2006/main" noChangeAspect="1"/>
+            </wp:cNvGraphicFramePr>
+            <a:graphic xmlns:a="http://schemas.openxmlformats.org/drawingml/2006/main">
+              <a:graphicData uri="http://schemas.openxmlformats.org/drawingml/2006/picture">
+                <pic:pic xmlns:pic="http://schemas.openxmlformats.org/drawingml/2006/picture">
+                  <pic:nvPicPr>
+                    <pic:cNvPr id="1" name=""/>
+                    <pic:cNvPicPr/>
+                  </pic:nvPicPr>
+                  <pic:blipFill>
+                    <a:blip r:embed="rId50"/>
+                    <a:stretch>
+                      <a:fillRect/>
+                    </a:stretch>
+                  </pic:blipFill>
+                  <pic:spPr>
+                    <a:xfrm>
+                      <a:off x="0" y="0"/>
+                      <a:ext cx="3055885" cy="365792"/>
+                    </a:xfrm>
+                    <a:prstGeom prst="rect">
+                      <a:avLst/>
+                    </a:prstGeom>
+                  </pic:spPr>
+                </pic:pic>
+              </a:graphicData>
+            </a:graphic>
+          </wp:inline>
+        </w:drawing>
+      </w:r>
+    </w:p>
+    <w:p>
+      <w:r>
+        <w:lastRenderedPageBreak/>
+        <w:drawing>
+          <wp:inline distT="0" distB="0" distL="0" distR="0" wp14:anchorId="7B2A6C69" wp14:editId="258DF760">
+            <wp:extent cx="3353091" cy="365792"/>
+            <wp:effectExtent l="0" t="0" r="0" b="0"/>
+            <wp:docPr id="43" name="Picture 43"/>
+            <wp:cNvGraphicFramePr>
+              <a:graphicFrameLocks xmlns:a="http://schemas.openxmlformats.org/drawingml/2006/main" noChangeAspect="1"/>
+            </wp:cNvGraphicFramePr>
+            <a:graphic xmlns:a="http://schemas.openxmlformats.org/drawingml/2006/main">
+              <a:graphicData uri="http://schemas.openxmlformats.org/drawingml/2006/picture">
+                <pic:pic xmlns:pic="http://schemas.openxmlformats.org/drawingml/2006/picture">
+                  <pic:nvPicPr>
+                    <pic:cNvPr id="1" name=""/>
+                    <pic:cNvPicPr/>
+                  </pic:nvPicPr>
+                  <pic:blipFill>
+                    <a:blip r:embed="rId51"/>
+                    <a:stretch>
+                      <a:fillRect/>
+                    </a:stretch>
+                  </pic:blipFill>
+                  <pic:spPr>
+                    <a:xfrm>
+                      <a:off x="0" y="0"/>
+                      <a:ext cx="3353091" cy="365792"/>
+                    </a:xfrm>
+                    <a:prstGeom prst="rect">
+                      <a:avLst/>
+                    </a:prstGeom>
+                  </pic:spPr>
+                </pic:pic>
+              </a:graphicData>
+            </a:graphic>
+          </wp:inline>
+        </w:drawing>
+      </w:r>
+    </w:p>
+    <w:p>
+      <w:r>
+        <w:t>Cấu hình cấp phát ip động:</w:t>
+      </w:r>
+    </w:p>
+    <w:p>
+      <w:r>
+        <w:t>Mở tính năng ip routing trên CORE SWITCH</w:t>
+      </w:r>
+      <w:r>
+        <w:t xml:space="preserve"> và cấu hình</w:t>
+      </w:r>
+      <w:r>
+        <w:t xml:space="preserve"> địa chỉ ip,</w:t>
+      </w:r>
+      <w:r>
+        <w:t xml:space="preserve"> ip helper address để xin ip tới đúng DHCP SERVER của chi nhánh này:</w:t>
+      </w:r>
+      <w:r>
+        <w:br/>
+      </w:r>
+      <w:r>
+        <w:drawing>
+          <wp:inline distT="0" distB="0" distL="0" distR="0" wp14:anchorId="5988A1E8" wp14:editId="69B81F2A">
+            <wp:extent cx="6149873" cy="3063505"/>
+            <wp:effectExtent l="0" t="0" r="3810" b="3810"/>
+            <wp:docPr id="44" name="Picture 44"/>
+            <wp:cNvGraphicFramePr>
+              <a:graphicFrameLocks xmlns:a="http://schemas.openxmlformats.org/drawingml/2006/main" noChangeAspect="1"/>
+            </wp:cNvGraphicFramePr>
+            <a:graphic xmlns:a="http://schemas.openxmlformats.org/drawingml/2006/main">
+              <a:graphicData uri="http://schemas.openxmlformats.org/drawingml/2006/picture">
+                <pic:pic xmlns:pic="http://schemas.openxmlformats.org/drawingml/2006/picture">
+                  <pic:nvPicPr>
+                    <pic:cNvPr id="1" name=""/>
+                    <pic:cNvPicPr/>
+                  </pic:nvPicPr>
+                  <pic:blipFill>
+                    <a:blip r:embed="rId52"/>
+                    <a:stretch>
+                      <a:fillRect/>
+                    </a:stretch>
+                  </pic:blipFill>
+                  <pic:spPr>
+                    <a:xfrm>
+                      <a:off x="0" y="0"/>
+                      <a:ext cx="6149873" cy="3063505"/>
+                    </a:xfrm>
+                    <a:prstGeom prst="rect">
+                      <a:avLst/>
+                    </a:prstGeom>
+                  </pic:spPr>
+                </pic:pic>
+              </a:graphicData>
+            </a:graphic>
+          </wp:inline>
+        </w:drawing>
+      </w:r>
+    </w:p>
+    <w:p>
+      <w:r>
+        <w:drawing>
+          <wp:inline distT="0" distB="0" distL="0" distR="0" wp14:anchorId="4FC06229" wp14:editId="2282A2DA">
+            <wp:extent cx="4099915" cy="899238"/>
+            <wp:effectExtent l="0" t="0" r="0" b="0"/>
+            <wp:docPr id="45" name="Picture 45"/>
+            <wp:cNvGraphicFramePr>
+              <a:graphicFrameLocks xmlns:a="http://schemas.openxmlformats.org/drawingml/2006/main" noChangeAspect="1"/>
+            </wp:cNvGraphicFramePr>
+            <a:graphic xmlns:a="http://schemas.openxmlformats.org/drawingml/2006/main">
+              <a:graphicData uri="http://schemas.openxmlformats.org/drawingml/2006/picture">
+                <pic:pic xmlns:pic="http://schemas.openxmlformats.org/drawingml/2006/picture">
+                  <pic:nvPicPr>
+                    <pic:cNvPr id="1" name=""/>
+                    <pic:cNvPicPr/>
+                  </pic:nvPicPr>
+                  <pic:blipFill>
+                    <a:blip r:embed="rId53"/>
+                    <a:stretch>
+                      <a:fillRect/>
+                    </a:stretch>
+                  </pic:blipFill>
+                  <pic:spPr>
+                    <a:xfrm>
+                      <a:off x="0" y="0"/>
+                      <a:ext cx="4099915" cy="899238"/>
+                    </a:xfrm>
+                    <a:prstGeom prst="rect">
+                      <a:avLst/>
+                    </a:prstGeom>
+                  </pic:spPr>
+                </pic:pic>
+              </a:graphicData>
+            </a:graphic>
+          </wp:inline>
+        </w:drawing>
+      </w:r>
+    </w:p>
+    <w:p>
+      <w:r>
+        <w:t>Đặt ip cho gateway của DHCP Server:</w:t>
+      </w:r>
+    </w:p>
+    <w:p>
+      <w:r>
+        <w:drawing>
+          <wp:inline distT="0" distB="0" distL="0" distR="0" wp14:anchorId="1E640141" wp14:editId="7D90DA13">
+            <wp:extent cx="6386113" cy="1821338"/>
+            <wp:effectExtent l="0" t="0" r="0" b="7620"/>
+            <wp:docPr id="47" name="Picture 47"/>
+            <wp:cNvGraphicFramePr>
+              <a:graphicFrameLocks xmlns:a="http://schemas.openxmlformats.org/drawingml/2006/main" noChangeAspect="1"/>
+            </wp:cNvGraphicFramePr>
+            <a:graphic xmlns:a="http://schemas.openxmlformats.org/drawingml/2006/main">
+              <a:graphicData uri="http://schemas.openxmlformats.org/drawingml/2006/picture">
+                <pic:pic xmlns:pic="http://schemas.openxmlformats.org/drawingml/2006/picture">
+                  <pic:nvPicPr>
+                    <pic:cNvPr id="1" name=""/>
+                    <pic:cNvPicPr/>
+                  </pic:nvPicPr>
+                  <pic:blipFill>
+                    <a:blip r:embed="rId54"/>
+                    <a:stretch>
+                      <a:fillRect/>
+                    </a:stretch>
+                  </pic:blipFill>
+                  <pic:spPr>
+                    <a:xfrm>
+                      <a:off x="0" y="0"/>
+                      <a:ext cx="6386113" cy="1821338"/>
+                    </a:xfrm>
+                    <a:prstGeom prst="rect">
+                      <a:avLst/>
+                    </a:prstGeom>
+                  </pic:spPr>
+                </pic:pic>
+              </a:graphicData>
+            </a:graphic>
+          </wp:inline>
+        </w:drawing>
+      </w:r>
+    </w:p>
+    <w:p>
+      <w:r>
+        <w:t>Lấy một PC kiểm tra nhận DHCP được chưa:</w:t>
+      </w:r>
+    </w:p>
+    <w:p>
+      <w:r>
+        <w:lastRenderedPageBreak/>
+        <w:drawing>
+          <wp:inline distT="0" distB="0" distL="0" distR="0" wp14:anchorId="5E3EF1DF" wp14:editId="2FD1CEEE">
+            <wp:extent cx="4671465" cy="1798476"/>
+            <wp:effectExtent l="0" t="0" r="0" b="0"/>
+            <wp:docPr id="48" name="Picture 48"/>
+            <wp:cNvGraphicFramePr>
+              <a:graphicFrameLocks xmlns:a="http://schemas.openxmlformats.org/drawingml/2006/main" noChangeAspect="1"/>
+            </wp:cNvGraphicFramePr>
+            <a:graphic xmlns:a="http://schemas.openxmlformats.org/drawingml/2006/main">
+              <a:graphicData uri="http://schemas.openxmlformats.org/drawingml/2006/picture">
+                <pic:pic xmlns:pic="http://schemas.openxmlformats.org/drawingml/2006/picture">
+                  <pic:nvPicPr>
+                    <pic:cNvPr id="1" name=""/>
+                    <pic:cNvPicPr/>
+                  </pic:nvPicPr>
+                  <pic:blipFill>
+                    <a:blip r:embed="rId55"/>
+                    <a:stretch>
+                      <a:fillRect/>
+                    </a:stretch>
+                  </pic:blipFill>
+                  <pic:spPr>
+                    <a:xfrm>
+                      <a:off x="0" y="0"/>
+                      <a:ext cx="4671465" cy="1798476"/>
+                    </a:xfrm>
+                    <a:prstGeom prst="rect">
+                      <a:avLst/>
+                    </a:prstGeom>
+                  </pic:spPr>
+                </pic:pic>
+              </a:graphicData>
+            </a:graphic>
+          </wp:inline>
+        </w:drawing>
+      </w:r>
+    </w:p>
+    <w:p>
+      <w:pPr>
+        <w:pStyle w:val="ListParagraph"/>
+        <w:numPr>
+          <w:ilvl w:val="0"/>
+          <w:numId w:val="6"/>
+        </w:numPr>
+      </w:pPr>
+      <w:r>
+        <w:t>Kết quả thành công!</w:t>
+      </w:r>
+    </w:p>
+    <w:p>
+      <w:pPr>
+        <w:pStyle w:val="ListParagraph"/>
+        <w:ind w:left="933" w:firstLine="0"/>
+      </w:pPr>
+      <w:r>
+        <w:drawing>
+          <wp:inline distT="0" distB="0" distL="0" distR="0" wp14:anchorId="0CFF2C17" wp14:editId="344B182B">
+            <wp:extent cx="3711262" cy="518205"/>
+            <wp:effectExtent l="0" t="0" r="3810" b="0"/>
+            <wp:docPr id="49" name="Picture 49"/>
+            <wp:cNvGraphicFramePr>
+              <a:graphicFrameLocks xmlns:a="http://schemas.openxmlformats.org/drawingml/2006/main" noChangeAspect="1"/>
+            </wp:cNvGraphicFramePr>
+            <a:graphic xmlns:a="http://schemas.openxmlformats.org/drawingml/2006/main">
+              <a:graphicData uri="http://schemas.openxmlformats.org/drawingml/2006/picture">
+                <pic:pic xmlns:pic="http://schemas.openxmlformats.org/drawingml/2006/picture">
+                  <pic:nvPicPr>
+                    <pic:cNvPr id="1" name=""/>
+                    <pic:cNvPicPr/>
+                  </pic:nvPicPr>
+                  <pic:blipFill>
+                    <a:blip r:embed="rId56"/>
+                    <a:stretch>
+                      <a:fillRect/>
+                    </a:stretch>
+                  </pic:blipFill>
+                  <pic:spPr>
+                    <a:xfrm>
+                      <a:off x="0" y="0"/>
+                      <a:ext cx="3711262" cy="518205"/>
+                    </a:xfrm>
+                    <a:prstGeom prst="rect">
+                      <a:avLst/>
+                    </a:prstGeom>
+                  </pic:spPr>
+                </pic:pic>
+              </a:graphicData>
+            </a:graphic>
+          </wp:inline>
+        </w:drawing>
+      </w:r>
+    </w:p>
+    <w:p>
+      <w:pPr>
+        <w:pStyle w:val="ListParagraph"/>
+        <w:ind w:left="933" w:firstLine="0"/>
+      </w:pPr>
+      <w:r>
+        <w:drawing>
+          <wp:inline distT="0" distB="0" distL="0" distR="0" wp14:anchorId="4D5BD44C" wp14:editId="56EC360F">
+            <wp:extent cx="4503810" cy="1455546"/>
+            <wp:effectExtent l="0" t="0" r="0" b="0"/>
+            <wp:docPr id="50" name="Picture 50"/>
+            <wp:cNvGraphicFramePr>
+              <a:graphicFrameLocks xmlns:a="http://schemas.openxmlformats.org/drawingml/2006/main" noChangeAspect="1"/>
+            </wp:cNvGraphicFramePr>
+            <a:graphic xmlns:a="http://schemas.openxmlformats.org/drawingml/2006/main">
+              <a:graphicData uri="http://schemas.openxmlformats.org/drawingml/2006/picture">
+                <pic:pic xmlns:pic="http://schemas.openxmlformats.org/drawingml/2006/picture">
+                  <pic:nvPicPr>
+                    <pic:cNvPr id="1" name=""/>
+                    <pic:cNvPicPr/>
+                  </pic:nvPicPr>
+                  <pic:blipFill>
+                    <a:blip r:embed="rId57"/>
+                    <a:stretch>
+                      <a:fillRect/>
+                    </a:stretch>
+                  </pic:blipFill>
+                  <pic:spPr>
+                    <a:xfrm>
+                      <a:off x="0" y="0"/>
+                      <a:ext cx="4503810" cy="1455546"/>
+                    </a:xfrm>
+                    <a:prstGeom prst="rect">
+                      <a:avLst/>
+                    </a:prstGeom>
+                  </pic:spPr>
+                </pic:pic>
+              </a:graphicData>
+            </a:graphic>
+          </wp:inline>
+        </w:drawing>
+      </w:r>
+    </w:p>
+    <w:p>
+      <w:pPr>
+        <w:pStyle w:val="ListParagraph"/>
+        <w:ind w:left="933" w:firstLine="0"/>
+      </w:pPr>
+      <w:r>
+        <w:drawing>
+          <wp:inline distT="0" distB="0" distL="0" distR="0" wp14:anchorId="163194A5" wp14:editId="072049FF">
+            <wp:extent cx="5646909" cy="1760373"/>
+            <wp:effectExtent l="0" t="0" r="0" b="0"/>
+            <wp:docPr id="51" name="Picture 51"/>
+            <wp:cNvGraphicFramePr>
+              <a:graphicFrameLocks xmlns:a="http://schemas.openxmlformats.org/drawingml/2006/main" noChangeAspect="1"/>
+            </wp:cNvGraphicFramePr>
+            <a:graphic xmlns:a="http://schemas.openxmlformats.org/drawingml/2006/main">
+              <a:graphicData uri="http://schemas.openxmlformats.org/drawingml/2006/picture">
+                <pic:pic xmlns:pic="http://schemas.openxmlformats.org/drawingml/2006/picture">
+                  <pic:nvPicPr>
+                    <pic:cNvPr id="1" name=""/>
+                    <pic:cNvPicPr/>
+                  </pic:nvPicPr>
+                  <pic:blipFill>
+                    <a:blip r:embed="rId58"/>
+                    <a:stretch>
+                      <a:fillRect/>
+                    </a:stretch>
+                  </pic:blipFill>
+                  <pic:spPr>
+                    <a:xfrm>
+                      <a:off x="0" y="0"/>
+                      <a:ext cx="5646909" cy="1760373"/>
+                    </a:xfrm>
+                    <a:prstGeom prst="rect">
+                      <a:avLst/>
+                    </a:prstGeom>
+                  </pic:spPr>
+                </pic:pic>
+              </a:graphicData>
+            </a:graphic>
+          </wp:inline>
+        </w:drawing>
+      </w:r>
+    </w:p>
     <w:sectPr>
-      <w:footerReference w:type="default" r:id="rId41"/>
+      <w:footerReference w:type="default" r:id="rId59"/>
       <w:pgSz w:w="11907" w:h="16840" w:code="9"/>
       <w:pgMar w:top="573" w:right="289" w:bottom="573" w:left="289" w:header="720" w:footer="720" w:gutter="0"/>
       <w:pgNumType w:start="1"/>
@@ -2601,6 +3431,118 @@
     </w:lvl>
   </w:abstractNum>
   <w:abstractNum w:abstractNumId="1" w15:restartNumberingAfterBreak="0">
+    <w:nsid w:val="1F6E063B"/>
+    <w:multiLevelType w:val="hybridMultilevel"/>
+    <w:tmpl w:val="9D9E223A"/>
+    <w:lvl w:ilvl="0" w:tplc="27E61908">
+      <w:numFmt w:val="bullet"/>
+      <w:lvlText w:val=""/>
+      <w:lvlJc w:val="left"/>
+      <w:pPr>
+        <w:ind w:left="933" w:hanging="360"/>
+      </w:pPr>
+      <w:rPr>
+        <w:rFonts w:ascii="Wingdings" w:eastAsia="Calibri" w:hAnsi="Wingdings" w:cs="Times New Roman" w:hint="default"/>
+      </w:rPr>
+    </w:lvl>
+    <w:lvl w:ilvl="1" w:tplc="04090003" w:tentative="1">
+      <w:start w:val="1"/>
+      <w:numFmt w:val="bullet"/>
+      <w:lvlText w:val="o"/>
+      <w:lvlJc w:val="left"/>
+      <w:pPr>
+        <w:ind w:left="1653" w:hanging="360"/>
+      </w:pPr>
+      <w:rPr>
+        <w:rFonts w:ascii="Courier New" w:hAnsi="Courier New" w:cs="Courier New" w:hint="default"/>
+      </w:rPr>
+    </w:lvl>
+    <w:lvl w:ilvl="2" w:tplc="04090005" w:tentative="1">
+      <w:start w:val="1"/>
+      <w:numFmt w:val="bullet"/>
+      <w:lvlText w:val=""/>
+      <w:lvlJc w:val="left"/>
+      <w:pPr>
+        <w:ind w:left="2373" w:hanging="360"/>
+      </w:pPr>
+      <w:rPr>
+        <w:rFonts w:ascii="Wingdings" w:hAnsi="Wingdings" w:hint="default"/>
+      </w:rPr>
+    </w:lvl>
+    <w:lvl w:ilvl="3" w:tplc="04090001" w:tentative="1">
+      <w:start w:val="1"/>
+      <w:numFmt w:val="bullet"/>
+      <w:lvlText w:val=""/>
+      <w:lvlJc w:val="left"/>
+      <w:pPr>
+        <w:ind w:left="3093" w:hanging="360"/>
+      </w:pPr>
+      <w:rPr>
+        <w:rFonts w:ascii="Symbol" w:hAnsi="Symbol" w:hint="default"/>
+      </w:rPr>
+    </w:lvl>
+    <w:lvl w:ilvl="4" w:tplc="04090003" w:tentative="1">
+      <w:start w:val="1"/>
+      <w:numFmt w:val="bullet"/>
+      <w:lvlText w:val="o"/>
+      <w:lvlJc w:val="left"/>
+      <w:pPr>
+        <w:ind w:left="3813" w:hanging="360"/>
+      </w:pPr>
+      <w:rPr>
+        <w:rFonts w:ascii="Courier New" w:hAnsi="Courier New" w:cs="Courier New" w:hint="default"/>
+      </w:rPr>
+    </w:lvl>
+    <w:lvl w:ilvl="5" w:tplc="04090005" w:tentative="1">
+      <w:start w:val="1"/>
+      <w:numFmt w:val="bullet"/>
+      <w:lvlText w:val=""/>
+      <w:lvlJc w:val="left"/>
+      <w:pPr>
+        <w:ind w:left="4533" w:hanging="360"/>
+      </w:pPr>
+      <w:rPr>
+        <w:rFonts w:ascii="Wingdings" w:hAnsi="Wingdings" w:hint="default"/>
+      </w:rPr>
+    </w:lvl>
+    <w:lvl w:ilvl="6" w:tplc="04090001" w:tentative="1">
+      <w:start w:val="1"/>
+      <w:numFmt w:val="bullet"/>
+      <w:lvlText w:val=""/>
+      <w:lvlJc w:val="left"/>
+      <w:pPr>
+        <w:ind w:left="5253" w:hanging="360"/>
+      </w:pPr>
+      <w:rPr>
+        <w:rFonts w:ascii="Symbol" w:hAnsi="Symbol" w:hint="default"/>
+      </w:rPr>
+    </w:lvl>
+    <w:lvl w:ilvl="7" w:tplc="04090003" w:tentative="1">
+      <w:start w:val="1"/>
+      <w:numFmt w:val="bullet"/>
+      <w:lvlText w:val="o"/>
+      <w:lvlJc w:val="left"/>
+      <w:pPr>
+        <w:ind w:left="5973" w:hanging="360"/>
+      </w:pPr>
+      <w:rPr>
+        <w:rFonts w:ascii="Courier New" w:hAnsi="Courier New" w:cs="Courier New" w:hint="default"/>
+      </w:rPr>
+    </w:lvl>
+    <w:lvl w:ilvl="8" w:tplc="04090005" w:tentative="1">
+      <w:start w:val="1"/>
+      <w:numFmt w:val="bullet"/>
+      <w:lvlText w:val=""/>
+      <w:lvlJc w:val="left"/>
+      <w:pPr>
+        <w:ind w:left="6693" w:hanging="360"/>
+      </w:pPr>
+      <w:rPr>
+        <w:rFonts w:ascii="Wingdings" w:hAnsi="Wingdings" w:hint="default"/>
+      </w:rPr>
+    </w:lvl>
+  </w:abstractNum>
+  <w:abstractNum w:abstractNumId="2" w15:restartNumberingAfterBreak="0">
     <w:nsid w:val="44DF61E3"/>
     <w:multiLevelType w:val="multilevel"/>
     <w:tmpl w:val="F5D80F04"/>
@@ -2718,7 +3660,7 @@
       </w:pPr>
     </w:lvl>
   </w:abstractNum>
-  <w:abstractNum w:abstractNumId="2" w15:restartNumberingAfterBreak="0">
+  <w:abstractNum w:abstractNumId="3" w15:restartNumberingAfterBreak="0">
     <w:nsid w:val="597E7054"/>
     <w:multiLevelType w:val="hybridMultilevel"/>
     <w:tmpl w:val="F336F4FE"/>
@@ -2810,7 +3752,7 @@
       </w:pPr>
     </w:lvl>
   </w:abstractNum>
-  <w:abstractNum w:abstractNumId="3" w15:restartNumberingAfterBreak="0">
+  <w:abstractNum w:abstractNumId="4" w15:restartNumberingAfterBreak="0">
     <w:nsid w:val="7E374AA2"/>
     <w:multiLevelType w:val="hybridMultilevel"/>
     <w:tmpl w:val="C9624D4C"/>
@@ -2923,24 +3865,27 @@
     </w:lvl>
   </w:abstractNum>
   <w:num w:numId="1">
-    <w:abstractNumId w:val="1"/>
+    <w:abstractNumId w:val="2"/>
   </w:num>
   <w:num w:numId="2">
-    <w:abstractNumId w:val="2"/>
+    <w:abstractNumId w:val="3"/>
   </w:num>
   <w:num w:numId="3">
     <w:abstractNumId w:val="0"/>
   </w:num>
   <w:num w:numId="4">
-    <w:abstractNumId w:val="3"/>
+    <w:abstractNumId w:val="4"/>
   </w:num>
   <w:num w:numId="5">
-    <w:abstractNumId w:val="2"/>
+    <w:abstractNumId w:val="3"/>
     <w:lvlOverride w:ilvl="0">
       <w:startOverride w:val="1"/>
     </w:lvlOverride>
   </w:num>
-  <w:numIdMacAtCleanup w:val="5"/>
+  <w:num w:numId="6">
+    <w:abstractNumId w:val="1"/>
+  </w:num>
+  <w:numIdMacAtCleanup w:val="6"/>
 </w:numbering>
 </file>
 

</xml_diff>

<commit_message>
cau hinh NAT va hoan thanh cấu hình cơ bản cho cả 2 chi nhánh
</commit_message>
<xml_diff>
--- a/BÀI BÁO ĐỒ ÁN CUỐI KÌ.docx
+++ b/BÀI BÁO ĐỒ ÁN CUỐI KÌ.docx
@@ -882,10 +882,10 @@
             <v:path o:extrusionok="f" gradientshapeok="t" o:connecttype="rect"/>
             <o:lock v:ext="edit" aspectratio="t"/>
           </v:shapetype>
-          <v:shape id="_x0000_i1025" type="#_x0000_t75" style="width:467.4pt;height:199.2pt" o:ole="">
+          <v:shape id="_x0000_i1025" type="#_x0000_t75" style="width:467.5pt;height:199pt" o:ole="">
             <v:imagedata r:id="rId9" o:title=""/>
           </v:shape>
-          <o:OLEObject Type="Embed" ProgID="Visio.Drawing.11" ShapeID="_x0000_i1025" DrawAspect="Content" ObjectID="_1794682754" r:id="rId10"/>
+          <o:OLEObject Type="Embed" ProgID="Visio.Drawing.11" ShapeID="_x0000_i1025" DrawAspect="Content" ObjectID="_1794686879" r:id="rId10"/>
         </w:object>
       </w:r>
     </w:p>
@@ -2412,6 +2412,104 @@
       </w:r>
     </w:p>
     <w:p>
+      <w:pPr>
+        <w:pBdr>
+          <w:bottom w:val="single" w:sz="6" w:space="1" w:color="auto"/>
+        </w:pBdr>
+      </w:pPr>
+      <w:r>
+        <w:t>Cấu hình ACL để các máy nội bộ truy cập được ra ngoài internet (sau này cấu hình NAT) và tới các Server trong chi nhánh.</w:t>
+      </w:r>
+    </w:p>
+    <w:p>
+      <w:pPr>
+        <w:pBdr>
+          <w:bottom w:val="single" w:sz="6" w:space="1" w:color="auto"/>
+        </w:pBdr>
+      </w:pPr>
+      <w:r>
+        <w:drawing>
+          <wp:inline distT="0" distB="0" distL="0" distR="0" wp14:anchorId="36E9929D" wp14:editId="39AA5D03">
+            <wp:extent cx="4663844" cy="358171"/>
+            <wp:effectExtent l="0" t="0" r="3810" b="3810"/>
+            <wp:docPr id="72" name="Picture 72"/>
+            <wp:cNvGraphicFramePr>
+              <a:graphicFrameLocks xmlns:a="http://schemas.openxmlformats.org/drawingml/2006/main" noChangeAspect="1"/>
+            </wp:cNvGraphicFramePr>
+            <a:graphic xmlns:a="http://schemas.openxmlformats.org/drawingml/2006/main">
+              <a:graphicData uri="http://schemas.openxmlformats.org/drawingml/2006/picture">
+                <pic:pic xmlns:pic="http://schemas.openxmlformats.org/drawingml/2006/picture">
+                  <pic:nvPicPr>
+                    <pic:cNvPr id="1" name=""/>
+                    <pic:cNvPicPr/>
+                  </pic:nvPicPr>
+                  <pic:blipFill>
+                    <a:blip r:embed="rId41"/>
+                    <a:stretch>
+                      <a:fillRect/>
+                    </a:stretch>
+                  </pic:blipFill>
+                  <pic:spPr>
+                    <a:xfrm>
+                      <a:off x="0" y="0"/>
+                      <a:ext cx="4663844" cy="358171"/>
+                    </a:xfrm>
+                    <a:prstGeom prst="rect">
+                      <a:avLst/>
+                    </a:prstGeom>
+                  </pic:spPr>
+                </pic:pic>
+              </a:graphicData>
+            </a:graphic>
+          </wp:inline>
+        </w:drawing>
+      </w:r>
+    </w:p>
+    <w:p>
+      <w:pPr>
+        <w:pBdr>
+          <w:bottom w:val="single" w:sz="6" w:space="1" w:color="auto"/>
+        </w:pBdr>
+      </w:pPr>
+      <w:r>
+        <w:drawing>
+          <wp:inline distT="0" distB="0" distL="0" distR="0" wp14:anchorId="7DEAB25F" wp14:editId="2FC9D8EE">
+            <wp:extent cx="3901778" cy="403895"/>
+            <wp:effectExtent l="0" t="0" r="3810" b="0"/>
+            <wp:docPr id="73" name="Picture 73"/>
+            <wp:cNvGraphicFramePr>
+              <a:graphicFrameLocks xmlns:a="http://schemas.openxmlformats.org/drawingml/2006/main" noChangeAspect="1"/>
+            </wp:cNvGraphicFramePr>
+            <a:graphic xmlns:a="http://schemas.openxmlformats.org/drawingml/2006/main">
+              <a:graphicData uri="http://schemas.openxmlformats.org/drawingml/2006/picture">
+                <pic:pic xmlns:pic="http://schemas.openxmlformats.org/drawingml/2006/picture">
+                  <pic:nvPicPr>
+                    <pic:cNvPr id="1" name=""/>
+                    <pic:cNvPicPr/>
+                  </pic:nvPicPr>
+                  <pic:blipFill>
+                    <a:blip r:embed="rId42"/>
+                    <a:stretch>
+                      <a:fillRect/>
+                    </a:stretch>
+                  </pic:blipFill>
+                  <pic:spPr>
+                    <a:xfrm>
+                      <a:off x="0" y="0"/>
+                      <a:ext cx="3901778" cy="403895"/>
+                    </a:xfrm>
+                    <a:prstGeom prst="rect">
+                      <a:avLst/>
+                    </a:prstGeom>
+                  </pic:spPr>
+                </pic:pic>
+              </a:graphicData>
+            </a:graphic>
+          </wp:inline>
+        </w:drawing>
+      </w:r>
+    </w:p>
+    <w:p>
       <w:r>
         <w:t>Nhánh mạng bên phải (Chi nhánh 2):</w:t>
       </w:r>
@@ -2439,7 +2537,7 @@
                     <pic:cNvPicPr/>
                   </pic:nvPicPr>
                   <pic:blipFill>
-                    <a:blip r:embed="rId41"/>
+                    <a:blip r:embed="rId43"/>
                     <a:stretch>
                       <a:fillRect/>
                     </a:stretch>
@@ -2478,7 +2576,7 @@
                     <pic:cNvPicPr/>
                   </pic:nvPicPr>
                   <pic:blipFill>
-                    <a:blip r:embed="rId42"/>
+                    <a:blip r:embed="rId44"/>
                     <a:stretch>
                       <a:fillRect/>
                     </a:stretch>
@@ -2557,7 +2655,7 @@
                     <pic:cNvPicPr/>
                   </pic:nvPicPr>
                   <pic:blipFill>
-                    <a:blip r:embed="rId43"/>
+                    <a:blip r:embed="rId45"/>
                     <a:stretch>
                       <a:fillRect/>
                     </a:stretch>
@@ -2602,7 +2700,7 @@
                     <pic:cNvPicPr/>
                   </pic:nvPicPr>
                   <pic:blipFill>
-                    <a:blip r:embed="rId44"/>
+                    <a:blip r:embed="rId46"/>
                     <a:stretch>
                       <a:fillRect/>
                     </a:stretch>
@@ -2641,7 +2739,7 @@
                     <pic:cNvPicPr/>
                   </pic:nvPicPr>
                   <pic:blipFill>
-                    <a:blip r:embed="rId45"/>
+                    <a:blip r:embed="rId47"/>
                     <a:stretch>
                       <a:fillRect/>
                     </a:stretch>
@@ -2680,7 +2778,7 @@
                     <pic:cNvPicPr/>
                   </pic:nvPicPr>
                   <pic:blipFill>
-                    <a:blip r:embed="rId46"/>
+                    <a:blip r:embed="rId48"/>
                     <a:stretch>
                       <a:fillRect/>
                     </a:stretch>
@@ -2719,7 +2817,7 @@
                     <pic:cNvPicPr/>
                   </pic:nvPicPr>
                   <pic:blipFill>
-                    <a:blip r:embed="rId47"/>
+                    <a:blip r:embed="rId49"/>
                     <a:stretch>
                       <a:fillRect/>
                     </a:stretch>
@@ -2763,7 +2861,7 @@
                     <pic:cNvPicPr/>
                   </pic:nvPicPr>
                   <pic:blipFill>
-                    <a:blip r:embed="rId48"/>
+                    <a:blip r:embed="rId50"/>
                     <a:stretch>
                       <a:fillRect/>
                     </a:stretch>
@@ -2808,7 +2906,7 @@
                     <pic:cNvPicPr/>
                   </pic:nvPicPr>
                   <pic:blipFill>
-                    <a:blip r:embed="rId49"/>
+                    <a:blip r:embed="rId51"/>
                     <a:stretch>
                       <a:fillRect/>
                     </a:stretch>
@@ -2847,7 +2945,7 @@
                     <pic:cNvPicPr/>
                   </pic:nvPicPr>
                   <pic:blipFill>
-                    <a:blip r:embed="rId50"/>
+                    <a:blip r:embed="rId52"/>
                     <a:stretch>
                       <a:fillRect/>
                     </a:stretch>
@@ -2887,7 +2985,7 @@
                     <pic:cNvPicPr/>
                   </pic:nvPicPr>
                   <pic:blipFill>
-                    <a:blip r:embed="rId51"/>
+                    <a:blip r:embed="rId53"/>
                     <a:stretch>
                       <a:fillRect/>
                     </a:stretch>
@@ -2946,7 +3044,7 @@
                     <pic:cNvPicPr/>
                   </pic:nvPicPr>
                   <pic:blipFill>
-                    <a:blip r:embed="rId52"/>
+                    <a:blip r:embed="rId54"/>
                     <a:stretch>
                       <a:fillRect/>
                     </a:stretch>
@@ -2985,7 +3083,7 @@
                     <pic:cNvPicPr/>
                   </pic:nvPicPr>
                   <pic:blipFill>
-                    <a:blip r:embed="rId53"/>
+                    <a:blip r:embed="rId55"/>
                     <a:stretch>
                       <a:fillRect/>
                     </a:stretch>
@@ -3029,7 +3127,7 @@
                     <pic:cNvPicPr/>
                   </pic:nvPicPr>
                   <pic:blipFill>
-                    <a:blip r:embed="rId54"/>
+                    <a:blip r:embed="rId56"/>
                     <a:stretch>
                       <a:fillRect/>
                     </a:stretch>
@@ -3074,7 +3172,7 @@
                     <pic:cNvPicPr/>
                   </pic:nvPicPr>
                   <pic:blipFill>
-                    <a:blip r:embed="rId55"/>
+                    <a:blip r:embed="rId57"/>
                     <a:stretch>
                       <a:fillRect/>
                     </a:stretch>
@@ -3129,7 +3227,7 @@
                     <pic:cNvPicPr/>
                   </pic:nvPicPr>
                   <pic:blipFill>
-                    <a:blip r:embed="rId56"/>
+                    <a:blip r:embed="rId58"/>
                     <a:stretch>
                       <a:fillRect/>
                     </a:stretch>
@@ -3172,7 +3270,7 @@
                     <pic:cNvPicPr/>
                   </pic:nvPicPr>
                   <pic:blipFill>
-                    <a:blip r:embed="rId57"/>
+                    <a:blip r:embed="rId59"/>
                     <a:stretch>
                       <a:fillRect/>
                     </a:stretch>
@@ -3215,7 +3313,7 @@
                     <pic:cNvPicPr/>
                   </pic:nvPicPr>
                   <pic:blipFill>
-                    <a:blip r:embed="rId58"/>
+                    <a:blip r:embed="rId60"/>
                     <a:stretch>
                       <a:fillRect/>
                     </a:stretch>
@@ -3236,8 +3334,843 @@
         </w:drawing>
       </w:r>
     </w:p>
+    <w:p>
+      <w:pPr>
+        <w:tabs>
+          <w:tab w:val="left" w:pos="1092"/>
+        </w:tabs>
+      </w:pPr>
+      <w:r>
+        <w:tab/>
+        <w:t>Cấu hình định tuyến:</w:t>
+      </w:r>
+    </w:p>
+    <w:p>
+      <w:pPr>
+        <w:tabs>
+          <w:tab w:val="left" w:pos="1092"/>
+        </w:tabs>
+      </w:pPr>
+      <w:r>
+        <w:drawing>
+          <wp:inline distT="0" distB="0" distL="0" distR="0" wp14:anchorId="7876BA43" wp14:editId="7DD4A35B">
+            <wp:extent cx="4435224" cy="739204"/>
+            <wp:effectExtent l="0" t="0" r="3810" b="3810"/>
+            <wp:docPr id="52" name="Picture 52"/>
+            <wp:cNvGraphicFramePr>
+              <a:graphicFrameLocks xmlns:a="http://schemas.openxmlformats.org/drawingml/2006/main" noChangeAspect="1"/>
+            </wp:cNvGraphicFramePr>
+            <a:graphic xmlns:a="http://schemas.openxmlformats.org/drawingml/2006/main">
+              <a:graphicData uri="http://schemas.openxmlformats.org/drawingml/2006/picture">
+                <pic:pic xmlns:pic="http://schemas.openxmlformats.org/drawingml/2006/picture">
+                  <pic:nvPicPr>
+                    <pic:cNvPr id="1" name=""/>
+                    <pic:cNvPicPr/>
+                  </pic:nvPicPr>
+                  <pic:blipFill>
+                    <a:blip r:embed="rId61"/>
+                    <a:stretch>
+                      <a:fillRect/>
+                    </a:stretch>
+                  </pic:blipFill>
+                  <pic:spPr>
+                    <a:xfrm>
+                      <a:off x="0" y="0"/>
+                      <a:ext cx="4435224" cy="739204"/>
+                    </a:xfrm>
+                    <a:prstGeom prst="rect">
+                      <a:avLst/>
+                    </a:prstGeom>
+                  </pic:spPr>
+                </pic:pic>
+              </a:graphicData>
+            </a:graphic>
+          </wp:inline>
+        </w:drawing>
+      </w:r>
+    </w:p>
+    <w:p>
+      <w:pPr>
+        <w:tabs>
+          <w:tab w:val="left" w:pos="1092"/>
+        </w:tabs>
+      </w:pPr>
+      <w:r>
+        <w:drawing>
+          <wp:inline distT="0" distB="0" distL="0" distR="0" wp14:anchorId="309A6A3C" wp14:editId="2EEA43E8">
+            <wp:extent cx="4435224" cy="396274"/>
+            <wp:effectExtent l="0" t="0" r="3810" b="3810"/>
+            <wp:docPr id="53" name="Picture 53"/>
+            <wp:cNvGraphicFramePr>
+              <a:graphicFrameLocks xmlns:a="http://schemas.openxmlformats.org/drawingml/2006/main" noChangeAspect="1"/>
+            </wp:cNvGraphicFramePr>
+            <a:graphic xmlns:a="http://schemas.openxmlformats.org/drawingml/2006/main">
+              <a:graphicData uri="http://schemas.openxmlformats.org/drawingml/2006/picture">
+                <pic:pic xmlns:pic="http://schemas.openxmlformats.org/drawingml/2006/picture">
+                  <pic:nvPicPr>
+                    <pic:cNvPr id="1" name=""/>
+                    <pic:cNvPicPr/>
+                  </pic:nvPicPr>
+                  <pic:blipFill>
+                    <a:blip r:embed="rId62"/>
+                    <a:stretch>
+                      <a:fillRect/>
+                    </a:stretch>
+                  </pic:blipFill>
+                  <pic:spPr>
+                    <a:xfrm>
+                      <a:off x="0" y="0"/>
+                      <a:ext cx="4435224" cy="396274"/>
+                    </a:xfrm>
+                    <a:prstGeom prst="rect">
+                      <a:avLst/>
+                    </a:prstGeom>
+                  </pic:spPr>
+                </pic:pic>
+              </a:graphicData>
+            </a:graphic>
+          </wp:inline>
+        </w:drawing>
+      </w:r>
+    </w:p>
+    <w:p>
+      <w:pPr>
+        <w:tabs>
+          <w:tab w:val="left" w:pos="1092"/>
+        </w:tabs>
+      </w:pPr>
+      <w:r>
+        <w:lastRenderedPageBreak/>
+        <w:drawing>
+          <wp:inline distT="0" distB="0" distL="0" distR="0" wp14:anchorId="0F6DD541" wp14:editId="039AD7DD">
+            <wp:extent cx="4922947" cy="3322608"/>
+            <wp:effectExtent l="0" t="0" r="0" b="0"/>
+            <wp:docPr id="54" name="Picture 54"/>
+            <wp:cNvGraphicFramePr>
+              <a:graphicFrameLocks xmlns:a="http://schemas.openxmlformats.org/drawingml/2006/main" noChangeAspect="1"/>
+            </wp:cNvGraphicFramePr>
+            <a:graphic xmlns:a="http://schemas.openxmlformats.org/drawingml/2006/main">
+              <a:graphicData uri="http://schemas.openxmlformats.org/drawingml/2006/picture">
+                <pic:pic xmlns:pic="http://schemas.openxmlformats.org/drawingml/2006/picture">
+                  <pic:nvPicPr>
+                    <pic:cNvPr id="1" name=""/>
+                    <pic:cNvPicPr/>
+                  </pic:nvPicPr>
+                  <pic:blipFill>
+                    <a:blip r:embed="rId63"/>
+                    <a:stretch>
+                      <a:fillRect/>
+                    </a:stretch>
+                  </pic:blipFill>
+                  <pic:spPr>
+                    <a:xfrm>
+                      <a:off x="0" y="0"/>
+                      <a:ext cx="4922947" cy="3322608"/>
+                    </a:xfrm>
+                    <a:prstGeom prst="rect">
+                      <a:avLst/>
+                    </a:prstGeom>
+                  </pic:spPr>
+                </pic:pic>
+              </a:graphicData>
+            </a:graphic>
+          </wp:inline>
+        </w:drawing>
+      </w:r>
+    </w:p>
+    <w:p>
+      <w:r>
+        <w:t>Cấu hình ACL để các PC thuộc VLAN bên dưới ping ra tới Router biên được:</w:t>
+      </w:r>
+    </w:p>
+    <w:p>
+      <w:r>
+        <w:drawing>
+          <wp:inline distT="0" distB="0" distL="0" distR="0" wp14:anchorId="1AC77A3E" wp14:editId="71A95431">
+            <wp:extent cx="4732430" cy="1577477"/>
+            <wp:effectExtent l="0" t="0" r="0" b="3810"/>
+            <wp:docPr id="74" name="Picture 74"/>
+            <wp:cNvGraphicFramePr>
+              <a:graphicFrameLocks xmlns:a="http://schemas.openxmlformats.org/drawingml/2006/main" noChangeAspect="1"/>
+            </wp:cNvGraphicFramePr>
+            <a:graphic xmlns:a="http://schemas.openxmlformats.org/drawingml/2006/main">
+              <a:graphicData uri="http://schemas.openxmlformats.org/drawingml/2006/picture">
+                <pic:pic xmlns:pic="http://schemas.openxmlformats.org/drawingml/2006/picture">
+                  <pic:nvPicPr>
+                    <pic:cNvPr id="1" name=""/>
+                    <pic:cNvPicPr/>
+                  </pic:nvPicPr>
+                  <pic:blipFill>
+                    <a:blip r:embed="rId64"/>
+                    <a:stretch>
+                      <a:fillRect/>
+                    </a:stretch>
+                  </pic:blipFill>
+                  <pic:spPr>
+                    <a:xfrm>
+                      <a:off x="0" y="0"/>
+                      <a:ext cx="4732430" cy="1577477"/>
+                    </a:xfrm>
+                    <a:prstGeom prst="rect">
+                      <a:avLst/>
+                    </a:prstGeom>
+                  </pic:spPr>
+                </pic:pic>
+              </a:graphicData>
+            </a:graphic>
+          </wp:inline>
+        </w:drawing>
+      </w:r>
+    </w:p>
+    <w:p>
+      <w:pPr>
+        <w:pBdr>
+          <w:bottom w:val="single" w:sz="6" w:space="1" w:color="auto"/>
+        </w:pBdr>
+      </w:pPr>
+      <w:r>
+        <w:drawing>
+          <wp:inline distT="0" distB="0" distL="0" distR="0" wp14:anchorId="610AC8CB" wp14:editId="75C5EB09">
+            <wp:extent cx="3772227" cy="281964"/>
+            <wp:effectExtent l="0" t="0" r="0" b="3810"/>
+            <wp:docPr id="56" name="Picture 56"/>
+            <wp:cNvGraphicFramePr>
+              <a:graphicFrameLocks xmlns:a="http://schemas.openxmlformats.org/drawingml/2006/main" noChangeAspect="1"/>
+            </wp:cNvGraphicFramePr>
+            <a:graphic xmlns:a="http://schemas.openxmlformats.org/drawingml/2006/main">
+              <a:graphicData uri="http://schemas.openxmlformats.org/drawingml/2006/picture">
+                <pic:pic xmlns:pic="http://schemas.openxmlformats.org/drawingml/2006/picture">
+                  <pic:nvPicPr>
+                    <pic:cNvPr id="1" name=""/>
+                    <pic:cNvPicPr/>
+                  </pic:nvPicPr>
+                  <pic:blipFill>
+                    <a:blip r:embed="rId65"/>
+                    <a:stretch>
+                      <a:fillRect/>
+                    </a:stretch>
+                  </pic:blipFill>
+                  <pic:spPr>
+                    <a:xfrm>
+                      <a:off x="0" y="0"/>
+                      <a:ext cx="3772227" cy="281964"/>
+                    </a:xfrm>
+                    <a:prstGeom prst="rect">
+                      <a:avLst/>
+                    </a:prstGeom>
+                  </pic:spPr>
+                </pic:pic>
+              </a:graphicData>
+            </a:graphic>
+          </wp:inline>
+        </w:drawing>
+      </w:r>
+    </w:p>
+    <w:p>
+      <w:r>
+        <w:drawing>
+          <wp:inline distT="0" distB="0" distL="0" distR="0" wp14:anchorId="16FB5A0A" wp14:editId="43B9E974">
+            <wp:extent cx="2232853" cy="617273"/>
+            <wp:effectExtent l="0" t="0" r="0" b="0"/>
+            <wp:docPr id="57" name="Picture 57"/>
+            <wp:cNvGraphicFramePr>
+              <a:graphicFrameLocks xmlns:a="http://schemas.openxmlformats.org/drawingml/2006/main" noChangeAspect="1"/>
+            </wp:cNvGraphicFramePr>
+            <a:graphic xmlns:a="http://schemas.openxmlformats.org/drawingml/2006/main">
+              <a:graphicData uri="http://schemas.openxmlformats.org/drawingml/2006/picture">
+                <pic:pic xmlns:pic="http://schemas.openxmlformats.org/drawingml/2006/picture">
+                  <pic:nvPicPr>
+                    <pic:cNvPr id="1" name=""/>
+                    <pic:cNvPicPr/>
+                  </pic:nvPicPr>
+                  <pic:blipFill>
+                    <a:blip r:embed="rId66"/>
+                    <a:stretch>
+                      <a:fillRect/>
+                    </a:stretch>
+                  </pic:blipFill>
+                  <pic:spPr>
+                    <a:xfrm>
+                      <a:off x="0" y="0"/>
+                      <a:ext cx="2232853" cy="617273"/>
+                    </a:xfrm>
+                    <a:prstGeom prst="rect">
+                      <a:avLst/>
+                    </a:prstGeom>
+                  </pic:spPr>
+                </pic:pic>
+              </a:graphicData>
+            </a:graphic>
+          </wp:inline>
+        </w:drawing>
+      </w:r>
+    </w:p>
+    <w:p>
+      <w:r>
+        <w:drawing>
+          <wp:inline distT="0" distB="0" distL="0" distR="0" wp14:anchorId="4A45B931" wp14:editId="6FDE5CD2">
+            <wp:extent cx="3619814" cy="243861"/>
+            <wp:effectExtent l="0" t="0" r="0" b="3810"/>
+            <wp:docPr id="58" name="Picture 58"/>
+            <wp:cNvGraphicFramePr>
+              <a:graphicFrameLocks xmlns:a="http://schemas.openxmlformats.org/drawingml/2006/main" noChangeAspect="1"/>
+            </wp:cNvGraphicFramePr>
+            <a:graphic xmlns:a="http://schemas.openxmlformats.org/drawingml/2006/main">
+              <a:graphicData uri="http://schemas.openxmlformats.org/drawingml/2006/picture">
+                <pic:pic xmlns:pic="http://schemas.openxmlformats.org/drawingml/2006/picture">
+                  <pic:nvPicPr>
+                    <pic:cNvPr id="1" name=""/>
+                    <pic:cNvPicPr/>
+                  </pic:nvPicPr>
+                  <pic:blipFill>
+                    <a:blip r:embed="rId67"/>
+                    <a:stretch>
+                      <a:fillRect/>
+                    </a:stretch>
+                  </pic:blipFill>
+                  <pic:spPr>
+                    <a:xfrm>
+                      <a:off x="0" y="0"/>
+                      <a:ext cx="3619814" cy="243861"/>
+                    </a:xfrm>
+                    <a:prstGeom prst="rect">
+                      <a:avLst/>
+                    </a:prstGeom>
+                  </pic:spPr>
+                </pic:pic>
+              </a:graphicData>
+            </a:graphic>
+          </wp:inline>
+        </w:drawing>
+      </w:r>
+    </w:p>
+    <w:p/>
+    <w:p>
+      <w:r>
+        <w:drawing>
+          <wp:inline distT="0" distB="0" distL="0" distR="0" wp14:anchorId="7183AF22" wp14:editId="63E2A08A">
+            <wp:extent cx="4732430" cy="883997"/>
+            <wp:effectExtent l="0" t="0" r="0" b="0"/>
+            <wp:docPr id="59" name="Picture 59"/>
+            <wp:cNvGraphicFramePr>
+              <a:graphicFrameLocks xmlns:a="http://schemas.openxmlformats.org/drawingml/2006/main" noChangeAspect="1"/>
+            </wp:cNvGraphicFramePr>
+            <a:graphic xmlns:a="http://schemas.openxmlformats.org/drawingml/2006/main">
+              <a:graphicData uri="http://schemas.openxmlformats.org/drawingml/2006/picture">
+                <pic:pic xmlns:pic="http://schemas.openxmlformats.org/drawingml/2006/picture">
+                  <pic:nvPicPr>
+                    <pic:cNvPr id="1" name=""/>
+                    <pic:cNvPicPr/>
+                  </pic:nvPicPr>
+                  <pic:blipFill>
+                    <a:blip r:embed="rId68"/>
+                    <a:stretch>
+                      <a:fillRect/>
+                    </a:stretch>
+                  </pic:blipFill>
+                  <pic:spPr>
+                    <a:xfrm>
+                      <a:off x="0" y="0"/>
+                      <a:ext cx="4732430" cy="883997"/>
+                    </a:xfrm>
+                    <a:prstGeom prst="rect">
+                      <a:avLst/>
+                    </a:prstGeom>
+                  </pic:spPr>
+                </pic:pic>
+              </a:graphicData>
+            </a:graphic>
+          </wp:inline>
+        </w:drawing>
+      </w:r>
+    </w:p>
+    <w:p>
+      <w:r>
+        <w:lastRenderedPageBreak/>
+        <w:drawing>
+          <wp:inline distT="0" distB="0" distL="0" distR="0" wp14:anchorId="7D8C1D0E" wp14:editId="03439C73">
+            <wp:extent cx="4282811" cy="853514"/>
+            <wp:effectExtent l="0" t="0" r="3810" b="3810"/>
+            <wp:docPr id="60" name="Picture 60"/>
+            <wp:cNvGraphicFramePr>
+              <a:graphicFrameLocks xmlns:a="http://schemas.openxmlformats.org/drawingml/2006/main" noChangeAspect="1"/>
+            </wp:cNvGraphicFramePr>
+            <a:graphic xmlns:a="http://schemas.openxmlformats.org/drawingml/2006/main">
+              <a:graphicData uri="http://schemas.openxmlformats.org/drawingml/2006/picture">
+                <pic:pic xmlns:pic="http://schemas.openxmlformats.org/drawingml/2006/picture">
+                  <pic:nvPicPr>
+                    <pic:cNvPr id="1" name=""/>
+                    <pic:cNvPicPr/>
+                  </pic:nvPicPr>
+                  <pic:blipFill>
+                    <a:blip r:embed="rId69"/>
+                    <a:stretch>
+                      <a:fillRect/>
+                    </a:stretch>
+                  </pic:blipFill>
+                  <pic:spPr>
+                    <a:xfrm>
+                      <a:off x="0" y="0"/>
+                      <a:ext cx="4282811" cy="853514"/>
+                    </a:xfrm>
+                    <a:prstGeom prst="rect">
+                      <a:avLst/>
+                    </a:prstGeom>
+                  </pic:spPr>
+                </pic:pic>
+              </a:graphicData>
+            </a:graphic>
+          </wp:inline>
+        </w:drawing>
+      </w:r>
+    </w:p>
+    <w:p>
+      <w:r>
+        <w:drawing>
+          <wp:inline distT="0" distB="0" distL="0" distR="0" wp14:anchorId="0C7192CC" wp14:editId="7C19453E">
+            <wp:extent cx="3505504" cy="419136"/>
+            <wp:effectExtent l="0" t="0" r="0" b="0"/>
+            <wp:docPr id="61" name="Picture 61"/>
+            <wp:cNvGraphicFramePr>
+              <a:graphicFrameLocks xmlns:a="http://schemas.openxmlformats.org/drawingml/2006/main" noChangeAspect="1"/>
+            </wp:cNvGraphicFramePr>
+            <a:graphic xmlns:a="http://schemas.openxmlformats.org/drawingml/2006/main">
+              <a:graphicData uri="http://schemas.openxmlformats.org/drawingml/2006/picture">
+                <pic:pic xmlns:pic="http://schemas.openxmlformats.org/drawingml/2006/picture">
+                  <pic:nvPicPr>
+                    <pic:cNvPr id="1" name=""/>
+                    <pic:cNvPicPr/>
+                  </pic:nvPicPr>
+                  <pic:blipFill>
+                    <a:blip r:embed="rId70"/>
+                    <a:stretch>
+                      <a:fillRect/>
+                    </a:stretch>
+                  </pic:blipFill>
+                  <pic:spPr>
+                    <a:xfrm>
+                      <a:off x="0" y="0"/>
+                      <a:ext cx="3505504" cy="419136"/>
+                    </a:xfrm>
+                    <a:prstGeom prst="rect">
+                      <a:avLst/>
+                    </a:prstGeom>
+                  </pic:spPr>
+                </pic:pic>
+              </a:graphicData>
+            </a:graphic>
+          </wp:inline>
+        </w:drawing>
+      </w:r>
+    </w:p>
+    <w:p>
+      <w:r>
+        <w:drawing>
+          <wp:inline distT="0" distB="0" distL="0" distR="0" wp14:anchorId="14003C3E" wp14:editId="6813DB15">
+            <wp:extent cx="3200677" cy="419136"/>
+            <wp:effectExtent l="0" t="0" r="0" b="0"/>
+            <wp:docPr id="62" name="Picture 62"/>
+            <wp:cNvGraphicFramePr>
+              <a:graphicFrameLocks xmlns:a="http://schemas.openxmlformats.org/drawingml/2006/main" noChangeAspect="1"/>
+            </wp:cNvGraphicFramePr>
+            <a:graphic xmlns:a="http://schemas.openxmlformats.org/drawingml/2006/main">
+              <a:graphicData uri="http://schemas.openxmlformats.org/drawingml/2006/picture">
+                <pic:pic xmlns:pic="http://schemas.openxmlformats.org/drawingml/2006/picture">
+                  <pic:nvPicPr>
+                    <pic:cNvPr id="1" name=""/>
+                    <pic:cNvPicPr/>
+                  </pic:nvPicPr>
+                  <pic:blipFill>
+                    <a:blip r:embed="rId71"/>
+                    <a:stretch>
+                      <a:fillRect/>
+                    </a:stretch>
+                  </pic:blipFill>
+                  <pic:spPr>
+                    <a:xfrm>
+                      <a:off x="0" y="0"/>
+                      <a:ext cx="3200677" cy="419136"/>
+                    </a:xfrm>
+                    <a:prstGeom prst="rect">
+                      <a:avLst/>
+                    </a:prstGeom>
+                  </pic:spPr>
+                </pic:pic>
+              </a:graphicData>
+            </a:graphic>
+          </wp:inline>
+        </w:drawing>
+      </w:r>
+    </w:p>
+    <w:p>
+      <w:pPr>
+        <w:pBdr>
+          <w:bottom w:val="single" w:sz="6" w:space="1" w:color="auto"/>
+        </w:pBdr>
+      </w:pPr>
+      <w:r>
+        <w:drawing>
+          <wp:inline distT="0" distB="0" distL="0" distR="0" wp14:anchorId="536CD8CB" wp14:editId="11C5BAAB">
+            <wp:extent cx="3330229" cy="419136"/>
+            <wp:effectExtent l="0" t="0" r="3810" b="0"/>
+            <wp:docPr id="63" name="Picture 63"/>
+            <wp:cNvGraphicFramePr>
+              <a:graphicFrameLocks xmlns:a="http://schemas.openxmlformats.org/drawingml/2006/main" noChangeAspect="1"/>
+            </wp:cNvGraphicFramePr>
+            <a:graphic xmlns:a="http://schemas.openxmlformats.org/drawingml/2006/main">
+              <a:graphicData uri="http://schemas.openxmlformats.org/drawingml/2006/picture">
+                <pic:pic xmlns:pic="http://schemas.openxmlformats.org/drawingml/2006/picture">
+                  <pic:nvPicPr>
+                    <pic:cNvPr id="1" name=""/>
+                    <pic:cNvPicPr/>
+                  </pic:nvPicPr>
+                  <pic:blipFill>
+                    <a:blip r:embed="rId72"/>
+                    <a:stretch>
+                      <a:fillRect/>
+                    </a:stretch>
+                  </pic:blipFill>
+                  <pic:spPr>
+                    <a:xfrm>
+                      <a:off x="0" y="0"/>
+                      <a:ext cx="3330229" cy="419136"/>
+                    </a:xfrm>
+                    <a:prstGeom prst="rect">
+                      <a:avLst/>
+                    </a:prstGeom>
+                  </pic:spPr>
+                </pic:pic>
+              </a:graphicData>
+            </a:graphic>
+          </wp:inline>
+        </w:drawing>
+      </w:r>
+    </w:p>
+    <w:p>
+      <w:pPr>
+        <w:pBdr>
+          <w:bottom w:val="single" w:sz="6" w:space="1" w:color="auto"/>
+        </w:pBdr>
+      </w:pPr>
+      <w:r>
+        <w:t>Static NAT cho phép Web Server và Email Server ra ngoài Internet:</w:t>
+      </w:r>
+    </w:p>
+    <w:p>
+      <w:pPr>
+        <w:pBdr>
+          <w:bottom w:val="single" w:sz="6" w:space="1" w:color="auto"/>
+        </w:pBdr>
+      </w:pPr>
+      <w:r>
+        <w:drawing>
+          <wp:inline distT="0" distB="0" distL="0" distR="0" wp14:anchorId="089C3729" wp14:editId="6BFCD278">
+            <wp:extent cx="3962743" cy="281964"/>
+            <wp:effectExtent l="0" t="0" r="0" b="3810"/>
+            <wp:docPr id="66" name="Picture 66"/>
+            <wp:cNvGraphicFramePr>
+              <a:graphicFrameLocks xmlns:a="http://schemas.openxmlformats.org/drawingml/2006/main" noChangeAspect="1"/>
+            </wp:cNvGraphicFramePr>
+            <a:graphic xmlns:a="http://schemas.openxmlformats.org/drawingml/2006/main">
+              <a:graphicData uri="http://schemas.openxmlformats.org/drawingml/2006/picture">
+                <pic:pic xmlns:pic="http://schemas.openxmlformats.org/drawingml/2006/picture">
+                  <pic:nvPicPr>
+                    <pic:cNvPr id="1" name=""/>
+                    <pic:cNvPicPr/>
+                  </pic:nvPicPr>
+                  <pic:blipFill>
+                    <a:blip r:embed="rId73"/>
+                    <a:stretch>
+                      <a:fillRect/>
+                    </a:stretch>
+                  </pic:blipFill>
+                  <pic:spPr>
+                    <a:xfrm>
+                      <a:off x="0" y="0"/>
+                      <a:ext cx="3962743" cy="281964"/>
+                    </a:xfrm>
+                    <a:prstGeom prst="rect">
+                      <a:avLst/>
+                    </a:prstGeom>
+                  </pic:spPr>
+                </pic:pic>
+              </a:graphicData>
+            </a:graphic>
+          </wp:inline>
+        </w:drawing>
+      </w:r>
+    </w:p>
+    <w:p>
+      <w:pPr>
+        <w:pBdr>
+          <w:bottom w:val="single" w:sz="6" w:space="1" w:color="auto"/>
+        </w:pBdr>
+      </w:pPr>
+      <w:r>
+        <w:drawing>
+          <wp:inline distT="0" distB="0" distL="0" distR="0" wp14:anchorId="5AAD1D72" wp14:editId="3E4F9028">
+            <wp:extent cx="4732430" cy="693480"/>
+            <wp:effectExtent l="0" t="0" r="0" b="0"/>
+            <wp:docPr id="65" name="Picture 65"/>
+            <wp:cNvGraphicFramePr>
+              <a:graphicFrameLocks xmlns:a="http://schemas.openxmlformats.org/drawingml/2006/main" noChangeAspect="1"/>
+            </wp:cNvGraphicFramePr>
+            <a:graphic xmlns:a="http://schemas.openxmlformats.org/drawingml/2006/main">
+              <a:graphicData uri="http://schemas.openxmlformats.org/drawingml/2006/picture">
+                <pic:pic xmlns:pic="http://schemas.openxmlformats.org/drawingml/2006/picture">
+                  <pic:nvPicPr>
+                    <pic:cNvPr id="1" name=""/>
+                    <pic:cNvPicPr/>
+                  </pic:nvPicPr>
+                  <pic:blipFill>
+                    <a:blip r:embed="rId74"/>
+                    <a:stretch>
+                      <a:fillRect/>
+                    </a:stretch>
+                  </pic:blipFill>
+                  <pic:spPr>
+                    <a:xfrm>
+                      <a:off x="0" y="0"/>
+                      <a:ext cx="4732430" cy="693480"/>
+                    </a:xfrm>
+                    <a:prstGeom prst="rect">
+                      <a:avLst/>
+                    </a:prstGeom>
+                  </pic:spPr>
+                </pic:pic>
+              </a:graphicData>
+            </a:graphic>
+          </wp:inline>
+        </w:drawing>
+      </w:r>
+    </w:p>
+    <w:p>
+      <w:pPr>
+        <w:pBdr>
+          <w:bottom w:val="single" w:sz="6" w:space="1" w:color="auto"/>
+        </w:pBdr>
+      </w:pPr>
+      <w:r>
+        <w:t>Lấy PC từ ngoài Internet ping vào</w:t>
+      </w:r>
+      <w:r>
+        <w:t>:</w:t>
+      </w:r>
+    </w:p>
+    <w:p>
+      <w:pPr>
+        <w:pBdr>
+          <w:bottom w:val="single" w:sz="6" w:space="1" w:color="auto"/>
+        </w:pBdr>
+      </w:pPr>
+      <w:r>
+        <w:drawing>
+          <wp:inline distT="0" distB="0" distL="0" distR="0" wp14:anchorId="2DB33B98" wp14:editId="50020544">
+            <wp:extent cx="3711262" cy="1691787"/>
+            <wp:effectExtent l="0" t="0" r="3810" b="3810"/>
+            <wp:docPr id="67" name="Picture 67"/>
+            <wp:cNvGraphicFramePr>
+              <a:graphicFrameLocks xmlns:a="http://schemas.openxmlformats.org/drawingml/2006/main" noChangeAspect="1"/>
+            </wp:cNvGraphicFramePr>
+            <a:graphic xmlns:a="http://schemas.openxmlformats.org/drawingml/2006/main">
+              <a:graphicData uri="http://schemas.openxmlformats.org/drawingml/2006/picture">
+                <pic:pic xmlns:pic="http://schemas.openxmlformats.org/drawingml/2006/picture">
+                  <pic:nvPicPr>
+                    <pic:cNvPr id="1" name=""/>
+                    <pic:cNvPicPr/>
+                  </pic:nvPicPr>
+                  <pic:blipFill>
+                    <a:blip r:embed="rId75"/>
+                    <a:stretch>
+                      <a:fillRect/>
+                    </a:stretch>
+                  </pic:blipFill>
+                  <pic:spPr>
+                    <a:xfrm>
+                      <a:off x="0" y="0"/>
+                      <a:ext cx="3711262" cy="1691787"/>
+                    </a:xfrm>
+                    <a:prstGeom prst="rect">
+                      <a:avLst/>
+                    </a:prstGeom>
+                  </pic:spPr>
+                </pic:pic>
+              </a:graphicData>
+            </a:graphic>
+          </wp:inline>
+        </w:drawing>
+      </w:r>
+    </w:p>
+    <w:p>
+      <w:r>
+        <w:t xml:space="preserve">NAT </w:t>
+      </w:r>
+      <w:r>
+        <w:t xml:space="preserve"> Overloading </w:t>
+      </w:r>
+      <w:r>
+        <w:t>Chi nhánh 2:</w:t>
+      </w:r>
+    </w:p>
+    <w:p>
+      <w:r>
+        <w:drawing>
+          <wp:inline distT="0" distB="0" distL="0" distR="0" wp14:anchorId="77D4A149" wp14:editId="333C6A0D">
+            <wp:extent cx="3604572" cy="701101"/>
+            <wp:effectExtent l="0" t="0" r="0" b="3810"/>
+            <wp:docPr id="68" name="Picture 68"/>
+            <wp:cNvGraphicFramePr>
+              <a:graphicFrameLocks xmlns:a="http://schemas.openxmlformats.org/drawingml/2006/main" noChangeAspect="1"/>
+            </wp:cNvGraphicFramePr>
+            <a:graphic xmlns:a="http://schemas.openxmlformats.org/drawingml/2006/main">
+              <a:graphicData uri="http://schemas.openxmlformats.org/drawingml/2006/picture">
+                <pic:pic xmlns:pic="http://schemas.openxmlformats.org/drawingml/2006/picture">
+                  <pic:nvPicPr>
+                    <pic:cNvPr id="1" name=""/>
+                    <pic:cNvPicPr/>
+                  </pic:nvPicPr>
+                  <pic:blipFill>
+                    <a:blip r:embed="rId76"/>
+                    <a:stretch>
+                      <a:fillRect/>
+                    </a:stretch>
+                  </pic:blipFill>
+                  <pic:spPr>
+                    <a:xfrm>
+                      <a:off x="0" y="0"/>
+                      <a:ext cx="3604572" cy="701101"/>
+                    </a:xfrm>
+                    <a:prstGeom prst="rect">
+                      <a:avLst/>
+                    </a:prstGeom>
+                  </pic:spPr>
+                </pic:pic>
+              </a:graphicData>
+            </a:graphic>
+          </wp:inline>
+        </w:drawing>
+      </w:r>
+    </w:p>
+    <w:p>
+      <w:r>
+        <w:drawing>
+          <wp:inline distT="0" distB="0" distL="0" distR="0" wp14:anchorId="46B9F65F" wp14:editId="672D7373">
+            <wp:extent cx="4252328" cy="228620"/>
+            <wp:effectExtent l="0" t="0" r="0" b="0"/>
+            <wp:docPr id="69" name="Picture 69"/>
+            <wp:cNvGraphicFramePr>
+              <a:graphicFrameLocks xmlns:a="http://schemas.openxmlformats.org/drawingml/2006/main" noChangeAspect="1"/>
+            </wp:cNvGraphicFramePr>
+            <a:graphic xmlns:a="http://schemas.openxmlformats.org/drawingml/2006/main">
+              <a:graphicData uri="http://schemas.openxmlformats.org/drawingml/2006/picture">
+                <pic:pic xmlns:pic="http://schemas.openxmlformats.org/drawingml/2006/picture">
+                  <pic:nvPicPr>
+                    <pic:cNvPr id="1" name=""/>
+                    <pic:cNvPicPr/>
+                  </pic:nvPicPr>
+                  <pic:blipFill>
+                    <a:blip r:embed="rId77"/>
+                    <a:stretch>
+                      <a:fillRect/>
+                    </a:stretch>
+                  </pic:blipFill>
+                  <pic:spPr>
+                    <a:xfrm>
+                      <a:off x="0" y="0"/>
+                      <a:ext cx="4252328" cy="228620"/>
+                    </a:xfrm>
+                    <a:prstGeom prst="rect">
+                      <a:avLst/>
+                    </a:prstGeom>
+                  </pic:spPr>
+                </pic:pic>
+              </a:graphicData>
+            </a:graphic>
+          </wp:inline>
+        </w:drawing>
+      </w:r>
+    </w:p>
+    <w:p>
+      <w:r>
+        <w:drawing>
+          <wp:inline distT="0" distB="0" distL="0" distR="0" wp14:anchorId="6A026FC5" wp14:editId="7A86D2B2">
+            <wp:extent cx="3901778" cy="861135"/>
+            <wp:effectExtent l="0" t="0" r="3810" b="0"/>
+            <wp:docPr id="70" name="Picture 70"/>
+            <wp:cNvGraphicFramePr>
+              <a:graphicFrameLocks xmlns:a="http://schemas.openxmlformats.org/drawingml/2006/main" noChangeAspect="1"/>
+            </wp:cNvGraphicFramePr>
+            <a:graphic xmlns:a="http://schemas.openxmlformats.org/drawingml/2006/main">
+              <a:graphicData uri="http://schemas.openxmlformats.org/drawingml/2006/picture">
+                <pic:pic xmlns:pic="http://schemas.openxmlformats.org/drawingml/2006/picture">
+                  <pic:nvPicPr>
+                    <pic:cNvPr id="1" name=""/>
+                    <pic:cNvPicPr/>
+                  </pic:nvPicPr>
+                  <pic:blipFill>
+                    <a:blip r:embed="rId78"/>
+                    <a:stretch>
+                      <a:fillRect/>
+                    </a:stretch>
+                  </pic:blipFill>
+                  <pic:spPr>
+                    <a:xfrm>
+                      <a:off x="0" y="0"/>
+                      <a:ext cx="3901778" cy="861135"/>
+                    </a:xfrm>
+                    <a:prstGeom prst="rect">
+                      <a:avLst/>
+                    </a:prstGeom>
+                  </pic:spPr>
+                </pic:pic>
+              </a:graphicData>
+            </a:graphic>
+          </wp:inline>
+        </w:drawing>
+      </w:r>
+    </w:p>
+    <w:p>
+      <w:r>
+        <w:lastRenderedPageBreak/>
+        <w:drawing>
+          <wp:inline distT="0" distB="0" distL="0" distR="0" wp14:anchorId="22033633" wp14:editId="70431133">
+            <wp:extent cx="3680779" cy="1623201"/>
+            <wp:effectExtent l="0" t="0" r="0" b="0"/>
+            <wp:docPr id="71" name="Picture 71"/>
+            <wp:cNvGraphicFramePr>
+              <a:graphicFrameLocks xmlns:a="http://schemas.openxmlformats.org/drawingml/2006/main" noChangeAspect="1"/>
+            </wp:cNvGraphicFramePr>
+            <a:graphic xmlns:a="http://schemas.openxmlformats.org/drawingml/2006/main">
+              <a:graphicData uri="http://schemas.openxmlformats.org/drawingml/2006/picture">
+                <pic:pic xmlns:pic="http://schemas.openxmlformats.org/drawingml/2006/picture">
+                  <pic:nvPicPr>
+                    <pic:cNvPr id="1" name=""/>
+                    <pic:cNvPicPr/>
+                  </pic:nvPicPr>
+                  <pic:blipFill>
+                    <a:blip r:embed="rId79"/>
+                    <a:stretch>
+                      <a:fillRect/>
+                    </a:stretch>
+                  </pic:blipFill>
+                  <pic:spPr>
+                    <a:xfrm>
+                      <a:off x="0" y="0"/>
+                      <a:ext cx="3680779" cy="1623201"/>
+                    </a:xfrm>
+                    <a:prstGeom prst="rect">
+                      <a:avLst/>
+                    </a:prstGeom>
+                  </pic:spPr>
+                </pic:pic>
+              </a:graphicData>
+            </a:graphic>
+          </wp:inline>
+        </w:drawing>
+      </w:r>
+    </w:p>
     <w:sectPr>
-      <w:footerReference w:type="default" r:id="rId59"/>
+      <w:footerReference w:type="default" r:id="rId80"/>
       <w:pgSz w:w="11907" w:h="16840" w:code="9"/>
       <w:pgMar w:top="573" w:right="289" w:bottom="573" w:left="289" w:header="720" w:footer="720" w:gutter="0"/>
       <w:pgNumType w:start="1"/>

</xml_diff>

<commit_message>
update dhcp snooping va ACL cam vlan 1
</commit_message>
<xml_diff>
--- a/BÀI BÁO ĐỒ ÁN CUỐI KÌ.docx
+++ b/BÀI BÁO ĐỒ ÁN CUỐI KÌ.docx
@@ -881,10 +881,10 @@
             <v:path o:extrusionok="f" gradientshapeok="t" o:connecttype="rect"/>
             <o:lock v:ext="edit" aspectratio="t"/>
           </v:shapetype>
-          <v:shape id="_x0000_i1025" type="#_x0000_t75" style="width:467.45pt;height:199.1pt" o:ole="">
+          <v:shape id="_x0000_i1025" type="#_x0000_t75" style="width:467.4pt;height:199.2pt" o:ole="">
             <v:imagedata r:id="rId9" o:title=""/>
           </v:shape>
-          <o:OLEObject Type="Embed" ProgID="Visio.Drawing.11" ShapeID="_x0000_i1025" DrawAspect="Content" ObjectID="_1794725272" r:id="rId10"/>
+          <o:OLEObject Type="Embed" ProgID="Visio.Drawing.11" ShapeID="_x0000_i1025" DrawAspect="Content" ObjectID="_1794737974" r:id="rId10"/>
         </w:object>
       </w:r>
     </w:p>
@@ -5026,6 +5026,9 @@
     </w:p>
     <w:p>
       <w:r>
+        <w:rPr>
+          <w:noProof/>
+        </w:rPr>
         <w:drawing>
           <wp:inline distT="0" distB="0" distL="0" distR="0" wp14:anchorId="0B437E61" wp14:editId="4BD0DFC5">
             <wp:extent cx="5623560" cy="1518637"/>
@@ -5065,6 +5068,9 @@
     </w:p>
     <w:p>
       <w:r>
+        <w:rPr>
+          <w:noProof/>
+        </w:rPr>
         <w:drawing>
           <wp:inline distT="0" distB="0" distL="0" distR="0" wp14:anchorId="5E469FFB" wp14:editId="56744BB4">
             <wp:extent cx="4382112" cy="457264"/>
@@ -5104,6 +5110,9 @@
     </w:p>
     <w:p>
       <w:r>
+        <w:rPr>
+          <w:noProof/>
+        </w:rPr>
         <w:drawing>
           <wp:inline distT="0" distB="0" distL="0" distR="0" wp14:anchorId="3150A2B3" wp14:editId="7D7E8B95">
             <wp:extent cx="5611008" cy="1314633"/>
@@ -5143,6 +5152,9 @@
     </w:p>
     <w:p>
       <w:r>
+        <w:rPr>
+          <w:noProof/>
+        </w:rPr>
         <w:lastRenderedPageBreak/>
         <w:drawing>
           <wp:inline distT="0" distB="0" distL="0" distR="0" wp14:anchorId="6F7460B2" wp14:editId="5EAE7E8E">
@@ -5183,6 +5195,9 @@
     </w:p>
     <w:p>
       <w:r>
+        <w:rPr>
+          <w:noProof/>
+        </w:rPr>
         <w:drawing>
           <wp:inline distT="0" distB="0" distL="0" distR="0" wp14:anchorId="428EE65C" wp14:editId="7F283980">
             <wp:extent cx="6401693" cy="1705213"/>
@@ -5222,6 +5237,9 @@
     </w:p>
     <w:p>
       <w:r>
+        <w:rPr>
+          <w:noProof/>
+        </w:rPr>
         <w:drawing>
           <wp:inline distT="0" distB="0" distL="0" distR="0" wp14:anchorId="4638F32E" wp14:editId="11D60149">
             <wp:extent cx="3077004" cy="1143160"/>
@@ -5263,10 +5281,343 @@
       <w:pPr>
         <w:pStyle w:val="Kiu3"/>
       </w:pPr>
-    </w:p>
-    <w:p/>
+      <w:r>
+        <w:t>Cấu hình DHCP snooping</w:t>
+      </w:r>
+    </w:p>
+    <w:p>
+      <w:r>
+        <w:drawing>
+          <wp:inline distT="0" distB="0" distL="0" distR="0" wp14:anchorId="1B16B47E" wp14:editId="51170709">
+            <wp:extent cx="4410691" cy="1600423"/>
+            <wp:effectExtent l="0" t="0" r="9525" b="0"/>
+            <wp:docPr id="535607886" name="Hình ảnh 1"/>
+            <wp:cNvGraphicFramePr>
+              <a:graphicFrameLocks xmlns:a="http://schemas.openxmlformats.org/drawingml/2006/main" noChangeAspect="1"/>
+            </wp:cNvGraphicFramePr>
+            <a:graphic xmlns:a="http://schemas.openxmlformats.org/drawingml/2006/main">
+              <a:graphicData uri="http://schemas.openxmlformats.org/drawingml/2006/picture">
+                <pic:pic xmlns:pic="http://schemas.openxmlformats.org/drawingml/2006/picture">
+                  <pic:nvPicPr>
+                    <pic:cNvPr id="535607886" name=""/>
+                    <pic:cNvPicPr/>
+                  </pic:nvPicPr>
+                  <pic:blipFill>
+                    <a:blip r:embed="rId98"/>
+                    <a:stretch>
+                      <a:fillRect/>
+                    </a:stretch>
+                  </pic:blipFill>
+                  <pic:spPr>
+                    <a:xfrm>
+                      <a:off x="0" y="0"/>
+                      <a:ext cx="4410691" cy="1600423"/>
+                    </a:xfrm>
+                    <a:prstGeom prst="rect">
+                      <a:avLst/>
+                    </a:prstGeom>
+                  </pic:spPr>
+                </pic:pic>
+              </a:graphicData>
+            </a:graphic>
+          </wp:inline>
+        </w:drawing>
+      </w:r>
+    </w:p>
+    <w:p>
+      <w:r>
+        <w:drawing>
+          <wp:inline distT="0" distB="0" distL="0" distR="0" wp14:anchorId="6F8CB4CE" wp14:editId="040139AD">
+            <wp:extent cx="3448531" cy="2048161"/>
+            <wp:effectExtent l="0" t="0" r="0" b="9525"/>
+            <wp:docPr id="958986600" name="Hình ảnh 1"/>
+            <wp:cNvGraphicFramePr>
+              <a:graphicFrameLocks xmlns:a="http://schemas.openxmlformats.org/drawingml/2006/main" noChangeAspect="1"/>
+            </wp:cNvGraphicFramePr>
+            <a:graphic xmlns:a="http://schemas.openxmlformats.org/drawingml/2006/main">
+              <a:graphicData uri="http://schemas.openxmlformats.org/drawingml/2006/picture">
+                <pic:pic xmlns:pic="http://schemas.openxmlformats.org/drawingml/2006/picture">
+                  <pic:nvPicPr>
+                    <pic:cNvPr id="958986600" name=""/>
+                    <pic:cNvPicPr/>
+                  </pic:nvPicPr>
+                  <pic:blipFill>
+                    <a:blip r:embed="rId99"/>
+                    <a:stretch>
+                      <a:fillRect/>
+                    </a:stretch>
+                  </pic:blipFill>
+                  <pic:spPr>
+                    <a:xfrm>
+                      <a:off x="0" y="0"/>
+                      <a:ext cx="3448531" cy="2048161"/>
+                    </a:xfrm>
+                    <a:prstGeom prst="rect">
+                      <a:avLst/>
+                    </a:prstGeom>
+                  </pic:spPr>
+                </pic:pic>
+              </a:graphicData>
+            </a:graphic>
+          </wp:inline>
+        </w:drawing>
+      </w:r>
+    </w:p>
+    <w:p>
+      <w:r>
+        <w:lastRenderedPageBreak/>
+        <w:drawing>
+          <wp:inline distT="0" distB="0" distL="0" distR="0" wp14:anchorId="2E673CAE" wp14:editId="65F8CB98">
+            <wp:extent cx="5784215" cy="1820172"/>
+            <wp:effectExtent l="0" t="0" r="6985" b="8890"/>
+            <wp:docPr id="1541599187" name="Hình ảnh 1"/>
+            <wp:cNvGraphicFramePr>
+              <a:graphicFrameLocks xmlns:a="http://schemas.openxmlformats.org/drawingml/2006/main" noChangeAspect="1"/>
+            </wp:cNvGraphicFramePr>
+            <a:graphic xmlns:a="http://schemas.openxmlformats.org/drawingml/2006/main">
+              <a:graphicData uri="http://schemas.openxmlformats.org/drawingml/2006/picture">
+                <pic:pic xmlns:pic="http://schemas.openxmlformats.org/drawingml/2006/picture">
+                  <pic:nvPicPr>
+                    <pic:cNvPr id="1541599187" name=""/>
+                    <pic:cNvPicPr/>
+                  </pic:nvPicPr>
+                  <pic:blipFill>
+                    <a:blip r:embed="rId100"/>
+                    <a:stretch>
+                      <a:fillRect/>
+                    </a:stretch>
+                  </pic:blipFill>
+                  <pic:spPr>
+                    <a:xfrm>
+                      <a:off x="0" y="0"/>
+                      <a:ext cx="5790629" cy="1822190"/>
+                    </a:xfrm>
+                    <a:prstGeom prst="rect">
+                      <a:avLst/>
+                    </a:prstGeom>
+                  </pic:spPr>
+                </pic:pic>
+              </a:graphicData>
+            </a:graphic>
+          </wp:inline>
+        </w:drawing>
+      </w:r>
+    </w:p>
+    <w:p>
+      <w:pPr>
+        <w:pStyle w:val="Kiu3"/>
+      </w:pPr>
+      <w:r>
+        <w:t>Cấu hình access-list control</w:t>
+      </w:r>
+    </w:p>
+    <w:p>
+      <w:pPr>
+        <w:pStyle w:val="oancuaDanhsach"/>
+        <w:numPr>
+          <w:ilvl w:val="0"/>
+          <w:numId w:val="4"/>
+        </w:numPr>
+      </w:pPr>
+      <w:r>
+        <w:t xml:space="preserve">Cấu hình cấm vlan 10 truy cập vào </w:t>
+      </w:r>
+      <w:r>
+        <w:t>khu vực quản trị</w:t>
+      </w:r>
+    </w:p>
+    <w:p>
+      <w:pPr>
+        <w:ind w:left="573" w:firstLine="0"/>
+      </w:pPr>
+    </w:p>
+    <w:p>
+      <w:pPr>
+        <w:pStyle w:val="oancuaDanhsach"/>
+        <w:ind w:left="933" w:firstLine="0"/>
+      </w:pPr>
+      <w:r>
+        <w:drawing>
+          <wp:inline distT="0" distB="0" distL="0" distR="0" wp14:anchorId="759EB39B" wp14:editId="645D49AD">
+            <wp:extent cx="4124901" cy="619211"/>
+            <wp:effectExtent l="0" t="0" r="9525" b="9525"/>
+            <wp:docPr id="872404719" name="Hình ảnh 1"/>
+            <wp:cNvGraphicFramePr>
+              <a:graphicFrameLocks xmlns:a="http://schemas.openxmlformats.org/drawingml/2006/main" noChangeAspect="1"/>
+            </wp:cNvGraphicFramePr>
+            <a:graphic xmlns:a="http://schemas.openxmlformats.org/drawingml/2006/main">
+              <a:graphicData uri="http://schemas.openxmlformats.org/drawingml/2006/picture">
+                <pic:pic xmlns:pic="http://schemas.openxmlformats.org/drawingml/2006/picture">
+                  <pic:nvPicPr>
+                    <pic:cNvPr id="872404719" name=""/>
+                    <pic:cNvPicPr/>
+                  </pic:nvPicPr>
+                  <pic:blipFill>
+                    <a:blip r:embed="rId101"/>
+                    <a:stretch>
+                      <a:fillRect/>
+                    </a:stretch>
+                  </pic:blipFill>
+                  <pic:spPr>
+                    <a:xfrm>
+                      <a:off x="0" y="0"/>
+                      <a:ext cx="4124901" cy="619211"/>
+                    </a:xfrm>
+                    <a:prstGeom prst="rect">
+                      <a:avLst/>
+                    </a:prstGeom>
+                  </pic:spPr>
+                </pic:pic>
+              </a:graphicData>
+            </a:graphic>
+          </wp:inline>
+        </w:drawing>
+      </w:r>
+    </w:p>
+    <w:p>
+      <w:pPr>
+        <w:pStyle w:val="oancuaDanhsach"/>
+        <w:ind w:left="933" w:firstLine="0"/>
+      </w:pPr>
+      <w:r>
+        <w:drawing>
+          <wp:inline distT="0" distB="0" distL="0" distR="0" wp14:anchorId="1E12562D" wp14:editId="4080B85E">
+            <wp:extent cx="3315163" cy="781159"/>
+            <wp:effectExtent l="0" t="0" r="0" b="0"/>
+            <wp:docPr id="489632680" name="Hình ảnh 1"/>
+            <wp:cNvGraphicFramePr>
+              <a:graphicFrameLocks xmlns:a="http://schemas.openxmlformats.org/drawingml/2006/main" noChangeAspect="1"/>
+            </wp:cNvGraphicFramePr>
+            <a:graphic xmlns:a="http://schemas.openxmlformats.org/drawingml/2006/main">
+              <a:graphicData uri="http://schemas.openxmlformats.org/drawingml/2006/picture">
+                <pic:pic xmlns:pic="http://schemas.openxmlformats.org/drawingml/2006/picture">
+                  <pic:nvPicPr>
+                    <pic:cNvPr id="489632680" name=""/>
+                    <pic:cNvPicPr/>
+                  </pic:nvPicPr>
+                  <pic:blipFill>
+                    <a:blip r:embed="rId102"/>
+                    <a:stretch>
+                      <a:fillRect/>
+                    </a:stretch>
+                  </pic:blipFill>
+                  <pic:spPr>
+                    <a:xfrm>
+                      <a:off x="0" y="0"/>
+                      <a:ext cx="3315163" cy="781159"/>
+                    </a:xfrm>
+                    <a:prstGeom prst="rect">
+                      <a:avLst/>
+                    </a:prstGeom>
+                  </pic:spPr>
+                </pic:pic>
+              </a:graphicData>
+            </a:graphic>
+          </wp:inline>
+        </w:drawing>
+      </w:r>
+    </w:p>
+    <w:p>
+      <w:pPr>
+        <w:pStyle w:val="oancuaDanhsach"/>
+        <w:ind w:left="933" w:firstLine="0"/>
+      </w:pPr>
+      <w:r>
+        <w:drawing>
+          <wp:inline distT="0" distB="0" distL="0" distR="0" wp14:anchorId="6FCAD5E7" wp14:editId="35CC0A74">
+            <wp:extent cx="4442460" cy="1933575"/>
+            <wp:effectExtent l="0" t="0" r="0" b="9525"/>
+            <wp:docPr id="1860551288" name="Hình ảnh 1"/>
+            <wp:cNvGraphicFramePr>
+              <a:graphicFrameLocks xmlns:a="http://schemas.openxmlformats.org/drawingml/2006/main" noChangeAspect="1"/>
+            </wp:cNvGraphicFramePr>
+            <a:graphic xmlns:a="http://schemas.openxmlformats.org/drawingml/2006/main">
+              <a:graphicData uri="http://schemas.openxmlformats.org/drawingml/2006/picture">
+                <pic:pic xmlns:pic="http://schemas.openxmlformats.org/drawingml/2006/picture">
+                  <pic:nvPicPr>
+                    <pic:cNvPr id="1860551288" name=""/>
+                    <pic:cNvPicPr/>
+                  </pic:nvPicPr>
+                  <pic:blipFill rotWithShape="1">
+                    <a:blip r:embed="rId103"/>
+                    <a:srcRect r="15507"/>
+                    <a:stretch/>
+                  </pic:blipFill>
+                  <pic:spPr bwMode="auto">
+                    <a:xfrm>
+                      <a:off x="0" y="0"/>
+                      <a:ext cx="4443080" cy="1933845"/>
+                    </a:xfrm>
+                    <a:prstGeom prst="rect">
+                      <a:avLst/>
+                    </a:prstGeom>
+                    <a:ln>
+                      <a:noFill/>
+                    </a:ln>
+                    <a:extLst>
+                      <a:ext uri="{53640926-AAD7-44D8-BBD7-CCE9431645EC}">
+                        <a14:shadowObscured xmlns:a14="http://schemas.microsoft.com/office/drawing/2010/main"/>
+                      </a:ext>
+                    </a:extLst>
+                  </pic:spPr>
+                </pic:pic>
+              </a:graphicData>
+            </a:graphic>
+          </wp:inline>
+        </w:drawing>
+      </w:r>
+    </w:p>
+    <w:p>
+      <w:pPr>
+        <w:pStyle w:val="oancuaDanhsach"/>
+        <w:ind w:left="933" w:firstLine="0"/>
+      </w:pPr>
+      <w:r>
+        <w:drawing>
+          <wp:inline distT="0" distB="0" distL="0" distR="0" wp14:anchorId="5600AB8C" wp14:editId="72C1F4B5">
+            <wp:extent cx="4706007" cy="1848108"/>
+            <wp:effectExtent l="0" t="0" r="0" b="0"/>
+            <wp:docPr id="1158247930" name="Hình ảnh 1"/>
+            <wp:cNvGraphicFramePr>
+              <a:graphicFrameLocks xmlns:a="http://schemas.openxmlformats.org/drawingml/2006/main" noChangeAspect="1"/>
+            </wp:cNvGraphicFramePr>
+            <a:graphic xmlns:a="http://schemas.openxmlformats.org/drawingml/2006/main">
+              <a:graphicData uri="http://schemas.openxmlformats.org/drawingml/2006/picture">
+                <pic:pic xmlns:pic="http://schemas.openxmlformats.org/drawingml/2006/picture">
+                  <pic:nvPicPr>
+                    <pic:cNvPr id="1158247930" name=""/>
+                    <pic:cNvPicPr/>
+                  </pic:nvPicPr>
+                  <pic:blipFill>
+                    <a:blip r:embed="rId104"/>
+                    <a:stretch>
+                      <a:fillRect/>
+                    </a:stretch>
+                  </pic:blipFill>
+                  <pic:spPr>
+                    <a:xfrm>
+                      <a:off x="0" y="0"/>
+                      <a:ext cx="4706007" cy="1848108"/>
+                    </a:xfrm>
+                    <a:prstGeom prst="rect">
+                      <a:avLst/>
+                    </a:prstGeom>
+                  </pic:spPr>
+                </pic:pic>
+              </a:graphicData>
+            </a:graphic>
+          </wp:inline>
+        </w:drawing>
+      </w:r>
+    </w:p>
+    <w:p>
+      <w:pPr>
+        <w:pStyle w:val="oancuaDanhsach"/>
+        <w:ind w:left="933" w:firstLine="0"/>
+      </w:pPr>
+    </w:p>
     <w:sectPr>
-      <w:footerReference w:type="default" r:id="rId98"/>
+      <w:footerReference w:type="default" r:id="rId105"/>
       <w:pgSz w:w="11907" w:h="16840" w:code="9"/>
       <w:pgMar w:top="573" w:right="289" w:bottom="573" w:left="289" w:header="720" w:footer="720" w:gutter="0"/>
       <w:pgNumType w:start="1"/>

</xml_diff>

<commit_message>
them ACL cho SSH va up date file word
</commit_message>
<xml_diff>
--- a/BÀI BÁO ĐỒ ÁN CUỐI KÌ.docx
+++ b/BÀI BÁO ĐỒ ÁN CUỐI KÌ.docx
@@ -884,7 +884,7 @@
           <v:shape id="_x0000_i1025" type="#_x0000_t75" style="width:467.4pt;height:199.2pt" o:ole="">
             <v:imagedata r:id="rId9" o:title=""/>
           </v:shape>
-          <o:OLEObject Type="Embed" ProgID="Visio.Drawing.11" ShapeID="_x0000_i1025" DrawAspect="Content" ObjectID="_1794739164" r:id="rId10"/>
+          <o:OLEObject Type="Embed" ProgID="Visio.Drawing.11" ShapeID="_x0000_i1025" DrawAspect="Content" ObjectID="_1794747064" r:id="rId10"/>
         </w:object>
       </w:r>
     </w:p>
@@ -5287,6 +5287,9 @@
     </w:p>
     <w:p>
       <w:r>
+        <w:rPr>
+          <w:noProof/>
+        </w:rPr>
         <w:drawing>
           <wp:inline distT="0" distB="0" distL="0" distR="0" wp14:anchorId="1B16B47E" wp14:editId="51170709">
             <wp:extent cx="4410691" cy="1600423"/>
@@ -5326,6 +5329,9 @@
     </w:p>
     <w:p>
       <w:r>
+        <w:rPr>
+          <w:noProof/>
+        </w:rPr>
         <w:drawing>
           <wp:inline distT="0" distB="0" distL="0" distR="0" wp14:anchorId="6F8CB4CE" wp14:editId="040139AD">
             <wp:extent cx="3448531" cy="2048161"/>
@@ -5365,6 +5371,9 @@
     </w:p>
     <w:p>
       <w:r>
+        <w:rPr>
+          <w:noProof/>
+        </w:rPr>
         <w:lastRenderedPageBreak/>
         <w:drawing>
           <wp:inline distT="0" distB="0" distL="0" distR="0" wp14:anchorId="2E673CAE" wp14:editId="65F8CB98">
@@ -5437,6 +5446,9 @@
         <w:ind w:left="933" w:firstLine="0"/>
       </w:pPr>
       <w:r>
+        <w:rPr>
+          <w:noProof/>
+        </w:rPr>
         <w:drawing>
           <wp:inline distT="0" distB="0" distL="0" distR="0" wp14:anchorId="759EB39B" wp14:editId="645D49AD">
             <wp:extent cx="4124901" cy="619211"/>
@@ -5480,6 +5492,9 @@
         <w:ind w:left="933" w:firstLine="0"/>
       </w:pPr>
       <w:r>
+        <w:rPr>
+          <w:noProof/>
+        </w:rPr>
         <w:drawing>
           <wp:inline distT="0" distB="0" distL="0" distR="0" wp14:anchorId="1E12562D" wp14:editId="4080B85E">
             <wp:extent cx="3315163" cy="781159"/>
@@ -5523,6 +5538,9 @@
         <w:ind w:left="933" w:firstLine="0"/>
       </w:pPr>
       <w:r>
+        <w:rPr>
+          <w:noProof/>
+        </w:rPr>
         <w:drawing>
           <wp:inline distT="0" distB="0" distL="0" distR="0" wp14:anchorId="6FCAD5E7" wp14:editId="35CC0A74">
             <wp:extent cx="4442460" cy="1933575"/>
@@ -5573,6 +5591,9 @@
         <w:ind w:left="933" w:firstLine="0"/>
       </w:pPr>
       <w:r>
+        <w:rPr>
+          <w:noProof/>
+        </w:rPr>
         <w:drawing>
           <wp:inline distT="0" distB="0" distL="0" distR="0" wp14:anchorId="5600AB8C" wp14:editId="72C1F4B5">
             <wp:extent cx="4706007" cy="1848108"/>
@@ -5625,6 +5646,271 @@
     <w:p>
       <w:pPr>
         <w:pStyle w:val="oancuaDanhsach"/>
+        <w:ind w:left="933" w:firstLine="0"/>
+      </w:pPr>
+      <w:r>
+        <w:rPr>
+          <w:noProof/>
+        </w:rPr>
+        <w:drawing>
+          <wp:inline distT="0" distB="0" distL="0" distR="0" wp14:anchorId="19E09502" wp14:editId="57C12E63">
+            <wp:extent cx="3971429" cy="142857"/>
+            <wp:effectExtent l="0" t="0" r="0" b="0"/>
+            <wp:docPr id="1305726635" name="Hình ảnh 1"/>
+            <wp:cNvGraphicFramePr>
+              <a:graphicFrameLocks xmlns:a="http://schemas.openxmlformats.org/drawingml/2006/main" noChangeAspect="1"/>
+            </wp:cNvGraphicFramePr>
+            <a:graphic xmlns:a="http://schemas.openxmlformats.org/drawingml/2006/main">
+              <a:graphicData uri="http://schemas.openxmlformats.org/drawingml/2006/picture">
+                <pic:pic xmlns:pic="http://schemas.openxmlformats.org/drawingml/2006/picture">
+                  <pic:nvPicPr>
+                    <pic:cNvPr id="1305726635" name=""/>
+                    <pic:cNvPicPr/>
+                  </pic:nvPicPr>
+                  <pic:blipFill>
+                    <a:blip r:embed="rId105"/>
+                    <a:stretch>
+                      <a:fillRect/>
+                    </a:stretch>
+                  </pic:blipFill>
+                  <pic:spPr>
+                    <a:xfrm>
+                      <a:off x="0" y="0"/>
+                      <a:ext cx="3971429" cy="142857"/>
+                    </a:xfrm>
+                    <a:prstGeom prst="rect">
+                      <a:avLst/>
+                    </a:prstGeom>
+                  </pic:spPr>
+                </pic:pic>
+              </a:graphicData>
+            </a:graphic>
+          </wp:inline>
+        </w:drawing>
+      </w:r>
+    </w:p>
+    <w:p>
+      <w:pPr>
+        <w:pStyle w:val="oancuaDanhsach"/>
+        <w:ind w:left="933" w:firstLine="0"/>
+      </w:pPr>
+      <w:r>
+        <w:rPr>
+          <w:noProof/>
+        </w:rPr>
+        <w:lastRenderedPageBreak/>
+        <w:drawing>
+          <wp:inline distT="0" distB="0" distL="0" distR="0" wp14:anchorId="51FE5B86" wp14:editId="260A15CC">
+            <wp:extent cx="5009524" cy="247619"/>
+            <wp:effectExtent l="0" t="0" r="0" b="635"/>
+            <wp:docPr id="1357646144" name="Hình ảnh 1"/>
+            <wp:cNvGraphicFramePr>
+              <a:graphicFrameLocks xmlns:a="http://schemas.openxmlformats.org/drawingml/2006/main" noChangeAspect="1"/>
+            </wp:cNvGraphicFramePr>
+            <a:graphic xmlns:a="http://schemas.openxmlformats.org/drawingml/2006/main">
+              <a:graphicData uri="http://schemas.openxmlformats.org/drawingml/2006/picture">
+                <pic:pic xmlns:pic="http://schemas.openxmlformats.org/drawingml/2006/picture">
+                  <pic:nvPicPr>
+                    <pic:cNvPr id="1357646144" name=""/>
+                    <pic:cNvPicPr/>
+                  </pic:nvPicPr>
+                  <pic:blipFill>
+                    <a:blip r:embed="rId106"/>
+                    <a:stretch>
+                      <a:fillRect/>
+                    </a:stretch>
+                  </pic:blipFill>
+                  <pic:spPr>
+                    <a:xfrm>
+                      <a:off x="0" y="0"/>
+                      <a:ext cx="5009524" cy="247619"/>
+                    </a:xfrm>
+                    <a:prstGeom prst="rect">
+                      <a:avLst/>
+                    </a:prstGeom>
+                  </pic:spPr>
+                </pic:pic>
+              </a:graphicData>
+            </a:graphic>
+          </wp:inline>
+        </w:drawing>
+      </w:r>
+    </w:p>
+    <w:p>
+      <w:pPr>
+        <w:pStyle w:val="oancuaDanhsach"/>
+        <w:ind w:left="933" w:firstLine="0"/>
+      </w:pPr>
+      <w:r>
+        <w:drawing>
+          <wp:inline distT="0" distB="0" distL="0" distR="0" wp14:anchorId="40DB519D" wp14:editId="38D6C6AF">
+            <wp:extent cx="1943371" cy="190527"/>
+            <wp:effectExtent l="0" t="0" r="0" b="0"/>
+            <wp:docPr id="1221937339" name="Hình ảnh 1"/>
+            <wp:cNvGraphicFramePr>
+              <a:graphicFrameLocks xmlns:a="http://schemas.openxmlformats.org/drawingml/2006/main" noChangeAspect="1"/>
+            </wp:cNvGraphicFramePr>
+            <a:graphic xmlns:a="http://schemas.openxmlformats.org/drawingml/2006/main">
+              <a:graphicData uri="http://schemas.openxmlformats.org/drawingml/2006/picture">
+                <pic:pic xmlns:pic="http://schemas.openxmlformats.org/drawingml/2006/picture">
+                  <pic:nvPicPr>
+                    <pic:cNvPr id="1221937339" name=""/>
+                    <pic:cNvPicPr/>
+                  </pic:nvPicPr>
+                  <pic:blipFill>
+                    <a:blip r:embed="rId107"/>
+                    <a:stretch>
+                      <a:fillRect/>
+                    </a:stretch>
+                  </pic:blipFill>
+                  <pic:spPr>
+                    <a:xfrm>
+                      <a:off x="0" y="0"/>
+                      <a:ext cx="1943371" cy="190527"/>
+                    </a:xfrm>
+                    <a:prstGeom prst="rect">
+                      <a:avLst/>
+                    </a:prstGeom>
+                  </pic:spPr>
+                </pic:pic>
+              </a:graphicData>
+            </a:graphic>
+          </wp:inline>
+        </w:drawing>
+      </w:r>
+    </w:p>
+    <w:p>
+      <w:pPr>
+        <w:pStyle w:val="oancuaDanhsach"/>
+        <w:ind w:left="933" w:firstLine="0"/>
+      </w:pPr>
+      <w:r>
+        <w:drawing>
+          <wp:inline distT="0" distB="0" distL="0" distR="0" wp14:anchorId="486B76CF" wp14:editId="5DB9B804">
+            <wp:extent cx="2991267" cy="181000"/>
+            <wp:effectExtent l="0" t="0" r="0" b="9525"/>
+            <wp:docPr id="1190053300" name="Hình ảnh 1"/>
+            <wp:cNvGraphicFramePr>
+              <a:graphicFrameLocks xmlns:a="http://schemas.openxmlformats.org/drawingml/2006/main" noChangeAspect="1"/>
+            </wp:cNvGraphicFramePr>
+            <a:graphic xmlns:a="http://schemas.openxmlformats.org/drawingml/2006/main">
+              <a:graphicData uri="http://schemas.openxmlformats.org/drawingml/2006/picture">
+                <pic:pic xmlns:pic="http://schemas.openxmlformats.org/drawingml/2006/picture">
+                  <pic:nvPicPr>
+                    <pic:cNvPr id="1190053300" name=""/>
+                    <pic:cNvPicPr/>
+                  </pic:nvPicPr>
+                  <pic:blipFill>
+                    <a:blip r:embed="rId108"/>
+                    <a:stretch>
+                      <a:fillRect/>
+                    </a:stretch>
+                  </pic:blipFill>
+                  <pic:spPr>
+                    <a:xfrm>
+                      <a:off x="0" y="0"/>
+                      <a:ext cx="2991267" cy="181000"/>
+                    </a:xfrm>
+                    <a:prstGeom prst="rect">
+                      <a:avLst/>
+                    </a:prstGeom>
+                  </pic:spPr>
+                </pic:pic>
+              </a:graphicData>
+            </a:graphic>
+          </wp:inline>
+        </w:drawing>
+      </w:r>
+    </w:p>
+    <w:p>
+      <w:pPr>
+        <w:pStyle w:val="oancuaDanhsach"/>
+        <w:ind w:left="933" w:firstLine="0"/>
+      </w:pPr>
+      <w:r>
+        <w:drawing>
+          <wp:inline distT="0" distB="0" distL="0" distR="0" wp14:anchorId="1F46D60F" wp14:editId="7B8EB20C">
+            <wp:extent cx="3381847" cy="1800476"/>
+            <wp:effectExtent l="0" t="0" r="9525" b="9525"/>
+            <wp:docPr id="268724714" name="Hình ảnh 1"/>
+            <wp:cNvGraphicFramePr>
+              <a:graphicFrameLocks xmlns:a="http://schemas.openxmlformats.org/drawingml/2006/main" noChangeAspect="1"/>
+            </wp:cNvGraphicFramePr>
+            <a:graphic xmlns:a="http://schemas.openxmlformats.org/drawingml/2006/main">
+              <a:graphicData uri="http://schemas.openxmlformats.org/drawingml/2006/picture">
+                <pic:pic xmlns:pic="http://schemas.openxmlformats.org/drawingml/2006/picture">
+                  <pic:nvPicPr>
+                    <pic:cNvPr id="268724714" name=""/>
+                    <pic:cNvPicPr/>
+                  </pic:nvPicPr>
+                  <pic:blipFill>
+                    <a:blip r:embed="rId109"/>
+                    <a:stretch>
+                      <a:fillRect/>
+                    </a:stretch>
+                  </pic:blipFill>
+                  <pic:spPr>
+                    <a:xfrm>
+                      <a:off x="0" y="0"/>
+                      <a:ext cx="3381847" cy="1800476"/>
+                    </a:xfrm>
+                    <a:prstGeom prst="rect">
+                      <a:avLst/>
+                    </a:prstGeom>
+                  </pic:spPr>
+                </pic:pic>
+              </a:graphicData>
+            </a:graphic>
+          </wp:inline>
+        </w:drawing>
+      </w:r>
+    </w:p>
+    <w:p>
+      <w:pPr>
+        <w:pStyle w:val="oancuaDanhsach"/>
+        <w:ind w:left="933" w:firstLine="0"/>
+      </w:pPr>
+      <w:r>
+        <w:drawing>
+          <wp:inline distT="0" distB="0" distL="0" distR="0" wp14:anchorId="4A22DA7D" wp14:editId="3624C4C7">
+            <wp:extent cx="4782217" cy="3191320"/>
+            <wp:effectExtent l="0" t="0" r="0" b="9525"/>
+            <wp:docPr id="1616494679" name="Hình ảnh 1"/>
+            <wp:cNvGraphicFramePr>
+              <a:graphicFrameLocks xmlns:a="http://schemas.openxmlformats.org/drawingml/2006/main" noChangeAspect="1"/>
+            </wp:cNvGraphicFramePr>
+            <a:graphic xmlns:a="http://schemas.openxmlformats.org/drawingml/2006/main">
+              <a:graphicData uri="http://schemas.openxmlformats.org/drawingml/2006/picture">
+                <pic:pic xmlns:pic="http://schemas.openxmlformats.org/drawingml/2006/picture">
+                  <pic:nvPicPr>
+                    <pic:cNvPr id="1616494679" name=""/>
+                    <pic:cNvPicPr/>
+                  </pic:nvPicPr>
+                  <pic:blipFill>
+                    <a:blip r:embed="rId110"/>
+                    <a:stretch>
+                      <a:fillRect/>
+                    </a:stretch>
+                  </pic:blipFill>
+                  <pic:spPr>
+                    <a:xfrm>
+                      <a:off x="0" y="0"/>
+                      <a:ext cx="4782217" cy="3191320"/>
+                    </a:xfrm>
+                    <a:prstGeom prst="rect">
+                      <a:avLst/>
+                    </a:prstGeom>
+                  </pic:spPr>
+                </pic:pic>
+              </a:graphicData>
+            </a:graphic>
+          </wp:inline>
+        </w:drawing>
+      </w:r>
+    </w:p>
+    <w:p>
+      <w:pPr>
+        <w:pStyle w:val="oancuaDanhsach"/>
         <w:numPr>
           <w:ilvl w:val="0"/>
           <w:numId w:val="4"/>
@@ -5646,7 +5932,9 @@
         <w:ind w:left="933" w:firstLine="0"/>
       </w:pPr>
       <w:r>
-        <w:lastRenderedPageBreak/>
+        <w:rPr>
+          <w:noProof/>
+        </w:rPr>
         <w:drawing>
           <wp:inline distT="0" distB="0" distL="0" distR="0" wp14:anchorId="170FECFD" wp14:editId="59035171">
             <wp:extent cx="5734850" cy="133369"/>
@@ -5663,7 +5951,7 @@
                     <pic:cNvPicPr/>
                   </pic:nvPicPr>
                   <pic:blipFill>
-                    <a:blip r:embed="rId105"/>
+                    <a:blip r:embed="rId111"/>
                     <a:stretch>
                       <a:fillRect/>
                     </a:stretch>
@@ -5690,6 +5978,9 @@
         <w:ind w:left="933" w:firstLine="0"/>
       </w:pPr>
       <w:r>
+        <w:rPr>
+          <w:noProof/>
+        </w:rPr>
         <w:drawing>
           <wp:inline distT="0" distB="0" distL="0" distR="0" wp14:anchorId="24283C23" wp14:editId="0E007299">
             <wp:extent cx="7193915" cy="431165"/>
@@ -5706,7 +5997,7 @@
                     <pic:cNvPicPr/>
                   </pic:nvPicPr>
                   <pic:blipFill>
-                    <a:blip r:embed="rId106"/>
+                    <a:blip r:embed="rId112"/>
                     <a:stretch>
                       <a:fillRect/>
                     </a:stretch>
@@ -5733,6 +6024,9 @@
         <w:ind w:left="933" w:firstLine="0"/>
       </w:pPr>
       <w:r>
+        <w:rPr>
+          <w:noProof/>
+        </w:rPr>
         <w:drawing>
           <wp:inline distT="0" distB="0" distL="0" distR="0" wp14:anchorId="1ADF0E90" wp14:editId="7A3E5F0F">
             <wp:extent cx="5029902" cy="390580"/>
@@ -5749,7 +6043,7 @@
                     <pic:cNvPicPr/>
                   </pic:nvPicPr>
                   <pic:blipFill>
-                    <a:blip r:embed="rId107"/>
+                    <a:blip r:embed="rId113"/>
                     <a:stretch>
                       <a:fillRect/>
                     </a:stretch>
@@ -5768,6 +6062,21 @@
             </a:graphic>
           </wp:inline>
         </w:drawing>
+      </w:r>
+    </w:p>
+    <w:p>
+      <w:pPr>
+        <w:pStyle w:val="oancuaDanhsach"/>
+        <w:numPr>
+          <w:ilvl w:val="0"/>
+          <w:numId w:val="4"/>
+        </w:numPr>
+      </w:pPr>
+      <w:r>
+        <w:t xml:space="preserve">Cấu hình </w:t>
+      </w:r>
+      <w:r>
+        <w:t>Firewall (ở chi nhánh)</w:t>
       </w:r>
     </w:p>
     <w:p>
@@ -5775,9 +6084,46 @@
         <w:pStyle w:val="oancuaDanhsach"/>
         <w:ind w:left="933" w:firstLine="0"/>
       </w:pPr>
+      <w:r>
+        <w:drawing>
+          <wp:inline distT="0" distB="0" distL="0" distR="0" wp14:anchorId="5BF6590D" wp14:editId="14C3295B">
+            <wp:extent cx="3858163" cy="371527"/>
+            <wp:effectExtent l="0" t="0" r="0" b="9525"/>
+            <wp:docPr id="208251031" name="Hình ảnh 1"/>
+            <wp:cNvGraphicFramePr>
+              <a:graphicFrameLocks xmlns:a="http://schemas.openxmlformats.org/drawingml/2006/main" noChangeAspect="1"/>
+            </wp:cNvGraphicFramePr>
+            <a:graphic xmlns:a="http://schemas.openxmlformats.org/drawingml/2006/main">
+              <a:graphicData uri="http://schemas.openxmlformats.org/drawingml/2006/picture">
+                <pic:pic xmlns:pic="http://schemas.openxmlformats.org/drawingml/2006/picture">
+                  <pic:nvPicPr>
+                    <pic:cNvPr id="208251031" name=""/>
+                    <pic:cNvPicPr/>
+                  </pic:nvPicPr>
+                  <pic:blipFill>
+                    <a:blip r:embed="rId114"/>
+                    <a:stretch>
+                      <a:fillRect/>
+                    </a:stretch>
+                  </pic:blipFill>
+                  <pic:spPr>
+                    <a:xfrm>
+                      <a:off x="0" y="0"/>
+                      <a:ext cx="3858163" cy="371527"/>
+                    </a:xfrm>
+                    <a:prstGeom prst="rect">
+                      <a:avLst/>
+                    </a:prstGeom>
+                  </pic:spPr>
+                </pic:pic>
+              </a:graphicData>
+            </a:graphic>
+          </wp:inline>
+        </w:drawing>
+      </w:r>
     </w:p>
     <w:sectPr>
-      <w:footerReference w:type="default" r:id="rId108"/>
+      <w:footerReference w:type="default" r:id="rId115"/>
       <w:pgSz w:w="11907" w:h="16840" w:code="9"/>
       <w:pgMar w:top="573" w:right="289" w:bottom="573" w:left="289" w:header="720" w:footer="720" w:gutter="0"/>
       <w:pgNumType w:start="1"/>

</xml_diff>

<commit_message>
update cau Radius Server
</commit_message>
<xml_diff>
--- a/BÀI BÁO ĐỒ ÁN CUỐI KÌ.docx
+++ b/BÀI BÁO ĐỒ ÁN CUỐI KÌ.docx
@@ -884,7 +884,7 @@
           <v:shape id="_x0000_i1025" type="#_x0000_t75" style="width:467.4pt;height:199.2pt" o:ole="">
             <v:imagedata r:id="rId9" o:title=""/>
           </v:shape>
-          <o:OLEObject Type="Embed" ProgID="Visio.Drawing.11" ShapeID="_x0000_i1025" DrawAspect="Content" ObjectID="_1794747064" r:id="rId10"/>
+          <o:OLEObject Type="Embed" ProgID="Visio.Drawing.11" ShapeID="_x0000_i1025" DrawAspect="Content" ObjectID="_1794750596" r:id="rId10"/>
         </w:object>
       </w:r>
     </w:p>
@@ -6122,8 +6122,372 @@
         </w:drawing>
       </w:r>
     </w:p>
+    <w:p>
+      <w:pPr>
+        <w:pStyle w:val="oancuaDanhsach"/>
+        <w:numPr>
+          <w:ilvl w:val="0"/>
+          <w:numId w:val="4"/>
+        </w:numPr>
+      </w:pPr>
+      <w:r>
+        <w:t>Cấu hình mạng Wifi ở Hội sở:</w:t>
+      </w:r>
+    </w:p>
+    <w:p>
+      <w:pPr>
+        <w:pStyle w:val="oancuaDanhsach"/>
+        <w:ind w:left="933" w:firstLine="0"/>
+      </w:pPr>
+      <w:r>
+        <w:lastRenderedPageBreak/>
+        <w:drawing>
+          <wp:inline distT="0" distB="0" distL="0" distR="0" wp14:anchorId="706E2671" wp14:editId="4CC5C199">
+            <wp:extent cx="6134956" cy="666843"/>
+            <wp:effectExtent l="0" t="0" r="0" b="0"/>
+            <wp:docPr id="618915348" name="Hình ảnh 1"/>
+            <wp:cNvGraphicFramePr>
+              <a:graphicFrameLocks xmlns:a="http://schemas.openxmlformats.org/drawingml/2006/main" noChangeAspect="1"/>
+            </wp:cNvGraphicFramePr>
+            <a:graphic xmlns:a="http://schemas.openxmlformats.org/drawingml/2006/main">
+              <a:graphicData uri="http://schemas.openxmlformats.org/drawingml/2006/picture">
+                <pic:pic xmlns:pic="http://schemas.openxmlformats.org/drawingml/2006/picture">
+                  <pic:nvPicPr>
+                    <pic:cNvPr id="618915348" name=""/>
+                    <pic:cNvPicPr/>
+                  </pic:nvPicPr>
+                  <pic:blipFill>
+                    <a:blip r:embed="rId115"/>
+                    <a:stretch>
+                      <a:fillRect/>
+                    </a:stretch>
+                  </pic:blipFill>
+                  <pic:spPr>
+                    <a:xfrm>
+                      <a:off x="0" y="0"/>
+                      <a:ext cx="6134956" cy="666843"/>
+                    </a:xfrm>
+                    <a:prstGeom prst="rect">
+                      <a:avLst/>
+                    </a:prstGeom>
+                  </pic:spPr>
+                </pic:pic>
+              </a:graphicData>
+            </a:graphic>
+          </wp:inline>
+        </w:drawing>
+      </w:r>
+    </w:p>
+    <w:p>
+      <w:pPr>
+        <w:pStyle w:val="oancuaDanhsach"/>
+        <w:ind w:left="933" w:firstLine="0"/>
+      </w:pPr>
+      <w:r>
+        <w:drawing>
+          <wp:inline distT="0" distB="0" distL="0" distR="0" wp14:anchorId="17DF3628" wp14:editId="692D55A0">
+            <wp:extent cx="1838582" cy="1200318"/>
+            <wp:effectExtent l="0" t="0" r="9525" b="0"/>
+            <wp:docPr id="794707376" name="Hình ảnh 1"/>
+            <wp:cNvGraphicFramePr>
+              <a:graphicFrameLocks xmlns:a="http://schemas.openxmlformats.org/drawingml/2006/main" noChangeAspect="1"/>
+            </wp:cNvGraphicFramePr>
+            <a:graphic xmlns:a="http://schemas.openxmlformats.org/drawingml/2006/main">
+              <a:graphicData uri="http://schemas.openxmlformats.org/drawingml/2006/picture">
+                <pic:pic xmlns:pic="http://schemas.openxmlformats.org/drawingml/2006/picture">
+                  <pic:nvPicPr>
+                    <pic:cNvPr id="794707376" name=""/>
+                    <pic:cNvPicPr/>
+                  </pic:nvPicPr>
+                  <pic:blipFill>
+                    <a:blip r:embed="rId116"/>
+                    <a:stretch>
+                      <a:fillRect/>
+                    </a:stretch>
+                  </pic:blipFill>
+                  <pic:spPr>
+                    <a:xfrm>
+                      <a:off x="0" y="0"/>
+                      <a:ext cx="1838582" cy="1200318"/>
+                    </a:xfrm>
+                    <a:prstGeom prst="rect">
+                      <a:avLst/>
+                    </a:prstGeom>
+                  </pic:spPr>
+                </pic:pic>
+              </a:graphicData>
+            </a:graphic>
+          </wp:inline>
+        </w:drawing>
+      </w:r>
+    </w:p>
+    <w:p>
+      <w:pPr>
+        <w:pStyle w:val="oancuaDanhsach"/>
+        <w:ind w:left="933" w:firstLine="0"/>
+      </w:pPr>
+      <w:r>
+        <w:drawing>
+          <wp:inline distT="0" distB="0" distL="0" distR="0" wp14:anchorId="5CA3C455" wp14:editId="11AFDE34">
+            <wp:extent cx="6182588" cy="2429214"/>
+            <wp:effectExtent l="0" t="0" r="8890" b="9525"/>
+            <wp:docPr id="932423254" name="Hình ảnh 1"/>
+            <wp:cNvGraphicFramePr>
+              <a:graphicFrameLocks xmlns:a="http://schemas.openxmlformats.org/drawingml/2006/main" noChangeAspect="1"/>
+            </wp:cNvGraphicFramePr>
+            <a:graphic xmlns:a="http://schemas.openxmlformats.org/drawingml/2006/main">
+              <a:graphicData uri="http://schemas.openxmlformats.org/drawingml/2006/picture">
+                <pic:pic xmlns:pic="http://schemas.openxmlformats.org/drawingml/2006/picture">
+                  <pic:nvPicPr>
+                    <pic:cNvPr id="932423254" name=""/>
+                    <pic:cNvPicPr/>
+                  </pic:nvPicPr>
+                  <pic:blipFill>
+                    <a:blip r:embed="rId117"/>
+                    <a:stretch>
+                      <a:fillRect/>
+                    </a:stretch>
+                  </pic:blipFill>
+                  <pic:spPr>
+                    <a:xfrm>
+                      <a:off x="0" y="0"/>
+                      <a:ext cx="6182588" cy="2429214"/>
+                    </a:xfrm>
+                    <a:prstGeom prst="rect">
+                      <a:avLst/>
+                    </a:prstGeom>
+                  </pic:spPr>
+                </pic:pic>
+              </a:graphicData>
+            </a:graphic>
+          </wp:inline>
+        </w:drawing>
+      </w:r>
+    </w:p>
+    <w:p>
+      <w:pPr>
+        <w:pStyle w:val="oancuaDanhsach"/>
+        <w:ind w:left="933" w:firstLine="0"/>
+      </w:pPr>
+      <w:r>
+        <w:drawing>
+          <wp:inline distT="0" distB="0" distL="0" distR="0" wp14:anchorId="3DD22CA4" wp14:editId="4307643F">
+            <wp:extent cx="6344535" cy="2438740"/>
+            <wp:effectExtent l="0" t="0" r="0" b="0"/>
+            <wp:docPr id="1754169354" name="Hình ảnh 1"/>
+            <wp:cNvGraphicFramePr>
+              <a:graphicFrameLocks xmlns:a="http://schemas.openxmlformats.org/drawingml/2006/main" noChangeAspect="1"/>
+            </wp:cNvGraphicFramePr>
+            <a:graphic xmlns:a="http://schemas.openxmlformats.org/drawingml/2006/main">
+              <a:graphicData uri="http://schemas.openxmlformats.org/drawingml/2006/picture">
+                <pic:pic xmlns:pic="http://schemas.openxmlformats.org/drawingml/2006/picture">
+                  <pic:nvPicPr>
+                    <pic:cNvPr id="1754169354" name=""/>
+                    <pic:cNvPicPr/>
+                  </pic:nvPicPr>
+                  <pic:blipFill>
+                    <a:blip r:embed="rId118"/>
+                    <a:stretch>
+                      <a:fillRect/>
+                    </a:stretch>
+                  </pic:blipFill>
+                  <pic:spPr>
+                    <a:xfrm>
+                      <a:off x="0" y="0"/>
+                      <a:ext cx="6344535" cy="2438740"/>
+                    </a:xfrm>
+                    <a:prstGeom prst="rect">
+                      <a:avLst/>
+                    </a:prstGeom>
+                  </pic:spPr>
+                </pic:pic>
+              </a:graphicData>
+            </a:graphic>
+          </wp:inline>
+        </w:drawing>
+      </w:r>
+    </w:p>
+    <w:p>
+      <w:pPr>
+        <w:pStyle w:val="oancuaDanhsach"/>
+        <w:ind w:left="933" w:firstLine="0"/>
+      </w:pPr>
+      <w:r>
+        <w:drawing>
+          <wp:inline distT="0" distB="0" distL="0" distR="0" wp14:anchorId="4AD2AE0B" wp14:editId="0F6BAB93">
+            <wp:extent cx="6068272" cy="1733792"/>
+            <wp:effectExtent l="0" t="0" r="8890" b="0"/>
+            <wp:docPr id="108796967" name="Hình ảnh 1"/>
+            <wp:cNvGraphicFramePr>
+              <a:graphicFrameLocks xmlns:a="http://schemas.openxmlformats.org/drawingml/2006/main" noChangeAspect="1"/>
+            </wp:cNvGraphicFramePr>
+            <a:graphic xmlns:a="http://schemas.openxmlformats.org/drawingml/2006/main">
+              <a:graphicData uri="http://schemas.openxmlformats.org/drawingml/2006/picture">
+                <pic:pic xmlns:pic="http://schemas.openxmlformats.org/drawingml/2006/picture">
+                  <pic:nvPicPr>
+                    <pic:cNvPr id="108796967" name=""/>
+                    <pic:cNvPicPr/>
+                  </pic:nvPicPr>
+                  <pic:blipFill>
+                    <a:blip r:embed="rId119"/>
+                    <a:stretch>
+                      <a:fillRect/>
+                    </a:stretch>
+                  </pic:blipFill>
+                  <pic:spPr>
+                    <a:xfrm>
+                      <a:off x="0" y="0"/>
+                      <a:ext cx="6068272" cy="1733792"/>
+                    </a:xfrm>
+                    <a:prstGeom prst="rect">
+                      <a:avLst/>
+                    </a:prstGeom>
+                  </pic:spPr>
+                </pic:pic>
+              </a:graphicData>
+            </a:graphic>
+          </wp:inline>
+        </w:drawing>
+      </w:r>
+    </w:p>
+    <w:p>
+      <w:pPr>
+        <w:pStyle w:val="oancuaDanhsach"/>
+        <w:ind w:left="933" w:firstLine="0"/>
+      </w:pPr>
+      <w:r>
+        <w:lastRenderedPageBreak/>
+        <w:drawing>
+          <wp:inline distT="0" distB="0" distL="0" distR="0" wp14:anchorId="5C2CA5DA" wp14:editId="37E3889E">
+            <wp:extent cx="6020640" cy="1952898"/>
+            <wp:effectExtent l="0" t="0" r="0" b="9525"/>
+            <wp:docPr id="1390593314" name="Hình ảnh 1"/>
+            <wp:cNvGraphicFramePr>
+              <a:graphicFrameLocks xmlns:a="http://schemas.openxmlformats.org/drawingml/2006/main" noChangeAspect="1"/>
+            </wp:cNvGraphicFramePr>
+            <a:graphic xmlns:a="http://schemas.openxmlformats.org/drawingml/2006/main">
+              <a:graphicData uri="http://schemas.openxmlformats.org/drawingml/2006/picture">
+                <pic:pic xmlns:pic="http://schemas.openxmlformats.org/drawingml/2006/picture">
+                  <pic:nvPicPr>
+                    <pic:cNvPr id="1390593314" name=""/>
+                    <pic:cNvPicPr/>
+                  </pic:nvPicPr>
+                  <pic:blipFill>
+                    <a:blip r:embed="rId120"/>
+                    <a:stretch>
+                      <a:fillRect/>
+                    </a:stretch>
+                  </pic:blipFill>
+                  <pic:spPr>
+                    <a:xfrm>
+                      <a:off x="0" y="0"/>
+                      <a:ext cx="6020640" cy="1952898"/>
+                    </a:xfrm>
+                    <a:prstGeom prst="rect">
+                      <a:avLst/>
+                    </a:prstGeom>
+                  </pic:spPr>
+                </pic:pic>
+              </a:graphicData>
+            </a:graphic>
+          </wp:inline>
+        </w:drawing>
+      </w:r>
+    </w:p>
+    <w:p>
+      <w:pPr>
+        <w:pStyle w:val="oancuaDanhsach"/>
+        <w:ind w:left="933" w:firstLine="0"/>
+      </w:pPr>
+    </w:p>
+    <w:p>
+      <w:pPr>
+        <w:pStyle w:val="oancuaDanhsach"/>
+        <w:ind w:left="933" w:firstLine="0"/>
+      </w:pPr>
+      <w:r>
+        <w:drawing>
+          <wp:inline distT="0" distB="0" distL="0" distR="0" wp14:anchorId="33512C32" wp14:editId="4C195A26">
+            <wp:extent cx="4953691" cy="1914792"/>
+            <wp:effectExtent l="0" t="0" r="0" b="9525"/>
+            <wp:docPr id="1899055709" name="Hình ảnh 1"/>
+            <wp:cNvGraphicFramePr>
+              <a:graphicFrameLocks xmlns:a="http://schemas.openxmlformats.org/drawingml/2006/main" noChangeAspect="1"/>
+            </wp:cNvGraphicFramePr>
+            <a:graphic xmlns:a="http://schemas.openxmlformats.org/drawingml/2006/main">
+              <a:graphicData uri="http://schemas.openxmlformats.org/drawingml/2006/picture">
+                <pic:pic xmlns:pic="http://schemas.openxmlformats.org/drawingml/2006/picture">
+                  <pic:nvPicPr>
+                    <pic:cNvPr id="1899055709" name=""/>
+                    <pic:cNvPicPr/>
+                  </pic:nvPicPr>
+                  <pic:blipFill>
+                    <a:blip r:embed="rId121"/>
+                    <a:stretch>
+                      <a:fillRect/>
+                    </a:stretch>
+                  </pic:blipFill>
+                  <pic:spPr>
+                    <a:xfrm>
+                      <a:off x="0" y="0"/>
+                      <a:ext cx="4953691" cy="1914792"/>
+                    </a:xfrm>
+                    <a:prstGeom prst="rect">
+                      <a:avLst/>
+                    </a:prstGeom>
+                  </pic:spPr>
+                </pic:pic>
+              </a:graphicData>
+            </a:graphic>
+          </wp:inline>
+        </w:drawing>
+      </w:r>
+    </w:p>
+    <w:p>
+      <w:pPr>
+        <w:pStyle w:val="oancuaDanhsach"/>
+        <w:ind w:left="933" w:firstLine="0"/>
+      </w:pPr>
+      <w:r>
+        <w:drawing>
+          <wp:inline distT="0" distB="0" distL="0" distR="0" wp14:anchorId="50C11A57" wp14:editId="1B1C549F">
+            <wp:extent cx="2934109" cy="1438476"/>
+            <wp:effectExtent l="0" t="0" r="0" b="9525"/>
+            <wp:docPr id="2114705968" name="Hình ảnh 1"/>
+            <wp:cNvGraphicFramePr>
+              <a:graphicFrameLocks xmlns:a="http://schemas.openxmlformats.org/drawingml/2006/main" noChangeAspect="1"/>
+            </wp:cNvGraphicFramePr>
+            <a:graphic xmlns:a="http://schemas.openxmlformats.org/drawingml/2006/main">
+              <a:graphicData uri="http://schemas.openxmlformats.org/drawingml/2006/picture">
+                <pic:pic xmlns:pic="http://schemas.openxmlformats.org/drawingml/2006/picture">
+                  <pic:nvPicPr>
+                    <pic:cNvPr id="2114705968" name=""/>
+                    <pic:cNvPicPr/>
+                  </pic:nvPicPr>
+                  <pic:blipFill>
+                    <a:blip r:embed="rId122"/>
+                    <a:stretch>
+                      <a:fillRect/>
+                    </a:stretch>
+                  </pic:blipFill>
+                  <pic:spPr>
+                    <a:xfrm>
+                      <a:off x="0" y="0"/>
+                      <a:ext cx="2934109" cy="1438476"/>
+                    </a:xfrm>
+                    <a:prstGeom prst="rect">
+                      <a:avLst/>
+                    </a:prstGeom>
+                  </pic:spPr>
+                </pic:pic>
+              </a:graphicData>
+            </a:graphic>
+          </wp:inline>
+        </w:drawing>
+      </w:r>
+    </w:p>
     <w:sectPr>
-      <w:footerReference w:type="default" r:id="rId115"/>
+      <w:footerReference w:type="default" r:id="rId123"/>
       <w:pgSz w:w="11907" w:h="16840" w:code="9"/>
       <w:pgMar w:top="573" w:right="289" w:bottom="573" w:left="289" w:header="720" w:footer="720" w:gutter="0"/>
       <w:pgNumType w:start="1"/>

</xml_diff>

<commit_message>
sua lai firewall va update file word
</commit_message>
<xml_diff>
--- a/BÀI BÁO ĐỒ ÁN CUỐI KÌ.docx
+++ b/BÀI BÁO ĐỒ ÁN CUỐI KÌ.docx
@@ -50,7 +50,7 @@
           </w:p>
           <w:p>
             <w:pPr>
-              <w:ind w:left="0" w:right="0" w:firstLine="0"/>
+              <w:ind w:left="0" w:firstLine="0"/>
               <w:jc w:val="center"/>
               <w:rPr>
                 <w:b/>
@@ -515,7 +515,11 @@
     </w:p>
     <w:p>
       <w:r>
-        <w:t>Triển khai ứng dụng môi trường đám mây là quá trình triển khai ứng dụng thông qua một hoặc nhiều mô hình khác nhau như: phần mềm dưới dạng dịch vụ (SaaS), nền tảng dưới dạng dịch vụ (PaaS) hay cơ sở hạ tầng dưới dạng dịch vụ (IaaS). Triển khai ứng dụng trên môi trường đám mây mang lợi ích lớn cho các cá nhân, tổ chức và doanh nghiệp trong việc cung cấp các dịch vụ và tài nguyên khác nhau, chẳng hạn như lưu trữ dữ liệu, triển khải máy chủ và cơ sở dữ liệu trực tuyến. Các dịch vụ trên môi trường đám mây cho phép doanh nghiệp sử dụng các dịch vụ, tài nguyên và không gian cần thiết để lưu trữ dữ liệu mà không cần duy trì cơ sở hạ tầng. Các công ty có thể thực hiện các phép tính khổng lồ và cung cấp các dịch vụ hàng đầu nhờ khả năng xử lý một lượng lớn dữ liệu thông qua cơ sở hạ tầng công nghệ thông tin thuộc sở hữu của bên thứ ba đưa ra.</w:t>
+        <w:t xml:space="preserve">Triển khai ứng dụng môi trường đám mây là quá trình triển khai ứng dụng thông qua một hoặc nhiều mô hình khác nhau như: phần mềm dưới dạng dịch vụ (SaaS), nền tảng dưới dạng dịch vụ (PaaS) hay cơ sở hạ tầng dưới dạng dịch vụ (IaaS). Triển khai ứng dụng trên môi trường đám mây mang lợi ích lớn cho các cá nhân, tổ chức và doanh nghiệp trong việc cung cấp các dịch vụ và tài nguyên khác nhau, chẳng hạn như lưu trữ dữ liệu, triển khải máy chủ và cơ sở dữ liệu trực tuyến. Các dịch vụ trên môi trường đám mây cho phép doanh nghiệp sử dụng các dịch vụ, tài nguyên và không gian cần thiết để lưu trữ dữ liệu mà không cần duy trì cơ sở hạ tầng. Các công ty có thể thực hiện các phép tính khổng lồ và </w:t>
+      </w:r>
+      <w:r>
+        <w:lastRenderedPageBreak/>
+        <w:t>cung cấp các dịch vụ hàng đầu nhờ khả năng xử lý một lượng lớn dữ liệu thông qua cơ sở hạ tầng công nghệ thông tin thuộc sở hữu của bên thứ ba đưa ra.</w:t>
       </w:r>
     </w:p>
     <w:p>
@@ -532,11 +536,7 @@
         </w:numPr>
       </w:pPr>
       <w:r>
-        <w:t xml:space="preserve">Phần mềm dưới dạng dịch vụ hay SaaS, phần mềm dưới dạng dịch vụ là một dịch vụ cung cấp một ứng dụng phần mềm được quản lý bởi nhà cung cấp dịch vụ đám mây cho người dùng của mình. Thông thường, các ứng dụng SaaS là các ứng dụng web hoặc di động mà người dùng có </w:t>
-      </w:r>
-      <w:r>
-        <w:lastRenderedPageBreak/>
-        <w:t>thể truy cập thông qua trình duyệt web. SaaS loại bỏ nhu cầu định cấu hình hoặc cài đặt ứng dụng trên thiết bị, cung cấp nhiều phương pháp hơn để truy cập nhóm vào phần mềm. Khắc phục lỗi, cập nhật phần mềm và các hoạt động bảo trì phần mềm chung khác được nhà cung cấp dịch vụ đám mây thực hiện cho người dùng và họ kết nối với các ứng dụng đám mây thông qua bảng điều khiển hoặc API. Việc phát triển ứng dụng đám mây phần mềm dưới dạng dịch vụ có thể được sử dụng cho: Quản lý hệ thống CRM và cơ sở dữ liệu khách hàng, cung cấp các tính năng kiểm toán và công cụ email, tự động hóa dịch vụ và đăng ký sản phẩm, quản lý tài liệu để chia sẻ và cộng tác tệp. Hiện nay, có nhiều công ty hàng đầu cung cấp SaaS như: Salesforce, Microsoft, Adobe Creative Cloud, Google Workspace, Zendesk, v.v.</w:t>
+        <w:t>Phần mềm dưới dạng dịch vụ hay SaaS, phần mềm dưới dạng dịch vụ là một dịch vụ cung cấp một ứng dụng phần mềm được quản lý bởi nhà cung cấp dịch vụ đám mây cho người dùng của mình. Thông thường, các ứng dụng SaaS là các ứng dụng web hoặc di động mà người dùng có thể truy cập thông qua trình duyệt web. SaaS loại bỏ nhu cầu định cấu hình hoặc cài đặt ứng dụng trên thiết bị, cung cấp nhiều phương pháp hơn để truy cập nhóm vào phần mềm. Khắc phục lỗi, cập nhật phần mềm và các hoạt động bảo trì phần mềm chung khác được nhà cung cấp dịch vụ đám mây thực hiện cho người dùng và họ kết nối với các ứng dụng đám mây thông qua bảng điều khiển hoặc API. Việc phát triển ứng dụng đám mây phần mềm dưới dạng dịch vụ có thể được sử dụng cho: Quản lý hệ thống CRM và cơ sở dữ liệu khách hàng, cung cấp các tính năng kiểm toán và công cụ email, tự động hóa dịch vụ và đăng ký sản phẩm, quản lý tài liệu để chia sẻ và cộng tác tệp. Hiện nay, có nhiều công ty hàng đầu cung cấp SaaS như: Salesforce, Microsoft, Adobe Creative Cloud, Google Workspace, Zendesk, v.v.</w:t>
       </w:r>
     </w:p>
     <w:p>
@@ -560,7 +560,11 @@
         </w:numPr>
       </w:pPr>
       <w:r>
-        <w:t>Cơ sở hạ tầng dưới dạng dịch vụ hay IaaS, trong IaaS, nhà cung cấp dịch vụ đám mây quản lý toàn bộ cơ sở hạ tầng kinh doanh, bao gồm mạng, lưu trữ dữ liệu, máy chủ và ảo hóa thông qua kết nối internet. Cơ sở hạ tầng có thể được quản lý bởi đám mây công cộng hoặc đám mây riêng. Người dùng có quyền truy cập thông qua API và quản lý những thứ như hệ điều hành, ứng dụng, dữ liệu và phần mềm trung gian. Nhà cung cấp dịch vụ đám mây cũng chịu trách nhiệm về việc sửa chữa, ngừng hoạt động và các sự cố phần cứng. Cùng với việc kiểm soát tài nguyên, mô hình dịch vụ đám mây IaaS cũng cung cấp các dịch vụ bổ sung cho phát triển ứng dụng dựa trên đám mây như: theo dõi, truy cập nhật ký, khôi phục và sao chép bản sao lưu. Một số ví dụ phổ biến sử dụng dịch vụ đám mây IaaS bao gồm Zoom, Slack, Vimeo và PayPal.</w:t>
+        <w:t xml:space="preserve">Cơ sở hạ tầng dưới dạng dịch vụ hay IaaS, trong IaaS, nhà cung cấp dịch vụ đám mây quản lý toàn bộ cơ sở hạ tầng kinh doanh, bao gồm mạng, lưu trữ dữ liệu, máy chủ và ảo hóa thông qua kết nối internet. Cơ sở hạ tầng có thể </w:t>
+      </w:r>
+      <w:r>
+        <w:lastRenderedPageBreak/>
+        <w:t>được quản lý bởi đám mây công cộng hoặc đám mây riêng. Người dùng có quyền truy cập thông qua API và quản lý những thứ như hệ điều hành, ứng dụng, dữ liệu và phần mềm trung gian. Nhà cung cấp dịch vụ đám mây cũng chịu trách nhiệm về việc sửa chữa, ngừng hoạt động và các sự cố phần cứng. Cùng với việc kiểm soát tài nguyên, mô hình dịch vụ đám mây IaaS cũng cung cấp các dịch vụ bổ sung cho phát triển ứng dụng dựa trên đám mây như: theo dõi, truy cập nhật ký, khôi phục và sao chép bản sao lưu. Một số ví dụ phổ biến sử dụng dịch vụ đám mây IaaS bao gồm Zoom, Slack, Vimeo và PayPal.</w:t>
       </w:r>
     </w:p>
     <w:p>
@@ -660,7 +664,6 @@
         <w:t xml:space="preserve">sản phẩm </w:t>
       </w:r>
       <w:r>
-        <w:lastRenderedPageBreak/>
         <w:t xml:space="preserve">có thể rất giống nhau và hướng đến cùng một mục đích, nhưng trong chiến lược bảo mật nhiều lớp đều cần thiết. Sử dụng </w:t>
       </w:r>
       <w:r>
@@ -741,6 +744,7 @@
         </w:numPr>
       </w:pPr>
       <w:r>
+        <w:lastRenderedPageBreak/>
         <w:t>Loại điều khiển lớp vật lý:</w:t>
       </w:r>
       <w:r>
@@ -884,7 +888,7 @@
           <v:shape id="_x0000_i1025" type="#_x0000_t75" style="width:467.4pt;height:199.2pt" o:ole="">
             <v:imagedata r:id="rId9" o:title=""/>
           </v:shape>
-          <o:OLEObject Type="Embed" ProgID="Visio.Drawing.11" ShapeID="_x0000_i1025" DrawAspect="Content" ObjectID="_1794750596" r:id="rId10"/>
+          <o:OLEObject Type="Embed" ProgID="Visio.Drawing.11" ShapeID="_x0000_i1025" DrawAspect="Content" ObjectID="_1794759595" r:id="rId10"/>
         </w:object>
       </w:r>
     </w:p>
@@ -1212,7 +1216,12 @@
     <w:p>
       <w:r>
         <w:tab/>
-        <w:t>Ta cấu hình Etherchannel cho các đường dây giữa CORE SWITCH và DIST SWITCH 1,2</w:t>
+      </w:r>
+      <w:r>
+        <w:t>Chúng em</w:t>
+      </w:r>
+      <w:r>
+        <w:t xml:space="preserve"> cấu hình Etherchannel cho các đường dây giữa CORE SWITCH và DIST SWITCH 1,2</w:t>
       </w:r>
       <w:r>
         <w:t>.</w:t>
@@ -1451,6 +1460,7 @@
     </w:p>
     <w:p>
       <w:r>
+        <w:lastRenderedPageBreak/>
         <w:tab/>
       </w:r>
       <w:r>
@@ -1506,7 +1516,6 @@
     </w:p>
     <w:p>
       <w:r>
-        <w:lastRenderedPageBreak/>
         <w:t>Xác minh các cấu hình:</w:t>
       </w:r>
     </w:p>
@@ -1665,6 +1674,7 @@
         <w:rPr>
           <w:noProof/>
         </w:rPr>
+        <w:lastRenderedPageBreak/>
         <w:drawing>
           <wp:inline distT="0" distB="0" distL="0" distR="0" wp14:anchorId="1E50A100" wp14:editId="163D4190">
             <wp:extent cx="4938188" cy="883997"/>
@@ -1833,7 +1843,6 @@
         <w:rPr>
           <w:noProof/>
         </w:rPr>
-        <w:lastRenderedPageBreak/>
         <w:drawing>
           <wp:inline distT="0" distB="0" distL="0" distR="0" wp14:anchorId="11F5C1E9" wp14:editId="1C1CD1E7">
             <wp:extent cx="2301439" cy="152413"/>
@@ -2063,6 +2072,7 @@
         <w:rPr>
           <w:noProof/>
         </w:rPr>
+        <w:lastRenderedPageBreak/>
         <w:drawing>
           <wp:inline distT="0" distB="0" distL="0" distR="0" wp14:anchorId="11A96325" wp14:editId="2A4D2F1A">
             <wp:extent cx="2911092" cy="853514"/>
@@ -2110,7 +2120,6 @@
         <w:rPr>
           <w:noProof/>
         </w:rPr>
-        <w:lastRenderedPageBreak/>
         <w:drawing>
           <wp:inline distT="0" distB="0" distL="0" distR="0" wp14:anchorId="52EFF033" wp14:editId="59DEACDE">
             <wp:extent cx="4130398" cy="3863675"/>
@@ -2168,6 +2177,7 @@
         <w:rPr>
           <w:noProof/>
         </w:rPr>
+        <w:lastRenderedPageBreak/>
         <w:drawing>
           <wp:inline distT="0" distB="0" distL="0" distR="0" wp14:anchorId="0D89A7C3" wp14:editId="74F592E4">
             <wp:extent cx="4663844" cy="2613887"/>
@@ -2221,7 +2231,13 @@
     </w:p>
     <w:p>
       <w:r>
-        <w:t xml:space="preserve">Tiếp theo, ta cấu hình định tuyến động trên CORE SWITCH và </w:t>
+        <w:t xml:space="preserve">Tiếp theo, </w:t>
+      </w:r>
+      <w:r>
+        <w:t xml:space="preserve">chúng em </w:t>
+      </w:r>
+      <w:r>
+        <w:t xml:space="preserve">cấu hình định tuyến động trên CORE SWITCH và </w:t>
       </w:r>
       <w:r>
         <w:t>FW1 để các thiết bị bên dưới cũng có thể liên lạc với khu vực DMZ:</w:t>
@@ -2232,7 +2248,6 @@
         <w:rPr>
           <w:noProof/>
         </w:rPr>
-        <w:lastRenderedPageBreak/>
         <w:drawing>
           <wp:inline distT="0" distB="0" distL="0" distR="0" wp14:anchorId="4FCD7C3E" wp14:editId="19243097">
             <wp:extent cx="4648603" cy="1219306"/>
@@ -2287,6 +2302,7 @@
         <w:rPr>
           <w:noProof/>
         </w:rPr>
+        <w:lastRenderedPageBreak/>
         <w:drawing>
           <wp:inline distT="0" distB="0" distL="0" distR="0" wp14:anchorId="05FA9EE7" wp14:editId="7AAEC015">
             <wp:extent cx="3642676" cy="3429297"/>
@@ -2383,7 +2399,6 @@
         <w:rPr>
           <w:noProof/>
         </w:rPr>
-        <w:lastRenderedPageBreak/>
         <w:drawing>
           <wp:inline distT="0" distB="0" distL="0" distR="0" wp14:anchorId="2DAF2026" wp14:editId="327127D3">
             <wp:extent cx="4778154" cy="1775614"/>
@@ -2438,6 +2453,7 @@
         </w:pBdr>
       </w:pPr>
       <w:r>
+        <w:lastRenderedPageBreak/>
         <w:t>Cấu hình ACL để các máy nội bộ truy cập được ra ngoài internet (sau này cấu hình NAT) và tới các Server trong chi nhánh.</w:t>
       </w:r>
     </w:p>
@@ -2940,6 +2956,7 @@
         <w:rPr>
           <w:noProof/>
         </w:rPr>
+        <w:lastRenderedPageBreak/>
         <w:drawing>
           <wp:inline distT="0" distB="0" distL="0" distR="0" wp14:anchorId="2509B784" wp14:editId="00D1F8D5">
             <wp:extent cx="2827265" cy="365792"/>
@@ -3024,7 +3041,6 @@
         <w:rPr>
           <w:noProof/>
         </w:rPr>
-        <w:lastRenderedPageBreak/>
         <w:drawing>
           <wp:inline distT="0" distB="0" distL="0" distR="0" wp14:anchorId="7B2A6C69" wp14:editId="258DF760">
             <wp:extent cx="3353091" cy="365792"/>
@@ -3176,6 +3192,7 @@
         <w:rPr>
           <w:noProof/>
         </w:rPr>
+        <w:lastRenderedPageBreak/>
         <w:drawing>
           <wp:inline distT="0" distB="0" distL="0" distR="0" wp14:anchorId="1E640141" wp14:editId="7D90DA13">
             <wp:extent cx="6386113" cy="1821338"/>
@@ -3223,7 +3240,6 @@
         <w:rPr>
           <w:noProof/>
         </w:rPr>
-        <w:lastRenderedPageBreak/>
         <w:drawing>
           <wp:inline distT="0" distB="0" distL="0" distR="0" wp14:anchorId="5E3EF1DF" wp14:editId="2FD1CEEE">
             <wp:extent cx="4671465" cy="1798476"/>
@@ -3374,6 +3390,7 @@
         <w:rPr>
           <w:noProof/>
         </w:rPr>
+        <w:lastRenderedPageBreak/>
         <w:drawing>
           <wp:inline distT="0" distB="0" distL="0" distR="0" wp14:anchorId="163194A5" wp14:editId="072049FF">
             <wp:extent cx="5646909" cy="1760373"/>
@@ -3526,7 +3543,6 @@
         <w:rPr>
           <w:noProof/>
         </w:rPr>
-        <w:lastRenderedPageBreak/>
         <w:drawing>
           <wp:inline distT="0" distB="0" distL="0" distR="0" wp14:anchorId="0F6DD541" wp14:editId="039AD7DD">
             <wp:extent cx="4922947" cy="3322608"/>
@@ -3574,6 +3590,7 @@
         <w:rPr>
           <w:noProof/>
         </w:rPr>
+        <w:lastRenderedPageBreak/>
         <w:drawing>
           <wp:inline distT="0" distB="0" distL="0" distR="0" wp14:anchorId="1AC77A3E" wp14:editId="71A95431">
             <wp:extent cx="4732430" cy="1577477"/>
@@ -3790,7 +3807,6 @@
         <w:rPr>
           <w:noProof/>
         </w:rPr>
-        <w:lastRenderedPageBreak/>
         <w:drawing>
           <wp:inline distT="0" distB="0" distL="0" distR="0" wp14:anchorId="7D8C1D0E" wp14:editId="03439C73">
             <wp:extent cx="4282811" cy="853514"/>
@@ -4070,6 +4086,7 @@
         </w:pBdr>
       </w:pPr>
       <w:r>
+        <w:lastRenderedPageBreak/>
         <w:t>Lấy PC từ ngoài Internet ping vào</w:t>
       </w:r>
       <w:r>
@@ -4261,11 +4278,13 @@
       </w:r>
     </w:p>
     <w:p>
-      <w:r>
-        <w:rPr>
-          <w:noProof/>
-        </w:rPr>
-        <w:lastRenderedPageBreak/>
+      <w:pPr>
+        <w:ind w:left="289"/>
+      </w:pPr>
+      <w:r>
+        <w:rPr>
+          <w:noProof/>
+        </w:rPr>
         <w:drawing>
           <wp:inline distT="0" distB="0" distL="0" distR="0" wp14:anchorId="22033633" wp14:editId="70431133">
             <wp:extent cx="3680779" cy="1623201"/>
@@ -4302,13 +4321,6 @@
           </wp:inline>
         </w:drawing>
       </w:r>
-    </w:p>
-    <w:p>
-      <w:pPr>
-        <w:pBdr>
-          <w:bottom w:val="single" w:sz="6" w:space="1" w:color="auto"/>
-        </w:pBdr>
-      </w:pPr>
     </w:p>
     <w:p>
       <w:pPr>
@@ -4424,6 +4436,7 @@
         <w:rPr>
           <w:noProof/>
         </w:rPr>
+        <w:lastRenderedPageBreak/>
         <w:drawing>
           <wp:inline distT="0" distB="0" distL="0" distR="0" wp14:anchorId="33D63B8A" wp14:editId="3CB6EE5B">
             <wp:extent cx="5372566" cy="3894157"/>
@@ -4467,7 +4480,6 @@
         <w:pStyle w:val="Kiu3"/>
       </w:pPr>
       <w:r>
-        <w:lastRenderedPageBreak/>
         <w:t>Port Security:</w:t>
       </w:r>
     </w:p>
@@ -4532,6 +4544,7 @@
         <w:rPr>
           <w:noProof/>
         </w:rPr>
+        <w:lastRenderedPageBreak/>
         <w:drawing>
           <wp:inline distT="0" distB="0" distL="0" distR="0" wp14:anchorId="1E43C6D3" wp14:editId="292F3EDB">
             <wp:extent cx="4404742" cy="2072820"/>
@@ -4628,7 +4641,6 @@
         </w:numPr>
       </w:pPr>
       <w:r>
-        <w:lastRenderedPageBreak/>
         <w:t>Cổng fa0/2 lúc này đã tự chuyển sang màu đỏ.</w:t>
       </w:r>
       <w:r>
@@ -4690,7 +4702,13 @@
       </w:pPr>
       <w:r>
         <w:tab/>
-        <w:t>Lúc này một hành vi đã bị vi phạm dẫn đến cổng bị shutdown. Vì đây là thiết bị ảo nên ta bắt buộc phải vào cổng, shutdown và no shutdown lại nó mới up trở lại.</w:t>
+        <w:t xml:space="preserve">Lúc này một hành vi đã bị vi phạm dẫn đến cổng bị shutdown. Vì đây là thiết bị ảo nên </w:t>
+      </w:r>
+      <w:r>
+        <w:t>chúng em</w:t>
+      </w:r>
+      <w:r>
+        <w:t xml:space="preserve"> bắt buộc phải vào cổng, shutdown và no shutdown lại nó mới up trở lại.</w:t>
       </w:r>
     </w:p>
     <w:p>
@@ -4703,6 +4721,7 @@
         <w:rPr>
           <w:noProof/>
         </w:rPr>
+        <w:lastRenderedPageBreak/>
         <w:drawing>
           <wp:inline distT="0" distB="0" distL="0" distR="0" wp14:anchorId="29FF8055" wp14:editId="49EB0EDA">
             <wp:extent cx="4968671" cy="2796782"/>
@@ -4892,7 +4911,6 @@
         </w:tabs>
       </w:pPr>
       <w:r>
-        <w:lastRenderedPageBreak/>
         <w:t>0001.C97C.2223  là địa chỉ MAC của PC2.</w:t>
       </w:r>
     </w:p>
@@ -4916,6 +4934,7 @@
         <w:rPr>
           <w:noProof/>
         </w:rPr>
+        <w:lastRenderedPageBreak/>
         <w:drawing>
           <wp:inline distT="0" distB="0" distL="0" distR="0" wp14:anchorId="0F214F0A" wp14:editId="0BE1DA46">
             <wp:extent cx="4122777" cy="2530059"/>
@@ -5026,6 +5045,51 @@
     </w:p>
     <w:p>
       <w:r>
+        <w:t xml:space="preserve">Đối với các </w:t>
+      </w:r>
+      <w:r>
+        <w:t xml:space="preserve">access </w:t>
+      </w:r>
+      <w:r>
+        <w:t>switch</w:t>
+      </w:r>
+      <w:r>
+        <w:t xml:space="preserve"> và distribution switch</w:t>
+      </w:r>
+      <w:r>
+        <w:t xml:space="preserve"> không có cổng layer 3 để xử lý dịch vụ ssh thì </w:t>
+      </w:r>
+      <w:r>
+        <w:t>chúng em</w:t>
+      </w:r>
+      <w:r>
+        <w:t xml:space="preserve"> sẽ sử dụng cổng vlan 80</w:t>
+      </w:r>
+      <w:r>
+        <w:t xml:space="preserve"> và đặt địa chỉ</w:t>
+      </w:r>
+      <w:r>
+        <w:t xml:space="preserve"> ip cho cổng này</w:t>
+      </w:r>
+      <w:r>
+        <w:t>, từ đó có thể điều khiển từ xa switch. Đối với Core</w:t>
+      </w:r>
+      <w:r>
+        <w:t xml:space="preserve"> switch thì cần thiết phải tạo thêm cổng vlan 80 vì đã có </w:t>
+      </w:r>
+      <w:r>
+        <w:t>được cấu hình trước đó</w:t>
+      </w:r>
+      <w:r>
+        <w:t>.</w:t>
+      </w:r>
+    </w:p>
+    <w:p>
+      <w:pPr>
+        <w:ind w:left="0" w:firstLine="0"/>
+        <w:jc w:val="center"/>
+      </w:pPr>
+      <w:r>
         <w:rPr>
           <w:noProof/>
         </w:rPr>
@@ -5068,6 +5132,76 @@
     </w:p>
     <w:p>
       <w:r>
+        <w:t>Để có thể sư dụng dịch vụ SSH thì ở các switch phải khai</w:t>
+      </w:r>
+      <w:r>
+        <w:t xml:space="preserve"> báo tài khoản mật khẩu local hoặc sử dụng aaa từ server</w:t>
+      </w:r>
+      <w:r>
+        <w:t xml:space="preserve"> để xác thực người điều khiển từ xa</w:t>
+      </w:r>
+      <w:r>
+        <w:t xml:space="preserve">, trong bài lab này chúng em sử dụng </w:t>
+      </w:r>
+      <w:r>
+        <w:t>tài khoản mật khẩu local</w:t>
+      </w:r>
+      <w:r>
+        <w:t xml:space="preserve"> trên các switch để xác thực tài khoản</w:t>
+      </w:r>
+      <w:r>
+        <w:t xml:space="preserve">. Đòng </w:t>
+      </w:r>
+      <w:r>
+        <w:t>cấu hình</w:t>
+      </w:r>
+      <w:r>
+        <w:t xml:space="preserve"> thêm tên m</w:t>
+      </w:r>
+      <w:r>
+        <w:t>iền</w:t>
+      </w:r>
+      <w:r>
+        <w:t xml:space="preserve"> trong lab dùng để </w:t>
+      </w:r>
+      <w:r>
+        <w:t xml:space="preserve">theo khóa được </w:t>
+      </w:r>
+      <w:r>
+        <w:lastRenderedPageBreak/>
+        <w:t xml:space="preserve">tạo ra từ thuật </w:t>
+      </w:r>
+      <w:r>
+        <w:t xml:space="preserve">toán </w:t>
+      </w:r>
+      <w:r>
+        <w:t>rsa</w:t>
+      </w:r>
+      <w:r>
+        <w:t xml:space="preserve"> (</w:t>
+      </w:r>
+      <w:r>
+        <w:t xml:space="preserve">bắt buộc </w:t>
+      </w:r>
+      <w:r>
+        <w:t xml:space="preserve">hostname của các switch phải khác </w:t>
+      </w:r>
+      <w:r>
+        <w:t xml:space="preserve">tên </w:t>
+      </w:r>
+      <w:r>
+        <w:t>mặc định), tuy vậy có thể thay thế tên miền bằng các label</w:t>
+      </w:r>
+      <w:r>
+        <w:t>.</w:t>
+      </w:r>
+    </w:p>
+    <w:p>
+      <w:pPr>
+        <w:ind w:left="0" w:firstLine="0"/>
+        <w:jc w:val="center"/>
+      </w:pPr>
+      <w:r>
         <w:rPr>
           <w:noProof/>
         </w:rPr>
@@ -5109,6 +5243,10 @@
       </w:r>
     </w:p>
     <w:p>
+      <w:pPr>
+        <w:ind w:left="0" w:firstLine="0"/>
+        <w:jc w:val="center"/>
+      </w:pPr>
       <w:r>
         <w:rPr>
           <w:noProof/>
@@ -5152,10 +5290,23 @@
     </w:p>
     <w:p>
       <w:r>
-        <w:rPr>
-          <w:noProof/>
-        </w:rPr>
-        <w:lastRenderedPageBreak/>
+        <w:t xml:space="preserve">Sau khi cấu hình tên, mật khẩu của tài khoản và cấu hình rsa thì </w:t>
+      </w:r>
+      <w:r>
+        <w:t>chúng em sẽ cấu hình các cổng remote (ở đây chúng em cho phép remote đồng thời 4 kết nối),</w:t>
+      </w:r>
+      <w:r>
+        <w:t xml:space="preserve"> cổng sẽ sử dụng dịch vụ SSH làm giao thức điều khiển, tên và mật khẩu để nhập là trên local của các switch.</w:t>
+      </w:r>
+    </w:p>
+    <w:p>
+      <w:pPr>
+        <w:ind w:left="0" w:firstLine="0"/>
+      </w:pPr>
+      <w:r>
+        <w:rPr>
+          <w:noProof/>
+        </w:rPr>
         <w:drawing>
           <wp:inline distT="0" distB="0" distL="0" distR="0" wp14:anchorId="6F7460B2" wp14:editId="5EAE7E8E">
             <wp:extent cx="6239746" cy="1219370"/>
@@ -5195,6 +5346,24 @@
     </w:p>
     <w:p>
       <w:r>
+        <w:t xml:space="preserve">Sau khi xong cấu hình điều khiển từ xa bằng SSH, </w:t>
+      </w:r>
+      <w:r>
+        <w:t>chúng em</w:t>
+      </w:r>
+      <w:r>
+        <w:t xml:space="preserve"> sẽ kiểm tra khóa được tạo trên các switch và thử truy cập điều khiển từ xa </w:t>
+      </w:r>
+      <w:r>
+        <w:t>bởi các máy tính.</w:t>
+      </w:r>
+    </w:p>
+    <w:p>
+      <w:pPr>
+        <w:ind w:left="0" w:firstLine="0"/>
+        <w:jc w:val="center"/>
+      </w:pPr>
+      <w:r>
         <w:rPr>
           <w:noProof/>
         </w:rPr>
@@ -5236,10 +5405,15 @@
       </w:r>
     </w:p>
     <w:p>
-      <w:r>
-        <w:rPr>
-          <w:noProof/>
-        </w:rPr>
+      <w:pPr>
+        <w:ind w:left="0" w:firstLine="0"/>
+        <w:jc w:val="center"/>
+      </w:pPr>
+      <w:r>
+        <w:rPr>
+          <w:noProof/>
+        </w:rPr>
+        <w:lastRenderedPageBreak/>
         <w:drawing>
           <wp:inline distT="0" distB="0" distL="0" distR="0" wp14:anchorId="4638F32E" wp14:editId="11D60149">
             <wp:extent cx="3077004" cy="1143160"/>
@@ -5279,6 +5453,18 @@
     </w:p>
     <w:p>
       <w:pPr>
+        <w:pStyle w:val="oancuaDanhsach"/>
+        <w:numPr>
+          <w:ilvl w:val="0"/>
+          <w:numId w:val="8"/>
+        </w:numPr>
+      </w:pPr>
+      <w:r>
+        <w:t>Thành công trong truy cập từ xa các switch bằng máy tính.</w:t>
+      </w:r>
+    </w:p>
+    <w:p>
+      <w:pPr>
         <w:pStyle w:val="Kiu3"/>
       </w:pPr>
       <w:r>
@@ -5287,11 +5473,137 @@
     </w:p>
     <w:p>
       <w:r>
-        <w:rPr>
-          <w:noProof/>
-        </w:rPr>
-        <w:drawing>
-          <wp:inline distT="0" distB="0" distL="0" distR="0" wp14:anchorId="1B16B47E" wp14:editId="51170709">
+        <w:t>Đối với các</w:t>
+      </w:r>
+      <w:r>
+        <w:t xml:space="preserve"> port channel</w:t>
+      </w:r>
+      <w:r>
+        <w:t xml:space="preserve"> được </w:t>
+      </w:r>
+      <w:r>
+        <w:t>tạo ra từ</w:t>
+      </w:r>
+      <w:r>
+        <w:t xml:space="preserve"> công nghệ etherchannel</w:t>
+      </w:r>
+      <w:r>
+        <w:t xml:space="preserve"> khi gom lại các cổng</w:t>
+      </w:r>
+      <w:r>
+        <w:t xml:space="preserve">, </w:t>
+      </w:r>
+      <w:r>
+        <w:t>trong</w:t>
+      </w:r>
+      <w:r>
+        <w:t xml:space="preserve"> phần mềm giả lập</w:t>
+      </w:r>
+      <w:r>
+        <w:t xml:space="preserve"> </w:t>
+      </w:r>
+      <w:r>
+        <w:t>C</w:t>
+      </w:r>
+      <w:r>
+        <w:t xml:space="preserve">isco </w:t>
+      </w:r>
+      <w:r>
+        <w:t>P</w:t>
+      </w:r>
+      <w:r>
+        <w:t xml:space="preserve">acket </w:t>
+      </w:r>
+      <w:r>
+        <w:t>T</w:t>
+      </w:r>
+      <w:r>
+        <w:t>racer, việc áp lệnh “ip DHCP snooping trust” là không thể, vì thế cho nên chúng em sẽ</w:t>
+      </w:r>
+      <w:r>
+        <w:t xml:space="preserve"> chỉ cấu hình trên</w:t>
+      </w:r>
+      <w:r>
+        <w:t xml:space="preserve"> các switch của building 1 trong Hội sở.</w:t>
+      </w:r>
+      <w:r>
+        <w:t xml:space="preserve"> </w:t>
+      </w:r>
+    </w:p>
+    <w:p>
+      <w:pPr>
+        <w:keepNext/>
+        <w:ind w:left="0" w:firstLine="0"/>
+        <w:jc w:val="center"/>
+      </w:pPr>
+      <w:r>
+        <w:rPr>
+          <w:noProof/>
+        </w:rPr>
+        <w:drawing>
+          <wp:inline distT="0" distB="0" distL="0" distR="0" wp14:anchorId="6BDCCF00" wp14:editId="10FE2E7C">
+            <wp:extent cx="3448531" cy="2048161"/>
+            <wp:effectExtent l="0" t="0" r="0" b="9525"/>
+            <wp:docPr id="958986600" name="Hình ảnh 1"/>
+            <wp:cNvGraphicFramePr>
+              <a:graphicFrameLocks xmlns:a="http://schemas.openxmlformats.org/drawingml/2006/main" noChangeAspect="1"/>
+            </wp:cNvGraphicFramePr>
+            <a:graphic xmlns:a="http://schemas.openxmlformats.org/drawingml/2006/main">
+              <a:graphicData uri="http://schemas.openxmlformats.org/drawingml/2006/picture">
+                <pic:pic xmlns:pic="http://schemas.openxmlformats.org/drawingml/2006/picture">
+                  <pic:nvPicPr>
+                    <pic:cNvPr id="958986600" name=""/>
+                    <pic:cNvPicPr/>
+                  </pic:nvPicPr>
+                  <pic:blipFill>
+                    <a:blip r:embed="rId98"/>
+                    <a:stretch>
+                      <a:fillRect/>
+                    </a:stretch>
+                  </pic:blipFill>
+                  <pic:spPr>
+                    <a:xfrm>
+                      <a:off x="0" y="0"/>
+                      <a:ext cx="3448531" cy="2048161"/>
+                    </a:xfrm>
+                    <a:prstGeom prst="rect">
+                      <a:avLst/>
+                    </a:prstGeom>
+                  </pic:spPr>
+                </pic:pic>
+              </a:graphicData>
+            </a:graphic>
+          </wp:inline>
+        </w:drawing>
+      </w:r>
+    </w:p>
+    <w:p>
+      <w:pPr>
+        <w:pStyle w:val="Chuthich"/>
+      </w:pPr>
+      <w:r>
+        <w:t>Switch trong building 1 sẽ được cấu hình DHCP snooping</w:t>
+      </w:r>
+    </w:p>
+    <w:p>
+      <w:r>
+        <w:t>Đầu tiên chúng em bật chế độ DHCP snooping global cho switch và khai báo DHCP snooping sử dụng cho vlan nào, sau đó gán cổng trust cho cổng hướng tới DHCP server</w:t>
+      </w:r>
+      <w:r>
+        <w:t>.</w:t>
+      </w:r>
+    </w:p>
+    <w:p>
+      <w:pPr>
+        <w:ind w:left="0" w:firstLine="0"/>
+        <w:jc w:val="center"/>
+      </w:pPr>
+      <w:r>
+        <w:rPr>
+          <w:noProof/>
+        </w:rPr>
+        <w:drawing>
+          <wp:inline distT="0" distB="0" distL="0" distR="0" wp14:anchorId="45F750DC" wp14:editId="3BE5EA74">
             <wp:extent cx="4410691" cy="1600423"/>
             <wp:effectExtent l="0" t="0" r="9525" b="0"/>
             <wp:docPr id="535607886" name="Hình ảnh 1"/>
@@ -5306,7 +5618,7 @@
                     <pic:cNvPicPr/>
                   </pic:nvPicPr>
                   <pic:blipFill>
-                    <a:blip r:embed="rId98"/>
+                    <a:blip r:embed="rId99"/>
                     <a:stretch>
                       <a:fillRect/>
                     </a:stretch>
@@ -5329,52 +5641,19 @@
     </w:p>
     <w:p>
       <w:r>
-        <w:rPr>
-          <w:noProof/>
-        </w:rPr>
-        <w:drawing>
-          <wp:inline distT="0" distB="0" distL="0" distR="0" wp14:anchorId="6F8CB4CE" wp14:editId="040139AD">
-            <wp:extent cx="3448531" cy="2048161"/>
-            <wp:effectExtent l="0" t="0" r="0" b="9525"/>
-            <wp:docPr id="958986600" name="Hình ảnh 1"/>
-            <wp:cNvGraphicFramePr>
-              <a:graphicFrameLocks xmlns:a="http://schemas.openxmlformats.org/drawingml/2006/main" noChangeAspect="1"/>
-            </wp:cNvGraphicFramePr>
-            <a:graphic xmlns:a="http://schemas.openxmlformats.org/drawingml/2006/main">
-              <a:graphicData uri="http://schemas.openxmlformats.org/drawingml/2006/picture">
-                <pic:pic xmlns:pic="http://schemas.openxmlformats.org/drawingml/2006/picture">
-                  <pic:nvPicPr>
-                    <pic:cNvPr id="958986600" name=""/>
-                    <pic:cNvPicPr/>
-                  </pic:nvPicPr>
-                  <pic:blipFill>
-                    <a:blip r:embed="rId99"/>
-                    <a:stretch>
-                      <a:fillRect/>
-                    </a:stretch>
-                  </pic:blipFill>
-                  <pic:spPr>
-                    <a:xfrm>
-                      <a:off x="0" y="0"/>
-                      <a:ext cx="3448531" cy="2048161"/>
-                    </a:xfrm>
-                    <a:prstGeom prst="rect">
-                      <a:avLst/>
-                    </a:prstGeom>
-                  </pic:spPr>
-                </pic:pic>
-              </a:graphicData>
-            </a:graphic>
-          </wp:inline>
-        </w:drawing>
-      </w:r>
-    </w:p>
-    <w:p>
-      <w:r>
-        <w:rPr>
-          <w:noProof/>
-        </w:rPr>
         <w:lastRenderedPageBreak/>
+        <w:t>Sau khi cấu hình ta sẽ kiểm tra nếu xuất hiện một DHCP server giả mạo cùng tồn tại trong cùng VLAN thì switch có từ chối gói DHCP offer từ server giả mạo này không.</w:t>
+      </w:r>
+    </w:p>
+    <w:p>
+      <w:pPr>
+        <w:ind w:left="0" w:firstLine="0"/>
+        <w:jc w:val="center"/>
+      </w:pPr>
+      <w:r>
+        <w:rPr>
+          <w:noProof/>
+        </w:rPr>
         <w:drawing>
           <wp:inline distT="0" distB="0" distL="0" distR="0" wp14:anchorId="2E673CAE" wp14:editId="65F8CB98">
             <wp:extent cx="5784215" cy="1820172"/>
@@ -5410,6 +5689,41 @@
             </a:graphic>
           </wp:inline>
         </w:drawing>
+      </w:r>
+    </w:p>
+    <w:p>
+      <w:r>
+        <w:t xml:space="preserve">Đối với </w:t>
+      </w:r>
+      <w:r>
+        <w:t>C</w:t>
+      </w:r>
+      <w:r>
+        <w:t xml:space="preserve">ore </w:t>
+      </w:r>
+      <w:r>
+        <w:t xml:space="preserve">switch thì </w:t>
+      </w:r>
+      <w:r>
+        <w:t>chúng em</w:t>
+      </w:r>
+      <w:r>
+        <w:t xml:space="preserve"> không cấu hình</w:t>
+      </w:r>
+      <w:r>
+        <w:t xml:space="preserve"> </w:t>
+      </w:r>
+      <w:r>
+        <w:t xml:space="preserve">DHCP snooping vì đã có lệnh “ip helper-address” </w:t>
+      </w:r>
+      <w:r>
+        <w:t>xử lý</w:t>
+      </w:r>
+      <w:r>
+        <w:t xml:space="preserve"> </w:t>
+      </w:r>
+      <w:r>
+        <w:t>(được cấu hình trước đó).</w:t>
       </w:r>
     </w:p>
     <w:p>
@@ -5434,16 +5748,41 @@
       <w:r>
         <w:t>khu vực quản trị</w:t>
       </w:r>
-    </w:p>
-    <w:p>
-      <w:pPr>
-        <w:ind w:left="573" w:firstLine="0"/>
-      </w:pPr>
+      <w:r>
+        <w:t>:</w:t>
+      </w:r>
+    </w:p>
+    <w:p>
+      <w:r>
+        <w:t>Đầu tiên chúng em tạo một ACL để áp</w:t>
+      </w:r>
+      <w:r>
+        <w:t xml:space="preserve"> dụng</w:t>
+      </w:r>
+      <w:r>
+        <w:t xml:space="preserve"> vào </w:t>
+      </w:r>
+      <w:r>
+        <w:t xml:space="preserve">đầu ra của </w:t>
+      </w:r>
+      <w:r>
+        <w:t xml:space="preserve">cổng </w:t>
+      </w:r>
+      <w:r>
+        <w:t>VLAN 80, ACL sẽ cho phép các mạng ngoài 172.57.10.0 (thuộc vlan 10)</w:t>
+      </w:r>
+      <w:r>
+        <w:t xml:space="preserve"> truy cập tới khu vực quản trị</w:t>
+      </w:r>
+      <w:r>
+        <w:t>.</w:t>
+      </w:r>
     </w:p>
     <w:p>
       <w:pPr>
         <w:pStyle w:val="oancuaDanhsach"/>
-        <w:ind w:left="933" w:firstLine="0"/>
+        <w:ind w:left="0" w:firstLine="0"/>
+        <w:jc w:val="center"/>
       </w:pPr>
       <w:r>
         <w:rPr>
@@ -5489,7 +5828,8 @@
     <w:p>
       <w:pPr>
         <w:pStyle w:val="oancuaDanhsach"/>
-        <w:ind w:left="933" w:firstLine="0"/>
+        <w:ind w:left="0" w:firstLine="0"/>
+        <w:jc w:val="center"/>
       </w:pPr>
       <w:r>
         <w:rPr>
@@ -5535,12 +5875,24 @@
     <w:p>
       <w:pPr>
         <w:pStyle w:val="oancuaDanhsach"/>
-        <w:ind w:left="933" w:firstLine="0"/>
-      </w:pPr>
-      <w:r>
-        <w:rPr>
-          <w:noProof/>
-        </w:rPr>
+        <w:ind w:left="0" w:firstLine="0"/>
+      </w:pPr>
+      <w:r>
+        <w:t>Sau khi cấu hình xong chúng em kiểm tra bằng cách ping từ các máy không thuộc và thuộc vlan 10 tới khu vực quản trị.</w:t>
+      </w:r>
+    </w:p>
+    <w:p>
+      <w:pPr>
+        <w:pStyle w:val="oancuaDanhsach"/>
+        <w:keepNext/>
+        <w:ind w:left="0" w:firstLine="0"/>
+        <w:jc w:val="center"/>
+      </w:pPr>
+      <w:r>
+        <w:rPr>
+          <w:noProof/>
+        </w:rPr>
+        <w:lastRenderedPageBreak/>
         <w:drawing>
           <wp:inline distT="0" distB="0" distL="0" distR="0" wp14:anchorId="6FCAD5E7" wp14:editId="35CC0A74">
             <wp:extent cx="4442460" cy="1933575"/>
@@ -5587,8 +5939,23 @@
     </w:p>
     <w:p>
       <w:pPr>
+        <w:pStyle w:val="Chuthich"/>
+      </w:pPr>
+      <w:r>
+        <w:t xml:space="preserve">Máy </w:t>
+      </w:r>
+      <w:r>
+        <w:t xml:space="preserve">thuộc VLAN 10 </w:t>
+      </w:r>
+      <w:r>
+        <w:t>bị từ chối truy cập khu vực quản trị</w:t>
+      </w:r>
+    </w:p>
+    <w:p>
+      <w:pPr>
         <w:pStyle w:val="oancuaDanhsach"/>
-        <w:ind w:left="933" w:firstLine="0"/>
+        <w:ind w:left="-142" w:firstLine="0"/>
+        <w:jc w:val="center"/>
       </w:pPr>
       <w:r>
         <w:rPr>
@@ -5629,6 +5996,14 @@
             </a:graphic>
           </wp:inline>
         </w:drawing>
+      </w:r>
+    </w:p>
+    <w:p>
+      <w:pPr>
+        <w:pStyle w:val="Chuthich"/>
+      </w:pPr>
+      <w:r>
+        <w:t>Máy không thuộc VLAN ping tới khu vực quản trị</w:t>
       </w:r>
     </w:p>
     <w:p>
@@ -5640,7 +6015,45 @@
         </w:numPr>
       </w:pPr>
       <w:r>
-        <w:t>Cấu hình SSH</w:t>
+        <w:t>Cấu hình</w:t>
+      </w:r>
+      <w:r>
+        <w:t xml:space="preserve"> quyền truy cập từ xa</w:t>
+      </w:r>
+      <w:r>
+        <w:t xml:space="preserve"> SSH</w:t>
+      </w:r>
+      <w:r>
+        <w:t>:</w:t>
+      </w:r>
+    </w:p>
+    <w:p>
+      <w:pPr>
+        <w:ind w:left="573" w:firstLine="0"/>
+      </w:pPr>
+      <w:r>
+        <w:t xml:space="preserve">Để cho phép chỉ các máy thuộc khu vực quản trị </w:t>
+      </w:r>
+      <w:r>
+        <w:t>truy cập từ xa</w:t>
+      </w:r>
+      <w:r>
+        <w:t xml:space="preserve">, chúng em tạo một ACL và cho phép </w:t>
+      </w:r>
+      <w:r>
+        <w:t xml:space="preserve">các gói </w:t>
+      </w:r>
+      <w:r>
+        <w:t>TCP (lý do là vì SSH sử dụng giao thức TCP ở tầng transport)</w:t>
+      </w:r>
+      <w:r>
+        <w:t xml:space="preserve"> </w:t>
+      </w:r>
+      <w:r>
+        <w:t>có địa chỉ IP nguồn thuộc mạng 172.57.111.0/24 SSH tới</w:t>
+      </w:r>
+      <w:r>
+        <w:t>.</w:t>
       </w:r>
     </w:p>
     <w:p>
@@ -5692,13 +6105,13 @@
     <w:p>
       <w:pPr>
         <w:pStyle w:val="oancuaDanhsach"/>
-        <w:ind w:left="933" w:firstLine="0"/>
-      </w:pPr>
-      <w:r>
-        <w:rPr>
-          <w:noProof/>
-        </w:rPr>
-        <w:lastRenderedPageBreak/>
+        <w:ind w:left="0" w:firstLine="0"/>
+        <w:jc w:val="center"/>
+      </w:pPr>
+      <w:r>
+        <w:rPr>
+          <w:noProof/>
+        </w:rPr>
         <w:drawing>
           <wp:inline distT="0" distB="0" distL="0" distR="0" wp14:anchorId="51FE5B86" wp14:editId="260A15CC">
             <wp:extent cx="5009524" cy="247619"/>
@@ -5737,24 +6150,39 @@
       </w:r>
     </w:p>
     <w:p>
+      <w:r>
+        <w:t xml:space="preserve">Sau đó gán </w:t>
+      </w:r>
+      <w:r>
+        <w:t>ACL đã tạo như một filter lọc các địa chỉ IP trên các cổng điều khiển truy cập từ xa</w:t>
+      </w:r>
+      <w:r>
+        <w:t xml:space="preserve"> với hướng đi của các gói tin là vào</w:t>
+      </w:r>
+      <w:r>
+        <w:t>.</w:t>
+      </w:r>
+    </w:p>
+    <w:p>
       <w:pPr>
         <w:pStyle w:val="oancuaDanhsach"/>
-        <w:ind w:left="933" w:firstLine="0"/>
-      </w:pPr>
-      <w:r>
-        <w:drawing>
-          <wp:inline distT="0" distB="0" distL="0" distR="0" wp14:anchorId="40DB519D" wp14:editId="38D6C6AF">
-            <wp:extent cx="1943371" cy="190527"/>
+        <w:ind w:left="0" w:firstLine="0"/>
+        <w:jc w:val="center"/>
+      </w:pPr>
+      <w:r>
+        <w:drawing>
+          <wp:inline distT="0" distB="0" distL="0" distR="0" wp14:anchorId="04B4B085" wp14:editId="651C1759">
+            <wp:extent cx="3581400" cy="517142"/>
             <wp:effectExtent l="0" t="0" r="0" b="0"/>
-            <wp:docPr id="1221937339" name="Hình ảnh 1"/>
-            <wp:cNvGraphicFramePr>
-              <a:graphicFrameLocks xmlns:a="http://schemas.openxmlformats.org/drawingml/2006/main" noChangeAspect="1"/>
-            </wp:cNvGraphicFramePr>
-            <a:graphic xmlns:a="http://schemas.openxmlformats.org/drawingml/2006/main">
-              <a:graphicData uri="http://schemas.openxmlformats.org/drawingml/2006/picture">
-                <pic:pic xmlns:pic="http://schemas.openxmlformats.org/drawingml/2006/picture">
-                  <pic:nvPicPr>
-                    <pic:cNvPr id="1221937339" name=""/>
+            <wp:docPr id="1253981214" name="Hình ảnh 1"/>
+            <wp:cNvGraphicFramePr>
+              <a:graphicFrameLocks xmlns:a="http://schemas.openxmlformats.org/drawingml/2006/main" noChangeAspect="1"/>
+            </wp:cNvGraphicFramePr>
+            <a:graphic xmlns:a="http://schemas.openxmlformats.org/drawingml/2006/main">
+              <a:graphicData uri="http://schemas.openxmlformats.org/drawingml/2006/picture">
+                <pic:pic xmlns:pic="http://schemas.openxmlformats.org/drawingml/2006/picture">
+                  <pic:nvPicPr>
+                    <pic:cNvPr id="1253981214" name=""/>
                     <pic:cNvPicPr/>
                   </pic:nvPicPr>
                   <pic:blipFill>
@@ -5766,66 +6194,39 @@
                   <pic:spPr>
                     <a:xfrm>
                       <a:off x="0" y="0"/>
-                      <a:ext cx="1943371" cy="190527"/>
-                    </a:xfrm>
-                    <a:prstGeom prst="rect">
-                      <a:avLst/>
-                    </a:prstGeom>
-                  </pic:spPr>
-                </pic:pic>
-              </a:graphicData>
-            </a:graphic>
-          </wp:inline>
-        </w:drawing>
+                      <a:ext cx="3623104" cy="523164"/>
+                    </a:xfrm>
+                    <a:prstGeom prst="rect">
+                      <a:avLst/>
+                    </a:prstGeom>
+                  </pic:spPr>
+                </pic:pic>
+              </a:graphicData>
+            </a:graphic>
+          </wp:inline>
+        </w:drawing>
+      </w:r>
+    </w:p>
+    <w:p>
+      <w:r>
+        <w:lastRenderedPageBreak/>
+        <w:t>Sau khi cấu hình xong ACL và cổng trên các switch, chúng em kiểm tra</w:t>
+      </w:r>
+      <w:r>
+        <w:t xml:space="preserve"> bằng cách</w:t>
+      </w:r>
+      <w:r>
+        <w:t xml:space="preserve"> điều khiển tru</w:t>
+      </w:r>
+      <w:r>
+        <w:t>y cập từ xa từ các máy không thuộc và thuộc khu vực quản trị tới các switch đã được cấu hình SSH.</w:t>
       </w:r>
     </w:p>
     <w:p>
       <w:pPr>
         <w:pStyle w:val="oancuaDanhsach"/>
-        <w:ind w:left="933" w:firstLine="0"/>
-      </w:pPr>
-      <w:r>
-        <w:drawing>
-          <wp:inline distT="0" distB="0" distL="0" distR="0" wp14:anchorId="486B76CF" wp14:editId="5DB9B804">
-            <wp:extent cx="2991267" cy="181000"/>
-            <wp:effectExtent l="0" t="0" r="0" b="9525"/>
-            <wp:docPr id="1190053300" name="Hình ảnh 1"/>
-            <wp:cNvGraphicFramePr>
-              <a:graphicFrameLocks xmlns:a="http://schemas.openxmlformats.org/drawingml/2006/main" noChangeAspect="1"/>
-            </wp:cNvGraphicFramePr>
-            <a:graphic xmlns:a="http://schemas.openxmlformats.org/drawingml/2006/main">
-              <a:graphicData uri="http://schemas.openxmlformats.org/drawingml/2006/picture">
-                <pic:pic xmlns:pic="http://schemas.openxmlformats.org/drawingml/2006/picture">
-                  <pic:nvPicPr>
-                    <pic:cNvPr id="1190053300" name=""/>
-                    <pic:cNvPicPr/>
-                  </pic:nvPicPr>
-                  <pic:blipFill>
-                    <a:blip r:embed="rId108"/>
-                    <a:stretch>
-                      <a:fillRect/>
-                    </a:stretch>
-                  </pic:blipFill>
-                  <pic:spPr>
-                    <a:xfrm>
-                      <a:off x="0" y="0"/>
-                      <a:ext cx="2991267" cy="181000"/>
-                    </a:xfrm>
-                    <a:prstGeom prst="rect">
-                      <a:avLst/>
-                    </a:prstGeom>
-                  </pic:spPr>
-                </pic:pic>
-              </a:graphicData>
-            </a:graphic>
-          </wp:inline>
-        </w:drawing>
-      </w:r>
-    </w:p>
-    <w:p>
-      <w:pPr>
-        <w:pStyle w:val="oancuaDanhsach"/>
-        <w:ind w:left="933" w:firstLine="0"/>
+        <w:ind w:left="0" w:firstLine="0"/>
+        <w:jc w:val="center"/>
       </w:pPr>
       <w:r>
         <w:drawing>
@@ -5844,6 +6245,58 @@
                     <pic:cNvPicPr/>
                   </pic:nvPicPr>
                   <pic:blipFill>
+                    <a:blip r:embed="rId108"/>
+                    <a:stretch>
+                      <a:fillRect/>
+                    </a:stretch>
+                  </pic:blipFill>
+                  <pic:spPr>
+                    <a:xfrm>
+                      <a:off x="0" y="0"/>
+                      <a:ext cx="3381847" cy="1800476"/>
+                    </a:xfrm>
+                    <a:prstGeom prst="rect">
+                      <a:avLst/>
+                    </a:prstGeom>
+                  </pic:spPr>
+                </pic:pic>
+              </a:graphicData>
+            </a:graphic>
+          </wp:inline>
+        </w:drawing>
+      </w:r>
+    </w:p>
+    <w:p>
+      <w:pPr>
+        <w:pStyle w:val="Chuthich"/>
+      </w:pPr>
+      <w:r>
+        <w:t>Các máy không thuộc khu quản trị bị từ chối điều khiển</w:t>
+      </w:r>
+    </w:p>
+    <w:p>
+      <w:pPr>
+        <w:pStyle w:val="oancuaDanhsach"/>
+        <w:ind w:left="0" w:firstLine="0"/>
+        <w:jc w:val="center"/>
+      </w:pPr>
+      <w:r>
+        <w:drawing>
+          <wp:inline distT="0" distB="0" distL="0" distR="0" wp14:anchorId="4A22DA7D" wp14:editId="1A2BCA05">
+            <wp:extent cx="3810000" cy="2542531"/>
+            <wp:effectExtent l="0" t="0" r="0" b="0"/>
+            <wp:docPr id="1616494679" name="Hình ảnh 1"/>
+            <wp:cNvGraphicFramePr>
+              <a:graphicFrameLocks xmlns:a="http://schemas.openxmlformats.org/drawingml/2006/main" noChangeAspect="1"/>
+            </wp:cNvGraphicFramePr>
+            <a:graphic xmlns:a="http://schemas.openxmlformats.org/drawingml/2006/main">
+              <a:graphicData uri="http://schemas.openxmlformats.org/drawingml/2006/picture">
+                <pic:pic xmlns:pic="http://schemas.openxmlformats.org/drawingml/2006/picture">
+                  <pic:nvPicPr>
+                    <pic:cNvPr id="1616494679" name=""/>
+                    <pic:cNvPicPr/>
+                  </pic:nvPicPr>
+                  <pic:blipFill>
                     <a:blip r:embed="rId109"/>
                     <a:stretch>
                       <a:fillRect/>
@@ -5852,91 +6305,100 @@
                   <pic:spPr>
                     <a:xfrm>
                       <a:off x="0" y="0"/>
-                      <a:ext cx="3381847" cy="1800476"/>
-                    </a:xfrm>
-                    <a:prstGeom prst="rect">
-                      <a:avLst/>
-                    </a:prstGeom>
-                  </pic:spPr>
-                </pic:pic>
-              </a:graphicData>
-            </a:graphic>
-          </wp:inline>
-        </w:drawing>
+                      <a:ext cx="3819277" cy="2548722"/>
+                    </a:xfrm>
+                    <a:prstGeom prst="rect">
+                      <a:avLst/>
+                    </a:prstGeom>
+                  </pic:spPr>
+                </pic:pic>
+              </a:graphicData>
+            </a:graphic>
+          </wp:inline>
+        </w:drawing>
+      </w:r>
+    </w:p>
+    <w:p>
+      <w:pPr>
+        <w:pStyle w:val="Chuthich"/>
+      </w:pPr>
+      <w:r>
+        <w:t>Các máy thuộc khu vực quản trị vẫn điều khiển được</w:t>
+      </w:r>
+      <w:r>
+        <w:t xml:space="preserve"> các Switch</w:t>
+      </w:r>
+    </w:p>
+    <w:p>
+      <w:pPr>
+        <w:pStyle w:val="Kiu3"/>
+      </w:pPr>
+      <w:r>
+        <w:t>Cấu hình Firewall (</w:t>
+      </w:r>
+      <w:r>
+        <w:t>ở Hội sở</w:t>
+      </w:r>
+      <w:r>
+        <w:t>)</w:t>
+      </w:r>
+    </w:p>
+    <w:p>
+      <w:r>
+        <w:t>Vì yêu cầu ở mục này là cho phép các máy thuộc VLAN</w:t>
+      </w:r>
+      <w:r>
+        <w:t xml:space="preserve"> 20</w:t>
+      </w:r>
+      <w:r>
+        <w:t xml:space="preserve"> chỉ</w:t>
+      </w:r>
+      <w:r>
+        <w:t xml:space="preserve"> truy cập ra bên ngoài bằng cách</w:t>
+      </w:r>
+      <w:r>
+        <w:t xml:space="preserve"> </w:t>
+      </w:r>
+      <w:r>
+        <w:t xml:space="preserve">sử dụng </w:t>
+      </w:r>
+      <w:r>
+        <w:t xml:space="preserve">Ping và </w:t>
+      </w:r>
+      <w:r>
+        <w:t>sử dụng FTP</w:t>
+      </w:r>
+      <w:r>
+        <w:t>,</w:t>
+      </w:r>
+      <w:r>
+        <w:t xml:space="preserve"> nên chúng em sẽ </w:t>
+      </w:r>
+      <w:r>
+        <w:t xml:space="preserve">cấu hình ACL trên tường lửa, ACL này </w:t>
+      </w:r>
+      <w:r>
+        <w:t xml:space="preserve">cho phép 2 dịch vụ này với địa chỉ IP nguồn </w:t>
+      </w:r>
+      <w:r>
+        <w:t>thuộc mạng VLAN 20</w:t>
+      </w:r>
+      <w:r>
+        <w:t>.</w:t>
       </w:r>
     </w:p>
     <w:p>
       <w:pPr>
         <w:pStyle w:val="oancuaDanhsach"/>
-        <w:ind w:left="933" w:firstLine="0"/>
-      </w:pPr>
-      <w:r>
-        <w:drawing>
-          <wp:inline distT="0" distB="0" distL="0" distR="0" wp14:anchorId="4A22DA7D" wp14:editId="3624C4C7">
-            <wp:extent cx="4782217" cy="3191320"/>
-            <wp:effectExtent l="0" t="0" r="0" b="9525"/>
-            <wp:docPr id="1616494679" name="Hình ảnh 1"/>
-            <wp:cNvGraphicFramePr>
-              <a:graphicFrameLocks xmlns:a="http://schemas.openxmlformats.org/drawingml/2006/main" noChangeAspect="1"/>
-            </wp:cNvGraphicFramePr>
-            <a:graphic xmlns:a="http://schemas.openxmlformats.org/drawingml/2006/main">
-              <a:graphicData uri="http://schemas.openxmlformats.org/drawingml/2006/picture">
-                <pic:pic xmlns:pic="http://schemas.openxmlformats.org/drawingml/2006/picture">
-                  <pic:nvPicPr>
-                    <pic:cNvPr id="1616494679" name=""/>
-                    <pic:cNvPicPr/>
-                  </pic:nvPicPr>
-                  <pic:blipFill>
-                    <a:blip r:embed="rId110"/>
-                    <a:stretch>
-                      <a:fillRect/>
-                    </a:stretch>
-                  </pic:blipFill>
-                  <pic:spPr>
-                    <a:xfrm>
-                      <a:off x="0" y="0"/>
-                      <a:ext cx="4782217" cy="3191320"/>
-                    </a:xfrm>
-                    <a:prstGeom prst="rect">
-                      <a:avLst/>
-                    </a:prstGeom>
-                  </pic:spPr>
-                </pic:pic>
-              </a:graphicData>
-            </a:graphic>
-          </wp:inline>
-        </w:drawing>
-      </w:r>
-    </w:p>
-    <w:p>
-      <w:pPr>
-        <w:pStyle w:val="oancuaDanhsach"/>
-        <w:numPr>
-          <w:ilvl w:val="0"/>
-          <w:numId w:val="4"/>
-        </w:numPr>
-      </w:pPr>
-      <w:r>
-        <w:t>Cấu hình Firewall (</w:t>
-      </w:r>
-      <w:r>
-        <w:t>ở Hội sở</w:t>
-      </w:r>
-      <w:r>
-        <w:t>)</w:t>
-      </w:r>
-    </w:p>
-    <w:p>
-      <w:pPr>
-        <w:pStyle w:val="oancuaDanhsach"/>
-        <w:ind w:left="933" w:firstLine="0"/>
-      </w:pPr>
-      <w:r>
-        <w:rPr>
-          <w:noProof/>
-        </w:rPr>
-        <w:drawing>
-          <wp:inline distT="0" distB="0" distL="0" distR="0" wp14:anchorId="170FECFD" wp14:editId="59035171">
+        <w:ind w:left="-851" w:firstLine="0"/>
+        <w:jc w:val="center"/>
+      </w:pPr>
+      <w:r>
+        <w:rPr>
+          <w:noProof/>
+        </w:rPr>
+        <w:drawing>
+          <wp:inline distT="0" distB="0" distL="0" distR="0" wp14:anchorId="758BF9E3" wp14:editId="15FE612B">
             <wp:extent cx="5734850" cy="133369"/>
             <wp:effectExtent l="0" t="0" r="0" b="0"/>
             <wp:docPr id="1332913786" name="Hình ảnh 1"/>
@@ -5951,19 +6413,72 @@
                     <pic:cNvPicPr/>
                   </pic:nvPicPr>
                   <pic:blipFill>
+                    <a:blip r:embed="rId110"/>
+                    <a:stretch>
+                      <a:fillRect/>
+                    </a:stretch>
+                  </pic:blipFill>
+                  <pic:spPr>
+                    <a:xfrm>
+                      <a:off x="0" y="0"/>
+                      <a:ext cx="5734850" cy="133369"/>
+                    </a:xfrm>
+                    <a:prstGeom prst="rect">
+                      <a:avLst/>
+                    </a:prstGeom>
+                  </pic:spPr>
+                </pic:pic>
+              </a:graphicData>
+            </a:graphic>
+          </wp:inline>
+        </w:drawing>
+      </w:r>
+    </w:p>
+    <w:p>
+      <w:pPr>
+        <w:pStyle w:val="oancuaDanhsach"/>
+        <w:ind w:left="-851" w:firstLine="0"/>
+      </w:pPr>
+      <w:r>
+        <w:rPr>
+          <w:noProof/>
+        </w:rPr>
+        <w:drawing>
+          <wp:inline distT="0" distB="0" distL="0" distR="0" wp14:anchorId="7BDF3773" wp14:editId="33167816">
+            <wp:extent cx="6797675" cy="166993"/>
+            <wp:effectExtent l="0" t="0" r="0" b="5080"/>
+            <wp:docPr id="1645264152" name="Hình ảnh 1"/>
+            <wp:cNvGraphicFramePr>
+              <a:graphicFrameLocks xmlns:a="http://schemas.openxmlformats.org/drawingml/2006/main" noChangeAspect="1"/>
+            </wp:cNvGraphicFramePr>
+            <a:graphic xmlns:a="http://schemas.openxmlformats.org/drawingml/2006/main">
+              <a:graphicData uri="http://schemas.openxmlformats.org/drawingml/2006/picture">
+                <pic:pic xmlns:pic="http://schemas.openxmlformats.org/drawingml/2006/picture">
+                  <pic:nvPicPr>
+                    <pic:cNvPr id="1645264152" name=""/>
+                    <pic:cNvPicPr/>
+                  </pic:nvPicPr>
+                  <pic:blipFill rotWithShape="1">
                     <a:blip r:embed="rId111"/>
-                    <a:stretch>
-                      <a:fillRect/>
-                    </a:stretch>
-                  </pic:blipFill>
-                  <pic:spPr>
-                    <a:xfrm>
-                      <a:off x="0" y="0"/>
-                      <a:ext cx="5734850" cy="133369"/>
-                    </a:xfrm>
-                    <a:prstGeom prst="rect">
-                      <a:avLst/>
-                    </a:prstGeom>
+                    <a:srcRect l="8790" t="-4782"/>
+                    <a:stretch/>
+                  </pic:blipFill>
+                  <pic:spPr bwMode="auto">
+                    <a:xfrm>
+                      <a:off x="0" y="0"/>
+                      <a:ext cx="6825224" cy="167670"/>
+                    </a:xfrm>
+                    <a:prstGeom prst="rect">
+                      <a:avLst/>
+                    </a:prstGeom>
+                    <a:ln>
+                      <a:noFill/>
+                    </a:ln>
+                    <a:extLst>
+                      <a:ext uri="{53640926-AAD7-44D8-BBD7-CCE9431645EC}">
+                        <a14:shadowObscured xmlns:a14="http://schemas.microsoft.com/office/drawing/2010/main"/>
+                      </a:ext>
+                    </a:extLst>
                   </pic:spPr>
                 </pic:pic>
               </a:graphicData>
@@ -5975,12 +6490,14 @@
     <w:p>
       <w:pPr>
         <w:pStyle w:val="oancuaDanhsach"/>
-        <w:ind w:left="933" w:firstLine="0"/>
-      </w:pPr>
-      <w:r>
-        <w:rPr>
-          <w:noProof/>
-        </w:rPr>
+        <w:ind w:left="-851" w:firstLine="0"/>
+        <w:jc w:val="center"/>
+      </w:pPr>
+      <w:r>
+        <w:rPr>
+          <w:noProof/>
+        </w:rPr>
+        <w:lastRenderedPageBreak/>
         <w:drawing>
           <wp:inline distT="0" distB="0" distL="0" distR="0" wp14:anchorId="24283C23" wp14:editId="0E007299">
             <wp:extent cx="7193915" cy="431165"/>
@@ -6021,7 +6538,8 @@
     <w:p>
       <w:pPr>
         <w:pStyle w:val="oancuaDanhsach"/>
-        <w:ind w:left="933" w:firstLine="0"/>
+        <w:ind w:left="0" w:firstLine="0"/>
+        <w:jc w:val="center"/>
       </w:pPr>
       <w:r>
         <w:rPr>
@@ -6067,10 +6585,94 @@
     <w:p>
       <w:pPr>
         <w:pStyle w:val="oancuaDanhsach"/>
-        <w:numPr>
-          <w:ilvl w:val="0"/>
-          <w:numId w:val="4"/>
-        </w:numPr>
+        <w:ind w:left="0" w:firstLine="0"/>
+        <w:jc w:val="center"/>
+      </w:pPr>
+      <w:r>
+        <w:drawing>
+          <wp:inline distT="0" distB="0" distL="0" distR="0" wp14:anchorId="62D2AE44" wp14:editId="47745D77">
+            <wp:extent cx="3400900" cy="1448002"/>
+            <wp:effectExtent l="0" t="0" r="9525" b="0"/>
+            <wp:docPr id="517701475" name="Hình ảnh 1"/>
+            <wp:cNvGraphicFramePr>
+              <a:graphicFrameLocks xmlns:a="http://schemas.openxmlformats.org/drawingml/2006/main" noChangeAspect="1"/>
+            </wp:cNvGraphicFramePr>
+            <a:graphic xmlns:a="http://schemas.openxmlformats.org/drawingml/2006/main">
+              <a:graphicData uri="http://schemas.openxmlformats.org/drawingml/2006/picture">
+                <pic:pic xmlns:pic="http://schemas.openxmlformats.org/drawingml/2006/picture">
+                  <pic:nvPicPr>
+                    <pic:cNvPr id="517701475" name=""/>
+                    <pic:cNvPicPr/>
+                  </pic:nvPicPr>
+                  <pic:blipFill>
+                    <a:blip r:embed="rId114"/>
+                    <a:stretch>
+                      <a:fillRect/>
+                    </a:stretch>
+                  </pic:blipFill>
+                  <pic:spPr>
+                    <a:xfrm>
+                      <a:off x="0" y="0"/>
+                      <a:ext cx="3400900" cy="1448002"/>
+                    </a:xfrm>
+                    <a:prstGeom prst="rect">
+                      <a:avLst/>
+                    </a:prstGeom>
+                  </pic:spPr>
+                </pic:pic>
+              </a:graphicData>
+            </a:graphic>
+          </wp:inline>
+        </w:drawing>
+      </w:r>
+    </w:p>
+    <w:p>
+      <w:pPr>
+        <w:pStyle w:val="oancuaDanhsach"/>
+        <w:ind w:left="0" w:firstLine="0"/>
+        <w:jc w:val="center"/>
+      </w:pPr>
+      <w:r>
+        <w:drawing>
+          <wp:inline distT="0" distB="0" distL="0" distR="0" wp14:anchorId="1627387A" wp14:editId="79AE4C60">
+            <wp:extent cx="4744112" cy="733527"/>
+            <wp:effectExtent l="0" t="0" r="0" b="9525"/>
+            <wp:docPr id="944072346" name="Hình ảnh 1"/>
+            <wp:cNvGraphicFramePr>
+              <a:graphicFrameLocks xmlns:a="http://schemas.openxmlformats.org/drawingml/2006/main" noChangeAspect="1"/>
+            </wp:cNvGraphicFramePr>
+            <a:graphic xmlns:a="http://schemas.openxmlformats.org/drawingml/2006/main">
+              <a:graphicData uri="http://schemas.openxmlformats.org/drawingml/2006/picture">
+                <pic:pic xmlns:pic="http://schemas.openxmlformats.org/drawingml/2006/picture">
+                  <pic:nvPicPr>
+                    <pic:cNvPr id="944072346" name=""/>
+                    <pic:cNvPicPr/>
+                  </pic:nvPicPr>
+                  <pic:blipFill>
+                    <a:blip r:embed="rId115"/>
+                    <a:stretch>
+                      <a:fillRect/>
+                    </a:stretch>
+                  </pic:blipFill>
+                  <pic:spPr>
+                    <a:xfrm>
+                      <a:off x="0" y="0"/>
+                      <a:ext cx="4744112" cy="733527"/>
+                    </a:xfrm>
+                    <a:prstGeom prst="rect">
+                      <a:avLst/>
+                    </a:prstGeom>
+                  </pic:spPr>
+                </pic:pic>
+              </a:graphicData>
+            </a:graphic>
+          </wp:inline>
+        </w:drawing>
+      </w:r>
+    </w:p>
+    <w:p>
+      <w:pPr>
+        <w:pStyle w:val="Kiu3"/>
       </w:pPr>
       <w:r>
         <w:t xml:space="preserve">Cấu hình </w:t>
@@ -6082,7 +6684,8 @@
     <w:p>
       <w:pPr>
         <w:pStyle w:val="oancuaDanhsach"/>
-        <w:ind w:left="933" w:firstLine="0"/>
+        <w:ind w:left="0" w:firstLine="0"/>
+        <w:jc w:val="center"/>
       </w:pPr>
       <w:r>
         <w:drawing>
@@ -6101,7 +6704,7 @@
                     <pic:cNvPicPr/>
                   </pic:nvPicPr>
                   <pic:blipFill>
-                    <a:blip r:embed="rId114"/>
+                    <a:blip r:embed="rId116"/>
                     <a:stretch>
                       <a:fillRect/>
                     </a:stretch>
@@ -6124,23 +6727,19 @@
     </w:p>
     <w:p>
       <w:pPr>
+        <w:pStyle w:val="Kiu3"/>
+      </w:pPr>
+      <w:r>
+        <w:t>Cấu hình mạng Wifi ở Hội sở:</w:t>
+      </w:r>
+    </w:p>
+    <w:p>
+      <w:pPr>
         <w:pStyle w:val="oancuaDanhsach"/>
-        <w:numPr>
-          <w:ilvl w:val="0"/>
-          <w:numId w:val="4"/>
-        </w:numPr>
-      </w:pPr>
-      <w:r>
-        <w:t>Cấu hình mạng Wifi ở Hội sở:</w:t>
-      </w:r>
-    </w:p>
-    <w:p>
-      <w:pPr>
-        <w:pStyle w:val="oancuaDanhsach"/>
-        <w:ind w:left="933" w:firstLine="0"/>
-      </w:pPr>
-      <w:r>
-        <w:lastRenderedPageBreak/>
+        <w:ind w:left="0" w:firstLine="0"/>
+        <w:jc w:val="center"/>
+      </w:pPr>
+      <w:r>
         <w:drawing>
           <wp:inline distT="0" distB="0" distL="0" distR="0" wp14:anchorId="706E2671" wp14:editId="4CC5C199">
             <wp:extent cx="6134956" cy="666843"/>
@@ -6157,7 +6756,7 @@
                     <pic:cNvPicPr/>
                   </pic:nvPicPr>
                   <pic:blipFill>
-                    <a:blip r:embed="rId115"/>
+                    <a:blip r:embed="rId117"/>
                     <a:stretch>
                       <a:fillRect/>
                     </a:stretch>
@@ -6181,7 +6780,8 @@
     <w:p>
       <w:pPr>
         <w:pStyle w:val="oancuaDanhsach"/>
-        <w:ind w:left="933" w:firstLine="0"/>
+        <w:ind w:left="0" w:firstLine="0"/>
+        <w:jc w:val="center"/>
       </w:pPr>
       <w:r>
         <w:drawing>
@@ -6200,7 +6800,7 @@
                     <pic:cNvPicPr/>
                   </pic:nvPicPr>
                   <pic:blipFill>
-                    <a:blip r:embed="rId116"/>
+                    <a:blip r:embed="rId118"/>
                     <a:stretch>
                       <a:fillRect/>
                     </a:stretch>
@@ -6224,9 +6824,11 @@
     <w:p>
       <w:pPr>
         <w:pStyle w:val="oancuaDanhsach"/>
-        <w:ind w:left="933" w:firstLine="0"/>
-      </w:pPr>
-      <w:r>
+        <w:ind w:left="0" w:firstLine="0"/>
+        <w:jc w:val="center"/>
+      </w:pPr>
+      <w:r>
+        <w:lastRenderedPageBreak/>
         <w:drawing>
           <wp:inline distT="0" distB="0" distL="0" distR="0" wp14:anchorId="5CA3C455" wp14:editId="11AFDE34">
             <wp:extent cx="6182588" cy="2429214"/>
@@ -6243,7 +6845,7 @@
                     <pic:cNvPicPr/>
                   </pic:nvPicPr>
                   <pic:blipFill>
-                    <a:blip r:embed="rId117"/>
+                    <a:blip r:embed="rId119"/>
                     <a:stretch>
                       <a:fillRect/>
                     </a:stretch>
@@ -6267,7 +6869,8 @@
     <w:p>
       <w:pPr>
         <w:pStyle w:val="oancuaDanhsach"/>
-        <w:ind w:left="933" w:firstLine="0"/>
+        <w:ind w:left="0" w:firstLine="0"/>
+        <w:jc w:val="center"/>
       </w:pPr>
       <w:r>
         <w:drawing>
@@ -6286,7 +6889,7 @@
                     <pic:cNvPicPr/>
                   </pic:nvPicPr>
                   <pic:blipFill>
-                    <a:blip r:embed="rId118"/>
+                    <a:blip r:embed="rId120"/>
                     <a:stretch>
                       <a:fillRect/>
                     </a:stretch>
@@ -6310,7 +6913,7 @@
     <w:p>
       <w:pPr>
         <w:pStyle w:val="oancuaDanhsach"/>
-        <w:ind w:left="933" w:firstLine="0"/>
+        <w:ind w:left="0" w:firstLine="0"/>
       </w:pPr>
       <w:r>
         <w:drawing>
@@ -6329,7 +6932,7 @@
                     <pic:cNvPicPr/>
                   </pic:nvPicPr>
                   <pic:blipFill>
-                    <a:blip r:embed="rId119"/>
+                    <a:blip r:embed="rId121"/>
                     <a:stretch>
                       <a:fillRect/>
                     </a:stretch>
@@ -6353,7 +6956,8 @@
     <w:p>
       <w:pPr>
         <w:pStyle w:val="oancuaDanhsach"/>
-        <w:ind w:left="933" w:firstLine="0"/>
+        <w:ind w:left="0" w:firstLine="0"/>
+        <w:jc w:val="center"/>
       </w:pPr>
       <w:r>
         <w:lastRenderedPageBreak/>
@@ -6373,7 +6977,7 @@
                     <pic:cNvPicPr/>
                   </pic:nvPicPr>
                   <pic:blipFill>
-                    <a:blip r:embed="rId120"/>
+                    <a:blip r:embed="rId122"/>
                     <a:stretch>
                       <a:fillRect/>
                     </a:stretch>
@@ -6397,13 +7001,15 @@
     <w:p>
       <w:pPr>
         <w:pStyle w:val="oancuaDanhsach"/>
-        <w:ind w:left="933" w:firstLine="0"/>
+        <w:ind w:left="0" w:firstLine="0"/>
+        <w:jc w:val="center"/>
       </w:pPr>
     </w:p>
     <w:p>
       <w:pPr>
         <w:pStyle w:val="oancuaDanhsach"/>
-        <w:ind w:left="933" w:firstLine="0"/>
+        <w:ind w:left="0" w:firstLine="0"/>
+        <w:jc w:val="center"/>
       </w:pPr>
       <w:r>
         <w:drawing>
@@ -6422,7 +7028,7 @@
                     <pic:cNvPicPr/>
                   </pic:nvPicPr>
                   <pic:blipFill>
-                    <a:blip r:embed="rId121"/>
+                    <a:blip r:embed="rId123"/>
                     <a:stretch>
                       <a:fillRect/>
                     </a:stretch>
@@ -6446,7 +7052,8 @@
     <w:p>
       <w:pPr>
         <w:pStyle w:val="oancuaDanhsach"/>
-        <w:ind w:left="933" w:firstLine="0"/>
+        <w:ind w:left="0" w:firstLine="0"/>
+        <w:jc w:val="center"/>
       </w:pPr>
       <w:r>
         <w:drawing>
@@ -6465,7 +7072,7 @@
                     <pic:cNvPicPr/>
                   </pic:nvPicPr>
                   <pic:blipFill>
-                    <a:blip r:embed="rId122"/>
+                    <a:blip r:embed="rId124"/>
                     <a:stretch>
                       <a:fillRect/>
                     </a:stretch>
@@ -6487,11 +7094,12 @@
       </w:r>
     </w:p>
     <w:sectPr>
-      <w:footerReference w:type="default" r:id="rId123"/>
+      <w:footerReference w:type="default" r:id="rId125"/>
       <w:pgSz w:w="11907" w:h="16840" w:code="9"/>
-      <w:pgMar w:top="573" w:right="289" w:bottom="573" w:left="289" w:header="720" w:footer="720" w:gutter="0"/>
+      <w:pgMar w:top="1418" w:right="1134" w:bottom="1418" w:left="1701" w:header="850" w:footer="850" w:gutter="0"/>
       <w:pgNumType w:start="1"/>
       <w:cols w:space="720"/>
+      <w:docGrid w:linePitch="354"/>
     </w:sectPr>
   </w:body>
 </w:document>
@@ -6534,6 +7142,7 @@
       <w:p>
         <w:pPr>
           <w:pStyle w:val="Chntrang"/>
+          <w:jc w:val="center"/>
         </w:pPr>
         <w:r>
           <w:fldChar w:fldCharType="begin"/>
@@ -6589,6 +7198,118 @@
 <file path=word/numbering.xml><?xml version="1.0" encoding="utf-8"?>
 <w:numbering xmlns:wpc="http://schemas.microsoft.com/office/word/2010/wordprocessingCanvas" xmlns:cx="http://schemas.microsoft.com/office/drawing/2014/chartex" xmlns:cx1="http://schemas.microsoft.com/office/drawing/2015/9/8/chartex" xmlns:cx2="http://schemas.microsoft.com/office/drawing/2015/10/21/chartex" xmlns:cx3="http://schemas.microsoft.com/office/drawing/2016/5/9/chartex" xmlns:cx4="http://schemas.microsoft.com/office/drawing/2016/5/10/chartex" xmlns:cx5="http://schemas.microsoft.com/office/drawing/2016/5/11/chartex" xmlns:cx6="http://schemas.microsoft.com/office/drawing/2016/5/12/chartex" xmlns:cx7="http://schemas.microsoft.com/office/drawing/2016/5/13/chartex" xmlns:cx8="http://schemas.microsoft.com/office/drawing/2016/5/14/chartex" xmlns:mc="http://schemas.openxmlformats.org/markup-compatibility/2006" xmlns:aink="http://schemas.microsoft.com/office/drawing/2016/ink" xmlns:am3d="http://schemas.microsoft.com/office/drawing/2017/model3d" xmlns:o="urn:schemas-microsoft-com:office:office" xmlns:oel="http://schemas.microsoft.com/office/2019/extlst" xmlns:r="http://schemas.openxmlformats.org/officeDocument/2006/relationships" xmlns:m="http://schemas.openxmlformats.org/officeDocument/2006/math" xmlns:v="urn:schemas-microsoft-com:vml" xmlns:wp14="http://schemas.microsoft.com/office/word/2010/wordprocessingDrawing" xmlns:wp="http://schemas.openxmlformats.org/drawingml/2006/wordprocessingDrawing" xmlns:w10="urn:schemas-microsoft-com:office:word" xmlns:w="http://schemas.openxmlformats.org/wordprocessingml/2006/main" xmlns:w14="http://schemas.microsoft.com/office/word/2010/wordml" xmlns:w15="http://schemas.microsoft.com/office/word/2012/wordml" xmlns:w16cex="http://schemas.microsoft.com/office/word/2018/wordml/cex" xmlns:w16cid="http://schemas.microsoft.com/office/word/2016/wordml/cid" xmlns:w16="http://schemas.microsoft.com/office/word/2018/wordml" xmlns:w16du="http://schemas.microsoft.com/office/word/2023/wordml/word16du" xmlns:w16sdtdh="http://schemas.microsoft.com/office/word/2020/wordml/sdtdatahash" xmlns:w16se="http://schemas.microsoft.com/office/word/2015/wordml/symex" xmlns:wpg="http://schemas.microsoft.com/office/word/2010/wordprocessingGroup" xmlns:wpi="http://schemas.microsoft.com/office/word/2010/wordprocessingInk" xmlns:wne="http://schemas.microsoft.com/office/word/2006/wordml" xmlns:wps="http://schemas.microsoft.com/office/word/2010/wordprocessingShape" mc:Ignorable="w14 w15 w16se w16cid w16 w16cex w16sdtdh w16du wp14">
   <w:abstractNum w:abstractNumId="0" w15:restartNumberingAfterBreak="0">
+    <w:nsid w:val="058B4B07"/>
+    <w:multiLevelType w:val="hybridMultilevel"/>
+    <w:tmpl w:val="D81E9642"/>
+    <w:lvl w:ilvl="0" w:tplc="3B22DF58">
+      <w:numFmt w:val="bullet"/>
+      <w:lvlText w:val=""/>
+      <w:lvlJc w:val="left"/>
+      <w:pPr>
+        <w:ind w:left="1211" w:hanging="360"/>
+      </w:pPr>
+      <w:rPr>
+        <w:rFonts w:ascii="Wingdings" w:eastAsia="Calibri" w:hAnsi="Wingdings" w:cs="Times New Roman" w:hint="default"/>
+      </w:rPr>
+    </w:lvl>
+    <w:lvl w:ilvl="1" w:tplc="042A0003" w:tentative="1">
+      <w:start w:val="1"/>
+      <w:numFmt w:val="bullet"/>
+      <w:lvlText w:val="o"/>
+      <w:lvlJc w:val="left"/>
+      <w:pPr>
+        <w:ind w:left="1931" w:hanging="360"/>
+      </w:pPr>
+      <w:rPr>
+        <w:rFonts w:ascii="Courier New" w:hAnsi="Courier New" w:cs="Courier New" w:hint="default"/>
+      </w:rPr>
+    </w:lvl>
+    <w:lvl w:ilvl="2" w:tplc="042A0005" w:tentative="1">
+      <w:start w:val="1"/>
+      <w:numFmt w:val="bullet"/>
+      <w:lvlText w:val=""/>
+      <w:lvlJc w:val="left"/>
+      <w:pPr>
+        <w:ind w:left="2651" w:hanging="360"/>
+      </w:pPr>
+      <w:rPr>
+        <w:rFonts w:ascii="Wingdings" w:hAnsi="Wingdings" w:hint="default"/>
+      </w:rPr>
+    </w:lvl>
+    <w:lvl w:ilvl="3" w:tplc="042A0001" w:tentative="1">
+      <w:start w:val="1"/>
+      <w:numFmt w:val="bullet"/>
+      <w:lvlText w:val=""/>
+      <w:lvlJc w:val="left"/>
+      <w:pPr>
+        <w:ind w:left="3371" w:hanging="360"/>
+      </w:pPr>
+      <w:rPr>
+        <w:rFonts w:ascii="Symbol" w:hAnsi="Symbol" w:hint="default"/>
+      </w:rPr>
+    </w:lvl>
+    <w:lvl w:ilvl="4" w:tplc="042A0003" w:tentative="1">
+      <w:start w:val="1"/>
+      <w:numFmt w:val="bullet"/>
+      <w:lvlText w:val="o"/>
+      <w:lvlJc w:val="left"/>
+      <w:pPr>
+        <w:ind w:left="4091" w:hanging="360"/>
+      </w:pPr>
+      <w:rPr>
+        <w:rFonts w:ascii="Courier New" w:hAnsi="Courier New" w:cs="Courier New" w:hint="default"/>
+      </w:rPr>
+    </w:lvl>
+    <w:lvl w:ilvl="5" w:tplc="042A0005" w:tentative="1">
+      <w:start w:val="1"/>
+      <w:numFmt w:val="bullet"/>
+      <w:lvlText w:val=""/>
+      <w:lvlJc w:val="left"/>
+      <w:pPr>
+        <w:ind w:left="4811" w:hanging="360"/>
+      </w:pPr>
+      <w:rPr>
+        <w:rFonts w:ascii="Wingdings" w:hAnsi="Wingdings" w:hint="default"/>
+      </w:rPr>
+    </w:lvl>
+    <w:lvl w:ilvl="6" w:tplc="042A0001" w:tentative="1">
+      <w:start w:val="1"/>
+      <w:numFmt w:val="bullet"/>
+      <w:lvlText w:val=""/>
+      <w:lvlJc w:val="left"/>
+      <w:pPr>
+        <w:ind w:left="5531" w:hanging="360"/>
+      </w:pPr>
+      <w:rPr>
+        <w:rFonts w:ascii="Symbol" w:hAnsi="Symbol" w:hint="default"/>
+      </w:rPr>
+    </w:lvl>
+    <w:lvl w:ilvl="7" w:tplc="042A0003" w:tentative="1">
+      <w:start w:val="1"/>
+      <w:numFmt w:val="bullet"/>
+      <w:lvlText w:val="o"/>
+      <w:lvlJc w:val="left"/>
+      <w:pPr>
+        <w:ind w:left="6251" w:hanging="360"/>
+      </w:pPr>
+      <w:rPr>
+        <w:rFonts w:ascii="Courier New" w:hAnsi="Courier New" w:cs="Courier New" w:hint="default"/>
+      </w:rPr>
+    </w:lvl>
+    <w:lvl w:ilvl="8" w:tplc="042A0005" w:tentative="1">
+      <w:start w:val="1"/>
+      <w:numFmt w:val="bullet"/>
+      <w:lvlText w:val=""/>
+      <w:lvlJc w:val="left"/>
+      <w:pPr>
+        <w:ind w:left="6971" w:hanging="360"/>
+      </w:pPr>
+      <w:rPr>
+        <w:rFonts w:ascii="Wingdings" w:hAnsi="Wingdings" w:hint="default"/>
+      </w:rPr>
+    </w:lvl>
+  </w:abstractNum>
+  <w:abstractNum w:abstractNumId="1" w15:restartNumberingAfterBreak="0">
     <w:nsid w:val="08F1315F"/>
     <w:multiLevelType w:val="hybridMultilevel"/>
     <w:tmpl w:val="62B669FC"/>
@@ -6679,7 +7400,7 @@
       </w:pPr>
     </w:lvl>
   </w:abstractNum>
-  <w:abstractNum w:abstractNumId="1" w15:restartNumberingAfterBreak="0">
+  <w:abstractNum w:abstractNumId="2" w15:restartNumberingAfterBreak="0">
     <w:nsid w:val="1F6E063B"/>
     <w:multiLevelType w:val="hybridMultilevel"/>
     <w:tmpl w:val="9D9E223A"/>
@@ -6791,7 +7512,7 @@
       </w:rPr>
     </w:lvl>
   </w:abstractNum>
-  <w:abstractNum w:abstractNumId="2" w15:restartNumberingAfterBreak="0">
+  <w:abstractNum w:abstractNumId="3" w15:restartNumberingAfterBreak="0">
     <w:nsid w:val="44DF61E3"/>
     <w:multiLevelType w:val="multilevel"/>
     <w:tmpl w:val="F5D80F04"/>
@@ -6909,7 +7630,7 @@
       </w:pPr>
     </w:lvl>
   </w:abstractNum>
-  <w:abstractNum w:abstractNumId="3" w15:restartNumberingAfterBreak="0">
+  <w:abstractNum w:abstractNumId="4" w15:restartNumberingAfterBreak="0">
     <w:nsid w:val="597E7054"/>
     <w:multiLevelType w:val="hybridMultilevel"/>
     <w:tmpl w:val="F336F4FE"/>
@@ -7001,7 +7722,7 @@
       </w:pPr>
     </w:lvl>
   </w:abstractNum>
-  <w:abstractNum w:abstractNumId="4" w15:restartNumberingAfterBreak="0">
+  <w:abstractNum w:abstractNumId="5" w15:restartNumberingAfterBreak="0">
     <w:nsid w:val="7E374AA2"/>
     <w:multiLevelType w:val="hybridMultilevel"/>
     <w:tmpl w:val="C9624D4C"/>
@@ -7114,31 +7835,34 @@
     </w:lvl>
   </w:abstractNum>
   <w:num w:numId="1" w16cid:durableId="443382138">
-    <w:abstractNumId w:val="2"/>
+    <w:abstractNumId w:val="3"/>
   </w:num>
   <w:num w:numId="2" w16cid:durableId="1826316827">
-    <w:abstractNumId w:val="3"/>
+    <w:abstractNumId w:val="4"/>
   </w:num>
   <w:num w:numId="3" w16cid:durableId="35859768">
-    <w:abstractNumId w:val="0"/>
+    <w:abstractNumId w:val="1"/>
   </w:num>
   <w:num w:numId="4" w16cid:durableId="1395814669">
-    <w:abstractNumId w:val="4"/>
+    <w:abstractNumId w:val="5"/>
   </w:num>
   <w:num w:numId="5" w16cid:durableId="1154370840">
-    <w:abstractNumId w:val="3"/>
+    <w:abstractNumId w:val="4"/>
     <w:lvlOverride w:ilvl="0">
       <w:startOverride w:val="1"/>
     </w:lvlOverride>
   </w:num>
   <w:num w:numId="6" w16cid:durableId="1101879744">
-    <w:abstractNumId w:val="1"/>
+    <w:abstractNumId w:val="2"/>
   </w:num>
   <w:num w:numId="7" w16cid:durableId="437914648">
-    <w:abstractNumId w:val="0"/>
+    <w:abstractNumId w:val="1"/>
     <w:lvlOverride w:ilvl="0">
       <w:startOverride w:val="1"/>
     </w:lvlOverride>
+  </w:num>
+  <w:num w:numId="8" w16cid:durableId="2042777538">
+    <w:abstractNumId w:val="0"/>
   </w:num>
   <w:numIdMacAtCleanup w:val="6"/>
 </w:numbering>
@@ -7544,9 +8268,9 @@
   <w:style w:type="paragraph" w:default="1" w:styleId="Binhthng">
     <w:name w:val="Normal"/>
     <w:qFormat/>
-    <w:rsid w:val="00F357E3"/>
+    <w:rsid w:val="00B14728"/>
     <w:pPr>
-      <w:ind w:firstLine="284"/>
+      <w:ind w:left="567" w:right="0" w:firstLine="284"/>
     </w:pPr>
     <w:rPr>
       <w:rFonts w:eastAsia="Calibri"/>
@@ -7620,7 +8344,6 @@
   <w:style w:type="character" w:default="1" w:styleId="Phngmcinhcuaoanvn">
     <w:name w:val="Default Paragraph Font"/>
     <w:uiPriority w:val="1"/>
-    <w:semiHidden/>
     <w:unhideWhenUsed/>
   </w:style>
   <w:style w:type="table" w:default="1" w:styleId="BangThngthng">
@@ -7782,9 +8505,10 @@
     <w:next w:val="Binhthng"/>
     <w:unhideWhenUsed/>
     <w:qFormat/>
-    <w:rsid w:val="00B63E1A"/>
+    <w:rsid w:val="00537F6E"/>
     <w:pPr>
       <w:spacing w:after="200" w:line="240" w:lineRule="auto"/>
+      <w:ind w:left="0" w:firstLine="0"/>
       <w:jc w:val="center"/>
     </w:pPr>
     <w:rPr>
@@ -8090,7 +8814,7 @@
     <w:rsid w:val="00F20EB0"/>
     <w:pPr>
       <w:spacing w:before="240" w:line="259" w:lineRule="auto"/>
-      <w:ind w:left="0" w:right="0"/>
+      <w:ind w:left="0"/>
       <w:jc w:val="left"/>
       <w:outlineLvl w:val="9"/>
     </w:pPr>
@@ -8223,7 +8947,7 @@
     <w:rsid w:val="001D7462"/>
     <w:pPr>
       <w:spacing w:after="100" w:line="259" w:lineRule="auto"/>
-      <w:ind w:left="880" w:right="0"/>
+      <w:ind w:left="880"/>
     </w:pPr>
     <w:rPr>
       <w:rFonts w:asciiTheme="minorHAnsi" w:eastAsiaTheme="minorEastAsia" w:hAnsiTheme="minorHAnsi" w:cstheme="minorBidi"/>
@@ -8244,7 +8968,7 @@
     <w:rsid w:val="001D7462"/>
     <w:pPr>
       <w:spacing w:after="100" w:line="259" w:lineRule="auto"/>
-      <w:ind w:left="1100" w:right="0"/>
+      <w:ind w:left="1100"/>
     </w:pPr>
     <w:rPr>
       <w:rFonts w:asciiTheme="minorHAnsi" w:eastAsiaTheme="minorEastAsia" w:hAnsiTheme="minorHAnsi" w:cstheme="minorBidi"/>
@@ -8265,7 +8989,7 @@
     <w:rsid w:val="001D7462"/>
     <w:pPr>
       <w:spacing w:after="100" w:line="259" w:lineRule="auto"/>
-      <w:ind w:left="1320" w:right="0"/>
+      <w:ind w:left="1320"/>
     </w:pPr>
     <w:rPr>
       <w:rFonts w:asciiTheme="minorHAnsi" w:eastAsiaTheme="minorEastAsia" w:hAnsiTheme="minorHAnsi" w:cstheme="minorBidi"/>
@@ -8286,7 +9010,7 @@
     <w:rsid w:val="001D7462"/>
     <w:pPr>
       <w:spacing w:after="100" w:line="259" w:lineRule="auto"/>
-      <w:ind w:left="1540" w:right="0"/>
+      <w:ind w:left="1540"/>
     </w:pPr>
     <w:rPr>
       <w:rFonts w:asciiTheme="minorHAnsi" w:eastAsiaTheme="minorEastAsia" w:hAnsiTheme="minorHAnsi" w:cstheme="minorBidi"/>
@@ -8307,7 +9031,7 @@
     <w:rsid w:val="001D7462"/>
     <w:pPr>
       <w:spacing w:after="100" w:line="259" w:lineRule="auto"/>
-      <w:ind w:left="1760" w:right="0"/>
+      <w:ind w:left="1760"/>
     </w:pPr>
     <w:rPr>
       <w:rFonts w:asciiTheme="minorHAnsi" w:eastAsiaTheme="minorEastAsia" w:hAnsiTheme="minorHAnsi" w:cstheme="minorBidi"/>

</xml_diff>

<commit_message>
update word, them firewall, wifi...
</commit_message>
<xml_diff>
--- a/BÀI BÁO ĐỒ ÁN CUỐI KÌ.docx
+++ b/BÀI BÁO ĐỒ ÁN CUỐI KÌ.docx
@@ -888,7 +888,7 @@
           <v:shape id="_x0000_i1025" type="#_x0000_t75" style="width:467.4pt;height:199.2pt" o:ole="">
             <v:imagedata r:id="rId9" o:title=""/>
           </v:shape>
-          <o:OLEObject Type="Embed" ProgID="Visio.Drawing.11" ShapeID="_x0000_i1025" DrawAspect="Content" ObjectID="_1794759595" r:id="rId10"/>
+          <o:OLEObject Type="Embed" ProgID="Visio.Drawing.11" ShapeID="_x0000_i1025" DrawAspect="Content" ObjectID="_1794764921" r:id="rId10"/>
         </w:object>
       </w:r>
     </w:p>
@@ -6583,6 +6583,29 @@
       </w:r>
     </w:p>
     <w:p>
+      <w:r>
+        <w:t xml:space="preserve">Chúng em kiểm tra cấu hình của tường lửa bằng cách: từ máy thuộc VLAN 20 sử dụng dịch </w:t>
+      </w:r>
+      <w:r>
+        <w:t xml:space="preserve">vụ </w:t>
+      </w:r>
+      <w:r>
+        <w:t>FTP</w:t>
+      </w:r>
+      <w:r>
+        <w:t xml:space="preserve"> và sử dụng các dịch vụ không được cho phép tới</w:t>
+      </w:r>
+      <w:r>
+        <w:t xml:space="preserve"> </w:t>
+      </w:r>
+      <w:r>
+        <w:t>kết nối tới Server ở ngoài mạng</w:t>
+      </w:r>
+      <w:r>
+        <w:t>, trong hình minh họa thì Server có địa chỉ IP là 8.8.8.8.</w:t>
+      </w:r>
+    </w:p>
+    <w:p>
       <w:pPr>
         <w:pStyle w:val="oancuaDanhsach"/>
         <w:ind w:left="0" w:firstLine="0"/>
@@ -6682,6 +6705,74 @@
       </w:r>
     </w:p>
     <w:p>
+      <w:r>
+        <w:t>Cấu hình Firewall ở chi nhánh, chúng em cấu hình đơn giản với access list cho phép tất các mạng đi ra ngoài và áp dụng access list cho cổng bên trong và cổng bên ngoài.</w:t>
+      </w:r>
+    </w:p>
+    <w:p>
+      <w:pPr>
+        <w:ind w:left="0" w:firstLine="0"/>
+        <w:jc w:val="center"/>
+      </w:pPr>
+      <w:r>
+        <w:drawing>
+          <wp:inline distT="0" distB="0" distL="0" distR="0" wp14:anchorId="178C012C" wp14:editId="7115BBCA">
+            <wp:extent cx="4296375" cy="447737"/>
+            <wp:effectExtent l="0" t="0" r="9525" b="0"/>
+            <wp:docPr id="2062574968" name="Hình ảnh 1"/>
+            <wp:cNvGraphicFramePr>
+              <a:graphicFrameLocks xmlns:a="http://schemas.openxmlformats.org/drawingml/2006/main" noChangeAspect="1"/>
+            </wp:cNvGraphicFramePr>
+            <a:graphic xmlns:a="http://schemas.openxmlformats.org/drawingml/2006/main">
+              <a:graphicData uri="http://schemas.openxmlformats.org/drawingml/2006/picture">
+                <pic:pic xmlns:pic="http://schemas.openxmlformats.org/drawingml/2006/picture">
+                  <pic:nvPicPr>
+                    <pic:cNvPr id="2062574968" name=""/>
+                    <pic:cNvPicPr/>
+                  </pic:nvPicPr>
+                  <pic:blipFill>
+                    <a:blip r:embed="rId116"/>
+                    <a:stretch>
+                      <a:fillRect/>
+                    </a:stretch>
+                  </pic:blipFill>
+                  <pic:spPr>
+                    <a:xfrm>
+                      <a:off x="0" y="0"/>
+                      <a:ext cx="4296375" cy="447737"/>
+                    </a:xfrm>
+                    <a:prstGeom prst="rect">
+                      <a:avLst/>
+                    </a:prstGeom>
+                  </pic:spPr>
+                </pic:pic>
+              </a:graphicData>
+            </a:graphic>
+          </wp:inline>
+        </w:drawing>
+      </w:r>
+    </w:p>
+    <w:p>
+      <w:pPr>
+        <w:pStyle w:val="Chuthich"/>
+      </w:pPr>
+      <w:r>
+        <w:t>Cấu hình a</w:t>
+      </w:r>
+      <w:r>
+        <w:t>ccess</w:t>
+      </w:r>
+      <w:r>
+        <w:t>-</w:t>
+      </w:r>
+      <w:r>
+        <w:t>list</w:t>
+      </w:r>
+      <w:r>
+        <w:t xml:space="preserve"> control</w:t>
+      </w:r>
+    </w:p>
+    <w:p>
       <w:pPr>
         <w:pStyle w:val="oancuaDanhsach"/>
         <w:ind w:left="0" w:firstLine="0"/>
@@ -6704,7 +6795,7 @@
                     <pic:cNvPicPr/>
                   </pic:nvPicPr>
                   <pic:blipFill>
-                    <a:blip r:embed="rId116"/>
+                    <a:blip r:embed="rId117"/>
                     <a:stretch>
                       <a:fillRect/>
                     </a:stretch>
@@ -6727,10 +6818,19 @@
     </w:p>
     <w:p>
       <w:pPr>
-        <w:pStyle w:val="Kiu3"/>
-      </w:pPr>
-      <w:r>
-        <w:t>Cấu hình mạng Wifi ở Hội sở:</w:t>
+        <w:pStyle w:val="Chuthich"/>
+      </w:pPr>
+      <w:r>
+        <w:t>Á</w:t>
+      </w:r>
+      <w:r>
+        <w:t xml:space="preserve">p dụng </w:t>
+      </w:r>
+      <w:r>
+        <w:t>ACL</w:t>
+      </w:r>
+      <w:r>
+        <w:t xml:space="preserve"> cho cổng bên trong và cổng bên ngoài</w:t>
       </w:r>
     </w:p>
     <w:p>
@@ -6739,42 +6839,34 @@
         <w:ind w:left="0" w:firstLine="0"/>
         <w:jc w:val="center"/>
       </w:pPr>
-      <w:r>
-        <w:drawing>
-          <wp:inline distT="0" distB="0" distL="0" distR="0" wp14:anchorId="706E2671" wp14:editId="4CC5C199">
-            <wp:extent cx="6134956" cy="666843"/>
-            <wp:effectExtent l="0" t="0" r="0" b="0"/>
-            <wp:docPr id="618915348" name="Hình ảnh 1"/>
-            <wp:cNvGraphicFramePr>
-              <a:graphicFrameLocks xmlns:a="http://schemas.openxmlformats.org/drawingml/2006/main" noChangeAspect="1"/>
-            </wp:cNvGraphicFramePr>
-            <a:graphic xmlns:a="http://schemas.openxmlformats.org/drawingml/2006/main">
-              <a:graphicData uri="http://schemas.openxmlformats.org/drawingml/2006/picture">
-                <pic:pic xmlns:pic="http://schemas.openxmlformats.org/drawingml/2006/picture">
-                  <pic:nvPicPr>
-                    <pic:cNvPr id="618915348" name=""/>
-                    <pic:cNvPicPr/>
-                  </pic:nvPicPr>
-                  <pic:blipFill>
-                    <a:blip r:embed="rId117"/>
-                    <a:stretch>
-                      <a:fillRect/>
-                    </a:stretch>
-                  </pic:blipFill>
-                  <pic:spPr>
-                    <a:xfrm>
-                      <a:off x="0" y="0"/>
-                      <a:ext cx="6134956" cy="666843"/>
-                    </a:xfrm>
-                    <a:prstGeom prst="rect">
-                      <a:avLst/>
-                    </a:prstGeom>
-                  </pic:spPr>
-                </pic:pic>
-              </a:graphicData>
-            </a:graphic>
-          </wp:inline>
-        </w:drawing>
+    </w:p>
+    <w:p>
+      <w:pPr>
+        <w:pStyle w:val="Kiu3"/>
+      </w:pPr>
+      <w:r>
+        <w:lastRenderedPageBreak/>
+        <w:t>Cấu hình mạng Wifi ở Hội sở:</w:t>
+      </w:r>
+    </w:p>
+    <w:p>
+      <w:r>
+        <w:t xml:space="preserve">Để có thể sử dụng Radius server xác thực các máy </w:t>
+      </w:r>
+      <w:r>
+        <w:t>thông qua một Access Point</w:t>
+      </w:r>
+      <w:r>
+        <w:t xml:space="preserve"> (Wireless Router)</w:t>
+      </w:r>
+      <w:r>
+        <w:t>, đầu tiên chúng em tạo Radius server thuộc VLAN của khu vực quản trị và cấu hình cơ bản địa chỉ IP tĩnh</w:t>
+      </w:r>
+      <w:r>
+        <w:t>, default-gateway</w:t>
+      </w:r>
+      <w:r>
+        <w:t>.</w:t>
       </w:r>
     </w:p>
     <w:p>
@@ -6785,34 +6877,41 @@
       </w:pPr>
       <w:r>
         <w:drawing>
-          <wp:inline distT="0" distB="0" distL="0" distR="0" wp14:anchorId="17DF3628" wp14:editId="692D55A0">
-            <wp:extent cx="1838582" cy="1200318"/>
-            <wp:effectExtent l="0" t="0" r="9525" b="0"/>
-            <wp:docPr id="794707376" name="Hình ảnh 1"/>
-            <wp:cNvGraphicFramePr>
-              <a:graphicFrameLocks xmlns:a="http://schemas.openxmlformats.org/drawingml/2006/main" noChangeAspect="1"/>
-            </wp:cNvGraphicFramePr>
-            <a:graphic xmlns:a="http://schemas.openxmlformats.org/drawingml/2006/main">
-              <a:graphicData uri="http://schemas.openxmlformats.org/drawingml/2006/picture">
-                <pic:pic xmlns:pic="http://schemas.openxmlformats.org/drawingml/2006/picture">
-                  <pic:nvPicPr>
-                    <pic:cNvPr id="794707376" name=""/>
-                    <pic:cNvPicPr/>
-                  </pic:nvPicPr>
-                  <pic:blipFill>
+          <wp:inline distT="0" distB="0" distL="0" distR="0" wp14:anchorId="60AD608F" wp14:editId="12A354EF">
+            <wp:extent cx="5257800" cy="2119630"/>
+            <wp:effectExtent l="0" t="0" r="0" b="0"/>
+            <wp:docPr id="993127029" name="Hình ảnh 1"/>
+            <wp:cNvGraphicFramePr>
+              <a:graphicFrameLocks xmlns:a="http://schemas.openxmlformats.org/drawingml/2006/main" noChangeAspect="1"/>
+            </wp:cNvGraphicFramePr>
+            <a:graphic xmlns:a="http://schemas.openxmlformats.org/drawingml/2006/main">
+              <a:graphicData uri="http://schemas.openxmlformats.org/drawingml/2006/picture">
+                <pic:pic xmlns:pic="http://schemas.openxmlformats.org/drawingml/2006/picture">
+                  <pic:nvPicPr>
+                    <pic:cNvPr id="993127029" name=""/>
+                    <pic:cNvPicPr/>
+                  </pic:nvPicPr>
+                  <pic:blipFill rotWithShape="1">
                     <a:blip r:embed="rId118"/>
-                    <a:stretch>
-                      <a:fillRect/>
-                    </a:stretch>
-                  </pic:blipFill>
-                  <pic:spPr>
-                    <a:xfrm>
-                      <a:off x="0" y="0"/>
-                      <a:ext cx="1838582" cy="1200318"/>
-                    </a:xfrm>
-                    <a:prstGeom prst="rect">
-                      <a:avLst/>
-                    </a:prstGeom>
+                    <a:srcRect l="8730"/>
+                    <a:stretch/>
+                  </pic:blipFill>
+                  <pic:spPr bwMode="auto">
+                    <a:xfrm>
+                      <a:off x="0" y="0"/>
+                      <a:ext cx="5257800" cy="2119630"/>
+                    </a:xfrm>
+                    <a:prstGeom prst="rect">
+                      <a:avLst/>
+                    </a:prstGeom>
+                    <a:ln>
+                      <a:noFill/>
+                    </a:ln>
+                    <a:extLst>
+                      <a:ext uri="{53640926-AAD7-44D8-BBD7-CCE9431645EC}">
+                        <a14:shadowObscured xmlns:a14="http://schemas.microsoft.com/office/drawing/2010/main"/>
+                      </a:ext>
+                    </a:extLst>
                   </pic:spPr>
                 </pic:pic>
               </a:graphicData>
@@ -6828,20 +6927,19 @@
         <w:jc w:val="center"/>
       </w:pPr>
       <w:r>
-        <w:lastRenderedPageBreak/>
-        <w:drawing>
-          <wp:inline distT="0" distB="0" distL="0" distR="0" wp14:anchorId="5CA3C455" wp14:editId="11AFDE34">
-            <wp:extent cx="6182588" cy="2429214"/>
-            <wp:effectExtent l="0" t="0" r="8890" b="9525"/>
-            <wp:docPr id="932423254" name="Hình ảnh 1"/>
-            <wp:cNvGraphicFramePr>
-              <a:graphicFrameLocks xmlns:a="http://schemas.openxmlformats.org/drawingml/2006/main" noChangeAspect="1"/>
-            </wp:cNvGraphicFramePr>
-            <a:graphic xmlns:a="http://schemas.openxmlformats.org/drawingml/2006/main">
-              <a:graphicData uri="http://schemas.openxmlformats.org/drawingml/2006/picture">
-                <pic:pic xmlns:pic="http://schemas.openxmlformats.org/drawingml/2006/picture">
-                  <pic:nvPicPr>
-                    <pic:cNvPr id="932423254" name=""/>
+        <w:drawing>
+          <wp:inline distT="0" distB="0" distL="0" distR="0" wp14:anchorId="5B39C1D0" wp14:editId="51CD20E7">
+            <wp:extent cx="5239481" cy="1219370"/>
+            <wp:effectExtent l="0" t="0" r="0" b="0"/>
+            <wp:docPr id="252120860" name="Hình ảnh 1"/>
+            <wp:cNvGraphicFramePr>
+              <a:graphicFrameLocks xmlns:a="http://schemas.openxmlformats.org/drawingml/2006/main" noChangeAspect="1"/>
+            </wp:cNvGraphicFramePr>
+            <a:graphic xmlns:a="http://schemas.openxmlformats.org/drawingml/2006/main">
+              <a:graphicData uri="http://schemas.openxmlformats.org/drawingml/2006/picture">
+                <pic:pic xmlns:pic="http://schemas.openxmlformats.org/drawingml/2006/picture">
+                  <pic:nvPicPr>
+                    <pic:cNvPr id="252120860" name=""/>
                     <pic:cNvPicPr/>
                   </pic:nvPicPr>
                   <pic:blipFill>
@@ -6853,17 +6951,47 @@
                   <pic:spPr>
                     <a:xfrm>
                       <a:off x="0" y="0"/>
-                      <a:ext cx="6182588" cy="2429214"/>
-                    </a:xfrm>
-                    <a:prstGeom prst="rect">
-                      <a:avLst/>
-                    </a:prstGeom>
-                  </pic:spPr>
-                </pic:pic>
-              </a:graphicData>
-            </a:graphic>
-          </wp:inline>
-        </w:drawing>
+                      <a:ext cx="5239481" cy="1219370"/>
+                    </a:xfrm>
+                    <a:prstGeom prst="rect">
+                      <a:avLst/>
+                    </a:prstGeom>
+                  </pic:spPr>
+                </pic:pic>
+              </a:graphicData>
+            </a:graphic>
+          </wp:inline>
+        </w:drawing>
+      </w:r>
+    </w:p>
+    <w:p>
+      <w:pPr>
+        <w:pStyle w:val="oancuaDanhsach"/>
+        <w:ind w:left="0" w:firstLine="0"/>
+      </w:pPr>
+      <w:r>
+        <w:t xml:space="preserve">Việc tiếp theo, chúng em </w:t>
+      </w:r>
+      <w:r>
+        <w:t xml:space="preserve">tạo username và password cho dịch vụ </w:t>
+      </w:r>
+      <w:r>
+        <w:t>AAA,</w:t>
+      </w:r>
+      <w:r>
+        <w:t xml:space="preserve"> thêm tài khoản Radius Client (là các Access Point sử dụng Radius Server để chứng thực)</w:t>
+      </w:r>
+      <w:r>
+        <w:t xml:space="preserve"> có khóa bí mật là 123</w:t>
+      </w:r>
+      <w:r>
+        <w:t xml:space="preserve"> và </w:t>
+      </w:r>
+      <w:r>
+        <w:t>bật dịch vụ</w:t>
+      </w:r>
+      <w:r>
+        <w:t>.</w:t>
       </w:r>
     </w:p>
     <w:p>
@@ -6874,9 +7002,69 @@
       </w:pPr>
       <w:r>
         <w:drawing>
-          <wp:inline distT="0" distB="0" distL="0" distR="0" wp14:anchorId="3DD22CA4" wp14:editId="4307643F">
-            <wp:extent cx="6344535" cy="2438740"/>
-            <wp:effectExtent l="0" t="0" r="0" b="0"/>
+          <wp:inline distT="0" distB="0" distL="0" distR="0" wp14:anchorId="5CA3C455" wp14:editId="1B3861B1">
+            <wp:extent cx="5897285" cy="1706880"/>
+            <wp:effectExtent l="0" t="0" r="8255" b="7620"/>
+            <wp:docPr id="932423254" name="Hình ảnh 1"/>
+            <wp:cNvGraphicFramePr>
+              <a:graphicFrameLocks xmlns:a="http://schemas.openxmlformats.org/drawingml/2006/main" noChangeAspect="1"/>
+            </wp:cNvGraphicFramePr>
+            <a:graphic xmlns:a="http://schemas.openxmlformats.org/drawingml/2006/main">
+              <a:graphicData uri="http://schemas.openxmlformats.org/drawingml/2006/picture">
+                <pic:pic xmlns:pic="http://schemas.openxmlformats.org/drawingml/2006/picture">
+                  <pic:nvPicPr>
+                    <pic:cNvPr id="932423254" name=""/>
+                    <pic:cNvPicPr/>
+                  </pic:nvPicPr>
+                  <pic:blipFill rotWithShape="1">
+                    <a:blip r:embed="rId120"/>
+                    <a:srcRect b="26336"/>
+                    <a:stretch/>
+                  </pic:blipFill>
+                  <pic:spPr bwMode="auto">
+                    <a:xfrm>
+                      <a:off x="0" y="0"/>
+                      <a:ext cx="5901105" cy="1707986"/>
+                    </a:xfrm>
+                    <a:prstGeom prst="rect">
+                      <a:avLst/>
+                    </a:prstGeom>
+                    <a:ln>
+                      <a:noFill/>
+                    </a:ln>
+                    <a:extLst>
+                      <a:ext uri="{53640926-AAD7-44D8-BBD7-CCE9431645EC}">
+                        <a14:shadowObscured xmlns:a14="http://schemas.microsoft.com/office/drawing/2010/main"/>
+                      </a:ext>
+                    </a:extLst>
+                  </pic:spPr>
+                </pic:pic>
+              </a:graphicData>
+            </a:graphic>
+          </wp:inline>
+        </w:drawing>
+      </w:r>
+    </w:p>
+    <w:p>
+      <w:pPr>
+        <w:pStyle w:val="Chuthich"/>
+      </w:pPr>
+      <w:r>
+        <w:t>Tạo username và password cho các máy tính kết nối không dây</w:t>
+      </w:r>
+    </w:p>
+    <w:p>
+      <w:pPr>
+        <w:pStyle w:val="oancuaDanhsach"/>
+        <w:ind w:left="0" w:firstLine="0"/>
+        <w:jc w:val="center"/>
+      </w:pPr>
+      <w:r>
+        <w:lastRenderedPageBreak/>
+        <w:drawing>
+          <wp:inline distT="0" distB="0" distL="0" distR="0" wp14:anchorId="3DD22CA4" wp14:editId="41301C26">
+            <wp:extent cx="6068060" cy="2332468"/>
+            <wp:effectExtent l="0" t="0" r="8890" b="0"/>
             <wp:docPr id="1754169354" name="Hình ảnh 1"/>
             <wp:cNvGraphicFramePr>
               <a:graphicFrameLocks xmlns:a="http://schemas.openxmlformats.org/drawingml/2006/main" noChangeAspect="1"/>
@@ -6889,25 +7077,98 @@
                     <pic:cNvPicPr/>
                   </pic:nvPicPr>
                   <pic:blipFill>
-                    <a:blip r:embed="rId120"/>
-                    <a:stretch>
-                      <a:fillRect/>
-                    </a:stretch>
-                  </pic:blipFill>
-                  <pic:spPr>
-                    <a:xfrm>
-                      <a:off x="0" y="0"/>
-                      <a:ext cx="6344535" cy="2438740"/>
-                    </a:xfrm>
-                    <a:prstGeom prst="rect">
-                      <a:avLst/>
-                    </a:prstGeom>
-                  </pic:spPr>
-                </pic:pic>
-              </a:graphicData>
-            </a:graphic>
-          </wp:inline>
-        </w:drawing>
+                    <a:blip r:embed="rId121"/>
+                    <a:stretch>
+                      <a:fillRect/>
+                    </a:stretch>
+                  </pic:blipFill>
+                  <pic:spPr>
+                    <a:xfrm>
+                      <a:off x="0" y="0"/>
+                      <a:ext cx="6077619" cy="2336142"/>
+                    </a:xfrm>
+                    <a:prstGeom prst="rect">
+                      <a:avLst/>
+                    </a:prstGeom>
+                  </pic:spPr>
+                </pic:pic>
+              </a:graphicData>
+            </a:graphic>
+          </wp:inline>
+        </w:drawing>
+      </w:r>
+    </w:p>
+    <w:p>
+      <w:pPr>
+        <w:pStyle w:val="Chuthich"/>
+      </w:pPr>
+      <w:r>
+        <w:t>Khai báo Radius Client và b</w:t>
+      </w:r>
+      <w:r>
+        <w:t>ật dịch vụ AAA</w:t>
+      </w:r>
+      <w:r>
+        <w:t xml:space="preserve"> trên server</w:t>
+      </w:r>
+    </w:p>
+    <w:p>
+      <w:r>
+        <w:t>Sau đó chúng em cấu hình 2 Access Point, mỗi Access point đều có một cổng internet, cổng internet sẽ được đặt địa chỉ IP tĩnh</w:t>
+      </w:r>
+      <w:r>
+        <w:t xml:space="preserve"> theo mạng thuộc VLAN được vẽ trong topolgy</w:t>
+      </w:r>
+      <w:r>
+        <w:t xml:space="preserve"> (trùng với địa chỉ IP tài khoản Radius Client đã khai báo cho Radius Server trước đó)</w:t>
+      </w:r>
+      <w:r>
+        <w:t xml:space="preserve">, </w:t>
+      </w:r>
+      <w:r>
+        <w:t>SSID của từng Access Point lần lượt là AP-1 và AP-2.</w:t>
+      </w:r>
+      <w:r>
+        <w:t xml:space="preserve"> Phương thức chứng thực</w:t>
+      </w:r>
+      <w:r>
+        <w:t xml:space="preserve"> cho các máy kết nối không dây</w:t>
+      </w:r>
+      <w:r>
+        <w:t xml:space="preserve"> sẽ là WPA2 Enterprise, </w:t>
+      </w:r>
+      <w:r>
+        <w:t xml:space="preserve">với </w:t>
+      </w:r>
+      <w:r>
+        <w:t xml:space="preserve">địa chỉ </w:t>
+      </w:r>
+      <w:r>
+        <w:t>IP Radius Server, thuật toán</w:t>
+      </w:r>
+      <w:r>
+        <w:t xml:space="preserve"> sử dụng và khóa bí mật được cấu hình trong </w:t>
+      </w:r>
+      <w:r>
+        <w:t>profile của WPA2 Enterprise</w:t>
+      </w:r>
+      <w:r>
+        <w:t xml:space="preserve"> (k</w:t>
+      </w:r>
+      <w:r>
+        <w:t xml:space="preserve">hóa bí mật </w:t>
+      </w:r>
+      <w:r>
+        <w:t xml:space="preserve">của AP </w:t>
+      </w:r>
+      <w:r>
+        <w:t>phải trùng với khóa bí mật nằm trên Radius Server</w:t>
+      </w:r>
+      <w:r>
+        <w:t>) như trong các hình dưới</w:t>
+      </w:r>
+      <w:r>
+        <w:t>.</w:t>
       </w:r>
     </w:p>
     <w:p>
@@ -6932,7 +7193,7 @@
                     <pic:cNvPicPr/>
                   </pic:nvPicPr>
                   <pic:blipFill>
-                    <a:blip r:embed="rId121"/>
+                    <a:blip r:embed="rId122"/>
                     <a:stretch>
                       <a:fillRect/>
                     </a:stretch>
@@ -6977,7 +7238,7 @@
                     <pic:cNvPicPr/>
                   </pic:nvPicPr>
                   <pic:blipFill>
-                    <a:blip r:embed="rId122"/>
+                    <a:blip r:embed="rId123"/>
                     <a:stretch>
                       <a:fillRect/>
                     </a:stretch>
@@ -6999,11 +7260,18 @@
       </w:r>
     </w:p>
     <w:p>
-      <w:pPr>
-        <w:pStyle w:val="oancuaDanhsach"/>
-        <w:ind w:left="0" w:firstLine="0"/>
-        <w:jc w:val="center"/>
-      </w:pPr>
+      <w:r>
+        <w:t>Như vậy chúng em đã cấu hình xong Radius Server, để các máy tính hoặc laptop kết nối được với Access Point ta cần tạo 1 profile với phương thức xác thực cũng là WPA2 Enterprise</w:t>
+      </w:r>
+      <w:r>
+        <w:t xml:space="preserve">, tên đăng nhận và mật khẩu sẽ phải trùng với username và password trên Radius Server (trong cisco packet tracer, việc tạo profile </w:t>
+      </w:r>
+      <w:r>
+        <w:t>và khai báo SSID mà profile kết nối tới là case sensitive</w:t>
+      </w:r>
+      <w:r>
+        <w:t>).</w:t>
+      </w:r>
     </w:p>
     <w:p>
       <w:pPr>
@@ -7028,7 +7296,7 @@
                     <pic:cNvPicPr/>
                   </pic:nvPicPr>
                   <pic:blipFill>
-                    <a:blip r:embed="rId123"/>
+                    <a:blip r:embed="rId124"/>
                     <a:stretch>
                       <a:fillRect/>
                     </a:stretch>
@@ -7047,6 +7315,18 @@
             </a:graphic>
           </wp:inline>
         </w:drawing>
+      </w:r>
+    </w:p>
+    <w:p>
+      <w:pPr>
+        <w:pStyle w:val="oancuaDanhsach"/>
+        <w:ind w:left="0" w:firstLine="0"/>
+      </w:pPr>
+      <w:r>
+        <w:t>Sau khi tạo 1 profile và bắt sóng tới AP, máy laptop đã kết nối thành công tới mạng</w:t>
+      </w:r>
+      <w:r>
+        <w:t xml:space="preserve"> (so với máy chưa tạo 1 profile và cố gắng kết nối tới mạng).</w:t>
       </w:r>
     </w:p>
     <w:p>
@@ -7056,45 +7336,98 @@
         <w:jc w:val="center"/>
       </w:pPr>
       <w:r>
-        <w:drawing>
-          <wp:inline distT="0" distB="0" distL="0" distR="0" wp14:anchorId="50C11A57" wp14:editId="1B1C549F">
-            <wp:extent cx="2934109" cy="1438476"/>
-            <wp:effectExtent l="0" t="0" r="0" b="9525"/>
-            <wp:docPr id="2114705968" name="Hình ảnh 1"/>
-            <wp:cNvGraphicFramePr>
-              <a:graphicFrameLocks xmlns:a="http://schemas.openxmlformats.org/drawingml/2006/main" noChangeAspect="1"/>
-            </wp:cNvGraphicFramePr>
-            <a:graphic xmlns:a="http://schemas.openxmlformats.org/drawingml/2006/main">
-              <a:graphicData uri="http://schemas.openxmlformats.org/drawingml/2006/picture">
-                <pic:pic xmlns:pic="http://schemas.openxmlformats.org/drawingml/2006/picture">
-                  <pic:nvPicPr>
-                    <pic:cNvPr id="2114705968" name=""/>
-                    <pic:cNvPicPr/>
-                  </pic:nvPicPr>
-                  <pic:blipFill>
-                    <a:blip r:embed="rId124"/>
-                    <a:stretch>
-                      <a:fillRect/>
-                    </a:stretch>
-                  </pic:blipFill>
-                  <pic:spPr>
-                    <a:xfrm>
-                      <a:off x="0" y="0"/>
-                      <a:ext cx="2934109" cy="1438476"/>
-                    </a:xfrm>
-                    <a:prstGeom prst="rect">
-                      <a:avLst/>
-                    </a:prstGeom>
-                  </pic:spPr>
-                </pic:pic>
-              </a:graphicData>
-            </a:graphic>
-          </wp:inline>
-        </w:drawing>
+        <w:lastRenderedPageBreak/>
+        <w:drawing>
+          <wp:inline distT="0" distB="0" distL="0" distR="0" wp14:anchorId="034792CF" wp14:editId="13369B07">
+            <wp:extent cx="3116580" cy="2349859"/>
+            <wp:effectExtent l="0" t="0" r="7620" b="0"/>
+            <wp:docPr id="2020417967" name="Hình ảnh 1"/>
+            <wp:cNvGraphicFramePr>
+              <a:graphicFrameLocks xmlns:a="http://schemas.openxmlformats.org/drawingml/2006/main" noChangeAspect="1"/>
+            </wp:cNvGraphicFramePr>
+            <a:graphic xmlns:a="http://schemas.openxmlformats.org/drawingml/2006/main">
+              <a:graphicData uri="http://schemas.openxmlformats.org/drawingml/2006/picture">
+                <pic:pic xmlns:pic="http://schemas.openxmlformats.org/drawingml/2006/picture">
+                  <pic:nvPicPr>
+                    <pic:cNvPr id="2020417967" name=""/>
+                    <pic:cNvPicPr/>
+                  </pic:nvPicPr>
+                  <pic:blipFill>
+                    <a:blip r:embed="rId125"/>
+                    <a:stretch>
+                      <a:fillRect/>
+                    </a:stretch>
+                  </pic:blipFill>
+                  <pic:spPr>
+                    <a:xfrm>
+                      <a:off x="0" y="0"/>
+                      <a:ext cx="3120610" cy="2352897"/>
+                    </a:xfrm>
+                    <a:prstGeom prst="rect">
+                      <a:avLst/>
+                    </a:prstGeom>
+                  </pic:spPr>
+                </pic:pic>
+              </a:graphicData>
+            </a:graphic>
+          </wp:inline>
+        </w:drawing>
+      </w:r>
+    </w:p>
+    <w:p>
+      <w:pPr>
+        <w:pStyle w:val="oancuaDanhsach"/>
+        <w:ind w:left="0" w:firstLine="0"/>
+        <w:jc w:val="center"/>
+      </w:pPr>
+      <w:r>
+        <w:drawing>
+          <wp:inline distT="0" distB="0" distL="0" distR="0" wp14:anchorId="51DB3268" wp14:editId="0E4D1E44">
+            <wp:extent cx="4754880" cy="1413132"/>
+            <wp:effectExtent l="0" t="0" r="7620" b="0"/>
+            <wp:docPr id="1411746567" name="Hình ảnh 1"/>
+            <wp:cNvGraphicFramePr>
+              <a:graphicFrameLocks xmlns:a="http://schemas.openxmlformats.org/drawingml/2006/main" noChangeAspect="1"/>
+            </wp:cNvGraphicFramePr>
+            <a:graphic xmlns:a="http://schemas.openxmlformats.org/drawingml/2006/main">
+              <a:graphicData uri="http://schemas.openxmlformats.org/drawingml/2006/picture">
+                <pic:pic xmlns:pic="http://schemas.openxmlformats.org/drawingml/2006/picture">
+                  <pic:nvPicPr>
+                    <pic:cNvPr id="1411746567" name=""/>
+                    <pic:cNvPicPr/>
+                  </pic:nvPicPr>
+                  <pic:blipFill>
+                    <a:blip r:embed="rId126"/>
+                    <a:stretch>
+                      <a:fillRect/>
+                    </a:stretch>
+                  </pic:blipFill>
+                  <pic:spPr>
+                    <a:xfrm>
+                      <a:off x="0" y="0"/>
+                      <a:ext cx="4760584" cy="1414827"/>
+                    </a:xfrm>
+                    <a:prstGeom prst="rect">
+                      <a:avLst/>
+                    </a:prstGeom>
+                  </pic:spPr>
+                </pic:pic>
+              </a:graphicData>
+            </a:graphic>
+          </wp:inline>
+        </w:drawing>
+      </w:r>
+    </w:p>
+    <w:p>
+      <w:pPr>
+        <w:pStyle w:val="Chuthich"/>
+      </w:pPr>
+      <w:r>
+        <w:t>Laptop sau khi kết nối được AP nhận địa chỉ IP động</w:t>
       </w:r>
     </w:p>
     <w:sectPr>
-      <w:footerReference w:type="default" r:id="rId125"/>
+      <w:footerReference w:type="default" r:id="rId127"/>
       <w:pgSz w:w="11907" w:h="16840" w:code="9"/>
       <w:pgMar w:top="1418" w:right="1134" w:bottom="1418" w:left="1701" w:header="850" w:footer="850" w:gutter="0"/>
       <w:pgNumType w:start="1"/>

</xml_diff>